<commit_message>
modified email notifications section
</commit_message>
<xml_diff>
--- a/Requirements/Specs/Draft Area - Scope.docx
+++ b/Requirements/Specs/Draft Area - Scope.docx
@@ -758,7 +758,7 @@
       <w:r>
         <w:fldChar w:fldCharType="separate"/>
       </w:r>
-      <w:hyperlink w:anchor="_Toc465696281" w:history="1">
+      <w:hyperlink w:anchor="_Toc474487020" w:history="1">
         <w:r>
           <w:rPr>
             <w:rStyle w:val="Hyperlink"/>
@@ -803,7 +803,7 @@
             <w:noProof/>
             <w:webHidden/>
           </w:rPr>
-          <w:instrText xml:space="preserve"> PAGEREF _Toc465696281 \h </w:instrText>
+          <w:instrText xml:space="preserve"> PAGEREF _Toc474487020 \h </w:instrText>
         </w:r>
         <w:r>
           <w:rPr>
@@ -846,7 +846,7 @@
           <w:szCs w:val="22"/>
         </w:rPr>
       </w:pPr>
-      <w:hyperlink w:anchor="_Toc465696282" w:history="1">
+      <w:hyperlink w:anchor="_Toc474487021" w:history="1">
         <w:r>
           <w:rPr>
             <w:rStyle w:val="Hyperlink"/>
@@ -891,7 +891,7 @@
             <w:noProof/>
             <w:webHidden/>
           </w:rPr>
-          <w:instrText xml:space="preserve"> PAGEREF _Toc465696282 \h </w:instrText>
+          <w:instrText xml:space="preserve"> PAGEREF _Toc474487021 \h </w:instrText>
         </w:r>
         <w:r>
           <w:rPr>
@@ -934,7 +934,7 @@
           <w:szCs w:val="22"/>
         </w:rPr>
       </w:pPr>
-      <w:hyperlink w:anchor="_Toc465696283" w:history="1">
+      <w:hyperlink w:anchor="_Toc474487022" w:history="1">
         <w:r>
           <w:rPr>
             <w:rStyle w:val="Hyperlink"/>
@@ -979,7 +979,7 @@
             <w:noProof/>
             <w:webHidden/>
           </w:rPr>
-          <w:instrText xml:space="preserve"> PAGEREF _Toc465696283 \h </w:instrText>
+          <w:instrText xml:space="preserve"> PAGEREF _Toc474487022 \h </w:instrText>
         </w:r>
         <w:r>
           <w:rPr>
@@ -1022,7 +1022,7 @@
           <w:szCs w:val="22"/>
         </w:rPr>
       </w:pPr>
-      <w:hyperlink w:anchor="_Toc465696284" w:history="1">
+      <w:hyperlink w:anchor="_Toc474487023" w:history="1">
         <w:r>
           <w:rPr>
             <w:rStyle w:val="Hyperlink"/>
@@ -1067,7 +1067,7 @@
             <w:noProof/>
             <w:webHidden/>
           </w:rPr>
-          <w:instrText xml:space="preserve"> PAGEREF _Toc465696284 \h </w:instrText>
+          <w:instrText xml:space="preserve"> PAGEREF _Toc474487023 \h </w:instrText>
         </w:r>
         <w:r>
           <w:rPr>
@@ -1110,7 +1110,7 @@
           <w:szCs w:val="22"/>
         </w:rPr>
       </w:pPr>
-      <w:hyperlink w:anchor="_Toc465696285" w:history="1">
+      <w:hyperlink w:anchor="_Toc474487024" w:history="1">
         <w:r>
           <w:rPr>
             <w:rStyle w:val="Hyperlink"/>
@@ -1155,7 +1155,7 @@
             <w:noProof/>
             <w:webHidden/>
           </w:rPr>
-          <w:instrText xml:space="preserve"> PAGEREF _Toc465696285 \h </w:instrText>
+          <w:instrText xml:space="preserve"> PAGEREF _Toc474487024 \h </w:instrText>
         </w:r>
         <w:r>
           <w:rPr>
@@ -1198,7 +1198,7 @@
           <w:szCs w:val="22"/>
         </w:rPr>
       </w:pPr>
-      <w:hyperlink w:anchor="_Toc465696286" w:history="1">
+      <w:hyperlink w:anchor="_Toc474487025" w:history="1">
         <w:r>
           <w:rPr>
             <w:rStyle w:val="Hyperlink"/>
@@ -1243,7 +1243,7 @@
             <w:noProof/>
             <w:webHidden/>
           </w:rPr>
-          <w:instrText xml:space="preserve"> PAGEREF _Toc465696286 \h </w:instrText>
+          <w:instrText xml:space="preserve"> PAGEREF _Toc474487025 \h </w:instrText>
         </w:r>
         <w:r>
           <w:rPr>
@@ -1286,7 +1286,7 @@
           <w:szCs w:val="22"/>
         </w:rPr>
       </w:pPr>
-      <w:hyperlink w:anchor="_Toc465696287" w:history="1">
+      <w:hyperlink w:anchor="_Toc474487026" w:history="1">
         <w:r>
           <w:rPr>
             <w:rStyle w:val="Hyperlink"/>
@@ -1331,7 +1331,7 @@
             <w:noProof/>
             <w:webHidden/>
           </w:rPr>
-          <w:instrText xml:space="preserve"> PAGEREF _Toc465696287 \h </w:instrText>
+          <w:instrText xml:space="preserve"> PAGEREF _Toc474487026 \h </w:instrText>
         </w:r>
         <w:r>
           <w:rPr>
@@ -1374,7 +1374,7 @@
           <w:szCs w:val="22"/>
         </w:rPr>
       </w:pPr>
-      <w:hyperlink w:anchor="_Toc465696288" w:history="1">
+      <w:hyperlink w:anchor="_Toc474487027" w:history="1">
         <w:r>
           <w:rPr>
             <w:rStyle w:val="Hyperlink"/>
@@ -1419,7 +1419,7 @@
             <w:noProof/>
             <w:webHidden/>
           </w:rPr>
-          <w:instrText xml:space="preserve"> PAGEREF _Toc465696288 \h </w:instrText>
+          <w:instrText xml:space="preserve"> PAGEREF _Toc474487027 \h </w:instrText>
         </w:r>
         <w:r>
           <w:rPr>
@@ -1463,7 +1463,7 @@
           <w:szCs w:val="22"/>
         </w:rPr>
       </w:pPr>
-      <w:hyperlink w:anchor="_Toc465696289" w:history="1">
+      <w:hyperlink w:anchor="_Toc474487028" w:history="1">
         <w:r>
           <w:rPr>
             <w:rStyle w:val="Hyperlink"/>
@@ -1509,7 +1509,7 @@
             <w:noProof/>
             <w:webHidden/>
           </w:rPr>
-          <w:instrText xml:space="preserve"> PAGEREF _Toc465696289 \h </w:instrText>
+          <w:instrText xml:space="preserve"> PAGEREF _Toc474487028 \h </w:instrText>
         </w:r>
         <w:r>
           <w:rPr>
@@ -1552,7 +1552,7 @@
           <w:szCs w:val="22"/>
         </w:rPr>
       </w:pPr>
-      <w:hyperlink w:anchor="_Toc465696290" w:history="1">
+      <w:hyperlink w:anchor="_Toc474487029" w:history="1">
         <w:r>
           <w:rPr>
             <w:rStyle w:val="Hyperlink"/>
@@ -1597,7 +1597,7 @@
             <w:noProof/>
             <w:webHidden/>
           </w:rPr>
-          <w:instrText xml:space="preserve"> PAGEREF _Toc465696290 \h </w:instrText>
+          <w:instrText xml:space="preserve"> PAGEREF _Toc474487029 \h </w:instrText>
         </w:r>
         <w:r>
           <w:rPr>
@@ -1640,7 +1640,7 @@
           <w:szCs w:val="22"/>
         </w:rPr>
       </w:pPr>
-      <w:hyperlink w:anchor="_Toc465696291" w:history="1">
+      <w:hyperlink w:anchor="_Toc474487030" w:history="1">
         <w:r>
           <w:rPr>
             <w:rStyle w:val="Hyperlink"/>
@@ -1685,7 +1685,7 @@
             <w:noProof/>
             <w:webHidden/>
           </w:rPr>
-          <w:instrText xml:space="preserve"> PAGEREF _Toc465696291 \h </w:instrText>
+          <w:instrText xml:space="preserve"> PAGEREF _Toc474487030 \h </w:instrText>
         </w:r>
         <w:r>
           <w:rPr>
@@ -1728,7 +1728,7 @@
           <w:szCs w:val="22"/>
         </w:rPr>
       </w:pPr>
-      <w:hyperlink w:anchor="_Toc465696292" w:history="1">
+      <w:hyperlink w:anchor="_Toc474487031" w:history="1">
         <w:r>
           <w:rPr>
             <w:rStyle w:val="Hyperlink"/>
@@ -1773,7 +1773,7 @@
             <w:noProof/>
             <w:webHidden/>
           </w:rPr>
-          <w:instrText xml:space="preserve"> PAGEREF _Toc465696292 \h </w:instrText>
+          <w:instrText xml:space="preserve"> PAGEREF _Toc474487031 \h </w:instrText>
         </w:r>
         <w:r>
           <w:rPr>
@@ -1816,7 +1816,7 @@
           <w:szCs w:val="22"/>
         </w:rPr>
       </w:pPr>
-      <w:hyperlink w:anchor="_Toc465696293" w:history="1">
+      <w:hyperlink w:anchor="_Toc474487032" w:history="1">
         <w:r>
           <w:rPr>
             <w:rStyle w:val="Hyperlink"/>
@@ -1861,7 +1861,7 @@
             <w:noProof/>
             <w:webHidden/>
           </w:rPr>
-          <w:instrText xml:space="preserve"> PAGEREF _Toc465696293 \h </w:instrText>
+          <w:instrText xml:space="preserve"> PAGEREF _Toc474487032 \h </w:instrText>
         </w:r>
         <w:r>
           <w:rPr>
@@ -1904,7 +1904,7 @@
           <w:szCs w:val="22"/>
         </w:rPr>
       </w:pPr>
-      <w:hyperlink w:anchor="_Toc465696294" w:history="1">
+      <w:hyperlink w:anchor="_Toc474487033" w:history="1">
         <w:r>
           <w:rPr>
             <w:rStyle w:val="Hyperlink"/>
@@ -1949,7 +1949,7 @@
             <w:noProof/>
             <w:webHidden/>
           </w:rPr>
-          <w:instrText xml:space="preserve"> PAGEREF _Toc465696294 \h </w:instrText>
+          <w:instrText xml:space="preserve"> PAGEREF _Toc474487033 \h </w:instrText>
         </w:r>
         <w:r>
           <w:rPr>
@@ -1992,7 +1992,7 @@
           <w:szCs w:val="22"/>
         </w:rPr>
       </w:pPr>
-      <w:hyperlink w:anchor="_Toc465696295" w:history="1">
+      <w:hyperlink w:anchor="_Toc474487034" w:history="1">
         <w:r>
           <w:rPr>
             <w:rStyle w:val="Hyperlink"/>
@@ -2037,7 +2037,7 @@
             <w:noProof/>
             <w:webHidden/>
           </w:rPr>
-          <w:instrText xml:space="preserve"> PAGEREF _Toc465696295 \h </w:instrText>
+          <w:instrText xml:space="preserve"> PAGEREF _Toc474487034 \h </w:instrText>
         </w:r>
         <w:r>
           <w:rPr>
@@ -2080,7 +2080,7 @@
           <w:szCs w:val="22"/>
         </w:rPr>
       </w:pPr>
-      <w:hyperlink w:anchor="_Toc465696296" w:history="1">
+      <w:hyperlink w:anchor="_Toc474487035" w:history="1">
         <w:r>
           <w:rPr>
             <w:rStyle w:val="Hyperlink"/>
@@ -2125,7 +2125,7 @@
             <w:noProof/>
             <w:webHidden/>
           </w:rPr>
-          <w:instrText xml:space="preserve"> PAGEREF _Toc465696296 \h </w:instrText>
+          <w:instrText xml:space="preserve"> PAGEREF _Toc474487035 \h </w:instrText>
         </w:r>
         <w:r>
           <w:rPr>
@@ -2168,7 +2168,7 @@
           <w:szCs w:val="22"/>
         </w:rPr>
       </w:pPr>
-      <w:hyperlink w:anchor="_Toc465696297" w:history="1">
+      <w:hyperlink w:anchor="_Toc474487036" w:history="1">
         <w:r>
           <w:rPr>
             <w:rStyle w:val="Hyperlink"/>
@@ -2213,7 +2213,7 @@
             <w:noProof/>
             <w:webHidden/>
           </w:rPr>
-          <w:instrText xml:space="preserve"> PAGEREF _Toc465696297 \h </w:instrText>
+          <w:instrText xml:space="preserve"> PAGEREF _Toc474487036 \h </w:instrText>
         </w:r>
         <w:r>
           <w:rPr>
@@ -2257,7 +2257,7 @@
           <w:szCs w:val="22"/>
         </w:rPr>
       </w:pPr>
-      <w:hyperlink w:anchor="_Toc465696298" w:history="1">
+      <w:hyperlink w:anchor="_Toc474487037" w:history="1">
         <w:r>
           <w:rPr>
             <w:rStyle w:val="Hyperlink"/>
@@ -2303,7 +2303,7 @@
             <w:noProof/>
             <w:webHidden/>
           </w:rPr>
-          <w:instrText xml:space="preserve"> PAGEREF _Toc465696298 \h </w:instrText>
+          <w:instrText xml:space="preserve"> PAGEREF _Toc474487037 \h </w:instrText>
         </w:r>
         <w:r>
           <w:rPr>
@@ -2347,7 +2347,7 @@
           <w:szCs w:val="22"/>
         </w:rPr>
       </w:pPr>
-      <w:hyperlink w:anchor="_Toc465696299" w:history="1">
+      <w:hyperlink w:anchor="_Toc474487038" w:history="1">
         <w:r>
           <w:rPr>
             <w:rStyle w:val="Hyperlink"/>
@@ -2393,7 +2393,7 @@
             <w:noProof/>
             <w:webHidden/>
           </w:rPr>
-          <w:instrText xml:space="preserve"> PAGEREF _Toc465696299 \h </w:instrText>
+          <w:instrText xml:space="preserve"> PAGEREF _Toc474487038 \h </w:instrText>
         </w:r>
         <w:r>
           <w:rPr>
@@ -2437,7 +2437,7 @@
           <w:szCs w:val="22"/>
         </w:rPr>
       </w:pPr>
-      <w:hyperlink w:anchor="_Toc465696300" w:history="1">
+      <w:hyperlink w:anchor="_Toc474487039" w:history="1">
         <w:r>
           <w:rPr>
             <w:rStyle w:val="Hyperlink"/>
@@ -2483,7 +2483,7 @@
             <w:noProof/>
             <w:webHidden/>
           </w:rPr>
-          <w:instrText xml:space="preserve"> PAGEREF _Toc465696300 \h </w:instrText>
+          <w:instrText xml:space="preserve"> PAGEREF _Toc474487039 \h </w:instrText>
         </w:r>
         <w:r>
           <w:rPr>
@@ -2526,7 +2526,7 @@
           <w:szCs w:val="22"/>
         </w:rPr>
       </w:pPr>
-      <w:hyperlink w:anchor="_Toc465696301" w:history="1">
+      <w:hyperlink w:anchor="_Toc474487040" w:history="1">
         <w:r>
           <w:rPr>
             <w:rStyle w:val="Hyperlink"/>
@@ -2571,7 +2571,7 @@
             <w:noProof/>
             <w:webHidden/>
           </w:rPr>
-          <w:instrText xml:space="preserve"> PAGEREF _Toc465696301 \h </w:instrText>
+          <w:instrText xml:space="preserve"> PAGEREF _Toc474487040 \h </w:instrText>
         </w:r>
         <w:r>
           <w:rPr>
@@ -2591,7 +2591,7 @@
             <w:noProof/>
             <w:webHidden/>
           </w:rPr>
-          <w:t>14</w:t>
+          <w:t>13</w:t>
         </w:r>
         <w:r>
           <w:rPr>
@@ -2614,7 +2614,7 @@
           <w:szCs w:val="22"/>
         </w:rPr>
       </w:pPr>
-      <w:hyperlink w:anchor="_Toc465696302" w:history="1">
+      <w:hyperlink w:anchor="_Toc474487041" w:history="1">
         <w:r>
           <w:rPr>
             <w:rStyle w:val="Hyperlink"/>
@@ -2659,7 +2659,7 @@
             <w:noProof/>
             <w:webHidden/>
           </w:rPr>
-          <w:instrText xml:space="preserve"> PAGEREF _Toc465696302 \h </w:instrText>
+          <w:instrText xml:space="preserve"> PAGEREF _Toc474487041 \h </w:instrText>
         </w:r>
         <w:r>
           <w:rPr>
@@ -2702,7 +2702,7 @@
           <w:szCs w:val="22"/>
         </w:rPr>
       </w:pPr>
-      <w:hyperlink w:anchor="_Toc465696303" w:history="1">
+      <w:hyperlink w:anchor="_Toc474487042" w:history="1">
         <w:r>
           <w:rPr>
             <w:rStyle w:val="Hyperlink"/>
@@ -2747,7 +2747,7 @@
             <w:noProof/>
             <w:webHidden/>
           </w:rPr>
-          <w:instrText xml:space="preserve"> PAGEREF _Toc465696303 \h </w:instrText>
+          <w:instrText xml:space="preserve"> PAGEREF _Toc474487042 \h </w:instrText>
         </w:r>
         <w:r>
           <w:rPr>
@@ -2790,7 +2790,7 @@
           <w:szCs w:val="22"/>
         </w:rPr>
       </w:pPr>
-      <w:hyperlink w:anchor="_Toc465696304" w:history="1">
+      <w:hyperlink w:anchor="_Toc474487043" w:history="1">
         <w:r>
           <w:rPr>
             <w:rStyle w:val="Hyperlink"/>
@@ -2835,7 +2835,7 @@
             <w:noProof/>
             <w:webHidden/>
           </w:rPr>
-          <w:instrText xml:space="preserve"> PAGEREF _Toc465696304 \h </w:instrText>
+          <w:instrText xml:space="preserve"> PAGEREF _Toc474487043 \h </w:instrText>
         </w:r>
         <w:r>
           <w:rPr>
@@ -2878,7 +2878,7 @@
           <w:szCs w:val="22"/>
         </w:rPr>
       </w:pPr>
-      <w:hyperlink w:anchor="_Toc465696305" w:history="1">
+      <w:hyperlink w:anchor="_Toc474487044" w:history="1">
         <w:r>
           <w:rPr>
             <w:rStyle w:val="Hyperlink"/>
@@ -2923,7 +2923,7 @@
             <w:noProof/>
             <w:webHidden/>
           </w:rPr>
-          <w:instrText xml:space="preserve"> PAGEREF _Toc465696305 \h </w:instrText>
+          <w:instrText xml:space="preserve"> PAGEREF _Toc474487044 \h </w:instrText>
         </w:r>
         <w:r>
           <w:rPr>
@@ -2966,7 +2966,7 @@
           <w:szCs w:val="22"/>
         </w:rPr>
       </w:pPr>
-      <w:hyperlink w:anchor="_Toc465696306" w:history="1">
+      <w:hyperlink w:anchor="_Toc474487045" w:history="1">
         <w:r>
           <w:rPr>
             <w:rStyle w:val="Hyperlink"/>
@@ -3011,7 +3011,7 @@
             <w:noProof/>
             <w:webHidden/>
           </w:rPr>
-          <w:instrText xml:space="preserve"> PAGEREF _Toc465696306 \h </w:instrText>
+          <w:instrText xml:space="preserve"> PAGEREF _Toc474487045 \h </w:instrText>
         </w:r>
         <w:r>
           <w:rPr>
@@ -3054,7 +3054,7 @@
           <w:szCs w:val="22"/>
         </w:rPr>
       </w:pPr>
-      <w:hyperlink w:anchor="_Toc465696307" w:history="1">
+      <w:hyperlink w:anchor="_Toc474487046" w:history="1">
         <w:r>
           <w:rPr>
             <w:rStyle w:val="Hyperlink"/>
@@ -3099,7 +3099,7 @@
             <w:noProof/>
             <w:webHidden/>
           </w:rPr>
-          <w:instrText xml:space="preserve"> PAGEREF _Toc465696307 \h </w:instrText>
+          <w:instrText xml:space="preserve"> PAGEREF _Toc474487046 \h </w:instrText>
         </w:r>
         <w:r>
           <w:rPr>
@@ -3142,7 +3142,7 @@
           <w:szCs w:val="22"/>
         </w:rPr>
       </w:pPr>
-      <w:hyperlink w:anchor="_Toc465696308" w:history="1">
+      <w:hyperlink w:anchor="_Toc474487047" w:history="1">
         <w:r>
           <w:rPr>
             <w:rStyle w:val="Hyperlink"/>
@@ -3187,7 +3187,7 @@
             <w:noProof/>
             <w:webHidden/>
           </w:rPr>
-          <w:instrText xml:space="preserve"> PAGEREF _Toc465696308 \h </w:instrText>
+          <w:instrText xml:space="preserve"> PAGEREF _Toc474487047 \h </w:instrText>
         </w:r>
         <w:r>
           <w:rPr>
@@ -3230,7 +3230,7 @@
           <w:szCs w:val="22"/>
         </w:rPr>
       </w:pPr>
-      <w:hyperlink w:anchor="_Toc465696309" w:history="1">
+      <w:hyperlink w:anchor="_Toc474487048" w:history="1">
         <w:r>
           <w:rPr>
             <w:rStyle w:val="Hyperlink"/>
@@ -3275,7 +3275,7 @@
             <w:noProof/>
             <w:webHidden/>
           </w:rPr>
-          <w:instrText xml:space="preserve"> PAGEREF _Toc465696309 \h </w:instrText>
+          <w:instrText xml:space="preserve"> PAGEREF _Toc474487048 \h </w:instrText>
         </w:r>
         <w:r>
           <w:rPr>
@@ -3321,7 +3321,7 @@
       <w:r>
         <w:br w:type="page"/>
       </w:r>
-      <w:bookmarkStart w:id="0" w:name="_Toc465696281"/>
+      <w:bookmarkStart w:id="0" w:name="_Toc474487020"/>
       <w:r>
         <w:lastRenderedPageBreak/>
         <w:t>Document scope</w:t>
@@ -3387,7 +3387,7 @@
       <w:pPr>
         <w:pStyle w:val="Heading1"/>
       </w:pPr>
-      <w:bookmarkStart w:id="1" w:name="_Toc465696282"/>
+      <w:bookmarkStart w:id="1" w:name="_Toc474487021"/>
       <w:r>
         <w:t>Business Need Description</w:t>
       </w:r>
@@ -3540,10 +3540,10 @@
             <v:path o:extrusionok="f" gradientshapeok="t" o:connecttype="rect"/>
             <o:lock v:ext="edit" aspectratio="t"/>
           </v:shapetype>
-          <v:shape id="_x0000_i1025" type="#_x0000_t75" style="width:467.55pt;height:217.85pt" o:ole="">
+          <v:shape id="_x0000_i1025" type="#_x0000_t75" style="width:467.45pt;height:217.65pt" o:ole="">
             <v:imagedata r:id="rId15" o:title=""/>
           </v:shape>
-          <o:OLEObject Type="Embed" ProgID="Visio.Drawing.11" ShapeID="_x0000_i1025" DrawAspect="Content" ObjectID="_1539606967" r:id="rId16"/>
+          <o:OLEObject Type="Embed" ProgID="Visio.Drawing.11" ShapeID="_x0000_i1025" DrawAspect="Content" ObjectID="_1548230141" r:id="rId16"/>
         </w:object>
       </w:r>
     </w:p>
@@ -3634,7 +3634,7 @@
       <w:pPr>
         <w:pStyle w:val="Heading1"/>
       </w:pPr>
-      <w:bookmarkStart w:id="5" w:name="_Toc465696283"/>
+      <w:bookmarkStart w:id="5" w:name="_Toc474487022"/>
       <w:r>
         <w:t>User roles</w:t>
       </w:r>
@@ -3644,7 +3644,7 @@
       <w:pPr>
         <w:pStyle w:val="Heading2"/>
       </w:pPr>
-      <w:bookmarkStart w:id="6" w:name="_Toc465696284"/>
+      <w:bookmarkStart w:id="6" w:name="_Toc474487023"/>
       <w:r>
         <w:t>Before re-design:</w:t>
       </w:r>
@@ -3760,7 +3760,7 @@
       <w:pPr>
         <w:pStyle w:val="Heading2"/>
       </w:pPr>
-      <w:bookmarkStart w:id="7" w:name="_Toc465696285"/>
+      <w:bookmarkStart w:id="7" w:name="_Toc474487024"/>
       <w:r>
         <w:t xml:space="preserve">Changes </w:t>
       </w:r>
@@ -3983,7 +3983,7 @@
           </mc:Choice>
           <mc:Fallback>
             <w:pict>
-              <v:rect w14:anchorId="55BE9DED" id="Rectangle 6" o:spid="_x0000_s1026" style="position:absolute;margin-left:244.45pt;margin-top:28.3pt;width:95.25pt;height:22.8pt;z-index:251657728;visibility:visible;mso-wrap-style:square;mso-width-percent:0;mso-height-percent:0;mso-wrap-distance-left:9pt;mso-wrap-distance-top:0;mso-wrap-distance-right:9pt;mso-wrap-distance-bottom:0;mso-position-horizontal:absolute;mso-position-horizontal-relative:margin;mso-position-vertical:absolute;mso-position-vertical-relative:text;mso-width-percent:0;mso-height-percent:0;mso-width-relative:margin;mso-height-relative:margin;v-text-anchor:middle" o:gfxdata="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" filled="f" strokecolor="red" strokeweight="2pt">
+              <v:rect w14:anchorId="2324268B" id="Rectangle 6" o:spid="_x0000_s1026" style="position:absolute;margin-left:244.45pt;margin-top:28.3pt;width:95.25pt;height:22.8pt;z-index:251657728;visibility:visible;mso-wrap-style:square;mso-width-percent:0;mso-height-percent:0;mso-wrap-distance-left:9pt;mso-wrap-distance-top:0;mso-wrap-distance-right:9pt;mso-wrap-distance-bottom:0;mso-position-horizontal:absolute;mso-position-horizontal-relative:margin;mso-position-vertical:absolute;mso-position-vertical-relative:text;mso-width-percent:0;mso-height-percent:0;mso-width-relative:margin;mso-height-relative:margin;v-text-anchor:middle" o:gfxdata="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" filled="f" strokecolor="red" strokeweight="2pt">
                 <w10:wrap anchorx="margin"/>
               </v:rect>
             </w:pict>
@@ -4132,7 +4132,7 @@
           <v:shape id="_x0000_i1026" type="#_x0000_t75" style="width:404.75pt;height:42pt" o:ole="">
             <v:imagedata r:id="rId20" o:title="" cropbottom="55254f"/>
           </v:shape>
-          <o:OLEObject Type="Embed" ProgID="PBrush" ShapeID="_x0000_i1026" DrawAspect="Content" ObjectID="_1539606968" r:id="rId21"/>
+          <o:OLEObject Type="Embed" ProgID="PBrush" ShapeID="_x0000_i1026" DrawAspect="Content" ObjectID="_1548230142" r:id="rId21"/>
         </w:object>
       </w:r>
     </w:p>
@@ -4143,11 +4143,11 @@
         <w:tblLook w:val="04A0" w:firstRow="1" w:lastRow="0" w:firstColumn="1" w:lastColumn="0" w:noHBand="0" w:noVBand="1"/>
       </w:tblPr>
       <w:tblGrid>
-        <w:gridCol w:w="1830"/>
-        <w:gridCol w:w="1782"/>
-        <w:gridCol w:w="468"/>
+        <w:gridCol w:w="1831"/>
+        <w:gridCol w:w="1783"/>
+        <w:gridCol w:w="465"/>
         <w:gridCol w:w="1217"/>
-        <w:gridCol w:w="1652"/>
+        <w:gridCol w:w="1653"/>
         <w:gridCol w:w="1170"/>
         <w:gridCol w:w="1457"/>
       </w:tblGrid>
@@ -4247,7 +4247,7 @@
                 <v:shape id="_x0000_i1027" type="#_x0000_t75" style="width:15.25pt;height:14.75pt" o:ole="">
                   <v:imagedata r:id="rId22" o:title=""/>
                 </v:shape>
-                <o:OLEObject Type="Embed" ProgID="PBrush" ShapeID="_x0000_i1027" DrawAspect="Content" ObjectID="_1539606969" r:id="rId23"/>
+                <o:OLEObject Type="Embed" ProgID="PBrush" ShapeID="_x0000_i1027" DrawAspect="Content" ObjectID="_1548230143" r:id="rId23"/>
               </w:object>
             </w:r>
             <w:r>
@@ -4288,10 +4288,10 @@
                 <w:rFonts w:eastAsia="Calibri"/>
               </w:rPr>
               <w:object w:dxaOrig="372" w:dyaOrig="372" w14:anchorId="478B8D92">
-                <v:shape id="_x0000_i1028" type="#_x0000_t75" style="width:12.45pt;height:12.45pt" o:ole="">
+                <v:shape id="_x0000_i1028" type="#_x0000_t75" style="width:12.55pt;height:12.55pt" o:ole="">
                   <v:imagedata r:id="rId24" o:title=""/>
                 </v:shape>
-                <o:OLEObject Type="Embed" ProgID="PBrush" ShapeID="_x0000_i1028" DrawAspect="Content" ObjectID="_1539606970" r:id="rId25"/>
+                <o:OLEObject Type="Embed" ProgID="PBrush" ShapeID="_x0000_i1028" DrawAspect="Content" ObjectID="_1548230144" r:id="rId25"/>
               </w:object>
             </w:r>
           </w:p>
@@ -4384,10 +4384,10 @@
                 <w:rFonts w:eastAsia="Calibri"/>
               </w:rPr>
               <w:object w:dxaOrig="360" w:dyaOrig="372" w14:anchorId="4FC2EDE2">
-                <v:shape id="_x0000_i1029" type="#_x0000_t75" style="width:12pt;height:12.45pt" o:ole="">
+                <v:shape id="_x0000_i1029" type="#_x0000_t75" style="width:12pt;height:12.55pt" o:ole="">
                   <v:imagedata r:id="rId26" o:title=""/>
                 </v:shape>
-                <o:OLEObject Type="Embed" ProgID="PBrush" ShapeID="_x0000_i1029" DrawAspect="Content" ObjectID="_1539606971" r:id="rId27"/>
+                <o:OLEObject Type="Embed" ProgID="PBrush" ShapeID="_x0000_i1029" DrawAspect="Content" ObjectID="_1548230145" r:id="rId27"/>
               </w:object>
             </w:r>
           </w:p>
@@ -4479,10 +4479,10 @@
                 <w:rFonts w:eastAsia="Calibri"/>
               </w:rPr>
               <w:object w:dxaOrig="360" w:dyaOrig="372" w14:anchorId="042CDAC3">
-                <v:shape id="_x0000_i1030" type="#_x0000_t75" style="width:12pt;height:12.45pt" o:ole="">
+                <v:shape id="_x0000_i1030" type="#_x0000_t75" style="width:12pt;height:12.55pt" o:ole="">
                   <v:imagedata r:id="rId26" o:title=""/>
                 </v:shape>
-                <o:OLEObject Type="Embed" ProgID="PBrush" ShapeID="_x0000_i1030" DrawAspect="Content" ObjectID="_1539606972" r:id="rId28"/>
+                <o:OLEObject Type="Embed" ProgID="PBrush" ShapeID="_x0000_i1030" DrawAspect="Content" ObjectID="_1548230146" r:id="rId28"/>
               </w:object>
             </w:r>
           </w:p>
@@ -4551,10 +4551,10 @@
                 <w:rFonts w:eastAsia="Calibri"/>
               </w:rPr>
               <w:object w:dxaOrig="156" w:dyaOrig="144" w14:anchorId="47D10E48">
-                <v:shape id="_x0000_i1031" type="#_x0000_t75" style="width:16.15pt;height:14.75pt" o:ole="">
+                <v:shape id="_x0000_i1031" type="#_x0000_t75" style="width:16.35pt;height:14.75pt" o:ole="">
                   <v:imagedata r:id="rId22" o:title=""/>
                 </v:shape>
-                <o:OLEObject Type="Embed" ProgID="PBrush" ShapeID="_x0000_i1031" DrawAspect="Content" ObjectID="_1539606973" r:id="rId29"/>
+                <o:OLEObject Type="Embed" ProgID="PBrush" ShapeID="_x0000_i1031" DrawAspect="Content" ObjectID="_1548230147" r:id="rId29"/>
               </w:object>
             </w:r>
             <w:r>
@@ -4623,10 +4623,10 @@
                 <w:rFonts w:eastAsia="Calibri"/>
               </w:rPr>
               <w:object w:dxaOrig="156" w:dyaOrig="144" w14:anchorId="3A1DB6C6">
-                <v:shape id="_x0000_i1032" type="#_x0000_t75" style="width:16.15pt;height:14.75pt" o:ole="">
+                <v:shape id="_x0000_i1032" type="#_x0000_t75" style="width:16.35pt;height:14.75pt" o:ole="">
                   <v:imagedata r:id="rId22" o:title=""/>
                 </v:shape>
-                <o:OLEObject Type="Embed" ProgID="PBrush" ShapeID="_x0000_i1032" DrawAspect="Content" ObjectID="_1539606974" r:id="rId30"/>
+                <o:OLEObject Type="Embed" ProgID="PBrush" ShapeID="_x0000_i1032" DrawAspect="Content" ObjectID="_1548230148" r:id="rId30"/>
               </w:object>
             </w:r>
             <w:r>
@@ -4666,10 +4666,10 @@
                 <w:rFonts w:eastAsia="Calibri"/>
               </w:rPr>
               <w:object w:dxaOrig="372" w:dyaOrig="372" w14:anchorId="20F9A2DF">
-                <v:shape id="_x0000_i1033" type="#_x0000_t75" style="width:12.45pt;height:12.45pt" o:ole="">
+                <v:shape id="_x0000_i1033" type="#_x0000_t75" style="width:12.55pt;height:12.55pt" o:ole="">
                   <v:imagedata r:id="rId24" o:title=""/>
                 </v:shape>
-                <o:OLEObject Type="Embed" ProgID="PBrush" ShapeID="_x0000_i1033" DrawAspect="Content" ObjectID="_1539606975" r:id="rId31"/>
+                <o:OLEObject Type="Embed" ProgID="PBrush" ShapeID="_x0000_i1033" DrawAspect="Content" ObjectID="_1548230149" r:id="rId31"/>
               </w:object>
             </w:r>
           </w:p>
@@ -4773,10 +4773,10 @@
                 <w:rFonts w:eastAsia="Calibri"/>
               </w:rPr>
               <w:object w:dxaOrig="360" w:dyaOrig="372" w14:anchorId="23EA0FCB">
-                <v:shape id="_x0000_i1034" type="#_x0000_t75" style="width:12pt;height:12.45pt" o:ole="">
+                <v:shape id="_x0000_i1034" type="#_x0000_t75" style="width:12pt;height:12.55pt" o:ole="">
                   <v:imagedata r:id="rId26" o:title=""/>
                 </v:shape>
-                <o:OLEObject Type="Embed" ProgID="PBrush" ShapeID="_x0000_i1034" DrawAspect="Content" ObjectID="_1539606976" r:id="rId32"/>
+                <o:OLEObject Type="Embed" ProgID="PBrush" ShapeID="_x0000_i1034" DrawAspect="Content" ObjectID="_1548230150" r:id="rId32"/>
               </w:object>
             </w:r>
           </w:p>
@@ -4836,7 +4836,7 @@
                 <v:shape id="_x0000_i1035" type="#_x0000_t75" style="width:15.25pt;height:14.75pt" o:ole="">
                   <v:imagedata r:id="rId33" o:title=""/>
                 </v:shape>
-                <o:OLEObject Type="Embed" ProgID="PBrush" ShapeID="_x0000_i1035" DrawAspect="Content" ObjectID="_1539606977" r:id="rId34"/>
+                <o:OLEObject Type="Embed" ProgID="PBrush" ShapeID="_x0000_i1035" DrawAspect="Content" ObjectID="_1548230151" r:id="rId34"/>
               </w:object>
             </w:r>
             <w:r>
@@ -5013,10 +5013,10 @@
       </w:pPr>
       <w:r>
         <w:object w:dxaOrig="8676" w:dyaOrig="4764" w14:anchorId="1FDA4EAB">
-          <v:shape id="_x0000_i1036" type="#_x0000_t75" style="width:436.6pt;height:240pt" o:ole="">
+          <v:shape id="_x0000_i1036" type="#_x0000_t75" style="width:436.35pt;height:240pt" o:ole="">
             <v:imagedata r:id="rId37" o:title=""/>
           </v:shape>
-          <o:OLEObject Type="Embed" ProgID="PBrush" ShapeID="_x0000_i1036" DrawAspect="Content" ObjectID="_1539606978" r:id="rId38"/>
+          <o:OLEObject Type="Embed" ProgID="PBrush" ShapeID="_x0000_i1036" DrawAspect="Content" ObjectID="_1548230152" r:id="rId38"/>
         </w:object>
       </w:r>
     </w:p>
@@ -5029,7 +5029,7 @@
       <w:pPr>
         <w:pStyle w:val="Heading1"/>
       </w:pPr>
-      <w:bookmarkStart w:id="10" w:name="_Toc465696286"/>
+      <w:bookmarkStart w:id="10" w:name="_Toc474487025"/>
       <w:r>
         <w:t>Diagrams</w:t>
       </w:r>
@@ -5063,7 +5063,7 @@
       <w:pPr>
         <w:pStyle w:val="Heading1"/>
       </w:pPr>
-      <w:bookmarkStart w:id="12" w:name="_Toc465696287"/>
+      <w:bookmarkStart w:id="12" w:name="_Toc474487026"/>
       <w:r>
         <w:t>Overall business flow description</w:t>
       </w:r>
@@ -5073,7 +5073,7 @@
       <w:pPr>
         <w:pStyle w:val="Heading2"/>
       </w:pPr>
-      <w:bookmarkStart w:id="13" w:name="_Toc465696288"/>
+      <w:bookmarkStart w:id="13" w:name="_Toc474487027"/>
       <w:r>
         <w:t xml:space="preserve">For </w:t>
       </w:r>
@@ -5234,7 +5234,7 @@
           </mc:Choice>
           <mc:Fallback>
             <w:pict>
-              <v:rect w14:anchorId="49A67587" id="Rectangle 82" o:spid="_x0000_s1026" style="position:absolute;margin-left:300.15pt;margin-top:39.2pt;width:88.6pt;height:18.45pt;z-index:251654656;visibility:visible;mso-wrap-style:square;mso-width-percent:0;mso-wrap-distance-left:9pt;mso-wrap-distance-top:0;mso-wrap-distance-right:9pt;mso-wrap-distance-bottom:0;mso-position-horizontal:absolute;mso-position-horizontal-relative:text;mso-position-vertical:absolute;mso-position-vertical-relative:text;mso-width-percent:0;mso-width-relative:margin;v-text-anchor:middle" o:gfxdata="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" filled="f" strokecolor="red" strokeweight="2pt"/>
+              <v:rect w14:anchorId="5442175F" id="Rectangle 82" o:spid="_x0000_s1026" style="position:absolute;margin-left:300.15pt;margin-top:39.2pt;width:88.6pt;height:18.45pt;z-index:251654656;visibility:visible;mso-wrap-style:square;mso-width-percent:0;mso-wrap-distance-left:9pt;mso-wrap-distance-top:0;mso-wrap-distance-right:9pt;mso-wrap-distance-bottom:0;mso-position-horizontal:absolute;mso-position-horizontal-relative:text;mso-position-vertical:absolute;mso-position-vertical-relative:text;mso-width-percent:0;mso-width-relative:margin;v-text-anchor:middle" o:gfxdata="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" filled="f" strokecolor="red" strokeweight="2pt"/>
             </w:pict>
           </mc:Fallback>
         </mc:AlternateContent>
@@ -5384,10 +5384,10 @@
       </w:pPr>
       <w:r>
         <w:object w:dxaOrig="9348" w:dyaOrig="6192" w14:anchorId="1BC22028">
-          <v:shape id="_x0000_i1037" type="#_x0000_t75" style="width:473.55pt;height:51.25pt" o:ole="">
+          <v:shape id="_x0000_i1037" type="#_x0000_t75" style="width:473.45pt;height:51.25pt" o:ole="">
             <v:imagedata r:id="rId20" o:title="" cropbottom="54845f"/>
           </v:shape>
-          <o:OLEObject Type="Embed" ProgID="PBrush" ShapeID="_x0000_i1037" DrawAspect="Content" ObjectID="_1539606979" r:id="rId41"/>
+          <o:OLEObject Type="Embed" ProgID="PBrush" ShapeID="_x0000_i1037" DrawAspect="Content" ObjectID="_1548230153" r:id="rId41"/>
         </w:object>
       </w:r>
       <w:r>
@@ -5405,11 +5405,11 @@
         <w:tblLook w:val="04A0" w:firstRow="1" w:lastRow="0" w:firstColumn="1" w:lastColumn="0" w:noHBand="0" w:noVBand="1"/>
       </w:tblPr>
       <w:tblGrid>
-        <w:gridCol w:w="1830"/>
-        <w:gridCol w:w="1782"/>
-        <w:gridCol w:w="468"/>
+        <w:gridCol w:w="1831"/>
+        <w:gridCol w:w="1783"/>
+        <w:gridCol w:w="465"/>
         <w:gridCol w:w="1217"/>
-        <w:gridCol w:w="1652"/>
+        <w:gridCol w:w="1653"/>
         <w:gridCol w:w="1170"/>
         <w:gridCol w:w="1457"/>
       </w:tblGrid>
@@ -5509,7 +5509,7 @@
                 <v:shape id="_x0000_i1038" type="#_x0000_t75" style="width:15.25pt;height:14.75pt" o:ole="">
                   <v:imagedata r:id="rId22" o:title=""/>
                 </v:shape>
-                <o:OLEObject Type="Embed" ProgID="PBrush" ShapeID="_x0000_i1038" DrawAspect="Content" ObjectID="_1539606980" r:id="rId42"/>
+                <o:OLEObject Type="Embed" ProgID="PBrush" ShapeID="_x0000_i1038" DrawAspect="Content" ObjectID="_1548230154" r:id="rId42"/>
               </w:object>
             </w:r>
             <w:r>
@@ -5550,10 +5550,10 @@
                 <w:rFonts w:eastAsia="Calibri"/>
               </w:rPr>
               <w:object w:dxaOrig="372" w:dyaOrig="372" w14:anchorId="56A12928">
-                <v:shape id="_x0000_i1039" type="#_x0000_t75" style="width:12.45pt;height:12.45pt" o:ole="">
+                <v:shape id="_x0000_i1039" type="#_x0000_t75" style="width:12.55pt;height:12.55pt" o:ole="">
                   <v:imagedata r:id="rId24" o:title=""/>
                 </v:shape>
-                <o:OLEObject Type="Embed" ProgID="PBrush" ShapeID="_x0000_i1039" DrawAspect="Content" ObjectID="_1539606981" r:id="rId43"/>
+                <o:OLEObject Type="Embed" ProgID="PBrush" ShapeID="_x0000_i1039" DrawAspect="Content" ObjectID="_1548230155" r:id="rId43"/>
               </w:object>
             </w:r>
           </w:p>
@@ -5643,10 +5643,10 @@
                 <w:rFonts w:eastAsia="Calibri"/>
               </w:rPr>
               <w:object w:dxaOrig="360" w:dyaOrig="372" w14:anchorId="7FB4C396">
-                <v:shape id="_x0000_i1040" type="#_x0000_t75" style="width:12pt;height:12.45pt" o:ole="">
+                <v:shape id="_x0000_i1040" type="#_x0000_t75" style="width:12pt;height:12.55pt" o:ole="">
                   <v:imagedata r:id="rId26" o:title=""/>
                 </v:shape>
-                <o:OLEObject Type="Embed" ProgID="PBrush" ShapeID="_x0000_i1040" DrawAspect="Content" ObjectID="_1539606982" r:id="rId44"/>
+                <o:OLEObject Type="Embed" ProgID="PBrush" ShapeID="_x0000_i1040" DrawAspect="Content" ObjectID="_1548230156" r:id="rId44"/>
               </w:object>
             </w:r>
           </w:p>
@@ -5738,10 +5738,10 @@
                 <w:rFonts w:eastAsia="Calibri"/>
               </w:rPr>
               <w:object w:dxaOrig="360" w:dyaOrig="372" w14:anchorId="54C04C73">
-                <v:shape id="_x0000_i1041" type="#_x0000_t75" style="width:12pt;height:12.45pt" o:ole="">
+                <v:shape id="_x0000_i1041" type="#_x0000_t75" style="width:12pt;height:12.55pt" o:ole="">
                   <v:imagedata r:id="rId26" o:title=""/>
                 </v:shape>
-                <o:OLEObject Type="Embed" ProgID="PBrush" ShapeID="_x0000_i1041" DrawAspect="Content" ObjectID="_1539606983" r:id="rId45"/>
+                <o:OLEObject Type="Embed" ProgID="PBrush" ShapeID="_x0000_i1041" DrawAspect="Content" ObjectID="_1548230157" r:id="rId45"/>
               </w:object>
             </w:r>
           </w:p>
@@ -5807,10 +5807,10 @@
                 <w:rFonts w:eastAsia="Calibri"/>
               </w:rPr>
               <w:object w:dxaOrig="156" w:dyaOrig="144" w14:anchorId="7041B476">
-                <v:shape id="_x0000_i1042" type="#_x0000_t75" style="width:16.15pt;height:14.75pt" o:ole="">
+                <v:shape id="_x0000_i1042" type="#_x0000_t75" style="width:16.35pt;height:14.75pt" o:ole="">
                   <v:imagedata r:id="rId22" o:title=""/>
                 </v:shape>
-                <o:OLEObject Type="Embed" ProgID="PBrush" ShapeID="_x0000_i1042" DrawAspect="Content" ObjectID="_1539606984" r:id="rId46"/>
+                <o:OLEObject Type="Embed" ProgID="PBrush" ShapeID="_x0000_i1042" DrawAspect="Content" ObjectID="_1548230158" r:id="rId46"/>
               </w:object>
             </w:r>
             <w:r>
@@ -5879,10 +5879,10 @@
                 <w:rFonts w:eastAsia="Calibri"/>
               </w:rPr>
               <w:object w:dxaOrig="156" w:dyaOrig="144" w14:anchorId="23B50728">
-                <v:shape id="_x0000_i1043" type="#_x0000_t75" style="width:16.15pt;height:14.75pt" o:ole="">
+                <v:shape id="_x0000_i1043" type="#_x0000_t75" style="width:16.35pt;height:14.75pt" o:ole="">
                   <v:imagedata r:id="rId22" o:title=""/>
                 </v:shape>
-                <o:OLEObject Type="Embed" ProgID="PBrush" ShapeID="_x0000_i1043" DrawAspect="Content" ObjectID="_1539606985" r:id="rId47"/>
+                <o:OLEObject Type="Embed" ProgID="PBrush" ShapeID="_x0000_i1043" DrawAspect="Content" ObjectID="_1548230159" r:id="rId47"/>
               </w:object>
             </w:r>
             <w:r>
@@ -5922,10 +5922,10 @@
                 <w:rFonts w:eastAsia="Calibri"/>
               </w:rPr>
               <w:object w:dxaOrig="372" w:dyaOrig="372" w14:anchorId="72E05FC5">
-                <v:shape id="_x0000_i1044" type="#_x0000_t75" style="width:12.45pt;height:12.45pt" o:ole="">
+                <v:shape id="_x0000_i1044" type="#_x0000_t75" style="width:12.55pt;height:12.55pt" o:ole="">
                   <v:imagedata r:id="rId24" o:title=""/>
                 </v:shape>
-                <o:OLEObject Type="Embed" ProgID="PBrush" ShapeID="_x0000_i1044" DrawAspect="Content" ObjectID="_1539606986" r:id="rId48"/>
+                <o:OLEObject Type="Embed" ProgID="PBrush" ShapeID="_x0000_i1044" DrawAspect="Content" ObjectID="_1548230160" r:id="rId48"/>
               </w:object>
             </w:r>
           </w:p>
@@ -6020,10 +6020,10 @@
                 <w:rFonts w:eastAsia="Calibri"/>
               </w:rPr>
               <w:object w:dxaOrig="360" w:dyaOrig="372" w14:anchorId="24C70B65">
-                <v:shape id="_x0000_i1045" type="#_x0000_t75" style="width:12pt;height:12.45pt" o:ole="">
+                <v:shape id="_x0000_i1045" type="#_x0000_t75" style="width:12pt;height:12.55pt" o:ole="">
                   <v:imagedata r:id="rId26" o:title=""/>
                 </v:shape>
-                <o:OLEObject Type="Embed" ProgID="PBrush" ShapeID="_x0000_i1045" DrawAspect="Content" ObjectID="_1539606987" r:id="rId49"/>
+                <o:OLEObject Type="Embed" ProgID="PBrush" ShapeID="_x0000_i1045" DrawAspect="Content" ObjectID="_1548230161" r:id="rId49"/>
               </w:object>
             </w:r>
           </w:p>
@@ -6083,7 +6083,7 @@
                 <v:shape id="_x0000_i1046" type="#_x0000_t75" style="width:15.25pt;height:14.75pt" o:ole="">
                   <v:imagedata r:id="rId33" o:title=""/>
                 </v:shape>
-                <o:OLEObject Type="Embed" ProgID="PBrush" ShapeID="_x0000_i1046" DrawAspect="Content" ObjectID="_1539606988" r:id="rId50"/>
+                <o:OLEObject Type="Embed" ProgID="PBrush" ShapeID="_x0000_i1046" DrawAspect="Content" ObjectID="_1548230162" r:id="rId50"/>
               </w:object>
             </w:r>
             <w:r>
@@ -6358,7 +6358,7 @@
       <w:pPr>
         <w:pStyle w:val="Heading3"/>
       </w:pPr>
-      <w:bookmarkStart w:id="14" w:name="_Toc465696289"/>
+      <w:bookmarkStart w:id="14" w:name="_Toc474487028"/>
       <w:r>
         <w:t>Email to testers</w:t>
       </w:r>
@@ -6489,6 +6489,9 @@
       <w:r>
         <w:t xml:space="preserve"> Request to test the new greensheet form</w:t>
       </w:r>
+      <w:r>
+        <w:t>(s)</w:t>
+      </w:r>
     </w:p>
     <w:p>
       <w:r>
@@ -6630,8 +6633,6 @@
       <w:r>
         <w:t xml:space="preserve"> and provide a feedback in a separate email to &lt;email of OGA user&gt;</w:t>
       </w:r>
-      <w:bookmarkStart w:id="15" w:name="_GoBack"/>
-      <w:bookmarkEnd w:id="15"/>
     </w:p>
     <w:p>
       <w:pPr>
@@ -6713,7 +6714,7 @@
           </mc:Choice>
           <mc:Fallback>
             <w:pict>
-              <v:rect w14:anchorId="5962B05A" id="Rectangle 7" o:spid="_x0000_s1026" style="position:absolute;margin-left:163.4pt;margin-top:14.6pt;width:95.55pt;height:123.25pt;z-index:251660800;visibility:visible;mso-wrap-style:square;mso-width-percent:0;mso-height-percent:0;mso-wrap-distance-left:9pt;mso-wrap-distance-top:0;mso-wrap-distance-right:9pt;mso-wrap-distance-bottom:0;mso-position-horizontal:absolute;mso-position-horizontal-relative:margin;mso-position-vertical:absolute;mso-position-vertical-relative:text;mso-width-percent:0;mso-height-percent:0;mso-width-relative:margin;mso-height-relative:margin;v-text-anchor:middle" o:gfxdata="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" filled="f" strokecolor="red" strokeweight="2pt">
+              <v:rect w14:anchorId="12027617" id="Rectangle 7" o:spid="_x0000_s1026" style="position:absolute;margin-left:163.4pt;margin-top:14.6pt;width:95.55pt;height:123.25pt;z-index:251660800;visibility:visible;mso-wrap-style:square;mso-width-percent:0;mso-height-percent:0;mso-wrap-distance-left:9pt;mso-wrap-distance-top:0;mso-wrap-distance-right:9pt;mso-wrap-distance-bottom:0;mso-position-horizontal:absolute;mso-position-horizontal-relative:margin;mso-position-vertical:absolute;mso-position-vertical-relative:text;mso-width-percent:0;mso-height-percent:0;mso-width-relative:margin;mso-height-relative:margin;v-text-anchor:middle" o:gfxdata="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" filled="f" strokecolor="red" strokeweight="2pt">
                 <w10:wrap anchorx="margin"/>
               </v:rect>
             </w:pict>
@@ -6740,11 +6741,11 @@
         <w:tblLook w:val="04A0" w:firstRow="1" w:lastRow="0" w:firstColumn="1" w:lastColumn="0" w:noHBand="0" w:noVBand="1"/>
       </w:tblPr>
       <w:tblGrid>
-        <w:gridCol w:w="1830"/>
-        <w:gridCol w:w="1782"/>
-        <w:gridCol w:w="468"/>
+        <w:gridCol w:w="1831"/>
+        <w:gridCol w:w="1783"/>
+        <w:gridCol w:w="465"/>
         <w:gridCol w:w="1217"/>
-        <w:gridCol w:w="1652"/>
+        <w:gridCol w:w="1653"/>
         <w:gridCol w:w="1170"/>
         <w:gridCol w:w="1457"/>
       </w:tblGrid>
@@ -6844,7 +6845,7 @@
                 <v:shape id="_x0000_i1047" type="#_x0000_t75" style="width:15.25pt;height:14.75pt" o:ole="">
                   <v:imagedata r:id="rId22" o:title=""/>
                 </v:shape>
-                <o:OLEObject Type="Embed" ProgID="PBrush" ShapeID="_x0000_i1047" DrawAspect="Content" ObjectID="_1539606989" r:id="rId51"/>
+                <o:OLEObject Type="Embed" ProgID="PBrush" ShapeID="_x0000_i1047" DrawAspect="Content" ObjectID="_1548230163" r:id="rId51"/>
               </w:object>
             </w:r>
             <w:r>
@@ -6885,10 +6886,10 @@
                 <w:rFonts w:eastAsia="Calibri"/>
               </w:rPr>
               <w:object w:dxaOrig="372" w:dyaOrig="372" w14:anchorId="354532D6">
-                <v:shape id="_x0000_i1048" type="#_x0000_t75" style="width:12.45pt;height:12.45pt" o:ole="">
+                <v:shape id="_x0000_i1048" type="#_x0000_t75" style="width:12.55pt;height:12.55pt" o:ole="">
                   <v:imagedata r:id="rId24" o:title=""/>
                 </v:shape>
-                <o:OLEObject Type="Embed" ProgID="PBrush" ShapeID="_x0000_i1048" DrawAspect="Content" ObjectID="_1539606990" r:id="rId52"/>
+                <o:OLEObject Type="Embed" ProgID="PBrush" ShapeID="_x0000_i1048" DrawAspect="Content" ObjectID="_1548230164" r:id="rId52"/>
               </w:object>
             </w:r>
           </w:p>
@@ -6981,10 +6982,10 @@
                 <w:rFonts w:eastAsia="Calibri"/>
               </w:rPr>
               <w:object w:dxaOrig="360" w:dyaOrig="372" w14:anchorId="3ABC1967">
-                <v:shape id="_x0000_i1049" type="#_x0000_t75" style="width:12pt;height:12.45pt" o:ole="">
+                <v:shape id="_x0000_i1049" type="#_x0000_t75" style="width:12pt;height:12.55pt" o:ole="">
                   <v:imagedata r:id="rId26" o:title=""/>
                 </v:shape>
-                <o:OLEObject Type="Embed" ProgID="PBrush" ShapeID="_x0000_i1049" DrawAspect="Content" ObjectID="_1539606991" r:id="rId53"/>
+                <o:OLEObject Type="Embed" ProgID="PBrush" ShapeID="_x0000_i1049" DrawAspect="Content" ObjectID="_1548230165" r:id="rId53"/>
               </w:object>
             </w:r>
           </w:p>
@@ -7076,10 +7077,10 @@
                 <w:rFonts w:eastAsia="Calibri"/>
               </w:rPr>
               <w:object w:dxaOrig="360" w:dyaOrig="372" w14:anchorId="5D276034">
-                <v:shape id="_x0000_i1050" type="#_x0000_t75" style="width:12pt;height:12.45pt" o:ole="">
+                <v:shape id="_x0000_i1050" type="#_x0000_t75" style="width:12pt;height:12.55pt" o:ole="">
                   <v:imagedata r:id="rId26" o:title=""/>
                 </v:shape>
-                <o:OLEObject Type="Embed" ProgID="PBrush" ShapeID="_x0000_i1050" DrawAspect="Content" ObjectID="_1539606992" r:id="rId54"/>
+                <o:OLEObject Type="Embed" ProgID="PBrush" ShapeID="_x0000_i1050" DrawAspect="Content" ObjectID="_1548230166" r:id="rId54"/>
               </w:object>
             </w:r>
           </w:p>
@@ -7143,11 +7144,11 @@
       <w:pPr>
         <w:pStyle w:val="Heading2"/>
       </w:pPr>
-      <w:bookmarkStart w:id="16" w:name="_Toc465696290"/>
+      <w:bookmarkStart w:id="15" w:name="_Toc474487029"/>
       <w:r>
         <w:t>For a Tester</w:t>
       </w:r>
-      <w:bookmarkEnd w:id="16"/>
+      <w:bookmarkEnd w:id="15"/>
     </w:p>
     <w:p>
       <w:pPr>
@@ -7291,10 +7292,10 @@
       </w:pPr>
       <w:r>
         <w:object w:dxaOrig="8676" w:dyaOrig="4764" w14:anchorId="2963CB2A">
-          <v:shape id="_x0000_i1051" type="#_x0000_t75" style="width:452.75pt;height:248.3pt" o:ole="">
+          <v:shape id="_x0000_i1051" type="#_x0000_t75" style="width:452.75pt;height:248.2pt" o:ole="">
             <v:imagedata r:id="rId37" o:title=""/>
           </v:shape>
-          <o:OLEObject Type="Embed" ProgID="PBrush" ShapeID="_x0000_i1051" DrawAspect="Content" ObjectID="_1539606993" r:id="rId55"/>
+          <o:OLEObject Type="Embed" ProgID="PBrush" ShapeID="_x0000_i1051" DrawAspect="Content" ObjectID="_1548230167" r:id="rId55"/>
         </w:object>
       </w:r>
     </w:p>
@@ -7454,24 +7455,24 @@
           <w:noProof/>
         </w:rPr>
       </w:pPr>
-      <w:bookmarkStart w:id="17" w:name="_Toc465696291"/>
+      <w:bookmarkStart w:id="16" w:name="_Toc474487030"/>
       <w:r>
         <w:rPr>
           <w:noProof/>
         </w:rPr>
         <w:t>Accessing review functionality</w:t>
       </w:r>
+      <w:bookmarkEnd w:id="16"/>
+    </w:p>
+    <w:p>
+      <w:pPr>
+        <w:pStyle w:val="Heading2"/>
+      </w:pPr>
+      <w:bookmarkStart w:id="17" w:name="_Toc474487031"/>
+      <w:r>
+        <w:t>Flow of events</w:t>
+      </w:r>
       <w:bookmarkEnd w:id="17"/>
-    </w:p>
-    <w:p>
-      <w:pPr>
-        <w:pStyle w:val="Heading2"/>
-      </w:pPr>
-      <w:bookmarkStart w:id="18" w:name="_Toc465696292"/>
-      <w:r>
-        <w:t>Flow of events</w:t>
-      </w:r>
-      <w:bookmarkEnd w:id="18"/>
     </w:p>
     <w:p>
       <w:r>
@@ -7597,12 +7598,12 @@
       <w:pPr>
         <w:pStyle w:val="Heading2"/>
       </w:pPr>
-      <w:bookmarkStart w:id="19" w:name="_Toc465696293"/>
+      <w:bookmarkStart w:id="18" w:name="_Toc474487032"/>
       <w:r>
         <w:lastRenderedPageBreak/>
         <w:t>Mockup</w:t>
       </w:r>
-      <w:bookmarkEnd w:id="19"/>
+      <w:bookmarkEnd w:id="18"/>
     </w:p>
     <w:p>
       <w:r>
@@ -7663,11 +7664,11 @@
       <w:pPr>
         <w:pStyle w:val="Heading2"/>
       </w:pPr>
-      <w:bookmarkStart w:id="20" w:name="_Toc465696294"/>
+      <w:bookmarkStart w:id="19" w:name="_Toc474487033"/>
       <w:r>
         <w:t>Data elements</w:t>
       </w:r>
-      <w:bookmarkEnd w:id="20"/>
+      <w:bookmarkEnd w:id="19"/>
       <w:r>
         <w:t xml:space="preserve"> </w:t>
       </w:r>
@@ -7918,7 +7919,7 @@
           <w:noProof/>
         </w:rPr>
       </w:pPr>
-      <w:bookmarkStart w:id="21" w:name="_Toc465696295"/>
+      <w:bookmarkStart w:id="20" w:name="_Toc474487034"/>
       <w:r>
         <w:rPr>
           <w:noProof/>
@@ -7932,13 +7933,13 @@
         </w:rPr>
         <w:t xml:space="preserve"> functionality</w:t>
       </w:r>
-      <w:bookmarkEnd w:id="21"/>
+      <w:bookmarkEnd w:id="20"/>
     </w:p>
     <w:p>
       <w:pPr>
         <w:pStyle w:val="Heading2"/>
       </w:pPr>
-      <w:bookmarkStart w:id="22" w:name="_Toc465696296"/>
+      <w:bookmarkStart w:id="21" w:name="_Toc474487035"/>
       <w:r>
         <w:t>“</w:t>
       </w:r>
@@ -7951,7 +7952,7 @@
       <w:r>
         <w:t>” flow of events</w:t>
       </w:r>
-      <w:bookmarkEnd w:id="22"/>
+      <w:bookmarkEnd w:id="21"/>
     </w:p>
     <w:p>
       <w:pPr>
@@ -8158,7 +8159,7 @@
           <w:noProof/>
         </w:rPr>
       </w:pPr>
-      <w:bookmarkStart w:id="23" w:name="_Toc465696297"/>
+      <w:bookmarkStart w:id="22" w:name="_Toc474487036"/>
       <w:r>
         <w:rPr>
           <w:noProof/>
@@ -8171,17 +8172,17 @@
         </w:rPr>
         <w:t>s</w:t>
       </w:r>
+      <w:bookmarkEnd w:id="22"/>
+    </w:p>
+    <w:p>
+      <w:pPr>
+        <w:pStyle w:val="Heading3"/>
+      </w:pPr>
+      <w:bookmarkStart w:id="23" w:name="_Toc474487037"/>
+      <w:r>
+        <w:t>General mockup for all modules, except Revision</w:t>
+      </w:r>
       <w:bookmarkEnd w:id="23"/>
-    </w:p>
-    <w:p>
-      <w:pPr>
-        <w:pStyle w:val="Heading3"/>
-      </w:pPr>
-      <w:bookmarkStart w:id="24" w:name="_Toc465696298"/>
-      <w:r>
-        <w:t>General mockup for all modules, except Revision</w:t>
-      </w:r>
-      <w:bookmarkEnd w:id="24"/>
     </w:p>
     <w:p>
       <w:pPr>
@@ -8191,10 +8192,10 @@
       </w:pPr>
       <w:r>
         <w:object w:dxaOrig="9348" w:dyaOrig="6192" w14:anchorId="1D36B44F">
-          <v:shape id="_x0000_i1052" type="#_x0000_t75" style="width:473.55pt;height:51.25pt" o:ole="">
+          <v:shape id="_x0000_i1052" type="#_x0000_t75" style="width:473.45pt;height:51.25pt" o:ole="">
             <v:imagedata r:id="rId20" o:title="" cropbottom="54834f"/>
           </v:shape>
-          <o:OLEObject Type="Embed" ProgID="PBrush" ShapeID="_x0000_i1052" DrawAspect="Content" ObjectID="_1539606994" r:id="rId56"/>
+          <o:OLEObject Type="Embed" ProgID="PBrush" ShapeID="_x0000_i1052" DrawAspect="Content" ObjectID="_1548230168" r:id="rId56"/>
         </w:object>
       </w:r>
       <w:r>
@@ -8212,11 +8213,11 @@
         <w:tblLook w:val="04A0" w:firstRow="1" w:lastRow="0" w:firstColumn="1" w:lastColumn="0" w:noHBand="0" w:noVBand="1"/>
       </w:tblPr>
       <w:tblGrid>
-        <w:gridCol w:w="1830"/>
-        <w:gridCol w:w="1782"/>
-        <w:gridCol w:w="468"/>
+        <w:gridCol w:w="1831"/>
+        <w:gridCol w:w="1783"/>
+        <w:gridCol w:w="465"/>
         <w:gridCol w:w="1217"/>
-        <w:gridCol w:w="1652"/>
+        <w:gridCol w:w="1653"/>
         <w:gridCol w:w="1170"/>
         <w:gridCol w:w="1457"/>
       </w:tblGrid>
@@ -8316,7 +8317,7 @@
                 <v:shape id="_x0000_i1053" type="#_x0000_t75" style="width:15.25pt;height:14.75pt" o:ole="">
                   <v:imagedata r:id="rId22" o:title=""/>
                 </v:shape>
-                <o:OLEObject Type="Embed" ProgID="PBrush" ShapeID="_x0000_i1053" DrawAspect="Content" ObjectID="_1539606995" r:id="rId57"/>
+                <o:OLEObject Type="Embed" ProgID="PBrush" ShapeID="_x0000_i1053" DrawAspect="Content" ObjectID="_1548230169" r:id="rId57"/>
               </w:object>
             </w:r>
             <w:r>
@@ -8362,10 +8363,10 @@
                 <w:rFonts w:eastAsia="Calibri"/>
               </w:rPr>
               <w:object w:dxaOrig="372" w:dyaOrig="372" w14:anchorId="2ED7A508">
-                <v:shape id="_x0000_i1054" type="#_x0000_t75" style="width:12.45pt;height:12.45pt" o:ole="">
+                <v:shape id="_x0000_i1054" type="#_x0000_t75" style="width:12.55pt;height:12.55pt" o:ole="">
                   <v:imagedata r:id="rId24" o:title=""/>
                 </v:shape>
-                <o:OLEObject Type="Embed" ProgID="PBrush" ShapeID="_x0000_i1054" DrawAspect="Content" ObjectID="_1539606996" r:id="rId58"/>
+                <o:OLEObject Type="Embed" ProgID="PBrush" ShapeID="_x0000_i1054" DrawAspect="Content" ObjectID="_1548230170" r:id="rId58"/>
               </w:object>
             </w:r>
           </w:p>
@@ -8455,10 +8456,10 @@
                 <w:rFonts w:eastAsia="Calibri"/>
               </w:rPr>
               <w:object w:dxaOrig="360" w:dyaOrig="372" w14:anchorId="21E2FA73">
-                <v:shape id="_x0000_i1055" type="#_x0000_t75" style="width:12pt;height:12.45pt" o:ole="">
+                <v:shape id="_x0000_i1055" type="#_x0000_t75" style="width:12pt;height:12.55pt" o:ole="">
                   <v:imagedata r:id="rId26" o:title=""/>
                 </v:shape>
-                <o:OLEObject Type="Embed" ProgID="PBrush" ShapeID="_x0000_i1055" DrawAspect="Content" ObjectID="_1539606997" r:id="rId59"/>
+                <o:OLEObject Type="Embed" ProgID="PBrush" ShapeID="_x0000_i1055" DrawAspect="Content" ObjectID="_1548230171" r:id="rId59"/>
               </w:object>
             </w:r>
           </w:p>
@@ -8550,10 +8551,10 @@
                 <w:rFonts w:eastAsia="Calibri"/>
               </w:rPr>
               <w:object w:dxaOrig="360" w:dyaOrig="372" w14:anchorId="1BAEDFC0">
-                <v:shape id="_x0000_i1056" type="#_x0000_t75" style="width:12pt;height:12.45pt" o:ole="">
+                <v:shape id="_x0000_i1056" type="#_x0000_t75" style="width:12pt;height:12.55pt" o:ole="">
                   <v:imagedata r:id="rId26" o:title=""/>
                 </v:shape>
-                <o:OLEObject Type="Embed" ProgID="PBrush" ShapeID="_x0000_i1056" DrawAspect="Content" ObjectID="_1539606998" r:id="rId60"/>
+                <o:OLEObject Type="Embed" ProgID="PBrush" ShapeID="_x0000_i1056" DrawAspect="Content" ObjectID="_1548230172" r:id="rId60"/>
               </w:object>
             </w:r>
           </w:p>
@@ -8619,10 +8620,10 @@
                 <w:rFonts w:eastAsia="Calibri"/>
               </w:rPr>
               <w:object w:dxaOrig="156" w:dyaOrig="144" w14:anchorId="1ECA97A7">
-                <v:shape id="_x0000_i1057" type="#_x0000_t75" style="width:16.15pt;height:14.75pt" o:ole="">
+                <v:shape id="_x0000_i1057" type="#_x0000_t75" style="width:16.35pt;height:14.75pt" o:ole="">
                   <v:imagedata r:id="rId22" o:title=""/>
                 </v:shape>
-                <o:OLEObject Type="Embed" ProgID="PBrush" ShapeID="_x0000_i1057" DrawAspect="Content" ObjectID="_1539606999" r:id="rId61"/>
+                <o:OLEObject Type="Embed" ProgID="PBrush" ShapeID="_x0000_i1057" DrawAspect="Content" ObjectID="_1548230173" r:id="rId61"/>
               </w:object>
             </w:r>
             <w:r>
@@ -8691,10 +8692,10 @@
                 <w:rFonts w:eastAsia="Calibri"/>
               </w:rPr>
               <w:object w:dxaOrig="156" w:dyaOrig="144" w14:anchorId="5D289F68">
-                <v:shape id="_x0000_i1058" type="#_x0000_t75" style="width:16.15pt;height:14.75pt" o:ole="">
+                <v:shape id="_x0000_i1058" type="#_x0000_t75" style="width:16.35pt;height:14.75pt" o:ole="">
                   <v:imagedata r:id="rId22" o:title=""/>
                 </v:shape>
-                <o:OLEObject Type="Embed" ProgID="PBrush" ShapeID="_x0000_i1058" DrawAspect="Content" ObjectID="_1539607000" r:id="rId62"/>
+                <o:OLEObject Type="Embed" ProgID="PBrush" ShapeID="_x0000_i1058" DrawAspect="Content" ObjectID="_1548230174" r:id="rId62"/>
               </w:object>
             </w:r>
             <w:r>
@@ -8734,10 +8735,10 @@
                 <w:rFonts w:eastAsia="Calibri"/>
               </w:rPr>
               <w:object w:dxaOrig="372" w:dyaOrig="372" w14:anchorId="7A784C64">
-                <v:shape id="_x0000_i1059" type="#_x0000_t75" style="width:12.45pt;height:12.45pt" o:ole="">
+                <v:shape id="_x0000_i1059" type="#_x0000_t75" style="width:12.55pt;height:12.55pt" o:ole="">
                   <v:imagedata r:id="rId24" o:title=""/>
                 </v:shape>
-                <o:OLEObject Type="Embed" ProgID="PBrush" ShapeID="_x0000_i1059" DrawAspect="Content" ObjectID="_1539607001" r:id="rId63"/>
+                <o:OLEObject Type="Embed" ProgID="PBrush" ShapeID="_x0000_i1059" DrawAspect="Content" ObjectID="_1548230175" r:id="rId63"/>
               </w:object>
             </w:r>
           </w:p>
@@ -8832,10 +8833,10 @@
                 <w:rFonts w:eastAsia="Calibri"/>
               </w:rPr>
               <w:object w:dxaOrig="360" w:dyaOrig="372" w14:anchorId="7417A2F1">
-                <v:shape id="_x0000_i1060" type="#_x0000_t75" style="width:12pt;height:12.45pt" o:ole="">
+                <v:shape id="_x0000_i1060" type="#_x0000_t75" style="width:12pt;height:12.55pt" o:ole="">
                   <v:imagedata r:id="rId26" o:title=""/>
                 </v:shape>
-                <o:OLEObject Type="Embed" ProgID="PBrush" ShapeID="_x0000_i1060" DrawAspect="Content" ObjectID="_1539607002" r:id="rId64"/>
+                <o:OLEObject Type="Embed" ProgID="PBrush" ShapeID="_x0000_i1060" DrawAspect="Content" ObjectID="_1548230176" r:id="rId64"/>
               </w:object>
             </w:r>
           </w:p>
@@ -8895,7 +8896,7 @@
                 <v:shape id="_x0000_i1061" type="#_x0000_t75" style="width:15.25pt;height:14.75pt" o:ole="">
                   <v:imagedata r:id="rId33" o:title=""/>
                 </v:shape>
-                <o:OLEObject Type="Embed" ProgID="PBrush" ShapeID="_x0000_i1061" DrawAspect="Content" ObjectID="_1539607003" r:id="rId65"/>
+                <o:OLEObject Type="Embed" ProgID="PBrush" ShapeID="_x0000_i1061" DrawAspect="Content" ObjectID="_1548230177" r:id="rId65"/>
               </w:object>
             </w:r>
             <w:r>
@@ -9001,11 +9002,11 @@
       <w:pPr>
         <w:pStyle w:val="Heading3"/>
       </w:pPr>
-      <w:bookmarkStart w:id="25" w:name="_Toc465696299"/>
+      <w:bookmarkStart w:id="24" w:name="_Toc474487038"/>
       <w:r>
         <w:t>“Existing Type/Mechanism combinations with no changes” section mockup</w:t>
       </w:r>
-      <w:bookmarkEnd w:id="25"/>
+      <w:bookmarkEnd w:id="24"/>
     </w:p>
     <w:p>
       <w:pPr>
@@ -9045,10 +9046,10 @@
                 <w:rFonts w:eastAsia="Calibri"/>
               </w:rPr>
               <w:object w:dxaOrig="156" w:dyaOrig="144" w14:anchorId="3FDBAF53">
-                <v:shape id="_x0000_i1062" type="#_x0000_t75" style="width:16.15pt;height:14.75pt" o:ole="">
+                <v:shape id="_x0000_i1062" type="#_x0000_t75" style="width:16.35pt;height:14.75pt" o:ole="">
                   <v:imagedata r:id="rId22" o:title=""/>
                 </v:shape>
-                <o:OLEObject Type="Embed" ProgID="PBrush" ShapeID="_x0000_i1062" DrawAspect="Content" ObjectID="_1539607004" r:id="rId66"/>
+                <o:OLEObject Type="Embed" ProgID="PBrush" ShapeID="_x0000_i1062" DrawAspect="Content" ObjectID="_1548230178" r:id="rId66"/>
               </w:object>
             </w:r>
             <w:r>
@@ -9199,11 +9200,11 @@
       <w:pPr>
         <w:pStyle w:val="Heading3"/>
       </w:pPr>
-      <w:bookmarkStart w:id="26" w:name="_Toc465696300"/>
+      <w:bookmarkStart w:id="25" w:name="_Toc474487039"/>
       <w:r>
         <w:t>Revision module mockup</w:t>
       </w:r>
-      <w:bookmarkEnd w:id="26"/>
+      <w:bookmarkEnd w:id="25"/>
     </w:p>
     <w:p>
       <w:pPr>
@@ -9231,10 +9232,10 @@
       </w:r>
       <w:r>
         <w:object w:dxaOrig="9348" w:dyaOrig="6192" w14:anchorId="5E095789">
-          <v:shape id="_x0000_i1063" type="#_x0000_t75" style="width:137.55pt;height:32.3pt" o:ole="">
+          <v:shape id="_x0000_i1063" type="#_x0000_t75" style="width:137.45pt;height:32.2pt" o:ole="">
             <v:imagedata r:id="rId20" o:title="" croptop="6359f" cropbottom="54729f" cropright="52949f"/>
           </v:shape>
-          <o:OLEObject Type="Embed" ProgID="PBrush" ShapeID="_x0000_i1063" DrawAspect="Content" ObjectID="_1539607005" r:id="rId67"/>
+          <o:OLEObject Type="Embed" ProgID="PBrush" ShapeID="_x0000_i1063" DrawAspect="Content" ObjectID="_1548230179" r:id="rId67"/>
         </w:object>
       </w:r>
     </w:p>
@@ -9246,11 +9247,11 @@
       </w:tblPr>
       <w:tblGrid>
         <w:gridCol w:w="1832"/>
-        <w:gridCol w:w="1782"/>
-        <w:gridCol w:w="468"/>
+        <w:gridCol w:w="1783"/>
+        <w:gridCol w:w="465"/>
         <w:gridCol w:w="1217"/>
-        <w:gridCol w:w="1652"/>
-        <w:gridCol w:w="1169"/>
+        <w:gridCol w:w="1653"/>
+        <w:gridCol w:w="1170"/>
         <w:gridCol w:w="1456"/>
       </w:tblGrid>
       <w:tr>
@@ -9348,7 +9349,7 @@
                 <v:shape id="_x0000_i1064" type="#_x0000_t75" style="width:15.25pt;height:14.75pt" o:ole="">
                   <v:imagedata r:id="rId22" o:title=""/>
                 </v:shape>
-                <o:OLEObject Type="Embed" ProgID="PBrush" ShapeID="_x0000_i1064" DrawAspect="Content" ObjectID="_1539607006" r:id="rId68"/>
+                <o:OLEObject Type="Embed" ProgID="PBrush" ShapeID="_x0000_i1064" DrawAspect="Content" ObjectID="_1548230180" r:id="rId68"/>
               </w:object>
             </w:r>
             <w:r>
@@ -9400,10 +9401,10 @@
                 <w:rFonts w:eastAsia="Calibri"/>
               </w:rPr>
               <w:object w:dxaOrig="372" w:dyaOrig="372" w14:anchorId="4EA016B3">
-                <v:shape id="_x0000_i1065" type="#_x0000_t75" style="width:12.45pt;height:12.45pt" o:ole="">
+                <v:shape id="_x0000_i1065" type="#_x0000_t75" style="width:12.55pt;height:12.55pt" o:ole="">
                   <v:imagedata r:id="rId24" o:title=""/>
                 </v:shape>
-                <o:OLEObject Type="Embed" ProgID="PBrush" ShapeID="_x0000_i1065" DrawAspect="Content" ObjectID="_1539607007" r:id="rId69"/>
+                <o:OLEObject Type="Embed" ProgID="PBrush" ShapeID="_x0000_i1065" DrawAspect="Content" ObjectID="_1548230181" r:id="rId69"/>
               </w:object>
             </w:r>
           </w:p>
@@ -9526,11 +9527,11 @@
           <w:numId w:val="28"/>
         </w:numPr>
       </w:pPr>
-      <w:bookmarkStart w:id="27" w:name="_Toc465696301"/>
+      <w:bookmarkStart w:id="26" w:name="_Toc474487040"/>
       <w:r>
         <w:t>Review and Test Module Screen Data elements</w:t>
       </w:r>
-      <w:bookmarkEnd w:id="27"/>
+      <w:bookmarkEnd w:id="26"/>
     </w:p>
     <w:tbl>
       <w:tblPr>
@@ -10421,24 +10422,24 @@
           <w:noProof/>
         </w:rPr>
       </w:pPr>
-      <w:bookmarkStart w:id="28" w:name="_Toc465696302"/>
+      <w:bookmarkStart w:id="27" w:name="_Toc474487041"/>
       <w:r>
         <w:rPr>
           <w:noProof/>
         </w:rPr>
         <w:t>Test Greensheet functionality</w:t>
       </w:r>
+      <w:bookmarkEnd w:id="27"/>
+    </w:p>
+    <w:p>
+      <w:pPr>
+        <w:pStyle w:val="Heading2"/>
+      </w:pPr>
+      <w:bookmarkStart w:id="28" w:name="_Toc474487042"/>
+      <w:r>
+        <w:t>“Test” flow of events</w:t>
+      </w:r>
       <w:bookmarkEnd w:id="28"/>
-    </w:p>
-    <w:p>
-      <w:pPr>
-        <w:pStyle w:val="Heading2"/>
-      </w:pPr>
-      <w:bookmarkStart w:id="29" w:name="_Toc465696303"/>
-      <w:r>
-        <w:t>“Test” flow of events</w:t>
-      </w:r>
-      <w:bookmarkEnd w:id="29"/>
     </w:p>
     <w:p>
       <w:r>
@@ -10533,7 +10534,7 @@
       <w:pPr>
         <w:pStyle w:val="Heading2"/>
       </w:pPr>
-      <w:bookmarkStart w:id="30" w:name="_Toc465696304"/>
+      <w:bookmarkStart w:id="29" w:name="_Toc474487043"/>
       <w:r>
         <w:lastRenderedPageBreak/>
         <w:t xml:space="preserve">Review and Test Greensheet </w:t>
@@ -10541,15 +10542,15 @@
       <w:r>
         <w:t>Screen mockup</w:t>
       </w:r>
-      <w:bookmarkEnd w:id="30"/>
+      <w:bookmarkEnd w:id="29"/>
     </w:p>
     <w:p>
       <w:r>
         <w:object w:dxaOrig="8676" w:dyaOrig="4764" w14:anchorId="4518CC42">
-          <v:shape id="_x0000_i1066" type="#_x0000_t75" style="width:485.55pt;height:266.3pt" o:ole="">
+          <v:shape id="_x0000_i1066" type="#_x0000_t75" style="width:485.45pt;height:266.2pt" o:ole="">
             <v:imagedata r:id="rId37" o:title=""/>
           </v:shape>
-          <o:OLEObject Type="Embed" ProgID="PBrush" ShapeID="_x0000_i1066" DrawAspect="Content" ObjectID="_1539607008" r:id="rId70"/>
+          <o:OLEObject Type="Embed" ProgID="PBrush" ShapeID="_x0000_i1066" DrawAspect="Content" ObjectID="_1548230182" r:id="rId70"/>
         </w:object>
       </w:r>
     </w:p>
@@ -10557,11 +10558,11 @@
       <w:pPr>
         <w:pStyle w:val="Heading2"/>
       </w:pPr>
-      <w:bookmarkStart w:id="31" w:name="_Toc465696305"/>
+      <w:bookmarkStart w:id="30" w:name="_Toc474487044"/>
       <w:r>
         <w:t>Sub-questions</w:t>
       </w:r>
-      <w:bookmarkEnd w:id="31"/>
+      <w:bookmarkEnd w:id="30"/>
     </w:p>
     <w:p>
       <w:r>
@@ -10636,10 +10637,10 @@
       </w:pPr>
       <w:r>
         <w:object w:dxaOrig="12768" w:dyaOrig="2208" w14:anchorId="68D6ABC9">
-          <v:shape id="_x0000_i1067" type="#_x0000_t75" style="width:376.6pt;height:74.75pt" o:ole="">
+          <v:shape id="_x0000_i1067" type="#_x0000_t75" style="width:376.9pt;height:74.75pt" o:ole="">
             <v:imagedata r:id="rId71" o:title="" cropright="8698f"/>
           </v:shape>
-          <o:OLEObject Type="Embed" ProgID="PBrush" ShapeID="_x0000_i1067" DrawAspect="Content" ObjectID="_1539607009" r:id="rId72"/>
+          <o:OLEObject Type="Embed" ProgID="PBrush" ShapeID="_x0000_i1067" DrawAspect="Content" ObjectID="_1548230183" r:id="rId72"/>
         </w:object>
       </w:r>
     </w:p>
@@ -10648,14 +10649,14 @@
       <w:pPr>
         <w:pStyle w:val="Heading2"/>
       </w:pPr>
-      <w:bookmarkStart w:id="32" w:name="_Toc465696306"/>
+      <w:bookmarkStart w:id="31" w:name="_Toc474487045"/>
       <w:r>
         <w:t xml:space="preserve">Review and Test Greensheet </w:t>
       </w:r>
       <w:r>
         <w:t>Screen Data elements</w:t>
       </w:r>
-      <w:bookmarkEnd w:id="32"/>
+      <w:bookmarkEnd w:id="31"/>
     </w:p>
     <w:tbl>
       <w:tblPr>
@@ -10665,15 +10666,15 @@
         <w:tblLook w:val="04A0" w:firstRow="1" w:lastRow="0" w:firstColumn="1" w:lastColumn="0" w:noHBand="0" w:noVBand="1"/>
       </w:tblPr>
       <w:tblGrid>
-        <w:gridCol w:w="2988"/>
-        <w:gridCol w:w="2880"/>
+        <w:gridCol w:w="2178"/>
+        <w:gridCol w:w="3690"/>
         <w:gridCol w:w="1440"/>
         <w:gridCol w:w="2268"/>
       </w:tblGrid>
       <w:tr>
         <w:tc>
           <w:tcPr>
-            <w:tcW w:w="2988" w:type="dxa"/>
+            <w:tcW w:w="2178" w:type="dxa"/>
             <w:shd w:val="clear" w:color="auto" w:fill="DDD9C3" w:themeFill="background2" w:themeFillShade="E6"/>
           </w:tcPr>
           <w:p>
@@ -10684,7 +10685,7 @@
         </w:tc>
         <w:tc>
           <w:tcPr>
-            <w:tcW w:w="2880" w:type="dxa"/>
+            <w:tcW w:w="3690" w:type="dxa"/>
             <w:shd w:val="clear" w:color="auto" w:fill="DDD9C3" w:themeFill="background2" w:themeFillShade="E6"/>
           </w:tcPr>
           <w:p>
@@ -10722,7 +10723,7 @@
         </w:trPr>
         <w:tc>
           <w:tcPr>
-            <w:tcW w:w="2988" w:type="dxa"/>
+            <w:tcW w:w="2178" w:type="dxa"/>
           </w:tcPr>
           <w:p>
             <w:r>
@@ -10732,7 +10733,7 @@
         </w:tc>
         <w:tc>
           <w:tcPr>
-            <w:tcW w:w="2880" w:type="dxa"/>
+            <w:tcW w:w="3690" w:type="dxa"/>
           </w:tcPr>
           <w:p>
             <w:r>
@@ -10774,25 +10775,22 @@
       <w:tr>
         <w:tc>
           <w:tcPr>
-            <w:tcW w:w="2988" w:type="dxa"/>
-          </w:tcPr>
-          <w:p>
-            <w:r>
+            <w:tcW w:w="2178" w:type="dxa"/>
+          </w:tcPr>
+          <w:p>
+            <w:r>
+              <w:lastRenderedPageBreak/>
               <w:t>Form Name</w:t>
             </w:r>
           </w:p>
         </w:tc>
         <w:tc>
           <w:tcPr>
-            <w:tcW w:w="2880" w:type="dxa"/>
-          </w:tcPr>
-          <w:p>
-            <w:r>
-              <w:t xml:space="preserve">Displays form name that is </w:t>
-            </w:r>
-            <w:r>
-              <w:lastRenderedPageBreak/>
-              <w:t>exported from Form Builder</w:t>
+            <w:tcW w:w="3690" w:type="dxa"/>
+          </w:tcPr>
+          <w:p>
+            <w:r>
+              <w:t>Displays form name that is exported from Form Builder</w:t>
             </w:r>
           </w:p>
         </w:tc>
@@ -10802,7 +10800,6 @@
           </w:tcPr>
           <w:p>
             <w:r>
-              <w:lastRenderedPageBreak/>
               <w:t>Read-only</w:t>
             </w:r>
           </w:p>
@@ -10817,7 +10814,7 @@
       <w:tr>
         <w:tc>
           <w:tcPr>
-            <w:tcW w:w="2988" w:type="dxa"/>
+            <w:tcW w:w="2178" w:type="dxa"/>
           </w:tcPr>
           <w:p>
             <w:r>
@@ -10827,7 +10824,7 @@
         </w:tc>
         <w:tc>
           <w:tcPr>
-            <w:tcW w:w="2880" w:type="dxa"/>
+            <w:tcW w:w="3690" w:type="dxa"/>
           </w:tcPr>
           <w:p>
             <w:r>
@@ -10895,7 +10892,7 @@
       <w:tr>
         <w:tc>
           <w:tcPr>
-            <w:tcW w:w="2988" w:type="dxa"/>
+            <w:tcW w:w="2178" w:type="dxa"/>
           </w:tcPr>
           <w:p>
             <w:r>
@@ -10905,7 +10902,7 @@
         </w:tc>
         <w:tc>
           <w:tcPr>
-            <w:tcW w:w="2880" w:type="dxa"/>
+            <w:tcW w:w="3690" w:type="dxa"/>
           </w:tcPr>
           <w:p>
             <w:r>
@@ -10950,7 +10947,7 @@
       <w:tr>
         <w:tc>
           <w:tcPr>
-            <w:tcW w:w="2988" w:type="dxa"/>
+            <w:tcW w:w="2178" w:type="dxa"/>
           </w:tcPr>
           <w:p>
             <w:r>
@@ -10960,7 +10957,7 @@
         </w:tc>
         <w:tc>
           <w:tcPr>
-            <w:tcW w:w="2880" w:type="dxa"/>
+            <w:tcW w:w="3690" w:type="dxa"/>
           </w:tcPr>
           <w:p/>
         </w:tc>
@@ -10984,7 +10981,7 @@
       <w:tr>
         <w:tc>
           <w:tcPr>
-            <w:tcW w:w="2988" w:type="dxa"/>
+            <w:tcW w:w="2178" w:type="dxa"/>
           </w:tcPr>
           <w:p>
             <w:r>
@@ -10994,7 +10991,7 @@
         </w:tc>
         <w:tc>
           <w:tcPr>
-            <w:tcW w:w="2880" w:type="dxa"/>
+            <w:tcW w:w="3690" w:type="dxa"/>
           </w:tcPr>
           <w:p>
             <w:r>
@@ -11026,7 +11023,7 @@
       <w:tr>
         <w:tc>
           <w:tcPr>
-            <w:tcW w:w="2988" w:type="dxa"/>
+            <w:tcW w:w="2178" w:type="dxa"/>
           </w:tcPr>
           <w:p>
             <w:r>
@@ -11036,7 +11033,7 @@
         </w:tc>
         <w:tc>
           <w:tcPr>
-            <w:tcW w:w="2880" w:type="dxa"/>
+            <w:tcW w:w="3690" w:type="dxa"/>
           </w:tcPr>
           <w:p>
             <w:r>
@@ -11094,16 +11091,16 @@
             <w:r>
               <w:t xml:space="preserve">Sec. </w:t>
             </w:r>
-            <w:bookmarkStart w:id="33" w:name="_Toc464557487"/>
-            <w:bookmarkStart w:id="34" w:name="_Toc464557489"/>
+            <w:bookmarkStart w:id="32" w:name="_Toc464557487"/>
+            <w:bookmarkStart w:id="33" w:name="_Toc464557489"/>
             <w:r>
               <w:t>Alternative flows</w:t>
             </w:r>
+            <w:bookmarkEnd w:id="32"/>
+            <w:r>
+              <w:t xml:space="preserve"> =&gt; Submit a greensheet</w:t>
+            </w:r>
             <w:bookmarkEnd w:id="33"/>
-            <w:r>
-              <w:t xml:space="preserve"> =&gt; Submit a greensheet</w:t>
-            </w:r>
-            <w:bookmarkEnd w:id="34"/>
             <w:r>
               <w:t xml:space="preserve"> =&gt; “</w:t>
             </w:r>
@@ -11137,17 +11134,18 @@
       <w:tr>
         <w:tc>
           <w:tcPr>
-            <w:tcW w:w="2988" w:type="dxa"/>
-          </w:tcPr>
-          <w:p>
-            <w:r>
+            <w:tcW w:w="2178" w:type="dxa"/>
+          </w:tcPr>
+          <w:p>
+            <w:r>
+              <w:lastRenderedPageBreak/>
               <w:t>Clear All Answers</w:t>
             </w:r>
           </w:p>
         </w:tc>
         <w:tc>
           <w:tcPr>
-            <w:tcW w:w="2880" w:type="dxa"/>
+            <w:tcW w:w="3690" w:type="dxa"/>
           </w:tcPr>
           <w:p>
             <w:r>
@@ -11192,11 +11190,11 @@
             <w:r>
               <w:t xml:space="preserve"> =&gt; </w:t>
             </w:r>
-            <w:bookmarkStart w:id="35" w:name="_Toc464557488"/>
+            <w:bookmarkStart w:id="34" w:name="_Toc464557488"/>
             <w:r>
               <w:t>Edit and Save a greensheet</w:t>
             </w:r>
-            <w:bookmarkEnd w:id="35"/>
+            <w:bookmarkEnd w:id="34"/>
             <w:r>
               <w:t xml:space="preserve"> =&gt; </w:t>
             </w:r>
@@ -11213,18 +11211,17 @@
       <w:tr>
         <w:tc>
           <w:tcPr>
-            <w:tcW w:w="2988" w:type="dxa"/>
-          </w:tcPr>
-          <w:p>
-            <w:r>
-              <w:lastRenderedPageBreak/>
+            <w:tcW w:w="2178" w:type="dxa"/>
+          </w:tcPr>
+          <w:p>
+            <w:r>
               <w:t>View All Comments</w:t>
             </w:r>
           </w:p>
         </w:tc>
         <w:tc>
           <w:tcPr>
-            <w:tcW w:w="2880" w:type="dxa"/>
+            <w:tcW w:w="3690" w:type="dxa"/>
           </w:tcPr>
           <w:p>
             <w:r>
@@ -11344,7 +11341,7 @@
       <w:tr>
         <w:tc>
           <w:tcPr>
-            <w:tcW w:w="2988" w:type="dxa"/>
+            <w:tcW w:w="2178" w:type="dxa"/>
           </w:tcPr>
           <w:p>
             <w:r>
@@ -11354,7 +11351,7 @@
         </w:tc>
         <w:tc>
           <w:tcPr>
-            <w:tcW w:w="2880" w:type="dxa"/>
+            <w:tcW w:w="3690" w:type="dxa"/>
           </w:tcPr>
           <w:p>
             <w:r>
@@ -11386,7 +11383,7 @@
       <w:tr>
         <w:tc>
           <w:tcPr>
-            <w:tcW w:w="2988" w:type="dxa"/>
+            <w:tcW w:w="2178" w:type="dxa"/>
           </w:tcPr>
           <w:p>
             <w:r>
@@ -11396,7 +11393,7 @@
         </w:tc>
         <w:tc>
           <w:tcPr>
-            <w:tcW w:w="2880" w:type="dxa"/>
+            <w:tcW w:w="3690" w:type="dxa"/>
           </w:tcPr>
           <w:p>
             <w:r>
@@ -11447,6 +11444,7 @@
           </w:tcPr>
           <w:p>
             <w:r>
+              <w:lastRenderedPageBreak/>
               <w:t xml:space="preserve">For description of elements, please refer to </w:t>
             </w:r>
             <w:hyperlink r:id="rId76" w:history="1">
@@ -11462,16 +11460,16 @@
             <w:r>
               <w:t xml:space="preserve">Sec. </w:t>
             </w:r>
-            <w:bookmarkStart w:id="36" w:name="_Toc464557506"/>
-            <w:bookmarkStart w:id="37" w:name="_Toc464557509"/>
+            <w:bookmarkStart w:id="35" w:name="_Toc464557506"/>
+            <w:bookmarkStart w:id="36" w:name="_Toc464557509"/>
             <w:r>
               <w:t>USER INTERFACE</w:t>
             </w:r>
+            <w:bookmarkEnd w:id="35"/>
+            <w:r>
+              <w:t xml:space="preserve"> =&gt; UI elements and rules</w:t>
+            </w:r>
             <w:bookmarkEnd w:id="36"/>
-            <w:r>
-              <w:t xml:space="preserve"> =&gt; UI elements and rules</w:t>
-            </w:r>
-            <w:bookmarkEnd w:id="37"/>
             <w:r>
               <w:t xml:space="preserve"> =&gt; </w:t>
             </w:r>
@@ -11515,14 +11513,14 @@
           <w:noProof/>
         </w:rPr>
       </w:pPr>
-      <w:bookmarkStart w:id="38" w:name="_Toc465696307"/>
+      <w:bookmarkStart w:id="37" w:name="_Toc474487046"/>
       <w:r>
         <w:rPr>
           <w:noProof/>
         </w:rPr>
         <w:t>Promote or Reject the module functionality</w:t>
       </w:r>
-      <w:bookmarkEnd w:id="38"/>
+      <w:bookmarkEnd w:id="37"/>
     </w:p>
     <w:p>
       <w:pPr>
@@ -11884,11 +11882,11 @@
       <w:pPr>
         <w:pStyle w:val="Heading1"/>
       </w:pPr>
-      <w:bookmarkStart w:id="39" w:name="_Toc465696308"/>
+      <w:bookmarkStart w:id="38" w:name="_Toc474487047"/>
       <w:r>
         <w:t>Import templates from GS Form Builder</w:t>
       </w:r>
-      <w:bookmarkEnd w:id="39"/>
+      <w:bookmarkEnd w:id="38"/>
     </w:p>
     <w:p>
       <w:pPr>
@@ -13055,11 +13053,11 @@
       <w:pPr>
         <w:pStyle w:val="Heading1"/>
       </w:pPr>
-      <w:bookmarkStart w:id="40" w:name="_Toc465696309"/>
+      <w:bookmarkStart w:id="39" w:name="_Toc474487048"/>
       <w:r>
         <w:t>Email Notifications about greensheets module deployment process.</w:t>
       </w:r>
-      <w:bookmarkEnd w:id="40"/>
+      <w:bookmarkEnd w:id="39"/>
     </w:p>
     <w:p>
       <w:r>
@@ -13069,244 +13067,1343 @@
     <w:tbl>
       <w:tblPr>
         <w:tblW w:w="0" w:type="auto"/>
-        <w:tblBorders>
-          <w:top w:val="single" w:sz="4" w:space="0" w:color="auto"/>
-          <w:left w:val="single" w:sz="4" w:space="0" w:color="auto"/>
-          <w:bottom w:val="single" w:sz="4" w:space="0" w:color="auto"/>
-          <w:right w:val="single" w:sz="4" w:space="0" w:color="auto"/>
-          <w:insideH w:val="single" w:sz="4" w:space="0" w:color="auto"/>
-          <w:insideV w:val="single" w:sz="4" w:space="0" w:color="auto"/>
-        </w:tblBorders>
         <w:tblLayout w:type="fixed"/>
-        <w:tblLook w:val="0000" w:firstRow="0" w:lastRow="0" w:firstColumn="0" w:lastColumn="0" w:noHBand="0" w:noVBand="0"/>
+        <w:tblCellMar>
+          <w:left w:w="0" w:type="dxa"/>
+          <w:right w:w="0" w:type="dxa"/>
+        </w:tblCellMar>
+        <w:tblLook w:val="04A0" w:firstRow="1" w:lastRow="0" w:firstColumn="1" w:lastColumn="0" w:noHBand="0" w:noVBand="1"/>
       </w:tblPr>
       <w:tblGrid>
-        <w:gridCol w:w="3528"/>
-        <w:gridCol w:w="4320"/>
-        <w:gridCol w:w="1521"/>
+        <w:gridCol w:w="1458"/>
+        <w:gridCol w:w="1530"/>
+        <w:gridCol w:w="1080"/>
+        <w:gridCol w:w="1800"/>
+        <w:gridCol w:w="3708"/>
       </w:tblGrid>
       <w:tr>
-        <w:trPr>
-          <w:trHeight w:val="167"/>
-        </w:trPr>
-        <w:tc>
-          <w:tcPr>
-            <w:tcW w:w="3528" w:type="dxa"/>
-            <w:shd w:val="clear" w:color="auto" w:fill="EEECE1" w:themeFill="background2"/>
-          </w:tcPr>
-          <w:p>
-            <w:r>
-              <w:t xml:space="preserve">Action </w:t>
-            </w:r>
-          </w:p>
-        </w:tc>
-        <w:tc>
-          <w:tcPr>
-            <w:tcW w:w="4320" w:type="dxa"/>
-            <w:shd w:val="clear" w:color="auto" w:fill="EEECE1" w:themeFill="background2"/>
-          </w:tcPr>
-          <w:p>
-            <w:r>
-              <w:t xml:space="preserve">Email Distribution </w:t>
-            </w:r>
-          </w:p>
-        </w:tc>
-        <w:tc>
-          <w:tcPr>
-            <w:tcW w:w="1521" w:type="dxa"/>
-            <w:shd w:val="clear" w:color="auto" w:fill="EEECE1" w:themeFill="background2"/>
-          </w:tcPr>
-          <w:p>
-            <w:r>
-              <w:t xml:space="preserve">Software </w:t>
+        <w:tc>
+          <w:tcPr>
+            <w:tcW w:w="1458" w:type="dxa"/>
+            <w:tcBorders>
+              <w:top w:val="single" w:sz="8" w:space="0" w:color="auto"/>
+              <w:left w:val="single" w:sz="8" w:space="0" w:color="auto"/>
+              <w:bottom w:val="single" w:sz="8" w:space="0" w:color="auto"/>
+              <w:right w:val="single" w:sz="8" w:space="0" w:color="auto"/>
+            </w:tcBorders>
+            <w:shd w:val="clear" w:color="auto" w:fill="DBE5F1"/>
+            <w:tcMar>
+              <w:top w:w="0" w:type="dxa"/>
+              <w:left w:w="108" w:type="dxa"/>
+              <w:bottom w:w="0" w:type="dxa"/>
+              <w:right w:w="108" w:type="dxa"/>
+            </w:tcMar>
+            <w:hideMark/>
+          </w:tcPr>
+          <w:p>
+            <w:pPr>
+              <w:rPr>
+                <w:bCs w:val="0"/>
+              </w:rPr>
+            </w:pPr>
+            <w:r>
+              <w:t>Triggering event</w:t>
+            </w:r>
+          </w:p>
+        </w:tc>
+        <w:tc>
+          <w:tcPr>
+            <w:tcW w:w="1530" w:type="dxa"/>
+            <w:tcBorders>
+              <w:top w:val="single" w:sz="8" w:space="0" w:color="auto"/>
+              <w:left w:val="nil"/>
+              <w:bottom w:val="single" w:sz="8" w:space="0" w:color="auto"/>
+              <w:right w:val="single" w:sz="8" w:space="0" w:color="auto"/>
+            </w:tcBorders>
+            <w:shd w:val="clear" w:color="auto" w:fill="DBE5F1"/>
+            <w:tcMar>
+              <w:top w:w="0" w:type="dxa"/>
+              <w:left w:w="108" w:type="dxa"/>
+              <w:bottom w:w="0" w:type="dxa"/>
+              <w:right w:w="108" w:type="dxa"/>
+            </w:tcMar>
+            <w:hideMark/>
+          </w:tcPr>
+          <w:p>
+            <w:r>
+              <w:t>To</w:t>
+            </w:r>
+          </w:p>
+        </w:tc>
+        <w:tc>
+          <w:tcPr>
+            <w:tcW w:w="1080" w:type="dxa"/>
+            <w:tcBorders>
+              <w:top w:val="single" w:sz="8" w:space="0" w:color="auto"/>
+              <w:left w:val="nil"/>
+              <w:bottom w:val="single" w:sz="8" w:space="0" w:color="auto"/>
+              <w:right w:val="single" w:sz="8" w:space="0" w:color="auto"/>
+            </w:tcBorders>
+            <w:shd w:val="clear" w:color="auto" w:fill="DBE5F1"/>
+            <w:tcMar>
+              <w:top w:w="0" w:type="dxa"/>
+              <w:left w:w="108" w:type="dxa"/>
+              <w:bottom w:w="0" w:type="dxa"/>
+              <w:right w:w="108" w:type="dxa"/>
+            </w:tcMar>
+            <w:hideMark/>
+          </w:tcPr>
+          <w:p>
+            <w:r>
+              <w:t xml:space="preserve">Which system sends this email? </w:t>
+            </w:r>
+          </w:p>
+        </w:tc>
+        <w:tc>
+          <w:tcPr>
+            <w:tcW w:w="1800" w:type="dxa"/>
+            <w:tcBorders>
+              <w:top w:val="single" w:sz="8" w:space="0" w:color="auto"/>
+              <w:left w:val="nil"/>
+              <w:bottom w:val="single" w:sz="8" w:space="0" w:color="auto"/>
+              <w:right w:val="single" w:sz="8" w:space="0" w:color="auto"/>
+            </w:tcBorders>
+            <w:shd w:val="clear" w:color="auto" w:fill="DBE5F1"/>
+            <w:tcMar>
+              <w:top w:w="0" w:type="dxa"/>
+              <w:left w:w="108" w:type="dxa"/>
+              <w:bottom w:w="0" w:type="dxa"/>
+              <w:right w:w="108" w:type="dxa"/>
+            </w:tcMar>
+            <w:hideMark/>
+          </w:tcPr>
+          <w:p>
+            <w:r>
+              <w:t>Subject line</w:t>
+            </w:r>
+          </w:p>
+        </w:tc>
+        <w:tc>
+          <w:tcPr>
+            <w:tcW w:w="3708" w:type="dxa"/>
+            <w:tcBorders>
+              <w:top w:val="single" w:sz="8" w:space="0" w:color="auto"/>
+              <w:left w:val="nil"/>
+              <w:bottom w:val="single" w:sz="8" w:space="0" w:color="auto"/>
+              <w:right w:val="single" w:sz="8" w:space="0" w:color="auto"/>
+            </w:tcBorders>
+            <w:shd w:val="clear" w:color="auto" w:fill="DBE5F1"/>
+            <w:tcMar>
+              <w:top w:w="0" w:type="dxa"/>
+              <w:left w:w="108" w:type="dxa"/>
+              <w:bottom w:w="0" w:type="dxa"/>
+              <w:right w:w="108" w:type="dxa"/>
+            </w:tcMar>
+            <w:hideMark/>
+          </w:tcPr>
+          <w:p>
+            <w:r>
+              <w:t>Body:</w:t>
             </w:r>
           </w:p>
         </w:tc>
       </w:tr>
       <w:tr>
-        <w:trPr>
-          <w:trHeight w:val="247"/>
-        </w:trPr>
-        <w:tc>
-          <w:tcPr>
-            <w:tcW w:w="3528" w:type="dxa"/>
-          </w:tcPr>
-          <w:p>
-            <w:r>
-              <w:t xml:space="preserve">Module Import was Successful </w:t>
-            </w:r>
-          </w:p>
-        </w:tc>
-        <w:tc>
-          <w:tcPr>
-            <w:tcW w:w="4320" w:type="dxa"/>
-          </w:tcPr>
-          <w:p>
-            <w:r>
-              <w:t xml:space="preserve">Admin, Author, Approver, Deployer, Librarian </w:t>
-            </w:r>
-          </w:p>
-        </w:tc>
-        <w:tc>
-          <w:tcPr>
-            <w:tcW w:w="1521" w:type="dxa"/>
-          </w:tcPr>
-          <w:p>
-            <w:r>
-              <w:t xml:space="preserve">Greensheets </w:t>
+        <w:tc>
+          <w:tcPr>
+            <w:tcW w:w="1458" w:type="dxa"/>
+            <w:tcBorders>
+              <w:top w:val="nil"/>
+              <w:left w:val="single" w:sz="8" w:space="0" w:color="auto"/>
+              <w:bottom w:val="single" w:sz="8" w:space="0" w:color="auto"/>
+              <w:right w:val="single" w:sz="8" w:space="0" w:color="auto"/>
+            </w:tcBorders>
+            <w:tcMar>
+              <w:top w:w="0" w:type="dxa"/>
+              <w:left w:w="108" w:type="dxa"/>
+              <w:bottom w:w="0" w:type="dxa"/>
+              <w:right w:w="108" w:type="dxa"/>
+            </w:tcMar>
+            <w:hideMark/>
+          </w:tcPr>
+          <w:p>
+            <w:r>
+              <w:t>Module was successfully imported into GS</w:t>
+            </w:r>
+          </w:p>
+        </w:tc>
+        <w:tc>
+          <w:tcPr>
+            <w:tcW w:w="1530" w:type="dxa"/>
+            <w:tcBorders>
+              <w:top w:val="nil"/>
+              <w:left w:val="nil"/>
+              <w:bottom w:val="single" w:sz="8" w:space="0" w:color="auto"/>
+              <w:right w:val="single" w:sz="8" w:space="0" w:color="auto"/>
+            </w:tcBorders>
+            <w:tcMar>
+              <w:top w:w="0" w:type="dxa"/>
+              <w:left w:w="108" w:type="dxa"/>
+              <w:bottom w:w="0" w:type="dxa"/>
+              <w:right w:w="108" w:type="dxa"/>
+            </w:tcMar>
+            <w:hideMark/>
+          </w:tcPr>
+          <w:p>
+            <w:r>
+              <w:t xml:space="preserve">The recipient list for all </w:t>
+            </w:r>
+            <w:r>
+              <w:t xml:space="preserve">GS </w:t>
+            </w:r>
+            <w:r>
+              <w:t>messages is set in a property file.  It is not dynamically generated in the code. </w:t>
+            </w:r>
+          </w:p>
+          <w:p>
+            <w:r>
+              <w:lastRenderedPageBreak/>
+              <w:t xml:space="preserve">To: Looks like NCI_NOW_L </w:t>
+            </w:r>
+          </w:p>
+        </w:tc>
+        <w:tc>
+          <w:tcPr>
+            <w:tcW w:w="1080" w:type="dxa"/>
+            <w:tcBorders>
+              <w:top w:val="nil"/>
+              <w:left w:val="nil"/>
+              <w:bottom w:val="single" w:sz="8" w:space="0" w:color="auto"/>
+              <w:right w:val="single" w:sz="8" w:space="0" w:color="auto"/>
+            </w:tcBorders>
+            <w:tcMar>
+              <w:top w:w="0" w:type="dxa"/>
+              <w:left w:w="108" w:type="dxa"/>
+              <w:bottom w:w="0" w:type="dxa"/>
+              <w:right w:w="108" w:type="dxa"/>
+            </w:tcMar>
+            <w:hideMark/>
+          </w:tcPr>
+          <w:p>
+            <w:r>
+              <w:lastRenderedPageBreak/>
+              <w:t>GS</w:t>
+            </w:r>
+          </w:p>
+        </w:tc>
+        <w:tc>
+          <w:tcPr>
+            <w:tcW w:w="1800" w:type="dxa"/>
+            <w:tcBorders>
+              <w:top w:val="nil"/>
+              <w:left w:val="nil"/>
+              <w:bottom w:val="single" w:sz="8" w:space="0" w:color="auto"/>
+              <w:right w:val="single" w:sz="8" w:space="0" w:color="auto"/>
+            </w:tcBorders>
+            <w:tcMar>
+              <w:top w:w="0" w:type="dxa"/>
+              <w:left w:w="108" w:type="dxa"/>
+              <w:bottom w:w="0" w:type="dxa"/>
+              <w:right w:w="108" w:type="dxa"/>
+            </w:tcMar>
+            <w:hideMark/>
+          </w:tcPr>
+          <w:p>
+            <w:r>
+              <w:t>[GS - TEST 2017-02-09 11:19:16 AM] Confirmation of Successful Import of Draft Greensheets</w:t>
+            </w:r>
+          </w:p>
+        </w:tc>
+        <w:tc>
+          <w:tcPr>
+            <w:tcW w:w="3708" w:type="dxa"/>
+            <w:tcBorders>
+              <w:top w:val="nil"/>
+              <w:left w:val="nil"/>
+              <w:bottom w:val="single" w:sz="8" w:space="0" w:color="auto"/>
+              <w:right w:val="single" w:sz="8" w:space="0" w:color="auto"/>
+            </w:tcBorders>
+            <w:tcMar>
+              <w:top w:w="0" w:type="dxa"/>
+              <w:left w:w="108" w:type="dxa"/>
+              <w:bottom w:w="0" w:type="dxa"/>
+              <w:right w:w="108" w:type="dxa"/>
+            </w:tcMar>
+            <w:hideMark/>
+          </w:tcPr>
+          <w:p>
+            <w:pPr>
+              <w:pStyle w:val="PlainText"/>
+              <w:rPr>
+                <w:rFonts w:ascii="Arial" w:hAnsi="Arial"/>
+                <w:sz w:val="20"/>
+                <w:szCs w:val="20"/>
+              </w:rPr>
+            </w:pPr>
+            <w:r>
+              <w:rPr>
+                <w:rFonts w:ascii="Arial" w:hAnsi="Arial"/>
+                <w:sz w:val="20"/>
+                <w:szCs w:val="20"/>
+              </w:rPr>
+              <w:t xml:space="preserve">Thank you for your request. The </w:t>
+            </w:r>
+            <w:r>
+              <w:rPr>
+                <w:rFonts w:ascii="Arial" w:hAnsi="Arial"/>
+                <w:color w:val="0070C0"/>
+                <w:sz w:val="20"/>
+                <w:szCs w:val="20"/>
+              </w:rPr>
+              <w:t>&lt;Insert module name&gt;</w:t>
+            </w:r>
+            <w:r>
+              <w:rPr>
+                <w:rFonts w:ascii="Arial" w:hAnsi="Arial"/>
+                <w:sz w:val="20"/>
+                <w:szCs w:val="20"/>
+              </w:rPr>
+              <w:t xml:space="preserve"> </w:t>
+            </w:r>
+            <w:r>
+              <w:rPr>
+                <w:rFonts w:ascii="Arial" w:hAnsi="Arial"/>
+                <w:sz w:val="20"/>
+                <w:szCs w:val="20"/>
+              </w:rPr>
+              <w:t xml:space="preserve">Draft Greensheets are available for you to review. Please log into the Greensheets Application using the URL given below, </w:t>
+            </w:r>
+            <w:ins w:id="40" w:author="Tulchinskaya, Gaby (NIH/NCI) [C]" w:date="2017-02-10T10:59:00Z">
+              <w:r>
+                <w:rPr>
+                  <w:rFonts w:ascii="Arial" w:hAnsi="Arial"/>
+                  <w:sz w:val="20"/>
+                  <w:szCs w:val="20"/>
+                </w:rPr>
+                <w:t>select th</w:t>
+              </w:r>
+            </w:ins>
+            <w:ins w:id="41" w:author="Tulchinskaya, Gaby (NIH/NCI) [C]" w:date="2017-02-10T11:01:00Z">
+              <w:r>
+                <w:rPr>
+                  <w:rFonts w:ascii="Arial" w:hAnsi="Arial"/>
+                  <w:sz w:val="20"/>
+                  <w:szCs w:val="20"/>
+                </w:rPr>
+                <w:t>is</w:t>
+              </w:r>
+            </w:ins>
+            <w:ins w:id="42" w:author="Tulchinskaya, Gaby (NIH/NCI) [C]" w:date="2017-02-10T10:59:00Z">
+              <w:r>
+                <w:rPr>
+                  <w:rFonts w:ascii="Arial" w:hAnsi="Arial"/>
+                  <w:sz w:val="20"/>
+                  <w:szCs w:val="20"/>
+                </w:rPr>
+                <w:t xml:space="preserve"> module in the </w:t>
+              </w:r>
+            </w:ins>
+            <w:ins w:id="43" w:author="Tulchinskaya, Gaby (NIH/NCI) [C]" w:date="2017-02-10T11:00:00Z">
+              <w:r>
+                <w:rPr>
+                  <w:rFonts w:ascii="Arial" w:hAnsi="Arial"/>
+                  <w:sz w:val="20"/>
+                  <w:szCs w:val="20"/>
+                </w:rPr>
+                <w:t>Review DRAFT Greensheets</w:t>
+              </w:r>
+              <w:r>
+                <w:rPr>
+                  <w:rFonts w:ascii="Arial" w:hAnsi="Arial"/>
+                  <w:sz w:val="20"/>
+                  <w:szCs w:val="20"/>
+                </w:rPr>
+                <w:t xml:space="preserve"> screen</w:t>
+              </w:r>
+            </w:ins>
+            <w:ins w:id="44" w:author="Tulchinskaya, Gaby (NIH/NCI) [C]" w:date="2017-02-10T10:59:00Z">
+              <w:r>
+                <w:rPr>
+                  <w:rFonts w:ascii="Arial" w:hAnsi="Arial"/>
+                  <w:sz w:val="20"/>
+                  <w:szCs w:val="20"/>
+                </w:rPr>
+                <w:t xml:space="preserve"> </w:t>
+              </w:r>
+            </w:ins>
+            <w:r>
+              <w:rPr>
+                <w:rFonts w:ascii="Arial" w:hAnsi="Arial"/>
+                <w:sz w:val="20"/>
+                <w:szCs w:val="20"/>
+              </w:rPr>
+              <w:t>and click</w:t>
+            </w:r>
+            <w:ins w:id="45" w:author="Tulchinskaya, Gaby (NIH/NCI) [C]" w:date="2017-02-10T10:56:00Z">
+              <w:r>
+                <w:rPr>
+                  <w:rFonts w:ascii="Arial" w:hAnsi="Arial"/>
+                  <w:sz w:val="20"/>
+                  <w:szCs w:val="20"/>
+                </w:rPr>
+                <w:t xml:space="preserve"> </w:t>
+              </w:r>
+              <w:r>
+                <w:t>“</w:t>
+              </w:r>
+              <w:r>
+                <w:rPr>
+                  <w:rFonts w:ascii="Arial" w:hAnsi="Arial"/>
+                  <w:sz w:val="20"/>
+                  <w:szCs w:val="20"/>
+                </w:rPr>
+                <w:t>Review and Test Greensheets” button</w:t>
+              </w:r>
+            </w:ins>
+            <w:ins w:id="46" w:author="Tulchinskaya, Gaby (NIH/NCI) [C]" w:date="2017-02-10T10:59:00Z">
+              <w:r>
+                <w:rPr>
+                  <w:rFonts w:ascii="Arial" w:hAnsi="Arial"/>
+                  <w:sz w:val="20"/>
+                  <w:szCs w:val="20"/>
+                </w:rPr>
+                <w:t xml:space="preserve"> to </w:t>
+              </w:r>
+            </w:ins>
+            <w:ins w:id="47" w:author="Tulchinskaya, Gaby (NIH/NCI) [C]" w:date="2017-02-10T11:01:00Z">
+              <w:r>
+                <w:rPr>
+                  <w:rFonts w:ascii="Arial" w:hAnsi="Arial"/>
+                  <w:sz w:val="20"/>
+                  <w:szCs w:val="20"/>
+                </w:rPr>
+                <w:t xml:space="preserve">process the </w:t>
+              </w:r>
+              <w:r>
+                <w:rPr>
+                  <w:rFonts w:ascii="Arial" w:hAnsi="Arial"/>
+                  <w:sz w:val="20"/>
+                  <w:szCs w:val="20"/>
+                </w:rPr>
+                <w:lastRenderedPageBreak/>
+                <w:t xml:space="preserve">module. </w:t>
+              </w:r>
+            </w:ins>
+            <w:r>
+              <w:rPr>
+                <w:rFonts w:ascii="Arial" w:hAnsi="Arial"/>
+                <w:sz w:val="20"/>
+                <w:szCs w:val="20"/>
+              </w:rPr>
+              <w:t xml:space="preserve"> </w:t>
+            </w:r>
+            <w:del w:id="48" w:author="Tulchinskaya, Gaby (NIH/NCI) [C]" w:date="2017-02-10T10:56:00Z">
+              <w:r>
+                <w:rPr>
+                  <w:rFonts w:ascii="Arial" w:hAnsi="Arial"/>
+                  <w:sz w:val="20"/>
+                  <w:szCs w:val="20"/>
+                </w:rPr>
+                <w:delText>Promote Module button to accept the Draft Greensheets and promote them to Production. Alternatively, they are not ready to be promoted, you may select Reject Module and submit the updated request at a later time.</w:delText>
+              </w:r>
+            </w:del>
+          </w:p>
+          <w:p>
+            <w:pPr>
+              <w:pStyle w:val="PlainText"/>
+              <w:rPr>
+                <w:rFonts w:ascii="Arial" w:hAnsi="Arial"/>
+                <w:sz w:val="20"/>
+                <w:szCs w:val="20"/>
+              </w:rPr>
+            </w:pPr>
+            <w:r>
+              <w:rPr>
+                <w:rFonts w:ascii="Arial" w:hAnsi="Arial"/>
+                <w:sz w:val="20"/>
+                <w:szCs w:val="20"/>
+              </w:rPr>
+              <w:t> </w:t>
+            </w:r>
+          </w:p>
+          <w:p>
+            <w:pPr>
+              <w:pStyle w:val="PlainText"/>
+              <w:rPr>
+                <w:rFonts w:ascii="Arial" w:hAnsi="Arial"/>
+                <w:sz w:val="20"/>
+                <w:szCs w:val="20"/>
+              </w:rPr>
+            </w:pPr>
+            <w:r>
+              <w:rPr>
+                <w:rFonts w:ascii="Arial" w:hAnsi="Arial"/>
+                <w:sz w:val="20"/>
+                <w:szCs w:val="20"/>
+              </w:rPr>
+              <w:t>Comments</w:t>
+            </w:r>
+            <w:ins w:id="49" w:author="Tulchinskaya, Gaby (NIH/NCI) [C]" w:date="2017-02-10T10:58:00Z">
+              <w:r>
+                <w:rPr>
+                  <w:rFonts w:ascii="Arial" w:hAnsi="Arial"/>
+                  <w:sz w:val="20"/>
+                  <w:szCs w:val="20"/>
+                </w:rPr>
+                <w:t xml:space="preserve"> for &lt;Module Name&gt; import</w:t>
+              </w:r>
+            </w:ins>
+            <w:r>
+              <w:rPr>
+                <w:rFonts w:ascii="Arial" w:hAnsi="Arial"/>
+                <w:sz w:val="20"/>
+                <w:szCs w:val="20"/>
+              </w:rPr>
+              <w:t>:</w:t>
+            </w:r>
+          </w:p>
+          <w:p>
+            <w:pPr>
+              <w:pStyle w:val="PlainText"/>
+              <w:rPr>
+                <w:rFonts w:ascii="Arial" w:hAnsi="Arial"/>
+                <w:sz w:val="20"/>
+                <w:szCs w:val="20"/>
+              </w:rPr>
+            </w:pPr>
+            <w:r>
+              <w:rPr>
+                <w:rFonts w:ascii="Arial" w:hAnsi="Arial"/>
+                <w:color w:val="0070C0"/>
+                <w:sz w:val="20"/>
+                <w:szCs w:val="20"/>
+              </w:rPr>
+              <w:t xml:space="preserve">&lt;Insert </w:t>
+            </w:r>
+            <w:r>
+              <w:rPr>
+                <w:rFonts w:ascii="Arial" w:hAnsi="Arial"/>
+                <w:color w:val="0070C0"/>
+                <w:sz w:val="20"/>
+                <w:szCs w:val="20"/>
+              </w:rPr>
+              <w:t>comments, entered in Form Builder</w:t>
+            </w:r>
+            <w:r>
+              <w:rPr>
+                <w:rFonts w:ascii="Arial" w:hAnsi="Arial"/>
+                <w:color w:val="0070C0"/>
+                <w:sz w:val="20"/>
+                <w:szCs w:val="20"/>
+              </w:rPr>
+              <w:t>&gt;</w:t>
+            </w:r>
+            <w:r>
+              <w:rPr>
+                <w:rFonts w:ascii="Arial" w:hAnsi="Arial"/>
+                <w:sz w:val="20"/>
+                <w:szCs w:val="20"/>
+              </w:rPr>
+              <w:t> </w:t>
+            </w:r>
+          </w:p>
+          <w:p>
+            <w:pPr>
+              <w:pStyle w:val="PlainText"/>
+              <w:rPr>
+                <w:rFonts w:ascii="Arial" w:hAnsi="Arial"/>
+                <w:sz w:val="20"/>
+                <w:szCs w:val="20"/>
+              </w:rPr>
+            </w:pPr>
+          </w:p>
+          <w:p>
+            <w:pPr>
+              <w:pStyle w:val="PlainText"/>
+              <w:rPr>
+                <w:del w:id="50" w:author="Tulchinskaya, Gaby (NIH/NCI) [C]" w:date="2017-02-10T10:58:00Z"/>
+                <w:rFonts w:ascii="Arial" w:hAnsi="Arial"/>
+                <w:sz w:val="20"/>
+                <w:szCs w:val="20"/>
+              </w:rPr>
+            </w:pPr>
+            <w:del w:id="51" w:author="Tulchinskaya, Gaby (NIH/NCI) [C]" w:date="2017-02-10T10:58:00Z">
+              <w:r>
+                <w:rPr>
+                  <w:rFonts w:ascii="Arial" w:hAnsi="Arial"/>
+                  <w:sz w:val="20"/>
+                  <w:szCs w:val="20"/>
+                </w:rPr>
+                <w:delText>Following were updated:</w:delText>
+              </w:r>
+            </w:del>
+          </w:p>
+          <w:p>
+            <w:pPr>
+              <w:pStyle w:val="PlainText"/>
+              <w:rPr>
+                <w:del w:id="52" w:author="Tulchinskaya, Gaby (NIH/NCI) [C]" w:date="2017-02-10T10:58:00Z"/>
+                <w:rFonts w:ascii="Arial" w:hAnsi="Arial"/>
+                <w:sz w:val="20"/>
+                <w:szCs w:val="20"/>
+              </w:rPr>
+            </w:pPr>
+            <w:del w:id="53" w:author="Tulchinskaya, Gaby (NIH/NCI) [C]" w:date="2017-02-10T10:58:00Z">
+              <w:r>
+                <w:rPr>
+                  <w:rFonts w:ascii="Arial" w:hAnsi="Arial"/>
+                  <w:sz w:val="20"/>
+                  <w:szCs w:val="20"/>
+                </w:rPr>
+                <w:delText xml:space="preserve">Module: </w:delText>
+              </w:r>
+              <w:r>
+                <w:rPr>
+                  <w:rFonts w:ascii="Arial" w:hAnsi="Arial"/>
+                  <w:color w:val="0070C0"/>
+                  <w:sz w:val="20"/>
+                  <w:szCs w:val="20"/>
+                </w:rPr>
+                <w:delText>&lt;Insert module name&gt;</w:delText>
+              </w:r>
+              <w:r>
+                <w:rPr>
+                  <w:rFonts w:ascii="Arial" w:hAnsi="Arial"/>
+                  <w:sz w:val="20"/>
+                  <w:szCs w:val="20"/>
+                </w:rPr>
+                <w:delText xml:space="preserve"> </w:delText>
+              </w:r>
+            </w:del>
+          </w:p>
+          <w:p>
+            <w:pPr>
+              <w:pStyle w:val="PlainText"/>
+              <w:rPr>
+                <w:rFonts w:ascii="Arial" w:hAnsi="Arial"/>
+                <w:sz w:val="20"/>
+                <w:szCs w:val="20"/>
+              </w:rPr>
+            </w:pPr>
+            <w:r>
+              <w:rPr>
+                <w:rFonts w:ascii="Arial" w:hAnsi="Arial"/>
+                <w:sz w:val="20"/>
+                <w:szCs w:val="20"/>
+              </w:rPr>
+              <w:t> </w:t>
+            </w:r>
+          </w:p>
+          <w:p>
+            <w:pPr>
+              <w:pStyle w:val="PlainText"/>
+              <w:rPr>
+                <w:rFonts w:ascii="Arial" w:hAnsi="Arial"/>
+                <w:sz w:val="20"/>
+                <w:szCs w:val="20"/>
+              </w:rPr>
+            </w:pPr>
+            <w:r>
+              <w:rPr>
+                <w:rFonts w:ascii="Arial" w:hAnsi="Arial"/>
+                <w:sz w:val="20"/>
+                <w:szCs w:val="20"/>
+              </w:rPr>
+              <w:t xml:space="preserve">Greensheets Application URL: </w:t>
+            </w:r>
+            <w:hyperlink r:id="rId83" w:history="1">
+              <w:r>
+                <w:rPr>
+                  <w:rStyle w:val="Hyperlink"/>
+                  <w:rFonts w:ascii="Arial" w:hAnsi="Arial"/>
+                  <w:sz w:val="20"/>
+                  <w:szCs w:val="20"/>
+                </w:rPr>
+                <w:t>https://i2e-test.nci.nih.gov/greensheets/</w:t>
+              </w:r>
+            </w:hyperlink>
+          </w:p>
+          <w:p>
+            <w:r>
+              <w:t> </w:t>
             </w:r>
           </w:p>
         </w:tc>
       </w:tr>
       <w:tr>
-        <w:trPr>
-          <w:trHeight w:val="247"/>
-        </w:trPr>
-        <w:tc>
-          <w:tcPr>
-            <w:tcW w:w="3528" w:type="dxa"/>
-          </w:tcPr>
-          <w:p>
-            <w:r>
-              <w:t xml:space="preserve">Successful Promotion of the Draft Greensheets to Production </w:t>
-            </w:r>
-          </w:p>
-        </w:tc>
-        <w:tc>
-          <w:tcPr>
-            <w:tcW w:w="4320" w:type="dxa"/>
-          </w:tcPr>
-          <w:p>
-            <w:r>
-              <w:t xml:space="preserve">Admin, Author, Approver, Deployer, Librarian </w:t>
-            </w:r>
-          </w:p>
-        </w:tc>
-        <w:tc>
-          <w:tcPr>
-            <w:tcW w:w="1521" w:type="dxa"/>
-          </w:tcPr>
-          <w:p>
-            <w:r>
-              <w:t xml:space="preserve">Greensheets </w:t>
+        <w:tc>
+          <w:tcPr>
+            <w:tcW w:w="1458" w:type="dxa"/>
+            <w:tcBorders>
+              <w:top w:val="nil"/>
+              <w:left w:val="single" w:sz="8" w:space="0" w:color="auto"/>
+              <w:bottom w:val="single" w:sz="8" w:space="0" w:color="auto"/>
+              <w:right w:val="single" w:sz="8" w:space="0" w:color="auto"/>
+            </w:tcBorders>
+            <w:tcMar>
+              <w:top w:w="0" w:type="dxa"/>
+              <w:left w:w="108" w:type="dxa"/>
+              <w:bottom w:w="0" w:type="dxa"/>
+              <w:right w:w="108" w:type="dxa"/>
+            </w:tcMar>
+            <w:hideMark/>
+          </w:tcPr>
+          <w:p>
+            <w:r>
+              <w:lastRenderedPageBreak/>
+              <w:t>Unsuccessful Import of the module into GS</w:t>
+            </w:r>
+          </w:p>
+        </w:tc>
+        <w:tc>
+          <w:tcPr>
+            <w:tcW w:w="1530" w:type="dxa"/>
+            <w:tcBorders>
+              <w:top w:val="nil"/>
+              <w:left w:val="nil"/>
+              <w:bottom w:val="single" w:sz="8" w:space="0" w:color="auto"/>
+              <w:right w:val="single" w:sz="8" w:space="0" w:color="auto"/>
+            </w:tcBorders>
+            <w:tcMar>
+              <w:top w:w="0" w:type="dxa"/>
+              <w:left w:w="108" w:type="dxa"/>
+              <w:bottom w:w="0" w:type="dxa"/>
+              <w:right w:w="108" w:type="dxa"/>
+            </w:tcMar>
+            <w:hideMark/>
+          </w:tcPr>
+          <w:p>
+            <w:r>
+              <w:t xml:space="preserve">The recipient list for all </w:t>
+            </w:r>
+            <w:r>
+              <w:t xml:space="preserve">GS </w:t>
+            </w:r>
+            <w:r>
+              <w:t>messages is set in a property file.  It is not dynamically generated in the code. </w:t>
+            </w:r>
+          </w:p>
+        </w:tc>
+        <w:tc>
+          <w:tcPr>
+            <w:tcW w:w="1080" w:type="dxa"/>
+            <w:tcBorders>
+              <w:top w:val="nil"/>
+              <w:left w:val="nil"/>
+              <w:bottom w:val="single" w:sz="8" w:space="0" w:color="auto"/>
+              <w:right w:val="single" w:sz="8" w:space="0" w:color="auto"/>
+            </w:tcBorders>
+            <w:tcMar>
+              <w:top w:w="0" w:type="dxa"/>
+              <w:left w:w="108" w:type="dxa"/>
+              <w:bottom w:w="0" w:type="dxa"/>
+              <w:right w:w="108" w:type="dxa"/>
+            </w:tcMar>
+            <w:hideMark/>
+          </w:tcPr>
+          <w:p>
+            <w:r>
+              <w:t>GS</w:t>
+            </w:r>
+          </w:p>
+        </w:tc>
+        <w:tc>
+          <w:tcPr>
+            <w:tcW w:w="1800" w:type="dxa"/>
+            <w:tcBorders>
+              <w:top w:val="nil"/>
+              <w:left w:val="nil"/>
+              <w:bottom w:val="single" w:sz="8" w:space="0" w:color="auto"/>
+              <w:right w:val="single" w:sz="8" w:space="0" w:color="auto"/>
+            </w:tcBorders>
+            <w:tcMar>
+              <w:top w:w="0" w:type="dxa"/>
+              <w:left w:w="108" w:type="dxa"/>
+              <w:bottom w:w="0" w:type="dxa"/>
+              <w:right w:w="108" w:type="dxa"/>
+            </w:tcMar>
+            <w:hideMark/>
+          </w:tcPr>
+          <w:p>
+            <w:r>
+              <w:t>Unsuccessful Import of the DRAFT Greensheets</w:t>
+            </w:r>
+          </w:p>
+        </w:tc>
+        <w:tc>
+          <w:tcPr>
+            <w:tcW w:w="3708" w:type="dxa"/>
+            <w:tcBorders>
+              <w:top w:val="nil"/>
+              <w:left w:val="nil"/>
+              <w:bottom w:val="single" w:sz="8" w:space="0" w:color="auto"/>
+              <w:right w:val="single" w:sz="8" w:space="0" w:color="auto"/>
+            </w:tcBorders>
+            <w:tcMar>
+              <w:top w:w="0" w:type="dxa"/>
+              <w:left w:w="108" w:type="dxa"/>
+              <w:bottom w:w="0" w:type="dxa"/>
+              <w:right w:w="108" w:type="dxa"/>
+            </w:tcMar>
+            <w:hideMark/>
+          </w:tcPr>
+          <w:p>
+            <w:pPr>
+              <w:pStyle w:val="PlainText"/>
+              <w:rPr>
+                <w:rFonts w:ascii="Arial" w:hAnsi="Arial"/>
+                <w:sz w:val="20"/>
+                <w:szCs w:val="20"/>
+              </w:rPr>
+            </w:pPr>
+            <w:r>
+              <w:rPr>
+                <w:rFonts w:ascii="Arial" w:hAnsi="Arial"/>
+                <w:sz w:val="20"/>
+                <w:szCs w:val="20"/>
+              </w:rPr>
+              <w:t>Thank you for your request. The request did not go through and it resulted in errors. Please contact the System administrator for assistance.</w:t>
             </w:r>
           </w:p>
         </w:tc>
       </w:tr>
       <w:tr>
-        <w:trPr>
-          <w:trHeight w:val="246"/>
-        </w:trPr>
-        <w:tc>
-          <w:tcPr>
-            <w:tcW w:w="3528" w:type="dxa"/>
-          </w:tcPr>
-          <w:p>
-            <w:r>
-              <w:t xml:space="preserve">Rejection of the Draft Greensheets to Production </w:t>
-            </w:r>
-          </w:p>
-        </w:tc>
-        <w:tc>
-          <w:tcPr>
-            <w:tcW w:w="4320" w:type="dxa"/>
-          </w:tcPr>
-          <w:p>
-            <w:r>
-              <w:t xml:space="preserve">Admin, Author, Approver, Deployer, Librarian </w:t>
-            </w:r>
-          </w:p>
-        </w:tc>
-        <w:tc>
-          <w:tcPr>
-            <w:tcW w:w="1521" w:type="dxa"/>
-          </w:tcPr>
-          <w:p>
-            <w:r>
-              <w:t xml:space="preserve">Greensheets </w:t>
+        <w:tc>
+          <w:tcPr>
+            <w:tcW w:w="1458" w:type="dxa"/>
+            <w:tcBorders>
+              <w:top w:val="nil"/>
+              <w:left w:val="single" w:sz="8" w:space="0" w:color="auto"/>
+              <w:bottom w:val="single" w:sz="8" w:space="0" w:color="auto"/>
+              <w:right w:val="single" w:sz="8" w:space="0" w:color="auto"/>
+            </w:tcBorders>
+            <w:tcMar>
+              <w:top w:w="0" w:type="dxa"/>
+              <w:left w:w="108" w:type="dxa"/>
+              <w:bottom w:w="0" w:type="dxa"/>
+              <w:right w:w="108" w:type="dxa"/>
+            </w:tcMar>
+            <w:hideMark/>
+          </w:tcPr>
+          <w:p>
+            <w:r>
+              <w:t>Module is successfully promoted into production area of GS</w:t>
+            </w:r>
+          </w:p>
+        </w:tc>
+        <w:tc>
+          <w:tcPr>
+            <w:tcW w:w="1530" w:type="dxa"/>
+            <w:tcBorders>
+              <w:top w:val="nil"/>
+              <w:left w:val="nil"/>
+              <w:bottom w:val="single" w:sz="8" w:space="0" w:color="auto"/>
+              <w:right w:val="single" w:sz="8" w:space="0" w:color="auto"/>
+            </w:tcBorders>
+            <w:tcMar>
+              <w:top w:w="0" w:type="dxa"/>
+              <w:left w:w="108" w:type="dxa"/>
+              <w:bottom w:w="0" w:type="dxa"/>
+              <w:right w:w="108" w:type="dxa"/>
+            </w:tcMar>
+            <w:hideMark/>
+          </w:tcPr>
+          <w:p>
+            <w:r>
+              <w:t xml:space="preserve">The recipient list for all </w:t>
+            </w:r>
+            <w:r>
+              <w:t xml:space="preserve">GS </w:t>
+            </w:r>
+            <w:r>
+              <w:t>messages is set in a property file.  It is not dynamically generated in the code. </w:t>
+            </w:r>
+          </w:p>
+          <w:p>
+            <w:r>
+              <w:t xml:space="preserve">To: Looks like NCI_NOW_L </w:t>
+            </w:r>
+          </w:p>
+        </w:tc>
+        <w:tc>
+          <w:tcPr>
+            <w:tcW w:w="1080" w:type="dxa"/>
+            <w:tcBorders>
+              <w:top w:val="nil"/>
+              <w:left w:val="nil"/>
+              <w:bottom w:val="single" w:sz="8" w:space="0" w:color="auto"/>
+              <w:right w:val="single" w:sz="8" w:space="0" w:color="auto"/>
+            </w:tcBorders>
+            <w:tcMar>
+              <w:top w:w="0" w:type="dxa"/>
+              <w:left w:w="108" w:type="dxa"/>
+              <w:bottom w:w="0" w:type="dxa"/>
+              <w:right w:w="108" w:type="dxa"/>
+            </w:tcMar>
+            <w:hideMark/>
+          </w:tcPr>
+          <w:p>
+            <w:r>
+              <w:t>GS</w:t>
+            </w:r>
+          </w:p>
+        </w:tc>
+        <w:tc>
+          <w:tcPr>
+            <w:tcW w:w="1800" w:type="dxa"/>
+            <w:tcBorders>
+              <w:top w:val="nil"/>
+              <w:left w:val="nil"/>
+              <w:bottom w:val="single" w:sz="8" w:space="0" w:color="auto"/>
+              <w:right w:val="single" w:sz="8" w:space="0" w:color="auto"/>
+            </w:tcBorders>
+            <w:tcMar>
+              <w:top w:w="0" w:type="dxa"/>
+              <w:left w:w="108" w:type="dxa"/>
+              <w:bottom w:w="0" w:type="dxa"/>
+              <w:right w:w="108" w:type="dxa"/>
+            </w:tcMar>
+            <w:hideMark/>
+          </w:tcPr>
+          <w:p>
+            <w:r>
+              <w:t>[GS - TEST 2017-02-09 10:37:29 AM]</w:t>
+            </w:r>
+            <w:r>
+              <w:t xml:space="preserve"> </w:t>
+            </w:r>
+            <w:r>
+              <w:t>Confirmation of Successful Promotion of Draft Greensheets</w:t>
+            </w:r>
+          </w:p>
+        </w:tc>
+        <w:tc>
+          <w:tcPr>
+            <w:tcW w:w="3708" w:type="dxa"/>
+            <w:tcBorders>
+              <w:top w:val="nil"/>
+              <w:left w:val="nil"/>
+              <w:bottom w:val="single" w:sz="8" w:space="0" w:color="auto"/>
+              <w:right w:val="single" w:sz="8" w:space="0" w:color="auto"/>
+            </w:tcBorders>
+            <w:tcMar>
+              <w:top w:w="0" w:type="dxa"/>
+              <w:left w:w="108" w:type="dxa"/>
+              <w:bottom w:w="0" w:type="dxa"/>
+              <w:right w:w="108" w:type="dxa"/>
+            </w:tcMar>
+            <w:hideMark/>
+          </w:tcPr>
+          <w:p>
+            <w:pPr>
+              <w:pStyle w:val="PlainText"/>
+              <w:rPr>
+                <w:rFonts w:ascii="Arial" w:hAnsi="Arial"/>
+                <w:sz w:val="20"/>
+                <w:szCs w:val="20"/>
+              </w:rPr>
+            </w:pPr>
+            <w:r>
+              <w:rPr>
+                <w:rFonts w:ascii="Arial" w:hAnsi="Arial"/>
+                <w:sz w:val="20"/>
+                <w:szCs w:val="20"/>
+              </w:rPr>
+              <w:t xml:space="preserve">The </w:t>
+            </w:r>
+            <w:r>
+              <w:rPr>
+                <w:rFonts w:ascii="Arial" w:hAnsi="Arial"/>
+                <w:color w:val="0070C0"/>
+                <w:sz w:val="20"/>
+                <w:szCs w:val="20"/>
+              </w:rPr>
+              <w:t>&lt;Insert module name&gt;</w:t>
+            </w:r>
+            <w:r>
+              <w:rPr>
+                <w:rFonts w:ascii="Arial" w:hAnsi="Arial"/>
+                <w:sz w:val="20"/>
+                <w:szCs w:val="20"/>
+              </w:rPr>
+              <w:t xml:space="preserve"> Draft Greensheets are successfully promoted to Production.</w:t>
+            </w:r>
+          </w:p>
+          <w:p>
+            <w:pPr>
+              <w:pStyle w:val="PlainText"/>
+              <w:rPr>
+                <w:rFonts w:ascii="Arial" w:hAnsi="Arial"/>
+                <w:sz w:val="20"/>
+                <w:szCs w:val="20"/>
+              </w:rPr>
+            </w:pPr>
+            <w:r>
+              <w:rPr>
+                <w:rFonts w:ascii="Arial" w:hAnsi="Arial"/>
+                <w:sz w:val="20"/>
+                <w:szCs w:val="20"/>
+              </w:rPr>
+              <w:t> </w:t>
+            </w:r>
+          </w:p>
+          <w:p>
+            <w:pPr>
+              <w:pStyle w:val="PlainText"/>
+              <w:rPr>
+                <w:rFonts w:ascii="Arial" w:hAnsi="Arial"/>
+                <w:sz w:val="20"/>
+                <w:szCs w:val="20"/>
+              </w:rPr>
+            </w:pPr>
+            <w:r>
+              <w:rPr>
+                <w:rFonts w:ascii="Arial" w:hAnsi="Arial"/>
+                <w:sz w:val="20"/>
+                <w:szCs w:val="20"/>
+              </w:rPr>
+              <w:t xml:space="preserve">Greensheets Application URL: </w:t>
+            </w:r>
+            <w:hyperlink r:id="rId84" w:history="1">
+              <w:r>
+                <w:rPr>
+                  <w:rStyle w:val="Hyperlink"/>
+                  <w:rFonts w:ascii="Arial" w:hAnsi="Arial"/>
+                  <w:sz w:val="20"/>
+                  <w:szCs w:val="20"/>
+                </w:rPr>
+                <w:t>https://i2e-test.nci.nih.gov/greensheets/</w:t>
+              </w:r>
+            </w:hyperlink>
+          </w:p>
+          <w:p>
+            <w:r>
+              <w:t> </w:t>
             </w:r>
           </w:p>
         </w:tc>
       </w:tr>
       <w:tr>
-        <w:trPr>
-          <w:trHeight w:val="247"/>
-        </w:trPr>
-        <w:tc>
-          <w:tcPr>
-            <w:tcW w:w="3528" w:type="dxa"/>
-          </w:tcPr>
-          <w:p>
-            <w:r>
-              <w:t xml:space="preserve">Unsuccessful Import and Promotion of Draft Greensheets </w:t>
-            </w:r>
-          </w:p>
-        </w:tc>
-        <w:tc>
-          <w:tcPr>
-            <w:tcW w:w="4320" w:type="dxa"/>
-          </w:tcPr>
-          <w:p>
-            <w:r>
-              <w:t xml:space="preserve">Admin, Author, Approver, Deployer, Librarian </w:t>
-            </w:r>
-          </w:p>
-        </w:tc>
-        <w:tc>
-          <w:tcPr>
-            <w:tcW w:w="1521" w:type="dxa"/>
-          </w:tcPr>
-          <w:p>
-            <w:r>
-              <w:t xml:space="preserve">Greensheets </w:t>
+        <w:tc>
+          <w:tcPr>
+            <w:tcW w:w="1458" w:type="dxa"/>
+            <w:tcBorders>
+              <w:top w:val="nil"/>
+              <w:left w:val="single" w:sz="8" w:space="0" w:color="auto"/>
+              <w:bottom w:val="single" w:sz="8" w:space="0" w:color="auto"/>
+              <w:right w:val="single" w:sz="8" w:space="0" w:color="auto"/>
+            </w:tcBorders>
+            <w:tcMar>
+              <w:top w:w="0" w:type="dxa"/>
+              <w:left w:w="108" w:type="dxa"/>
+              <w:bottom w:w="0" w:type="dxa"/>
+              <w:right w:w="108" w:type="dxa"/>
+            </w:tcMar>
+            <w:hideMark/>
+          </w:tcPr>
+          <w:p>
+            <w:r>
+              <w:t>Module is rejected in DRAFT area in GS</w:t>
+            </w:r>
+          </w:p>
+        </w:tc>
+        <w:tc>
+          <w:tcPr>
+            <w:tcW w:w="1530" w:type="dxa"/>
+            <w:tcBorders>
+              <w:top w:val="nil"/>
+              <w:left w:val="nil"/>
+              <w:bottom w:val="single" w:sz="8" w:space="0" w:color="auto"/>
+              <w:right w:val="single" w:sz="8" w:space="0" w:color="auto"/>
+            </w:tcBorders>
+            <w:tcMar>
+              <w:top w:w="0" w:type="dxa"/>
+              <w:left w:w="108" w:type="dxa"/>
+              <w:bottom w:w="0" w:type="dxa"/>
+              <w:right w:w="108" w:type="dxa"/>
+            </w:tcMar>
+            <w:hideMark/>
+          </w:tcPr>
+          <w:p>
+            <w:r>
+              <w:t xml:space="preserve">The recipient list for all </w:t>
+            </w:r>
+            <w:r>
+              <w:t xml:space="preserve">GS </w:t>
+            </w:r>
+            <w:r>
+              <w:t xml:space="preserve">messages is set in a property file.  It is not dynamically generated in </w:t>
+            </w:r>
+            <w:r>
+              <w:lastRenderedPageBreak/>
+              <w:t>the code. </w:t>
+            </w:r>
+          </w:p>
+          <w:p/>
+          <w:p>
+            <w:r>
+              <w:t xml:space="preserve">To: Looks like NCI_NOW_L </w:t>
+            </w:r>
+          </w:p>
+        </w:tc>
+        <w:tc>
+          <w:tcPr>
+            <w:tcW w:w="1080" w:type="dxa"/>
+            <w:tcBorders>
+              <w:top w:val="nil"/>
+              <w:left w:val="nil"/>
+              <w:bottom w:val="single" w:sz="8" w:space="0" w:color="auto"/>
+              <w:right w:val="single" w:sz="8" w:space="0" w:color="auto"/>
+            </w:tcBorders>
+            <w:tcMar>
+              <w:top w:w="0" w:type="dxa"/>
+              <w:left w:w="108" w:type="dxa"/>
+              <w:bottom w:w="0" w:type="dxa"/>
+              <w:right w:w="108" w:type="dxa"/>
+            </w:tcMar>
+            <w:hideMark/>
+          </w:tcPr>
+          <w:p>
+            <w:r>
+              <w:lastRenderedPageBreak/>
+              <w:t>GS</w:t>
+            </w:r>
+          </w:p>
+        </w:tc>
+        <w:tc>
+          <w:tcPr>
+            <w:tcW w:w="1800" w:type="dxa"/>
+            <w:tcBorders>
+              <w:top w:val="nil"/>
+              <w:left w:val="nil"/>
+              <w:bottom w:val="single" w:sz="8" w:space="0" w:color="auto"/>
+              <w:right w:val="single" w:sz="8" w:space="0" w:color="auto"/>
+            </w:tcBorders>
+            <w:tcMar>
+              <w:top w:w="0" w:type="dxa"/>
+              <w:left w:w="108" w:type="dxa"/>
+              <w:bottom w:w="0" w:type="dxa"/>
+              <w:right w:w="108" w:type="dxa"/>
+            </w:tcMar>
+            <w:hideMark/>
+          </w:tcPr>
+          <w:p>
+            <w:r>
+              <w:t>[GS - TEST 2017-02-09 04:47:56 PM]</w:t>
+            </w:r>
+            <w:r>
+              <w:t xml:space="preserve"> </w:t>
+            </w:r>
+            <w:r>
+              <w:t>Rejection of the Draft Greensheets</w:t>
+            </w:r>
+          </w:p>
+        </w:tc>
+        <w:tc>
+          <w:tcPr>
+            <w:tcW w:w="3708" w:type="dxa"/>
+            <w:tcBorders>
+              <w:top w:val="nil"/>
+              <w:left w:val="nil"/>
+              <w:bottom w:val="single" w:sz="8" w:space="0" w:color="auto"/>
+              <w:right w:val="single" w:sz="8" w:space="0" w:color="auto"/>
+            </w:tcBorders>
+            <w:tcMar>
+              <w:top w:w="0" w:type="dxa"/>
+              <w:left w:w="108" w:type="dxa"/>
+              <w:bottom w:w="0" w:type="dxa"/>
+              <w:right w:w="108" w:type="dxa"/>
+            </w:tcMar>
+            <w:hideMark/>
+          </w:tcPr>
+          <w:p>
+            <w:pPr>
+              <w:pStyle w:val="PlainText"/>
+              <w:rPr>
+                <w:rFonts w:ascii="Arial" w:hAnsi="Arial"/>
+                <w:sz w:val="20"/>
+                <w:szCs w:val="20"/>
+              </w:rPr>
+            </w:pPr>
+            <w:r>
+              <w:rPr>
+                <w:rFonts w:ascii="Arial" w:hAnsi="Arial"/>
+                <w:sz w:val="20"/>
+                <w:szCs w:val="20"/>
+              </w:rPr>
+              <w:t xml:space="preserve">The </w:t>
+            </w:r>
+            <w:ins w:id="54" w:author="Tulchinskaya, Gaby (NIH/NCI) [C]" w:date="2017-02-10T11:02:00Z">
+              <w:r>
+                <w:rPr>
+                  <w:rFonts w:ascii="Arial" w:hAnsi="Arial"/>
+                  <w:color w:val="0070C0"/>
+                  <w:sz w:val="20"/>
+                  <w:szCs w:val="20"/>
+                </w:rPr>
+                <w:t>&lt;Insert module name&gt;</w:t>
+              </w:r>
+              <w:r>
+                <w:rPr>
+                  <w:rFonts w:ascii="Arial" w:hAnsi="Arial"/>
+                  <w:sz w:val="20"/>
+                  <w:szCs w:val="20"/>
+                </w:rPr>
+                <w:t xml:space="preserve"> </w:t>
+              </w:r>
+            </w:ins>
+            <w:bookmarkStart w:id="55" w:name="_GoBack"/>
+            <w:bookmarkEnd w:id="55"/>
+            <w:r>
+              <w:rPr>
+                <w:rFonts w:ascii="Arial" w:hAnsi="Arial"/>
+                <w:sz w:val="20"/>
+                <w:szCs w:val="20"/>
+              </w:rPr>
+              <w:t>Draft Greensheets were rejected.</w:t>
+            </w:r>
+          </w:p>
+          <w:p>
+            <w:pPr>
+              <w:pStyle w:val="PlainText"/>
+              <w:rPr>
+                <w:rFonts w:ascii="Arial" w:hAnsi="Arial"/>
+                <w:sz w:val="20"/>
+                <w:szCs w:val="20"/>
+              </w:rPr>
+            </w:pPr>
+            <w:r>
+              <w:rPr>
+                <w:rFonts w:ascii="Arial" w:hAnsi="Arial"/>
+                <w:sz w:val="20"/>
+                <w:szCs w:val="20"/>
+              </w:rPr>
+              <w:t xml:space="preserve">Greensheets Application URL: </w:t>
+            </w:r>
+            <w:hyperlink r:id="rId85" w:history="1">
+              <w:r>
+                <w:rPr>
+                  <w:rStyle w:val="Hyperlink"/>
+                  <w:rFonts w:ascii="Arial" w:hAnsi="Arial"/>
+                  <w:sz w:val="20"/>
+                  <w:szCs w:val="20"/>
+                </w:rPr>
+                <w:t>https://i2e-test.nci.nih.gov/greensheets/</w:t>
+              </w:r>
+            </w:hyperlink>
+          </w:p>
+          <w:p>
+            <w:r>
+              <w:t> </w:t>
             </w:r>
           </w:p>
         </w:tc>
       </w:tr>
     </w:tbl>
     <w:p>
-      <w:r>
-        <w:t>Reverse re-engineering note: Yes, these emails exist.  They are being sent by ProcessNewQuestionDefsServiceImpl</w:t>
+      <w:pPr>
+        <w:pStyle w:val="Cell"/>
+        <w:widowControl w:val="0"/>
+      </w:pPr>
+    </w:p>
+    <w:p>
+      <w:r>
+        <w:t>Reverse re-engineering note</w:t>
+      </w:r>
+      <w:r>
+        <w:t>s</w:t>
+      </w:r>
+      <w:r>
+        <w:t xml:space="preserve">: </w:t>
+      </w:r>
+    </w:p>
+    <w:p>
+      <w:pPr>
+        <w:pStyle w:val="ListParagraph"/>
+        <w:numPr>
+          <w:ilvl w:val="1"/>
+          <w:numId w:val="9"/>
+        </w:numPr>
+      </w:pPr>
+      <w:r>
+        <w:t>GS</w:t>
+      </w:r>
+      <w:r>
+        <w:t xml:space="preserve"> emails are being sent by ProcessNewQuestionDefsServiceImpl</w:t>
       </w:r>
       <w:r>
         <w:rPr>
           <w:color w:val="70AD47"/>
         </w:rPr>
-        <w:t>.</w:t>
-      </w:r>
+        <w:t xml:space="preserve">. </w:t>
+      </w:r>
+      <w:r>
+        <w:t>In addition, there is a property called gs_send_mail defined in greensheetconfig.properties that can be used to disable email sending (setting its value to false).</w:t>
+      </w:r>
+      <w:r>
+        <w:t xml:space="preserve"> </w:t>
+      </w:r>
+      <w:r>
+        <w:t>The messages are being sent to the list of addresses defined in the gs_error_email_to property in greensheetconfig.properties</w:t>
+      </w:r>
+    </w:p>
+    <w:p>
+      <w:pPr>
+        <w:pStyle w:val="ListParagraph"/>
+        <w:numPr>
+          <w:ilvl w:val="1"/>
+          <w:numId w:val="9"/>
+        </w:numPr>
+      </w:pPr>
       <w:r>
         <w:rPr>
-          <w:color w:val="70AD47"/>
+          <w:rFonts w:cs="Helvetica"/>
+          <w:color w:val="000000"/>
+          <w:highlight w:val="lightGray"/>
         </w:rPr>
-        <w:t xml:space="preserve"> </w:t>
-      </w:r>
-      <w:r>
-        <w:t>In addition, there is a property called gs_send_mail defined in greensheetconfig.properties that can be used to disable email sending (setting its value to false).</w:t>
-      </w:r>
-      <w:r>
-        <w:t xml:space="preserve"> </w:t>
-      </w:r>
-      <w:r>
-        <w:t xml:space="preserve">The messages are being sent to the list of addresses defined in the gs_error_email_to property in </w:t>
-      </w:r>
-      <w:r>
-        <w:lastRenderedPageBreak/>
-        <w:t>greensheetconfig.properties</w:t>
-      </w:r>
-      <w:r>
-        <w:t xml:space="preserve"> </w:t>
+        <w:t>Question:</w:t>
+      </w:r>
+      <w:r>
+        <w:rPr>
+          <w:rFonts w:cs="Helvetica"/>
+          <w:color w:val="000000"/>
+        </w:rPr>
+        <w:t xml:space="preserve"> if we are sending this email, why we are not capturing rejection event and date in FB (OGA asked for this info multiple times)?</w:t>
+      </w:r>
+    </w:p>
+    <w:p>
+      <w:pPr>
+        <w:ind w:firstLine="720"/>
+        <w:rPr>
+          <w:rFonts w:cs="Helvetica"/>
+          <w:color w:val="000000"/>
+        </w:rPr>
+      </w:pPr>
+      <w:r>
+        <w:rPr>
+          <w:rFonts w:cs="Helvetica"/>
+          <w:color w:val="000000"/>
+          <w:highlight w:val="lightGray"/>
+        </w:rPr>
+        <w:t>Answer:</w:t>
+      </w:r>
+      <w:r>
+        <w:rPr>
+          <w:rFonts w:cs="Helvetica"/>
+          <w:color w:val="000000"/>
+        </w:rPr>
+        <w:t>  GS does not have a “back link” to GSFB, therefore, Form Builder cannot get the promote or reject event from GS.  It is doable but is required design and resources.</w:t>
       </w:r>
     </w:p>
     <w:p>
       <w:pPr>
         <w:pStyle w:val="Cell"/>
         <w:widowControl w:val="0"/>
-        <w:ind w:left="360"/>
       </w:pPr>
     </w:p>
     <w:sectPr>
-      <w:headerReference w:type="first" r:id="rId83"/>
-      <w:footerReference w:type="first" r:id="rId84"/>
+      <w:headerReference w:type="first" r:id="rId86"/>
+      <w:footerReference w:type="first" r:id="rId87"/>
       <w:pgSz w:w="12240" w:h="15840" w:code="1"/>
       <w:pgMar w:top="1440" w:right="1440" w:bottom="1440" w:left="1440" w:header="720" w:footer="720" w:gutter="0"/>
       <w:pgNumType w:start="1"/>
@@ -13437,29 +14534,15 @@
       </w:rPr>
       <w:t xml:space="preserve"> of </w:t>
     </w:r>
-    <w:r>
-      <w:fldChar w:fldCharType="begin"/>
-    </w:r>
-    <w:r>
-      <w:instrText xml:space="preserve"> SECTIONPAGES  \* Arabic  \* MERGEFORMAT </w:instrText>
-    </w:r>
-    <w:r>
-      <w:fldChar w:fldCharType="separate"/>
-    </w:r>
-    <w:r>
-      <w:rPr>
-        <w:rStyle w:val="PageNumber"/>
-        <w:noProof/>
-      </w:rPr>
-      <w:t>24</w:t>
-    </w:r>
-    <w:r>
-      <w:rPr>
-        <w:rStyle w:val="PageNumber"/>
-        <w:noProof/>
-      </w:rPr>
-      <w:fldChar w:fldCharType="end"/>
-    </w:r>
+    <w:fldSimple w:instr=" SECTIONPAGES  \* Arabic  \* MERGEFORMAT ">
+      <w:r>
+        <w:rPr>
+          <w:rStyle w:val="PageNumber"/>
+          <w:noProof/>
+        </w:rPr>
+        <w:t>25</w:t>
+      </w:r>
+    </w:fldSimple>
   </w:p>
 </w:ftr>
 </file>
@@ -17881,6 +18964,14 @@
   </w:num>
   <w:numIdMacAtCleanup w:val="21"/>
 </w:numbering>
+</file>
+
+<file path=word/people.xml><?xml version="1.0" encoding="utf-8"?>
+<w15:people xmlns:wpc="http://schemas.microsoft.com/office/word/2010/wordprocessingCanvas" xmlns:cx="http://schemas.microsoft.com/office/drawing/2014/chartex" xmlns:cx1="http://schemas.microsoft.com/office/drawing/2015/9/8/chartex" xmlns:cx2="http://schemas.microsoft.com/office/drawing/2015/10/21/chartex" xmlns:mc="http://schemas.openxmlformats.org/markup-compatibility/2006" xmlns:o="urn:schemas-microsoft-com:office:office" xmlns:r="http://schemas.openxmlformats.org/officeDocument/2006/relationships" xmlns:m="http://schemas.openxmlformats.org/officeDocument/2006/math" xmlns:v="urn:schemas-microsoft-com:vml" xmlns:wp14="http://schemas.microsoft.com/office/word/2010/wordprocessingDrawing" xmlns:wp="http://schemas.openxmlformats.org/drawingml/2006/wordprocessingDrawing" xmlns:w10="urn:schemas-microsoft-com:office:word" xmlns:w="http://schemas.openxmlformats.org/wordprocessingml/2006/main" xmlns:w14="http://schemas.microsoft.com/office/word/2010/wordml" xmlns:w15="http://schemas.microsoft.com/office/word/2012/wordml" xmlns:w16se="http://schemas.microsoft.com/office/word/2015/wordml/symex" xmlns:wpg="http://schemas.microsoft.com/office/word/2010/wordprocessingGroup" xmlns:wpi="http://schemas.microsoft.com/office/word/2010/wordprocessingInk" xmlns:wne="http://schemas.microsoft.com/office/word/2006/wordml" xmlns:wps="http://schemas.microsoft.com/office/word/2010/wordprocessingShape" mc:Ignorable="w14 w15 w16se wp14">
+  <w15:person w15:author="Tulchinskaya, Gaby (NIH/NCI) [C]">
+    <w15:presenceInfo w15:providerId="AD" w15:userId="S-1-5-21-12604286-656692736-1848903544-797643"/>
+  </w15:person>
+</w15:people>
 </file>
 
 <file path=word/styles.xml><?xml version="1.0" encoding="utf-8"?>
@@ -19764,7 +20855,7 @@
 </file>
 
 <file path=customXml/itemProps1.xml><?xml version="1.0" encoding="utf-8"?>
-<ds:datastoreItem xmlns:ds="http://schemas.openxmlformats.org/officeDocument/2006/customXml" ds:itemID="{710879CE-939B-454F-9BA1-97044561E41D}">
+<ds:datastoreItem xmlns:ds="http://schemas.openxmlformats.org/officeDocument/2006/customXml" ds:itemID="{A0462FBA-94D8-42E7-9DCF-1A7D405D7152}">
   <ds:schemaRefs>
     <ds:schemaRef ds:uri="http://schemas.openxmlformats.org/officeDocument/2006/bibliography"/>
   </ds:schemaRefs>

</xml_diff>

<commit_message>
Modification to draft area scope document
</commit_message>
<xml_diff>
--- a/Requirements/Specs/Draft Area - Scope.docx
+++ b/Requirements/Specs/Draft Area - Scope.docx
@@ -1,6 +1,6 @@
 
 <file path=word/document.xml><?xml version="1.0" encoding="utf-8"?>
-<w:document xmlns:wpc="http://schemas.microsoft.com/office/word/2010/wordprocessingCanvas" xmlns:cx="http://schemas.microsoft.com/office/drawing/2014/chartex" xmlns:cx1="http://schemas.microsoft.com/office/drawing/2015/9/8/chartex" xmlns:cx2="http://schemas.microsoft.com/office/drawing/2015/10/21/chartex" xmlns:mc="http://schemas.openxmlformats.org/markup-compatibility/2006" xmlns:o="urn:schemas-microsoft-com:office:office" xmlns:r="http://schemas.openxmlformats.org/officeDocument/2006/relationships" xmlns:m="http://schemas.openxmlformats.org/officeDocument/2006/math" xmlns:v="urn:schemas-microsoft-com:vml" xmlns:wp14="http://schemas.microsoft.com/office/word/2010/wordprocessingDrawing" xmlns:wp="http://schemas.openxmlformats.org/drawingml/2006/wordprocessingDrawing" xmlns:w10="urn:schemas-microsoft-com:office:word" xmlns:w="http://schemas.openxmlformats.org/wordprocessingml/2006/main" xmlns:w14="http://schemas.microsoft.com/office/word/2010/wordml" xmlns:w15="http://schemas.microsoft.com/office/word/2012/wordml" xmlns:w16se="http://schemas.microsoft.com/office/word/2015/wordml/symex" xmlns:wpg="http://schemas.microsoft.com/office/word/2010/wordprocessingGroup" xmlns:wpi="http://schemas.microsoft.com/office/word/2010/wordprocessingInk" xmlns:wne="http://schemas.microsoft.com/office/word/2006/wordml" xmlns:wps="http://schemas.microsoft.com/office/word/2010/wordprocessingShape" mc:Ignorable="w14 w15 w16se wp14">
+<w:document xmlns:wpc="http://schemas.microsoft.com/office/word/2010/wordprocessingCanvas" xmlns:mo="http://schemas.microsoft.com/office/mac/office/2008/main" xmlns:mc="http://schemas.openxmlformats.org/markup-compatibility/2006" xmlns:mv="urn:schemas-microsoft-com:mac:vml" xmlns:o="urn:schemas-microsoft-com:office:office" xmlns:r="http://schemas.openxmlformats.org/officeDocument/2006/relationships" xmlns:m="http://schemas.openxmlformats.org/officeDocument/2006/math" xmlns:v="urn:schemas-microsoft-com:vml" xmlns:wp14="http://schemas.microsoft.com/office/word/2010/wordprocessingDrawing" xmlns:wp="http://schemas.openxmlformats.org/drawingml/2006/wordprocessingDrawing" xmlns:w10="urn:schemas-microsoft-com:office:word" xmlns:w="http://schemas.openxmlformats.org/wordprocessingml/2006/main" xmlns:w14="http://schemas.microsoft.com/office/word/2010/wordml" xmlns:w15="http://schemas.microsoft.com/office/word/2012/wordml" xmlns:wpg="http://schemas.microsoft.com/office/word/2010/wordprocessingGroup" xmlns:wpi="http://schemas.microsoft.com/office/word/2010/wordprocessingInk" xmlns:wne="http://schemas.microsoft.com/office/word/2006/wordml" xmlns:wps="http://schemas.microsoft.com/office/word/2010/wordprocessingShape" mc:Ignorable="w14 w15 wp14">
   <w:body>
     <w:p>
       <w:pPr>
@@ -316,8 +316,13 @@
               <w:widowControl w:val="0"/>
             </w:pPr>
             <w:r>
-              <w:t>G. Tulchinskaya</w:t>
-            </w:r>
+              <w:t xml:space="preserve">G. </w:t>
+            </w:r>
+            <w:proofErr w:type="spellStart"/>
+            <w:r>
+              <w:t>Tulchinskaya</w:t>
+            </w:r>
+            <w:proofErr w:type="spellEnd"/>
           </w:p>
         </w:tc>
         <w:tc>
@@ -3420,7 +3425,23 @@
           <w:sz w:val="20"/>
           <w:szCs w:val="20"/>
         </w:rPr>
-        <w:t>allows grants administration personnel to directly specify, modify and deploy greensheets questionnaires. Within Form Builder</w:t>
+        <w:t xml:space="preserve">allows grants administration personnel to directly specify, modify and deploy </w:t>
+      </w:r>
+      <w:proofErr w:type="spellStart"/>
+      <w:r>
+        <w:rPr>
+          <w:sz w:val="20"/>
+          <w:szCs w:val="20"/>
+        </w:rPr>
+        <w:t>greensheets</w:t>
+      </w:r>
+      <w:proofErr w:type="spellEnd"/>
+      <w:r>
+        <w:rPr>
+          <w:sz w:val="20"/>
+          <w:szCs w:val="20"/>
+        </w:rPr>
+        <w:t xml:space="preserve"> questionnaires. Within Form Builder</w:t>
       </w:r>
       <w:r>
         <w:rPr>
@@ -3504,7 +3525,23 @@
           <w:sz w:val="20"/>
           <w:szCs w:val="20"/>
         </w:rPr>
-        <w:t xml:space="preserve">s from Form Builder to Greensheets is always at the level of a Module. </w:t>
+        <w:t xml:space="preserve">s from Form Builder to </w:t>
+      </w:r>
+      <w:proofErr w:type="spellStart"/>
+      <w:r>
+        <w:rPr>
+          <w:sz w:val="20"/>
+          <w:szCs w:val="20"/>
+        </w:rPr>
+        <w:t>Greensheets</w:t>
+      </w:r>
+      <w:proofErr w:type="spellEnd"/>
+      <w:r>
+        <w:rPr>
+          <w:sz w:val="20"/>
+          <w:szCs w:val="20"/>
+        </w:rPr>
+        <w:t xml:space="preserve"> is always at the level of a Module. </w:t>
       </w:r>
     </w:p>
     <w:p>
@@ -3540,10 +3577,10 @@
             <v:path o:extrusionok="f" gradientshapeok="t" o:connecttype="rect"/>
             <o:lock v:ext="edit" aspectratio="t"/>
           </v:shapetype>
-          <v:shape id="_x0000_i1025" type="#_x0000_t75" style="width:467.45pt;height:217.65pt" o:ole="">
+          <v:shape id="_x0000_i1025" type="#_x0000_t75" style="width:467.65pt;height:217.45pt" o:ole="">
             <v:imagedata r:id="rId15" o:title=""/>
           </v:shape>
-          <o:OLEObject Type="Embed" ProgID="Visio.Drawing.11" ShapeID="_x0000_i1025" DrawAspect="Content" ObjectID="_1548230747" r:id="rId16"/>
+          <o:OLEObject Type="Embed" ProgID="Visio.Drawing.11" ShapeID="_x0000_i1025" DrawAspect="Content" ObjectID="_1548232674" r:id="rId16"/>
         </w:object>
       </w:r>
     </w:p>
@@ -3658,7 +3695,15 @@
         <w:pStyle w:val="BodyText"/>
       </w:pPr>
       <w:r>
-        <w:t>Before re-design similar, much more limited functionality existed in Greensheets system. Two roles had access to the draft area:</w:t>
+        <w:t xml:space="preserve">Before re-design similar, much more limited functionality existed in </w:t>
+      </w:r>
+      <w:proofErr w:type="spellStart"/>
+      <w:r>
+        <w:t>Greensheets</w:t>
+      </w:r>
+      <w:proofErr w:type="spellEnd"/>
+      <w:r>
+        <w:t xml:space="preserve"> system. Two roles had access to the draft area:</w:t>
       </w:r>
     </w:p>
     <w:p>
@@ -3678,7 +3723,15 @@
         <w:t>GS_DV</w:t>
       </w:r>
       <w:r>
-        <w:t xml:space="preserve"> role) – had ability to review draft greensheets in the module</w:t>
+        <w:t xml:space="preserve"> role) – had ability to review draft </w:t>
+      </w:r>
+      <w:proofErr w:type="spellStart"/>
+      <w:r>
+        <w:t>greensheets</w:t>
+      </w:r>
+      <w:proofErr w:type="spellEnd"/>
+      <w:r>
+        <w:t xml:space="preserve"> in the module</w:t>
       </w:r>
       <w:r>
         <w:t>, exported</w:t>
@@ -3723,7 +3776,15 @@
       </w:pPr>
       <w:r>
         <w:lastRenderedPageBreak/>
-        <w:t>Review draft greensheets in the module</w:t>
+        <w:t xml:space="preserve">Review draft </w:t>
+      </w:r>
+      <w:proofErr w:type="spellStart"/>
+      <w:r>
+        <w:t>greensheets</w:t>
+      </w:r>
+      <w:proofErr w:type="spellEnd"/>
+      <w:r>
+        <w:t xml:space="preserve"> in the module</w:t>
       </w:r>
       <w:r>
         <w:t>, exported</w:t>
@@ -3847,8 +3908,21 @@
           <w:numId w:val="19"/>
         </w:numPr>
       </w:pPr>
-      <w:r>
-        <w:t>Deployer – Deploy module to Greensheets system</w:t>
+      <w:proofErr w:type="spellStart"/>
+      <w:r>
+        <w:t>Deployer</w:t>
+      </w:r>
+      <w:proofErr w:type="spellEnd"/>
+      <w:r>
+        <w:t xml:space="preserve"> – Deploy module to </w:t>
+      </w:r>
+      <w:proofErr w:type="spellStart"/>
+      <w:r>
+        <w:t>Greensheets</w:t>
+      </w:r>
+      <w:proofErr w:type="spellEnd"/>
+      <w:r>
+        <w:t xml:space="preserve"> system</w:t>
       </w:r>
     </w:p>
     <w:p>
@@ -3880,8 +3954,13 @@
       <w:pPr>
         <w:pStyle w:val="BodyText"/>
       </w:pPr>
-      <w:r>
-        <w:t xml:space="preserve">Greensheets Draft Area roles requirements: </w:t>
+      <w:proofErr w:type="spellStart"/>
+      <w:r>
+        <w:t>Greensheets</w:t>
+      </w:r>
+      <w:proofErr w:type="spellEnd"/>
+      <w:r>
+        <w:t xml:space="preserve"> Draft Area roles requirements: </w:t>
       </w:r>
     </w:p>
     <w:p>
@@ -3889,10 +3968,26 @@
         <w:t xml:space="preserve">Separate Draft Viewer role is no longer needed. </w:t>
       </w:r>
       <w:r>
-        <w:t>Access to Greensheets Draft Area (</w:t>
-      </w:r>
-      <w:r>
-        <w:t>Review Draft Greensheets link in GS system</w:t>
+        <w:t xml:space="preserve">Access to </w:t>
+      </w:r>
+      <w:proofErr w:type="spellStart"/>
+      <w:r>
+        <w:t>Greensheets</w:t>
+      </w:r>
+      <w:proofErr w:type="spellEnd"/>
+      <w:r>
+        <w:t xml:space="preserve"> Draft Area (</w:t>
+      </w:r>
+      <w:r>
+        <w:t xml:space="preserve">Review Draft </w:t>
+      </w:r>
+      <w:proofErr w:type="spellStart"/>
+      <w:r>
+        <w:t>Greensheets</w:t>
+      </w:r>
+      <w:proofErr w:type="spellEnd"/>
+      <w:r>
+        <w:t xml:space="preserve"> link in GS system</w:t>
       </w:r>
       <w:r>
         <w:t>)</w:t>
@@ -3981,7 +4076,7 @@
               </wp:anchor>
             </w:drawing>
           </mc:Choice>
-          <mc:Fallback>
+          <mc:Fallback xmlns:w16se="http://schemas.microsoft.com/office/word/2015/wordml/symex" xmlns:cx2="http://schemas.microsoft.com/office/drawing/2015/10/21/chartex" xmlns:cx1="http://schemas.microsoft.com/office/drawing/2015/9/8/chartex" xmlns:cx="http://schemas.microsoft.com/office/drawing/2014/chartex">
             <w:pict>
               <v:rect w14:anchorId="3430FE5C" id="Rectangle 6" o:spid="_x0000_s1026" style="position:absolute;margin-left:244.45pt;margin-top:28.3pt;width:95.25pt;height:22.8pt;z-index:251657728;visibility:visible;mso-wrap-style:square;mso-width-percent:0;mso-height-percent:0;mso-wrap-distance-left:9pt;mso-wrap-distance-top:0;mso-wrap-distance-right:9pt;mso-wrap-distance-bottom:0;mso-position-horizontal:absolute;mso-position-horizontal-relative:margin;mso-position-vertical:absolute;mso-position-vertical-relative:text;mso-width-percent:0;mso-height-percent:0;mso-width-relative:margin;mso-height-relative:margin;v-text-anchor:middle" o:gfxdata="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" filled="f" strokecolor="red" strokeweight="2pt">
                 <w10:wrap anchorx="margin"/>
@@ -4129,10 +4224,10 @@
       </w:pPr>
       <w:r>
         <w:object w:dxaOrig="9348" w:dyaOrig="6192" w14:anchorId="7F23EA23">
-          <v:shape id="_x0000_i1026" type="#_x0000_t75" style="width:404.75pt;height:42pt" o:ole="">
+          <v:shape id="_x0000_i1026" type="#_x0000_t75" style="width:404.9pt;height:42.05pt" o:ole="">
             <v:imagedata r:id="rId20" o:title="" cropbottom="55254f"/>
           </v:shape>
-          <o:OLEObject Type="Embed" ProgID="PBrush" ShapeID="_x0000_i1026" DrawAspect="Content" ObjectID="_1548230748" r:id="rId21"/>
+          <o:OLEObject Type="Embed" ProgID="PBrush" ShapeID="_x0000_i1026" DrawAspect="Content" ObjectID="_1548232675" r:id="rId21"/>
         </w:object>
       </w:r>
     </w:p>
@@ -4244,10 +4339,10 @@
                 <w:rFonts w:eastAsia="Calibri"/>
               </w:rPr>
               <w:object w:dxaOrig="156" w:dyaOrig="144" w14:anchorId="0A85BC0A">
-                <v:shape id="_x0000_i1027" type="#_x0000_t75" style="width:15.25pt;height:14.75pt" o:ole="">
+                <v:shape id="_x0000_i1027" type="#_x0000_t75" style="width:14.95pt;height:14.95pt" o:ole="">
                   <v:imagedata r:id="rId22" o:title=""/>
                 </v:shape>
-                <o:OLEObject Type="Embed" ProgID="PBrush" ShapeID="_x0000_i1027" DrawAspect="Content" ObjectID="_1548230749" r:id="rId23"/>
+                <o:OLEObject Type="Embed" ProgID="PBrush" ShapeID="_x0000_i1027" DrawAspect="Content" ObjectID="_1548232676" r:id="rId23"/>
               </w:object>
             </w:r>
             <w:r>
@@ -4288,10 +4383,10 @@
                 <w:rFonts w:eastAsia="Calibri"/>
               </w:rPr>
               <w:object w:dxaOrig="372" w:dyaOrig="372" w14:anchorId="478B8D92">
-                <v:shape id="_x0000_i1028" type="#_x0000_t75" style="width:12.55pt;height:12.55pt" o:ole="">
+                <v:shape id="_x0000_i1028" type="#_x0000_t75" style="width:12.85pt;height:12.85pt" o:ole="">
                   <v:imagedata r:id="rId24" o:title=""/>
                 </v:shape>
-                <o:OLEObject Type="Embed" ProgID="PBrush" ShapeID="_x0000_i1028" DrawAspect="Content" ObjectID="_1548230750" r:id="rId25"/>
+                <o:OLEObject Type="Embed" ProgID="PBrush" ShapeID="_x0000_i1028" DrawAspect="Content" ObjectID="_1548232677" r:id="rId25"/>
               </w:object>
             </w:r>
           </w:p>
@@ -4384,10 +4479,10 @@
                 <w:rFonts w:eastAsia="Calibri"/>
               </w:rPr>
               <w:object w:dxaOrig="360" w:dyaOrig="372" w14:anchorId="4FC2EDE2">
-                <v:shape id="_x0000_i1029" type="#_x0000_t75" style="width:12pt;height:12.55pt" o:ole="">
+                <v:shape id="_x0000_i1029" type="#_x0000_t75" style="width:12.1pt;height:12.85pt" o:ole="">
                   <v:imagedata r:id="rId26" o:title=""/>
                 </v:shape>
-                <o:OLEObject Type="Embed" ProgID="PBrush" ShapeID="_x0000_i1029" DrawAspect="Content" ObjectID="_1548230751" r:id="rId27"/>
+                <o:OLEObject Type="Embed" ProgID="PBrush" ShapeID="_x0000_i1029" DrawAspect="Content" ObjectID="_1548232678" r:id="rId27"/>
               </w:object>
             </w:r>
           </w:p>
@@ -4479,10 +4574,10 @@
                 <w:rFonts w:eastAsia="Calibri"/>
               </w:rPr>
               <w:object w:dxaOrig="360" w:dyaOrig="372" w14:anchorId="042CDAC3">
-                <v:shape id="_x0000_i1030" type="#_x0000_t75" style="width:12pt;height:12.55pt" o:ole="">
+                <v:shape id="_x0000_i1030" type="#_x0000_t75" style="width:12.1pt;height:12.85pt" o:ole="">
                   <v:imagedata r:id="rId26" o:title=""/>
                 </v:shape>
-                <o:OLEObject Type="Embed" ProgID="PBrush" ShapeID="_x0000_i1030" DrawAspect="Content" ObjectID="_1548230752" r:id="rId28"/>
+                <o:OLEObject Type="Embed" ProgID="PBrush" ShapeID="_x0000_i1030" DrawAspect="Content" ObjectID="_1548232679" r:id="rId28"/>
               </w:object>
             </w:r>
           </w:p>
@@ -4551,10 +4646,10 @@
                 <w:rFonts w:eastAsia="Calibri"/>
               </w:rPr>
               <w:object w:dxaOrig="156" w:dyaOrig="144" w14:anchorId="47D10E48">
-                <v:shape id="_x0000_i1031" type="#_x0000_t75" style="width:16.35pt;height:14.75pt" o:ole="">
+                <v:shape id="_x0000_i1031" type="#_x0000_t75" style="width:16.4pt;height:14.95pt" o:ole="">
                   <v:imagedata r:id="rId22" o:title=""/>
                 </v:shape>
-                <o:OLEObject Type="Embed" ProgID="PBrush" ShapeID="_x0000_i1031" DrawAspect="Content" ObjectID="_1548230753" r:id="rId29"/>
+                <o:OLEObject Type="Embed" ProgID="PBrush" ShapeID="_x0000_i1031" DrawAspect="Content" ObjectID="_1548232680" r:id="rId29"/>
               </w:object>
             </w:r>
             <w:r>
@@ -4623,10 +4718,10 @@
                 <w:rFonts w:eastAsia="Calibri"/>
               </w:rPr>
               <w:object w:dxaOrig="156" w:dyaOrig="144" w14:anchorId="3A1DB6C6">
-                <v:shape id="_x0000_i1032" type="#_x0000_t75" style="width:16.35pt;height:14.75pt" o:ole="">
+                <v:shape id="_x0000_i1032" type="#_x0000_t75" style="width:16.4pt;height:14.95pt" o:ole="">
                   <v:imagedata r:id="rId22" o:title=""/>
                 </v:shape>
-                <o:OLEObject Type="Embed" ProgID="PBrush" ShapeID="_x0000_i1032" DrawAspect="Content" ObjectID="_1548230754" r:id="rId30"/>
+                <o:OLEObject Type="Embed" ProgID="PBrush" ShapeID="_x0000_i1032" DrawAspect="Content" ObjectID="_1548232681" r:id="rId30"/>
               </w:object>
             </w:r>
             <w:r>
@@ -4666,10 +4761,10 @@
                 <w:rFonts w:eastAsia="Calibri"/>
               </w:rPr>
               <w:object w:dxaOrig="372" w:dyaOrig="372" w14:anchorId="20F9A2DF">
-                <v:shape id="_x0000_i1033" type="#_x0000_t75" style="width:12.55pt;height:12.55pt" o:ole="">
+                <v:shape id="_x0000_i1033" type="#_x0000_t75" style="width:12.85pt;height:12.85pt" o:ole="">
                   <v:imagedata r:id="rId24" o:title=""/>
                 </v:shape>
-                <o:OLEObject Type="Embed" ProgID="PBrush" ShapeID="_x0000_i1033" DrawAspect="Content" ObjectID="_1548230755" r:id="rId31"/>
+                <o:OLEObject Type="Embed" ProgID="PBrush" ShapeID="_x0000_i1033" DrawAspect="Content" ObjectID="_1548232682" r:id="rId31"/>
               </w:object>
             </w:r>
           </w:p>
@@ -4773,10 +4868,10 @@
                 <w:rFonts w:eastAsia="Calibri"/>
               </w:rPr>
               <w:object w:dxaOrig="360" w:dyaOrig="372" w14:anchorId="23EA0FCB">
-                <v:shape id="_x0000_i1034" type="#_x0000_t75" style="width:12pt;height:12.55pt" o:ole="">
+                <v:shape id="_x0000_i1034" type="#_x0000_t75" style="width:12.1pt;height:12.85pt" o:ole="">
                   <v:imagedata r:id="rId26" o:title=""/>
                 </v:shape>
-                <o:OLEObject Type="Embed" ProgID="PBrush" ShapeID="_x0000_i1034" DrawAspect="Content" ObjectID="_1548230756" r:id="rId32"/>
+                <o:OLEObject Type="Embed" ProgID="PBrush" ShapeID="_x0000_i1034" DrawAspect="Content" ObjectID="_1548232683" r:id="rId32"/>
               </w:object>
             </w:r>
           </w:p>
@@ -4833,10 +4928,10 @@
                 <w:rFonts w:eastAsia="Calibri"/>
               </w:rPr>
               <w:object w:dxaOrig="156" w:dyaOrig="144" w14:anchorId="656C9CDC">
-                <v:shape id="_x0000_i1035" type="#_x0000_t75" style="width:15.25pt;height:14.75pt" o:ole="">
+                <v:shape id="_x0000_i1035" type="#_x0000_t75" style="width:14.95pt;height:14.95pt" o:ole="">
                   <v:imagedata r:id="rId33" o:title=""/>
                 </v:shape>
-                <o:OLEObject Type="Embed" ProgID="PBrush" ShapeID="_x0000_i1035" DrawAspect="Content" ObjectID="_1548230757" r:id="rId34"/>
+                <o:OLEObject Type="Embed" ProgID="PBrush" ShapeID="_x0000_i1035" DrawAspect="Content" ObjectID="_1548232684" r:id="rId34"/>
               </w:object>
             </w:r>
             <w:r>
@@ -4997,12 +5092,36 @@
     </w:p>
     <w:p>
       <w:r>
-        <w:t xml:space="preserve">The system should NOT impose any restrictions on testing (e.g. Program Director can test Specialist greensheet and Specialist can test Program grrensheet. OGA staff will be responsible for preventing such situations, but no system restrictions are needed. </w:t>
-      </w:r>
-    </w:p>
-    <w:p>
-      <w:r>
-        <w:t>Tester will receive email with a link, and get access only to greensheet test page (no access to “Review and Test module” screen):</w:t>
+        <w:t xml:space="preserve">The system should NOT impose any restrictions on testing (e.g. Program Director can test Specialist </w:t>
+      </w:r>
+      <w:proofErr w:type="spellStart"/>
+      <w:r>
+        <w:t>greensheet</w:t>
+      </w:r>
+      <w:proofErr w:type="spellEnd"/>
+      <w:r>
+        <w:t xml:space="preserve"> and Specialist can test Program </w:t>
+      </w:r>
+      <w:proofErr w:type="spellStart"/>
+      <w:r>
+        <w:t>grrensheet</w:t>
+      </w:r>
+      <w:proofErr w:type="spellEnd"/>
+      <w:r>
+        <w:t xml:space="preserve">. OGA staff will be responsible for preventing such situations, but no system restrictions are needed. </w:t>
+      </w:r>
+    </w:p>
+    <w:p>
+      <w:r>
+        <w:t xml:space="preserve">Tester will receive email with a link, and get access only to </w:t>
+      </w:r>
+      <w:proofErr w:type="spellStart"/>
+      <w:r>
+        <w:t>greensheet</w:t>
+      </w:r>
+      <w:proofErr w:type="spellEnd"/>
+      <w:r>
+        <w:t xml:space="preserve"> test page (no access to “Review and Test module” screen):</w:t>
       </w:r>
     </w:p>
     <w:p>
@@ -5013,10 +5132,10 @@
       </w:pPr>
       <w:r>
         <w:object w:dxaOrig="8676" w:dyaOrig="4764" w14:anchorId="1FDA4EAB">
-          <v:shape id="_x0000_i1036" type="#_x0000_t75" style="width:436.35pt;height:240pt" o:ole="">
+          <v:shape id="_x0000_i1036" type="#_x0000_t75" style="width:436.3pt;height:240.25pt" o:ole="">
             <v:imagedata r:id="rId37" o:title=""/>
           </v:shape>
-          <o:OLEObject Type="Embed" ProgID="PBrush" ShapeID="_x0000_i1036" DrawAspect="Content" ObjectID="_1548230758" r:id="rId38"/>
+          <o:OLEObject Type="Embed" ProgID="PBrush" ShapeID="_x0000_i1036" DrawAspect="Content" ObjectID="_1548232685" r:id="rId38"/>
         </w:object>
       </w:r>
     </w:p>
@@ -5056,7 +5175,15 @@
       </w:r>
       <w:bookmarkEnd w:id="11"/>
       <w:r>
-        <w:t xml:space="preserve"> =&gt; Greensheet Testing Functionality</w:t>
+        <w:t xml:space="preserve"> =&gt; </w:t>
+      </w:r>
+      <w:proofErr w:type="spellStart"/>
+      <w:r>
+        <w:t>Greensheet</w:t>
+      </w:r>
+      <w:proofErr w:type="spellEnd"/>
+      <w:r>
+        <w:t xml:space="preserve"> Testing Functionality</w:t>
       </w:r>
     </w:p>
     <w:p>
@@ -5130,7 +5257,23 @@
           <w:color w:val="00B050"/>
           <w:u w:val="single"/>
         </w:rPr>
-        <w:t>[Review Draft Greensheets]</w:t>
+        <w:t xml:space="preserve">[Review Draft </w:t>
+      </w:r>
+      <w:proofErr w:type="spellStart"/>
+      <w:r>
+        <w:rPr>
+          <w:color w:val="00B050"/>
+          <w:u w:val="single"/>
+        </w:rPr>
+        <w:t>Greensheets</w:t>
+      </w:r>
+      <w:proofErr w:type="spellEnd"/>
+      <w:r>
+        <w:rPr>
+          <w:color w:val="00B050"/>
+          <w:u w:val="single"/>
+        </w:rPr>
+        <w:t>]</w:t>
       </w:r>
       <w:r>
         <w:t xml:space="preserve"> link</w:t>
@@ -5232,7 +5375,7 @@
               </wp:anchor>
             </w:drawing>
           </mc:Choice>
-          <mc:Fallback>
+          <mc:Fallback xmlns:w16se="http://schemas.microsoft.com/office/word/2015/wordml/symex" xmlns:cx2="http://schemas.microsoft.com/office/drawing/2015/10/21/chartex" xmlns:cx1="http://schemas.microsoft.com/office/drawing/2015/9/8/chartex" xmlns:cx="http://schemas.microsoft.com/office/drawing/2014/chartex">
             <w:pict>
               <v:rect w14:anchorId="28BDE8F7" id="Rectangle 82" o:spid="_x0000_s1026" style="position:absolute;margin-left:300.15pt;margin-top:39.2pt;width:88.6pt;height:18.45pt;z-index:251654656;visibility:visible;mso-wrap-style:square;mso-width-percent:0;mso-wrap-distance-left:9pt;mso-wrap-distance-top:0;mso-wrap-distance-right:9pt;mso-wrap-distance-bottom:0;mso-position-horizontal:absolute;mso-position-horizontal-relative:text;mso-position-vertical:absolute;mso-position-vertical-relative:text;mso-width-percent:0;mso-width-relative:margin;v-text-anchor:middle" o:gfxdata="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" filled="f" strokecolor="red" strokeweight="2pt"/>
             </w:pict>
@@ -5289,7 +5432,15 @@
         <w:t xml:space="preserve">On click, the system displays </w:t>
       </w:r>
       <w:r>
-        <w:t>Review Draft Greensheets screen</w:t>
+        <w:t xml:space="preserve">Review Draft </w:t>
+      </w:r>
+      <w:proofErr w:type="spellStart"/>
+      <w:r>
+        <w:t>Greensheets</w:t>
+      </w:r>
+      <w:proofErr w:type="spellEnd"/>
+      <w:r>
+        <w:t xml:space="preserve"> screen</w:t>
       </w:r>
       <w:r>
         <w:t xml:space="preserve"> </w:t>
@@ -5355,7 +5506,15 @@
         <w:pStyle w:val="BodyText"/>
       </w:pPr>
       <w:r>
-        <w:t>User selects a module and requests to review it (clicks “Review and Test Greensheets” button)</w:t>
+        <w:t xml:space="preserve">User selects a module and requests to review it (clicks “Review and Test </w:t>
+      </w:r>
+      <w:proofErr w:type="spellStart"/>
+      <w:r>
+        <w:t>Greensheets</w:t>
+      </w:r>
+      <w:proofErr w:type="spellEnd"/>
+      <w:r>
+        <w:t>” button)</w:t>
       </w:r>
     </w:p>
     <w:p>
@@ -5384,10 +5543,10 @@
       </w:pPr>
       <w:r>
         <w:object w:dxaOrig="9348" w:dyaOrig="6192" w14:anchorId="1BC22028">
-          <v:shape id="_x0000_i1037" type="#_x0000_t75" style="width:473.45pt;height:51.25pt" o:ole="">
+          <v:shape id="_x0000_i1037" type="#_x0000_t75" style="width:473.35pt;height:51.35pt" o:ole="">
             <v:imagedata r:id="rId20" o:title="" cropbottom="54845f"/>
           </v:shape>
-          <o:OLEObject Type="Embed" ProgID="PBrush" ShapeID="_x0000_i1037" DrawAspect="Content" ObjectID="_1548230759" r:id="rId41"/>
+          <o:OLEObject Type="Embed" ProgID="PBrush" ShapeID="_x0000_i1037" DrawAspect="Content" ObjectID="_1548232686" r:id="rId41"/>
         </w:object>
       </w:r>
       <w:r>
@@ -5506,10 +5665,10 @@
                 <w:rFonts w:eastAsia="Calibri"/>
               </w:rPr>
               <w:object w:dxaOrig="156" w:dyaOrig="144" w14:anchorId="660E88C0">
-                <v:shape id="_x0000_i1038" type="#_x0000_t75" style="width:15.25pt;height:14.75pt" o:ole="">
+                <v:shape id="_x0000_i1038" type="#_x0000_t75" style="width:14.95pt;height:14.95pt" o:ole="">
                   <v:imagedata r:id="rId22" o:title=""/>
                 </v:shape>
-                <o:OLEObject Type="Embed" ProgID="PBrush" ShapeID="_x0000_i1038" DrawAspect="Content" ObjectID="_1548230760" r:id="rId42"/>
+                <o:OLEObject Type="Embed" ProgID="PBrush" ShapeID="_x0000_i1038" DrawAspect="Content" ObjectID="_1548232687" r:id="rId42"/>
               </w:object>
             </w:r>
             <w:r>
@@ -5550,10 +5709,10 @@
                 <w:rFonts w:eastAsia="Calibri"/>
               </w:rPr>
               <w:object w:dxaOrig="372" w:dyaOrig="372" w14:anchorId="56A12928">
-                <v:shape id="_x0000_i1039" type="#_x0000_t75" style="width:12.55pt;height:12.55pt" o:ole="">
+                <v:shape id="_x0000_i1039" type="#_x0000_t75" style="width:12.85pt;height:12.85pt" o:ole="">
                   <v:imagedata r:id="rId24" o:title=""/>
                 </v:shape>
-                <o:OLEObject Type="Embed" ProgID="PBrush" ShapeID="_x0000_i1039" DrawAspect="Content" ObjectID="_1548230761" r:id="rId43"/>
+                <o:OLEObject Type="Embed" ProgID="PBrush" ShapeID="_x0000_i1039" DrawAspect="Content" ObjectID="_1548232688" r:id="rId43"/>
               </w:object>
             </w:r>
           </w:p>
@@ -5643,10 +5802,10 @@
                 <w:rFonts w:eastAsia="Calibri"/>
               </w:rPr>
               <w:object w:dxaOrig="360" w:dyaOrig="372" w14:anchorId="7FB4C396">
-                <v:shape id="_x0000_i1040" type="#_x0000_t75" style="width:12pt;height:12.55pt" o:ole="">
+                <v:shape id="_x0000_i1040" type="#_x0000_t75" style="width:12.1pt;height:12.85pt" o:ole="">
                   <v:imagedata r:id="rId26" o:title=""/>
                 </v:shape>
-                <o:OLEObject Type="Embed" ProgID="PBrush" ShapeID="_x0000_i1040" DrawAspect="Content" ObjectID="_1548230762" r:id="rId44"/>
+                <o:OLEObject Type="Embed" ProgID="PBrush" ShapeID="_x0000_i1040" DrawAspect="Content" ObjectID="_1548232689" r:id="rId44"/>
               </w:object>
             </w:r>
           </w:p>
@@ -5738,10 +5897,10 @@
                 <w:rFonts w:eastAsia="Calibri"/>
               </w:rPr>
               <w:object w:dxaOrig="360" w:dyaOrig="372" w14:anchorId="54C04C73">
-                <v:shape id="_x0000_i1041" type="#_x0000_t75" style="width:12pt;height:12.55pt" o:ole="">
+                <v:shape id="_x0000_i1041" type="#_x0000_t75" style="width:12.1pt;height:12.85pt" o:ole="">
                   <v:imagedata r:id="rId26" o:title=""/>
                 </v:shape>
-                <o:OLEObject Type="Embed" ProgID="PBrush" ShapeID="_x0000_i1041" DrawAspect="Content" ObjectID="_1548230763" r:id="rId45"/>
+                <o:OLEObject Type="Embed" ProgID="PBrush" ShapeID="_x0000_i1041" DrawAspect="Content" ObjectID="_1548232690" r:id="rId45"/>
               </w:object>
             </w:r>
           </w:p>
@@ -5807,10 +5966,10 @@
                 <w:rFonts w:eastAsia="Calibri"/>
               </w:rPr>
               <w:object w:dxaOrig="156" w:dyaOrig="144" w14:anchorId="7041B476">
-                <v:shape id="_x0000_i1042" type="#_x0000_t75" style="width:16.35pt;height:14.75pt" o:ole="">
+                <v:shape id="_x0000_i1042" type="#_x0000_t75" style="width:16.4pt;height:14.95pt" o:ole="">
                   <v:imagedata r:id="rId22" o:title=""/>
                 </v:shape>
-                <o:OLEObject Type="Embed" ProgID="PBrush" ShapeID="_x0000_i1042" DrawAspect="Content" ObjectID="_1548230764" r:id="rId46"/>
+                <o:OLEObject Type="Embed" ProgID="PBrush" ShapeID="_x0000_i1042" DrawAspect="Content" ObjectID="_1548232691" r:id="rId46"/>
               </w:object>
             </w:r>
             <w:r>
@@ -5879,10 +6038,10 @@
                 <w:rFonts w:eastAsia="Calibri"/>
               </w:rPr>
               <w:object w:dxaOrig="156" w:dyaOrig="144" w14:anchorId="23B50728">
-                <v:shape id="_x0000_i1043" type="#_x0000_t75" style="width:16.35pt;height:14.75pt" o:ole="">
+                <v:shape id="_x0000_i1043" type="#_x0000_t75" style="width:16.4pt;height:14.95pt" o:ole="">
                   <v:imagedata r:id="rId22" o:title=""/>
                 </v:shape>
-                <o:OLEObject Type="Embed" ProgID="PBrush" ShapeID="_x0000_i1043" DrawAspect="Content" ObjectID="_1548230765" r:id="rId47"/>
+                <o:OLEObject Type="Embed" ProgID="PBrush" ShapeID="_x0000_i1043" DrawAspect="Content" ObjectID="_1548232692" r:id="rId47"/>
               </w:object>
             </w:r>
             <w:r>
@@ -5922,10 +6081,10 @@
                 <w:rFonts w:eastAsia="Calibri"/>
               </w:rPr>
               <w:object w:dxaOrig="372" w:dyaOrig="372" w14:anchorId="72E05FC5">
-                <v:shape id="_x0000_i1044" type="#_x0000_t75" style="width:12.55pt;height:12.55pt" o:ole="">
+                <v:shape id="_x0000_i1044" type="#_x0000_t75" style="width:12.85pt;height:12.85pt" o:ole="">
                   <v:imagedata r:id="rId24" o:title=""/>
                 </v:shape>
-                <o:OLEObject Type="Embed" ProgID="PBrush" ShapeID="_x0000_i1044" DrawAspect="Content" ObjectID="_1548230766" r:id="rId48"/>
+                <o:OLEObject Type="Embed" ProgID="PBrush" ShapeID="_x0000_i1044" DrawAspect="Content" ObjectID="_1548232693" r:id="rId48"/>
               </w:object>
             </w:r>
           </w:p>
@@ -6020,10 +6179,10 @@
                 <w:rFonts w:eastAsia="Calibri"/>
               </w:rPr>
               <w:object w:dxaOrig="360" w:dyaOrig="372" w14:anchorId="24C70B65">
-                <v:shape id="_x0000_i1045" type="#_x0000_t75" style="width:12pt;height:12.55pt" o:ole="">
+                <v:shape id="_x0000_i1045" type="#_x0000_t75" style="width:12.1pt;height:12.85pt" o:ole="">
                   <v:imagedata r:id="rId26" o:title=""/>
                 </v:shape>
-                <o:OLEObject Type="Embed" ProgID="PBrush" ShapeID="_x0000_i1045" DrawAspect="Content" ObjectID="_1548230767" r:id="rId49"/>
+                <o:OLEObject Type="Embed" ProgID="PBrush" ShapeID="_x0000_i1045" DrawAspect="Content" ObjectID="_1548232694" r:id="rId49"/>
               </w:object>
             </w:r>
           </w:p>
@@ -6080,10 +6239,10 @@
                 <w:rFonts w:eastAsia="Calibri"/>
               </w:rPr>
               <w:object w:dxaOrig="156" w:dyaOrig="144" w14:anchorId="030CDADE">
-                <v:shape id="_x0000_i1046" type="#_x0000_t75" style="width:15.25pt;height:14.75pt" o:ole="">
+                <v:shape id="_x0000_i1046" type="#_x0000_t75" style="width:14.95pt;height:14.95pt" o:ole="">
                   <v:imagedata r:id="rId33" o:title=""/>
                 </v:shape>
-                <o:OLEObject Type="Embed" ProgID="PBrush" ShapeID="_x0000_i1046" DrawAspect="Content" ObjectID="_1548230768" r:id="rId50"/>
+                <o:OLEObject Type="Embed" ProgID="PBrush" ShapeID="_x0000_i1046" DrawAspect="Content" ObjectID="_1548232695" r:id="rId50"/>
               </w:object>
             </w:r>
             <w:r>
@@ -6244,7 +6403,15 @@
         </w:numPr>
       </w:pPr>
       <w:r>
-        <w:t xml:space="preserve">Ability to see form type, name and related type/mechs </w:t>
+        <w:t>Ability to see form type, name and related type/</w:t>
+      </w:r>
+      <w:proofErr w:type="spellStart"/>
+      <w:r>
+        <w:t>mechs</w:t>
+      </w:r>
+      <w:proofErr w:type="spellEnd"/>
+      <w:r>
+        <w:t xml:space="preserve"> </w:t>
       </w:r>
     </w:p>
     <w:p>
@@ -6256,7 +6423,15 @@
         </w:numPr>
       </w:pPr>
       <w:r>
-        <w:t xml:space="preserve">Ability to view what changed in the module (type/mechs added/deleted and forms changed) </w:t>
+        <w:t>Ability to view what changed in the module (type/</w:t>
+      </w:r>
+      <w:proofErr w:type="spellStart"/>
+      <w:r>
+        <w:t>mechs</w:t>
+      </w:r>
+      <w:proofErr w:type="spellEnd"/>
+      <w:r>
+        <w:t xml:space="preserve"> added/deleted and forms changed) </w:t>
       </w:r>
     </w:p>
     <w:p>
@@ -6301,8 +6476,13 @@
         <w:t>“</w:t>
       </w:r>
       <w:r>
-        <w:t>Review and Test Greensheet</w:t>
-      </w:r>
+        <w:t xml:space="preserve">Review and Test </w:t>
+      </w:r>
+      <w:proofErr w:type="spellStart"/>
+      <w:r>
+        <w:t>Greensheet</w:t>
+      </w:r>
+      <w:proofErr w:type="spellEnd"/>
       <w:r>
         <w:t>”</w:t>
       </w:r>
@@ -6340,7 +6520,15 @@
         <w:t>When Draft Admin requests to promote/reject a module, t</w:t>
       </w:r>
       <w:r>
-        <w:t>he system should NOT provide a warning, if form(s) are not tested.</w:t>
+        <w:t xml:space="preserve">he system should NOT provide a warning, if </w:t>
+      </w:r>
+      <w:proofErr w:type="spellStart"/>
+      <w:r>
+        <w:t>form(s</w:t>
+      </w:r>
+      <w:proofErr w:type="spellEnd"/>
+      <w:r>
+        <w:t>) are not tested.</w:t>
       </w:r>
     </w:p>
     <w:p>
@@ -6375,7 +6563,15 @@
         <w:t>Draft Admin</w:t>
       </w:r>
       <w:r>
-        <w:t xml:space="preserve"> select form(s) on “Review and Test Module” screen and click “Send email to Testers” button, the system will</w:t>
+        <w:t xml:space="preserve"> select </w:t>
+      </w:r>
+      <w:proofErr w:type="spellStart"/>
+      <w:r>
+        <w:t>form(s</w:t>
+      </w:r>
+      <w:proofErr w:type="spellEnd"/>
+      <w:r>
+        <w:t>) on “Review and Test Module” screen and click “Send email to Testers” button, the system will</w:t>
       </w:r>
       <w:r>
         <w:t>:</w:t>
@@ -6408,7 +6604,21 @@
         <w:rPr>
           <w:i/>
         </w:rPr>
-        <w:t>Please select at least one form in order to send email to testers</w:t>
+        <w:t xml:space="preserve">Please select at least one form </w:t>
+      </w:r>
+      <w:proofErr w:type="gramStart"/>
+      <w:r>
+        <w:rPr>
+          <w:i/>
+        </w:rPr>
+        <w:t>in order to</w:t>
+      </w:r>
+      <w:proofErr w:type="gramEnd"/>
+      <w:r>
+        <w:rPr>
+          <w:i/>
+        </w:rPr>
+        <w:t xml:space="preserve"> send email to testers</w:t>
       </w:r>
       <w:r>
         <w:t>”</w:t>
@@ -6435,8 +6645,13 @@
         </w:numPr>
       </w:pPr>
       <w:r>
-        <w:t>Generate URL(s) to “Review and Test Greensheet</w:t>
-      </w:r>
+        <w:t xml:space="preserve">Generate URL(s) to “Review and Test </w:t>
+      </w:r>
+      <w:proofErr w:type="spellStart"/>
+      <w:r>
+        <w:t>Greensheet</w:t>
+      </w:r>
+      <w:proofErr w:type="spellEnd"/>
       <w:r>
         <w:t>”</w:t>
       </w:r>
@@ -6487,7 +6702,15 @@
         <w:t>SUBJECT:</w:t>
       </w:r>
       <w:r>
-        <w:t xml:space="preserve"> Request to test the new greensheet form</w:t>
+        <w:t xml:space="preserve"> Request to test the new </w:t>
+      </w:r>
+      <w:proofErr w:type="spellStart"/>
+      <w:r>
+        <w:t>greensheet</w:t>
+      </w:r>
+      <w:proofErr w:type="spellEnd"/>
+      <w:r>
+        <w:t xml:space="preserve"> form</w:t>
       </w:r>
       <w:r>
         <w:t>(s)</w:t>
@@ -6558,7 +6781,15 @@
         <w:t xml:space="preserve">for </w:t>
       </w:r>
       <w:r>
-        <w:t>&lt;list of related type/mech combination(s)&gt;</w:t>
+        <w:t>&lt;list of related type/</w:t>
+      </w:r>
+      <w:proofErr w:type="spellStart"/>
+      <w:r>
+        <w:t>mech</w:t>
+      </w:r>
+      <w:proofErr w:type="spellEnd"/>
+      <w:r>
+        <w:t xml:space="preserve"> combination(s)&gt;</w:t>
       </w:r>
       <w:r>
         <w:t xml:space="preserve"> </w:t>
@@ -6623,7 +6854,15 @@
         <w:t xml:space="preserve">for </w:t>
       </w:r>
       <w:r>
-        <w:t>&lt;list of related type/mech combination(s)&gt;</w:t>
+        <w:t>&lt;list of related type/</w:t>
+      </w:r>
+      <w:proofErr w:type="spellStart"/>
+      <w:r>
+        <w:t>mech</w:t>
+      </w:r>
+      <w:proofErr w:type="spellEnd"/>
+      <w:r>
+        <w:t xml:space="preserve"> combination(s)&gt;</w:t>
       </w:r>
     </w:p>
     <w:p>
@@ -6712,7 +6951,7 @@
               </wp:anchor>
             </w:drawing>
           </mc:Choice>
-          <mc:Fallback>
+          <mc:Fallback xmlns:w16se="http://schemas.microsoft.com/office/word/2015/wordml/symex" xmlns:cx2="http://schemas.microsoft.com/office/drawing/2015/10/21/chartex" xmlns:cx1="http://schemas.microsoft.com/office/drawing/2015/9/8/chartex" xmlns:cx="http://schemas.microsoft.com/office/drawing/2014/chartex">
             <w:pict>
               <v:rect w14:anchorId="6408EEA3" id="Rectangle 7" o:spid="_x0000_s1026" style="position:absolute;margin-left:163.4pt;margin-top:14.6pt;width:95.55pt;height:123.25pt;z-index:251660800;visibility:visible;mso-wrap-style:square;mso-width-percent:0;mso-height-percent:0;mso-wrap-distance-left:9pt;mso-wrap-distance-top:0;mso-wrap-distance-right:9pt;mso-wrap-distance-bottom:0;mso-position-horizontal:absolute;mso-position-horizontal-relative:margin;mso-position-vertical:absolute;mso-position-vertical-relative:text;mso-width-percent:0;mso-height-percent:0;mso-width-relative:margin;mso-height-relative:margin;v-text-anchor:middle" o:gfxdata="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" filled="f" strokecolor="red" strokeweight="2pt">
                 <w10:wrap anchorx="margin"/>
@@ -6842,10 +7081,10 @@
                 <w:rFonts w:eastAsia="Calibri"/>
               </w:rPr>
               <w:object w:dxaOrig="156" w:dyaOrig="144" w14:anchorId="1C16E468">
-                <v:shape id="_x0000_i1047" type="#_x0000_t75" style="width:15.25pt;height:14.75pt" o:ole="">
+                <v:shape id="_x0000_i1047" type="#_x0000_t75" style="width:14.95pt;height:14.95pt" o:ole="">
                   <v:imagedata r:id="rId22" o:title=""/>
                 </v:shape>
-                <o:OLEObject Type="Embed" ProgID="PBrush" ShapeID="_x0000_i1047" DrawAspect="Content" ObjectID="_1548230769" r:id="rId51"/>
+                <o:OLEObject Type="Embed" ProgID="PBrush" ShapeID="_x0000_i1047" DrawAspect="Content" ObjectID="_1548232696" r:id="rId51"/>
               </w:object>
             </w:r>
             <w:r>
@@ -6886,10 +7125,10 @@
                 <w:rFonts w:eastAsia="Calibri"/>
               </w:rPr>
               <w:object w:dxaOrig="372" w:dyaOrig="372" w14:anchorId="354532D6">
-                <v:shape id="_x0000_i1048" type="#_x0000_t75" style="width:12.55pt;height:12.55pt" o:ole="">
+                <v:shape id="_x0000_i1048" type="#_x0000_t75" style="width:12.85pt;height:12.85pt" o:ole="">
                   <v:imagedata r:id="rId24" o:title=""/>
                 </v:shape>
-                <o:OLEObject Type="Embed" ProgID="PBrush" ShapeID="_x0000_i1048" DrawAspect="Content" ObjectID="_1548230770" r:id="rId52"/>
+                <o:OLEObject Type="Embed" ProgID="PBrush" ShapeID="_x0000_i1048" DrawAspect="Content" ObjectID="_1548232697" r:id="rId52"/>
               </w:object>
             </w:r>
           </w:p>
@@ -6982,10 +7221,10 @@
                 <w:rFonts w:eastAsia="Calibri"/>
               </w:rPr>
               <w:object w:dxaOrig="360" w:dyaOrig="372" w14:anchorId="3ABC1967">
-                <v:shape id="_x0000_i1049" type="#_x0000_t75" style="width:12pt;height:12.55pt" o:ole="">
+                <v:shape id="_x0000_i1049" type="#_x0000_t75" style="width:12.1pt;height:12.85pt" o:ole="">
                   <v:imagedata r:id="rId26" o:title=""/>
                 </v:shape>
-                <o:OLEObject Type="Embed" ProgID="PBrush" ShapeID="_x0000_i1049" DrawAspect="Content" ObjectID="_1548230771" r:id="rId53"/>
+                <o:OLEObject Type="Embed" ProgID="PBrush" ShapeID="_x0000_i1049" DrawAspect="Content" ObjectID="_1548232698" r:id="rId53"/>
               </w:object>
             </w:r>
           </w:p>
@@ -7077,10 +7316,10 @@
                 <w:rFonts w:eastAsia="Calibri"/>
               </w:rPr>
               <w:object w:dxaOrig="360" w:dyaOrig="372" w14:anchorId="5D276034">
-                <v:shape id="_x0000_i1050" type="#_x0000_t75" style="width:12pt;height:12.55pt" o:ole="">
+                <v:shape id="_x0000_i1050" type="#_x0000_t75" style="width:12.1pt;height:12.85pt" o:ole="">
                   <v:imagedata r:id="rId26" o:title=""/>
                 </v:shape>
-                <o:OLEObject Type="Embed" ProgID="PBrush" ShapeID="_x0000_i1050" DrawAspect="Content" ObjectID="_1548230772" r:id="rId54"/>
+                <o:OLEObject Type="Embed" ProgID="PBrush" ShapeID="_x0000_i1050" DrawAspect="Content" ObjectID="_1548232699" r:id="rId54"/>
               </w:object>
             </w:r>
           </w:p>
@@ -7283,7 +7522,15 @@
         <w:pStyle w:val="BodyText"/>
       </w:pPr>
       <w:r>
-        <w:t>When user clicks the link, the system displays Review and Test Greensheet screen:</w:t>
+        <w:t xml:space="preserve">When user clicks the link, the system displays Review and Test </w:t>
+      </w:r>
+      <w:proofErr w:type="spellStart"/>
+      <w:r>
+        <w:t>Greensheet</w:t>
+      </w:r>
+      <w:proofErr w:type="spellEnd"/>
+      <w:r>
+        <w:t xml:space="preserve"> screen:</w:t>
       </w:r>
     </w:p>
     <w:p>
@@ -7292,10 +7539,10 @@
       </w:pPr>
       <w:r>
         <w:object w:dxaOrig="8676" w:dyaOrig="4764" w14:anchorId="2963CB2A">
-          <v:shape id="_x0000_i1051" type="#_x0000_t75" style="width:452.75pt;height:248.2pt" o:ole="">
+          <v:shape id="_x0000_i1051" type="#_x0000_t75" style="width:452.65pt;height:248.1pt" o:ole="">
             <v:imagedata r:id="rId37" o:title=""/>
           </v:shape>
-          <o:OLEObject Type="Embed" ProgID="PBrush" ShapeID="_x0000_i1051" DrawAspect="Content" ObjectID="_1548230773" r:id="rId55"/>
+          <o:OLEObject Type="Embed" ProgID="PBrush" ShapeID="_x0000_i1051" DrawAspect="Content" ObjectID="_1548232700" r:id="rId55"/>
         </w:object>
       </w:r>
     </w:p>
@@ -7331,7 +7578,14 @@
         <w:rPr>
           <w:u w:val="single"/>
         </w:rPr>
-        <w:t>est G</w:t>
+        <w:t xml:space="preserve">est </w:t>
+      </w:r>
+      <w:proofErr w:type="spellStart"/>
+      <w:r>
+        <w:rPr>
+          <w:u w:val="single"/>
+        </w:rPr>
+        <w:t>G</w:t>
       </w:r>
       <w:r>
         <w:rPr>
@@ -7339,6 +7593,7 @@
         </w:rPr>
         <w:t>reensheet</w:t>
       </w:r>
+      <w:proofErr w:type="spellEnd"/>
       <w:r>
         <w:rPr>
           <w:u w:val="single"/>
@@ -7489,7 +7744,23 @@
           <w:color w:val="00B050"/>
           <w:u w:val="single"/>
         </w:rPr>
-        <w:t>[Review Draft Greensheets]</w:t>
+        <w:t xml:space="preserve">[Review Draft </w:t>
+      </w:r>
+      <w:proofErr w:type="spellStart"/>
+      <w:r>
+        <w:rPr>
+          <w:color w:val="00B050"/>
+          <w:u w:val="single"/>
+        </w:rPr>
+        <w:t>Greensheets</w:t>
+      </w:r>
+      <w:proofErr w:type="spellEnd"/>
+      <w:r>
+        <w:rPr>
+          <w:color w:val="00B050"/>
+          <w:u w:val="single"/>
+        </w:rPr>
+        <w:t>]</w:t>
       </w:r>
       <w:r>
         <w:t xml:space="preserve"> link).</w:t>
@@ -7507,7 +7778,15 @@
         <w:t xml:space="preserve">The system displays </w:t>
       </w:r>
       <w:r>
-        <w:t>Review Draft Greensheets screen</w:t>
+        <w:t xml:space="preserve">Review Draft </w:t>
+      </w:r>
+      <w:proofErr w:type="spellStart"/>
+      <w:r>
+        <w:t>Greensheets</w:t>
+      </w:r>
+      <w:proofErr w:type="spellEnd"/>
+      <w:r>
+        <w:t xml:space="preserve"> screen</w:t>
       </w:r>
     </w:p>
     <w:p>
@@ -7519,7 +7798,15 @@
         </w:numPr>
       </w:pPr>
       <w:r>
-        <w:t xml:space="preserve"> The system checks if there are module(s) that have been deployed in Form Builder, but not yet processed (promoted or rejected) in Greensheets (draft modules):</w:t>
+        <w:t xml:space="preserve"> The system checks if there are module(s) that have been deployed in Form Builder, but not yet processed (promoted or rejected) in </w:t>
+      </w:r>
+      <w:proofErr w:type="spellStart"/>
+      <w:r>
+        <w:t>Greensheets</w:t>
+      </w:r>
+      <w:proofErr w:type="spellEnd"/>
+      <w:r>
+        <w:t xml:space="preserve"> (draft modules):</w:t>
       </w:r>
     </w:p>
     <w:p>
@@ -7531,7 +7818,15 @@
         </w:numPr>
       </w:pPr>
       <w:r>
-        <w:t>If there are NO draft module(s) that have been deployed in Form Builder, but not yet processed (promoted or rejected) in Greensheets, then ‘Module’ dropdown wouldn’t have any values to select from.</w:t>
+        <w:t xml:space="preserve">If there are NO draft module(s) that have been deployed in Form Builder, but not yet processed (promoted or rejected) in </w:t>
+      </w:r>
+      <w:proofErr w:type="spellStart"/>
+      <w:r>
+        <w:t>Greensheets</w:t>
+      </w:r>
+      <w:proofErr w:type="spellEnd"/>
+      <w:r>
+        <w:t>, then ‘Module’ dropdown wouldn’t have any values to select from.</w:t>
       </w:r>
     </w:p>
     <w:p>
@@ -7543,7 +7838,15 @@
         </w:numPr>
       </w:pPr>
       <w:r>
-        <w:t>If there ARE draft module(s) that have been deployed in Form Builder, but not yet processed (promoted or rejected) in Greensheets, then such modules will be displayed in ‘Module’ dropdown</w:t>
+        <w:t xml:space="preserve">If there ARE draft module(s) that have been deployed in Form Builder, but not yet processed (promoted or rejected) in </w:t>
+      </w:r>
+      <w:proofErr w:type="spellStart"/>
+      <w:r>
+        <w:t>Greensheets</w:t>
+      </w:r>
+      <w:proofErr w:type="spellEnd"/>
+      <w:r>
+        <w:t>, then such modules will be displayed in ‘Module’ dropdown</w:t>
       </w:r>
     </w:p>
     <w:p>
@@ -7582,7 +7885,15 @@
         </w:numPr>
       </w:pPr>
       <w:r>
-        <w:t>Select a module (if any) and requests to review it (clicks “Review and Test Greensheets” button)</w:t>
+        <w:t xml:space="preserve">Select a module (if any) and requests to review it (clicks “Review and Test </w:t>
+      </w:r>
+      <w:proofErr w:type="spellStart"/>
+      <w:r>
+        <w:t>Greensheets</w:t>
+      </w:r>
+      <w:proofErr w:type="spellEnd"/>
+      <w:r>
+        <w:t>” button)</w:t>
       </w:r>
       <w:r>
         <w:t>. In this case, Actor is taken to “Review and Test Module screen” for a selected module. Proceed to this document, sec. “</w:t>
@@ -7742,8 +8053,13 @@
           </w:tcPr>
           <w:p>
             <w:r>
-              <w:t>Review Draft Greensheets</w:t>
-            </w:r>
+              <w:t xml:space="preserve">Review Draft </w:t>
+            </w:r>
+            <w:proofErr w:type="spellStart"/>
+            <w:r>
+              <w:t>Greensheets</w:t>
+            </w:r>
+            <w:proofErr w:type="spellEnd"/>
           </w:p>
         </w:tc>
         <w:tc>
@@ -7793,8 +8109,13 @@
           </w:tcPr>
           <w:p>
             <w:r>
-              <w:t>Allows selecting a module (if any) that have been deployed in Form Builder, but not yet processed (promoted or rejected) in Greensheets</w:t>
-            </w:r>
+              <w:t xml:space="preserve">Allows selecting a module (if any) that have been deployed in Form Builder, but not yet processed (promoted or rejected) in </w:t>
+            </w:r>
+            <w:proofErr w:type="spellStart"/>
+            <w:r>
+              <w:t>Greensheets</w:t>
+            </w:r>
+            <w:proofErr w:type="spellEnd"/>
           </w:p>
         </w:tc>
         <w:tc>
@@ -7824,8 +8145,13 @@
           </w:tcPr>
           <w:p>
             <w:r>
-              <w:t>Review and Test Draft Greensheets</w:t>
-            </w:r>
+              <w:t xml:space="preserve">Review and Test Draft </w:t>
+            </w:r>
+            <w:proofErr w:type="spellStart"/>
+            <w:r>
+              <w:t>Greensheets</w:t>
+            </w:r>
+            <w:proofErr w:type="spellEnd"/>
           </w:p>
         </w:tc>
         <w:tc>
@@ -7854,7 +8180,15 @@
           </w:tcPr>
           <w:p>
             <w:r>
-              <w:t>UI should provide an intuitive solution for situation when there are no modules in the dropdown and user cannot click “Review and Test Draft Greensheets” button</w:t>
+              <w:t xml:space="preserve">UI should provide an intuitive solution for situation when there are no modules in the dropdown and user cannot click “Review and Test Draft </w:t>
+            </w:r>
+            <w:proofErr w:type="spellStart"/>
+            <w:r>
+              <w:t>Greensheets</w:t>
+            </w:r>
+            <w:proofErr w:type="spellEnd"/>
+            <w:r>
+              <w:t>” button</w:t>
             </w:r>
           </w:p>
         </w:tc>
@@ -7886,8 +8220,17 @@
                 <w:color w:val="0070C0"/>
                 <w:u w:val="single"/>
               </w:rPr>
-              <w:t>Review Draft Greensheet</w:t>
-            </w:r>
+              <w:t xml:space="preserve">Review Draft </w:t>
+            </w:r>
+            <w:proofErr w:type="spellStart"/>
+            <w:r>
+              <w:rPr>
+                <w:color w:val="0070C0"/>
+                <w:u w:val="single"/>
+              </w:rPr>
+              <w:t>Greensheet</w:t>
+            </w:r>
+            <w:proofErr w:type="spellEnd"/>
             <w:r>
               <w:t xml:space="preserve"> link on Grants list screen for Specialist. Go Back link will allow to navigate back to Grants list screen for Specialist</w:t>
             </w:r>
@@ -8041,7 +8384,15 @@
         </w:numPr>
       </w:pPr>
       <w:r>
-        <w:t>Go Back to Review Draft Greensheets screen</w:t>
+        <w:t xml:space="preserve">Go Back to Review Draft </w:t>
+      </w:r>
+      <w:proofErr w:type="spellStart"/>
+      <w:r>
+        <w:t>Greensheets</w:t>
+      </w:r>
+      <w:proofErr w:type="spellEnd"/>
+      <w:r>
+        <w:t xml:space="preserve"> screen</w:t>
       </w:r>
     </w:p>
     <w:p>
@@ -8080,7 +8431,15 @@
         <w:t xml:space="preserve">Ability to </w:t>
       </w:r>
       <w:r>
-        <w:t xml:space="preserve">navigate to “Review and Test Greensheet” page for </w:t>
+        <w:t xml:space="preserve">navigate to “Review and Test </w:t>
+      </w:r>
+      <w:proofErr w:type="spellStart"/>
+      <w:r>
+        <w:t>Greensheet</w:t>
+      </w:r>
+      <w:proofErr w:type="spellEnd"/>
+      <w:r>
+        <w:t xml:space="preserve">” page for </w:t>
       </w:r>
       <w:r>
         <w:t>a form</w:t>
@@ -8125,7 +8484,15 @@
         <w:t>When Draft Admin requests to promote/reject a module, t</w:t>
       </w:r>
       <w:r>
-        <w:t>he system should NOT provide a warning, if form(s) are not tested.</w:t>
+        <w:t xml:space="preserve">he system should NOT provide a warning, if </w:t>
+      </w:r>
+      <w:proofErr w:type="spellStart"/>
+      <w:r>
+        <w:t>form(s</w:t>
+      </w:r>
+      <w:proofErr w:type="spellEnd"/>
+      <w:r>
+        <w:t>) are not tested.</w:t>
       </w:r>
       <w:r>
         <w:t xml:space="preserve"> </w:t>
@@ -8192,10 +8559,10 @@
       </w:pPr>
       <w:r>
         <w:object w:dxaOrig="9348" w:dyaOrig="6192" w14:anchorId="1D36B44F">
-          <v:shape id="_x0000_i1052" type="#_x0000_t75" style="width:473.45pt;height:51.25pt" o:ole="">
+          <v:shape id="_x0000_i1052" type="#_x0000_t75" style="width:473.35pt;height:51.35pt" o:ole="">
             <v:imagedata r:id="rId20" o:title="" cropbottom="54834f"/>
           </v:shape>
-          <o:OLEObject Type="Embed" ProgID="PBrush" ShapeID="_x0000_i1052" DrawAspect="Content" ObjectID="_1548230774" r:id="rId56"/>
+          <o:OLEObject Type="Embed" ProgID="PBrush" ShapeID="_x0000_i1052" DrawAspect="Content" ObjectID="_1548232701" r:id="rId56"/>
         </w:object>
       </w:r>
       <w:r>
@@ -8314,10 +8681,10 @@
                 <w:rFonts w:eastAsia="Calibri"/>
               </w:rPr>
               <w:object w:dxaOrig="156" w:dyaOrig="144" w14:anchorId="6934EF92">
-                <v:shape id="_x0000_i1053" type="#_x0000_t75" style="width:15.25pt;height:14.75pt" o:ole="">
+                <v:shape id="_x0000_i1053" type="#_x0000_t75" style="width:14.95pt;height:14.95pt" o:ole="">
                   <v:imagedata r:id="rId22" o:title=""/>
                 </v:shape>
-                <o:OLEObject Type="Embed" ProgID="PBrush" ShapeID="_x0000_i1053" DrawAspect="Content" ObjectID="_1548230775" r:id="rId57"/>
+                <o:OLEObject Type="Embed" ProgID="PBrush" ShapeID="_x0000_i1053" DrawAspect="Content" ObjectID="_1548232702" r:id="rId57"/>
               </w:object>
             </w:r>
             <w:r>
@@ -8363,10 +8730,10 @@
                 <w:rFonts w:eastAsia="Calibri"/>
               </w:rPr>
               <w:object w:dxaOrig="372" w:dyaOrig="372" w14:anchorId="2ED7A508">
-                <v:shape id="_x0000_i1054" type="#_x0000_t75" style="width:12.55pt;height:12.55pt" o:ole="">
+                <v:shape id="_x0000_i1054" type="#_x0000_t75" style="width:12.85pt;height:12.85pt" o:ole="">
                   <v:imagedata r:id="rId24" o:title=""/>
                 </v:shape>
-                <o:OLEObject Type="Embed" ProgID="PBrush" ShapeID="_x0000_i1054" DrawAspect="Content" ObjectID="_1548230776" r:id="rId58"/>
+                <o:OLEObject Type="Embed" ProgID="PBrush" ShapeID="_x0000_i1054" DrawAspect="Content" ObjectID="_1548232703" r:id="rId58"/>
               </w:object>
             </w:r>
           </w:p>
@@ -8456,10 +8823,10 @@
                 <w:rFonts w:eastAsia="Calibri"/>
               </w:rPr>
               <w:object w:dxaOrig="360" w:dyaOrig="372" w14:anchorId="21E2FA73">
-                <v:shape id="_x0000_i1055" type="#_x0000_t75" style="width:12pt;height:12.55pt" o:ole="">
+                <v:shape id="_x0000_i1055" type="#_x0000_t75" style="width:12.1pt;height:12.85pt" o:ole="">
                   <v:imagedata r:id="rId26" o:title=""/>
                 </v:shape>
-                <o:OLEObject Type="Embed" ProgID="PBrush" ShapeID="_x0000_i1055" DrawAspect="Content" ObjectID="_1548230777" r:id="rId59"/>
+                <o:OLEObject Type="Embed" ProgID="PBrush" ShapeID="_x0000_i1055" DrawAspect="Content" ObjectID="_1548232704" r:id="rId59"/>
               </w:object>
             </w:r>
           </w:p>
@@ -8551,10 +8918,10 @@
                 <w:rFonts w:eastAsia="Calibri"/>
               </w:rPr>
               <w:object w:dxaOrig="360" w:dyaOrig="372" w14:anchorId="1BAEDFC0">
-                <v:shape id="_x0000_i1056" type="#_x0000_t75" style="width:12pt;height:12.55pt" o:ole="">
+                <v:shape id="_x0000_i1056" type="#_x0000_t75" style="width:12.1pt;height:12.85pt" o:ole="">
                   <v:imagedata r:id="rId26" o:title=""/>
                 </v:shape>
-                <o:OLEObject Type="Embed" ProgID="PBrush" ShapeID="_x0000_i1056" DrawAspect="Content" ObjectID="_1548230778" r:id="rId60"/>
+                <o:OLEObject Type="Embed" ProgID="PBrush" ShapeID="_x0000_i1056" DrawAspect="Content" ObjectID="_1548232705" r:id="rId60"/>
               </w:object>
             </w:r>
           </w:p>
@@ -8620,10 +8987,10 @@
                 <w:rFonts w:eastAsia="Calibri"/>
               </w:rPr>
               <w:object w:dxaOrig="156" w:dyaOrig="144" w14:anchorId="1ECA97A7">
-                <v:shape id="_x0000_i1057" type="#_x0000_t75" style="width:16.35pt;height:14.75pt" o:ole="">
+                <v:shape id="_x0000_i1057" type="#_x0000_t75" style="width:16.4pt;height:14.95pt" o:ole="">
                   <v:imagedata r:id="rId22" o:title=""/>
                 </v:shape>
-                <o:OLEObject Type="Embed" ProgID="PBrush" ShapeID="_x0000_i1057" DrawAspect="Content" ObjectID="_1548230779" r:id="rId61"/>
+                <o:OLEObject Type="Embed" ProgID="PBrush" ShapeID="_x0000_i1057" DrawAspect="Content" ObjectID="_1548232706" r:id="rId61"/>
               </w:object>
             </w:r>
             <w:r>
@@ -8692,10 +9059,10 @@
                 <w:rFonts w:eastAsia="Calibri"/>
               </w:rPr>
               <w:object w:dxaOrig="156" w:dyaOrig="144" w14:anchorId="5D289F68">
-                <v:shape id="_x0000_i1058" type="#_x0000_t75" style="width:16.35pt;height:14.75pt" o:ole="">
+                <v:shape id="_x0000_i1058" type="#_x0000_t75" style="width:16.4pt;height:14.95pt" o:ole="">
                   <v:imagedata r:id="rId22" o:title=""/>
                 </v:shape>
-                <o:OLEObject Type="Embed" ProgID="PBrush" ShapeID="_x0000_i1058" DrawAspect="Content" ObjectID="_1548230780" r:id="rId62"/>
+                <o:OLEObject Type="Embed" ProgID="PBrush" ShapeID="_x0000_i1058" DrawAspect="Content" ObjectID="_1548232707" r:id="rId62"/>
               </w:object>
             </w:r>
             <w:r>
@@ -8735,10 +9102,10 @@
                 <w:rFonts w:eastAsia="Calibri"/>
               </w:rPr>
               <w:object w:dxaOrig="372" w:dyaOrig="372" w14:anchorId="7A784C64">
-                <v:shape id="_x0000_i1059" type="#_x0000_t75" style="width:12.55pt;height:12.55pt" o:ole="">
+                <v:shape id="_x0000_i1059" type="#_x0000_t75" style="width:12.85pt;height:12.85pt" o:ole="">
                   <v:imagedata r:id="rId24" o:title=""/>
                 </v:shape>
-                <o:OLEObject Type="Embed" ProgID="PBrush" ShapeID="_x0000_i1059" DrawAspect="Content" ObjectID="_1548230781" r:id="rId63"/>
+                <o:OLEObject Type="Embed" ProgID="PBrush" ShapeID="_x0000_i1059" DrawAspect="Content" ObjectID="_1548232708" r:id="rId63"/>
               </w:object>
             </w:r>
           </w:p>
@@ -8833,10 +9200,10 @@
                 <w:rFonts w:eastAsia="Calibri"/>
               </w:rPr>
               <w:object w:dxaOrig="360" w:dyaOrig="372" w14:anchorId="7417A2F1">
-                <v:shape id="_x0000_i1060" type="#_x0000_t75" style="width:12pt;height:12.55pt" o:ole="">
+                <v:shape id="_x0000_i1060" type="#_x0000_t75" style="width:12.1pt;height:12.85pt" o:ole="">
                   <v:imagedata r:id="rId26" o:title=""/>
                 </v:shape>
-                <o:OLEObject Type="Embed" ProgID="PBrush" ShapeID="_x0000_i1060" DrawAspect="Content" ObjectID="_1548230782" r:id="rId64"/>
+                <o:OLEObject Type="Embed" ProgID="PBrush" ShapeID="_x0000_i1060" DrawAspect="Content" ObjectID="_1548232709" r:id="rId64"/>
               </w:object>
             </w:r>
           </w:p>
@@ -8893,10 +9260,10 @@
                 <w:rFonts w:eastAsia="Calibri"/>
               </w:rPr>
               <w:object w:dxaOrig="156" w:dyaOrig="144" w14:anchorId="49D2F940">
-                <v:shape id="_x0000_i1061" type="#_x0000_t75" style="width:15.25pt;height:14.75pt" o:ole="">
+                <v:shape id="_x0000_i1061" type="#_x0000_t75" style="width:14.95pt;height:14.95pt" o:ole="">
                   <v:imagedata r:id="rId33" o:title=""/>
                 </v:shape>
-                <o:OLEObject Type="Embed" ProgID="PBrush" ShapeID="_x0000_i1061" DrawAspect="Content" ObjectID="_1548230783" r:id="rId65"/>
+                <o:OLEObject Type="Embed" ProgID="PBrush" ShapeID="_x0000_i1061" DrawAspect="Content" ObjectID="_1548232710" r:id="rId65"/>
               </w:object>
             </w:r>
             <w:r>
@@ -9046,10 +9413,10 @@
                 <w:rFonts w:eastAsia="Calibri"/>
               </w:rPr>
               <w:object w:dxaOrig="156" w:dyaOrig="144" w14:anchorId="3FDBAF53">
-                <v:shape id="_x0000_i1062" type="#_x0000_t75" style="width:16.35pt;height:14.75pt" o:ole="">
+                <v:shape id="_x0000_i1062" type="#_x0000_t75" style="width:16.4pt;height:14.95pt" o:ole="">
                   <v:imagedata r:id="rId22" o:title=""/>
                 </v:shape>
-                <o:OLEObject Type="Embed" ProgID="PBrush" ShapeID="_x0000_i1062" DrawAspect="Content" ObjectID="_1548230784" r:id="rId66"/>
+                <o:OLEObject Type="Embed" ProgID="PBrush" ShapeID="_x0000_i1062" DrawAspect="Content" ObjectID="_1548232711" r:id="rId66"/>
               </w:object>
             </w:r>
             <w:r>
@@ -9232,10 +9599,10 @@
       </w:r>
       <w:r>
         <w:object w:dxaOrig="9348" w:dyaOrig="6192" w14:anchorId="5E095789">
-          <v:shape id="_x0000_i1063" type="#_x0000_t75" style="width:137.45pt;height:32.2pt" o:ole="">
+          <v:shape id="_x0000_i1063" type="#_x0000_t75" style="width:137.6pt;height:32.1pt" o:ole="">
             <v:imagedata r:id="rId20" o:title="" croptop="6359f" cropbottom="54729f" cropright="52949f"/>
           </v:shape>
-          <o:OLEObject Type="Embed" ProgID="PBrush" ShapeID="_x0000_i1063" DrawAspect="Content" ObjectID="_1548230785" r:id="rId67"/>
+          <o:OLEObject Type="Embed" ProgID="PBrush" ShapeID="_x0000_i1063" DrawAspect="Content" ObjectID="_1548232712" r:id="rId67"/>
         </w:object>
       </w:r>
     </w:p>
@@ -9346,10 +9713,10 @@
                 <w:rFonts w:eastAsia="Calibri"/>
               </w:rPr>
               <w:object w:dxaOrig="156" w:dyaOrig="144" w14:anchorId="07B89105">
-                <v:shape id="_x0000_i1064" type="#_x0000_t75" style="width:15.25pt;height:14.75pt" o:ole="">
+                <v:shape id="_x0000_i1064" type="#_x0000_t75" style="width:14.95pt;height:14.95pt" o:ole="">
                   <v:imagedata r:id="rId22" o:title=""/>
                 </v:shape>
-                <o:OLEObject Type="Embed" ProgID="PBrush" ShapeID="_x0000_i1064" DrawAspect="Content" ObjectID="_1548230786" r:id="rId68"/>
+                <o:OLEObject Type="Embed" ProgID="PBrush" ShapeID="_x0000_i1064" DrawAspect="Content" ObjectID="_1548232713" r:id="rId68"/>
               </w:object>
             </w:r>
             <w:r>
@@ -9358,8 +9725,13 @@
             <w:r>
               <w:t xml:space="preserve">Revision </w:t>
             </w:r>
-            <w:r>
-              <w:t>Greesheet F</w:t>
+            <w:proofErr w:type="spellStart"/>
+            <w:r>
+              <w:t>Greesheet</w:t>
+            </w:r>
+            <w:proofErr w:type="spellEnd"/>
+            <w:r>
+              <w:t xml:space="preserve"> F</w:t>
             </w:r>
             <w:r>
               <w:t>orm</w:t>
@@ -9401,10 +9773,10 @@
                 <w:rFonts w:eastAsia="Calibri"/>
               </w:rPr>
               <w:object w:dxaOrig="372" w:dyaOrig="372" w14:anchorId="4EA016B3">
-                <v:shape id="_x0000_i1065" type="#_x0000_t75" style="width:12.55pt;height:12.55pt" o:ole="">
+                <v:shape id="_x0000_i1065" type="#_x0000_t75" style="width:12.85pt;height:12.85pt" o:ole="">
                   <v:imagedata r:id="rId24" o:title=""/>
                 </v:shape>
-                <o:OLEObject Type="Embed" ProgID="PBrush" ShapeID="_x0000_i1065" DrawAspect="Content" ObjectID="_1548230787" r:id="rId69"/>
+                <o:OLEObject Type="Embed" ProgID="PBrush" ShapeID="_x0000_i1065" DrawAspect="Content" ObjectID="_1548232714" r:id="rId69"/>
               </w:object>
             </w:r>
           </w:p>
@@ -9663,10 +10035,26 @@
           </w:tcPr>
           <w:p>
             <w:r>
-              <w:t xml:space="preserve">Allows to return back to </w:t>
-            </w:r>
-            <w:r>
-              <w:t>Review Draft Greensheets screen</w:t>
+              <w:t xml:space="preserve">Allows to </w:t>
+            </w:r>
+            <w:proofErr w:type="gramStart"/>
+            <w:r>
+              <w:t>return back</w:t>
+            </w:r>
+            <w:proofErr w:type="gramEnd"/>
+            <w:r>
+              <w:t xml:space="preserve"> to </w:t>
+            </w:r>
+            <w:r>
+              <w:t xml:space="preserve">Review Draft </w:t>
+            </w:r>
+            <w:proofErr w:type="spellStart"/>
+            <w:r>
+              <w:t>Greensheets</w:t>
+            </w:r>
+            <w:proofErr w:type="spellEnd"/>
+            <w:r>
+              <w:t xml:space="preserve"> screen</w:t>
             </w:r>
           </w:p>
         </w:tc>
@@ -9847,7 +10235,15 @@
               </w:numPr>
             </w:pPr>
             <w:r>
-              <w:t>Revision Greensheet F</w:t>
+              <w:t xml:space="preserve">Revision </w:t>
+            </w:r>
+            <w:proofErr w:type="spellStart"/>
+            <w:r>
+              <w:t>Greensheet</w:t>
+            </w:r>
+            <w:proofErr w:type="spellEnd"/>
+            <w:r>
+              <w:t xml:space="preserve"> F</w:t>
             </w:r>
             <w:r>
               <w:t xml:space="preserve">orm </w:t>
@@ -9946,6 +10342,7 @@
           </w:tcPr>
           <w:p>
             <w:r>
+              <w:lastRenderedPageBreak/>
               <w:t>Select</w:t>
             </w:r>
           </w:p>
@@ -9956,7 +10353,15 @@
           </w:tcPr>
           <w:p>
             <w:r>
-              <w:t>Allows to select form(s) for which email should be send to testers</w:t>
+              <w:t xml:space="preserve">Allows to select </w:t>
+            </w:r>
+            <w:proofErr w:type="spellStart"/>
+            <w:r>
+              <w:t>form(s</w:t>
+            </w:r>
+            <w:proofErr w:type="spellEnd"/>
+            <w:r>
+              <w:t>) for which email should be send to testers</w:t>
             </w:r>
           </w:p>
         </w:tc>
@@ -10443,7 +10848,15 @@
     </w:p>
     <w:p>
       <w:r>
-        <w:t>Actor navigates to Review and Test Greensheet page</w:t>
+        <w:t xml:space="preserve">Actor navigates to Review and Test </w:t>
+      </w:r>
+      <w:proofErr w:type="spellStart"/>
+      <w:r>
+        <w:t>Greensheet</w:t>
+      </w:r>
+      <w:proofErr w:type="spellEnd"/>
+      <w:r>
+        <w:t xml:space="preserve"> page</w:t>
       </w:r>
     </w:p>
     <w:p>
@@ -10537,7 +10950,15 @@
       <w:bookmarkStart w:id="29" w:name="_Toc474487043"/>
       <w:r>
         <w:lastRenderedPageBreak/>
-        <w:t xml:space="preserve">Review and Test Greensheet </w:t>
+        <w:t xml:space="preserve">Review and Test </w:t>
+      </w:r>
+      <w:proofErr w:type="spellStart"/>
+      <w:r>
+        <w:t>Greensheet</w:t>
+      </w:r>
+      <w:proofErr w:type="spellEnd"/>
+      <w:r>
+        <w:t xml:space="preserve"> </w:t>
       </w:r>
       <w:r>
         <w:t>Screen mockup</w:t>
@@ -10547,10 +10968,10 @@
     <w:p>
       <w:r>
         <w:object w:dxaOrig="8676" w:dyaOrig="4764" w14:anchorId="4518CC42">
-          <v:shape id="_x0000_i1066" type="#_x0000_t75" style="width:485.45pt;height:266.2pt" o:ole="">
+          <v:shape id="_x0000_i1066" type="#_x0000_t75" style="width:485.45pt;height:266.6pt" o:ole="">
             <v:imagedata r:id="rId37" o:title=""/>
           </v:shape>
-          <o:OLEObject Type="Embed" ProgID="PBrush" ShapeID="_x0000_i1066" DrawAspect="Content" ObjectID="_1548230788" r:id="rId70"/>
+          <o:OLEObject Type="Embed" ProgID="PBrush" ShapeID="_x0000_i1066" DrawAspect="Content" ObjectID="_1548232715" r:id="rId70"/>
         </w:object>
       </w:r>
     </w:p>
@@ -10637,10 +11058,10 @@
       </w:pPr>
       <w:r>
         <w:object w:dxaOrig="12768" w:dyaOrig="2208" w14:anchorId="68D6ABC9">
-          <v:shape id="_x0000_i1067" type="#_x0000_t75" style="width:376.9pt;height:74.75pt" o:ole="">
+          <v:shape id="_x0000_i1067" type="#_x0000_t75" style="width:376.4pt;height:74.85pt" o:ole="">
             <v:imagedata r:id="rId71" o:title="" cropright="8698f"/>
           </v:shape>
-          <o:OLEObject Type="Embed" ProgID="PBrush" ShapeID="_x0000_i1067" DrawAspect="Content" ObjectID="_1548230789" r:id="rId72"/>
+          <o:OLEObject Type="Embed" ProgID="PBrush" ShapeID="_x0000_i1067" DrawAspect="Content" ObjectID="_1548232716" r:id="rId72"/>
         </w:object>
       </w:r>
     </w:p>
@@ -10651,7 +11072,15 @@
       </w:pPr>
       <w:bookmarkStart w:id="31" w:name="_Toc474487045"/>
       <w:r>
-        <w:t xml:space="preserve">Review and Test Greensheet </w:t>
+        <w:t xml:space="preserve">Review and Test </w:t>
+      </w:r>
+      <w:proofErr w:type="spellStart"/>
+      <w:r>
+        <w:t>Greensheet</w:t>
+      </w:r>
+      <w:proofErr w:type="spellEnd"/>
+      <w:r>
+        <w:t xml:space="preserve"> </w:t>
       </w:r>
       <w:r>
         <w:t>Screen Data elements</w:t>
@@ -10727,8 +11156,13 @@
           </w:tcPr>
           <w:p>
             <w:r>
-              <w:t>Review and Test Greensheet</w:t>
-            </w:r>
+              <w:t xml:space="preserve">Review and Test </w:t>
+            </w:r>
+            <w:proofErr w:type="spellStart"/>
+            <w:r>
+              <w:t>Greensheet</w:t>
+            </w:r>
+            <w:proofErr w:type="spellEnd"/>
           </w:p>
         </w:tc>
         <w:tc>
@@ -10906,7 +11340,15 @@
           </w:tcPr>
           <w:p>
             <w:r>
-              <w:t>Displays the list of type/mech combinations for which this form is used</w:t>
+              <w:t>Displays the list of type/</w:t>
+            </w:r>
+            <w:proofErr w:type="spellStart"/>
+            <w:r>
+              <w:t>mech</w:t>
+            </w:r>
+            <w:proofErr w:type="spellEnd"/>
+            <w:r>
+              <w:t xml:space="preserve"> combinations for which this form is used</w:t>
             </w:r>
           </w:p>
         </w:tc>
@@ -11077,7 +11519,15 @@
               <w:t>Alternative flows</w:t>
             </w:r>
             <w:r>
-              <w:t xml:space="preserve"> =&gt; Edit and Save a greensheet =&gt; </w:t>
+              <w:t xml:space="preserve"> =&gt; Edit and Save a </w:t>
+            </w:r>
+            <w:proofErr w:type="spellStart"/>
+            <w:r>
+              <w:t>greensheet</w:t>
+            </w:r>
+            <w:proofErr w:type="spellEnd"/>
+            <w:r>
+              <w:t xml:space="preserve"> =&gt; </w:t>
             </w:r>
             <w:r>
               <w:rPr>
@@ -11098,9 +11548,14 @@
             </w:r>
             <w:bookmarkEnd w:id="32"/>
             <w:r>
-              <w:t xml:space="preserve"> =&gt; Submit a greensheet</w:t>
+              <w:t xml:space="preserve"> =&gt; Submit a </w:t>
+            </w:r>
+            <w:proofErr w:type="spellStart"/>
+            <w:r>
+              <w:t>greensheet</w:t>
             </w:r>
             <w:bookmarkEnd w:id="33"/>
+            <w:proofErr w:type="spellEnd"/>
             <w:r>
               <w:t xml:space="preserve"> =&gt; “</w:t>
             </w:r>
@@ -11192,9 +11647,14 @@
             </w:r>
             <w:bookmarkStart w:id="34" w:name="_Toc464557488"/>
             <w:r>
-              <w:t>Edit and Save a greensheet</w:t>
+              <w:t xml:space="preserve">Edit and Save a </w:t>
+            </w:r>
+            <w:proofErr w:type="spellStart"/>
+            <w:r>
+              <w:t>greensheet</w:t>
             </w:r>
             <w:bookmarkEnd w:id="34"/>
+            <w:proofErr w:type="spellEnd"/>
             <w:r>
               <w:t xml:space="preserve"> =&gt; </w:t>
             </w:r>
@@ -11759,7 +12219,15 @@
         <w:t xml:space="preserve">document, </w:t>
       </w:r>
       <w:r>
-        <w:t xml:space="preserve">sec. “Email Notifications about greensheets module deployment process”. </w:t>
+        <w:t xml:space="preserve">sec. “Email Notifications about </w:t>
+      </w:r>
+      <w:proofErr w:type="spellStart"/>
+      <w:r>
+        <w:t>greensheets</w:t>
+      </w:r>
+      <w:proofErr w:type="spellEnd"/>
+      <w:r>
+        <w:t xml:space="preserve"> module deployment process”. </w:t>
       </w:r>
     </w:p>
     <w:p>
@@ -11774,7 +12242,15 @@
         <w:t>R</w:t>
       </w:r>
       <w:r>
-        <w:t>eturns user to the Review Draft Greensheet screen</w:t>
+        <w:t xml:space="preserve">eturns user to the Review Draft </w:t>
+      </w:r>
+      <w:proofErr w:type="spellStart"/>
+      <w:r>
+        <w:t>Greensheet</w:t>
+      </w:r>
+      <w:proofErr w:type="spellEnd"/>
+      <w:r>
+        <w:t xml:space="preserve"> screen</w:t>
       </w:r>
       <w:r>
         <w:t>.</w:t>
@@ -11893,7 +12369,15 @@
         <w:pStyle w:val="BodyText"/>
       </w:pPr>
       <w:r>
-        <w:t>Specific templates for each module are created and approved in Form Builder. After exporting a module from Form Builder the system parse and creates “draft” templates for review and processing by the user.</w:t>
+        <w:t xml:space="preserve">Specific templates for each module are created and approved in Form Builder. After exporting a module from Form </w:t>
+      </w:r>
+      <w:proofErr w:type="gramStart"/>
+      <w:r>
+        <w:t>Builder</w:t>
+      </w:r>
+      <w:proofErr w:type="gramEnd"/>
+      <w:r>
+        <w:t xml:space="preserve"> the system parse and creates “draft” templates for review and processing by the user.</w:t>
       </w:r>
     </w:p>
     <w:tbl>
@@ -11913,6 +12397,13 @@
         <w:gridCol w:w="821"/>
         <w:gridCol w:w="966"/>
         <w:gridCol w:w="7789"/>
+        <w:tblGridChange w:id="39">
+          <w:tblGrid>
+            <w:gridCol w:w="821"/>
+            <w:gridCol w:w="966"/>
+            <w:gridCol w:w="7789"/>
+          </w:tblGrid>
+        </w:tblGridChange>
       </w:tblGrid>
       <w:tr>
         <w:tc>
@@ -11988,7 +12479,15 @@
                 <w:rFonts w:ascii="Arial" w:eastAsia="Times New Roman" w:hAnsi="Arial" w:cs="Arial"/>
                 <w:color w:val="000000"/>
               </w:rPr>
-              <w:t xml:space="preserve">System will be able to parse, and interpret for the purpose </w:t>
+              <w:t xml:space="preserve">System will be able to parse, and interpret </w:t>
+            </w:r>
+            <w:proofErr w:type="gramStart"/>
+            <w:r>
+              <w:rPr>
+                <w:rFonts w:ascii="Arial" w:eastAsia="Times New Roman" w:hAnsi="Arial" w:cs="Arial"/>
+                <w:color w:val="000000"/>
+              </w:rPr>
+              <w:t xml:space="preserve">for the purpose </w:t>
             </w:r>
             <w:r>
               <w:rPr>
@@ -11996,7 +12495,44 @@
                 <w:color w:val="000000"/>
                 <w:highlight w:val="yellow"/>
               </w:rPr>
-              <w:t>of generating "template" HTML code, source files with question definitions that meet the following conditions</w:t>
+              <w:t>of</w:t>
+            </w:r>
+            <w:proofErr w:type="gramEnd"/>
+            <w:r>
+              <w:rPr>
+                <w:rFonts w:ascii="Arial" w:eastAsia="Times New Roman" w:hAnsi="Arial" w:cs="Arial"/>
+                <w:color w:val="000000"/>
+                <w:highlight w:val="yellow"/>
+              </w:rPr>
+              <w:t xml:space="preserve"> </w:t>
+            </w:r>
+            <w:del w:id="40" w:author="Polonsky, Yakov (NIH/NCI) [C]" w:date="2017-02-10T11:42:00Z">
+              <w:r>
+                <w:rPr>
+                  <w:rFonts w:ascii="Arial" w:eastAsia="Times New Roman" w:hAnsi="Arial" w:cs="Arial"/>
+                  <w:color w:val="000000"/>
+                  <w:highlight w:val="yellow"/>
+                </w:rPr>
+                <w:delText>generating "template" HTML code</w:delText>
+              </w:r>
+            </w:del>
+            <w:ins w:id="41" w:author="Polonsky, Yakov (NIH/NCI) [C]" w:date="2017-02-10T11:42:00Z">
+              <w:r>
+                <w:rPr>
+                  <w:rFonts w:ascii="Arial" w:eastAsia="Times New Roman" w:hAnsi="Arial" w:cs="Arial"/>
+                  <w:color w:val="000000"/>
+                  <w:highlight w:val="yellow"/>
+                </w:rPr>
+                <w:t>extracting forms with elements, questions, and possible answers</w:t>
+              </w:r>
+            </w:ins>
+            <w:r>
+              <w:rPr>
+                <w:rFonts w:ascii="Arial" w:eastAsia="Times New Roman" w:hAnsi="Arial" w:cs="Arial"/>
+                <w:color w:val="000000"/>
+                <w:highlight w:val="yellow"/>
+              </w:rPr>
+              <w:t>, source files with question definitions that meet the following conditions</w:t>
             </w:r>
             <w:r>
               <w:rPr>
@@ -12059,7 +12595,7 @@
               </w:rPr>
               <w:t xml:space="preserve">System will allow for question definitions to be stored in </w:t>
             </w:r>
-            <w:del w:id="39" w:author="Tulchinskaya, Gaby (NIH/NCI) [C]" w:date="2017-02-10T11:16:00Z">
+            <w:del w:id="42" w:author="Tulchinskaya, Gaby (NIH/NCI) [C]" w:date="2017-02-10T11:16:00Z">
               <w:r>
                 <w:rPr>
                   <w:rFonts w:ascii="Arial" w:eastAsia="Times New Roman" w:hAnsi="Arial" w:cs="Arial"/>
@@ -12068,7 +12604,7 @@
                 <w:delText xml:space="preserve">four </w:delText>
               </w:r>
             </w:del>
-            <w:ins w:id="40" w:author="Tulchinskaya, Gaby (NIH/NCI) [C]" w:date="2017-02-10T11:16:00Z">
+            <w:ins w:id="43" w:author="Tulchinskaya, Gaby (NIH/NCI) [C]" w:date="2017-02-10T11:16:00Z">
               <w:r>
                 <w:rPr>
                   <w:rFonts w:ascii="Arial" w:eastAsia="Times New Roman" w:hAnsi="Arial" w:cs="Arial"/>
@@ -12106,7 +12642,39 @@
                 <w:rFonts w:ascii="Arial" w:eastAsia="Times New Roman" w:hAnsi="Arial" w:cs="Arial"/>
                 <w:color w:val="000000"/>
               </w:rPr>
-              <w:t xml:space="preserve">         i) Program greensheets for competing grants, </w:t>
+              <w:t xml:space="preserve">         </w:t>
+            </w:r>
+            <w:proofErr w:type="spellStart"/>
+            <w:r>
+              <w:rPr>
+                <w:rFonts w:ascii="Arial" w:eastAsia="Times New Roman" w:hAnsi="Arial" w:cs="Arial"/>
+                <w:color w:val="000000"/>
+              </w:rPr>
+              <w:t>i</w:t>
+            </w:r>
+            <w:proofErr w:type="spellEnd"/>
+            <w:r>
+              <w:rPr>
+                <w:rFonts w:ascii="Arial" w:eastAsia="Times New Roman" w:hAnsi="Arial" w:cs="Arial"/>
+                <w:color w:val="000000"/>
+              </w:rPr>
+              <w:t xml:space="preserve">) Program </w:t>
+            </w:r>
+            <w:proofErr w:type="spellStart"/>
+            <w:r>
+              <w:rPr>
+                <w:rFonts w:ascii="Arial" w:eastAsia="Times New Roman" w:hAnsi="Arial" w:cs="Arial"/>
+                <w:color w:val="000000"/>
+              </w:rPr>
+              <w:t>greensheets</w:t>
+            </w:r>
+            <w:proofErr w:type="spellEnd"/>
+            <w:r>
+              <w:rPr>
+                <w:rFonts w:ascii="Arial" w:eastAsia="Times New Roman" w:hAnsi="Arial" w:cs="Arial"/>
+                <w:color w:val="000000"/>
+              </w:rPr>
+              <w:t xml:space="preserve"> for competing grants, </w:t>
             </w:r>
           </w:p>
           <w:p>
@@ -12123,7 +12691,23 @@
                 <w:rFonts w:ascii="Arial" w:eastAsia="Times New Roman" w:hAnsi="Arial" w:cs="Arial"/>
                 <w:color w:val="000000"/>
               </w:rPr>
-              <w:t xml:space="preserve">        ii) Program greensheets for non-competing grants, </w:t>
+              <w:t xml:space="preserve">        ii) Program </w:t>
+            </w:r>
+            <w:proofErr w:type="spellStart"/>
+            <w:r>
+              <w:rPr>
+                <w:rFonts w:ascii="Arial" w:eastAsia="Times New Roman" w:hAnsi="Arial" w:cs="Arial"/>
+                <w:color w:val="000000"/>
+              </w:rPr>
+              <w:t>greensheets</w:t>
+            </w:r>
+            <w:proofErr w:type="spellEnd"/>
+            <w:r>
+              <w:rPr>
+                <w:rFonts w:ascii="Arial" w:eastAsia="Times New Roman" w:hAnsi="Arial" w:cs="Arial"/>
+                <w:color w:val="000000"/>
+              </w:rPr>
+              <w:t xml:space="preserve"> for non-competing grants, </w:t>
             </w:r>
           </w:p>
           <w:p>
@@ -12140,7 +12724,23 @@
                 <w:rFonts w:ascii="Arial" w:eastAsia="Times New Roman" w:hAnsi="Arial" w:cs="Arial"/>
                 <w:color w:val="000000"/>
               </w:rPr>
-              <w:t xml:space="preserve">        iii) Specialist greensheets for competing grants, </w:t>
+              <w:t xml:space="preserve">        iii) Specialist </w:t>
+            </w:r>
+            <w:proofErr w:type="spellStart"/>
+            <w:r>
+              <w:rPr>
+                <w:rFonts w:ascii="Arial" w:eastAsia="Times New Roman" w:hAnsi="Arial" w:cs="Arial"/>
+                <w:color w:val="000000"/>
+              </w:rPr>
+              <w:t>greensheets</w:t>
+            </w:r>
+            <w:proofErr w:type="spellEnd"/>
+            <w:r>
+              <w:rPr>
+                <w:rFonts w:ascii="Arial" w:eastAsia="Times New Roman" w:hAnsi="Arial" w:cs="Arial"/>
+                <w:color w:val="000000"/>
+              </w:rPr>
+              <w:t xml:space="preserve"> for competing grants, </w:t>
             </w:r>
           </w:p>
           <w:p>
@@ -12148,7 +12748,7 @@
               <w:pStyle w:val="Notes"/>
               <w:outlineLvl w:val="0"/>
               <w:rPr>
-                <w:ins w:id="41" w:author="Tulchinskaya, Gaby (NIH/NCI) [C]" w:date="2017-02-10T11:16:00Z"/>
+                <w:ins w:id="44" w:author="Tulchinskaya, Gaby (NIH/NCI) [C]" w:date="2017-02-10T11:16:00Z"/>
                 <w:rFonts w:ascii="Arial" w:eastAsia="Times New Roman" w:hAnsi="Arial" w:cs="Arial"/>
                 <w:color w:val="000000"/>
               </w:rPr>
@@ -12158,7 +12758,23 @@
                 <w:rFonts w:ascii="Arial" w:eastAsia="Times New Roman" w:hAnsi="Arial" w:cs="Arial"/>
                 <w:color w:val="000000"/>
               </w:rPr>
-              <w:t>        iv) Specialist greensheets for non-competing grants</w:t>
+              <w:t xml:space="preserve">        iv) Specialist </w:t>
+            </w:r>
+            <w:proofErr w:type="spellStart"/>
+            <w:r>
+              <w:rPr>
+                <w:rFonts w:ascii="Arial" w:eastAsia="Times New Roman" w:hAnsi="Arial" w:cs="Arial"/>
+                <w:color w:val="000000"/>
+              </w:rPr>
+              <w:t>greensheets</w:t>
+            </w:r>
+            <w:proofErr w:type="spellEnd"/>
+            <w:r>
+              <w:rPr>
+                <w:rFonts w:ascii="Arial" w:eastAsia="Times New Roman" w:hAnsi="Arial" w:cs="Arial"/>
+                <w:color w:val="000000"/>
+              </w:rPr>
+              <w:t xml:space="preserve"> for non-competing grants</w:t>
             </w:r>
           </w:p>
           <w:p>
@@ -12170,15 +12786,24 @@
                 <w:color w:val="000000"/>
               </w:rPr>
             </w:pPr>
-            <w:ins w:id="42" w:author="Tulchinskaya, Gaby (NIH/NCI) [C]" w:date="2017-02-10T11:16:00Z">
+            <w:ins w:id="45" w:author="Tulchinskaya, Gaby (NIH/NCI) [C]" w:date="2017-02-10T11:16:00Z">
               <w:r>
                 <w:rPr>
                   <w:rFonts w:ascii="Arial" w:eastAsia="Times New Roman" w:hAnsi="Arial" w:cs="Arial"/>
                   <w:color w:val="000000"/>
                 </w:rPr>
-                <w:t>v) Revision greenshets</w:t>
+                <w:t xml:space="preserve">v) Revision </w:t>
+              </w:r>
+              <w:proofErr w:type="spellStart"/>
+              <w:r>
+                <w:rPr>
+                  <w:rFonts w:ascii="Arial" w:eastAsia="Times New Roman" w:hAnsi="Arial" w:cs="Arial"/>
+                  <w:color w:val="000000"/>
+                </w:rPr>
+                <w:t>greenshets</w:t>
               </w:r>
             </w:ins>
+            <w:proofErr w:type="spellEnd"/>
             <w:r>
               <w:rPr>
                 <w:rFonts w:ascii="Arial" w:eastAsia="Times New Roman" w:hAnsi="Arial" w:cs="Arial"/>
@@ -12202,19 +12827,33 @@
               <w:pStyle w:val="Notes"/>
               <w:outlineLvl w:val="0"/>
               <w:rPr>
+                <w:del w:id="46" w:author="Polonsky, Yakov (NIH/NCI) [C]" w:date="2017-02-10T11:43:00Z"/>
                 <w:rFonts w:ascii="Arial" w:eastAsia="Times New Roman" w:hAnsi="Arial" w:cs="Arial"/>
                 <w:color w:val="000000"/>
                 <w:highlight w:val="yellow"/>
               </w:rPr>
             </w:pPr>
-            <w:r>
+            <w:del w:id="47" w:author="Polonsky, Yakov (NIH/NCI) [C]" w:date="2017-02-10T11:43:00Z">
+              <w:r>
+                <w:rPr>
+                  <w:rFonts w:ascii="Arial" w:eastAsia="Times New Roman" w:hAnsi="Arial" w:cs="Arial"/>
+                  <w:color w:val="000000"/>
+                  <w:highlight w:val="yellow"/>
+                </w:rPr>
+                <w:delText>The purpose of this requirement is to reduce the size of each individual file and to simplify locating specific places within the file(s) where content has to be changed.</w:delText>
+              </w:r>
+            </w:del>
+          </w:p>
+          <w:p>
+            <w:pPr>
+              <w:pStyle w:val="Notes"/>
+              <w:outlineLvl w:val="0"/>
               <w:rPr>
                 <w:rFonts w:ascii="Arial" w:eastAsia="Times New Roman" w:hAnsi="Arial" w:cs="Arial"/>
                 <w:color w:val="000000"/>
                 <w:highlight w:val="yellow"/>
               </w:rPr>
-              <w:t>The purpose of this requirement is to reduce the size of each individual file and to simplify locating specific places within the file(s) where content has to be changed.</w:t>
-            </w:r>
+            </w:pPr>
           </w:p>
           <w:p>
             <w:pPr>
@@ -12223,9 +12862,16 @@
               <w:rPr>
                 <w:rFonts w:ascii="Arial" w:eastAsia="Times New Roman" w:hAnsi="Arial" w:cs="Arial"/>
                 <w:color w:val="000000"/>
+              </w:rPr>
+            </w:pPr>
+            <w:r>
+              <w:rPr>
+                <w:rFonts w:ascii="Arial" w:eastAsia="Times New Roman" w:hAnsi="Arial" w:cs="Arial"/>
+                <w:color w:val="000000"/>
                 <w:highlight w:val="yellow"/>
               </w:rPr>
-            </w:pPr>
+              <w:t>3.   The content of the files will be represented as well-formed and valid XML. Precise definition of elements, attributes, and other components of the XML schema is left to determination by the technical team as a part of analysis and design activities. However, the XML schema adopted will support the following requirements:</w:t>
+            </w:r>
           </w:p>
           <w:p>
             <w:pPr>
@@ -12236,48 +12882,100 @@
                 <w:color w:val="000000"/>
               </w:rPr>
             </w:pPr>
+          </w:p>
+          <w:p>
+            <w:pPr>
+              <w:pStyle w:val="Notes"/>
+              <w:outlineLvl w:val="0"/>
+              <w:rPr>
+                <w:rFonts w:ascii="Arial" w:eastAsia="Times New Roman" w:hAnsi="Arial" w:cs="Arial"/>
+                <w:color w:val="000000"/>
+              </w:rPr>
+            </w:pPr>
+            <w:r>
+              <w:rPr>
+                <w:rFonts w:ascii="Arial" w:eastAsia="Times New Roman" w:hAnsi="Arial" w:cs="Arial"/>
+                <w:color w:val="000000"/>
+              </w:rPr>
+              <w:t xml:space="preserve">       </w:t>
+            </w:r>
+            <w:proofErr w:type="spellStart"/>
+            <w:r>
+              <w:rPr>
+                <w:rFonts w:ascii="Arial" w:eastAsia="Times New Roman" w:hAnsi="Arial" w:cs="Arial"/>
+                <w:color w:val="000000"/>
+              </w:rPr>
+              <w:t>a</w:t>
+            </w:r>
+            <w:proofErr w:type="spellEnd"/>
+            <w:r>
+              <w:rPr>
+                <w:rFonts w:ascii="Arial" w:eastAsia="Times New Roman" w:hAnsi="Arial" w:cs="Arial"/>
+                <w:color w:val="000000"/>
+              </w:rPr>
+              <w:t xml:space="preserve">)  </w:t>
+            </w:r>
             <w:r>
               <w:rPr>
                 <w:rFonts w:ascii="Arial" w:eastAsia="Times New Roman" w:hAnsi="Arial" w:cs="Arial"/>
                 <w:color w:val="000000"/>
                 <w:highlight w:val="yellow"/>
               </w:rPr>
-              <w:t>3.   The content of the files will be represented as well-formed and valid XML. Precise definition of elements, attributes, and other components of the XML schema is left to determination by the technical team as a part of analysis and design activities. However, the XML schema adopted will support the following requirements:</w:t>
-            </w:r>
-          </w:p>
-          <w:p>
-            <w:pPr>
-              <w:pStyle w:val="Notes"/>
-              <w:outlineLvl w:val="0"/>
-              <w:rPr>
-                <w:rFonts w:ascii="Arial" w:eastAsia="Times New Roman" w:hAnsi="Arial" w:cs="Arial"/>
-                <w:color w:val="000000"/>
-              </w:rPr>
-            </w:pPr>
-          </w:p>
-          <w:p>
-            <w:pPr>
-              <w:pStyle w:val="Notes"/>
-              <w:outlineLvl w:val="0"/>
-              <w:rPr>
-                <w:rFonts w:ascii="Arial" w:eastAsia="Times New Roman" w:hAnsi="Arial" w:cs="Arial"/>
-                <w:color w:val="000000"/>
-              </w:rPr>
-            </w:pPr>
-            <w:r>
-              <w:rPr>
-                <w:rFonts w:ascii="Arial" w:eastAsia="Times New Roman" w:hAnsi="Arial" w:cs="Arial"/>
-                <w:color w:val="000000"/>
-              </w:rPr>
-              <w:t xml:space="preserve">       a)  </w:t>
-            </w:r>
+              <w:t xml:space="preserve">Each question can be marked as required to appear on </w:t>
+            </w:r>
+            <w:proofErr w:type="spellStart"/>
             <w:r>
               <w:rPr>
                 <w:rFonts w:ascii="Arial" w:eastAsia="Times New Roman" w:hAnsi="Arial" w:cs="Arial"/>
                 <w:color w:val="000000"/>
                 <w:highlight w:val="yellow"/>
               </w:rPr>
-              <w:t>Each question can be marked as required to appear on greensheet forms for grants of more than one type/mechanism. Each type/mechanism combination to which the question is applicable will be specified individually</w:t>
+              <w:t>greensheet</w:t>
+            </w:r>
+            <w:proofErr w:type="spellEnd"/>
+            <w:r>
+              <w:rPr>
+                <w:rFonts w:ascii="Arial" w:eastAsia="Times New Roman" w:hAnsi="Arial" w:cs="Arial"/>
+                <w:color w:val="000000"/>
+                <w:highlight w:val="yellow"/>
+              </w:rPr>
+              <w:t xml:space="preserve"> forms for grants of more than one type/mechanism. Each type/mechanism combination to which the </w:t>
+            </w:r>
+            <w:del w:id="48" w:author="Polonsky, Yakov (NIH/NCI) [C]" w:date="2017-02-10T11:44:00Z">
+              <w:r>
+                <w:rPr>
+                  <w:rFonts w:ascii="Arial" w:eastAsia="Times New Roman" w:hAnsi="Arial" w:cs="Arial"/>
+                  <w:color w:val="000000"/>
+                  <w:highlight w:val="yellow"/>
+                </w:rPr>
+                <w:delText xml:space="preserve">question </w:delText>
+              </w:r>
+            </w:del>
+            <w:ins w:id="49" w:author="Polonsky, Yakov (NIH/NCI) [C]" w:date="2017-02-10T11:44:00Z">
+              <w:r>
+                <w:rPr>
+                  <w:rFonts w:ascii="Arial" w:eastAsia="Times New Roman" w:hAnsi="Arial" w:cs="Arial"/>
+                  <w:color w:val="000000"/>
+                  <w:highlight w:val="yellow"/>
+                </w:rPr>
+                <w:t>form</w:t>
+              </w:r>
+              <w:r>
+                <w:rPr>
+                  <w:rFonts w:ascii="Arial" w:eastAsia="Times New Roman" w:hAnsi="Arial" w:cs="Arial"/>
+                  <w:color w:val="000000"/>
+                  <w:highlight w:val="yellow"/>
+                </w:rPr>
+                <w:t xml:space="preserve"> </w:t>
+              </w:r>
+            </w:ins>
+            <w:r>
+              <w:rPr>
+                <w:rFonts w:ascii="Arial" w:eastAsia="Times New Roman" w:hAnsi="Arial" w:cs="Arial"/>
+                <w:color w:val="000000"/>
+                <w:highlight w:val="yellow"/>
+              </w:rPr>
+              <w:t>is applicable will be specified individually</w:t>
             </w:r>
             <w:r>
               <w:rPr>
@@ -12533,9 +13231,41 @@
         </w:tc>
       </w:tr>
       <w:tr>
+        <w:tblPrEx>
+          <w:tblW w:w="0" w:type="auto"/>
+          <w:tblBorders>
+            <w:top w:val="single" w:sz="4" w:space="0" w:color="auto"/>
+            <w:left w:val="single" w:sz="4" w:space="0" w:color="auto"/>
+            <w:bottom w:val="single" w:sz="4" w:space="0" w:color="auto"/>
+            <w:right w:val="single" w:sz="4" w:space="0" w:color="auto"/>
+            <w:insideH w:val="single" w:sz="4" w:space="0" w:color="auto"/>
+            <w:insideV w:val="single" w:sz="4" w:space="0" w:color="auto"/>
+          </w:tblBorders>
+          <w:tblPrExChange w:id="50" w:author="Polonsky, Yakov (NIH/NCI) [C]" w:date="2017-02-10T11:49:00Z">
+            <w:tblPrEx>
+              <w:tblW w:w="0" w:type="auto"/>
+              <w:tblBorders>
+                <w:top w:val="single" w:sz="4" w:space="0" w:color="auto"/>
+                <w:left w:val="single" w:sz="4" w:space="0" w:color="auto"/>
+                <w:bottom w:val="single" w:sz="4" w:space="0" w:color="auto"/>
+                <w:right w:val="single" w:sz="4" w:space="0" w:color="auto"/>
+                <w:insideH w:val="single" w:sz="4" w:space="0" w:color="auto"/>
+                <w:insideV w:val="single" w:sz="4" w:space="0" w:color="auto"/>
+              </w:tblBorders>
+            </w:tblPrEx>
+          </w:tblPrExChange>
+        </w:tblPrEx>
+        <w:trPr>
+          <w:trHeight w:val="2816"/>
+        </w:trPr>
         <w:tc>
           <w:tcPr>
             <w:tcW w:w="1139" w:type="dxa"/>
+            <w:tcPrChange w:id="51" w:author="Polonsky, Yakov (NIH/NCI) [C]" w:date="2017-02-10T11:49:00Z">
+              <w:tcPr>
+                <w:tcW w:w="1139" w:type="dxa"/>
+              </w:tcPr>
+            </w:tcPrChange>
           </w:tcPr>
           <w:p>
             <w:r>
@@ -12547,6 +13277,11 @@
         <w:tc>
           <w:tcPr>
             <w:tcW w:w="1579" w:type="dxa"/>
+            <w:tcPrChange w:id="52" w:author="Polonsky, Yakov (NIH/NCI) [C]" w:date="2017-02-10T11:49:00Z">
+              <w:tcPr>
+                <w:tcW w:w="1579" w:type="dxa"/>
+              </w:tcPr>
+            </w:tcPrChange>
           </w:tcPr>
           <w:p>
             <w:r>
@@ -12557,6 +13292,11 @@
         <w:tc>
           <w:tcPr>
             <w:tcW w:w="6840" w:type="dxa"/>
+            <w:tcPrChange w:id="53" w:author="Polonsky, Yakov (NIH/NCI) [C]" w:date="2017-02-10T11:49:00Z">
+              <w:tcPr>
+                <w:tcW w:w="6840" w:type="dxa"/>
+              </w:tcPr>
+            </w:tcPrChange>
           </w:tcPr>
           <w:p>
             <w:pPr>
@@ -12572,20 +13312,38 @@
                 <w:color w:val="000000"/>
               </w:rPr>
             </w:pPr>
+            <w:del w:id="54" w:author="Polonsky, Yakov (NIH/NCI) [C]" w:date="2017-02-10T11:46:00Z">
+              <w:r>
+                <w:rPr>
+                  <w:rFonts w:ascii="Arial" w:eastAsia="Times New Roman" w:hAnsi="Arial" w:cs="Arial"/>
+                  <w:color w:val="000000"/>
+                  <w:highlight w:val="yellow"/>
+                </w:rPr>
+                <w:delText>System will output the generated templates as regular ASCII text files</w:delText>
+              </w:r>
+              <w:r>
+                <w:rPr>
+                  <w:rFonts w:ascii="Arial" w:eastAsia="Times New Roman" w:hAnsi="Arial" w:cs="Arial"/>
+                  <w:color w:val="000000"/>
+                </w:rPr>
+                <w:delText>.</w:delText>
+              </w:r>
+            </w:del>
+            <w:ins w:id="55" w:author="Polonsky, Yakov (NIH/NCI) [C]" w:date="2017-02-10T11:46:00Z">
+              <w:r>
+                <w:rPr>
+                  <w:rFonts w:ascii="Arial" w:eastAsia="Times New Roman" w:hAnsi="Arial" w:cs="Arial"/>
+                  <w:color w:val="000000"/>
+                </w:rPr>
+                <w:t>System will save the received XML file from the Form Builder in a backup directory marked with timestamp</w:t>
+              </w:r>
+            </w:ins>
             <w:r>
               <w:rPr>
                 <w:rFonts w:ascii="Arial" w:eastAsia="Times New Roman" w:hAnsi="Arial" w:cs="Arial"/>
                 <w:color w:val="000000"/>
-                <w:highlight w:val="yellow"/>
-              </w:rPr>
-              <w:t>System will output the generated templates as regular ASCII text files</w:t>
-            </w:r>
-            <w:r>
-              <w:rPr>
-                <w:rFonts w:ascii="Arial" w:eastAsia="Times New Roman" w:hAnsi="Arial" w:cs="Arial"/>
-                <w:color w:val="000000"/>
-              </w:rPr>
-              <w:t>.  </w:t>
+              </w:rPr>
+              <w:t xml:space="preserve">  </w:t>
             </w:r>
           </w:p>
           <w:p>
@@ -12598,25 +13356,28 @@
               <w:ind w:left="360" w:hanging="360"/>
               <w:outlineLvl w:val="0"/>
               <w:rPr>
+                <w:del w:id="56" w:author="Polonsky, Yakov (NIH/NCI) [C]" w:date="2017-02-10T11:47:00Z"/>
                 <w:rFonts w:ascii="Arial" w:eastAsia="Times New Roman" w:hAnsi="Arial" w:cs="Arial"/>
                 <w:color w:val="000000"/>
               </w:rPr>
             </w:pPr>
-            <w:r>
-              <w:rPr>
-                <w:rFonts w:ascii="Arial" w:eastAsia="Times New Roman" w:hAnsi="Arial" w:cs="Arial"/>
-                <w:color w:val="000000"/>
-                <w:highlight w:val="yellow"/>
-              </w:rPr>
-              <w:t>System will generate a separate physical file of a greensheet form template for a grant of each type/mechanism combination.</w:t>
-            </w:r>
-            <w:r>
-              <w:rPr>
-                <w:rFonts w:ascii="Arial" w:eastAsia="Times New Roman" w:hAnsi="Arial" w:cs="Arial"/>
-                <w:color w:val="000000"/>
-              </w:rPr>
-              <w:t> </w:t>
-            </w:r>
+            <w:del w:id="57" w:author="Polonsky, Yakov (NIH/NCI) [C]" w:date="2017-02-10T11:47:00Z">
+              <w:r>
+                <w:rPr>
+                  <w:rFonts w:ascii="Arial" w:eastAsia="Times New Roman" w:hAnsi="Arial" w:cs="Arial"/>
+                  <w:color w:val="000000"/>
+                  <w:highlight w:val="yellow"/>
+                </w:rPr>
+                <w:delText>System will generate a separate physical file of a greensheet form template for a grant of each type/mechanism combination.</w:delText>
+              </w:r>
+              <w:r>
+                <w:rPr>
+                  <w:rFonts w:ascii="Arial" w:eastAsia="Times New Roman" w:hAnsi="Arial" w:cs="Arial"/>
+                  <w:color w:val="000000"/>
+                </w:rPr>
+                <w:delText> </w:delText>
+              </w:r>
+            </w:del>
           </w:p>
           <w:p>
             <w:pPr>
@@ -12639,7 +13400,79 @@
                 <w:color w:val="000000"/>
                 <w:highlight w:val="yellow"/>
               </w:rPr>
-              <w:t>System will store a greensheet form template for a grant of each type/mechanism combination on a separate row in the database.</w:t>
+              <w:t xml:space="preserve">System will store a </w:t>
+            </w:r>
+            <w:proofErr w:type="spellStart"/>
+            <w:r>
+              <w:rPr>
+                <w:rFonts w:ascii="Arial" w:eastAsia="Times New Roman" w:hAnsi="Arial" w:cs="Arial"/>
+                <w:color w:val="000000"/>
+                <w:highlight w:val="yellow"/>
+              </w:rPr>
+              <w:t>greensheet</w:t>
+            </w:r>
+            <w:proofErr w:type="spellEnd"/>
+            <w:r>
+              <w:rPr>
+                <w:rFonts w:ascii="Arial" w:eastAsia="Times New Roman" w:hAnsi="Arial" w:cs="Arial"/>
+                <w:color w:val="000000"/>
+                <w:highlight w:val="yellow"/>
+              </w:rPr>
+              <w:t xml:space="preserve"> form template for a grant of </w:t>
+            </w:r>
+            <w:del w:id="58" w:author="Polonsky, Yakov (NIH/NCI) [C]" w:date="2017-02-10T11:47:00Z">
+              <w:r>
+                <w:rPr>
+                  <w:rFonts w:ascii="Arial" w:eastAsia="Times New Roman" w:hAnsi="Arial" w:cs="Arial"/>
+                  <w:color w:val="000000"/>
+                  <w:highlight w:val="yellow"/>
+                </w:rPr>
+                <w:delText xml:space="preserve">each </w:delText>
+              </w:r>
+            </w:del>
+            <w:ins w:id="59" w:author="Polonsky, Yakov (NIH/NCI) [C]" w:date="2017-02-10T11:47:00Z">
+              <w:r>
+                <w:rPr>
+                  <w:rFonts w:ascii="Arial" w:eastAsia="Times New Roman" w:hAnsi="Arial" w:cs="Arial"/>
+                  <w:color w:val="000000"/>
+                  <w:highlight w:val="yellow"/>
+                </w:rPr>
+                <w:t>multiple</w:t>
+              </w:r>
+              <w:r>
+                <w:rPr>
+                  <w:rFonts w:ascii="Arial" w:eastAsia="Times New Roman" w:hAnsi="Arial" w:cs="Arial"/>
+                  <w:color w:val="000000"/>
+                  <w:highlight w:val="yellow"/>
+                </w:rPr>
+                <w:t xml:space="preserve"> </w:t>
+              </w:r>
+            </w:ins>
+            <w:r>
+              <w:rPr>
+                <w:rFonts w:ascii="Arial" w:eastAsia="Times New Roman" w:hAnsi="Arial" w:cs="Arial"/>
+                <w:color w:val="000000"/>
+                <w:highlight w:val="yellow"/>
+              </w:rPr>
+              <w:t>type/mechanism combination</w:t>
+            </w:r>
+            <w:ins w:id="60" w:author="Polonsky, Yakov (NIH/NCI) [C]" w:date="2017-02-10T11:47:00Z">
+              <w:r>
+                <w:rPr>
+                  <w:rFonts w:ascii="Arial" w:eastAsia="Times New Roman" w:hAnsi="Arial" w:cs="Arial"/>
+                  <w:color w:val="000000"/>
+                  <w:highlight w:val="yellow"/>
+                </w:rPr>
+                <w:t>s</w:t>
+              </w:r>
+            </w:ins>
+            <w:r>
+              <w:rPr>
+                <w:rFonts w:ascii="Arial" w:eastAsia="Times New Roman" w:hAnsi="Arial" w:cs="Arial"/>
+                <w:color w:val="000000"/>
+                <w:highlight w:val="yellow"/>
+              </w:rPr>
+              <w:t xml:space="preserve"> on a separate row in the database.</w:t>
             </w:r>
           </w:p>
           <w:p>
@@ -12669,7 +13502,43 @@
                 <w:color w:val="000000"/>
                 <w:highlight w:val="yellow"/>
               </w:rPr>
-              <w:t>Reports that the system will produce concerning the questions defined in Question Definition Source files (the XML files) are for internal use of the Development team. Their purpose is to assist the IT professionals maintaining the Greensheets system in validating the XML files and ensuring their quality and accuracy as they try to configure which questions will be asked on greensheet questionnaires for grant of which types/mechanisms.  Business owners and other stakeholders provided no requirements with respect to these reports. Therefore, their content and format are up to the Development team</w:t>
+              <w:t xml:space="preserve">Reports that the system will produce concerning the questions defined in Question Definition Source files (the XML files) are for internal use of the Development team. Their purpose is to assist the IT professionals maintaining the </w:t>
+            </w:r>
+            <w:proofErr w:type="spellStart"/>
+            <w:r>
+              <w:rPr>
+                <w:rFonts w:ascii="Arial" w:eastAsia="Times New Roman" w:hAnsi="Arial" w:cs="Arial"/>
+                <w:color w:val="000000"/>
+                <w:highlight w:val="yellow"/>
+              </w:rPr>
+              <w:t>Greensheets</w:t>
+            </w:r>
+            <w:proofErr w:type="spellEnd"/>
+            <w:r>
+              <w:rPr>
+                <w:rFonts w:ascii="Arial" w:eastAsia="Times New Roman" w:hAnsi="Arial" w:cs="Arial"/>
+                <w:color w:val="000000"/>
+                <w:highlight w:val="yellow"/>
+              </w:rPr>
+              <w:t xml:space="preserve"> system in validating the XML files and ensuring their quality and accuracy as they try to configure which questions will be asked on </w:t>
+            </w:r>
+            <w:proofErr w:type="spellStart"/>
+            <w:r>
+              <w:rPr>
+                <w:rFonts w:ascii="Arial" w:eastAsia="Times New Roman" w:hAnsi="Arial" w:cs="Arial"/>
+                <w:color w:val="000000"/>
+                <w:highlight w:val="yellow"/>
+              </w:rPr>
+              <w:t>greensheet</w:t>
+            </w:r>
+            <w:proofErr w:type="spellEnd"/>
+            <w:r>
+              <w:rPr>
+                <w:rFonts w:ascii="Arial" w:eastAsia="Times New Roman" w:hAnsi="Arial" w:cs="Arial"/>
+                <w:color w:val="000000"/>
+                <w:highlight w:val="yellow"/>
+              </w:rPr>
+              <w:t xml:space="preserve"> questionnaires for grant of which types/mechanisms.  Business owners and other stakeholders provided no requirements with respect to these reports. Therefore, their content and format are up to the Development team</w:t>
             </w:r>
           </w:p>
         </w:tc>
@@ -12709,17 +13578,20 @@
               <w:ind w:left="360" w:hanging="360"/>
               <w:outlineLvl w:val="0"/>
               <w:rPr>
+                <w:del w:id="61" w:author="Polonsky, Yakov (NIH/NCI) [C]" w:date="2017-02-10T11:49:00Z"/>
                 <w:rFonts w:ascii="Arial" w:eastAsia="Times New Roman" w:hAnsi="Arial" w:cs="Arial"/>
                 <w:color w:val="000000"/>
               </w:rPr>
             </w:pPr>
-            <w:r>
-              <w:rPr>
-                <w:rFonts w:ascii="Arial" w:eastAsia="Times New Roman" w:hAnsi="Arial" w:cs="Arial"/>
-                <w:color w:val="000000"/>
-              </w:rPr>
-              <w:t>Greensheet Forms Generator will output all error messages to standard output.  </w:t>
-            </w:r>
+            <w:del w:id="62" w:author="Polonsky, Yakov (NIH/NCI) [C]" w:date="2017-02-10T11:49:00Z">
+              <w:r>
+                <w:rPr>
+                  <w:rFonts w:ascii="Arial" w:eastAsia="Times New Roman" w:hAnsi="Arial" w:cs="Arial"/>
+                  <w:color w:val="000000"/>
+                </w:rPr>
+                <w:delText>Greensheet Forms Generator will output all error messages to standard output.  </w:delText>
+              </w:r>
+            </w:del>
           </w:p>
           <w:p>
             <w:pPr>
@@ -12731,31 +13603,139 @@
               <w:ind w:left="360" w:hanging="360"/>
               <w:outlineLvl w:val="0"/>
               <w:rPr>
+                <w:del w:id="63" w:author="Polonsky, Yakov (NIH/NCI) [C]" w:date="2017-02-10T11:49:00Z"/>
                 <w:rFonts w:ascii="Arial" w:eastAsia="Times New Roman" w:hAnsi="Arial" w:cs="Arial"/>
                 <w:color w:val="000000"/>
               </w:rPr>
             </w:pPr>
-            <w:r>
+            <w:del w:id="64" w:author="Polonsky, Yakov (NIH/NCI) [C]" w:date="2017-02-10T11:49:00Z">
+              <w:r>
+                <w:rPr>
+                  <w:rFonts w:ascii="Arial" w:eastAsia="Times New Roman" w:hAnsi="Arial" w:cs="Arial"/>
+                  <w:color w:val="000000"/>
+                </w:rPr>
+                <w:delText xml:space="preserve">Greensheet Forms Generator is </w:delText>
+              </w:r>
+              <w:r>
+                <w:rPr>
+                  <w:rFonts w:ascii="Arial" w:eastAsia="Times New Roman" w:hAnsi="Arial" w:cs="Arial"/>
+                  <w:color w:val="000000"/>
+                  <w:highlight w:val="yellow"/>
+                </w:rPr>
+                <w:delText>not required to generate any log files</w:delText>
+              </w:r>
+              <w:r>
+                <w:rPr>
+                  <w:rFonts w:ascii="Arial" w:eastAsia="Times New Roman" w:hAnsi="Arial" w:cs="Arial"/>
+                  <w:color w:val="000000"/>
+                </w:rPr>
+                <w:delText>. </w:delText>
+              </w:r>
+            </w:del>
+          </w:p>
+          <w:p>
+            <w:pPr>
+              <w:pStyle w:val="Notes"/>
+              <w:numPr>
+                <w:ilvl w:val="0"/>
+                <w:numId w:val="8"/>
+              </w:numPr>
+              <w:ind w:left="360" w:hanging="360"/>
+              <w:outlineLvl w:val="0"/>
               <w:rPr>
                 <w:rFonts w:ascii="Arial" w:eastAsia="Times New Roman" w:hAnsi="Arial" w:cs="Arial"/>
                 <w:color w:val="000000"/>
               </w:rPr>
-              <w:t xml:space="preserve">Greensheet Forms Generator is </w:t>
-            </w:r>
-            <w:r>
-              <w:rPr>
-                <w:rFonts w:ascii="Arial" w:eastAsia="Times New Roman" w:hAnsi="Arial" w:cs="Arial"/>
-                <w:color w:val="000000"/>
-                <w:highlight w:val="yellow"/>
-              </w:rPr>
-              <w:t>not required to generate any log files</w:t>
-            </w:r>
-            <w:r>
-              <w:rPr>
-                <w:rFonts w:ascii="Arial" w:eastAsia="Times New Roman" w:hAnsi="Arial" w:cs="Arial"/>
-                <w:color w:val="000000"/>
-              </w:rPr>
-              <w:t>. </w:t>
+              <w:pPrChange w:id="65" w:author="Polonsky, Yakov (NIH/NCI) [C]" w:date="2017-02-10T11:49:00Z">
+                <w:pPr>
+                  <w:pStyle w:val="Notes"/>
+                  <w:outlineLvl w:val="0"/>
+                </w:pPr>
+              </w:pPrChange>
+            </w:pPr>
+            <w:ins w:id="66" w:author="Polonsky, Yakov (NIH/NCI) [C]" w:date="2017-02-10T11:49:00Z">
+              <w:r>
+                <w:rPr>
+                  <w:rFonts w:ascii="Arial" w:eastAsia="Times New Roman" w:hAnsi="Arial" w:cs="Arial"/>
+                  <w:color w:val="000000"/>
+                </w:rPr>
+                <w:t>YP: I don’t think we need a Form</w:t>
+              </w:r>
+            </w:ins>
+            <w:ins w:id="67" w:author="Polonsky, Yakov (NIH/NCI) [C]" w:date="2017-02-10T11:50:00Z">
+              <w:r>
+                <w:rPr>
+                  <w:rFonts w:ascii="Arial" w:eastAsia="Times New Roman" w:hAnsi="Arial" w:cs="Arial"/>
+                  <w:color w:val="000000"/>
+                </w:rPr>
+                <w:t>s</w:t>
+              </w:r>
+            </w:ins>
+            <w:ins w:id="68" w:author="Polonsky, Yakov (NIH/NCI) [C]" w:date="2017-02-10T11:49:00Z">
+              <w:r>
+                <w:rPr>
+                  <w:rFonts w:ascii="Arial" w:eastAsia="Times New Roman" w:hAnsi="Arial" w:cs="Arial"/>
+                  <w:color w:val="000000"/>
+                </w:rPr>
+                <w:t xml:space="preserve"> Gene</w:t>
+              </w:r>
+            </w:ins>
+            <w:ins w:id="69" w:author="Polonsky, Yakov (NIH/NCI) [C]" w:date="2017-02-10T11:50:00Z">
+              <w:r>
+                <w:rPr>
+                  <w:rFonts w:ascii="Arial" w:eastAsia="Times New Roman" w:hAnsi="Arial" w:cs="Arial"/>
+                  <w:color w:val="000000"/>
+                </w:rPr>
+                <w:t>rator as a stand-alone utility since we are using GSFB</w:t>
+              </w:r>
+            </w:ins>
+          </w:p>
+        </w:tc>
+      </w:tr>
+      <w:tr>
+        <w:tc>
+          <w:tcPr>
+            <w:tcW w:w="1139" w:type="dxa"/>
+          </w:tcPr>
+          <w:p/>
+        </w:tc>
+        <w:tc>
+          <w:tcPr>
+            <w:tcW w:w="1579" w:type="dxa"/>
+          </w:tcPr>
+          <w:p>
+            <w:r>
+              <w:t xml:space="preserve">Passing validations to individual questions from Form Builder to </w:t>
+            </w:r>
+            <w:proofErr w:type="spellStart"/>
+            <w:r>
+              <w:t>Greensheets</w:t>
+            </w:r>
+            <w:proofErr w:type="spellEnd"/>
+          </w:p>
+        </w:tc>
+        <w:tc>
+          <w:tcPr>
+            <w:tcW w:w="6840" w:type="dxa"/>
+          </w:tcPr>
+          <w:p>
+            <w:r>
+              <w:t>Parent question might have a sub-question.</w:t>
+            </w:r>
+            <w:bookmarkStart w:id="70" w:name="_GoBack"/>
+            <w:bookmarkEnd w:id="70"/>
+          </w:p>
+          <w:p>
+            <w:r>
+              <w:t xml:space="preserve">There is ‘Edit Skips’ functionality in Form Builder (used during editing a question) that determines if sub-questions are displayed in a </w:t>
+            </w:r>
+            <w:proofErr w:type="spellStart"/>
+            <w:r>
+              <w:t>greensheet</w:t>
+            </w:r>
+            <w:proofErr w:type="spellEnd"/>
+            <w:r>
+              <w:t xml:space="preserve">, depending on the answer to the immediate previous question (not necessarily a parent question). </w:t>
             </w:r>
           </w:p>
           <w:p>
@@ -12763,49 +13743,6 @@
               <w:pStyle w:val="Notes"/>
               <w:outlineLvl w:val="0"/>
               <w:rPr>
-                <w:rFonts w:ascii="Arial" w:eastAsia="Times New Roman" w:hAnsi="Arial" w:cs="Arial"/>
-                <w:color w:val="000000"/>
-              </w:rPr>
-            </w:pPr>
-          </w:p>
-        </w:tc>
-      </w:tr>
-      <w:tr>
-        <w:tc>
-          <w:tcPr>
-            <w:tcW w:w="1139" w:type="dxa"/>
-          </w:tcPr>
-          <w:p/>
-        </w:tc>
-        <w:tc>
-          <w:tcPr>
-            <w:tcW w:w="1579" w:type="dxa"/>
-          </w:tcPr>
-          <w:p>
-            <w:r>
-              <w:t>Passing validations to individual questions from Form Builder to Greensheets</w:t>
-            </w:r>
-          </w:p>
-        </w:tc>
-        <w:tc>
-          <w:tcPr>
-            <w:tcW w:w="6840" w:type="dxa"/>
-          </w:tcPr>
-          <w:p>
-            <w:r>
-              <w:t>Parent question might have a sub-question.</w:t>
-            </w:r>
-          </w:p>
-          <w:p>
-            <w:r>
-              <w:t xml:space="preserve">There is ‘Edit Skips’ functionality in Form Builder (used during editing a question) that determines if sub-questions are displayed in a greensheet, depending on the answer to the immediate previous question (not necessarily a parent question). </w:t>
-            </w:r>
-          </w:p>
-          <w:p>
-            <w:pPr>
-              <w:pStyle w:val="Notes"/>
-              <w:outlineLvl w:val="0"/>
-              <w:rPr>
                 <w:rFonts w:ascii="Arial" w:eastAsia="Calibri" w:hAnsi="Arial" w:cs="Arial"/>
                 <w:bCs/>
               </w:rPr>
@@ -12820,7 +13757,15 @@
           </w:p>
           <w:p>
             <w:r>
-              <w:t>(Related to sec. “Submit greensheet”)</w:t>
+              <w:t xml:space="preserve">(Related to sec. “Submit </w:t>
+            </w:r>
+            <w:proofErr w:type="spellStart"/>
+            <w:r>
+              <w:t>greensheet</w:t>
+            </w:r>
+            <w:proofErr w:type="spellEnd"/>
+            <w:r>
+              <w:t>”)</w:t>
             </w:r>
           </w:p>
           <w:p>
@@ -13031,7 +13976,21 @@
               <w:rPr>
                 <w:lang w:val="en"/>
               </w:rPr>
-              <w:t>URL on Form Builder questsion must be active in GreenSheets system</w:t>
+              <w:t xml:space="preserve">URL on Form Builder </w:t>
+            </w:r>
+            <w:proofErr w:type="spellStart"/>
+            <w:r>
+              <w:rPr>
+                <w:lang w:val="en"/>
+              </w:rPr>
+              <w:t>questsion</w:t>
+            </w:r>
+            <w:proofErr w:type="spellEnd"/>
+            <w:r>
+              <w:rPr>
+                <w:lang w:val="en"/>
+              </w:rPr>
+              <w:t xml:space="preserve"> must be active in GreenSheets system</w:t>
             </w:r>
           </w:p>
           <w:p>
@@ -13128,8 +14087,6 @@
               </w:rPr>
               <w:t>; Sec. Form Builder – changes for re-design</w:t>
             </w:r>
-            <w:bookmarkStart w:id="43" w:name="_GoBack"/>
-            <w:bookmarkEnd w:id="43"/>
           </w:p>
         </w:tc>
       </w:tr>
@@ -13143,11 +14100,19 @@
       <w:pPr>
         <w:pStyle w:val="Heading1"/>
       </w:pPr>
-      <w:bookmarkStart w:id="44" w:name="_Toc474487048"/>
-      <w:r>
-        <w:t>Email Notifications about greensheets module deployment process.</w:t>
-      </w:r>
-      <w:bookmarkEnd w:id="44"/>
+      <w:bookmarkStart w:id="71" w:name="_Toc474487048"/>
+      <w:r>
+        <w:t xml:space="preserve">Email Notifications about </w:t>
+      </w:r>
+      <w:proofErr w:type="spellStart"/>
+      <w:r>
+        <w:t>greensheets</w:t>
+      </w:r>
+      <w:proofErr w:type="spellEnd"/>
+      <w:r>
+        <w:t xml:space="preserve"> module deployment process.</w:t>
+      </w:r>
+      <w:bookmarkEnd w:id="71"/>
     </w:p>
     <w:p>
       <w:r>
@@ -13398,8 +14363,13 @@
           </w:tcPr>
           <w:p>
             <w:r>
-              <w:t>[GS - TEST 2017-02-09 11:19:16 AM] Confirmation of Successful Import of Draft Greensheets</w:t>
-            </w:r>
+              <w:t xml:space="preserve">[GS - TEST 2017-02-09 11:19:16 AM] Confirmation of Successful Import of Draft </w:t>
+            </w:r>
+            <w:proofErr w:type="spellStart"/>
+            <w:r>
+              <w:t>Greensheets</w:t>
+            </w:r>
+            <w:proofErr w:type="spellEnd"/>
           </w:p>
         </w:tc>
         <w:tc>
@@ -13459,9 +14429,91 @@
                 <w:sz w:val="20"/>
                 <w:szCs w:val="20"/>
               </w:rPr>
-              <w:t xml:space="preserve">Draft Greensheets are available for you to review. Please log into the Greensheets Application using the URL given below, </w:t>
-            </w:r>
-            <w:ins w:id="45" w:author="Tulchinskaya, Gaby (NIH/NCI) [C]" w:date="2017-02-10T10:59:00Z">
+              <w:t xml:space="preserve">Draft </w:t>
+            </w:r>
+            <w:proofErr w:type="spellStart"/>
+            <w:r>
+              <w:rPr>
+                <w:rFonts w:ascii="Arial" w:hAnsi="Arial"/>
+                <w:sz w:val="20"/>
+                <w:szCs w:val="20"/>
+              </w:rPr>
+              <w:t>Greensheets</w:t>
+            </w:r>
+            <w:proofErr w:type="spellEnd"/>
+            <w:r>
+              <w:rPr>
+                <w:rFonts w:ascii="Arial" w:hAnsi="Arial"/>
+                <w:sz w:val="20"/>
+                <w:szCs w:val="20"/>
+              </w:rPr>
+              <w:t xml:space="preserve"> </w:t>
+            </w:r>
+            <w:ins w:id="72" w:author="Polonsky, Yakov (NIH/NCI) [C]" w:date="2017-02-10T11:35:00Z">
+              <w:r>
+                <w:rPr>
+                  <w:rFonts w:ascii="Arial" w:hAnsi="Arial"/>
+                  <w:sz w:val="20"/>
+                  <w:szCs w:val="20"/>
+                </w:rPr>
+                <w:t xml:space="preserve">Forms </w:t>
+              </w:r>
+            </w:ins>
+            <w:r>
+              <w:rPr>
+                <w:rFonts w:ascii="Arial" w:hAnsi="Arial"/>
+                <w:sz w:val="20"/>
+                <w:szCs w:val="20"/>
+              </w:rPr>
+              <w:t xml:space="preserve">are available for you to review. Please log into the </w:t>
+            </w:r>
+            <w:proofErr w:type="spellStart"/>
+            <w:r>
+              <w:rPr>
+                <w:rFonts w:ascii="Arial" w:hAnsi="Arial"/>
+                <w:sz w:val="20"/>
+                <w:szCs w:val="20"/>
+              </w:rPr>
+              <w:t>Greensheets</w:t>
+            </w:r>
+            <w:proofErr w:type="spellEnd"/>
+            <w:r>
+              <w:rPr>
+                <w:rFonts w:ascii="Arial" w:hAnsi="Arial"/>
+                <w:sz w:val="20"/>
+                <w:szCs w:val="20"/>
+              </w:rPr>
+              <w:t xml:space="preserve"> Application using the URL given below</w:t>
+            </w:r>
+            <w:ins w:id="73" w:author="Polonsky, Yakov (NIH/NCI) [C]" w:date="2017-02-10T11:36:00Z">
+              <w:r>
+                <w:rPr>
+                  <w:rFonts w:ascii="Arial" w:hAnsi="Arial"/>
+                  <w:sz w:val="20"/>
+                  <w:szCs w:val="20"/>
+                </w:rPr>
+                <w:t xml:space="preserve"> and</w:t>
+              </w:r>
+            </w:ins>
+            <w:del w:id="74" w:author="Polonsky, Yakov (NIH/NCI) [C]" w:date="2017-02-10T11:36:00Z">
+              <w:r>
+                <w:rPr>
+                  <w:rFonts w:ascii="Arial" w:hAnsi="Arial"/>
+                  <w:sz w:val="20"/>
+                  <w:szCs w:val="20"/>
+                </w:rPr>
+                <w:delText>,</w:delText>
+              </w:r>
+            </w:del>
+            <w:r>
+              <w:rPr>
+                <w:rFonts w:ascii="Arial" w:hAnsi="Arial"/>
+                <w:sz w:val="20"/>
+                <w:szCs w:val="20"/>
+              </w:rPr>
+              <w:t xml:space="preserve"> </w:t>
+            </w:r>
+            <w:ins w:id="75" w:author="Tulchinskaya, Gaby (NIH/NCI) [C]" w:date="2017-02-10T10:59:00Z">
               <w:r>
                 <w:rPr>
                   <w:rFonts w:ascii="Arial" w:hAnsi="Arial"/>
@@ -13471,7 +14523,7 @@
                 <w:t>select th</w:t>
               </w:r>
             </w:ins>
-            <w:ins w:id="46" w:author="Tulchinskaya, Gaby (NIH/NCI) [C]" w:date="2017-02-10T11:01:00Z">
+            <w:ins w:id="76" w:author="Tulchinskaya, Gaby (NIH/NCI) [C]" w:date="2017-02-10T11:01:00Z">
               <w:r>
                 <w:rPr>
                   <w:rFonts w:ascii="Arial" w:hAnsi="Arial"/>
@@ -13481,7 +14533,7 @@
                 <w:t>is</w:t>
               </w:r>
             </w:ins>
-            <w:ins w:id="47" w:author="Tulchinskaya, Gaby (NIH/NCI) [C]" w:date="2017-02-10T10:59:00Z">
+            <w:ins w:id="77" w:author="Tulchinskaya, Gaby (NIH/NCI) [C]" w:date="2017-02-10T10:59:00Z">
               <w:r>
                 <w:rPr>
                   <w:rFonts w:ascii="Arial" w:hAnsi="Arial"/>
@@ -13491,17 +14543,35 @@
                 <w:t xml:space="preserve"> module in the </w:t>
               </w:r>
             </w:ins>
-            <w:ins w:id="48" w:author="Tulchinskaya, Gaby (NIH/NCI) [C]" w:date="2017-02-10T11:00:00Z">
+            <w:ins w:id="78" w:author="Tulchinskaya, Gaby (NIH/NCI) [C]" w:date="2017-02-10T11:00:00Z">
               <w:r>
                 <w:rPr>
                   <w:rFonts w:ascii="Arial" w:hAnsi="Arial"/>
                   <w:sz w:val="20"/>
                   <w:szCs w:val="20"/>
                 </w:rPr>
-                <w:t>Review DRAFT Greensheets screen</w:t>
+                <w:t xml:space="preserve">Review DRAFT </w:t>
+              </w:r>
+              <w:proofErr w:type="spellStart"/>
+              <w:r>
+                <w:rPr>
+                  <w:rFonts w:ascii="Arial" w:hAnsi="Arial"/>
+                  <w:sz w:val="20"/>
+                  <w:szCs w:val="20"/>
+                </w:rPr>
+                <w:t>Greensheets</w:t>
+              </w:r>
+              <w:proofErr w:type="spellEnd"/>
+              <w:r>
+                <w:rPr>
+                  <w:rFonts w:ascii="Arial" w:hAnsi="Arial"/>
+                  <w:sz w:val="20"/>
+                  <w:szCs w:val="20"/>
+                </w:rPr>
+                <w:t xml:space="preserve"> screen</w:t>
               </w:r>
             </w:ins>
-            <w:ins w:id="49" w:author="Tulchinskaya, Gaby (NIH/NCI) [C]" w:date="2017-02-10T10:59:00Z">
+            <w:ins w:id="79" w:author="Tulchinskaya, Gaby (NIH/NCI) [C]" w:date="2017-02-10T10:59:00Z">
               <w:r>
                 <w:rPr>
                   <w:rFonts w:ascii="Arial" w:hAnsi="Arial"/>
@@ -13511,15 +14581,92 @@
                 <w:t xml:space="preserve"> </w:t>
               </w:r>
             </w:ins>
-            <w:r>
-              <w:rPr>
-                <w:rFonts w:ascii="Arial" w:hAnsi="Arial"/>
-                <w:sz w:val="20"/>
-                <w:szCs w:val="20"/>
-              </w:rPr>
-              <w:t>and click</w:t>
-            </w:r>
-            <w:ins w:id="50" w:author="Tulchinskaya, Gaby (NIH/NCI) [C]" w:date="2017-02-10T10:56:00Z">
+            <w:del w:id="80" w:author="Polonsky, Yakov (NIH/NCI) [C]" w:date="2017-02-10T11:36:00Z">
+              <w:r>
+                <w:rPr>
+                  <w:rFonts w:ascii="Arial" w:hAnsi="Arial"/>
+                  <w:sz w:val="20"/>
+                  <w:szCs w:val="20"/>
+                </w:rPr>
+                <w:delText>and click</w:delText>
+              </w:r>
+            </w:del>
+            <w:ins w:id="81" w:author="Tulchinskaya, Gaby (NIH/NCI) [C]" w:date="2017-02-10T10:56:00Z">
+              <w:del w:id="82" w:author="Polonsky, Yakov (NIH/NCI) [C]" w:date="2017-02-10T11:36:00Z">
+                <w:r>
+                  <w:rPr>
+                    <w:rFonts w:ascii="Arial" w:hAnsi="Arial"/>
+                    <w:sz w:val="20"/>
+                    <w:szCs w:val="20"/>
+                  </w:rPr>
+                  <w:delText xml:space="preserve"> </w:delText>
+                </w:r>
+                <w:r>
+                  <w:delText>“</w:delText>
+                </w:r>
+                <w:r>
+                  <w:rPr>
+                    <w:rFonts w:ascii="Arial" w:hAnsi="Arial"/>
+                    <w:sz w:val="20"/>
+                    <w:szCs w:val="20"/>
+                  </w:rPr>
+                  <w:delText>Review and Test Greensheets” button</w:delText>
+                </w:r>
+              </w:del>
+            </w:ins>
+            <w:ins w:id="83" w:author="Tulchinskaya, Gaby (NIH/NCI) [C]" w:date="2017-02-10T10:59:00Z">
+              <w:del w:id="84" w:author="Polonsky, Yakov (NIH/NCI) [C]" w:date="2017-02-10T11:36:00Z">
+                <w:r>
+                  <w:rPr>
+                    <w:rFonts w:ascii="Arial" w:hAnsi="Arial"/>
+                    <w:sz w:val="20"/>
+                    <w:szCs w:val="20"/>
+                  </w:rPr>
+                  <w:delText xml:space="preserve"> to </w:delText>
+                </w:r>
+              </w:del>
+            </w:ins>
+            <w:ins w:id="85" w:author="Tulchinskaya, Gaby (NIH/NCI) [C]" w:date="2017-02-10T11:01:00Z">
+              <w:del w:id="86" w:author="Polonsky, Yakov (NIH/NCI) [C]" w:date="2017-02-10T11:36:00Z">
+                <w:r>
+                  <w:rPr>
+                    <w:rFonts w:ascii="Arial" w:hAnsi="Arial"/>
+                    <w:sz w:val="20"/>
+                    <w:szCs w:val="20"/>
+                  </w:rPr>
+                  <w:delText>process the module.</w:delText>
+                </w:r>
+              </w:del>
+            </w:ins>
+            <w:ins w:id="87" w:author="Polonsky, Yakov (NIH/NCI) [C]" w:date="2017-02-10T11:36:00Z">
+              <w:r>
+                <w:rPr>
+                  <w:rFonts w:ascii="Arial" w:hAnsi="Arial"/>
+                  <w:sz w:val="20"/>
+                  <w:szCs w:val="20"/>
+                </w:rPr>
+                <w:t xml:space="preserve">to review and test </w:t>
+              </w:r>
+              <w:proofErr w:type="spellStart"/>
+              <w:r>
+                <w:rPr>
+                  <w:rFonts w:ascii="Arial" w:hAnsi="Arial"/>
+                  <w:sz w:val="20"/>
+                  <w:szCs w:val="20"/>
+                </w:rPr>
+                <w:t>Greensheets</w:t>
+              </w:r>
+              <w:proofErr w:type="spellEnd"/>
+              <w:r>
+                <w:rPr>
+                  <w:rFonts w:ascii="Arial" w:hAnsi="Arial"/>
+                  <w:sz w:val="20"/>
+                  <w:szCs w:val="20"/>
+                </w:rPr>
+                <w:t xml:space="preserve"> Forms of the module. </w:t>
+              </w:r>
+            </w:ins>
+            <w:ins w:id="88" w:author="Tulchinskaya, Gaby (NIH/NCI) [C]" w:date="2017-02-10T11:01:00Z">
               <w:r>
                 <w:rPr>
                   <w:rFonts w:ascii="Arial" w:hAnsi="Arial"/>
@@ -13528,102 +14675,62 @@
                 </w:rPr>
                 <w:t xml:space="preserve"> </w:t>
               </w:r>
-              <w:r>
-                <w:t>“</w:t>
-              </w:r>
+            </w:ins>
+            <w:r>
+              <w:rPr>
+                <w:rFonts w:ascii="Arial" w:hAnsi="Arial"/>
+                <w:sz w:val="20"/>
+                <w:szCs w:val="20"/>
+              </w:rPr>
+              <w:t xml:space="preserve"> </w:t>
+            </w:r>
+            <w:del w:id="89" w:author="Tulchinskaya, Gaby (NIH/NCI) [C]" w:date="2017-02-10T10:56:00Z">
               <w:r>
                 <w:rPr>
                   <w:rFonts w:ascii="Arial" w:hAnsi="Arial"/>
                   <w:sz w:val="20"/>
                   <w:szCs w:val="20"/>
                 </w:rPr>
-                <w:t>Review and Test Greensheets” button</w:t>
+                <w:delText>Promote Module button to accept the Draft Greensheets and promote them to Production. Alternatively, they are not ready to be promoted, you may select Reject Module and submit the updated request at a later time.</w:delText>
               </w:r>
-            </w:ins>
-            <w:ins w:id="51" w:author="Tulchinskaya, Gaby (NIH/NCI) [C]" w:date="2017-02-10T10:59:00Z">
-              <w:r>
-                <w:rPr>
-                  <w:rFonts w:ascii="Arial" w:hAnsi="Arial"/>
-                  <w:sz w:val="20"/>
-                  <w:szCs w:val="20"/>
-                </w:rPr>
-                <w:t xml:space="preserve"> to </w:t>
-              </w:r>
-            </w:ins>
-            <w:ins w:id="52" w:author="Tulchinskaya, Gaby (NIH/NCI) [C]" w:date="2017-02-10T11:01:00Z">
-              <w:r>
-                <w:rPr>
-                  <w:rFonts w:ascii="Arial" w:hAnsi="Arial"/>
-                  <w:sz w:val="20"/>
-                  <w:szCs w:val="20"/>
-                </w:rPr>
-                <w:t xml:space="preserve">process the module. </w:t>
-              </w:r>
-            </w:ins>
-            <w:r>
+            </w:del>
+          </w:p>
+          <w:p>
+            <w:pPr>
+              <w:pStyle w:val="PlainText"/>
               <w:rPr>
                 <w:rFonts w:ascii="Arial" w:hAnsi="Arial"/>
                 <w:sz w:val="20"/>
                 <w:szCs w:val="20"/>
               </w:rPr>
-              <w:t xml:space="preserve"> </w:t>
-            </w:r>
-            <w:del w:id="53" w:author="Tulchinskaya, Gaby (NIH/NCI) [C]" w:date="2017-02-10T10:56:00Z">
-              <w:r>
-                <w:rPr>
-                  <w:rFonts w:ascii="Arial" w:hAnsi="Arial"/>
-                  <w:sz w:val="20"/>
-                  <w:szCs w:val="20"/>
-                </w:rPr>
-                <w:delText xml:space="preserve">Promote Module button to accept the Draft Greensheets and promote them to Production. Alternatively, they are not ready to be promoted, you may select Reject </w:delText>
-              </w:r>
-              <w:r>
-                <w:rPr>
-                  <w:rFonts w:ascii="Arial" w:hAnsi="Arial"/>
-                  <w:sz w:val="20"/>
-                  <w:szCs w:val="20"/>
-                </w:rPr>
-                <w:lastRenderedPageBreak/>
-                <w:delText>Module and submit the updated request at a later time.</w:delText>
-              </w:r>
-            </w:del>
-          </w:p>
-          <w:p>
-            <w:pPr>
-              <w:pStyle w:val="PlainText"/>
+            </w:pPr>
+            <w:r>
               <w:rPr>
                 <w:rFonts w:ascii="Arial" w:hAnsi="Arial"/>
                 <w:sz w:val="20"/>
                 <w:szCs w:val="20"/>
               </w:rPr>
-            </w:pPr>
-            <w:r>
+              <w:t> </w:t>
+            </w:r>
+          </w:p>
+          <w:p>
+            <w:pPr>
+              <w:pStyle w:val="PlainText"/>
               <w:rPr>
                 <w:rFonts w:ascii="Arial" w:hAnsi="Arial"/>
                 <w:sz w:val="20"/>
                 <w:szCs w:val="20"/>
               </w:rPr>
-              <w:t> </w:t>
-            </w:r>
-          </w:p>
-          <w:p>
-            <w:pPr>
-              <w:pStyle w:val="PlainText"/>
+            </w:pPr>
+            <w:r>
               <w:rPr>
                 <w:rFonts w:ascii="Arial" w:hAnsi="Arial"/>
                 <w:sz w:val="20"/>
                 <w:szCs w:val="20"/>
               </w:rPr>
-            </w:pPr>
-            <w:r>
-              <w:rPr>
-                <w:rFonts w:ascii="Arial" w:hAnsi="Arial"/>
-                <w:sz w:val="20"/>
-                <w:szCs w:val="20"/>
-              </w:rPr>
               <w:t>Comments</w:t>
             </w:r>
-            <w:ins w:id="54" w:author="Tulchinskaya, Gaby (NIH/NCI) [C]" w:date="2017-02-10T10:58:00Z">
+            <w:ins w:id="90" w:author="Tulchinskaya, Gaby (NIH/NCI) [C]" w:date="2017-02-10T10:58:00Z">
               <w:r>
                 <w:rPr>
                   <w:rFonts w:ascii="Arial" w:hAnsi="Arial"/>
@@ -13667,7 +14774,7 @@
                 <w:sz w:val="20"/>
                 <w:szCs w:val="20"/>
               </w:rPr>
-              <w:t>comments, entered in Form Builder</w:t>
+              <w:t xml:space="preserve">comments, entered in Form </w:t>
             </w:r>
             <w:r>
               <w:rPr>
@@ -13676,6 +14783,16 @@
                 <w:sz w:val="20"/>
                 <w:szCs w:val="20"/>
               </w:rPr>
+              <w:lastRenderedPageBreak/>
+              <w:t>Builder</w:t>
+            </w:r>
+            <w:r>
+              <w:rPr>
+                <w:rFonts w:ascii="Arial" w:hAnsi="Arial"/>
+                <w:color w:val="0070C0"/>
+                <w:sz w:val="20"/>
+                <w:szCs w:val="20"/>
+              </w:rPr>
               <w:t>&gt;</w:t>
             </w:r>
             <w:r>
@@ -13701,13 +14818,13 @@
             <w:pPr>
               <w:pStyle w:val="PlainText"/>
               <w:rPr>
-                <w:del w:id="55" w:author="Tulchinskaya, Gaby (NIH/NCI) [C]" w:date="2017-02-10T10:58:00Z"/>
+                <w:del w:id="91" w:author="Tulchinskaya, Gaby (NIH/NCI) [C]" w:date="2017-02-10T10:58:00Z"/>
                 <w:rFonts w:ascii="Arial" w:hAnsi="Arial"/>
                 <w:sz w:val="20"/>
                 <w:szCs w:val="20"/>
               </w:rPr>
             </w:pPr>
-            <w:del w:id="56" w:author="Tulchinskaya, Gaby (NIH/NCI) [C]" w:date="2017-02-10T10:58:00Z">
+            <w:del w:id="92" w:author="Tulchinskaya, Gaby (NIH/NCI) [C]" w:date="2017-02-10T10:58:00Z">
               <w:r>
                 <w:rPr>
                   <w:rFonts w:ascii="Arial" w:hAnsi="Arial"/>
@@ -13722,13 +14839,13 @@
             <w:pPr>
               <w:pStyle w:val="PlainText"/>
               <w:rPr>
-                <w:del w:id="57" w:author="Tulchinskaya, Gaby (NIH/NCI) [C]" w:date="2017-02-10T10:58:00Z"/>
+                <w:del w:id="93" w:author="Tulchinskaya, Gaby (NIH/NCI) [C]" w:date="2017-02-10T10:58:00Z"/>
                 <w:rFonts w:ascii="Arial" w:hAnsi="Arial"/>
                 <w:sz w:val="20"/>
                 <w:szCs w:val="20"/>
               </w:rPr>
             </w:pPr>
-            <w:del w:id="58" w:author="Tulchinskaya, Gaby (NIH/NCI) [C]" w:date="2017-02-10T10:58:00Z">
+            <w:del w:id="94" w:author="Tulchinskaya, Gaby (NIH/NCI) [C]" w:date="2017-02-10T10:58:00Z">
               <w:r>
                 <w:rPr>
                   <w:rFonts w:ascii="Arial" w:hAnsi="Arial"/>
@@ -13783,13 +14900,23 @@
                 <w:szCs w:val="20"/>
               </w:rPr>
             </w:pPr>
+            <w:proofErr w:type="spellStart"/>
             <w:r>
               <w:rPr>
                 <w:rFonts w:ascii="Arial" w:hAnsi="Arial"/>
                 <w:sz w:val="20"/>
                 <w:szCs w:val="20"/>
               </w:rPr>
-              <w:t xml:space="preserve">Greensheets Application URL: </w:t>
+              <w:t>Greensheets</w:t>
+            </w:r>
+            <w:proofErr w:type="spellEnd"/>
+            <w:r>
+              <w:rPr>
+                <w:rFonts w:ascii="Arial" w:hAnsi="Arial"/>
+                <w:sz w:val="20"/>
+                <w:szCs w:val="20"/>
+              </w:rPr>
+              <w:t xml:space="preserve"> Application URL: </w:t>
             </w:r>
             <w:hyperlink r:id="rId83" w:history="1">
               <w:r>
@@ -13807,6 +14934,11 @@
             <w:r>
               <w:t> </w:t>
             </w:r>
+            <w:ins w:id="95" w:author="Polonsky, Yakov (NIH/NCI) [C]" w:date="2017-02-10T11:38:00Z">
+              <w:r>
+                <w:t>(URL should be customized to open GS page with imported draft module</w:t>
+              </w:r>
+            </w:ins>
           </w:p>
         </w:tc>
       </w:tr>
@@ -13906,8 +15038,13 @@
           </w:tcPr>
           <w:p>
             <w:r>
-              <w:t>Unsuccessful Import of the DRAFT Greensheets</w:t>
-            </w:r>
+              <w:t xml:space="preserve">Unsuccessful Import of the DRAFT </w:t>
+            </w:r>
+            <w:proofErr w:type="spellStart"/>
+            <w:r>
+              <w:t>Greensheets</w:t>
+            </w:r>
+            <w:proofErr w:type="spellEnd"/>
           </w:p>
         </w:tc>
         <w:tc>
@@ -14053,8 +15190,13 @@
               <w:t xml:space="preserve"> </w:t>
             </w:r>
             <w:r>
-              <w:t>Confirmation of Successful Promotion of Draft Greensheets</w:t>
-            </w:r>
+              <w:t xml:space="preserve">Confirmation of Successful Promotion of Draft </w:t>
+            </w:r>
+            <w:proofErr w:type="spellStart"/>
+            <w:r>
+              <w:t>Greensheets</w:t>
+            </w:r>
+            <w:proofErr w:type="spellEnd"/>
           </w:p>
         </w:tc>
         <w:tc>
@@ -14106,25 +15248,25 @@
                 <w:sz w:val="20"/>
                 <w:szCs w:val="20"/>
               </w:rPr>
-              <w:t xml:space="preserve"> Draft Greensheets are successfully promoted to Production.</w:t>
-            </w:r>
-          </w:p>
-          <w:p>
-            <w:pPr>
-              <w:pStyle w:val="PlainText"/>
+              <w:t xml:space="preserve"> Draft </w:t>
+            </w:r>
+            <w:proofErr w:type="spellStart"/>
+            <w:r>
               <w:rPr>
                 <w:rFonts w:ascii="Arial" w:hAnsi="Arial"/>
                 <w:sz w:val="20"/>
                 <w:szCs w:val="20"/>
               </w:rPr>
-            </w:pPr>
+              <w:t>Greensheets</w:t>
+            </w:r>
+            <w:proofErr w:type="spellEnd"/>
             <w:r>
               <w:rPr>
                 <w:rFonts w:ascii="Arial" w:hAnsi="Arial"/>
                 <w:sz w:val="20"/>
                 <w:szCs w:val="20"/>
               </w:rPr>
-              <w:t> </w:t>
+              <w:t xml:space="preserve"> are successfully promoted to Production.</w:t>
             </w:r>
           </w:p>
           <w:p>
@@ -14142,7 +15284,35 @@
                 <w:sz w:val="20"/>
                 <w:szCs w:val="20"/>
               </w:rPr>
-              <w:t xml:space="preserve">Greensheets Application URL: </w:t>
+              <w:t> </w:t>
+            </w:r>
+          </w:p>
+          <w:p>
+            <w:pPr>
+              <w:pStyle w:val="PlainText"/>
+              <w:rPr>
+                <w:rFonts w:ascii="Arial" w:hAnsi="Arial"/>
+                <w:sz w:val="20"/>
+                <w:szCs w:val="20"/>
+              </w:rPr>
+            </w:pPr>
+            <w:proofErr w:type="spellStart"/>
+            <w:r>
+              <w:rPr>
+                <w:rFonts w:ascii="Arial" w:hAnsi="Arial"/>
+                <w:sz w:val="20"/>
+                <w:szCs w:val="20"/>
+              </w:rPr>
+              <w:t>Greensheets</w:t>
+            </w:r>
+            <w:proofErr w:type="spellEnd"/>
+            <w:r>
+              <w:rPr>
+                <w:rFonts w:ascii="Arial" w:hAnsi="Arial"/>
+                <w:sz w:val="20"/>
+                <w:szCs w:val="20"/>
+              </w:rPr>
+              <w:t xml:space="preserve"> Application URL: </w:t>
             </w:r>
             <w:hyperlink r:id="rId84" w:history="1">
               <w:r>
@@ -14270,8 +15440,13 @@
               <w:t xml:space="preserve"> </w:t>
             </w:r>
             <w:r>
-              <w:t>Rejection of the Draft Greensheets</w:t>
-            </w:r>
+              <w:t xml:space="preserve">Rejection of the Draft </w:t>
+            </w:r>
+            <w:proofErr w:type="spellStart"/>
+            <w:r>
+              <w:t>Greensheets</w:t>
+            </w:r>
+            <w:proofErr w:type="spellEnd"/>
           </w:p>
         </w:tc>
         <w:tc>
@@ -14308,7 +15483,7 @@
               </w:rPr>
               <w:t xml:space="preserve">The </w:t>
             </w:r>
-            <w:ins w:id="59" w:author="Tulchinskaya, Gaby (NIH/NCI) [C]" w:date="2017-02-10T11:02:00Z">
+            <w:ins w:id="96" w:author="Tulchinskaya, Gaby (NIH/NCI) [C]" w:date="2017-02-10T11:02:00Z">
               <w:r>
                 <w:rPr>
                   <w:rFonts w:ascii="Arial" w:hAnsi="Arial"/>
@@ -14333,25 +15508,53 @@
                 <w:sz w:val="20"/>
                 <w:szCs w:val="20"/>
               </w:rPr>
-              <w:t>Draft Greensheets were rejected.</w:t>
-            </w:r>
-          </w:p>
-          <w:p>
-            <w:pPr>
-              <w:pStyle w:val="PlainText"/>
+              <w:t xml:space="preserve">Draft </w:t>
+            </w:r>
+            <w:proofErr w:type="spellStart"/>
+            <w:r>
               <w:rPr>
                 <w:rFonts w:ascii="Arial" w:hAnsi="Arial"/>
                 <w:sz w:val="20"/>
                 <w:szCs w:val="20"/>
               </w:rPr>
-            </w:pPr>
+              <w:t>Greensheets</w:t>
+            </w:r>
+            <w:proofErr w:type="spellEnd"/>
             <w:r>
               <w:rPr>
                 <w:rFonts w:ascii="Arial" w:hAnsi="Arial"/>
                 <w:sz w:val="20"/>
                 <w:szCs w:val="20"/>
               </w:rPr>
-              <w:t xml:space="preserve">Greensheets Application URL: </w:t>
+              <w:t xml:space="preserve"> were rejected.</w:t>
+            </w:r>
+          </w:p>
+          <w:p>
+            <w:pPr>
+              <w:pStyle w:val="PlainText"/>
+              <w:rPr>
+                <w:rFonts w:ascii="Arial" w:hAnsi="Arial"/>
+                <w:sz w:val="20"/>
+                <w:szCs w:val="20"/>
+              </w:rPr>
+            </w:pPr>
+            <w:proofErr w:type="spellStart"/>
+            <w:r>
+              <w:rPr>
+                <w:rFonts w:ascii="Arial" w:hAnsi="Arial"/>
+                <w:sz w:val="20"/>
+                <w:szCs w:val="20"/>
+              </w:rPr>
+              <w:t>Greensheets</w:t>
+            </w:r>
+            <w:proofErr w:type="spellEnd"/>
+            <w:r>
+              <w:rPr>
+                <w:rFonts w:ascii="Arial" w:hAnsi="Arial"/>
+                <w:sz w:val="20"/>
+                <w:szCs w:val="20"/>
+              </w:rPr>
+              <w:t xml:space="preserve"> Application URL: </w:t>
             </w:r>
             <w:hyperlink r:id="rId85" w:history="1">
               <w:r>
@@ -14402,8 +15605,13 @@
         <w:t>GS</w:t>
       </w:r>
       <w:r>
-        <w:t xml:space="preserve"> emails are being sent by ProcessNewQuestionDefsServiceImpl</w:t>
-      </w:r>
+        <w:t xml:space="preserve"> emails are being sent by </w:t>
+      </w:r>
+      <w:proofErr w:type="spellStart"/>
+      <w:r>
+        <w:t>ProcessNewQuestionDefsServiceImpl</w:t>
+      </w:r>
+      <w:proofErr w:type="spellEnd"/>
       <w:r>
         <w:rPr>
           <w:color w:val="70AD47"/>
@@ -14411,14 +15619,47 @@
         <w:t xml:space="preserve">. </w:t>
       </w:r>
       <w:r>
-        <w:t>In addition, there is a property called gs_send_mail defined in greensheetconfig.properties that can be used to disable email sending (setting its value to false).</w:t>
+        <w:t xml:space="preserve">In addition, there is a property called </w:t>
+      </w:r>
+      <w:proofErr w:type="spellStart"/>
+      <w:r>
+        <w:t>gs_send_mail</w:t>
+      </w:r>
+      <w:proofErr w:type="spellEnd"/>
+      <w:r>
+        <w:t xml:space="preserve"> defined in </w:t>
+      </w:r>
+      <w:proofErr w:type="spellStart"/>
+      <w:proofErr w:type="gramStart"/>
+      <w:r>
+        <w:t>greensheetconfig.properties</w:t>
+      </w:r>
+      <w:proofErr w:type="spellEnd"/>
+      <w:proofErr w:type="gramEnd"/>
+      <w:r>
+        <w:t xml:space="preserve"> that can be used to disable email sending (setting its value to false).</w:t>
       </w:r>
       <w:r>
         <w:t xml:space="preserve"> </w:t>
       </w:r>
       <w:r>
-        <w:t>The messages are being sent to the list of addresses defined in the gs_error_email_to property in greensheetconfig.properties</w:t>
-      </w:r>
+        <w:t xml:space="preserve">The messages are being sent to the list of addresses defined in the </w:t>
+      </w:r>
+      <w:proofErr w:type="spellStart"/>
+      <w:r>
+        <w:t>gs_error_email_to</w:t>
+      </w:r>
+      <w:proofErr w:type="spellEnd"/>
+      <w:r>
+        <w:t xml:space="preserve"> property in </w:t>
+      </w:r>
+      <w:proofErr w:type="spellStart"/>
+      <w:proofErr w:type="gramStart"/>
+      <w:r>
+        <w:t>greensheetconfig.properties</w:t>
+      </w:r>
+      <w:proofErr w:type="spellEnd"/>
+      <w:proofErr w:type="gramEnd"/>
     </w:p>
     <w:p>
       <w:pPr>
@@ -14434,6 +15675,7 @@
           <w:color w:val="000000"/>
           <w:highlight w:val="lightGray"/>
         </w:rPr>
+        <w:lastRenderedPageBreak/>
         <w:t>Question:</w:t>
       </w:r>
       <w:r>
@@ -14489,7 +15731,7 @@
 </file>
 
 <file path=word/endnotes.xml><?xml version="1.0" encoding="utf-8"?>
-<w:endnotes xmlns:wpc="http://schemas.microsoft.com/office/word/2010/wordprocessingCanvas" xmlns:cx="http://schemas.microsoft.com/office/drawing/2014/chartex" xmlns:cx1="http://schemas.microsoft.com/office/drawing/2015/9/8/chartex" xmlns:cx2="http://schemas.microsoft.com/office/drawing/2015/10/21/chartex" xmlns:mc="http://schemas.openxmlformats.org/markup-compatibility/2006" xmlns:o="urn:schemas-microsoft-com:office:office" xmlns:r="http://schemas.openxmlformats.org/officeDocument/2006/relationships" xmlns:m="http://schemas.openxmlformats.org/officeDocument/2006/math" xmlns:v="urn:schemas-microsoft-com:vml" xmlns:wp14="http://schemas.microsoft.com/office/word/2010/wordprocessingDrawing" xmlns:wp="http://schemas.openxmlformats.org/drawingml/2006/wordprocessingDrawing" xmlns:w10="urn:schemas-microsoft-com:office:word" xmlns:w="http://schemas.openxmlformats.org/wordprocessingml/2006/main" xmlns:w14="http://schemas.microsoft.com/office/word/2010/wordml" xmlns:w15="http://schemas.microsoft.com/office/word/2012/wordml" xmlns:w16se="http://schemas.microsoft.com/office/word/2015/wordml/symex" xmlns:wpg="http://schemas.microsoft.com/office/word/2010/wordprocessingGroup" xmlns:wpi="http://schemas.microsoft.com/office/word/2010/wordprocessingInk" xmlns:wne="http://schemas.microsoft.com/office/word/2006/wordml" xmlns:wps="http://schemas.microsoft.com/office/word/2010/wordprocessingShape" mc:Ignorable="w14 w15 w16se wp14">
+<w:endnotes xmlns:wpc="http://schemas.microsoft.com/office/word/2010/wordprocessingCanvas" xmlns:mo="http://schemas.microsoft.com/office/mac/office/2008/main" xmlns:mc="http://schemas.openxmlformats.org/markup-compatibility/2006" xmlns:mv="urn:schemas-microsoft-com:mac:vml" xmlns:o="urn:schemas-microsoft-com:office:office" xmlns:r="http://schemas.openxmlformats.org/officeDocument/2006/relationships" xmlns:m="http://schemas.openxmlformats.org/officeDocument/2006/math" xmlns:v="urn:schemas-microsoft-com:vml" xmlns:wp14="http://schemas.microsoft.com/office/word/2010/wordprocessingDrawing" xmlns:wp="http://schemas.openxmlformats.org/drawingml/2006/wordprocessingDrawing" xmlns:w10="urn:schemas-microsoft-com:office:word" xmlns:w="http://schemas.openxmlformats.org/wordprocessingml/2006/main" xmlns:w14="http://schemas.microsoft.com/office/word/2010/wordml" xmlns:w15="http://schemas.microsoft.com/office/word/2012/wordml" xmlns:wpg="http://schemas.microsoft.com/office/word/2010/wordprocessingGroup" xmlns:wpi="http://schemas.microsoft.com/office/word/2010/wordprocessingInk" xmlns:wne="http://schemas.microsoft.com/office/word/2006/wordml" xmlns:wps="http://schemas.microsoft.com/office/word/2010/wordprocessingShape" mc:Ignorable="w14 w15 wp14">
   <w:endnote w:type="separator" w:id="-1">
     <w:p>
       <w:r>
@@ -14562,7 +15804,7 @@
 </file>
 
 <file path=word/footer1.xml><?xml version="1.0" encoding="utf-8"?>
-<w:ftr xmlns:wpc="http://schemas.microsoft.com/office/word/2010/wordprocessingCanvas" xmlns:cx="http://schemas.microsoft.com/office/drawing/2014/chartex" xmlns:cx1="http://schemas.microsoft.com/office/drawing/2015/9/8/chartex" xmlns:cx2="http://schemas.microsoft.com/office/drawing/2015/10/21/chartex" xmlns:mc="http://schemas.openxmlformats.org/markup-compatibility/2006" xmlns:o="urn:schemas-microsoft-com:office:office" xmlns:r="http://schemas.openxmlformats.org/officeDocument/2006/relationships" xmlns:m="http://schemas.openxmlformats.org/officeDocument/2006/math" xmlns:v="urn:schemas-microsoft-com:vml" xmlns:wp14="http://schemas.microsoft.com/office/word/2010/wordprocessingDrawing" xmlns:wp="http://schemas.openxmlformats.org/drawingml/2006/wordprocessingDrawing" xmlns:w10="urn:schemas-microsoft-com:office:word" xmlns:w="http://schemas.openxmlformats.org/wordprocessingml/2006/main" xmlns:w14="http://schemas.microsoft.com/office/word/2010/wordml" xmlns:w15="http://schemas.microsoft.com/office/word/2012/wordml" xmlns:w16se="http://schemas.microsoft.com/office/word/2015/wordml/symex" xmlns:wpg="http://schemas.microsoft.com/office/word/2010/wordprocessingGroup" xmlns:wpi="http://schemas.microsoft.com/office/word/2010/wordprocessingInk" xmlns:wne="http://schemas.microsoft.com/office/word/2006/wordml" xmlns:wps="http://schemas.microsoft.com/office/word/2010/wordprocessingShape" mc:Ignorable="w14 w15 w16se wp14">
+<w:ftr xmlns:wpc="http://schemas.microsoft.com/office/word/2010/wordprocessingCanvas" xmlns:mo="http://schemas.microsoft.com/office/mac/office/2008/main" xmlns:mc="http://schemas.openxmlformats.org/markup-compatibility/2006" xmlns:mv="urn:schemas-microsoft-com:mac:vml" xmlns:o="urn:schemas-microsoft-com:office:office" xmlns:r="http://schemas.openxmlformats.org/officeDocument/2006/relationships" xmlns:m="http://schemas.openxmlformats.org/officeDocument/2006/math" xmlns:v="urn:schemas-microsoft-com:vml" xmlns:wp14="http://schemas.microsoft.com/office/word/2010/wordprocessingDrawing" xmlns:wp="http://schemas.openxmlformats.org/drawingml/2006/wordprocessingDrawing" xmlns:w10="urn:schemas-microsoft-com:office:word" xmlns:w="http://schemas.openxmlformats.org/wordprocessingml/2006/main" xmlns:w14="http://schemas.microsoft.com/office/word/2010/wordml" xmlns:w15="http://schemas.microsoft.com/office/word/2012/wordml" xmlns:wpg="http://schemas.microsoft.com/office/word/2010/wordprocessingGroup" xmlns:wpi="http://schemas.microsoft.com/office/word/2010/wordprocessingInk" xmlns:wne="http://schemas.microsoft.com/office/word/2006/wordml" xmlns:wps="http://schemas.microsoft.com/office/word/2010/wordprocessingShape" mc:Ignorable="w14 w15 wp14">
   <w:p>
     <w:pPr>
       <w:pStyle w:val="Footer"/>
@@ -14613,7 +15855,7 @@
           <w:rStyle w:val="PageNumber"/>
           <w:noProof/>
         </w:rPr>
-        <w:t>25</w:t>
+        <w:t>26</w:t>
       </w:r>
     </w:fldSimple>
   </w:p>
@@ -14621,7 +15863,7 @@
 </file>
 
 <file path=word/footnotes.xml><?xml version="1.0" encoding="utf-8"?>
-<w:footnotes xmlns:wpc="http://schemas.microsoft.com/office/word/2010/wordprocessingCanvas" xmlns:cx="http://schemas.microsoft.com/office/drawing/2014/chartex" xmlns:cx1="http://schemas.microsoft.com/office/drawing/2015/9/8/chartex" xmlns:cx2="http://schemas.microsoft.com/office/drawing/2015/10/21/chartex" xmlns:mc="http://schemas.openxmlformats.org/markup-compatibility/2006" xmlns:o="urn:schemas-microsoft-com:office:office" xmlns:r="http://schemas.openxmlformats.org/officeDocument/2006/relationships" xmlns:m="http://schemas.openxmlformats.org/officeDocument/2006/math" xmlns:v="urn:schemas-microsoft-com:vml" xmlns:wp14="http://schemas.microsoft.com/office/word/2010/wordprocessingDrawing" xmlns:wp="http://schemas.openxmlformats.org/drawingml/2006/wordprocessingDrawing" xmlns:w10="urn:schemas-microsoft-com:office:word" xmlns:w="http://schemas.openxmlformats.org/wordprocessingml/2006/main" xmlns:w14="http://schemas.microsoft.com/office/word/2010/wordml" xmlns:w15="http://schemas.microsoft.com/office/word/2012/wordml" xmlns:w16se="http://schemas.microsoft.com/office/word/2015/wordml/symex" xmlns:wpg="http://schemas.microsoft.com/office/word/2010/wordprocessingGroup" xmlns:wpi="http://schemas.microsoft.com/office/word/2010/wordprocessingInk" xmlns:wne="http://schemas.microsoft.com/office/word/2006/wordml" xmlns:wps="http://schemas.microsoft.com/office/word/2010/wordprocessingShape" mc:Ignorable="w14 w15 w16se wp14">
+<w:footnotes xmlns:wpc="http://schemas.microsoft.com/office/word/2010/wordprocessingCanvas" xmlns:mo="http://schemas.microsoft.com/office/mac/office/2008/main" xmlns:mc="http://schemas.openxmlformats.org/markup-compatibility/2006" xmlns:mv="urn:schemas-microsoft-com:mac:vml" xmlns:o="urn:schemas-microsoft-com:office:office" xmlns:r="http://schemas.openxmlformats.org/officeDocument/2006/relationships" xmlns:m="http://schemas.openxmlformats.org/officeDocument/2006/math" xmlns:v="urn:schemas-microsoft-com:vml" xmlns:wp14="http://schemas.microsoft.com/office/word/2010/wordprocessingDrawing" xmlns:wp="http://schemas.openxmlformats.org/drawingml/2006/wordprocessingDrawing" xmlns:w10="urn:schemas-microsoft-com:office:word" xmlns:w="http://schemas.openxmlformats.org/wordprocessingml/2006/main" xmlns:w14="http://schemas.microsoft.com/office/word/2010/wordml" xmlns:w15="http://schemas.microsoft.com/office/word/2012/wordml" xmlns:wpg="http://schemas.microsoft.com/office/word/2010/wordprocessingGroup" xmlns:wpi="http://schemas.microsoft.com/office/word/2010/wordprocessingInk" xmlns:wne="http://schemas.microsoft.com/office/word/2006/wordml" xmlns:wps="http://schemas.microsoft.com/office/word/2010/wordprocessingShape" mc:Ignorable="w14 w15 wp14">
   <w:footnote w:type="separator" w:id="-1">
     <w:p>
       <w:r>
@@ -14694,7 +15936,7 @@
 </file>
 
 <file path=word/header1.xml><?xml version="1.0" encoding="utf-8"?>
-<w:hdr xmlns:wpc="http://schemas.microsoft.com/office/word/2010/wordprocessingCanvas" xmlns:cx="http://schemas.microsoft.com/office/drawing/2014/chartex" xmlns:cx1="http://schemas.microsoft.com/office/drawing/2015/9/8/chartex" xmlns:cx2="http://schemas.microsoft.com/office/drawing/2015/10/21/chartex" xmlns:mc="http://schemas.openxmlformats.org/markup-compatibility/2006" xmlns:o="urn:schemas-microsoft-com:office:office" xmlns:r="http://schemas.openxmlformats.org/officeDocument/2006/relationships" xmlns:m="http://schemas.openxmlformats.org/officeDocument/2006/math" xmlns:v="urn:schemas-microsoft-com:vml" xmlns:wp14="http://schemas.microsoft.com/office/word/2010/wordprocessingDrawing" xmlns:wp="http://schemas.openxmlformats.org/drawingml/2006/wordprocessingDrawing" xmlns:w10="urn:schemas-microsoft-com:office:word" xmlns:w="http://schemas.openxmlformats.org/wordprocessingml/2006/main" xmlns:w14="http://schemas.microsoft.com/office/word/2010/wordml" xmlns:w15="http://schemas.microsoft.com/office/word/2012/wordml" xmlns:w16se="http://schemas.microsoft.com/office/word/2015/wordml/symex" xmlns:wpg="http://schemas.microsoft.com/office/word/2010/wordprocessingGroup" xmlns:wpi="http://schemas.microsoft.com/office/word/2010/wordprocessingInk" xmlns:wne="http://schemas.microsoft.com/office/word/2006/wordml" xmlns:wps="http://schemas.microsoft.com/office/word/2010/wordprocessingShape" mc:Ignorable="w14 w15 w16se wp14">
+<w:hdr xmlns:wpc="http://schemas.microsoft.com/office/word/2010/wordprocessingCanvas" xmlns:mo="http://schemas.microsoft.com/office/mac/office/2008/main" xmlns:mc="http://schemas.openxmlformats.org/markup-compatibility/2006" xmlns:mv="urn:schemas-microsoft-com:mac:vml" xmlns:o="urn:schemas-microsoft-com:office:office" xmlns:r="http://schemas.openxmlformats.org/officeDocument/2006/relationships" xmlns:m="http://schemas.openxmlformats.org/officeDocument/2006/math" xmlns:v="urn:schemas-microsoft-com:vml" xmlns:wp14="http://schemas.microsoft.com/office/word/2010/wordprocessingDrawing" xmlns:wp="http://schemas.openxmlformats.org/drawingml/2006/wordprocessingDrawing" xmlns:w10="urn:schemas-microsoft-com:office:word" xmlns:w="http://schemas.openxmlformats.org/wordprocessingml/2006/main" xmlns:w14="http://schemas.microsoft.com/office/word/2010/wordml" xmlns:w15="http://schemas.microsoft.com/office/word/2012/wordml" xmlns:wpg="http://schemas.microsoft.com/office/word/2010/wordprocessingGroup" xmlns:wpi="http://schemas.microsoft.com/office/word/2010/wordprocessingInk" xmlns:wne="http://schemas.microsoft.com/office/word/2006/wordml" xmlns:wps="http://schemas.microsoft.com/office/word/2010/wordprocessingShape" mc:Ignorable="w14 w15 wp14">
   <w:p>
     <w:pPr>
       <w:pStyle w:val="Header"/>
@@ -14721,7 +15963,7 @@
 </file>
 
 <file path=word/header2.xml><?xml version="1.0" encoding="utf-8"?>
-<w:hdr xmlns:wpc="http://schemas.microsoft.com/office/word/2010/wordprocessingCanvas" xmlns:cx="http://schemas.microsoft.com/office/drawing/2014/chartex" xmlns:cx1="http://schemas.microsoft.com/office/drawing/2015/9/8/chartex" xmlns:cx2="http://schemas.microsoft.com/office/drawing/2015/10/21/chartex" xmlns:mc="http://schemas.openxmlformats.org/markup-compatibility/2006" xmlns:o="urn:schemas-microsoft-com:office:office" xmlns:r="http://schemas.openxmlformats.org/officeDocument/2006/relationships" xmlns:m="http://schemas.openxmlformats.org/officeDocument/2006/math" xmlns:v="urn:schemas-microsoft-com:vml" xmlns:wp14="http://schemas.microsoft.com/office/word/2010/wordprocessingDrawing" xmlns:wp="http://schemas.openxmlformats.org/drawingml/2006/wordprocessingDrawing" xmlns:w10="urn:schemas-microsoft-com:office:word" xmlns:w="http://schemas.openxmlformats.org/wordprocessingml/2006/main" xmlns:w14="http://schemas.microsoft.com/office/word/2010/wordml" xmlns:w15="http://schemas.microsoft.com/office/word/2012/wordml" xmlns:w16se="http://schemas.microsoft.com/office/word/2015/wordml/symex" xmlns:wpg="http://schemas.microsoft.com/office/word/2010/wordprocessingGroup" xmlns:wpi="http://schemas.microsoft.com/office/word/2010/wordprocessingInk" xmlns:wne="http://schemas.microsoft.com/office/word/2006/wordml" xmlns:wps="http://schemas.microsoft.com/office/word/2010/wordprocessingShape" mc:Ignorable="w14 w15 w16se wp14">
+<w:hdr xmlns:wpc="http://schemas.microsoft.com/office/word/2010/wordprocessingCanvas" xmlns:mo="http://schemas.microsoft.com/office/mac/office/2008/main" xmlns:mc="http://schemas.openxmlformats.org/markup-compatibility/2006" xmlns:mv="urn:schemas-microsoft-com:mac:vml" xmlns:o="urn:schemas-microsoft-com:office:office" xmlns:r="http://schemas.openxmlformats.org/officeDocument/2006/relationships" xmlns:m="http://schemas.openxmlformats.org/officeDocument/2006/math" xmlns:v="urn:schemas-microsoft-com:vml" xmlns:wp14="http://schemas.microsoft.com/office/word/2010/wordprocessingDrawing" xmlns:wp="http://schemas.openxmlformats.org/drawingml/2006/wordprocessingDrawing" xmlns:w10="urn:schemas-microsoft-com:office:word" xmlns:w="http://schemas.openxmlformats.org/wordprocessingml/2006/main" xmlns:w14="http://schemas.microsoft.com/office/word/2010/wordml" xmlns:w15="http://schemas.microsoft.com/office/word/2012/wordml" xmlns:wpg="http://schemas.microsoft.com/office/word/2010/wordprocessingGroup" xmlns:wpi="http://schemas.microsoft.com/office/word/2010/wordprocessingInk" xmlns:wne="http://schemas.microsoft.com/office/word/2006/wordml" xmlns:wps="http://schemas.microsoft.com/office/word/2010/wordprocessingShape" mc:Ignorable="w14 w15 wp14">
   <w:p>
     <w:pPr>
       <w:pStyle w:val="Header"/>
@@ -14748,8 +15990,8 @@
 </file>
 
 <file path=word/numbering.xml><?xml version="1.0" encoding="utf-8"?>
-<w:numbering xmlns:wpc="http://schemas.microsoft.com/office/word/2010/wordprocessingCanvas" xmlns:cx="http://schemas.microsoft.com/office/drawing/2014/chartex" xmlns:cx1="http://schemas.microsoft.com/office/drawing/2015/9/8/chartex" xmlns:cx2="http://schemas.microsoft.com/office/drawing/2015/10/21/chartex" xmlns:mc="http://schemas.openxmlformats.org/markup-compatibility/2006" xmlns:o="urn:schemas-microsoft-com:office:office" xmlns:r="http://schemas.openxmlformats.org/officeDocument/2006/relationships" xmlns:m="http://schemas.openxmlformats.org/officeDocument/2006/math" xmlns:v="urn:schemas-microsoft-com:vml" xmlns:wp14="http://schemas.microsoft.com/office/word/2010/wordprocessingDrawing" xmlns:wp="http://schemas.openxmlformats.org/drawingml/2006/wordprocessingDrawing" xmlns:w10="urn:schemas-microsoft-com:office:word" xmlns:w="http://schemas.openxmlformats.org/wordprocessingml/2006/main" xmlns:w14="http://schemas.microsoft.com/office/word/2010/wordml" xmlns:w15="http://schemas.microsoft.com/office/word/2012/wordml" xmlns:w16se="http://schemas.microsoft.com/office/word/2015/wordml/symex" xmlns:wpg="http://schemas.microsoft.com/office/word/2010/wordprocessingGroup" xmlns:wpi="http://schemas.microsoft.com/office/word/2010/wordprocessingInk" xmlns:wne="http://schemas.microsoft.com/office/word/2006/wordml" xmlns:wps="http://schemas.microsoft.com/office/word/2010/wordprocessingShape" mc:Ignorable="w14 w15 w16se wp14">
-  <w:abstractNum w:abstractNumId="0" w15:restartNumberingAfterBreak="0">
+<w:numbering xmlns:wpc="http://schemas.microsoft.com/office/word/2010/wordprocessingCanvas" xmlns:mo="http://schemas.microsoft.com/office/mac/office/2008/main" xmlns:mc="http://schemas.openxmlformats.org/markup-compatibility/2006" xmlns:mv="urn:schemas-microsoft-com:mac:vml" xmlns:o="urn:schemas-microsoft-com:office:office" xmlns:r="http://schemas.openxmlformats.org/officeDocument/2006/relationships" xmlns:m="http://schemas.openxmlformats.org/officeDocument/2006/math" xmlns:v="urn:schemas-microsoft-com:vml" xmlns:wp14="http://schemas.microsoft.com/office/word/2010/wordprocessingDrawing" xmlns:wp="http://schemas.openxmlformats.org/drawingml/2006/wordprocessingDrawing" xmlns:w10="urn:schemas-microsoft-com:office:word" xmlns:w="http://schemas.openxmlformats.org/wordprocessingml/2006/main" xmlns:w14="http://schemas.microsoft.com/office/word/2010/wordml" xmlns:w15="http://schemas.microsoft.com/office/word/2012/wordml" xmlns:wpg="http://schemas.microsoft.com/office/word/2010/wordprocessingGroup" xmlns:wpi="http://schemas.microsoft.com/office/word/2010/wordprocessingInk" xmlns:wne="http://schemas.microsoft.com/office/word/2006/wordml" xmlns:wps="http://schemas.microsoft.com/office/word/2010/wordprocessingShape" mc:Ignorable="w14 w15 wp14">
+  <w:abstractNum w:abstractNumId="0">
     <w:nsid w:val="FFFFFF7E"/>
     <w:multiLevelType w:val="singleLevel"/>
     <w:tmpl w:val="6406B53E"/>
@@ -14767,7 +16009,7 @@
       </w:pPr>
     </w:lvl>
   </w:abstractNum>
-  <w:abstractNum w:abstractNumId="1" w15:restartNumberingAfterBreak="0">
+  <w:abstractNum w:abstractNumId="1">
     <w:nsid w:val="FFFFFF81"/>
     <w:multiLevelType w:val="singleLevel"/>
     <w:tmpl w:val="83E421C6"/>
@@ -14788,7 +16030,7 @@
       </w:rPr>
     </w:lvl>
   </w:abstractNum>
-  <w:abstractNum w:abstractNumId="2" w15:restartNumberingAfterBreak="0">
+  <w:abstractNum w:abstractNumId="2">
     <w:nsid w:val="FFFFFF88"/>
     <w:multiLevelType w:val="singleLevel"/>
     <w:tmpl w:val="4BB82622"/>
@@ -14806,7 +16048,7 @@
       </w:pPr>
     </w:lvl>
   </w:abstractNum>
-  <w:abstractNum w:abstractNumId="3" w15:restartNumberingAfterBreak="0">
+  <w:abstractNum w:abstractNumId="3">
     <w:nsid w:val="FFFFFF89"/>
     <w:multiLevelType w:val="singleLevel"/>
     <w:tmpl w:val="350EB88C"/>
@@ -14827,7 +16069,7 @@
       </w:rPr>
     </w:lvl>
   </w:abstractNum>
-  <w:abstractNum w:abstractNumId="4" w15:restartNumberingAfterBreak="0">
+  <w:abstractNum w:abstractNumId="4">
     <w:nsid w:val="0B7E24A1"/>
     <w:multiLevelType w:val="hybridMultilevel"/>
     <w:tmpl w:val="CD28305E"/>
@@ -14940,7 +16182,7 @@
       </w:rPr>
     </w:lvl>
   </w:abstractNum>
-  <w:abstractNum w:abstractNumId="5" w15:restartNumberingAfterBreak="0">
+  <w:abstractNum w:abstractNumId="5">
     <w:nsid w:val="0DC1683D"/>
     <w:multiLevelType w:val="multilevel"/>
     <w:tmpl w:val="985C8FA8"/>
@@ -15056,7 +16298,7 @@
       </w:pPr>
     </w:lvl>
   </w:abstractNum>
-  <w:abstractNum w:abstractNumId="6" w15:restartNumberingAfterBreak="0">
+  <w:abstractNum w:abstractNumId="6">
     <w:nsid w:val="0F515340"/>
     <w:multiLevelType w:val="multilevel"/>
     <w:tmpl w:val="F372073C"/>
@@ -15205,7 +16447,7 @@
       </w:rPr>
     </w:lvl>
   </w:abstractNum>
-  <w:abstractNum w:abstractNumId="7" w15:restartNumberingAfterBreak="0">
+  <w:abstractNum w:abstractNumId="7">
     <w:nsid w:val="103B6C8A"/>
     <w:multiLevelType w:val="hybridMultilevel"/>
     <w:tmpl w:val="F13067F4"/>
@@ -15318,7 +16560,7 @@
       </w:rPr>
     </w:lvl>
   </w:abstractNum>
-  <w:abstractNum w:abstractNumId="8" w15:restartNumberingAfterBreak="0">
+  <w:abstractNum w:abstractNumId="8">
     <w:nsid w:val="14B6E82E"/>
     <w:multiLevelType w:val="multilevel"/>
     <w:tmpl w:val="14B6E877"/>
@@ -15419,7 +16661,7 @@
       </w:rPr>
     </w:lvl>
   </w:abstractNum>
-  <w:abstractNum w:abstractNumId="9" w15:restartNumberingAfterBreak="0">
+  <w:abstractNum w:abstractNumId="9">
     <w:nsid w:val="14B6FEE6"/>
     <w:multiLevelType w:val="multilevel"/>
     <w:tmpl w:val="14B6FF12"/>
@@ -15520,7 +16762,7 @@
       </w:rPr>
     </w:lvl>
   </w:abstractNum>
-  <w:abstractNum w:abstractNumId="10" w15:restartNumberingAfterBreak="0">
+  <w:abstractNum w:abstractNumId="10">
     <w:nsid w:val="14B6FEE7"/>
     <w:multiLevelType w:val="multilevel"/>
     <w:tmpl w:val="14B6FF22"/>
@@ -15621,7 +16863,7 @@
       </w:rPr>
     </w:lvl>
   </w:abstractNum>
-  <w:abstractNum w:abstractNumId="11" w15:restartNumberingAfterBreak="0">
+  <w:abstractNum w:abstractNumId="11">
     <w:nsid w:val="14B6FEE8"/>
     <w:multiLevelType w:val="multilevel"/>
     <w:tmpl w:val="14B6FF32"/>
@@ -15722,7 +16964,7 @@
       </w:rPr>
     </w:lvl>
   </w:abstractNum>
-  <w:abstractNum w:abstractNumId="12" w15:restartNumberingAfterBreak="0">
+  <w:abstractNum w:abstractNumId="12">
     <w:nsid w:val="14B720D5"/>
     <w:multiLevelType w:val="multilevel"/>
     <w:tmpl w:val="14B720E5"/>
@@ -15808,7 +17050,7 @@
       </w:rPr>
     </w:lvl>
   </w:abstractNum>
-  <w:abstractNum w:abstractNumId="13" w15:restartNumberingAfterBreak="0">
+  <w:abstractNum w:abstractNumId="13">
     <w:nsid w:val="14B720E5"/>
     <w:multiLevelType w:val="multilevel"/>
     <w:tmpl w:val="14B720F4"/>
@@ -15908,7 +17150,7 @@
       </w:rPr>
     </w:lvl>
   </w:abstractNum>
-  <w:abstractNum w:abstractNumId="14" w15:restartNumberingAfterBreak="0">
+  <w:abstractNum w:abstractNumId="14">
     <w:nsid w:val="14B7245E"/>
     <w:multiLevelType w:val="multilevel"/>
     <w:tmpl w:val="14B7246D"/>
@@ -15994,7 +17236,7 @@
       </w:rPr>
     </w:lvl>
   </w:abstractNum>
-  <w:abstractNum w:abstractNumId="15" w15:restartNumberingAfterBreak="0">
+  <w:abstractNum w:abstractNumId="15">
     <w:nsid w:val="14B7275A"/>
     <w:multiLevelType w:val="multilevel"/>
     <w:tmpl w:val="14B7275A"/>
@@ -16080,7 +17322,7 @@
       </w:rPr>
     </w:lvl>
   </w:abstractNum>
-  <w:abstractNum w:abstractNumId="16" w15:restartNumberingAfterBreak="0">
+  <w:abstractNum w:abstractNumId="16">
     <w:nsid w:val="14B84759"/>
     <w:multiLevelType w:val="multilevel"/>
     <w:tmpl w:val="14B84768"/>
@@ -16181,7 +17423,7 @@
       </w:rPr>
     </w:lvl>
   </w:abstractNum>
-  <w:abstractNum w:abstractNumId="17" w15:restartNumberingAfterBreak="0">
+  <w:abstractNum w:abstractNumId="17">
     <w:nsid w:val="14B8AF1F"/>
     <w:multiLevelType w:val="multilevel"/>
     <w:tmpl w:val="14B8AF7D"/>
@@ -16309,7 +17551,7 @@
       </w:rPr>
     </w:lvl>
   </w:abstractNum>
-  <w:abstractNum w:abstractNumId="18" w15:restartNumberingAfterBreak="0">
+  <w:abstractNum w:abstractNumId="18">
     <w:nsid w:val="14B8AF20"/>
     <w:multiLevelType w:val="multilevel"/>
     <w:tmpl w:val="14B8AF8C"/>
@@ -16423,7 +17665,7 @@
       </w:rPr>
     </w:lvl>
   </w:abstractNum>
-  <w:abstractNum w:abstractNumId="19" w15:restartNumberingAfterBreak="0">
+  <w:abstractNum w:abstractNumId="19">
     <w:nsid w:val="16CF47B6"/>
     <w:multiLevelType w:val="hybridMultilevel"/>
     <w:tmpl w:val="BE74E924"/>
@@ -16536,7 +17778,7 @@
       </w:rPr>
     </w:lvl>
   </w:abstractNum>
-  <w:abstractNum w:abstractNumId="20" w15:restartNumberingAfterBreak="0">
+  <w:abstractNum w:abstractNumId="20">
     <w:nsid w:val="1C0D6215"/>
     <w:multiLevelType w:val="hybridMultilevel"/>
     <w:tmpl w:val="078AA65A"/>
@@ -16649,7 +17891,7 @@
       </w:rPr>
     </w:lvl>
   </w:abstractNum>
-  <w:abstractNum w:abstractNumId="21" w15:restartNumberingAfterBreak="0">
+  <w:abstractNum w:abstractNumId="21">
     <w:nsid w:val="1CDA108E"/>
     <w:multiLevelType w:val="hybridMultilevel"/>
     <w:tmpl w:val="A5C04FCA"/>
@@ -16762,7 +18004,7 @@
       </w:rPr>
     </w:lvl>
   </w:abstractNum>
-  <w:abstractNum w:abstractNumId="22" w15:restartNumberingAfterBreak="0">
+  <w:abstractNum w:abstractNumId="22">
     <w:nsid w:val="204368DC"/>
     <w:multiLevelType w:val="hybridMultilevel"/>
     <w:tmpl w:val="AC26A4E2"/>
@@ -16851,7 +18093,7 @@
       </w:pPr>
     </w:lvl>
   </w:abstractNum>
-  <w:abstractNum w:abstractNumId="23" w15:restartNumberingAfterBreak="0">
+  <w:abstractNum w:abstractNumId="23">
     <w:nsid w:val="215E444B"/>
     <w:multiLevelType w:val="hybridMultilevel"/>
     <w:tmpl w:val="73B2FCEA"/>
@@ -16964,7 +18206,7 @@
       </w:rPr>
     </w:lvl>
   </w:abstractNum>
-  <w:abstractNum w:abstractNumId="24" w15:restartNumberingAfterBreak="0">
+  <w:abstractNum w:abstractNumId="24">
     <w:nsid w:val="237872FB"/>
     <w:multiLevelType w:val="hybridMultilevel"/>
     <w:tmpl w:val="6212DE1C"/>
@@ -17053,7 +18295,7 @@
       </w:pPr>
     </w:lvl>
   </w:abstractNum>
-  <w:abstractNum w:abstractNumId="25" w15:restartNumberingAfterBreak="0">
+  <w:abstractNum w:abstractNumId="25">
     <w:nsid w:val="28AA2BD5"/>
     <w:multiLevelType w:val="hybridMultilevel"/>
     <w:tmpl w:val="A2286C4E"/>
@@ -17166,7 +18408,7 @@
       </w:rPr>
     </w:lvl>
   </w:abstractNum>
-  <w:abstractNum w:abstractNumId="26" w15:restartNumberingAfterBreak="0">
+  <w:abstractNum w:abstractNumId="26">
     <w:nsid w:val="28C413F7"/>
     <w:multiLevelType w:val="multilevel"/>
     <w:tmpl w:val="4B66D94E"/>
@@ -17282,7 +18524,7 @@
       </w:pPr>
     </w:lvl>
   </w:abstractNum>
-  <w:abstractNum w:abstractNumId="27" w15:restartNumberingAfterBreak="0">
+  <w:abstractNum w:abstractNumId="27">
     <w:nsid w:val="35DC702B"/>
     <w:multiLevelType w:val="hybridMultilevel"/>
     <w:tmpl w:val="E2DEF502"/>
@@ -17395,7 +18637,7 @@
       </w:rPr>
     </w:lvl>
   </w:abstractNum>
-  <w:abstractNum w:abstractNumId="28" w15:restartNumberingAfterBreak="0">
+  <w:abstractNum w:abstractNumId="28">
     <w:nsid w:val="377420D8"/>
     <w:multiLevelType w:val="hybridMultilevel"/>
     <w:tmpl w:val="4B709486"/>
@@ -17508,7 +18750,7 @@
       </w:rPr>
     </w:lvl>
   </w:abstractNum>
-  <w:abstractNum w:abstractNumId="29" w15:restartNumberingAfterBreak="0">
+  <w:abstractNum w:abstractNumId="29">
     <w:nsid w:val="3BC831F3"/>
     <w:multiLevelType w:val="hybridMultilevel"/>
     <w:tmpl w:val="C4A0D3F0"/>
@@ -17621,7 +18863,7 @@
       </w:rPr>
     </w:lvl>
   </w:abstractNum>
-  <w:abstractNum w:abstractNumId="30" w15:restartNumberingAfterBreak="0">
+  <w:abstractNum w:abstractNumId="30">
     <w:nsid w:val="3BF27DF4"/>
     <w:multiLevelType w:val="hybridMultilevel"/>
     <w:tmpl w:val="918AE130"/>
@@ -17734,7 +18976,7 @@
       </w:rPr>
     </w:lvl>
   </w:abstractNum>
-  <w:abstractNum w:abstractNumId="31" w15:restartNumberingAfterBreak="0">
+  <w:abstractNum w:abstractNumId="31">
     <w:nsid w:val="43803600"/>
     <w:multiLevelType w:val="hybridMultilevel"/>
     <w:tmpl w:val="C228FB16"/>
@@ -17847,7 +19089,7 @@
       </w:rPr>
     </w:lvl>
   </w:abstractNum>
-  <w:abstractNum w:abstractNumId="32" w15:restartNumberingAfterBreak="0">
+  <w:abstractNum w:abstractNumId="32">
     <w:nsid w:val="43FDCD13"/>
     <w:multiLevelType w:val="multilevel"/>
     <w:tmpl w:val="00000001"/>
@@ -17907,7 +19149,7 @@
       <w:lvlJc w:val="left"/>
     </w:lvl>
   </w:abstractNum>
-  <w:abstractNum w:abstractNumId="33" w15:restartNumberingAfterBreak="0">
+  <w:abstractNum w:abstractNumId="33">
     <w:nsid w:val="44E53AFE"/>
     <w:multiLevelType w:val="hybridMultilevel"/>
     <w:tmpl w:val="E35E1ACC"/>
@@ -18020,7 +19262,7 @@
       </w:rPr>
     </w:lvl>
   </w:abstractNum>
-  <w:abstractNum w:abstractNumId="34" w15:restartNumberingAfterBreak="0">
+  <w:abstractNum w:abstractNumId="34">
     <w:nsid w:val="4B387576"/>
     <w:multiLevelType w:val="hybridMultilevel"/>
     <w:tmpl w:val="152CBD20"/>
@@ -18133,7 +19375,7 @@
       </w:rPr>
     </w:lvl>
   </w:abstractNum>
-  <w:abstractNum w:abstractNumId="35" w15:restartNumberingAfterBreak="0">
+  <w:abstractNum w:abstractNumId="35">
     <w:nsid w:val="5A89120F"/>
     <w:multiLevelType w:val="hybridMultilevel"/>
     <w:tmpl w:val="DCB6AAA4"/>
@@ -18246,7 +19488,7 @@
       </w:rPr>
     </w:lvl>
   </w:abstractNum>
-  <w:abstractNum w:abstractNumId="36" w15:restartNumberingAfterBreak="0">
+  <w:abstractNum w:abstractNumId="36">
     <w:nsid w:val="5EC338EB"/>
     <w:multiLevelType w:val="multilevel"/>
     <w:tmpl w:val="97A62ED2"/>
@@ -18362,7 +19604,7 @@
       </w:pPr>
     </w:lvl>
   </w:abstractNum>
-  <w:abstractNum w:abstractNumId="37" w15:restartNumberingAfterBreak="0">
+  <w:abstractNum w:abstractNumId="37">
     <w:nsid w:val="60625F50"/>
     <w:multiLevelType w:val="hybridMultilevel"/>
     <w:tmpl w:val="7DC6A9CE"/>
@@ -18475,7 +19717,7 @@
       </w:rPr>
     </w:lvl>
   </w:abstractNum>
-  <w:abstractNum w:abstractNumId="38" w15:restartNumberingAfterBreak="0">
+  <w:abstractNum w:abstractNumId="38">
     <w:nsid w:val="6EAF03FE"/>
     <w:multiLevelType w:val="hybridMultilevel"/>
     <w:tmpl w:val="94E0E41E"/>
@@ -18588,7 +19830,7 @@
       </w:rPr>
     </w:lvl>
   </w:abstractNum>
-  <w:abstractNum w:abstractNumId="39" w15:restartNumberingAfterBreak="0">
+  <w:abstractNum w:abstractNumId="39">
     <w:nsid w:val="71772016"/>
     <w:multiLevelType w:val="multilevel"/>
     <w:tmpl w:val="97A62ED2"/>
@@ -18704,7 +19946,7 @@
       </w:pPr>
     </w:lvl>
   </w:abstractNum>
-  <w:abstractNum w:abstractNumId="40" w15:restartNumberingAfterBreak="0">
+  <w:abstractNum w:abstractNumId="40">
     <w:nsid w:val="730F572D"/>
     <w:multiLevelType w:val="hybridMultilevel"/>
     <w:tmpl w:val="3B381B40"/>
@@ -18817,7 +20059,7 @@
       </w:rPr>
     </w:lvl>
   </w:abstractNum>
-  <w:abstractNum w:abstractNumId="41" w15:restartNumberingAfterBreak="0">
+  <w:abstractNum w:abstractNumId="41">
     <w:nsid w:val="7F5A004F"/>
     <w:multiLevelType w:val="hybridMultilevel"/>
     <w:tmpl w:val="19B82A36"/>
@@ -19040,7 +20282,10 @@
 </file>
 
 <file path=word/people.xml><?xml version="1.0" encoding="utf-8"?>
-<w15:people xmlns:wpc="http://schemas.microsoft.com/office/word/2010/wordprocessingCanvas" xmlns:cx="http://schemas.microsoft.com/office/drawing/2014/chartex" xmlns:cx1="http://schemas.microsoft.com/office/drawing/2015/9/8/chartex" xmlns:cx2="http://schemas.microsoft.com/office/drawing/2015/10/21/chartex" xmlns:mc="http://schemas.openxmlformats.org/markup-compatibility/2006" xmlns:o="urn:schemas-microsoft-com:office:office" xmlns:r="http://schemas.openxmlformats.org/officeDocument/2006/relationships" xmlns:m="http://schemas.openxmlformats.org/officeDocument/2006/math" xmlns:v="urn:schemas-microsoft-com:vml" xmlns:wp14="http://schemas.microsoft.com/office/word/2010/wordprocessingDrawing" xmlns:wp="http://schemas.openxmlformats.org/drawingml/2006/wordprocessingDrawing" xmlns:w10="urn:schemas-microsoft-com:office:word" xmlns:w="http://schemas.openxmlformats.org/wordprocessingml/2006/main" xmlns:w14="http://schemas.microsoft.com/office/word/2010/wordml" xmlns:w15="http://schemas.microsoft.com/office/word/2012/wordml" xmlns:w16se="http://schemas.microsoft.com/office/word/2015/wordml/symex" xmlns:wpg="http://schemas.microsoft.com/office/word/2010/wordprocessingGroup" xmlns:wpi="http://schemas.microsoft.com/office/word/2010/wordprocessingInk" xmlns:wne="http://schemas.microsoft.com/office/word/2006/wordml" xmlns:wps="http://schemas.microsoft.com/office/word/2010/wordprocessingShape" mc:Ignorable="w14 w15 w16se wp14">
+<w15:people xmlns:wpc="http://schemas.microsoft.com/office/word/2010/wordprocessingCanvas" xmlns:mo="http://schemas.microsoft.com/office/mac/office/2008/main" xmlns:mc="http://schemas.openxmlformats.org/markup-compatibility/2006" xmlns:mv="urn:schemas-microsoft-com:mac:vml" xmlns:o="urn:schemas-microsoft-com:office:office" xmlns:r="http://schemas.openxmlformats.org/officeDocument/2006/relationships" xmlns:m="http://schemas.openxmlformats.org/officeDocument/2006/math" xmlns:v="urn:schemas-microsoft-com:vml" xmlns:wp14="http://schemas.microsoft.com/office/word/2010/wordprocessingDrawing" xmlns:wp="http://schemas.openxmlformats.org/drawingml/2006/wordprocessingDrawing" xmlns:w10="urn:schemas-microsoft-com:office:word" xmlns:w="http://schemas.openxmlformats.org/wordprocessingml/2006/main" xmlns:w14="http://schemas.microsoft.com/office/word/2010/wordml" xmlns:w15="http://schemas.microsoft.com/office/word/2012/wordml" xmlns:wpg="http://schemas.microsoft.com/office/word/2010/wordprocessingGroup" xmlns:wpi="http://schemas.microsoft.com/office/word/2010/wordprocessingInk" xmlns:wne="http://schemas.microsoft.com/office/word/2006/wordml" xmlns:wps="http://schemas.microsoft.com/office/word/2010/wordprocessingShape" mc:Ignorable="w14 w15 wp14">
+  <w15:person w15:author="Polonsky, Yakov (NIH/NCI) [C]">
+    <w15:presenceInfo w15:providerId="None" w15:userId="Polonsky, Yakov (NIH/NCI) [C]"/>
+  </w15:person>
   <w15:person w15:author="Tulchinskaya, Gaby (NIH/NCI) [C]">
     <w15:presenceInfo w15:providerId="AD" w15:userId="S-1-5-21-12604286-656692736-1848903544-797643"/>
   </w15:person>
@@ -19048,7 +20293,7 @@
 </file>
 
 <file path=word/styles.xml><?xml version="1.0" encoding="utf-8"?>
-<w:styles xmlns:mc="http://schemas.openxmlformats.org/markup-compatibility/2006" xmlns:r="http://schemas.openxmlformats.org/officeDocument/2006/relationships" xmlns:w="http://schemas.openxmlformats.org/wordprocessingml/2006/main" xmlns:w14="http://schemas.microsoft.com/office/word/2010/wordml" xmlns:w15="http://schemas.microsoft.com/office/word/2012/wordml" xmlns:w16se="http://schemas.microsoft.com/office/word/2015/wordml/symex" mc:Ignorable="w14 w15 w16se">
+<w:styles xmlns:mc="http://schemas.openxmlformats.org/markup-compatibility/2006" xmlns:r="http://schemas.openxmlformats.org/officeDocument/2006/relationships" xmlns:w="http://schemas.openxmlformats.org/wordprocessingml/2006/main" xmlns:w14="http://schemas.microsoft.com/office/word/2010/wordml" xmlns:w15="http://schemas.microsoft.com/office/word/2012/wordml" mc:Ignorable="w14 w15">
   <w:docDefaults>
     <w:rPrDefault>
       <w:rPr>
@@ -19058,7 +20303,7 @@
     </w:rPrDefault>
     <w:pPrDefault/>
   </w:docDefaults>
-  <w:latentStyles w:defLockedState="0" w:defUIPriority="99" w:defSemiHidden="0" w:defUnhideWhenUsed="0" w:defQFormat="0" w:count="372">
+  <w:latentStyles w:defLockedState="0" w:defUIPriority="99" w:defSemiHidden="0" w:defUnhideWhenUsed="0" w:defQFormat="0" w:count="382">
     <w:lsdException w:name="Normal" w:uiPriority="0" w:qFormat="1"/>
     <w:lsdException w:name="heading 1" w:uiPriority="0" w:qFormat="1"/>
     <w:lsdException w:name="heading 2" w:semiHidden="1" w:uiPriority="0" w:unhideWhenUsed="1" w:qFormat="1"/>
@@ -19164,7 +20409,6 @@
     <w:lsdException w:name="HTML Sample" w:semiHidden="1" w:unhideWhenUsed="1"/>
     <w:lsdException w:name="HTML Typewriter" w:semiHidden="1" w:unhideWhenUsed="1"/>
     <w:lsdException w:name="HTML Variable" w:semiHidden="1" w:unhideWhenUsed="1"/>
-    <w:lsdException w:name="Normal Table" w:semiHidden="1" w:unhideWhenUsed="1"/>
     <w:lsdException w:name="annotation subject" w:semiHidden="1" w:unhideWhenUsed="1"/>
     <w:lsdException w:name="No List" w:semiHidden="1" w:unhideWhenUsed="1"/>
     <w:lsdException w:name="Outline List 1" w:semiHidden="1" w:unhideWhenUsed="1"/>
@@ -19211,10 +20455,8 @@
     <w:lsdException w:name="Table Subtle 2" w:semiHidden="1" w:unhideWhenUsed="1"/>
     <w:lsdException w:name="Table Web 1" w:semiHidden="1" w:unhideWhenUsed="1"/>
     <w:lsdException w:name="Table Web 2" w:semiHidden="1" w:unhideWhenUsed="1"/>
-    <w:lsdException w:name="Table Web 3" w:semiHidden="1" w:unhideWhenUsed="1"/>
     <w:lsdException w:name="Balloon Text" w:semiHidden="1" w:unhideWhenUsed="1"/>
     <w:lsdException w:name="Table Grid" w:uiPriority="39"/>
-    <w:lsdException w:name="Table Theme" w:semiHidden="1" w:unhideWhenUsed="1"/>
     <w:lsdException w:name="Placeholder Text" w:semiHidden="1"/>
     <w:lsdException w:name="No Spacing" w:uiPriority="1" w:qFormat="1"/>
     <w:lsdException w:name="Light Shading" w:uiPriority="60"/>
@@ -19431,6 +20673,7 @@
     <w:lsdException w:name="List Table 6 Colorful Accent 6" w:uiPriority="51"/>
     <w:lsdException w:name="List Table 7 Colorful Accent 6" w:uiPriority="52"/>
     <w:lsdException w:name="Mention" w:semiHidden="1" w:unhideWhenUsed="1"/>
+    <w:lsdException w:name="Smart Hyperlink" w:semiHidden="1" w:unhideWhenUsed="1"/>
   </w:latentStyles>
   <w:style w:type="paragraph" w:default="1" w:styleId="Normal">
     <w:name w:val="Normal"/>
@@ -19937,6 +21180,7 @@
       <w:rFonts w:ascii="Arial" w:eastAsia="Times New Roman" w:hAnsi="Arial"/>
     </w:rPr>
     <w:tblPr>
+      <w:tblInd w:w="0" w:type="dxa"/>
       <w:tblBorders>
         <w:top w:val="single" w:sz="6" w:space="0" w:color="000080"/>
         <w:left w:val="single" w:sz="6" w:space="0" w:color="000080"/>
@@ -20012,6 +21256,7 @@
       <w:rFonts w:ascii="Times New Roman" w:eastAsia="Times New Roman" w:hAnsi="Times New Roman"/>
     </w:rPr>
     <w:tblPr>
+      <w:tblInd w:w="0" w:type="dxa"/>
       <w:tblBorders>
         <w:top w:val="single" w:sz="4" w:space="0" w:color="auto"/>
         <w:left w:val="single" w:sz="4" w:space="0" w:color="auto"/>
@@ -20020,6 +21265,12 @@
         <w:insideH w:val="single" w:sz="4" w:space="0" w:color="auto"/>
         <w:insideV w:val="single" w:sz="4" w:space="0" w:color="auto"/>
       </w:tblBorders>
+      <w:tblCellMar>
+        <w:top w:w="0" w:type="dxa"/>
+        <w:left w:w="108" w:type="dxa"/>
+        <w:bottom w:w="0" w:type="dxa"/>
+        <w:right w:w="108" w:type="dxa"/>
+      </w:tblCellMar>
     </w:tblPr>
   </w:style>
   <w:style w:type="paragraph" w:customStyle="1" w:styleId="Cell">
@@ -20928,7 +22179,7 @@
 </file>
 
 <file path=customXml/itemProps1.xml><?xml version="1.0" encoding="utf-8"?>
-<ds:datastoreItem xmlns:ds="http://schemas.openxmlformats.org/officeDocument/2006/customXml" ds:itemID="{BE728CD2-DF44-4139-9572-4C0B3530D09B}">
+<ds:datastoreItem xmlns:ds="http://schemas.openxmlformats.org/officeDocument/2006/customXml" ds:itemID="{FB25C9A5-AE85-0A4B-BEB9-0AAB85DD584C}">
   <ds:schemaRefs>
     <ds:schemaRef ds:uri="http://schemas.openxmlformats.org/officeDocument/2006/bibliography"/>
   </ds:schemaRefs>

</xml_diff>

<commit_message>
After the meeting with OGA: -Modified “Email to testers” flow -Removed Print form test page - Removed Preview mode - Added references to Expand/collapse rules - Modified tool tips texts
</commit_message>
<xml_diff>
--- a/Requirements/Specs/Draft Area - Scope.docx
+++ b/Requirements/Specs/Draft Area - Scope.docx
@@ -104,7 +104,7 @@
         <w:rPr>
           <w:color w:val="0000FF"/>
         </w:rPr>
-        <w:t>4</w:t>
+        <w:t>5</w:t>
       </w:r>
     </w:p>
     <w:p>
@@ -359,11 +359,9 @@
               <w:widowControl w:val="0"/>
               <w:jc w:val="center"/>
             </w:pPr>
-            <w:ins w:id="0" w:author="Tulchinskaya, Gaby (NIH/NCI) [C]" w:date="2017-02-13T13:38:00Z">
-              <w:r>
-                <w:t>1.1</w:t>
-              </w:r>
-            </w:ins>
+            <w:r>
+              <w:t>1.1</w:t>
+            </w:r>
           </w:p>
         </w:tc>
         <w:tc>
@@ -377,11 +375,9 @@
               <w:widowControl w:val="0"/>
               <w:jc w:val="center"/>
             </w:pPr>
-            <w:ins w:id="1" w:author="Tulchinskaya, Gaby (NIH/NCI) [C]" w:date="2017-02-13T13:38:00Z">
-              <w:r>
-                <w:t>2/13/2017</w:t>
-              </w:r>
-            </w:ins>
+            <w:r>
+              <w:t>2/13/2017</w:t>
+            </w:r>
           </w:p>
         </w:tc>
         <w:tc>
@@ -394,11 +390,9 @@
               <w:pStyle w:val="Cell"/>
               <w:widowControl w:val="0"/>
             </w:pPr>
-            <w:ins w:id="2" w:author="Tulchinskaya, Gaby (NIH/NCI) [C]" w:date="2017-02-13T13:39:00Z">
-              <w:r>
-                <w:t>G. Tulchinskaya</w:t>
-              </w:r>
-            </w:ins>
+            <w:r>
+              <w:t>G. Tulchinskaya</w:t>
+            </w:r>
           </w:p>
         </w:tc>
         <w:tc>
@@ -412,11 +406,9 @@
               <w:pStyle w:val="Cell"/>
               <w:widowControl w:val="0"/>
             </w:pPr>
-            <w:ins w:id="3" w:author="Tulchinskaya, Gaby (NIH/NCI) [C]" w:date="2017-02-13T13:39:00Z">
-              <w:r>
-                <w:t>Added notes for UI specialist throughout of the document</w:t>
-              </w:r>
-            </w:ins>
+            <w:r>
+              <w:t>Added notes for UI specialist throughout of the document</w:t>
+            </w:r>
           </w:p>
         </w:tc>
       </w:tr>
@@ -435,11 +427,9 @@
               <w:widowControl w:val="0"/>
               <w:jc w:val="center"/>
             </w:pPr>
-            <w:ins w:id="4" w:author="Tulchinskaya, Gaby (NIH/NCI) [C]" w:date="2017-02-15T12:21:00Z">
-              <w:r>
-                <w:t>1.2</w:t>
-              </w:r>
-            </w:ins>
+            <w:r>
+              <w:t>1.2</w:t>
+            </w:r>
           </w:p>
         </w:tc>
         <w:tc>
@@ -453,11 +443,9 @@
               <w:widowControl w:val="0"/>
               <w:jc w:val="center"/>
             </w:pPr>
-            <w:ins w:id="5" w:author="Tulchinskaya, Gaby (NIH/NCI) [C]" w:date="2017-02-15T12:21:00Z">
-              <w:r>
-                <w:t>2/15/2017</w:t>
-              </w:r>
-            </w:ins>
+            <w:r>
+              <w:t>2/15/2017</w:t>
+            </w:r>
           </w:p>
         </w:tc>
         <w:tc>
@@ -470,11 +458,9 @@
               <w:pStyle w:val="Cell"/>
               <w:widowControl w:val="0"/>
             </w:pPr>
-            <w:ins w:id="6" w:author="Tulchinskaya, Gaby (NIH/NCI) [C]" w:date="2017-02-15T12:21:00Z">
-              <w:r>
-                <w:t>G. Tulchinskaya</w:t>
-              </w:r>
-            </w:ins>
+            <w:r>
+              <w:t>G. Tulchinskaya</w:t>
+            </w:r>
           </w:p>
         </w:tc>
         <w:tc>
@@ -483,78 +469,62 @@
             <w:gridSpan w:val="2"/>
             <w:vAlign w:val="center"/>
           </w:tcPr>
+          <w:p>
+            <w:pPr>
+              <w:pStyle w:val="Cell"/>
+              <w:widowControl w:val="0"/>
+            </w:pPr>
+            <w:r>
+              <w:t>Added after the meeting with UI specialist:</w:t>
+            </w:r>
+          </w:p>
           <w:p>
             <w:pPr>
               <w:pStyle w:val="Cell"/>
               <w:widowControl w:val="0"/>
               <w:rPr>
-                <w:ins w:id="7" w:author="Tulchinskaya, Gaby (NIH/NCI) [C]" w:date="2017-02-15T12:21:00Z"/>
-              </w:rPr>
-            </w:pPr>
-            <w:ins w:id="8" w:author="Tulchinskaya, Gaby (NIH/NCI) [C]" w:date="2017-02-15T12:21:00Z">
-              <w:r>
-                <w:t>Added after the meeting with UI specialist:</w:t>
-              </w:r>
-            </w:ins>
-          </w:p>
-          <w:p>
-            <w:pPr>
-              <w:pStyle w:val="Cell"/>
-              <w:widowControl w:val="0"/>
-              <w:rPr>
-                <w:ins w:id="9" w:author="Tulchinskaya, Gaby (NIH/NCI) [C]" w:date="2017-02-15T12:47:00Z"/>
                 <w:noProof/>
               </w:rPr>
             </w:pPr>
-            <w:ins w:id="10" w:author="Tulchinskaya, Gaby (NIH/NCI) [C]" w:date="2017-02-15T12:38:00Z">
-              <w:r>
-                <w:t xml:space="preserve">Sec. </w:t>
-              </w:r>
-              <w:r>
-                <w:rPr>
-                  <w:noProof/>
-                </w:rPr>
-                <w:t>Promote or Reject the module functionality</w:t>
-              </w:r>
-            </w:ins>
-            <w:ins w:id="11" w:author="Tulchinskaya, Gaby (NIH/NCI) [C]" w:date="2017-02-15T12:48:00Z">
-              <w:r>
-                <w:rPr>
-                  <w:noProof/>
-                </w:rPr>
-                <w:br/>
-              </w:r>
-            </w:ins>
-            <w:ins w:id="12" w:author="Tulchinskaya, Gaby (NIH/NCI) [C]" w:date="2017-02-15T12:38:00Z">
-              <w:r>
-                <w:rPr>
-                  <w:noProof/>
-                </w:rPr>
-                <w:t xml:space="preserve">Sec. </w:t>
-              </w:r>
-            </w:ins>
-            <w:ins w:id="13" w:author="Tulchinskaya, Gaby (NIH/NCI) [C]" w:date="2017-02-15T12:48:00Z">
-              <w:r>
-                <w:rPr>
-                  <w:noProof/>
-                </w:rPr>
-                <w:t xml:space="preserve">Overall business flow description </w:t>
-              </w:r>
-              <w:r>
-                <w:rPr>
-                  <w:noProof/>
-                </w:rPr>
-                <w:t xml:space="preserve">=&gt; </w:t>
-              </w:r>
-            </w:ins>
-            <w:ins w:id="14" w:author="Tulchinskaya, Gaby (NIH/NCI) [C]" w:date="2017-02-15T12:47:00Z">
-              <w:r>
-                <w:rPr>
-                  <w:noProof/>
-                </w:rPr>
-                <w:t>For a Tester</w:t>
-              </w:r>
-            </w:ins>
+            <w:r>
+              <w:t xml:space="preserve">Sec. </w:t>
+            </w:r>
+            <w:r>
+              <w:rPr>
+                <w:noProof/>
+              </w:rPr>
+              <w:t>Promote or Reject the module functionality</w:t>
+            </w:r>
+            <w:r>
+              <w:rPr>
+                <w:noProof/>
+              </w:rPr>
+              <w:br/>
+            </w:r>
+            <w:r>
+              <w:rPr>
+                <w:noProof/>
+              </w:rPr>
+              <w:t xml:space="preserve">Sec. </w:t>
+            </w:r>
+            <w:r>
+              <w:rPr>
+                <w:noProof/>
+              </w:rPr>
+              <w:t xml:space="preserve">Overall business flow description </w:t>
+            </w:r>
+            <w:r>
+              <w:rPr>
+                <w:noProof/>
+              </w:rPr>
+              <w:t xml:space="preserve">=&gt; </w:t>
+            </w:r>
+            <w:r>
+              <w:rPr>
+                <w:noProof/>
+              </w:rPr>
+              <w:t>For a Tester</w:t>
+            </w:r>
           </w:p>
           <w:p>
             <w:pPr>
@@ -567,7 +537,6 @@
       <w:tr>
         <w:trPr>
           <w:cantSplit/>
-          <w:ins w:id="15" w:author="Tulchinskaya, Gaby (NIH/NCI) [C]" w:date="2017-03-10T15:23:00Z"/>
         </w:trPr>
         <w:tc>
           <w:tcPr>
@@ -579,15 +548,10 @@
               <w:pStyle w:val="Cell"/>
               <w:widowControl w:val="0"/>
               <w:jc w:val="center"/>
-              <w:rPr>
-                <w:ins w:id="16" w:author="Tulchinskaya, Gaby (NIH/NCI) [C]" w:date="2017-03-10T15:23:00Z"/>
-              </w:rPr>
             </w:pPr>
-            <w:ins w:id="17" w:author="Tulchinskaya, Gaby (NIH/NCI) [C]" w:date="2017-03-10T15:23:00Z">
-              <w:r>
-                <w:t>1.3</w:t>
-              </w:r>
-            </w:ins>
+            <w:r>
+              <w:t>1.3</w:t>
+            </w:r>
           </w:p>
         </w:tc>
         <w:tc>
@@ -600,15 +564,10 @@
               <w:pStyle w:val="Cell"/>
               <w:widowControl w:val="0"/>
               <w:jc w:val="center"/>
-              <w:rPr>
-                <w:ins w:id="18" w:author="Tulchinskaya, Gaby (NIH/NCI) [C]" w:date="2017-03-10T15:23:00Z"/>
-              </w:rPr>
             </w:pPr>
-            <w:ins w:id="19" w:author="Tulchinskaya, Gaby (NIH/NCI) [C]" w:date="2017-03-10T15:23:00Z">
-              <w:r>
-                <w:t>3/10/2017</w:t>
-              </w:r>
-            </w:ins>
+            <w:r>
+              <w:t>3/10/2017</w:t>
+            </w:r>
           </w:p>
         </w:tc>
         <w:tc>
@@ -620,15 +579,10 @@
             <w:pPr>
               <w:pStyle w:val="Cell"/>
               <w:widowControl w:val="0"/>
-              <w:rPr>
-                <w:ins w:id="20" w:author="Tulchinskaya, Gaby (NIH/NCI) [C]" w:date="2017-03-10T15:23:00Z"/>
-              </w:rPr>
             </w:pPr>
-            <w:ins w:id="21" w:author="Tulchinskaya, Gaby (NIH/NCI) [C]" w:date="2017-03-10T15:23:00Z">
-              <w:r>
-                <w:t>G. Tulchinskaya</w:t>
-              </w:r>
-            </w:ins>
+            <w:r>
+              <w:t>G. Tulchinskaya</w:t>
+            </w:r>
           </w:p>
         </w:tc>
         <w:tc>
@@ -641,22 +595,16 @@
             <w:pPr>
               <w:pStyle w:val="Cell"/>
               <w:widowControl w:val="0"/>
-              <w:rPr>
-                <w:ins w:id="22" w:author="Tulchinskaya, Gaby (NIH/NCI) [C]" w:date="2017-03-10T15:23:00Z"/>
-              </w:rPr>
             </w:pPr>
-            <w:ins w:id="23" w:author="Tulchinskaya, Gaby (NIH/NCI) [C]" w:date="2017-03-10T15:24:00Z">
-              <w:r>
-                <w:t>Added section “Non-functional requirements”</w:t>
-              </w:r>
-            </w:ins>
+            <w:r>
+              <w:t>Added section “Non-functional requirements”</w:t>
+            </w:r>
           </w:p>
         </w:tc>
       </w:tr>
       <w:tr>
         <w:trPr>
           <w:cantSplit/>
-          <w:ins w:id="24" w:author="Tulchinskaya, Gaby (NIH/NCI) [C]" w:date="2017-05-12T09:54:00Z"/>
         </w:trPr>
         <w:tc>
           <w:tcPr>
@@ -668,15 +616,10 @@
               <w:pStyle w:val="Cell"/>
               <w:widowControl w:val="0"/>
               <w:jc w:val="center"/>
-              <w:rPr>
-                <w:ins w:id="25" w:author="Tulchinskaya, Gaby (NIH/NCI) [C]" w:date="2017-05-12T09:54:00Z"/>
-              </w:rPr>
             </w:pPr>
-            <w:ins w:id="26" w:author="Tulchinskaya, Gaby (NIH/NCI) [C]" w:date="2017-05-12T09:54:00Z">
-              <w:r>
-                <w:t>1.4</w:t>
-              </w:r>
-            </w:ins>
+            <w:r>
+              <w:t>1.4</w:t>
+            </w:r>
           </w:p>
         </w:tc>
         <w:tc>
@@ -689,15 +632,10 @@
               <w:pStyle w:val="Cell"/>
               <w:widowControl w:val="0"/>
               <w:jc w:val="center"/>
-              <w:rPr>
-                <w:ins w:id="27" w:author="Tulchinskaya, Gaby (NIH/NCI) [C]" w:date="2017-05-12T09:54:00Z"/>
-              </w:rPr>
             </w:pPr>
-            <w:ins w:id="28" w:author="Tulchinskaya, Gaby (NIH/NCI) [C]" w:date="2017-05-12T09:54:00Z">
-              <w:r>
-                <w:t>5/12/2017</w:t>
-              </w:r>
-            </w:ins>
+            <w:r>
+              <w:t>5/12/2017</w:t>
+            </w:r>
           </w:p>
         </w:tc>
         <w:tc>
@@ -709,15 +647,10 @@
             <w:pPr>
               <w:pStyle w:val="Cell"/>
               <w:widowControl w:val="0"/>
-              <w:rPr>
-                <w:ins w:id="29" w:author="Tulchinskaya, Gaby (NIH/NCI) [C]" w:date="2017-05-12T09:54:00Z"/>
-              </w:rPr>
             </w:pPr>
-            <w:ins w:id="30" w:author="Tulchinskaya, Gaby (NIH/NCI) [C]" w:date="2017-05-12T09:54:00Z">
-              <w:r>
-                <w:t>G. Tulchinskaya</w:t>
-              </w:r>
-            </w:ins>
+            <w:r>
+              <w:t>G. Tulchinskaya</w:t>
+            </w:r>
           </w:p>
         </w:tc>
         <w:tc>
@@ -730,15 +663,126 @@
             <w:pPr>
               <w:pStyle w:val="Cell"/>
               <w:widowControl w:val="0"/>
-              <w:rPr>
-                <w:ins w:id="31" w:author="Tulchinskaya, Gaby (NIH/NCI) [C]" w:date="2017-05-12T09:54:00Z"/>
-              </w:rPr>
             </w:pPr>
-            <w:ins w:id="32" w:author="Tulchinskaya, Gaby (NIH/NCI) [C]" w:date="2017-05-12T09:55:00Z">
-              <w:r>
-                <w:t>Reworked with new UI</w:t>
-              </w:r>
-            </w:ins>
+            <w:r>
+              <w:t>Reworked with new UI</w:t>
+            </w:r>
+          </w:p>
+        </w:tc>
+      </w:tr>
+      <w:tr>
+        <w:trPr>
+          <w:cantSplit/>
+        </w:trPr>
+        <w:tc>
+          <w:tcPr>
+            <w:tcW w:w="1099" w:type="dxa"/>
+            <w:vAlign w:val="center"/>
+          </w:tcPr>
+          <w:p>
+            <w:pPr>
+              <w:pStyle w:val="Cell"/>
+              <w:widowControl w:val="0"/>
+              <w:jc w:val="center"/>
+            </w:pPr>
+            <w:r>
+              <w:t>1.5</w:t>
+            </w:r>
+          </w:p>
+        </w:tc>
+        <w:tc>
+          <w:tcPr>
+            <w:tcW w:w="1311" w:type="dxa"/>
+            <w:vAlign w:val="center"/>
+          </w:tcPr>
+          <w:p>
+            <w:pPr>
+              <w:pStyle w:val="Cell"/>
+              <w:widowControl w:val="0"/>
+              <w:jc w:val="center"/>
+            </w:pPr>
+            <w:r>
+              <w:t>6/01/2017</w:t>
+            </w:r>
+          </w:p>
+        </w:tc>
+        <w:tc>
+          <w:tcPr>
+            <w:tcW w:w="1593" w:type="dxa"/>
+            <w:vAlign w:val="center"/>
+          </w:tcPr>
+          <w:p>
+            <w:pPr>
+              <w:pStyle w:val="Cell"/>
+              <w:widowControl w:val="0"/>
+            </w:pPr>
+            <w:r>
+              <w:t>G. Tulchinskaya</w:t>
+            </w:r>
+          </w:p>
+        </w:tc>
+        <w:tc>
+          <w:tcPr>
+            <w:tcW w:w="5443" w:type="dxa"/>
+            <w:gridSpan w:val="2"/>
+            <w:vAlign w:val="center"/>
+          </w:tcPr>
+          <w:p>
+            <w:pPr>
+              <w:pStyle w:val="Cell"/>
+              <w:widowControl w:val="0"/>
+            </w:pPr>
+            <w:r>
+              <w:t>After the meeting with OGA:</w:t>
+            </w:r>
+          </w:p>
+          <w:p>
+            <w:pPr>
+              <w:pStyle w:val="Cell"/>
+              <w:widowControl w:val="0"/>
+            </w:pPr>
+            <w:r>
+              <w:t>-</w:t>
+            </w:r>
+            <w:r>
+              <w:t>Modified “Email to testers” flow</w:t>
+            </w:r>
+          </w:p>
+          <w:p>
+            <w:pPr>
+              <w:pStyle w:val="Cell"/>
+              <w:widowControl w:val="0"/>
+            </w:pPr>
+            <w:r>
+              <w:t>-Removed Print form test page</w:t>
+            </w:r>
+          </w:p>
+          <w:p>
+            <w:pPr>
+              <w:pStyle w:val="Cell"/>
+              <w:widowControl w:val="0"/>
+            </w:pPr>
+            <w:r>
+              <w:t>- Removed Preview mode</w:t>
+            </w:r>
+          </w:p>
+          <w:p>
+            <w:pPr>
+              <w:pStyle w:val="Cell"/>
+              <w:widowControl w:val="0"/>
+            </w:pPr>
+            <w:r>
+              <w:t>- Added references to Expand/collapse rules</w:t>
+            </w:r>
+          </w:p>
+          <w:p>
+            <w:pPr>
+              <w:pStyle w:val="Cell"/>
+              <w:widowControl w:val="0"/>
+            </w:pPr>
+            <w:r>
+              <w:t>- Modified tool tips texts</w:t>
+            </w:r>
           </w:p>
         </w:tc>
       </w:tr>
@@ -750,6 +794,8 @@
       <w:r>
         <w:t>Reference Documents</w:t>
       </w:r>
+      <w:bookmarkStart w:id="0" w:name="_GoBack"/>
+      <w:bookmarkEnd w:id="0"/>
     </w:p>
     <w:p>
       <w:pPr>
@@ -940,6 +986,7 @@
         <w:pStyle w:val="BodyText"/>
       </w:pPr>
       <w:r>
+        <w:lastRenderedPageBreak/>
         <w:t xml:space="preserve">Please refer to </w:t>
       </w:r>
       <w:hyperlink r:id="rId15" w:history="1">
@@ -1000,7 +1047,7 @@
       <w:r>
         <w:fldChar w:fldCharType="separate"/>
       </w:r>
-      <w:hyperlink w:anchor="_Toc482366166" w:history="1">
+      <w:hyperlink w:anchor="_Toc484078185" w:history="1">
         <w:r>
           <w:rPr>
             <w:rStyle w:val="Hyperlink"/>
@@ -1045,7 +1092,7 @@
             <w:noProof/>
             <w:webHidden/>
           </w:rPr>
-          <w:instrText xml:space="preserve"> PAGEREF _Toc482366166 \h </w:instrText>
+          <w:instrText xml:space="preserve"> PAGEREF _Toc484078185 \h </w:instrText>
         </w:r>
         <w:r>
           <w:rPr>
@@ -1065,7 +1112,7 @@
             <w:noProof/>
             <w:webHidden/>
           </w:rPr>
-          <w:t>3</w:t>
+          <w:t>4</w:t>
         </w:r>
         <w:r>
           <w:rPr>
@@ -1088,7 +1135,7 @@
           <w:szCs w:val="22"/>
         </w:rPr>
       </w:pPr>
-      <w:hyperlink w:anchor="_Toc482366167" w:history="1">
+      <w:hyperlink w:anchor="_Toc484078186" w:history="1">
         <w:r>
           <w:rPr>
             <w:rStyle w:val="Hyperlink"/>
@@ -1133,7 +1180,7 @@
             <w:noProof/>
             <w:webHidden/>
           </w:rPr>
-          <w:instrText xml:space="preserve"> PAGEREF _Toc482366167 \h </w:instrText>
+          <w:instrText xml:space="preserve"> PAGEREF _Toc484078186 \h </w:instrText>
         </w:r>
         <w:r>
           <w:rPr>
@@ -1153,7 +1200,7 @@
             <w:noProof/>
             <w:webHidden/>
           </w:rPr>
-          <w:t>3</w:t>
+          <w:t>4</w:t>
         </w:r>
         <w:r>
           <w:rPr>
@@ -1176,7 +1223,7 @@
           <w:szCs w:val="22"/>
         </w:rPr>
       </w:pPr>
-      <w:hyperlink w:anchor="_Toc482366168" w:history="1">
+      <w:hyperlink w:anchor="_Toc484078187" w:history="1">
         <w:r>
           <w:rPr>
             <w:rStyle w:val="Hyperlink"/>
@@ -1221,7 +1268,7 @@
             <w:noProof/>
             <w:webHidden/>
           </w:rPr>
-          <w:instrText xml:space="preserve"> PAGEREF _Toc482366168 \h </w:instrText>
+          <w:instrText xml:space="preserve"> PAGEREF _Toc484078187 \h </w:instrText>
         </w:r>
         <w:r>
           <w:rPr>
@@ -1241,7 +1288,7 @@
             <w:noProof/>
             <w:webHidden/>
           </w:rPr>
-          <w:t>3</w:t>
+          <w:t>4</w:t>
         </w:r>
         <w:r>
           <w:rPr>
@@ -1264,7 +1311,7 @@
           <w:szCs w:val="22"/>
         </w:rPr>
       </w:pPr>
-      <w:hyperlink w:anchor="_Toc482366169" w:history="1">
+      <w:hyperlink w:anchor="_Toc484078188" w:history="1">
         <w:r>
           <w:rPr>
             <w:rStyle w:val="Hyperlink"/>
@@ -1309,7 +1356,7 @@
             <w:noProof/>
             <w:webHidden/>
           </w:rPr>
-          <w:instrText xml:space="preserve"> PAGEREF _Toc482366169 \h </w:instrText>
+          <w:instrText xml:space="preserve"> PAGEREF _Toc484078188 \h </w:instrText>
         </w:r>
         <w:r>
           <w:rPr>
@@ -1329,7 +1376,7 @@
             <w:noProof/>
             <w:webHidden/>
           </w:rPr>
-          <w:t>3</w:t>
+          <w:t>4</w:t>
         </w:r>
         <w:r>
           <w:rPr>
@@ -1352,7 +1399,7 @@
           <w:szCs w:val="22"/>
         </w:rPr>
       </w:pPr>
-      <w:hyperlink w:anchor="_Toc482366170" w:history="1">
+      <w:hyperlink w:anchor="_Toc484078189" w:history="1">
         <w:r>
           <w:rPr>
             <w:rStyle w:val="Hyperlink"/>
@@ -1397,7 +1444,7 @@
             <w:noProof/>
             <w:webHidden/>
           </w:rPr>
-          <w:instrText xml:space="preserve"> PAGEREF _Toc482366170 \h </w:instrText>
+          <w:instrText xml:space="preserve"> PAGEREF _Toc484078189 \h </w:instrText>
         </w:r>
         <w:r>
           <w:rPr>
@@ -1417,7 +1464,7 @@
             <w:noProof/>
             <w:webHidden/>
           </w:rPr>
-          <w:t>4</w:t>
+          <w:t>5</w:t>
         </w:r>
         <w:r>
           <w:rPr>
@@ -1440,7 +1487,7 @@
           <w:szCs w:val="22"/>
         </w:rPr>
       </w:pPr>
-      <w:hyperlink w:anchor="_Toc482366171" w:history="1">
+      <w:hyperlink w:anchor="_Toc484078190" w:history="1">
         <w:r>
           <w:rPr>
             <w:rStyle w:val="Hyperlink"/>
@@ -1485,7 +1532,7 @@
             <w:noProof/>
             <w:webHidden/>
           </w:rPr>
-          <w:instrText xml:space="preserve"> PAGEREF _Toc482366171 \h </w:instrText>
+          <w:instrText xml:space="preserve"> PAGEREF _Toc484078190 \h </w:instrText>
         </w:r>
         <w:r>
           <w:rPr>
@@ -1505,7 +1552,7 @@
             <w:noProof/>
             <w:webHidden/>
           </w:rPr>
-          <w:t>5</w:t>
+          <w:t>6</w:t>
         </w:r>
         <w:r>
           <w:rPr>
@@ -1528,7 +1575,7 @@
           <w:szCs w:val="22"/>
         </w:rPr>
       </w:pPr>
-      <w:hyperlink w:anchor="_Toc482366172" w:history="1">
+      <w:hyperlink w:anchor="_Toc484078191" w:history="1">
         <w:r>
           <w:rPr>
             <w:rStyle w:val="Hyperlink"/>
@@ -1573,7 +1620,7 @@
             <w:noProof/>
             <w:webHidden/>
           </w:rPr>
-          <w:instrText xml:space="preserve"> PAGEREF _Toc482366172 \h </w:instrText>
+          <w:instrText xml:space="preserve"> PAGEREF _Toc484078191 \h </w:instrText>
         </w:r>
         <w:r>
           <w:rPr>
@@ -1593,7 +1640,7 @@
             <w:noProof/>
             <w:webHidden/>
           </w:rPr>
-          <w:t>5</w:t>
+          <w:t>6</w:t>
         </w:r>
         <w:r>
           <w:rPr>
@@ -1617,7 +1664,7 @@
           <w:szCs w:val="22"/>
         </w:rPr>
       </w:pPr>
-      <w:hyperlink w:anchor="_Toc482366173" w:history="1">
+      <w:hyperlink w:anchor="_Toc484078192" w:history="1">
         <w:r>
           <w:rPr>
             <w:rStyle w:val="Hyperlink"/>
@@ -1663,7 +1710,7 @@
             <w:noProof/>
             <w:webHidden/>
           </w:rPr>
-          <w:instrText xml:space="preserve"> PAGEREF _Toc482366173 \h </w:instrText>
+          <w:instrText xml:space="preserve"> PAGEREF _Toc484078192 \h </w:instrText>
         </w:r>
         <w:r>
           <w:rPr>
@@ -1683,7 +1730,7 @@
             <w:noProof/>
             <w:webHidden/>
           </w:rPr>
-          <w:t>6</w:t>
+          <w:t>7</w:t>
         </w:r>
         <w:r>
           <w:rPr>
@@ -1706,7 +1753,7 @@
           <w:szCs w:val="22"/>
         </w:rPr>
       </w:pPr>
-      <w:hyperlink w:anchor="_Toc482366174" w:history="1">
+      <w:hyperlink w:anchor="_Toc484078193" w:history="1">
         <w:r>
           <w:rPr>
             <w:rStyle w:val="Hyperlink"/>
@@ -1751,7 +1798,7 @@
             <w:noProof/>
             <w:webHidden/>
           </w:rPr>
-          <w:instrText xml:space="preserve"> PAGEREF _Toc482366174 \h </w:instrText>
+          <w:instrText xml:space="preserve"> PAGEREF _Toc484078193 \h </w:instrText>
         </w:r>
         <w:r>
           <w:rPr>
@@ -1771,7 +1818,7 @@
             <w:noProof/>
             <w:webHidden/>
           </w:rPr>
-          <w:t>7</w:t>
+          <w:t>8</w:t>
         </w:r>
         <w:r>
           <w:rPr>
@@ -1794,7 +1841,7 @@
           <w:szCs w:val="22"/>
         </w:rPr>
       </w:pPr>
-      <w:hyperlink w:anchor="_Toc482366175" w:history="1">
+      <w:hyperlink w:anchor="_Toc484078194" w:history="1">
         <w:r>
           <w:rPr>
             <w:rStyle w:val="Hyperlink"/>
@@ -1839,7 +1886,7 @@
             <w:noProof/>
             <w:webHidden/>
           </w:rPr>
-          <w:instrText xml:space="preserve"> PAGEREF _Toc482366175 \h </w:instrText>
+          <w:instrText xml:space="preserve"> PAGEREF _Toc484078194 \h </w:instrText>
         </w:r>
         <w:r>
           <w:rPr>
@@ -1859,7 +1906,7 @@
             <w:noProof/>
             <w:webHidden/>
           </w:rPr>
-          <w:t>8</w:t>
+          <w:t>9</w:t>
         </w:r>
         <w:r>
           <w:rPr>
@@ -1882,7 +1929,7 @@
           <w:szCs w:val="22"/>
         </w:rPr>
       </w:pPr>
-      <w:hyperlink w:anchor="_Toc482366176" w:history="1">
+      <w:hyperlink w:anchor="_Toc484078195" w:history="1">
         <w:r>
           <w:rPr>
             <w:rStyle w:val="Hyperlink"/>
@@ -1927,7 +1974,7 @@
             <w:noProof/>
             <w:webHidden/>
           </w:rPr>
-          <w:instrText xml:space="preserve"> PAGEREF _Toc482366176 \h </w:instrText>
+          <w:instrText xml:space="preserve"> PAGEREF _Toc484078195 \h </w:instrText>
         </w:r>
         <w:r>
           <w:rPr>
@@ -1947,7 +1994,7 @@
             <w:noProof/>
             <w:webHidden/>
           </w:rPr>
-          <w:t>10</w:t>
+          <w:t>11</w:t>
         </w:r>
         <w:r>
           <w:rPr>
@@ -1971,7 +2018,7 @@
           <w:szCs w:val="22"/>
         </w:rPr>
       </w:pPr>
-      <w:hyperlink w:anchor="_Toc482366177" w:history="1">
+      <w:hyperlink w:anchor="_Toc484078196" w:history="1">
         <w:r>
           <w:rPr>
             <w:rStyle w:val="Hyperlink"/>
@@ -2017,7 +2064,7 @@
             <w:noProof/>
             <w:webHidden/>
           </w:rPr>
-          <w:instrText xml:space="preserve"> PAGEREF _Toc482366177 \h </w:instrText>
+          <w:instrText xml:space="preserve"> PAGEREF _Toc484078196 \h </w:instrText>
         </w:r>
         <w:r>
           <w:rPr>
@@ -2037,7 +2084,7 @@
             <w:noProof/>
             <w:webHidden/>
           </w:rPr>
-          <w:t>10</w:t>
+          <w:t>11</w:t>
         </w:r>
         <w:r>
           <w:rPr>
@@ -2061,7 +2108,7 @@
           <w:szCs w:val="22"/>
         </w:rPr>
       </w:pPr>
-      <w:hyperlink w:anchor="_Toc482366178" w:history="1">
+      <w:hyperlink w:anchor="_Toc484078197" w:history="1">
         <w:r>
           <w:rPr>
             <w:rStyle w:val="Hyperlink"/>
@@ -2107,7 +2154,7 @@
             <w:noProof/>
             <w:webHidden/>
           </w:rPr>
-          <w:instrText xml:space="preserve"> PAGEREF _Toc482366178 \h </w:instrText>
+          <w:instrText xml:space="preserve"> PAGEREF _Toc484078197 \h </w:instrText>
         </w:r>
         <w:r>
           <w:rPr>
@@ -2127,7 +2174,7 @@
             <w:noProof/>
             <w:webHidden/>
           </w:rPr>
-          <w:t>10</w:t>
+          <w:t>11</w:t>
         </w:r>
         <w:r>
           <w:rPr>
@@ -2151,7 +2198,7 @@
           <w:szCs w:val="22"/>
         </w:rPr>
       </w:pPr>
-      <w:hyperlink w:anchor="_Toc482366179" w:history="1">
+      <w:hyperlink w:anchor="_Toc484078198" w:history="1">
         <w:r>
           <w:rPr>
             <w:rStyle w:val="Hyperlink"/>
@@ -2197,7 +2244,7 @@
             <w:noProof/>
             <w:webHidden/>
           </w:rPr>
-          <w:instrText xml:space="preserve"> PAGEREF _Toc482366179 \h </w:instrText>
+          <w:instrText xml:space="preserve"> PAGEREF _Toc484078198 \h </w:instrText>
         </w:r>
         <w:r>
           <w:rPr>
@@ -2217,7 +2264,7 @@
             <w:noProof/>
             <w:webHidden/>
           </w:rPr>
-          <w:t>11</w:t>
+          <w:t>12</w:t>
         </w:r>
         <w:r>
           <w:rPr>
@@ -2240,7 +2287,7 @@
           <w:szCs w:val="22"/>
         </w:rPr>
       </w:pPr>
-      <w:hyperlink w:anchor="_Toc482366180" w:history="1">
+      <w:hyperlink w:anchor="_Toc484078199" w:history="1">
         <w:r>
           <w:rPr>
             <w:rStyle w:val="Hyperlink"/>
@@ -2285,7 +2332,7 @@
             <w:noProof/>
             <w:webHidden/>
           </w:rPr>
-          <w:instrText xml:space="preserve"> PAGEREF _Toc482366180 \h </w:instrText>
+          <w:instrText xml:space="preserve"> PAGEREF _Toc484078199 \h </w:instrText>
         </w:r>
         <w:r>
           <w:rPr>
@@ -2305,7 +2352,7 @@
             <w:noProof/>
             <w:webHidden/>
           </w:rPr>
-          <w:t>11</w:t>
+          <w:t>12</w:t>
         </w:r>
         <w:r>
           <w:rPr>
@@ -2329,7 +2376,7 @@
           <w:szCs w:val="22"/>
         </w:rPr>
       </w:pPr>
-      <w:hyperlink w:anchor="_Toc482366181" w:history="1">
+      <w:hyperlink w:anchor="_Toc484078200" w:history="1">
         <w:r>
           <w:rPr>
             <w:rStyle w:val="Hyperlink"/>
@@ -2375,7 +2422,7 @@
             <w:noProof/>
             <w:webHidden/>
           </w:rPr>
-          <w:instrText xml:space="preserve"> PAGEREF _Toc482366181 \h </w:instrText>
+          <w:instrText xml:space="preserve"> PAGEREF _Toc484078200 \h </w:instrText>
         </w:r>
         <w:r>
           <w:rPr>
@@ -2395,7 +2442,7 @@
             <w:noProof/>
             <w:webHidden/>
           </w:rPr>
-          <w:t>11</w:t>
+          <w:t>12</w:t>
         </w:r>
         <w:r>
           <w:rPr>
@@ -2419,7 +2466,7 @@
           <w:szCs w:val="22"/>
         </w:rPr>
       </w:pPr>
-      <w:hyperlink w:anchor="_Toc482366182" w:history="1">
+      <w:hyperlink w:anchor="_Toc484078201" w:history="1">
         <w:r>
           <w:rPr>
             <w:rStyle w:val="Hyperlink"/>
@@ -2465,7 +2512,7 @@
             <w:noProof/>
             <w:webHidden/>
           </w:rPr>
-          <w:instrText xml:space="preserve"> PAGEREF _Toc482366182 \h </w:instrText>
+          <w:instrText xml:space="preserve"> PAGEREF _Toc484078201 \h </w:instrText>
         </w:r>
         <w:r>
           <w:rPr>
@@ -2485,7 +2532,7 @@
             <w:noProof/>
             <w:webHidden/>
           </w:rPr>
-          <w:t>13</w:t>
+          <w:t>14</w:t>
         </w:r>
         <w:r>
           <w:rPr>
@@ -2508,7 +2555,7 @@
           <w:szCs w:val="22"/>
         </w:rPr>
       </w:pPr>
-      <w:hyperlink w:anchor="_Toc482366183" w:history="1">
+      <w:hyperlink w:anchor="_Toc484078202" w:history="1">
         <w:r>
           <w:rPr>
             <w:rStyle w:val="Hyperlink"/>
@@ -2553,7 +2600,7 @@
             <w:noProof/>
             <w:webHidden/>
           </w:rPr>
-          <w:instrText xml:space="preserve"> PAGEREF _Toc482366183 \h </w:instrText>
+          <w:instrText xml:space="preserve"> PAGEREF _Toc484078202 \h </w:instrText>
         </w:r>
         <w:r>
           <w:rPr>
@@ -2573,7 +2620,7 @@
             <w:noProof/>
             <w:webHidden/>
           </w:rPr>
-          <w:t>13</w:t>
+          <w:t>14</w:t>
         </w:r>
         <w:r>
           <w:rPr>
@@ -2596,7 +2643,7 @@
           <w:szCs w:val="22"/>
         </w:rPr>
       </w:pPr>
-      <w:hyperlink w:anchor="_Toc482366184" w:history="1">
+      <w:hyperlink w:anchor="_Toc484078203" w:history="1">
         <w:r>
           <w:rPr>
             <w:rStyle w:val="Hyperlink"/>
@@ -2641,7 +2688,7 @@
             <w:noProof/>
             <w:webHidden/>
           </w:rPr>
-          <w:instrText xml:space="preserve"> PAGEREF _Toc482366184 \h </w:instrText>
+          <w:instrText xml:space="preserve"> PAGEREF _Toc484078203 \h </w:instrText>
         </w:r>
         <w:r>
           <w:rPr>
@@ -2661,7 +2708,7 @@
             <w:noProof/>
             <w:webHidden/>
           </w:rPr>
-          <w:t>13</w:t>
+          <w:t>14</w:t>
         </w:r>
         <w:r>
           <w:rPr>
@@ -2684,7 +2731,7 @@
           <w:szCs w:val="22"/>
         </w:rPr>
       </w:pPr>
-      <w:hyperlink w:anchor="_Toc482366185" w:history="1">
+      <w:hyperlink w:anchor="_Toc484078204" w:history="1">
         <w:r>
           <w:rPr>
             <w:rStyle w:val="Hyperlink"/>
@@ -2729,7 +2776,7 @@
             <w:noProof/>
             <w:webHidden/>
           </w:rPr>
-          <w:instrText xml:space="preserve"> PAGEREF _Toc482366185 \h </w:instrText>
+          <w:instrText xml:space="preserve"> PAGEREF _Toc484078204 \h </w:instrText>
         </w:r>
         <w:r>
           <w:rPr>
@@ -2749,7 +2796,7 @@
             <w:noProof/>
             <w:webHidden/>
           </w:rPr>
-          <w:t>15</w:t>
+          <w:t>16</w:t>
         </w:r>
         <w:r>
           <w:rPr>
@@ -2772,7 +2819,7 @@
           <w:szCs w:val="22"/>
         </w:rPr>
       </w:pPr>
-      <w:hyperlink w:anchor="_Toc482366186" w:history="1">
+      <w:hyperlink w:anchor="_Toc484078205" w:history="1">
         <w:r>
           <w:rPr>
             <w:rStyle w:val="Hyperlink"/>
@@ -2817,7 +2864,7 @@
             <w:noProof/>
             <w:webHidden/>
           </w:rPr>
-          <w:instrText xml:space="preserve"> PAGEREF _Toc482366186 \h </w:instrText>
+          <w:instrText xml:space="preserve"> PAGEREF _Toc484078205 \h </w:instrText>
         </w:r>
         <w:r>
           <w:rPr>
@@ -2837,7 +2884,7 @@
             <w:noProof/>
             <w:webHidden/>
           </w:rPr>
-          <w:t>15</w:t>
+          <w:t>16</w:t>
         </w:r>
         <w:r>
           <w:rPr>
@@ -2860,7 +2907,7 @@
           <w:szCs w:val="22"/>
         </w:rPr>
       </w:pPr>
-      <w:hyperlink w:anchor="_Toc482366187" w:history="1">
+      <w:hyperlink w:anchor="_Toc484078206" w:history="1">
         <w:r>
           <w:rPr>
             <w:rStyle w:val="Hyperlink"/>
@@ -2905,7 +2952,7 @@
             <w:noProof/>
             <w:webHidden/>
           </w:rPr>
-          <w:instrText xml:space="preserve"> PAGEREF _Toc482366187 \h </w:instrText>
+          <w:instrText xml:space="preserve"> PAGEREF _Toc484078206 \h </w:instrText>
         </w:r>
         <w:r>
           <w:rPr>
@@ -2925,7 +2972,7 @@
             <w:noProof/>
             <w:webHidden/>
           </w:rPr>
-          <w:t>15</w:t>
+          <w:t>16</w:t>
         </w:r>
         <w:r>
           <w:rPr>
@@ -2948,7 +2995,7 @@
           <w:szCs w:val="22"/>
         </w:rPr>
       </w:pPr>
-      <w:hyperlink w:anchor="_Toc482366188" w:history="1">
+      <w:hyperlink w:anchor="_Toc484078207" w:history="1">
         <w:r>
           <w:rPr>
             <w:rStyle w:val="Hyperlink"/>
@@ -2993,7 +3040,7 @@
             <w:noProof/>
             <w:webHidden/>
           </w:rPr>
-          <w:instrText xml:space="preserve"> PAGEREF _Toc482366188 \h </w:instrText>
+          <w:instrText xml:space="preserve"> PAGEREF _Toc484078207 \h </w:instrText>
         </w:r>
         <w:r>
           <w:rPr>
@@ -3013,7 +3060,7 @@
             <w:noProof/>
             <w:webHidden/>
           </w:rPr>
-          <w:t>17</w:t>
+          <w:t>18</w:t>
         </w:r>
         <w:r>
           <w:rPr>
@@ -3036,7 +3083,7 @@
           <w:szCs w:val="22"/>
         </w:rPr>
       </w:pPr>
-      <w:hyperlink w:anchor="_Toc482366189" w:history="1">
+      <w:hyperlink w:anchor="_Toc484078208" w:history="1">
         <w:r>
           <w:rPr>
             <w:rStyle w:val="Hyperlink"/>
@@ -3081,7 +3128,7 @@
             <w:noProof/>
             <w:webHidden/>
           </w:rPr>
-          <w:instrText xml:space="preserve"> PAGEREF _Toc482366189 \h </w:instrText>
+          <w:instrText xml:space="preserve"> PAGEREF _Toc484078208 \h </w:instrText>
         </w:r>
         <w:r>
           <w:rPr>
@@ -3101,7 +3148,7 @@
             <w:noProof/>
             <w:webHidden/>
           </w:rPr>
-          <w:t>17</w:t>
+          <w:t>18</w:t>
         </w:r>
         <w:r>
           <w:rPr>
@@ -3124,7 +3171,7 @@
           <w:szCs w:val="22"/>
         </w:rPr>
       </w:pPr>
-      <w:hyperlink w:anchor="_Toc482366190" w:history="1">
+      <w:hyperlink w:anchor="_Toc484078209" w:history="1">
         <w:r>
           <w:rPr>
             <w:rStyle w:val="Hyperlink"/>
@@ -3169,7 +3216,7 @@
             <w:noProof/>
             <w:webHidden/>
           </w:rPr>
-          <w:instrText xml:space="preserve"> PAGEREF _Toc482366190 \h </w:instrText>
+          <w:instrText xml:space="preserve"> PAGEREF _Toc484078209 \h </w:instrText>
         </w:r>
         <w:r>
           <w:rPr>
@@ -3189,7 +3236,7 @@
             <w:noProof/>
             <w:webHidden/>
           </w:rPr>
-          <w:t>19</w:t>
+          <w:t>20</w:t>
         </w:r>
         <w:r>
           <w:rPr>
@@ -3212,7 +3259,7 @@
           <w:szCs w:val="22"/>
         </w:rPr>
       </w:pPr>
-      <w:hyperlink w:anchor="_Toc482366191" w:history="1">
+      <w:hyperlink w:anchor="_Toc484078210" w:history="1">
         <w:r>
           <w:rPr>
             <w:rStyle w:val="Hyperlink"/>
@@ -3257,7 +3304,7 @@
             <w:noProof/>
             <w:webHidden/>
           </w:rPr>
-          <w:instrText xml:space="preserve"> PAGEREF _Toc482366191 \h </w:instrText>
+          <w:instrText xml:space="preserve"> PAGEREF _Toc484078210 \h </w:instrText>
         </w:r>
         <w:r>
           <w:rPr>
@@ -3277,7 +3324,7 @@
             <w:noProof/>
             <w:webHidden/>
           </w:rPr>
-          <w:t>21</w:t>
+          <w:t>22</w:t>
         </w:r>
         <w:r>
           <w:rPr>
@@ -3303,12 +3350,12 @@
       <w:r>
         <w:br w:type="page"/>
       </w:r>
-      <w:bookmarkStart w:id="33" w:name="_Toc482366166"/>
+      <w:bookmarkStart w:id="1" w:name="_Toc484078185"/>
       <w:r>
         <w:lastRenderedPageBreak/>
         <w:t>Document scope</w:t>
       </w:r>
-      <w:bookmarkEnd w:id="33"/>
+      <w:bookmarkEnd w:id="1"/>
     </w:p>
     <w:p>
       <w:pPr>
@@ -3369,11 +3416,11 @@
       <w:pPr>
         <w:pStyle w:val="Heading1"/>
       </w:pPr>
-      <w:bookmarkStart w:id="34" w:name="_Toc482366167"/>
+      <w:bookmarkStart w:id="2" w:name="_Toc484078186"/>
       <w:r>
         <w:t>Business Need Description</w:t>
       </w:r>
-      <w:bookmarkEnd w:id="34"/>
+      <w:bookmarkEnd w:id="2"/>
     </w:p>
     <w:p>
       <w:pPr>
@@ -3557,7 +3604,7 @@
           <v:shape id="_x0000_i1025" type="#_x0000_t75" style="width:467.5pt;height:218pt" o:ole="">
             <v:imagedata r:id="rId16" o:title=""/>
           </v:shape>
-          <o:OLEObject Type="Embed" ProgID="Visio.Drawing.11" ShapeID="_x0000_i1025" DrawAspect="Content" ObjectID="_1556440248" r:id="rId17"/>
+          <o:OLEObject Type="Embed" ProgID="Visio.Drawing.11" ShapeID="_x0000_i1025" DrawAspect="Content" ObjectID="_1557820045" r:id="rId17"/>
         </w:object>
       </w:r>
     </w:p>
@@ -3617,47 +3664,47 @@
       <w:r>
         <w:t xml:space="preserve">, sec. </w:t>
       </w:r>
-      <w:bookmarkStart w:id="35" w:name="_Toc464140073"/>
+      <w:bookmarkStart w:id="3" w:name="_Toc464140073"/>
       <w:r>
         <w:t>Dependencies with other systems</w:t>
       </w:r>
-      <w:bookmarkEnd w:id="35"/>
+      <w:bookmarkEnd w:id="3"/>
       <w:r>
         <w:t xml:space="preserve"> =&gt; </w:t>
       </w:r>
-      <w:bookmarkStart w:id="36" w:name="_Toc464140074"/>
+      <w:bookmarkStart w:id="4" w:name="_Toc464140074"/>
       <w:r>
         <w:t>Significant dependencies</w:t>
       </w:r>
-      <w:bookmarkEnd w:id="36"/>
+      <w:bookmarkEnd w:id="4"/>
       <w:r>
         <w:t xml:space="preserve"> =&gt; </w:t>
       </w:r>
-      <w:bookmarkStart w:id="37" w:name="_Toc464140075"/>
+      <w:bookmarkStart w:id="5" w:name="_Toc464140075"/>
       <w:r>
         <w:t>Form Builder – changes for re-design</w:t>
       </w:r>
-      <w:bookmarkEnd w:id="37"/>
+      <w:bookmarkEnd w:id="5"/>
     </w:p>
     <w:p>
       <w:pPr>
         <w:pStyle w:val="Heading1"/>
       </w:pPr>
-      <w:bookmarkStart w:id="38" w:name="_Toc482366168"/>
+      <w:bookmarkStart w:id="6" w:name="_Toc484078187"/>
       <w:r>
         <w:t>User roles</w:t>
       </w:r>
-      <w:bookmarkEnd w:id="38"/>
+      <w:bookmarkEnd w:id="6"/>
     </w:p>
     <w:p>
       <w:pPr>
         <w:pStyle w:val="Heading2"/>
       </w:pPr>
-      <w:bookmarkStart w:id="39" w:name="_Toc482366169"/>
+      <w:bookmarkStart w:id="7" w:name="_Toc484078188"/>
       <w:r>
         <w:t>Before re-design:</w:t>
       </w:r>
-      <w:bookmarkEnd w:id="39"/>
+      <w:bookmarkEnd w:id="7"/>
       <w:r>
         <w:t xml:space="preserve"> </w:t>
       </w:r>
@@ -3793,7 +3840,7 @@
       <w:pPr>
         <w:pStyle w:val="Heading2"/>
       </w:pPr>
-      <w:bookmarkStart w:id="40" w:name="_Toc482366170"/>
+      <w:bookmarkStart w:id="8" w:name="_Toc484078189"/>
       <w:r>
         <w:t xml:space="preserve">Changes </w:t>
       </w:r>
@@ -3803,7 +3850,7 @@
       <w:r>
         <w:t xml:space="preserve"> re-design:</w:t>
       </w:r>
-      <w:bookmarkEnd w:id="40"/>
+      <w:bookmarkEnd w:id="8"/>
     </w:p>
     <w:p>
       <w:r>
@@ -4178,22 +4225,22 @@
       <w:r>
         <w:t>, sec.</w:t>
       </w:r>
-      <w:bookmarkStart w:id="41" w:name="_Toc464140061"/>
+      <w:bookmarkStart w:id="9" w:name="_Toc464140061"/>
       <w:r>
         <w:t xml:space="preserve"> </w:t>
       </w:r>
       <w:r>
         <w:t>GreenSheets users</w:t>
       </w:r>
-      <w:bookmarkEnd w:id="41"/>
+      <w:bookmarkEnd w:id="9"/>
       <w:r>
         <w:t xml:space="preserve"> =&gt; </w:t>
       </w:r>
-      <w:bookmarkStart w:id="42" w:name="_Toc464140062"/>
+      <w:bookmarkStart w:id="10" w:name="_Toc464140062"/>
       <w:r>
         <w:t>User roles</w:t>
       </w:r>
-      <w:bookmarkEnd w:id="42"/>
+      <w:bookmarkEnd w:id="10"/>
     </w:p>
     <w:p>
       <w:r>
@@ -4334,17 +4381,17 @@
       <w:pPr>
         <w:pStyle w:val="Heading1"/>
       </w:pPr>
-      <w:bookmarkStart w:id="43" w:name="_Toc482366171"/>
+      <w:bookmarkStart w:id="11" w:name="_Toc484078190"/>
       <w:r>
         <w:t>Overall business flow description</w:t>
       </w:r>
-      <w:bookmarkEnd w:id="43"/>
+      <w:bookmarkEnd w:id="11"/>
     </w:p>
     <w:p>
       <w:pPr>
         <w:pStyle w:val="Heading2"/>
       </w:pPr>
-      <w:bookmarkStart w:id="44" w:name="_Toc482366172"/>
+      <w:bookmarkStart w:id="12" w:name="_Toc484078191"/>
       <w:r>
         <w:t xml:space="preserve">For </w:t>
       </w:r>
@@ -4372,7 +4419,7 @@
       <w:r>
         <w:t>role</w:t>
       </w:r>
-      <w:bookmarkEnd w:id="44"/>
+      <w:bookmarkEnd w:id="12"/>
     </w:p>
     <w:p>
       <w:r>
@@ -4904,11 +4951,11 @@
       <w:pPr>
         <w:pStyle w:val="Heading3"/>
       </w:pPr>
-      <w:bookmarkStart w:id="45" w:name="_Toc482366173"/>
+      <w:bookmarkStart w:id="13" w:name="_Toc484078192"/>
       <w:r>
         <w:t>Email to testers</w:t>
       </w:r>
-      <w:bookmarkEnd w:id="45"/>
+      <w:bookmarkEnd w:id="13"/>
     </w:p>
     <w:p>
       <w:pPr>
@@ -4962,14 +5009,12 @@
         </w:rPr>
         <w:t xml:space="preserve">Please select at least one form </w:t>
       </w:r>
-      <w:proofErr w:type="gramStart"/>
       <w:r>
         <w:rPr>
           <w:i/>
         </w:rPr>
-        <w:t>in order to</w:t>
-      </w:r>
-      <w:proofErr w:type="gramEnd"/>
+        <w:t>to</w:t>
+      </w:r>
       <w:r>
         <w:rPr>
           <w:i/>
@@ -4989,7 +5034,13 @@
         </w:numPr>
       </w:pPr>
       <w:r>
-        <w:t>If selected checkbox IS found, the system will:</w:t>
+        <w:t>If selected checkbox</w:t>
+      </w:r>
+      <w:r>
+        <w:t>(s) are</w:t>
+      </w:r>
+      <w:r>
+        <w:t xml:space="preserve"> found, the system will:</w:t>
       </w:r>
     </w:p>
     <w:p>
@@ -5025,6 +5076,21 @@
       </w:pPr>
       <w:r>
         <w:t>Record the date when user clicked “Send email to Testers” button and display it on the screen</w:t>
+      </w:r>
+    </w:p>
+    <w:p>
+      <w:pPr>
+        <w:pStyle w:val="BodyText"/>
+        <w:numPr>
+          <w:ilvl w:val="2"/>
+          <w:numId w:val="19"/>
+        </w:numPr>
+      </w:pPr>
+      <w:r>
+        <w:t>Wipe up all name(s) in “Test Completed By:” column</w:t>
+      </w:r>
+      <w:r>
+        <w:t xml:space="preserve"> (if any)</w:t>
       </w:r>
     </w:p>
     <w:p>
@@ -5343,7 +5409,7 @@
           </mc:Choice>
           <mc:Fallback>
             <w:pict>
-              <v:rect w14:anchorId="2D034CD2" id="Rectangle 7" o:spid="_x0000_s1026" style="position:absolute;margin-left:0;margin-top:15.4pt;width:95.5pt;height:89.4pt;z-index:251665920;visibility:visible;mso-wrap-style:square;mso-width-percent:0;mso-height-percent:0;mso-wrap-distance-left:9pt;mso-wrap-distance-top:0;mso-wrap-distance-right:9pt;mso-wrap-distance-bottom:0;mso-position-horizontal:absolute;mso-position-horizontal-relative:margin;mso-position-vertical:absolute;mso-position-vertical-relative:text;mso-width-percent:0;mso-height-percent:0;mso-width-relative:margin;mso-height-relative:margin;v-text-anchor:middle" o:gfxdata="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" filled="f" strokecolor="red" strokeweight="2pt">
+              <v:rect w14:anchorId="051B8300" id="Rectangle 7" o:spid="_x0000_s1026" style="position:absolute;margin-left:0;margin-top:15.4pt;width:95.5pt;height:89.4pt;z-index:251665920;visibility:visible;mso-wrap-style:square;mso-width-percent:0;mso-height-percent:0;mso-wrap-distance-left:9pt;mso-wrap-distance-top:0;mso-wrap-distance-right:9pt;mso-wrap-distance-bottom:0;mso-position-horizontal:absolute;mso-position-horizontal-relative:margin;mso-position-vertical:absolute;mso-position-vertical-relative:text;mso-width-percent:0;mso-height-percent:0;mso-width-relative:margin;mso-height-relative:margin;v-text-anchor:middle" o:gfxdata="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" filled="f" strokecolor="red" strokeweight="2pt">
                 <w10:wrap anchorx="margin"/>
               </v:rect>
             </w:pict>
@@ -5402,11 +5468,11 @@
       <w:pPr>
         <w:pStyle w:val="Heading2"/>
       </w:pPr>
-      <w:bookmarkStart w:id="46" w:name="_Toc482366174"/>
+      <w:bookmarkStart w:id="14" w:name="_Toc484078193"/>
       <w:r>
         <w:t>For a Tester</w:t>
       </w:r>
-      <w:bookmarkEnd w:id="46"/>
+      <w:bookmarkEnd w:id="14"/>
     </w:p>
     <w:p>
       <w:pPr>
@@ -5842,200 +5908,67 @@
           <w:sz w:val="20"/>
           <w:szCs w:val="20"/>
         </w:rPr>
-        <w:t xml:space="preserve">Ability to </w:t>
-      </w:r>
-      <w:r>
-        <w:rPr>
-          <w:rFonts w:ascii="Arial" w:hAnsi="Arial"/>
-          <w:sz w:val="20"/>
-          <w:szCs w:val="20"/>
-        </w:rPr>
-        <w:t>pre</w:t>
-      </w:r>
-      <w:r>
-        <w:rPr>
-          <w:rFonts w:ascii="Arial" w:hAnsi="Arial"/>
-          <w:sz w:val="20"/>
-          <w:szCs w:val="20"/>
-        </w:rPr>
-        <w:t xml:space="preserve">view all </w:t>
-      </w:r>
-      <w:r>
-        <w:rPr>
-          <w:rFonts w:ascii="Arial" w:hAnsi="Arial"/>
-          <w:sz w:val="20"/>
-          <w:szCs w:val="20"/>
-        </w:rPr>
-        <w:t>sub-</w:t>
-      </w:r>
-      <w:r>
-        <w:rPr>
-          <w:rFonts w:ascii="Arial" w:hAnsi="Arial"/>
-          <w:sz w:val="20"/>
-          <w:szCs w:val="20"/>
-        </w:rPr>
-        <w:t xml:space="preserve">questions. When Actor requests to see all </w:t>
-      </w:r>
-      <w:r>
-        <w:rPr>
-          <w:rFonts w:ascii="Arial" w:hAnsi="Arial"/>
-          <w:sz w:val="20"/>
-          <w:szCs w:val="20"/>
-        </w:rPr>
-        <w:t>sub-</w:t>
-      </w:r>
-      <w:r>
-        <w:rPr>
-          <w:rFonts w:ascii="Arial" w:hAnsi="Arial"/>
-          <w:sz w:val="20"/>
-          <w:szCs w:val="20"/>
-        </w:rPr>
-        <w:t xml:space="preserve">questions, the system </w:t>
-      </w:r>
-      <w:r>
-        <w:rPr>
-          <w:rFonts w:ascii="Arial" w:hAnsi="Arial"/>
-          <w:sz w:val="20"/>
-          <w:szCs w:val="20"/>
-        </w:rPr>
-        <w:t xml:space="preserve">displays the page in read-only mode with </w:t>
-      </w:r>
-      <w:r>
-        <w:rPr>
-          <w:rFonts w:ascii="Arial" w:hAnsi="Arial"/>
-          <w:sz w:val="20"/>
-          <w:szCs w:val="20"/>
-        </w:rPr>
-        <w:t xml:space="preserve">ALL </w:t>
-      </w:r>
-      <w:r>
-        <w:rPr>
-          <w:rFonts w:ascii="Arial" w:hAnsi="Arial"/>
-          <w:sz w:val="20"/>
-          <w:szCs w:val="20"/>
-        </w:rPr>
-        <w:t>sub-</w:t>
-      </w:r>
-      <w:r>
-        <w:rPr>
-          <w:rFonts w:ascii="Arial" w:hAnsi="Arial"/>
-          <w:sz w:val="20"/>
-          <w:szCs w:val="20"/>
-        </w:rPr>
-        <w:t xml:space="preserve">questions </w:t>
-      </w:r>
-      <w:r>
-        <w:rPr>
-          <w:rFonts w:ascii="Arial" w:hAnsi="Arial"/>
-          <w:sz w:val="20"/>
-          <w:szCs w:val="20"/>
-        </w:rPr>
-        <w:t>expanded</w:t>
-      </w:r>
-      <w:r>
-        <w:rPr>
-          <w:rFonts w:ascii="Arial" w:hAnsi="Arial"/>
-          <w:sz w:val="20"/>
-          <w:szCs w:val="20"/>
-        </w:rPr>
-        <w:t xml:space="preserve">. </w:t>
+        <w:t xml:space="preserve">Expand/collapse sub-questions. </w:t>
+      </w:r>
+      <w:r>
+        <w:rPr>
+          <w:rFonts w:ascii="Arial" w:hAnsi="Arial"/>
+          <w:sz w:val="20"/>
+          <w:szCs w:val="20"/>
+        </w:rPr>
+        <w:t xml:space="preserve">For business rules please refer to </w:t>
+      </w:r>
+      <w:hyperlink r:id="rId25" w:history="1">
+        <w:r>
+          <w:rPr>
+            <w:rStyle w:val="Hyperlink"/>
+            <w:rFonts w:ascii="Arial" w:hAnsi="Arial"/>
+            <w:sz w:val="20"/>
+            <w:szCs w:val="20"/>
+          </w:rPr>
+          <w:t>https://ncisvn.nci.nih.gov/svn/iscs/greensheets/Requirements/Use-cases/View%20and%20Manage%20a%20greensheet%20use-case_NEW.doc</w:t>
+        </w:r>
+      </w:hyperlink>
+      <w:r>
+        <w:rPr>
+          <w:rFonts w:ascii="Arial" w:hAnsi="Arial"/>
+          <w:sz w:val="20"/>
+          <w:szCs w:val="20"/>
+        </w:rPr>
+        <w:t xml:space="preserve"> </w:t>
       </w:r>
     </w:p>
     <w:p>
       <w:pPr>
         <w:pStyle w:val="ListParagraph"/>
-        <w:rPr>
-          <w:rFonts w:ascii="Arial" w:hAnsi="Arial"/>
-          <w:sz w:val="20"/>
-          <w:szCs w:val="20"/>
-        </w:rPr>
-      </w:pPr>
-      <w:r>
-        <w:rPr>
-          <w:rFonts w:ascii="Arial" w:hAnsi="Arial"/>
-          <w:sz w:val="20"/>
-          <w:szCs w:val="20"/>
-          <w:highlight w:val="lightGray"/>
-        </w:rPr>
-        <w:t>NOTE:</w:t>
-      </w:r>
-      <w:r>
-        <w:rPr>
-          <w:rFonts w:ascii="Arial" w:hAnsi="Arial"/>
-          <w:sz w:val="20"/>
-          <w:szCs w:val="20"/>
-        </w:rPr>
-        <w:t xml:space="preserve"> Open development question: </w:t>
-      </w:r>
-      <w:r>
-        <w:rPr>
-          <w:rFonts w:ascii="Arial" w:hAnsi="Arial"/>
-          <w:sz w:val="20"/>
-          <w:szCs w:val="20"/>
-        </w:rPr>
-        <w:t xml:space="preserve">If Actor </w:t>
-      </w:r>
-      <w:r>
-        <w:rPr>
-          <w:rFonts w:ascii="Arial" w:hAnsi="Arial"/>
-          <w:sz w:val="20"/>
-          <w:szCs w:val="20"/>
-        </w:rPr>
-        <w:t>selects</w:t>
-      </w:r>
-      <w:r>
-        <w:rPr>
-          <w:rFonts w:ascii="Arial" w:hAnsi="Arial"/>
-          <w:sz w:val="20"/>
-          <w:szCs w:val="20"/>
-        </w:rPr>
-        <w:t xml:space="preserve"> any answer</w:t>
-      </w:r>
-      <w:r>
-        <w:rPr>
-          <w:rFonts w:ascii="Arial" w:hAnsi="Arial"/>
-          <w:sz w:val="20"/>
-          <w:szCs w:val="20"/>
-        </w:rPr>
-        <w:t>s</w:t>
-      </w:r>
-      <w:r>
-        <w:rPr>
-          <w:rFonts w:ascii="Arial" w:hAnsi="Arial"/>
-          <w:sz w:val="20"/>
-          <w:szCs w:val="20"/>
-        </w:rPr>
-        <w:t xml:space="preserve"> </w:t>
-      </w:r>
-      <w:r>
-        <w:rPr>
-          <w:rFonts w:ascii="Arial" w:hAnsi="Arial"/>
-          <w:sz w:val="20"/>
-          <w:szCs w:val="20"/>
-        </w:rPr>
-        <w:t>before switching to a</w:t>
-      </w:r>
-      <w:r>
-        <w:rPr>
-          <w:rFonts w:ascii="Arial" w:hAnsi="Arial"/>
-          <w:sz w:val="20"/>
-          <w:szCs w:val="20"/>
-        </w:rPr>
-        <w:t xml:space="preserve"> P</w:t>
-      </w:r>
-      <w:r>
-        <w:rPr>
-          <w:rFonts w:ascii="Arial" w:hAnsi="Arial"/>
-          <w:sz w:val="20"/>
-          <w:szCs w:val="20"/>
-        </w:rPr>
-        <w:t>review mode, should we display these answers or hide them?</w:t>
-      </w:r>
-      <w:r>
-        <w:rPr>
-          <w:rFonts w:ascii="Arial" w:hAnsi="Arial"/>
-          <w:sz w:val="20"/>
-          <w:szCs w:val="20"/>
+        <w:ind w:left="360"/>
+        <w:rPr>
+          <w:rFonts w:ascii="Arial" w:hAnsi="Arial"/>
+          <w:sz w:val="20"/>
+          <w:szCs w:val="20"/>
+          <w:highlight w:val="yellow"/>
+        </w:rPr>
+      </w:pPr>
+      <w:r>
+        <w:rPr>
+          <w:rFonts w:ascii="Arial" w:hAnsi="Arial"/>
+          <w:sz w:val="20"/>
+          <w:szCs w:val="20"/>
+        </w:rPr>
+        <w:t xml:space="preserve">Sec. </w:t>
+      </w:r>
+      <w:r>
+        <w:t>BUSINESS RULES and Corresponding Errors</w:t>
+      </w:r>
+      <w:r>
+        <w:t xml:space="preserve"> =&gt; Display rules =&gt; Expand/Collapse questions</w:t>
+      </w:r>
+      <w:r>
+        <w:rPr>
+          <w:rFonts w:ascii="Arial" w:hAnsi="Arial"/>
+          <w:sz w:val="20"/>
+          <w:szCs w:val="20"/>
+          <w:highlight w:val="yellow"/>
         </w:rPr>
         <w:t xml:space="preserve"> </w:t>
       </w:r>
@@ -6203,14 +6136,14 @@
           <w:noProof/>
         </w:rPr>
       </w:pPr>
-      <w:bookmarkStart w:id="47" w:name="_Toc482366175"/>
+      <w:bookmarkStart w:id="15" w:name="_Toc484078194"/>
       <w:r>
         <w:rPr>
           <w:noProof/>
         </w:rPr>
         <w:t>Review &amp; Test Draft Module functionality</w:t>
       </w:r>
-      <w:bookmarkEnd w:id="47"/>
+      <w:bookmarkEnd w:id="15"/>
     </w:p>
     <w:p>
       <w:r>
@@ -6424,7 +6357,7 @@
                     <pic:cNvPicPr/>
                   </pic:nvPicPr>
                   <pic:blipFill rotWithShape="1">
-                    <a:blip r:embed="rId25"/>
+                    <a:blip r:embed="rId26"/>
                     <a:srcRect t="6362" r="64873" b="64124"/>
                     <a:stretch/>
                   </pic:blipFill>
@@ -7117,7 +7050,7 @@
           <w:noProof/>
         </w:rPr>
       </w:pPr>
-      <w:bookmarkStart w:id="48" w:name="_Toc482366176"/>
+      <w:bookmarkStart w:id="16" w:name="_Toc484078195"/>
       <w:r>
         <w:rPr>
           <w:noProof/>
@@ -7143,17 +7076,17 @@
         </w:rPr>
         <w:t>s</w:t>
       </w:r>
-      <w:bookmarkEnd w:id="48"/>
+      <w:bookmarkEnd w:id="16"/>
     </w:p>
     <w:p>
       <w:pPr>
         <w:pStyle w:val="Heading3"/>
       </w:pPr>
-      <w:bookmarkStart w:id="49" w:name="_Toc482366177"/>
+      <w:bookmarkStart w:id="17" w:name="_Toc484078196"/>
       <w:r>
         <w:t>General mockup for all modules, except Revision</w:t>
       </w:r>
-      <w:bookmarkEnd w:id="49"/>
+      <w:bookmarkEnd w:id="17"/>
     </w:p>
     <w:p>
       <w:pPr>
@@ -7179,7 +7112,7 @@
                     <pic:cNvPicPr/>
                   </pic:nvPicPr>
                   <pic:blipFill>
-                    <a:blip r:embed="rId26"/>
+                    <a:blip r:embed="rId27"/>
                     <a:stretch>
                       <a:fillRect/>
                     </a:stretch>
@@ -7204,11 +7137,11 @@
       <w:pPr>
         <w:pStyle w:val="Heading3"/>
       </w:pPr>
-      <w:bookmarkStart w:id="50" w:name="_Toc482366178"/>
+      <w:bookmarkStart w:id="18" w:name="_Toc484078197"/>
       <w:r>
         <w:t>“Existing Type/Mechanism combinations with no changes” section mockup</w:t>
       </w:r>
-      <w:bookmarkEnd w:id="50"/>
+      <w:bookmarkEnd w:id="18"/>
     </w:p>
     <w:p>
       <w:pPr>
@@ -7242,7 +7175,7 @@
                     <pic:cNvPicPr/>
                   </pic:nvPicPr>
                   <pic:blipFill rotWithShape="1">
-                    <a:blip r:embed="rId27"/>
+                    <a:blip r:embed="rId28"/>
                     <a:srcRect t="63662" b="16840"/>
                     <a:stretch/>
                   </pic:blipFill>
@@ -7296,12 +7229,12 @@
       <w:pPr>
         <w:pStyle w:val="Heading3"/>
       </w:pPr>
-      <w:bookmarkStart w:id="51" w:name="_Toc482366179"/>
+      <w:bookmarkStart w:id="19" w:name="_Toc484078198"/>
       <w:r>
         <w:lastRenderedPageBreak/>
         <w:t>Revision module mockup</w:t>
       </w:r>
-      <w:bookmarkEnd w:id="51"/>
+      <w:bookmarkEnd w:id="19"/>
     </w:p>
     <w:p>
       <w:pPr>
@@ -7327,7 +7260,7 @@
                     <pic:cNvPicPr/>
                   </pic:nvPicPr>
                   <pic:blipFill>
-                    <a:blip r:embed="rId28"/>
+                    <a:blip r:embed="rId29"/>
                     <a:stretch>
                       <a:fillRect/>
                     </a:stretch>
@@ -7356,7 +7289,7 @@
           <w:numId w:val="18"/>
         </w:numPr>
       </w:pPr>
-      <w:bookmarkStart w:id="52" w:name="_Toc482366180"/>
+      <w:bookmarkStart w:id="20" w:name="_Toc484078199"/>
       <w:r>
         <w:t xml:space="preserve">Review </w:t>
       </w:r>
@@ -7372,17 +7305,17 @@
       <w:r>
         <w:t>Module Screen Data elements</w:t>
       </w:r>
-      <w:bookmarkEnd w:id="52"/>
+      <w:bookmarkEnd w:id="20"/>
     </w:p>
     <w:p>
       <w:pPr>
         <w:pStyle w:val="Heading3"/>
       </w:pPr>
-      <w:bookmarkStart w:id="53" w:name="_Toc482366181"/>
+      <w:bookmarkStart w:id="21" w:name="_Toc484078200"/>
       <w:r>
         <w:t>Applicable to all modules, except Revision</w:t>
       </w:r>
-      <w:bookmarkEnd w:id="53"/>
+      <w:bookmarkEnd w:id="21"/>
     </w:p>
     <w:tbl>
       <w:tblPr>
@@ -8227,11 +8160,11 @@
       <w:pPr>
         <w:pStyle w:val="Heading3"/>
       </w:pPr>
-      <w:bookmarkStart w:id="54" w:name="_Toc482366182"/>
+      <w:bookmarkStart w:id="22" w:name="_Toc484078201"/>
       <w:r>
         <w:t>Applicable to Revision module</w:t>
       </w:r>
-      <w:bookmarkEnd w:id="54"/>
+      <w:bookmarkEnd w:id="22"/>
     </w:p>
     <w:p>
       <w:pPr>
@@ -8557,24 +8490,24 @@
           <w:noProof/>
         </w:rPr>
       </w:pPr>
-      <w:bookmarkStart w:id="55" w:name="_Toc482366183"/>
+      <w:bookmarkStart w:id="23" w:name="_Toc484078202"/>
       <w:r>
         <w:rPr>
           <w:noProof/>
         </w:rPr>
         <w:t>Test Greensheet functionality</w:t>
       </w:r>
-      <w:bookmarkEnd w:id="55"/>
+      <w:bookmarkEnd w:id="23"/>
     </w:p>
     <w:p>
       <w:pPr>
         <w:pStyle w:val="Heading2"/>
       </w:pPr>
-      <w:bookmarkStart w:id="56" w:name="_Toc482366184"/>
+      <w:bookmarkStart w:id="24" w:name="_Toc484078203"/>
       <w:r>
         <w:t>“Test” flow of events</w:t>
       </w:r>
-      <w:bookmarkEnd w:id="56"/>
+      <w:bookmarkEnd w:id="24"/>
     </w:p>
     <w:p>
       <w:pPr>
@@ -8763,7 +8696,7 @@
         </w:rPr>
         <w:t xml:space="preserve">The system performs the same validations as on Save and additional validations on Submit. Refer to </w:t>
       </w:r>
-      <w:hyperlink r:id="rId29" w:history="1">
+      <w:hyperlink r:id="rId30" w:history="1">
         <w:r>
           <w:rPr>
             <w:rStyle w:val="Hyperlink"/>
@@ -9063,7 +8996,50 @@
           <w:sz w:val="20"/>
           <w:szCs w:val="20"/>
         </w:rPr>
-        <w:t xml:space="preserve">Preview all sub-questions. When Actor requests to see all sub-questions, the system displays the page in read-only mode with ALL sub-questions expanded. </w:t>
+        <w:t>Expand/collapse</w:t>
+      </w:r>
+      <w:r>
+        <w:rPr>
+          <w:rFonts w:ascii="Arial" w:hAnsi="Arial"/>
+          <w:sz w:val="20"/>
+          <w:szCs w:val="20"/>
+        </w:rPr>
+        <w:t xml:space="preserve"> sub-questions. </w:t>
+      </w:r>
+      <w:r>
+        <w:rPr>
+          <w:rFonts w:ascii="Arial" w:hAnsi="Arial"/>
+          <w:sz w:val="20"/>
+          <w:szCs w:val="20"/>
+        </w:rPr>
+        <w:t xml:space="preserve">For </w:t>
+      </w:r>
+      <w:r>
+        <w:rPr>
+          <w:rFonts w:ascii="Arial" w:hAnsi="Arial"/>
+          <w:sz w:val="20"/>
+          <w:szCs w:val="20"/>
+        </w:rPr>
+        <w:t xml:space="preserve">business rules please refer to </w:t>
+      </w:r>
+      <w:hyperlink r:id="rId31" w:history="1">
+        <w:r>
+          <w:rPr>
+            <w:rStyle w:val="Hyperlink"/>
+            <w:rFonts w:ascii="Arial" w:hAnsi="Arial"/>
+            <w:sz w:val="20"/>
+            <w:szCs w:val="20"/>
+          </w:rPr>
+          <w:t>https://ncisvn.nci.nih.gov/svn/iscs/greensheets/Requirements/Use-cases/View%20and%20Manage%20a%20greensheet%20use-case_NEW.doc</w:t>
+        </w:r>
+      </w:hyperlink>
+      <w:r>
+        <w:rPr>
+          <w:rFonts w:ascii="Arial" w:hAnsi="Arial"/>
+          <w:sz w:val="20"/>
+          <w:szCs w:val="20"/>
+        </w:rPr>
+        <w:t xml:space="preserve"> </w:t>
       </w:r>
     </w:p>
     <w:p>
@@ -9081,35 +9057,27 @@
           <w:rFonts w:ascii="Arial" w:hAnsi="Arial"/>
           <w:sz w:val="20"/>
           <w:szCs w:val="20"/>
-          <w:highlight w:val="lightGray"/>
-        </w:rPr>
-        <w:t>NOTE:</w:t>
-      </w:r>
-      <w:r>
-        <w:rPr>
-          <w:rFonts w:ascii="Arial" w:hAnsi="Arial"/>
-          <w:sz w:val="20"/>
-          <w:szCs w:val="20"/>
-        </w:rPr>
-        <w:t xml:space="preserve"> Open development question: If Actor selects any answers before switching to </w:t>
-      </w:r>
-      <w:proofErr w:type="spellStart"/>
-      <w:r>
-        <w:rPr>
-          <w:rFonts w:ascii="Arial" w:hAnsi="Arial"/>
-          <w:sz w:val="20"/>
-          <w:szCs w:val="20"/>
-        </w:rPr>
-        <w:t>apreview</w:t>
-      </w:r>
-      <w:proofErr w:type="spellEnd"/>
-      <w:r>
-        <w:rPr>
-          <w:rFonts w:ascii="Arial" w:hAnsi="Arial"/>
-          <w:sz w:val="20"/>
-          <w:szCs w:val="20"/>
-        </w:rPr>
-        <w:t xml:space="preserve"> mode, should we display these answers or hide them? </w:t>
+        </w:rPr>
+        <w:t xml:space="preserve">Sec. </w:t>
+      </w:r>
+      <w:bookmarkStart w:id="25" w:name="_Toc481661897"/>
+      <w:r>
+        <w:t>BUSINESS RULES and Corresponding Errors</w:t>
+      </w:r>
+      <w:bookmarkEnd w:id="25"/>
+      <w:r>
+        <w:t xml:space="preserve"> =&gt; </w:t>
+      </w:r>
+      <w:bookmarkStart w:id="26" w:name="_Toc481661898"/>
+      <w:r>
+        <w:t>Display rules</w:t>
+      </w:r>
+      <w:bookmarkEnd w:id="26"/>
+      <w:r>
+        <w:t xml:space="preserve"> =&gt; </w:t>
+      </w:r>
+      <w:r>
+        <w:t>Expand/Collapse questions</w:t>
       </w:r>
     </w:p>
     <w:p>
@@ -9209,38 +9177,6 @@
           <w:sz w:val="20"/>
           <w:szCs w:val="20"/>
         </w:rPr>
-        <w:t xml:space="preserve">Print a </w:t>
-      </w:r>
-      <w:proofErr w:type="spellStart"/>
-      <w:r>
-        <w:rPr>
-          <w:rFonts w:ascii="Arial" w:hAnsi="Arial"/>
-          <w:sz w:val="20"/>
-          <w:szCs w:val="20"/>
-        </w:rPr>
-        <w:t>grensheet</w:t>
-      </w:r>
-      <w:proofErr w:type="spellEnd"/>
-    </w:p>
-    <w:p>
-      <w:pPr>
-        <w:pStyle w:val="ListParagraph"/>
-        <w:numPr>
-          <w:ilvl w:val="2"/>
-          <w:numId w:val="15"/>
-        </w:numPr>
-        <w:rPr>
-          <w:rFonts w:ascii="Arial" w:hAnsi="Arial"/>
-          <w:sz w:val="20"/>
-          <w:szCs w:val="20"/>
-        </w:rPr>
-      </w:pPr>
-      <w:r>
-        <w:rPr>
-          <w:rFonts w:ascii="Arial" w:hAnsi="Arial"/>
-          <w:sz w:val="20"/>
-          <w:szCs w:val="20"/>
-        </w:rPr>
         <w:t>“Close” or (if applicable, to a user with Draft Viewer and/or Draft Admin role) to return to Review &amp; Test Draft Module screen.</w:t>
       </w:r>
     </w:p>
@@ -9268,14 +9204,12 @@
       <w:pPr>
         <w:ind w:left="1440"/>
       </w:pPr>
-      <w:bookmarkStart w:id="57" w:name="_GoBack"/>
-      <w:bookmarkEnd w:id="57"/>
     </w:p>
     <w:p>
       <w:pPr>
         <w:pStyle w:val="Heading2"/>
       </w:pPr>
-      <w:bookmarkStart w:id="58" w:name="_Toc482366185"/>
+      <w:bookmarkStart w:id="27" w:name="_Toc484078204"/>
       <w:r>
         <w:lastRenderedPageBreak/>
         <w:t xml:space="preserve">Review and Test </w:t>
@@ -9294,7 +9228,7 @@
       <w:r>
         <w:t>creen mockup</w:t>
       </w:r>
-      <w:bookmarkEnd w:id="58"/>
+      <w:bookmarkEnd w:id="27"/>
     </w:p>
     <w:p>
       <w:r>
@@ -9302,10 +9236,10 @@
           <w:noProof/>
         </w:rPr>
         <w:drawing>
-          <wp:inline distT="0" distB="0" distL="0" distR="0" wp14:anchorId="36EA9573" wp14:editId="533FCC01">
-            <wp:extent cx="5943600" cy="3324225"/>
-            <wp:effectExtent l="0" t="0" r="0" b="9525"/>
-            <wp:docPr id="25" name="Picture 25"/>
+          <wp:inline distT="0" distB="0" distL="0" distR="0" wp14:anchorId="61D3B866" wp14:editId="2B6B6F8E">
+            <wp:extent cx="5937250" cy="3098800"/>
+            <wp:effectExtent l="0" t="0" r="6350" b="6350"/>
+            <wp:docPr id="4" name="Picture 4"/>
             <wp:cNvGraphicFramePr>
               <a:graphicFrameLocks xmlns:a="http://schemas.openxmlformats.org/drawingml/2006/main" noChangeAspect="1"/>
             </wp:cNvGraphicFramePr>
@@ -9313,23 +9247,36 @@
               <a:graphicData uri="http://schemas.openxmlformats.org/drawingml/2006/picture">
                 <pic:pic xmlns:pic="http://schemas.openxmlformats.org/drawingml/2006/picture">
                   <pic:nvPicPr>
-                    <pic:cNvPr id="1" name=""/>
-                    <pic:cNvPicPr/>
+                    <pic:cNvPr id="0" name="Picture 4"/>
+                    <pic:cNvPicPr>
+                      <a:picLocks noChangeAspect="1" noChangeArrowheads="1"/>
+                    </pic:cNvPicPr>
                   </pic:nvPicPr>
                   <pic:blipFill>
-                    <a:blip r:embed="rId30"/>
+                    <a:blip r:embed="rId32">
+                      <a:extLst>
+                        <a:ext uri="{28A0092B-C50C-407E-A947-70E740481C1C}">
+                          <a14:useLocalDpi xmlns:a14="http://schemas.microsoft.com/office/drawing/2010/main" val="0"/>
+                        </a:ext>
+                      </a:extLst>
+                    </a:blip>
+                    <a:srcRect/>
                     <a:stretch>
                       <a:fillRect/>
                     </a:stretch>
                   </pic:blipFill>
-                  <pic:spPr>
+                  <pic:spPr bwMode="auto">
                     <a:xfrm>
                       <a:off x="0" y="0"/>
-                      <a:ext cx="5943600" cy="3324225"/>
+                      <a:ext cx="5937250" cy="3098800"/>
                     </a:xfrm>
                     <a:prstGeom prst="rect">
                       <a:avLst/>
                     </a:prstGeom>
+                    <a:noFill/>
+                    <a:ln>
+                      <a:noFill/>
+                    </a:ln>
                   </pic:spPr>
                 </pic:pic>
               </a:graphicData>
@@ -9343,14 +9290,14 @@
       <w:pPr>
         <w:pStyle w:val="Heading2"/>
       </w:pPr>
-      <w:bookmarkStart w:id="59" w:name="_Toc482366186"/>
+      <w:bookmarkStart w:id="28" w:name="_Toc484078205"/>
       <w:r>
         <w:t>Sub-questions</w:t>
       </w:r>
       <w:r>
         <w:t xml:space="preserve"> numbering</w:t>
       </w:r>
-      <w:bookmarkEnd w:id="59"/>
+      <w:bookmarkEnd w:id="28"/>
     </w:p>
     <w:p>
       <w:r>
@@ -9466,7 +9413,7 @@
                     <pic:cNvPicPr/>
                   </pic:nvPicPr>
                   <pic:blipFill rotWithShape="1">
-                    <a:blip r:embed="rId31"/>
+                    <a:blip r:embed="rId33"/>
                     <a:srcRect l="268" t="57876" r="837" b="2688"/>
                     <a:stretch/>
                   </pic:blipFill>
@@ -9499,7 +9446,7 @@
       <w:pPr>
         <w:pStyle w:val="Heading2"/>
       </w:pPr>
-      <w:bookmarkStart w:id="60" w:name="_Toc482366187"/>
+      <w:bookmarkStart w:id="29" w:name="_Toc484078206"/>
       <w:r>
         <w:t xml:space="preserve">Review and Test </w:t>
       </w:r>
@@ -9514,7 +9461,7 @@
       <w:r>
         <w:t>Screen Data elements</w:t>
       </w:r>
-      <w:bookmarkEnd w:id="60"/>
+      <w:bookmarkEnd w:id="29"/>
     </w:p>
     <w:tbl>
       <w:tblPr>
@@ -9585,51 +9532,41 @@
           </w:tcPr>
           <w:p>
             <w:r>
-              <w:t xml:space="preserve">Back to Review &amp; </w:t>
+              <w:t>Back to Review &amp; Test Module</w:t>
+            </w:r>
+          </w:p>
+        </w:tc>
+        <w:tc>
+          <w:tcPr>
+            <w:tcW w:w="3690" w:type="dxa"/>
+          </w:tcPr>
+          <w:p>
+            <w:r>
+              <w:t xml:space="preserve">Allows to return to Review &amp; Test Module screen </w:t>
+            </w:r>
+          </w:p>
+        </w:tc>
+        <w:tc>
+          <w:tcPr>
+            <w:tcW w:w="1440" w:type="dxa"/>
+          </w:tcPr>
+          <w:p>
+            <w:r>
+              <w:t>Button</w:t>
+            </w:r>
+          </w:p>
+        </w:tc>
+        <w:tc>
+          <w:tcPr>
+            <w:tcW w:w="2268" w:type="dxa"/>
+          </w:tcPr>
+          <w:p>
+            <w:r>
+              <w:t xml:space="preserve">Provided only to the users with Draft Viewer and/or Draft </w:t>
             </w:r>
             <w:r>
               <w:lastRenderedPageBreak/>
-              <w:t>Test Module</w:t>
-            </w:r>
-          </w:p>
-        </w:tc>
-        <w:tc>
-          <w:tcPr>
-            <w:tcW w:w="3690" w:type="dxa"/>
-          </w:tcPr>
-          <w:p>
-            <w:r>
-              <w:lastRenderedPageBreak/>
-              <w:t xml:space="preserve">Allows to return to Review &amp; Test </w:t>
-            </w:r>
-            <w:r>
-              <w:lastRenderedPageBreak/>
-              <w:t xml:space="preserve">Module screen </w:t>
-            </w:r>
-          </w:p>
-        </w:tc>
-        <w:tc>
-          <w:tcPr>
-            <w:tcW w:w="1440" w:type="dxa"/>
-          </w:tcPr>
-          <w:p>
-            <w:r>
-              <w:lastRenderedPageBreak/>
-              <w:t>Button</w:t>
-            </w:r>
-          </w:p>
-        </w:tc>
-        <w:tc>
-          <w:tcPr>
-            <w:tcW w:w="2268" w:type="dxa"/>
-          </w:tcPr>
-          <w:p>
-            <w:r>
-              <w:t xml:space="preserve">Provided only to the </w:t>
-            </w:r>
-            <w:r>
-              <w:lastRenderedPageBreak/>
-              <w:t>users with Draft Viewer and/or Draft Admin role</w:t>
+              <w:t>Admin role</w:t>
             </w:r>
           </w:p>
         </w:tc>
@@ -9926,7 +9863,7 @@
           </w:tcPr>
           <w:p>
             <w:r>
-              <w:t>Preview All Sub Question/Exit Preview</w:t>
+              <w:t>View All Comments</w:t>
             </w:r>
           </w:p>
         </w:tc>
@@ -9936,7 +9873,13 @@
           </w:tcPr>
           <w:p>
             <w:r>
-              <w:t>Allows to switch to read-only Preview mode and back</w:t>
+              <w:t xml:space="preserve">Disabled in DRAFT area. Tool tip is “Comments for </w:t>
+            </w:r>
+            <w:r>
+              <w:t>Test</w:t>
+            </w:r>
+            <w:r>
+              <w:t xml:space="preserve"> Mode are disabled”</w:t>
             </w:r>
           </w:p>
         </w:tc>
@@ -9964,8 +9907,13 @@
           </w:tcPr>
           <w:p>
             <w:r>
-              <w:t>View All Comments</w:t>
-            </w:r>
+              <w:t xml:space="preserve">Reset </w:t>
+            </w:r>
+            <w:proofErr w:type="spellStart"/>
+            <w:r>
+              <w:t>Greensheet</w:t>
+            </w:r>
+            <w:proofErr w:type="spellEnd"/>
           </w:p>
         </w:tc>
         <w:tc>
@@ -9974,7 +9922,7 @@
           </w:tcPr>
           <w:p>
             <w:r>
-              <w:t>Disabled in DRAFT area. Tool tip is “Comments for Review Mode are disabled”</w:t>
+              <w:t xml:space="preserve">Allows to delete all answers. </w:t>
             </w:r>
           </w:p>
         </w:tc>
@@ -10002,7 +9950,7 @@
           </w:tcPr>
           <w:p>
             <w:r>
-              <w:t>Print</w:t>
+              <w:t>Validate Submission</w:t>
             </w:r>
           </w:p>
         </w:tc>
@@ -10012,13 +9960,8 @@
           </w:tcPr>
           <w:p>
             <w:r>
-              <w:t xml:space="preserve">Allows to print the </w:t>
-            </w:r>
-            <w:proofErr w:type="spellStart"/>
-            <w:r>
-              <w:t>greensheet</w:t>
-            </w:r>
-            <w:proofErr w:type="spellEnd"/>
+              <w:t xml:space="preserve">Allows to run all validations on submission. </w:t>
+            </w:r>
           </w:p>
         </w:tc>
         <w:tc>
@@ -10035,100 +9978,7 @@
           <w:tcPr>
             <w:tcW w:w="2268" w:type="dxa"/>
           </w:tcPr>
-          <w:p>
-            <w:r>
-              <w:t>Disabled in Preview mode</w:t>
-            </w:r>
-          </w:p>
-        </w:tc>
-      </w:tr>
-      <w:tr>
-        <w:tc>
-          <w:tcPr>
-            <w:tcW w:w="2178" w:type="dxa"/>
-          </w:tcPr>
-          <w:p>
-            <w:r>
-              <w:t xml:space="preserve">Reset </w:t>
-            </w:r>
-            <w:proofErr w:type="spellStart"/>
-            <w:r>
-              <w:t>Greensheet</w:t>
-            </w:r>
-            <w:proofErr w:type="spellEnd"/>
-          </w:p>
-        </w:tc>
-        <w:tc>
-          <w:tcPr>
-            <w:tcW w:w="3690" w:type="dxa"/>
-          </w:tcPr>
-          <w:p>
-            <w:r>
-              <w:t xml:space="preserve">Allows to delete all answers. </w:t>
-            </w:r>
-          </w:p>
-        </w:tc>
-        <w:tc>
-          <w:tcPr>
-            <w:tcW w:w="1440" w:type="dxa"/>
-          </w:tcPr>
-          <w:p>
-            <w:r>
-              <w:t>Button</w:t>
-            </w:r>
-          </w:p>
-        </w:tc>
-        <w:tc>
-          <w:tcPr>
-            <w:tcW w:w="2268" w:type="dxa"/>
-          </w:tcPr>
-          <w:p>
-            <w:r>
-              <w:t>Disabled in Preview mode;</w:t>
-            </w:r>
-          </w:p>
-        </w:tc>
-      </w:tr>
-      <w:tr>
-        <w:tc>
-          <w:tcPr>
-            <w:tcW w:w="2178" w:type="dxa"/>
-          </w:tcPr>
-          <w:p>
-            <w:r>
-              <w:t>Validate Submission</w:t>
-            </w:r>
-          </w:p>
-        </w:tc>
-        <w:tc>
-          <w:tcPr>
-            <w:tcW w:w="3690" w:type="dxa"/>
-          </w:tcPr>
-          <w:p>
-            <w:r>
-              <w:t xml:space="preserve">Allows to run all validations on submission. </w:t>
-            </w:r>
-          </w:p>
-        </w:tc>
-        <w:tc>
-          <w:tcPr>
-            <w:tcW w:w="1440" w:type="dxa"/>
-          </w:tcPr>
-          <w:p>
-            <w:r>
-              <w:t>Button</w:t>
-            </w:r>
-          </w:p>
-        </w:tc>
-        <w:tc>
-          <w:tcPr>
-            <w:tcW w:w="2268" w:type="dxa"/>
-          </w:tcPr>
-          <w:p>
-            <w:r>
-              <w:t>Disabled in Preview mode</w:t>
-            </w:r>
-          </w:p>
+          <w:p/>
         </w:tc>
       </w:tr>
       <w:tr>
@@ -10202,7 +10052,7 @@
             <w:r>
               <w:t xml:space="preserve">For description of elements, please refer to </w:t>
             </w:r>
-            <w:hyperlink r:id="rId32" w:history="1">
+            <w:hyperlink r:id="rId34" w:history="1">
               <w:r>
                 <w:rPr>
                   <w:rStyle w:val="Hyperlink"/>
@@ -10218,7 +10068,6 @@
               </w:rPr>
             </w:pPr>
             <w:r>
-              <w:lastRenderedPageBreak/>
               <w:t xml:space="preserve">Sec. UI Specifications =&gt; </w:t>
             </w:r>
             <w:r>
@@ -10275,7 +10124,25 @@
                 <w:sz w:val="20"/>
                 <w:szCs w:val="20"/>
               </w:rPr>
-              <w:t>Questionnare header doe NOT display application type/mechanism</w:t>
+              <w:t>Questionnare header doe</w:t>
+            </w:r>
+            <w:r>
+              <w:rPr>
+                <w:rFonts w:ascii="Arial" w:hAnsi="Arial"/>
+                <w:noProof/>
+                <w:sz w:val="20"/>
+                <w:szCs w:val="20"/>
+              </w:rPr>
+              <w:t>s</w:t>
+            </w:r>
+            <w:r>
+              <w:rPr>
+                <w:rFonts w:ascii="Arial" w:hAnsi="Arial"/>
+                <w:noProof/>
+                <w:sz w:val="20"/>
+                <w:szCs w:val="20"/>
+              </w:rPr>
+              <w:t xml:space="preserve"> NOT display application type/mechanism</w:t>
             </w:r>
           </w:p>
           <w:p>
@@ -10302,9 +10169,9 @@
               </w:rPr>
               <w:object w:dxaOrig="400" w:dyaOrig="290" w14:anchorId="1F20FCD9">
                 <v:shape id="_x0000_i1026" type="#_x0000_t75" style="width:20pt;height:14.5pt" o:ole="">
-                  <v:imagedata r:id="rId33" o:title=""/>
+                  <v:imagedata r:id="rId35" o:title=""/>
                 </v:shape>
-                <o:OLEObject Type="Embed" ProgID="PBrush" ShapeID="_x0000_i1026" DrawAspect="Content" ObjectID="_1556440249" r:id="rId34"/>
+                <o:OLEObject Type="Embed" ProgID="PBrush" ShapeID="_x0000_i1026" DrawAspect="Content" ObjectID="_1557820046" r:id="rId36"/>
               </w:object>
             </w:r>
             <w:r>
@@ -10358,7 +10225,7 @@
                           </pic:cNvPicPr>
                         </pic:nvPicPr>
                         <pic:blipFill>
-                          <a:blip r:embed="rId35">
+                          <a:blip r:embed="rId37">
                             <a:extLst>
                               <a:ext uri="{28A0092B-C50C-407E-A947-70E740481C1C}">
                                 <a14:useLocalDpi xmlns:a14="http://schemas.microsoft.com/office/drawing/2010/main" val="0"/>
@@ -10398,10 +10265,129 @@
               <w:t>. Comments are NOT expandable on the screen</w:t>
             </w:r>
           </w:p>
+          <w:p>
+            <w:pPr>
+              <w:pStyle w:val="ListParagraph"/>
+              <w:numPr>
+                <w:ilvl w:val="0"/>
+                <w:numId w:val="30"/>
+              </w:numPr>
+            </w:pPr>
+            <w:r>
+              <w:lastRenderedPageBreak/>
+              <w:t xml:space="preserve">Tool tip text for </w:t>
+            </w:r>
+            <w:r>
+              <w:rPr>
+                <w:rFonts w:ascii="Arial" w:eastAsia="Calibri" w:hAnsi="Arial"/>
+                <w:sz w:val="20"/>
+                <w:szCs w:val="20"/>
+              </w:rPr>
+              <w:object w:dxaOrig="400" w:dyaOrig="290" w14:anchorId="5A05249B">
+                <v:shape id="_x0000_i1029" type="#_x0000_t75" style="width:20pt;height:14.5pt" o:ole="">
+                  <v:imagedata r:id="rId35" o:title=""/>
+                </v:shape>
+                <o:OLEObject Type="Embed" ProgID="PBrush" ShapeID="_x0000_i1029" DrawAspect="Content" ObjectID="_1557820047" r:id="rId38"/>
+              </w:object>
+            </w:r>
+            <w:r>
+              <w:rPr>
+                <w:rFonts w:ascii="Arial" w:eastAsia="Calibri" w:hAnsi="Arial"/>
+                <w:sz w:val="20"/>
+                <w:szCs w:val="20"/>
+              </w:rPr>
+              <w:t xml:space="preserve"> is “</w:t>
+            </w:r>
+            <w:r>
+              <w:rPr>
+                <w:rFonts w:ascii="Arial Narrow" w:hAnsi="Arial Narrow"/>
+              </w:rPr>
+              <w:t>Comments for Test Mode are Disabled”</w:t>
+            </w:r>
+          </w:p>
+          <w:p>
+            <w:pPr>
+              <w:pStyle w:val="ListParagraph"/>
+              <w:numPr>
+                <w:ilvl w:val="0"/>
+                <w:numId w:val="30"/>
+              </w:numPr>
+            </w:pPr>
+            <w:r>
+              <w:t>Tool tip text for</w:t>
+            </w:r>
+            <w:r>
+              <w:t xml:space="preserve"> </w:t>
+            </w:r>
+            <w:r>
+              <w:rPr>
+                <w:rFonts w:ascii="Arial" w:hAnsi="Arial"/>
+                <w:noProof/>
+                <w:sz w:val="20"/>
+                <w:szCs w:val="20"/>
+              </w:rPr>
+              <w:drawing>
+                <wp:inline distT="0" distB="0" distL="0" distR="0" wp14:anchorId="7AFCEF73" wp14:editId="547B12E0">
+                  <wp:extent cx="190500" cy="216535"/>
+                  <wp:effectExtent l="0" t="0" r="0" b="0"/>
+                  <wp:docPr id="5" name="Picture 5"/>
+                  <wp:cNvGraphicFramePr>
+                    <a:graphicFrameLocks xmlns:a="http://schemas.openxmlformats.org/drawingml/2006/main" noChangeAspect="1"/>
+                  </wp:cNvGraphicFramePr>
+                  <a:graphic xmlns:a="http://schemas.openxmlformats.org/drawingml/2006/main">
+                    <a:graphicData uri="http://schemas.openxmlformats.org/drawingml/2006/picture">
+                      <pic:pic xmlns:pic="http://schemas.openxmlformats.org/drawingml/2006/picture">
+                        <pic:nvPicPr>
+                          <pic:cNvPr id="0" name="Picture 210"/>
+                          <pic:cNvPicPr>
+                            <a:picLocks noChangeAspect="1" noChangeArrowheads="1"/>
+                          </pic:cNvPicPr>
+                        </pic:nvPicPr>
+                        <pic:blipFill>
+                          <a:blip r:embed="rId37">
+                            <a:extLst>
+                              <a:ext uri="{28A0092B-C50C-407E-A947-70E740481C1C}">
+                                <a14:useLocalDpi xmlns:a14="http://schemas.microsoft.com/office/drawing/2010/main" val="0"/>
+                              </a:ext>
+                            </a:extLst>
+                          </a:blip>
+                          <a:srcRect/>
+                          <a:stretch>
+                            <a:fillRect/>
+                          </a:stretch>
+                        </pic:blipFill>
+                        <pic:spPr bwMode="auto">
+                          <a:xfrm>
+                            <a:off x="0" y="0"/>
+                            <a:ext cx="190500" cy="216535"/>
+                          </a:xfrm>
+                          <a:prstGeom prst="rect">
+                            <a:avLst/>
+                          </a:prstGeom>
+                          <a:noFill/>
+                          <a:ln>
+                            <a:noFill/>
+                          </a:ln>
+                        </pic:spPr>
+                      </pic:pic>
+                    </a:graphicData>
+                  </a:graphic>
+                </wp:inline>
+              </w:drawing>
+            </w:r>
+            <w:r>
+              <w:t>is “</w:t>
+            </w:r>
+            <w:r>
+              <w:rPr>
+                <w:rFonts w:ascii="Arial Narrow" w:hAnsi="Arial Narrow"/>
+              </w:rPr>
+              <w:t>Add Attachments is Disabled in Test Mode”</w:t>
+            </w:r>
+          </w:p>
         </w:tc>
       </w:tr>
     </w:tbl>
-    <w:p/>
     <w:p>
       <w:pPr>
         <w:pStyle w:val="Heading1"/>
@@ -10409,14 +10395,15 @@
           <w:noProof/>
         </w:rPr>
       </w:pPr>
-      <w:bookmarkStart w:id="61" w:name="_Toc482366188"/>
+      <w:bookmarkStart w:id="30" w:name="_Toc484078207"/>
       <w:r>
         <w:rPr>
           <w:noProof/>
         </w:rPr>
+        <w:lastRenderedPageBreak/>
         <w:t>Promote or Reject the module functionality</w:t>
       </w:r>
-      <w:bookmarkEnd w:id="61"/>
+      <w:bookmarkEnd w:id="30"/>
     </w:p>
     <w:p>
       <w:pPr>
@@ -10692,11 +10679,11 @@
       <w:pPr>
         <w:pStyle w:val="Heading1"/>
       </w:pPr>
-      <w:bookmarkStart w:id="62" w:name="_Toc482366189"/>
+      <w:bookmarkStart w:id="31" w:name="_Toc484078208"/>
       <w:r>
         <w:t>Import templates from GS Form Builder</w:t>
       </w:r>
-      <w:bookmarkEnd w:id="62"/>
+      <w:bookmarkEnd w:id="31"/>
     </w:p>
     <w:p>
       <w:pPr>
@@ -10766,11 +10753,7 @@
           </w:tcPr>
           <w:p>
             <w:r>
-              <w:t>Parsing Questions Definitio</w:t>
-            </w:r>
-            <w:r>
-              <w:lastRenderedPageBreak/>
-              <w:t>n source files</w:t>
+              <w:t>Parsing Questions Definition source files</w:t>
             </w:r>
           </w:p>
         </w:tc>
@@ -10792,7 +10775,6 @@
                 <w:rFonts w:ascii="Arial" w:eastAsia="Times New Roman" w:hAnsi="Arial" w:cs="Arial"/>
                 <w:color w:val="000000"/>
               </w:rPr>
-              <w:lastRenderedPageBreak/>
               <w:t>F</w:t>
             </w:r>
             <w:r>
@@ -10867,15 +10849,7 @@
                 <w:rFonts w:ascii="Arial" w:eastAsia="Times New Roman" w:hAnsi="Arial" w:cs="Arial"/>
                 <w:color w:val="000000"/>
               </w:rPr>
-              <w:t xml:space="preserve">Source files with question definitions will be stored as regular ASCII text files, editable </w:t>
-            </w:r>
-            <w:r>
-              <w:rPr>
-                <w:rFonts w:ascii="Arial" w:eastAsia="Times New Roman" w:hAnsi="Arial" w:cs="Arial"/>
-                <w:color w:val="000000"/>
-              </w:rPr>
-              <w:lastRenderedPageBreak/>
-              <w:t>with any plain-text editor. </w:t>
+              <w:t>Source files with question definitions will be stored as regular ASCII text files, editable with any plain-text editor. </w:t>
             </w:r>
           </w:p>
           <w:p>
@@ -11006,6 +10980,7 @@
                 <w:rFonts w:ascii="Arial" w:eastAsia="Times New Roman" w:hAnsi="Arial" w:cs="Arial"/>
                 <w:color w:val="000000"/>
               </w:rPr>
+              <w:lastRenderedPageBreak/>
               <w:t xml:space="preserve">Specialist </w:t>
             </w:r>
             <w:proofErr w:type="spellStart"/>
@@ -11423,7 +11398,6 @@
           </w:tcPr>
           <w:p>
             <w:r>
-              <w:lastRenderedPageBreak/>
               <w:t>Output files and database storage</w:t>
             </w:r>
           </w:p>
@@ -11562,11 +11536,11 @@
           </w:tcPr>
           <w:p>
             <w:r>
-              <w:t>Passing validations to individua</w:t>
+              <w:t xml:space="preserve">Passing validations to individual questions from Form Builder </w:t>
             </w:r>
             <w:r>
               <w:lastRenderedPageBreak/>
-              <w:t xml:space="preserve">l questions from Form Builder to </w:t>
+              <w:t xml:space="preserve">to </w:t>
             </w:r>
             <w:proofErr w:type="spellStart"/>
             <w:r>
@@ -11595,11 +11569,7 @@
             </w:r>
             <w:proofErr w:type="spellEnd"/>
             <w:r>
-              <w:t xml:space="preserve">, depending on the answer to the </w:t>
-            </w:r>
-            <w:r>
-              <w:lastRenderedPageBreak/>
-              <w:t xml:space="preserve">immediate previous question (not necessarily a parent question). </w:t>
+              <w:t xml:space="preserve">, depending on the answer to the immediate previous question (not necessarily a parent question). </w:t>
             </w:r>
           </w:p>
           <w:p>
@@ -11644,6 +11614,7 @@
               <w:rPr>
                 <w:noProof/>
               </w:rPr>
+              <w:lastRenderedPageBreak/>
               <w:drawing>
                 <wp:inline distT="0" distB="0" distL="0" distR="0" wp14:anchorId="7AE73DBD" wp14:editId="3BDCCFC9">
                   <wp:extent cx="3954395" cy="744415"/>
@@ -11662,7 +11633,7 @@
                           </pic:cNvPicPr>
                         </pic:nvPicPr>
                         <pic:blipFill rotWithShape="1">
-                          <a:blip r:embed="rId36">
+                          <a:blip r:embed="rId39">
                             <a:extLst>
                               <a:ext uri="{28A0092B-C50C-407E-A947-70E740481C1C}">
                                 <a14:useLocalDpi xmlns:a14="http://schemas.microsoft.com/office/drawing/2010/main" val="0"/>
@@ -11718,7 +11689,7 @@
                           </pic:cNvPicPr>
                         </pic:nvPicPr>
                         <pic:blipFill rotWithShape="1">
-                          <a:blip r:embed="rId36">
+                          <a:blip r:embed="rId39">
                             <a:extLst>
                               <a:ext uri="{28A0092B-C50C-407E-A947-70E740481C1C}">
                                 <a14:useLocalDpi xmlns:a14="http://schemas.microsoft.com/office/drawing/2010/main" val="0"/>
@@ -11776,7 +11747,7 @@
                           </pic:cNvPicPr>
                         </pic:nvPicPr>
                         <pic:blipFill>
-                          <a:blip r:embed="rId37">
+                          <a:blip r:embed="rId40">
                             <a:extLst>
                               <a:ext uri="{28A0092B-C50C-407E-A947-70E740481C1C}">
                                 <a14:useLocalDpi xmlns:a14="http://schemas.microsoft.com/office/drawing/2010/main" val="0"/>
@@ -11928,7 +11899,7 @@
               </w:rPr>
               <w:br/>
             </w:r>
-            <w:hyperlink r:id="rId38" w:tooltip="Follow link" w:history="1">
+            <w:hyperlink r:id="rId41" w:tooltip="Follow link" w:history="1">
               <w:r>
                 <w:rPr>
                   <w:rStyle w:val="Hyperlink"/>
@@ -11966,7 +11937,7 @@
       <w:pPr>
         <w:pStyle w:val="Heading1"/>
       </w:pPr>
-      <w:bookmarkStart w:id="63" w:name="_Toc482366190"/>
+      <w:bookmarkStart w:id="32" w:name="_Toc484078209"/>
       <w:r>
         <w:t xml:space="preserve">Email Notifications about </w:t>
       </w:r>
@@ -11978,7 +11949,7 @@
       <w:r>
         <w:t xml:space="preserve"> module deployment process.</w:t>
       </w:r>
-      <w:bookmarkEnd w:id="63"/>
+      <w:bookmarkEnd w:id="32"/>
     </w:p>
     <w:p>
       <w:r>
@@ -12071,11 +12042,7 @@
           </w:tcPr>
           <w:p>
             <w:r>
-              <w:t xml:space="preserve">Which system sends this </w:t>
-            </w:r>
-            <w:r>
-              <w:lastRenderedPageBreak/>
-              <w:t xml:space="preserve">email? </w:t>
+              <w:t xml:space="preserve">Which system sends this email? </w:t>
             </w:r>
           </w:p>
         </w:tc>
@@ -12099,7 +12066,6 @@
           </w:tcPr>
           <w:p>
             <w:r>
-              <w:lastRenderedPageBreak/>
               <w:t>Subject line</w:t>
             </w:r>
           </w:p>
@@ -12172,7 +12138,11 @@
           </w:tcPr>
           <w:p>
             <w:r>
-              <w:t>The recipient list for all GS messages is set in a property file.  It is not dynamically generated in the code. </w:t>
+              <w:t xml:space="preserve">The recipient list for all GS messages is set in a property </w:t>
+            </w:r>
+            <w:r>
+              <w:lastRenderedPageBreak/>
+              <w:t>file.  It is not dynamically generated in the code. </w:t>
             </w:r>
           </w:p>
           <w:p>
@@ -12200,6 +12170,7 @@
           </w:tcPr>
           <w:p>
             <w:r>
+              <w:lastRenderedPageBreak/>
               <w:t>GS</w:t>
             </w:r>
           </w:p>
@@ -12223,7 +12194,11 @@
           </w:tcPr>
           <w:p>
             <w:r>
-              <w:t xml:space="preserve">[GS - TEST 2017-02-09 11:19:16 AM] Confirmation of Successful Import of Draft </w:t>
+              <w:t xml:space="preserve">[GS - TEST 2017-02-09 11:19:16 AM] Confirmation of Successful </w:t>
+            </w:r>
+            <w:r>
+              <w:lastRenderedPageBreak/>
+              <w:t xml:space="preserve">Import of Draft </w:t>
             </w:r>
             <w:proofErr w:type="spellStart"/>
             <w:r>
@@ -12264,6 +12239,7 @@
                 <w:sz w:val="20"/>
                 <w:szCs w:val="20"/>
               </w:rPr>
+              <w:lastRenderedPageBreak/>
               <w:t xml:space="preserve">Thank you for your request. The </w:t>
             </w:r>
             <w:r>
@@ -12309,7 +12285,7 @@
               </w:rPr>
               <w:t xml:space="preserve"> </w:t>
             </w:r>
-            <w:ins w:id="64" w:author="Polonsky, Yakov (NIH/NCI) [C]" w:date="2017-02-10T11:35:00Z">
+            <w:ins w:id="33" w:author="Polonsky, Yakov (NIH/NCI) [C]" w:date="2017-02-10T11:35:00Z">
               <w:r>
                 <w:rPr>
                   <w:rFonts w:ascii="Arial" w:hAnsi="Arial"/>
@@ -12343,9 +12319,18 @@
                 <w:sz w:val="20"/>
                 <w:szCs w:val="20"/>
               </w:rPr>
-              <w:t xml:space="preserve"> Application using the URL given below</w:t>
-            </w:r>
-            <w:ins w:id="65" w:author="Polonsky, Yakov (NIH/NCI) [C]" w:date="2017-02-10T11:36:00Z">
+              <w:t xml:space="preserve"> Application using the </w:t>
+            </w:r>
+            <w:r>
+              <w:rPr>
+                <w:rFonts w:ascii="Arial" w:hAnsi="Arial"/>
+                <w:sz w:val="20"/>
+                <w:szCs w:val="20"/>
+              </w:rPr>
+              <w:lastRenderedPageBreak/>
+              <w:t>URL given below</w:t>
+            </w:r>
+            <w:ins w:id="34" w:author="Polonsky, Yakov (NIH/NCI) [C]" w:date="2017-02-10T11:36:00Z">
               <w:r>
                 <w:rPr>
                   <w:rFonts w:ascii="Arial" w:hAnsi="Arial"/>
@@ -12355,7 +12340,7 @@
                 <w:t xml:space="preserve"> and</w:t>
               </w:r>
             </w:ins>
-            <w:del w:id="66" w:author="Polonsky, Yakov (NIH/NCI) [C]" w:date="2017-02-10T11:36:00Z">
+            <w:del w:id="35" w:author="Polonsky, Yakov (NIH/NCI) [C]" w:date="2017-02-10T11:36:00Z">
               <w:r>
                 <w:rPr>
                   <w:rFonts w:ascii="Arial" w:hAnsi="Arial"/>
@@ -12373,7 +12358,7 @@
               </w:rPr>
               <w:t xml:space="preserve"> </w:t>
             </w:r>
-            <w:ins w:id="67" w:author="Tulchinskaya, Gaby (NIH/NCI) [C]" w:date="2017-02-10T10:59:00Z">
+            <w:ins w:id="36" w:author="Tulchinskaya, Gaby (NIH/NCI) [C]" w:date="2017-02-10T10:59:00Z">
               <w:r>
                 <w:rPr>
                   <w:rFonts w:ascii="Arial" w:hAnsi="Arial"/>
@@ -12383,7 +12368,7 @@
                 <w:t>select th</w:t>
               </w:r>
             </w:ins>
-            <w:ins w:id="68" w:author="Tulchinskaya, Gaby (NIH/NCI) [C]" w:date="2017-02-10T11:01:00Z">
+            <w:ins w:id="37" w:author="Tulchinskaya, Gaby (NIH/NCI) [C]" w:date="2017-02-10T11:01:00Z">
               <w:r>
                 <w:rPr>
                   <w:rFonts w:ascii="Arial" w:hAnsi="Arial"/>
@@ -12393,7 +12378,7 @@
                 <w:t>is</w:t>
               </w:r>
             </w:ins>
-            <w:ins w:id="69" w:author="Tulchinskaya, Gaby (NIH/NCI) [C]" w:date="2017-02-10T10:59:00Z">
+            <w:ins w:id="38" w:author="Tulchinskaya, Gaby (NIH/NCI) [C]" w:date="2017-02-10T10:59:00Z">
               <w:r>
                 <w:rPr>
                   <w:rFonts w:ascii="Arial" w:hAnsi="Arial"/>
@@ -12403,7 +12388,7 @@
                 <w:t xml:space="preserve"> module in the </w:t>
               </w:r>
             </w:ins>
-            <w:ins w:id="70" w:author="Tulchinskaya, Gaby (NIH/NCI) [C]" w:date="2017-02-10T11:00:00Z">
+            <w:ins w:id="39" w:author="Tulchinskaya, Gaby (NIH/NCI) [C]" w:date="2017-02-10T11:00:00Z">
               <w:r>
                 <w:rPr>
                   <w:rFonts w:ascii="Arial" w:hAnsi="Arial"/>
@@ -12431,7 +12416,7 @@
                 <w:t xml:space="preserve"> screen</w:t>
               </w:r>
             </w:ins>
-            <w:ins w:id="71" w:author="Tulchinskaya, Gaby (NIH/NCI) [C]" w:date="2017-02-10T10:59:00Z">
+            <w:ins w:id="40" w:author="Tulchinskaya, Gaby (NIH/NCI) [C]" w:date="2017-02-10T10:59:00Z">
               <w:r>
                 <w:rPr>
                   <w:rFonts w:ascii="Arial" w:hAnsi="Arial"/>
@@ -12441,7 +12426,7 @@
                 <w:t xml:space="preserve"> </w:t>
               </w:r>
             </w:ins>
-            <w:del w:id="72" w:author="Polonsky, Yakov (NIH/NCI) [C]" w:date="2017-02-10T11:36:00Z">
+            <w:del w:id="41" w:author="Polonsky, Yakov (NIH/NCI) [C]" w:date="2017-02-10T11:36:00Z">
               <w:r>
                 <w:rPr>
                   <w:rFonts w:ascii="Arial" w:hAnsi="Arial"/>
@@ -12451,8 +12436,8 @@
                 <w:delText>and click</w:delText>
               </w:r>
             </w:del>
-            <w:ins w:id="73" w:author="Tulchinskaya, Gaby (NIH/NCI) [C]" w:date="2017-02-10T10:56:00Z">
-              <w:del w:id="74" w:author="Polonsky, Yakov (NIH/NCI) [C]" w:date="2017-02-10T11:36:00Z">
+            <w:ins w:id="42" w:author="Tulchinskaya, Gaby (NIH/NCI) [C]" w:date="2017-02-10T10:56:00Z">
+              <w:del w:id="43" w:author="Polonsky, Yakov (NIH/NCI) [C]" w:date="2017-02-10T11:36:00Z">
                 <w:r>
                   <w:rPr>
                     <w:rFonts w:ascii="Arial" w:hAnsi="Arial"/>
@@ -12463,8 +12448,8 @@
                 </w:r>
               </w:del>
             </w:ins>
-            <w:ins w:id="75" w:author="Tulchinskaya, Gaby (NIH/NCI) [C]" w:date="2017-02-10T10:59:00Z">
-              <w:del w:id="76" w:author="Polonsky, Yakov (NIH/NCI) [C]" w:date="2017-02-10T11:36:00Z">
+            <w:ins w:id="44" w:author="Tulchinskaya, Gaby (NIH/NCI) [C]" w:date="2017-02-10T10:59:00Z">
+              <w:del w:id="45" w:author="Polonsky, Yakov (NIH/NCI) [C]" w:date="2017-02-10T11:36:00Z">
                 <w:r>
                   <w:rPr>
                     <w:rFonts w:ascii="Arial" w:hAnsi="Arial"/>
@@ -12475,8 +12460,8 @@
                 </w:r>
               </w:del>
             </w:ins>
-            <w:ins w:id="77" w:author="Tulchinskaya, Gaby (NIH/NCI) [C]" w:date="2017-02-10T11:01:00Z">
-              <w:del w:id="78" w:author="Polonsky, Yakov (NIH/NCI) [C]" w:date="2017-02-10T11:36:00Z">
+            <w:ins w:id="46" w:author="Tulchinskaya, Gaby (NIH/NCI) [C]" w:date="2017-02-10T11:01:00Z">
+              <w:del w:id="47" w:author="Polonsky, Yakov (NIH/NCI) [C]" w:date="2017-02-10T11:36:00Z">
                 <w:r>
                   <w:rPr>
                     <w:rFonts w:ascii="Arial" w:hAnsi="Arial"/>
@@ -12487,7 +12472,7 @@
                 </w:r>
               </w:del>
             </w:ins>
-            <w:ins w:id="79" w:author="Polonsky, Yakov (NIH/NCI) [C]" w:date="2017-02-10T11:36:00Z">
+            <w:ins w:id="48" w:author="Polonsky, Yakov (NIH/NCI) [C]" w:date="2017-02-10T11:36:00Z">
               <w:r>
                 <w:rPr>
                   <w:rFonts w:ascii="Arial" w:hAnsi="Arial"/>
@@ -12515,7 +12500,7 @@
                 <w:t xml:space="preserve"> Forms of the module. </w:t>
               </w:r>
             </w:ins>
-            <w:ins w:id="80" w:author="Tulchinskaya, Gaby (NIH/NCI) [C]" w:date="2017-02-10T11:01:00Z">
+            <w:ins w:id="49" w:author="Tulchinskaya, Gaby (NIH/NCI) [C]" w:date="2017-02-10T11:01:00Z">
               <w:r>
                 <w:rPr>
                   <w:rFonts w:ascii="Arial" w:hAnsi="Arial"/>
@@ -12533,7 +12518,7 @@
               </w:rPr>
               <w:t xml:space="preserve"> </w:t>
             </w:r>
-            <w:del w:id="81" w:author="Tulchinskaya, Gaby (NIH/NCI) [C]" w:date="2017-02-10T10:56:00Z">
+            <w:del w:id="50" w:author="Tulchinskaya, Gaby (NIH/NCI) [C]" w:date="2017-02-10T10:56:00Z">
               <w:r>
                 <w:rPr>
                   <w:rFonts w:ascii="Arial" w:hAnsi="Arial"/>
@@ -12579,7 +12564,7 @@
               </w:rPr>
               <w:t>Comments</w:t>
             </w:r>
-            <w:ins w:id="82" w:author="Tulchinskaya, Gaby (NIH/NCI) [C]" w:date="2017-02-10T10:58:00Z">
+            <w:ins w:id="51" w:author="Tulchinskaya, Gaby (NIH/NCI) [C]" w:date="2017-02-10T10:58:00Z">
               <w:r>
                 <w:rPr>
                   <w:rFonts w:ascii="Arial" w:hAnsi="Arial"/>
@@ -12638,13 +12623,13 @@
             <w:pPr>
               <w:pStyle w:val="PlainText"/>
               <w:rPr>
-                <w:del w:id="83" w:author="Tulchinskaya, Gaby (NIH/NCI) [C]" w:date="2017-02-10T10:58:00Z"/>
+                <w:del w:id="52" w:author="Tulchinskaya, Gaby (NIH/NCI) [C]" w:date="2017-02-10T10:58:00Z"/>
                 <w:rFonts w:ascii="Arial" w:hAnsi="Arial"/>
                 <w:sz w:val="20"/>
                 <w:szCs w:val="20"/>
               </w:rPr>
             </w:pPr>
-            <w:del w:id="84" w:author="Tulchinskaya, Gaby (NIH/NCI) [C]" w:date="2017-02-10T10:58:00Z">
+            <w:del w:id="53" w:author="Tulchinskaya, Gaby (NIH/NCI) [C]" w:date="2017-02-10T10:58:00Z">
               <w:r>
                 <w:rPr>
                   <w:rFonts w:ascii="Arial" w:hAnsi="Arial"/>
@@ -12659,13 +12644,13 @@
             <w:pPr>
               <w:pStyle w:val="PlainText"/>
               <w:rPr>
-                <w:del w:id="85" w:author="Tulchinskaya, Gaby (NIH/NCI) [C]" w:date="2017-02-10T10:58:00Z"/>
+                <w:del w:id="54" w:author="Tulchinskaya, Gaby (NIH/NCI) [C]" w:date="2017-02-10T10:58:00Z"/>
                 <w:rFonts w:ascii="Arial" w:hAnsi="Arial"/>
                 <w:sz w:val="20"/>
                 <w:szCs w:val="20"/>
               </w:rPr>
             </w:pPr>
-            <w:del w:id="86" w:author="Tulchinskaya, Gaby (NIH/NCI) [C]" w:date="2017-02-10T10:58:00Z">
+            <w:del w:id="55" w:author="Tulchinskaya, Gaby (NIH/NCI) [C]" w:date="2017-02-10T10:58:00Z">
               <w:r>
                 <w:rPr>
                   <w:rFonts w:ascii="Arial" w:hAnsi="Arial"/>
@@ -12721,7 +12706,7 @@
               </w:rPr>
               <w:t xml:space="preserve"> Application URL: </w:t>
             </w:r>
-            <w:hyperlink r:id="rId39" w:history="1">
+            <w:hyperlink r:id="rId42" w:history="1">
               <w:r>
                 <w:rPr>
                   <w:rStyle w:val="Hyperlink"/>
@@ -12737,7 +12722,7 @@
             <w:r>
               <w:t> </w:t>
             </w:r>
-            <w:ins w:id="87" w:author="Polonsky, Yakov (NIH/NCI) [C]" w:date="2017-02-10T11:38:00Z">
+            <w:ins w:id="56" w:author="Polonsky, Yakov (NIH/NCI) [C]" w:date="2017-02-10T11:38:00Z">
               <w:r>
                 <w:t>(URL should be customized to open GS page with imported draft module</w:t>
               </w:r>
@@ -12765,6 +12750,7 @@
           </w:tcPr>
           <w:p>
             <w:r>
+              <w:lastRenderedPageBreak/>
               <w:t>Unsuccessful Import of the module into GS</w:t>
             </w:r>
           </w:p>
@@ -12923,11 +12909,7 @@
           </w:tcPr>
           <w:p>
             <w:r>
-              <w:t xml:space="preserve">The recipient list for all GS messages is set in a property file.  It is not dynamically generated in </w:t>
-            </w:r>
-            <w:r>
-              <w:lastRenderedPageBreak/>
-              <w:t>the code. </w:t>
+              <w:t>The recipient list for all GS messages is set in a property file.  It is not dynamically generated in the code. </w:t>
             </w:r>
           </w:p>
           <w:p>
@@ -12955,7 +12937,6 @@
           </w:tcPr>
           <w:p>
             <w:r>
-              <w:lastRenderedPageBreak/>
               <w:t>GS</w:t>
             </w:r>
           </w:p>
@@ -12983,7 +12964,6 @@
             </w:r>
             <w:proofErr w:type="spellStart"/>
             <w:r>
-              <w:lastRenderedPageBreak/>
               <w:t>Greensheets</w:t>
             </w:r>
             <w:proofErr w:type="spellEnd"/>
@@ -13021,7 +13001,6 @@
                 <w:sz w:val="20"/>
                 <w:szCs w:val="20"/>
               </w:rPr>
-              <w:lastRenderedPageBreak/>
               <w:t xml:space="preserve">The </w:t>
             </w:r>
             <w:r>
@@ -13105,7 +13084,7 @@
               </w:rPr>
               <w:t xml:space="preserve"> Application URL: </w:t>
             </w:r>
-            <w:hyperlink r:id="rId40" w:history="1">
+            <w:hyperlink r:id="rId43" w:history="1">
               <w:r>
                 <w:rPr>
                   <w:rStyle w:val="Hyperlink"/>
@@ -13119,7 +13098,6 @@
           </w:p>
           <w:p>
             <w:r>
-              <w:lastRenderedPageBreak/>
               <w:t> </w:t>
             </w:r>
           </w:p>
@@ -13145,7 +13123,6 @@
           </w:tcPr>
           <w:p>
             <w:r>
-              <w:lastRenderedPageBreak/>
               <w:t>Module is rejected in DRAFT area in GS</w:t>
             </w:r>
           </w:p>
@@ -13264,7 +13241,7 @@
               </w:rPr>
               <w:t xml:space="preserve">The </w:t>
             </w:r>
-            <w:ins w:id="88" w:author="Tulchinskaya, Gaby (NIH/NCI) [C]" w:date="2017-02-10T11:02:00Z">
+            <w:ins w:id="57" w:author="Tulchinskaya, Gaby (NIH/NCI) [C]" w:date="2017-02-10T11:02:00Z">
               <w:r>
                 <w:rPr>
                   <w:rFonts w:ascii="Arial" w:hAnsi="Arial"/>
@@ -13337,7 +13314,7 @@
               </w:rPr>
               <w:t xml:space="preserve"> Application URL: </w:t>
             </w:r>
-            <w:hyperlink r:id="rId41" w:history="1">
+            <w:hyperlink r:id="rId44" w:history="1">
               <w:r>
                 <w:rPr>
                   <w:rStyle w:val="Hyperlink"/>
@@ -13525,11 +13502,11 @@
       <w:pPr>
         <w:pStyle w:val="Heading1"/>
       </w:pPr>
-      <w:bookmarkStart w:id="89" w:name="_Toc482366191"/>
+      <w:bookmarkStart w:id="58" w:name="_Toc484078210"/>
       <w:r>
         <w:t>Non-functional requirements</w:t>
       </w:r>
-      <w:bookmarkEnd w:id="89"/>
+      <w:bookmarkEnd w:id="58"/>
     </w:p>
     <w:p>
       <w:r>
@@ -13891,8 +13868,8 @@
       </w:pPr>
     </w:p>
     <w:sectPr>
-      <w:headerReference w:type="first" r:id="rId42"/>
-      <w:footerReference w:type="first" r:id="rId43"/>
+      <w:headerReference w:type="first" r:id="rId45"/>
+      <w:footerReference w:type="first" r:id="rId46"/>
       <w:pgSz w:w="12240" w:h="15840" w:code="1"/>
       <w:pgMar w:top="1440" w:right="1440" w:bottom="1440" w:left="1440" w:header="720" w:footer="720" w:gutter="0"/>
       <w:pgNumType w:start="1"/>
@@ -14012,7 +13989,7 @@
           <w:rPr>
             <w:noProof/>
           </w:rPr>
-          <w:t>15</w:t>
+          <w:t>20</w:t>
         </w:r>
         <w:r>
           <w:rPr>
@@ -14078,7 +14055,7 @@
           <w:rStyle w:val="PageNumber"/>
           <w:noProof/>
         </w:rPr>
-        <w:t>23</w:t>
+        <w:t>22</w:t>
       </w:r>
     </w:fldSimple>
   </w:p>
@@ -18032,11 +18009,11 @@
 
 <file path=word/people.xml><?xml version="1.0" encoding="utf-8"?>
 <w15:people xmlns:wpc="http://schemas.microsoft.com/office/word/2010/wordprocessingCanvas" xmlns:cx="http://schemas.microsoft.com/office/drawing/2014/chartex" xmlns:cx1="http://schemas.microsoft.com/office/drawing/2015/9/8/chartex" xmlns:cx2="http://schemas.microsoft.com/office/drawing/2015/10/21/chartex" xmlns:cx3="http://schemas.microsoft.com/office/drawing/2016/5/9/chartex" xmlns:cx4="http://schemas.microsoft.com/office/drawing/2016/5/10/chartex" xmlns:cx5="http://schemas.microsoft.com/office/drawing/2016/5/11/chartex" xmlns:mc="http://schemas.openxmlformats.org/markup-compatibility/2006" xmlns:o="urn:schemas-microsoft-com:office:office" xmlns:r="http://schemas.openxmlformats.org/officeDocument/2006/relationships" xmlns:m="http://schemas.openxmlformats.org/officeDocument/2006/math" xmlns:v="urn:schemas-microsoft-com:vml" xmlns:wp14="http://schemas.microsoft.com/office/word/2010/wordprocessingDrawing" xmlns:wp="http://schemas.openxmlformats.org/drawingml/2006/wordprocessingDrawing" xmlns:w10="urn:schemas-microsoft-com:office:word" xmlns:w="http://schemas.openxmlformats.org/wordprocessingml/2006/main" xmlns:w14="http://schemas.microsoft.com/office/word/2010/wordml" xmlns:w15="http://schemas.microsoft.com/office/word/2012/wordml" xmlns:w16se="http://schemas.microsoft.com/office/word/2015/wordml/symex" xmlns:wpg="http://schemas.microsoft.com/office/word/2010/wordprocessingGroup" xmlns:wpi="http://schemas.microsoft.com/office/word/2010/wordprocessingInk" xmlns:wne="http://schemas.microsoft.com/office/word/2006/wordml" xmlns:wps="http://schemas.microsoft.com/office/word/2010/wordprocessingShape" mc:Ignorable="w14 w15 w16se wp14">
+  <w15:person w15:author="Polonsky, Yakov (NIH/NCI) [C]">
+    <w15:presenceInfo w15:providerId="None" w15:userId="Polonsky, Yakov (NIH/NCI) [C]"/>
+  </w15:person>
   <w15:person w15:author="Tulchinskaya, Gaby (NIH/NCI) [C]">
     <w15:presenceInfo w15:providerId="AD" w15:userId="S-1-5-21-12604286-656692736-1848903544-797643"/>
-  </w15:person>
-  <w15:person w15:author="Polonsky, Yakov (NIH/NCI) [C]">
-    <w15:presenceInfo w15:providerId="None" w15:userId="Polonsky, Yakov (NIH/NCI) [C]"/>
   </w15:person>
 </w15:people>
 </file>
@@ -19924,7 +19901,7 @@
 </file>
 
 <file path=customXml/itemProps1.xml><?xml version="1.0" encoding="utf-8"?>
-<ds:datastoreItem xmlns:ds="http://schemas.openxmlformats.org/officeDocument/2006/customXml" ds:itemID="{7515B595-C582-4E55-8A66-5EB8768479EF}">
+<ds:datastoreItem xmlns:ds="http://schemas.openxmlformats.org/officeDocument/2006/customXml" ds:itemID="{389E6B12-3FD2-41C7-A6CE-EC8693E7F143}">
   <ds:schemaRefs>
     <ds:schemaRef ds:uri="http://schemas.openxmlformats.org/officeDocument/2006/bibliography"/>
   </ds:schemaRefs>

</xml_diff>

<commit_message>
Modified the text for e-mail boilerplate to testers after it was provided by OGA.
</commit_message>
<xml_diff>
--- a/Requirements/Specs/Draft Area - Scope.docx
+++ b/Requirements/Specs/Draft Area - Scope.docx
@@ -100,12 +100,14 @@
         </w:rPr>
         <w:t>1.</w:t>
       </w:r>
-      <w:r>
-        <w:rPr>
-          <w:color w:val="0000FF"/>
-        </w:rPr>
-        <w:t>6</w:t>
-      </w:r>
+      <w:ins w:id="0" w:author="Tulchinskaya, Gaby (NIH/NCI) [C]" w:date="2017-06-27T15:13:00Z">
+        <w:r>
+          <w:rPr>
+            <w:color w:val="0000FF"/>
+          </w:rPr>
+          <w:t>7</w:t>
+        </w:r>
+      </w:ins>
     </w:p>
     <w:p>
       <w:pPr>
@@ -854,6 +856,100 @@
           </w:p>
         </w:tc>
       </w:tr>
+      <w:tr>
+        <w:trPr>
+          <w:cantSplit/>
+          <w:ins w:id="1" w:author="Tulchinskaya, Gaby (NIH/NCI) [C]" w:date="2017-06-27T15:13:00Z"/>
+        </w:trPr>
+        <w:tc>
+          <w:tcPr>
+            <w:tcW w:w="1099" w:type="dxa"/>
+            <w:vAlign w:val="center"/>
+          </w:tcPr>
+          <w:p>
+            <w:pPr>
+              <w:pStyle w:val="Cell"/>
+              <w:widowControl w:val="0"/>
+              <w:jc w:val="center"/>
+              <w:rPr>
+                <w:ins w:id="2" w:author="Tulchinskaya, Gaby (NIH/NCI) [C]" w:date="2017-06-27T15:13:00Z"/>
+              </w:rPr>
+            </w:pPr>
+            <w:ins w:id="3" w:author="Tulchinskaya, Gaby (NIH/NCI) [C]" w:date="2017-06-27T15:13:00Z">
+              <w:r>
+                <w:t>1.7</w:t>
+              </w:r>
+            </w:ins>
+          </w:p>
+        </w:tc>
+        <w:tc>
+          <w:tcPr>
+            <w:tcW w:w="1311" w:type="dxa"/>
+            <w:vAlign w:val="center"/>
+          </w:tcPr>
+          <w:p>
+            <w:pPr>
+              <w:pStyle w:val="Cell"/>
+              <w:widowControl w:val="0"/>
+              <w:jc w:val="center"/>
+              <w:rPr>
+                <w:ins w:id="4" w:author="Tulchinskaya, Gaby (NIH/NCI) [C]" w:date="2017-06-27T15:13:00Z"/>
+              </w:rPr>
+            </w:pPr>
+            <w:ins w:id="5" w:author="Tulchinskaya, Gaby (NIH/NCI) [C]" w:date="2017-06-27T15:13:00Z">
+              <w:r>
+                <w:t>6/27/2017</w:t>
+              </w:r>
+            </w:ins>
+          </w:p>
+        </w:tc>
+        <w:tc>
+          <w:tcPr>
+            <w:tcW w:w="1593" w:type="dxa"/>
+            <w:vAlign w:val="center"/>
+          </w:tcPr>
+          <w:p>
+            <w:pPr>
+              <w:pStyle w:val="Cell"/>
+              <w:widowControl w:val="0"/>
+              <w:rPr>
+                <w:ins w:id="6" w:author="Tulchinskaya, Gaby (NIH/NCI) [C]" w:date="2017-06-27T15:13:00Z"/>
+              </w:rPr>
+            </w:pPr>
+            <w:ins w:id="7" w:author="Tulchinskaya, Gaby (NIH/NCI) [C]" w:date="2017-06-27T15:13:00Z">
+              <w:r>
+                <w:t>G. Tulchinskaya</w:t>
+              </w:r>
+            </w:ins>
+          </w:p>
+        </w:tc>
+        <w:tc>
+          <w:tcPr>
+            <w:tcW w:w="5443" w:type="dxa"/>
+            <w:gridSpan w:val="2"/>
+            <w:vAlign w:val="center"/>
+          </w:tcPr>
+          <w:p>
+            <w:pPr>
+              <w:pStyle w:val="Cell"/>
+              <w:widowControl w:val="0"/>
+              <w:rPr>
+                <w:ins w:id="8" w:author="Tulchinskaya, Gaby (NIH/NCI) [C]" w:date="2017-06-27T15:13:00Z"/>
+              </w:rPr>
+            </w:pPr>
+            <w:ins w:id="9" w:author="Tulchinskaya, Gaby (NIH/NCI) [C]" w:date="2017-06-27T15:13:00Z">
+              <w:r>
+                <w:t xml:space="preserve">Modified the text for e-mail </w:t>
+              </w:r>
+            </w:ins>
+            <w:ins w:id="10" w:author="Tulchinskaya, Gaby (NIH/NCI) [C]" w:date="2017-06-27T15:14:00Z">
+              <w:r>
+                <w:t>boilerplate to testers after it was provided by OGA.</w:t>
+              </w:r>
+            </w:ins>
+          </w:p>
+        </w:tc>
+      </w:tr>
     </w:tbl>
     <w:p>
       <w:pPr>
@@ -1044,6 +1140,7 @@
         <w:pStyle w:val="Header1"/>
       </w:pPr>
       <w:r>
+        <w:lastRenderedPageBreak/>
         <w:t>Key Terms</w:t>
       </w:r>
     </w:p>
@@ -1052,7 +1149,6 @@
         <w:pStyle w:val="BodyText"/>
       </w:pPr>
       <w:r>
-        <w:lastRenderedPageBreak/>
         <w:t xml:space="preserve">Please refer to </w:t>
       </w:r>
       <w:hyperlink r:id="rId15" w:history="1">
@@ -3416,12 +3512,12 @@
       <w:r>
         <w:br w:type="page"/>
       </w:r>
-      <w:bookmarkStart w:id="0" w:name="_Toc484078185"/>
+      <w:bookmarkStart w:id="11" w:name="_Toc484078185"/>
       <w:r>
         <w:lastRenderedPageBreak/>
         <w:t>Document scope</w:t>
       </w:r>
-      <w:bookmarkEnd w:id="0"/>
+      <w:bookmarkEnd w:id="11"/>
     </w:p>
     <w:p>
       <w:pPr>
@@ -3482,11 +3578,11 @@
       <w:pPr>
         <w:pStyle w:val="Heading1"/>
       </w:pPr>
-      <w:bookmarkStart w:id="1" w:name="_Toc484078186"/>
+      <w:bookmarkStart w:id="12" w:name="_Toc484078186"/>
       <w:r>
         <w:t>Business Need Description</w:t>
       </w:r>
-      <w:bookmarkEnd w:id="1"/>
+      <w:bookmarkEnd w:id="12"/>
     </w:p>
     <w:p>
       <w:pPr>
@@ -3515,23 +3611,7 @@
           <w:sz w:val="20"/>
           <w:szCs w:val="20"/>
         </w:rPr>
-        <w:t xml:space="preserve">allows grants administration personnel to directly specify, modify and deploy </w:t>
-      </w:r>
-      <w:proofErr w:type="spellStart"/>
-      <w:r>
-        <w:rPr>
-          <w:sz w:val="20"/>
-          <w:szCs w:val="20"/>
-        </w:rPr>
-        <w:t>greensheets</w:t>
-      </w:r>
-      <w:proofErr w:type="spellEnd"/>
-      <w:r>
-        <w:rPr>
-          <w:sz w:val="20"/>
-          <w:szCs w:val="20"/>
-        </w:rPr>
-        <w:t xml:space="preserve"> questionnaires. Within Form Builder</w:t>
+        <w:t>allows grants administration personnel to directly specify, modify and deploy greensheets questionnaires. Within Form Builder</w:t>
       </w:r>
       <w:r>
         <w:rPr>
@@ -3615,23 +3695,7 @@
           <w:sz w:val="20"/>
           <w:szCs w:val="20"/>
         </w:rPr>
-        <w:t xml:space="preserve">s from Form Builder to </w:t>
-      </w:r>
-      <w:proofErr w:type="spellStart"/>
-      <w:r>
-        <w:rPr>
-          <w:sz w:val="20"/>
-          <w:szCs w:val="20"/>
-        </w:rPr>
-        <w:t>Greensheets</w:t>
-      </w:r>
-      <w:proofErr w:type="spellEnd"/>
-      <w:r>
-        <w:rPr>
-          <w:sz w:val="20"/>
-          <w:szCs w:val="20"/>
-        </w:rPr>
-        <w:t xml:space="preserve"> is always at the level of a Module. </w:t>
+        <w:t xml:space="preserve">s from Form Builder to Greensheets is always at the level of a Module. </w:t>
       </w:r>
     </w:p>
     <w:p>
@@ -3667,10 +3731,10 @@
             <v:path o:extrusionok="f" gradientshapeok="t" o:connecttype="rect"/>
             <o:lock v:ext="edit" aspectratio="t"/>
           </v:shapetype>
-          <v:shape id="_x0000_i1025" type="#_x0000_t75" style="width:467.55pt;height:218.3pt" o:ole="">
+          <v:shape id="_x0000_i1025" type="#_x0000_t75" style="width:467.5pt;height:218.5pt" o:ole="">
             <v:imagedata r:id="rId16" o:title=""/>
           </v:shape>
-          <o:OLEObject Type="Embed" ProgID="Visio.Drawing.11" ShapeID="_x0000_i1025" DrawAspect="Content" ObjectID="_1559995492" r:id="rId17"/>
+          <o:OLEObject Type="Embed" ProgID="Visio.Drawing.11" ShapeID="_x0000_i1025" DrawAspect="Content" ObjectID="_1560081858" r:id="rId17"/>
         </w:object>
       </w:r>
     </w:p>
@@ -3730,47 +3794,47 @@
       <w:r>
         <w:t xml:space="preserve">, sec. </w:t>
       </w:r>
-      <w:bookmarkStart w:id="2" w:name="_Toc464140073"/>
+      <w:bookmarkStart w:id="13" w:name="_Toc464140073"/>
       <w:r>
         <w:t>Dependencies with other systems</w:t>
       </w:r>
-      <w:bookmarkEnd w:id="2"/>
+      <w:bookmarkEnd w:id="13"/>
       <w:r>
         <w:t xml:space="preserve"> =&gt; </w:t>
       </w:r>
-      <w:bookmarkStart w:id="3" w:name="_Toc464140074"/>
+      <w:bookmarkStart w:id="14" w:name="_Toc464140074"/>
       <w:r>
         <w:t>Significant dependencies</w:t>
       </w:r>
-      <w:bookmarkEnd w:id="3"/>
+      <w:bookmarkEnd w:id="14"/>
       <w:r>
         <w:t xml:space="preserve"> =&gt; </w:t>
       </w:r>
-      <w:bookmarkStart w:id="4" w:name="_Toc464140075"/>
+      <w:bookmarkStart w:id="15" w:name="_Toc464140075"/>
       <w:r>
         <w:t>Form Builder – changes for re-design</w:t>
       </w:r>
-      <w:bookmarkEnd w:id="4"/>
+      <w:bookmarkEnd w:id="15"/>
     </w:p>
     <w:p>
       <w:pPr>
         <w:pStyle w:val="Heading1"/>
       </w:pPr>
-      <w:bookmarkStart w:id="5" w:name="_Toc484078187"/>
+      <w:bookmarkStart w:id="16" w:name="_Toc484078187"/>
       <w:r>
         <w:t>User roles</w:t>
       </w:r>
-      <w:bookmarkEnd w:id="5"/>
+      <w:bookmarkEnd w:id="16"/>
     </w:p>
     <w:p>
       <w:pPr>
         <w:pStyle w:val="Heading2"/>
       </w:pPr>
-      <w:bookmarkStart w:id="6" w:name="_Toc484078188"/>
+      <w:bookmarkStart w:id="17" w:name="_Toc484078188"/>
       <w:r>
         <w:t>Before re-design:</w:t>
       </w:r>
-      <w:bookmarkEnd w:id="6"/>
+      <w:bookmarkEnd w:id="17"/>
       <w:r>
         <w:t xml:space="preserve"> </w:t>
       </w:r>
@@ -3780,15 +3844,7 @@
         <w:pStyle w:val="BodyText"/>
       </w:pPr>
       <w:r>
-        <w:t xml:space="preserve">Before re-design similar, much more limited functionality existed in </w:t>
-      </w:r>
-      <w:proofErr w:type="spellStart"/>
-      <w:r>
-        <w:t>Greensheets</w:t>
-      </w:r>
-      <w:proofErr w:type="spellEnd"/>
-      <w:r>
-        <w:t xml:space="preserve"> system. Two roles had access to the draft area:</w:t>
+        <w:t>Before re-design similar, much more limited functionality existed in Greensheets system. Two roles had access to the draft area:</w:t>
       </w:r>
     </w:p>
     <w:p>
@@ -3808,15 +3864,7 @@
         <w:t>GS_DV</w:t>
       </w:r>
       <w:r>
-        <w:t xml:space="preserve"> role) – had ability to review draft </w:t>
-      </w:r>
-      <w:proofErr w:type="spellStart"/>
-      <w:r>
-        <w:t>greensheets</w:t>
-      </w:r>
-      <w:proofErr w:type="spellEnd"/>
-      <w:r>
-        <w:t xml:space="preserve"> in the module</w:t>
+        <w:t xml:space="preserve"> role) – had ability to review draft greensheets in the module</w:t>
       </w:r>
       <w:r>
         <w:t>, exported</w:t>
@@ -3860,15 +3908,7 @@
         </w:numPr>
       </w:pPr>
       <w:r>
-        <w:t xml:space="preserve">Review draft </w:t>
-      </w:r>
-      <w:proofErr w:type="spellStart"/>
-      <w:r>
-        <w:t>greensheets</w:t>
-      </w:r>
-      <w:proofErr w:type="spellEnd"/>
-      <w:r>
-        <w:t xml:space="preserve"> in the module</w:t>
+        <w:t>Review draft greensheets in the module</w:t>
       </w:r>
       <w:r>
         <w:t>, exported</w:t>
@@ -3906,7 +3946,7 @@
       <w:pPr>
         <w:pStyle w:val="Heading2"/>
       </w:pPr>
-      <w:bookmarkStart w:id="7" w:name="_Toc484078189"/>
+      <w:bookmarkStart w:id="18" w:name="_Toc484078189"/>
       <w:r>
         <w:t xml:space="preserve">Changes </w:t>
       </w:r>
@@ -3916,33 +3956,17 @@
       <w:r>
         <w:t xml:space="preserve"> re-design:</w:t>
       </w:r>
-      <w:bookmarkEnd w:id="7"/>
-    </w:p>
-    <w:p>
-      <w:r>
-        <w:t xml:space="preserve">There is no connection between Form Builder roles and </w:t>
-      </w:r>
-      <w:proofErr w:type="spellStart"/>
-      <w:r>
-        <w:t>Greensheet</w:t>
-      </w:r>
-      <w:proofErr w:type="spellEnd"/>
-      <w:r>
-        <w:t xml:space="preserve"> roles. </w:t>
+      <w:bookmarkEnd w:id="18"/>
+    </w:p>
+    <w:p>
+      <w:r>
+        <w:t xml:space="preserve">There is no connection between Form Builder roles and Greensheet roles. </w:t>
       </w:r>
       <w:r>
         <w:t>OGA requested that a</w:t>
       </w:r>
       <w:r>
-        <w:t xml:space="preserve">ccess to </w:t>
-      </w:r>
-      <w:proofErr w:type="spellStart"/>
-      <w:r>
-        <w:t>Greensheets</w:t>
-      </w:r>
-      <w:proofErr w:type="spellEnd"/>
-      <w:r>
-        <w:t xml:space="preserve"> Draft Area should be provided to all users who have Author or Approver role in Form Builder.</w:t>
+        <w:t>ccess to Greensheets Draft Area should be provided to all users who have Author or Approver role in Form Builder.</w:t>
       </w:r>
       <w:r>
         <w:t xml:space="preserve"> </w:t>
@@ -3951,13 +3975,8 @@
         <w:t>OGA will provide the list of people and CBIIT will assign</w:t>
       </w:r>
       <w:r>
-        <w:t xml:space="preserve"> </w:t>
-      </w:r>
-      <w:proofErr w:type="spellStart"/>
-      <w:r>
-        <w:t>Greensheet</w:t>
-      </w:r>
-      <w:proofErr w:type="spellEnd"/>
+        <w:t xml:space="preserve"> Greensheet</w:t>
+      </w:r>
       <w:r>
         <w:t xml:space="preserve"> </w:t>
       </w:r>
@@ -4291,36 +4310,27 @@
       <w:r>
         <w:t>, sec.</w:t>
       </w:r>
-      <w:bookmarkStart w:id="8" w:name="_Toc464140061"/>
+      <w:bookmarkStart w:id="19" w:name="_Toc464140061"/>
       <w:r>
         <w:t xml:space="preserve"> </w:t>
       </w:r>
       <w:r>
         <w:t>GreenSheets users</w:t>
       </w:r>
-      <w:bookmarkEnd w:id="8"/>
+      <w:bookmarkEnd w:id="19"/>
       <w:r>
         <w:t xml:space="preserve"> =&gt; </w:t>
       </w:r>
-      <w:bookmarkStart w:id="9" w:name="_Toc464140062"/>
+      <w:bookmarkStart w:id="20" w:name="_Toc464140062"/>
       <w:r>
         <w:t>User roles</w:t>
       </w:r>
-      <w:bookmarkEnd w:id="9"/>
-    </w:p>
-    <w:p>
-      <w:r>
-        <w:t xml:space="preserve">The system should NOT impose any restrictions on testing (e.g. Program Director can test Specialist </w:t>
-      </w:r>
-      <w:proofErr w:type="spellStart"/>
-      <w:r>
-        <w:t>greensheet</w:t>
-      </w:r>
-      <w:proofErr w:type="spellEnd"/>
-      <w:r>
-        <w:t xml:space="preserve"> and Specialist can test Program </w:t>
-      </w:r>
-      <w:proofErr w:type="spellStart"/>
+      <w:bookmarkEnd w:id="20"/>
+    </w:p>
+    <w:p>
+      <w:r>
+        <w:t xml:space="preserve">The system should NOT impose any restrictions on testing (e.g. Program Director can test Specialist greensheet and Specialist can test Program </w:t>
+      </w:r>
       <w:r>
         <w:t>gr</w:t>
       </w:r>
@@ -4330,25 +4340,8 @@
       <w:r>
         <w:t>ensheet</w:t>
       </w:r>
-      <w:proofErr w:type="spellEnd"/>
-      <w:r>
-        <w:t xml:space="preserve"> and Draft Viewer/</w:t>
-      </w:r>
-      <w:proofErr w:type="spellStart"/>
-      <w:r>
-        <w:t>Administratior</w:t>
-      </w:r>
-      <w:proofErr w:type="spellEnd"/>
-      <w:r>
-        <w:t xml:space="preserve"> can test any </w:t>
-      </w:r>
-      <w:proofErr w:type="spellStart"/>
-      <w:r>
-        <w:t>greensheet</w:t>
-      </w:r>
-      <w:proofErr w:type="spellEnd"/>
-      <w:r>
-        <w:t>)</w:t>
+      <w:r>
+        <w:t xml:space="preserve"> and Draft Viewer/Administratior can test any greensheet)</w:t>
       </w:r>
       <w:r>
         <w:t xml:space="preserve">. OGA staff will be responsible for preventing such situations, but no system restrictions are needed. </w:t>
@@ -4362,15 +4355,7 @@
         <w:t>(s) to a specific from(s)</w:t>
       </w:r>
       <w:r>
-        <w:t xml:space="preserve">, and get access only to </w:t>
-      </w:r>
-      <w:proofErr w:type="spellStart"/>
-      <w:r>
-        <w:t>greensheet</w:t>
-      </w:r>
-      <w:proofErr w:type="spellEnd"/>
-      <w:r>
-        <w:t xml:space="preserve"> test page </w:t>
+        <w:t xml:space="preserve">, and get access only to greensheet test page </w:t>
       </w:r>
       <w:r>
         <w:t xml:space="preserve">for a corresponding from </w:t>
@@ -4505,17 +4490,17 @@
       <w:pPr>
         <w:pStyle w:val="Heading1"/>
       </w:pPr>
-      <w:bookmarkStart w:id="10" w:name="_Toc484078190"/>
+      <w:bookmarkStart w:id="21" w:name="_Toc484078190"/>
       <w:r>
         <w:t>Overall business flow description</w:t>
       </w:r>
-      <w:bookmarkEnd w:id="10"/>
+      <w:bookmarkEnd w:id="21"/>
     </w:p>
     <w:p>
       <w:pPr>
         <w:pStyle w:val="Heading2"/>
       </w:pPr>
-      <w:bookmarkStart w:id="11" w:name="_Toc484078191"/>
+      <w:bookmarkStart w:id="22" w:name="_Toc484078191"/>
       <w:r>
         <w:t xml:space="preserve">For </w:t>
       </w:r>
@@ -4543,7 +4528,7 @@
       <w:r>
         <w:t>role</w:t>
       </w:r>
-      <w:bookmarkEnd w:id="11"/>
+      <w:bookmarkEnd w:id="22"/>
     </w:p>
     <w:p>
       <w:r>
@@ -4880,25 +4865,7 @@
           <w:sz w:val="20"/>
           <w:szCs w:val="20"/>
         </w:rPr>
-        <w:t>Ability to see form name and related type/</w:t>
-      </w:r>
-      <w:proofErr w:type="spellStart"/>
-      <w:r>
-        <w:rPr>
-          <w:rFonts w:ascii="Arial" w:hAnsi="Arial"/>
-          <w:sz w:val="20"/>
-          <w:szCs w:val="20"/>
-        </w:rPr>
-        <w:t>mechs</w:t>
-      </w:r>
-      <w:proofErr w:type="spellEnd"/>
-      <w:r>
-        <w:rPr>
-          <w:rFonts w:ascii="Arial" w:hAnsi="Arial"/>
-          <w:sz w:val="20"/>
-          <w:szCs w:val="20"/>
-        </w:rPr>
-        <w:t xml:space="preserve"> </w:t>
+        <w:t xml:space="preserve">Ability to see form name and related type/mechs </w:t>
       </w:r>
     </w:p>
     <w:p>
@@ -4920,25 +4887,7 @@
           <w:sz w:val="20"/>
           <w:szCs w:val="20"/>
         </w:rPr>
-        <w:t>Ability to view what changed in the module (type/</w:t>
-      </w:r>
-      <w:proofErr w:type="spellStart"/>
-      <w:r>
-        <w:rPr>
-          <w:rFonts w:ascii="Arial" w:hAnsi="Arial"/>
-          <w:sz w:val="20"/>
-          <w:szCs w:val="20"/>
-        </w:rPr>
-        <w:t>mechs</w:t>
-      </w:r>
-      <w:proofErr w:type="spellEnd"/>
-      <w:r>
-        <w:rPr>
-          <w:rFonts w:ascii="Arial" w:hAnsi="Arial"/>
-          <w:sz w:val="20"/>
-          <w:szCs w:val="20"/>
-        </w:rPr>
-        <w:t xml:space="preserve"> added/deleted and forms changed) </w:t>
+        <w:t xml:space="preserve">Ability to view what changed in the module (type/mechs added/deleted and forms changed) </w:t>
       </w:r>
     </w:p>
     <w:p>
@@ -5028,18 +4977,8 @@
           <w:sz w:val="20"/>
           <w:szCs w:val="20"/>
         </w:rPr>
-        <w:t xml:space="preserve">Review and Test </w:t>
-      </w:r>
-      <w:proofErr w:type="spellStart"/>
-      <w:r>
-        <w:rPr>
-          <w:rFonts w:ascii="Arial" w:hAnsi="Arial"/>
-          <w:sz w:val="20"/>
-          <w:szCs w:val="20"/>
-        </w:rPr>
-        <w:t>Greensheet</w:t>
-      </w:r>
-      <w:proofErr w:type="spellEnd"/>
+        <w:t>Review and Test Greensheet</w:t>
+      </w:r>
       <w:r>
         <w:rPr>
           <w:rFonts w:ascii="Arial" w:hAnsi="Arial"/>
@@ -5139,11 +5078,11 @@
       <w:pPr>
         <w:pStyle w:val="Heading3"/>
       </w:pPr>
-      <w:bookmarkStart w:id="12" w:name="_Toc484078192"/>
+      <w:bookmarkStart w:id="23" w:name="_Toc484078192"/>
       <w:r>
         <w:t>Email to testers</w:t>
       </w:r>
-      <w:bookmarkEnd w:id="12"/>
+      <w:bookmarkEnd w:id="23"/>
     </w:p>
     <w:p>
       <w:pPr>
@@ -5240,13 +5179,8 @@
         </w:numPr>
       </w:pPr>
       <w:r>
-        <w:t xml:space="preserve">Generate URL(s) to “Review and Test </w:t>
-      </w:r>
-      <w:proofErr w:type="spellStart"/>
-      <w:r>
-        <w:t>Greensheet</w:t>
-      </w:r>
-      <w:proofErr w:type="spellEnd"/>
+        <w:t>Generate URL(s) to “Review and Test Greensheet</w:t>
+      </w:r>
       <w:r>
         <w:t>”</w:t>
       </w:r>
@@ -5293,225 +5227,318 @@
         <w:t>O</w:t>
       </w:r>
       <w:r>
-        <w:t>pen user’s email client with pre-populated email. Something like:</w:t>
-      </w:r>
-    </w:p>
-    <w:p>
-      <w:r>
-        <w:t>TO:</w:t>
-      </w:r>
-      <w:r>
+        <w:t>pen user’s email client with pre-populated email.</w:t>
+      </w:r>
+      <w:r>
+        <w:t xml:space="preserve"> Below is the boilerplate:</w:t>
+      </w:r>
+    </w:p>
+    <w:p>
+      <w:pPr>
+        <w:pStyle w:val="ListParagraph"/>
+        <w:spacing w:after="160" w:line="252" w:lineRule="auto"/>
+        <w:ind w:left="720"/>
+        <w:rPr>
+          <w:rFonts w:ascii="Arial Narrow" w:hAnsi="Arial Narrow"/>
+          <w:b/>
+        </w:rPr>
+      </w:pPr>
+      <w:r>
+        <w:rPr>
+          <w:rFonts w:ascii="Arial Narrow" w:hAnsi="Arial Narrow"/>
+          <w:b/>
+          <w:bCs w:val="0"/>
+        </w:rPr>
+        <w:t xml:space="preserve">TO: </w:t>
+      </w:r>
+    </w:p>
+    <w:p>
+      <w:pPr>
+        <w:pStyle w:val="ListParagraph"/>
+        <w:spacing w:after="160" w:line="252" w:lineRule="auto"/>
+        <w:ind w:left="720"/>
+        <w:outlineLvl w:val="0"/>
+        <w:rPr>
+          <w:rFonts w:ascii="Arial Narrow" w:hAnsi="Arial Narrow"/>
+          <w:b/>
+          <w:bCs w:val="0"/>
+        </w:rPr>
+      </w:pPr>
+      <w:r>
+        <w:rPr>
+          <w:rFonts w:ascii="Arial Narrow" w:hAnsi="Arial Narrow"/>
+          <w:b/>
+          <w:bCs w:val="0"/>
+        </w:rPr>
+        <w:t xml:space="preserve">FROM: </w:t>
+      </w:r>
+      <w:r>
+        <w:rPr>
+          <w:rFonts w:ascii="Arial Narrow" w:hAnsi="Arial Narrow"/>
+          <w:bCs w:val="0"/>
+        </w:rPr>
+        <w:t>&lt;</w:t>
+      </w:r>
+      <w:r>
+        <w:rPr>
+          <w:rFonts w:ascii="Arial Narrow" w:hAnsi="Arial Narrow"/>
+        </w:rPr>
+        <w:t>Name of the Sender</w:t>
+      </w:r>
+      <w:r>
+        <w:rPr>
+          <w:rFonts w:ascii="Arial Narrow" w:hAnsi="Arial Narrow"/>
+        </w:rPr>
+        <w:t>&gt;</w:t>
+      </w:r>
+      <w:r>
+        <w:rPr>
+          <w:rFonts w:ascii="Arial Narrow" w:hAnsi="Arial Narrow"/>
+        </w:rPr>
         <w:t xml:space="preserve"> </w:t>
       </w:r>
     </w:p>
     <w:p>
-      <w:r>
-        <w:rPr>
+      <w:pPr>
+        <w:pStyle w:val="ListParagraph"/>
+        <w:spacing w:after="160" w:line="252" w:lineRule="auto"/>
+        <w:ind w:left="720"/>
+        <w:rPr>
+          <w:rFonts w:ascii="Arial Narrow" w:hAnsi="Arial Narrow"/>
+          <w:bCs w:val="0"/>
+        </w:rPr>
+      </w:pPr>
+      <w:r>
+        <w:rPr>
+          <w:rFonts w:ascii="Arial Narrow" w:hAnsi="Arial Narrow"/>
           <w:b/>
+          <w:bCs w:val="0"/>
         </w:rPr>
         <w:t>SUBJECT:</w:t>
       </w:r>
       <w:r>
-        <w:t xml:space="preserve"> Request to test the new </w:t>
-      </w:r>
-      <w:proofErr w:type="spellStart"/>
-      <w:r>
-        <w:t>greensheet</w:t>
-      </w:r>
-      <w:proofErr w:type="spellEnd"/>
-      <w:r>
-        <w:t xml:space="preserve"> form</w:t>
-      </w:r>
-      <w:r>
-        <w:t>(s)</w:t>
-      </w:r>
-    </w:p>
-    <w:p>
-      <w:r>
-        <w:rPr>
+        <w:rPr>
+          <w:rFonts w:ascii="Arial Narrow" w:hAnsi="Arial Narrow"/>
+        </w:rPr>
+        <w:t xml:space="preserve"> Request to review draft Greensheet forms</w:t>
+      </w:r>
+    </w:p>
+    <w:p>
+      <w:pPr>
+        <w:pStyle w:val="ListParagraph"/>
+        <w:spacing w:after="160" w:line="252" w:lineRule="auto"/>
+        <w:ind w:left="720"/>
+        <w:rPr>
+          <w:rFonts w:ascii="Arial Narrow" w:hAnsi="Arial Narrow"/>
+        </w:rPr>
+      </w:pPr>
+      <w:r>
+        <w:rPr>
+          <w:rFonts w:ascii="Arial Narrow" w:hAnsi="Arial Narrow"/>
           <w:b/>
+          <w:bCs w:val="0"/>
         </w:rPr>
         <w:t>BODY:</w:t>
       </w:r>
       <w:r>
-        <w:t xml:space="preserve"> Please click:</w:t>
-      </w:r>
-    </w:p>
-    <w:p>
-      <w:r>
-        <w:t>T</w:t>
-      </w:r>
-      <w:r>
-        <w:t xml:space="preserve">o test </w:t>
-      </w:r>
-      <w:r>
-        <w:rPr>
+        <w:rPr>
+          <w:rFonts w:ascii="Arial Narrow" w:hAnsi="Arial Narrow"/>
+        </w:rPr>
+        <w:t xml:space="preserve"> </w:t>
+      </w:r>
+      <w:bookmarkStart w:id="24" w:name="_GoBack"/>
+      <w:bookmarkEnd w:id="24"/>
+    </w:p>
+    <w:p>
+      <w:pPr>
+        <w:pStyle w:val="ListParagraph"/>
+        <w:spacing w:after="160" w:line="252" w:lineRule="auto"/>
+        <w:ind w:left="720"/>
+        <w:rPr>
+          <w:rFonts w:ascii="Arial Narrow" w:hAnsi="Arial Narrow"/>
+        </w:rPr>
+      </w:pPr>
+      <w:r>
+        <w:rPr>
+          <w:rFonts w:ascii="Arial Narrow" w:hAnsi="Arial Narrow"/>
+        </w:rPr>
+        <w:t>Dear [  ]</w:t>
+      </w:r>
+      <w:r>
+        <w:rPr>
+          <w:rFonts w:ascii="Arial Narrow" w:hAnsi="Arial Narrow"/>
+        </w:rPr>
+        <w:t>,</w:t>
+      </w:r>
+    </w:p>
+    <w:p>
+      <w:pPr>
+        <w:pStyle w:val="ListParagraph"/>
+        <w:spacing w:after="160" w:line="252" w:lineRule="auto"/>
+        <w:ind w:left="720"/>
+        <w:rPr>
+          <w:rFonts w:ascii="Arial Narrow" w:hAnsi="Arial Narrow"/>
+        </w:rPr>
+      </w:pPr>
+      <w:r>
+        <w:rPr>
+          <w:rFonts w:ascii="Arial Narrow" w:hAnsi="Arial Narrow"/>
+        </w:rPr>
+        <w:lastRenderedPageBreak/>
+        <w:t>You are being requested to review draft Greensheet forms and provide feedback, if any.  Please do so within 7 days from the date of this e-mail.</w:t>
+      </w:r>
+    </w:p>
+    <w:p>
+      <w:pPr>
+        <w:pStyle w:val="ListParagraph"/>
+        <w:spacing w:after="160" w:line="252" w:lineRule="auto"/>
+        <w:ind w:left="720"/>
+        <w:rPr>
+          <w:color w:val="FF0000"/>
+        </w:rPr>
+      </w:pPr>
+      <w:r>
+        <w:rPr>
+          <w:rFonts w:ascii="Arial Narrow" w:hAnsi="Arial Narrow"/>
+        </w:rPr>
+        <w:t>To access the draft forms, please click the following links:</w:t>
+      </w:r>
+    </w:p>
+    <w:p>
+      <w:pPr>
+        <w:pStyle w:val="ListParagraph"/>
+        <w:spacing w:after="160" w:line="252" w:lineRule="auto"/>
+        <w:ind w:left="720"/>
+        <w:rPr>
+          <w:rFonts w:ascii="Arial Narrow" w:hAnsi="Arial Narrow"/>
+        </w:rPr>
+      </w:pPr>
+      <w:r>
+        <w:rPr>
+          <w:rFonts w:ascii="Arial Narrow" w:hAnsi="Arial Narrow"/>
+        </w:rPr>
+        <w:t>To test &lt;</w:t>
+      </w:r>
+      <w:r>
+        <w:rPr>
+          <w:rFonts w:ascii="Arial Narrow" w:hAnsi="Arial Narrow"/>
+          <w:color w:val="0070C0"/>
           <w:u w:val="single"/>
         </w:rPr>
-        <w:t>&lt;</w:t>
-      </w:r>
-      <w:r>
-        <w:rPr>
+        <w:t xml:space="preserve">New form name </w:t>
+      </w:r>
+      <w:r>
+        <w:rPr>
+          <w:rFonts w:ascii="Arial Narrow" w:hAnsi="Arial Narrow"/>
+          <w:color w:val="0070C0"/>
           <w:u w:val="single"/>
         </w:rPr>
-        <w:t>F</w:t>
-      </w:r>
-      <w:r>
-        <w:rPr>
+        <w:t>X</w:t>
+      </w:r>
+      <w:r>
+        <w:rPr>
+          <w:rFonts w:ascii="Arial Narrow" w:hAnsi="Arial Narrow"/>
+        </w:rPr>
+        <w:t xml:space="preserve">&gt; - (form type) for &lt;list of type/mech combinations&gt; </w:t>
+      </w:r>
+    </w:p>
+    <w:p>
+      <w:pPr>
+        <w:pStyle w:val="ListParagraph"/>
+        <w:spacing w:after="160" w:line="252" w:lineRule="auto"/>
+        <w:ind w:left="720"/>
+        <w:rPr>
+          <w:rFonts w:ascii="Arial Narrow" w:hAnsi="Arial Narrow"/>
+        </w:rPr>
+      </w:pPr>
+      <w:r>
+        <w:rPr>
+          <w:rFonts w:ascii="Arial Narrow" w:hAnsi="Arial Narrow"/>
+        </w:rPr>
+        <w:t>To test &lt;</w:t>
+      </w:r>
+      <w:r>
+        <w:rPr>
+          <w:rFonts w:ascii="Arial Narrow" w:hAnsi="Arial Narrow"/>
+          <w:color w:val="0070C0"/>
           <w:u w:val="single"/>
         </w:rPr>
-        <w:t xml:space="preserve">orm name </w:t>
-      </w:r>
-      <w:r>
-        <w:rPr>
+        <w:t xml:space="preserve">New form name </w:t>
+      </w:r>
+      <w:r>
+        <w:rPr>
+          <w:rFonts w:ascii="Arial Narrow" w:hAnsi="Arial Narrow"/>
+          <w:color w:val="0070C0"/>
           <w:u w:val="single"/>
         </w:rPr>
-        <w:t>X</w:t>
-      </w:r>
-      <w:r>
-        <w:rPr>
-          <w:u w:val="single"/>
-        </w:rPr>
-        <w:t>&gt;</w:t>
-      </w:r>
-      <w:r>
+        <w:t>Y</w:t>
+      </w:r>
+      <w:r>
+        <w:rPr>
+          <w:rFonts w:ascii="Arial Narrow" w:hAnsi="Arial Narrow"/>
+        </w:rPr>
+        <w:t>&gt; - (form type) for &lt;list of type/mech combinations&gt;</w:t>
+      </w:r>
+    </w:p>
+    <w:p>
+      <w:pPr>
+        <w:pStyle w:val="BodyText"/>
+        <w:ind w:left="720"/>
+        <w:rPr>
+          <w:rFonts w:ascii="Arial Narrow" w:hAnsi="Arial Narrow"/>
+        </w:rPr>
+      </w:pPr>
+      <w:r>
+        <w:rPr>
+          <w:rFonts w:ascii="Arial Narrow" w:hAnsi="Arial Narrow"/>
+          <w:sz w:val="22"/>
+          <w:szCs w:val="22"/>
+        </w:rPr>
+        <w:t>Any feedback should be sent to</w:t>
+      </w:r>
+      <w:r>
+        <w:rPr>
+          <w:rFonts w:ascii="Arial Narrow" w:hAnsi="Arial Narrow"/>
+        </w:rPr>
         <w:t xml:space="preserve"> </w:t>
       </w:r>
-      <w:r>
-        <w:t>-</w:t>
-      </w:r>
-      <w:r>
-        <w:t xml:space="preserve"> </w:t>
-      </w:r>
-      <w:r>
-        <w:t>&lt;</w:t>
-      </w:r>
-      <w:r>
-        <w:t>form type</w:t>
-      </w:r>
-      <w:r>
-        <w:t>&gt;</w:t>
-      </w:r>
-      <w:r>
-        <w:t xml:space="preserve"> </w:t>
-      </w:r>
-      <w:r>
-        <w:t xml:space="preserve">for </w:t>
-      </w:r>
-      <w:r>
-        <w:t>&lt;list of related type/</w:t>
-      </w:r>
-      <w:proofErr w:type="spellStart"/>
-      <w:r>
-        <w:t>mech</w:t>
-      </w:r>
-      <w:proofErr w:type="spellEnd"/>
-      <w:r>
-        <w:t xml:space="preserve"> combination(s)&gt;</w:t>
-      </w:r>
-      <w:r>
-        <w:t xml:space="preserve"> </w:t>
-      </w:r>
-    </w:p>
-    <w:p>
-      <w:r>
-        <w:t>T</w:t>
-      </w:r>
-      <w:r>
-        <w:t>o</w:t>
-      </w:r>
-      <w:r>
-        <w:t xml:space="preserve"> test </w:t>
-      </w:r>
-      <w:r>
-        <w:rPr>
-          <w:u w:val="single"/>
-        </w:rPr>
-        <w:t>&lt;</w:t>
-      </w:r>
-      <w:r>
-        <w:rPr>
-          <w:u w:val="single"/>
-        </w:rPr>
-        <w:t>F</w:t>
-      </w:r>
-      <w:r>
-        <w:rPr>
-          <w:u w:val="single"/>
-        </w:rPr>
-        <w:t xml:space="preserve">orm name </w:t>
-      </w:r>
-      <w:r>
-        <w:rPr>
-          <w:u w:val="single"/>
-        </w:rPr>
-        <w:t>Y</w:t>
-      </w:r>
-      <w:r>
-        <w:rPr>
-          <w:u w:val="single"/>
-        </w:rPr>
-        <w:t>&gt;</w:t>
-      </w:r>
-      <w:r>
-        <w:t xml:space="preserve"> </w:t>
-      </w:r>
-      <w:r>
-        <w:t>-</w:t>
-      </w:r>
-      <w:r>
-        <w:t xml:space="preserve"> </w:t>
-      </w:r>
-      <w:r>
-        <w:t>&lt;form type&gt;</w:t>
-      </w:r>
-      <w:r>
-        <w:t xml:space="preserve"> </w:t>
-      </w:r>
-      <w:r>
-        <w:t xml:space="preserve">for </w:t>
-      </w:r>
-      <w:r>
-        <w:t>&lt;list of related type/</w:t>
-      </w:r>
-      <w:proofErr w:type="spellStart"/>
-      <w:r>
-        <w:t>mech</w:t>
-      </w:r>
-      <w:proofErr w:type="spellEnd"/>
-      <w:r>
-        <w:t xml:space="preserve"> combination(s)&gt;</w:t>
+      <w:hyperlink r:id="rId23" w:history="1">
+        <w:r>
+          <w:rPr>
+            <w:rStyle w:val="Hyperlink"/>
+            <w:rFonts w:ascii="Arial Narrow" w:hAnsi="Arial Narrow"/>
+          </w:rPr>
+          <w:t>NCI OGA Greensheets</w:t>
+        </w:r>
+      </w:hyperlink>
+      <w:r>
+        <w:rPr>
+          <w:rFonts w:ascii="Arial Narrow" w:hAnsi="Arial Narrow"/>
+        </w:rPr>
+        <w:t xml:space="preserve">.  </w:t>
+      </w:r>
+      <w:r>
+        <w:rPr>
+          <w:rFonts w:ascii="Arial Narrow" w:hAnsi="Arial Narrow"/>
+          <w:sz w:val="22"/>
+          <w:szCs w:val="22"/>
+        </w:rPr>
+        <w:t>If you have no concerns, please complete the test by selecting “Testing Completed” button on the form screen.  Thank you for your time and contributions</w:t>
       </w:r>
     </w:p>
     <w:p>
       <w:pPr>
         <w:pStyle w:val="BodyText"/>
-      </w:pPr>
-      <w:r>
-        <w:t xml:space="preserve"> and provide a feedback in a separate email to &lt;email of OGA user&gt;</w:t>
-      </w:r>
+        <w:ind w:left="720"/>
+        <w:rPr>
+          <w:rFonts w:ascii="Arial Narrow" w:hAnsi="Arial Narrow"/>
+        </w:rPr>
+      </w:pPr>
     </w:p>
     <w:p>
       <w:pPr>
         <w:pStyle w:val="BodyText"/>
-      </w:pPr>
-      <w:r>
-        <w:rPr>
-          <w:highlight w:val="lightGray"/>
-        </w:rPr>
-        <w:lastRenderedPageBreak/>
-        <w:t>NOTE</w:t>
-      </w:r>
-      <w:r>
-        <w:t xml:space="preserve">: </w:t>
-      </w:r>
-      <w:r>
-        <w:t xml:space="preserve">OGA will provide a boilerplate. </w:t>
-      </w:r>
-    </w:p>
-    <w:p>
-      <w:pPr>
-        <w:pStyle w:val="BodyText"/>
+        <w:ind w:left="720"/>
         <w:rPr>
           <w:noProof/>
         </w:rPr>
@@ -5597,7 +5624,7 @@
           </mc:Choice>
           <mc:Fallback>
             <w:pict>
-              <v:rect w14:anchorId="2B514822" id="Rectangle 7" o:spid="_x0000_s1026" style="position:absolute;margin-left:0;margin-top:15.4pt;width:95.5pt;height:89.4pt;z-index:251665920;visibility:visible;mso-wrap-style:square;mso-width-percent:0;mso-height-percent:0;mso-wrap-distance-left:9pt;mso-wrap-distance-top:0;mso-wrap-distance-right:9pt;mso-wrap-distance-bottom:0;mso-position-horizontal:absolute;mso-position-horizontal-relative:margin;mso-position-vertical:absolute;mso-position-vertical-relative:text;mso-width-percent:0;mso-height-percent:0;mso-width-relative:margin;mso-height-relative:margin;v-text-anchor:middle" o:gfxdata="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" filled="f" strokecolor="red" strokeweight="2pt">
+              <v:rect w14:anchorId="2C16180A" id="Rectangle 7" o:spid="_x0000_s1026" style="position:absolute;margin-left:0;margin-top:15.4pt;width:95.5pt;height:89.4pt;z-index:251665920;visibility:visible;mso-wrap-style:square;mso-width-percent:0;mso-height-percent:0;mso-wrap-distance-left:9pt;mso-wrap-distance-top:0;mso-wrap-distance-right:9pt;mso-wrap-distance-bottom:0;mso-position-horizontal:absolute;mso-position-horizontal-relative:margin;mso-position-vertical:absolute;mso-position-vertical-relative:text;mso-width-percent:0;mso-height-percent:0;mso-width-relative:margin;mso-height-relative:margin;v-text-anchor:middle" o:gfxdata="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" filled="f" strokecolor="red" strokeweight="2pt">
                 <w10:wrap anchorx="margin"/>
               </v:rect>
             </w:pict>
@@ -5624,7 +5651,7 @@
                     <pic:cNvPicPr/>
                   </pic:nvPicPr>
                   <pic:blipFill rotWithShape="1">
-                    <a:blip r:embed="rId23"/>
+                    <a:blip r:embed="rId24"/>
                     <a:srcRect t="44362" b="18433"/>
                     <a:stretch/>
                   </pic:blipFill>
@@ -5656,11 +5683,11 @@
       <w:pPr>
         <w:pStyle w:val="Heading2"/>
       </w:pPr>
-      <w:bookmarkStart w:id="13" w:name="_Toc484078193"/>
+      <w:bookmarkStart w:id="25" w:name="_Toc484078193"/>
       <w:r>
         <w:t>For a Tester</w:t>
       </w:r>
-      <w:bookmarkEnd w:id="13"/>
+      <w:bookmarkEnd w:id="25"/>
     </w:p>
     <w:p>
       <w:pPr>
@@ -5804,15 +5831,7 @@
         <w:pStyle w:val="BodyText"/>
       </w:pPr>
       <w:r>
-        <w:t xml:space="preserve">When user clicks the link, the system displays Review and Test </w:t>
-      </w:r>
-      <w:proofErr w:type="spellStart"/>
-      <w:r>
-        <w:t>Greensheet</w:t>
-      </w:r>
-      <w:proofErr w:type="spellEnd"/>
-      <w:r>
-        <w:t xml:space="preserve"> screen:</w:t>
+        <w:t>When user clicks the link, the system displays Review and Test Greensheet screen:</w:t>
       </w:r>
     </w:p>
     <w:p>
@@ -5823,6 +5842,7 @@
         <w:rPr>
           <w:noProof/>
         </w:rPr>
+        <w:lastRenderedPageBreak/>
         <w:drawing>
           <wp:inline distT="0" distB="0" distL="0" distR="0" wp14:anchorId="5D23FF3A" wp14:editId="676D3633">
             <wp:extent cx="5943600" cy="3324225"/>
@@ -5895,22 +5915,14 @@
         <w:rPr>
           <w:b/>
         </w:rPr>
-        <w:t xml:space="preserve">est </w:t>
-      </w:r>
-      <w:proofErr w:type="spellStart"/>
+        <w:t>est G</w:t>
+      </w:r>
       <w:r>
         <w:rPr>
           <w:b/>
         </w:rPr>
-        <w:t>G</w:t>
-      </w:r>
-      <w:r>
-        <w:rPr>
-          <w:b/>
-        </w:rPr>
         <w:t>reensheet</w:t>
       </w:r>
-      <w:proofErr w:type="spellEnd"/>
       <w:r>
         <w:rPr>
           <w:b/>
@@ -5973,16 +5985,7 @@
           <w:sz w:val="20"/>
           <w:szCs w:val="20"/>
         </w:rPr>
-        <w:t xml:space="preserve">Ability to test submission. Note: all validations on Save are repeated on submission, thus there is no </w:t>
-      </w:r>
-      <w:r>
-        <w:rPr>
-          <w:rFonts w:ascii="Arial" w:hAnsi="Arial"/>
-          <w:sz w:val="20"/>
-          <w:szCs w:val="20"/>
-        </w:rPr>
-        <w:lastRenderedPageBreak/>
-        <w:t>need to have separate Save functionality; if submission test passed, the system should display success message</w:t>
+        <w:t>Ability to test submission. Note: all validations on Save are repeated on submission, thus there is no need to have separate Save functionality; if submission test passed, the system should display success message</w:t>
       </w:r>
     </w:p>
     <w:p>
@@ -6114,7 +6117,7 @@
         </w:rPr>
         <w:t xml:space="preserve">For business rules please refer to </w:t>
       </w:r>
-      <w:hyperlink r:id="rId24" w:history="1">
+      <w:hyperlink r:id="rId25" w:history="1">
         <w:r>
           <w:rPr>
             <w:rStyle w:val="Hyperlink"/>
@@ -6196,18 +6199,8 @@
           <w:sz w:val="20"/>
           <w:szCs w:val="20"/>
         </w:rPr>
-        <w:t xml:space="preserve">Reset </w:t>
-      </w:r>
-      <w:proofErr w:type="spellStart"/>
-      <w:r>
-        <w:rPr>
-          <w:rFonts w:ascii="Arial" w:hAnsi="Arial"/>
-          <w:sz w:val="20"/>
-          <w:szCs w:val="20"/>
-        </w:rPr>
-        <w:t>Grensheet</w:t>
-      </w:r>
-      <w:proofErr w:type="spellEnd"/>
+        <w:t>Reset Grensheet</w:t>
+      </w:r>
       <w:r>
         <w:rPr>
           <w:rFonts w:ascii="Arial" w:hAnsi="Arial"/>
@@ -6332,14 +6325,14 @@
           <w:noProof/>
         </w:rPr>
       </w:pPr>
-      <w:bookmarkStart w:id="14" w:name="_Toc484078194"/>
+      <w:bookmarkStart w:id="26" w:name="_Toc484078194"/>
       <w:r>
         <w:rPr>
           <w:noProof/>
         </w:rPr>
         <w:t>Review &amp; Test Draft Module functionality</w:t>
       </w:r>
-      <w:bookmarkEnd w:id="14"/>
+      <w:bookmarkEnd w:id="26"/>
     </w:p>
     <w:p>
       <w:r>
@@ -6352,7 +6345,11 @@
         <w:t xml:space="preserve"> and/or Draft Administrator role </w:t>
       </w:r>
       <w:r>
-        <w:t>navigates to DRAFT area by clicking Admin navigation tab</w:t>
+        <w:t xml:space="preserve">navigates to DRAFT area by clicking Admin </w:t>
+      </w:r>
+      <w:r>
+        <w:lastRenderedPageBreak/>
+        <w:t>navigation tab</w:t>
       </w:r>
       <w:r>
         <w:t>.</w:t>
@@ -6447,25 +6444,7 @@
           <w:sz w:val="20"/>
           <w:szCs w:val="20"/>
         </w:rPr>
-        <w:t xml:space="preserve"> Form Builder, but not yet processed (promoted or rejected) in </w:t>
-      </w:r>
-      <w:proofErr w:type="spellStart"/>
-      <w:r>
-        <w:rPr>
-          <w:rFonts w:ascii="Arial" w:hAnsi="Arial"/>
-          <w:sz w:val="20"/>
-          <w:szCs w:val="20"/>
-        </w:rPr>
-        <w:t>Greensheets</w:t>
-      </w:r>
-      <w:proofErr w:type="spellEnd"/>
-      <w:r>
-        <w:rPr>
-          <w:rFonts w:ascii="Arial" w:hAnsi="Arial"/>
-          <w:sz w:val="20"/>
-          <w:szCs w:val="20"/>
-        </w:rPr>
-        <w:t xml:space="preserve"> (draft modules):</w:t>
+        <w:t xml:space="preserve"> Form Builder, but not yet processed (promoted or rejected) in Greensheets (draft modules):</w:t>
       </w:r>
     </w:p>
     <w:p>
@@ -6503,25 +6482,7 @@
           <w:sz w:val="20"/>
           <w:szCs w:val="20"/>
         </w:rPr>
-        <w:t xml:space="preserve"> Form Builder, but not yet processed (promoted or rejected) in </w:t>
-      </w:r>
-      <w:proofErr w:type="spellStart"/>
-      <w:r>
-        <w:rPr>
-          <w:rFonts w:ascii="Arial" w:hAnsi="Arial"/>
-          <w:sz w:val="20"/>
-          <w:szCs w:val="20"/>
-        </w:rPr>
-        <w:t>Greensheets</w:t>
-      </w:r>
-      <w:proofErr w:type="spellEnd"/>
-      <w:r>
-        <w:rPr>
-          <w:rFonts w:ascii="Arial" w:hAnsi="Arial"/>
-          <w:sz w:val="20"/>
-          <w:szCs w:val="20"/>
-        </w:rPr>
-        <w:t xml:space="preserve">, then </w:t>
+        <w:t xml:space="preserve"> Form Builder, but not yet processed (promoted or rejected) in Greensheets, then </w:t>
       </w:r>
       <w:r>
         <w:rPr>
@@ -6553,7 +6514,7 @@
                     <pic:cNvPicPr/>
                   </pic:nvPicPr>
                   <pic:blipFill rotWithShape="1">
-                    <a:blip r:embed="rId25"/>
+                    <a:blip r:embed="rId26"/>
                     <a:srcRect t="6362" r="64873" b="64124"/>
                     <a:stretch/>
                   </pic:blipFill>
@@ -6616,25 +6577,7 @@
           <w:sz w:val="20"/>
           <w:szCs w:val="20"/>
         </w:rPr>
-        <w:t xml:space="preserve"> Form Builder, but not yet processed (promoted or rejected) in </w:t>
-      </w:r>
-      <w:proofErr w:type="spellStart"/>
-      <w:r>
-        <w:rPr>
-          <w:rFonts w:ascii="Arial" w:hAnsi="Arial"/>
-          <w:sz w:val="20"/>
-          <w:szCs w:val="20"/>
-        </w:rPr>
-        <w:t>Greensheets</w:t>
-      </w:r>
-      <w:proofErr w:type="spellEnd"/>
-      <w:r>
-        <w:rPr>
-          <w:rFonts w:ascii="Arial" w:hAnsi="Arial"/>
-          <w:sz w:val="20"/>
-          <w:szCs w:val="20"/>
-        </w:rPr>
-        <w:t xml:space="preserve">, then </w:t>
+        <w:t xml:space="preserve"> Form Builder, but not yet processed (promoted or rejected) in Greensheets, then </w:t>
       </w:r>
       <w:r>
         <w:rPr>
@@ -6658,7 +6601,6 @@
         <w:rPr>
           <w:noProof/>
         </w:rPr>
-        <w:lastRenderedPageBreak/>
         <w:drawing>
           <wp:inline distT="0" distB="0" distL="0" distR="0" wp14:anchorId="6D124262" wp14:editId="7089A023">
             <wp:extent cx="5943600" cy="1342529"/>
@@ -7076,25 +7018,7 @@
           <w:sz w:val="20"/>
           <w:szCs w:val="20"/>
         </w:rPr>
-        <w:t xml:space="preserve">avigate to “Review and Test </w:t>
-      </w:r>
-      <w:proofErr w:type="spellStart"/>
-      <w:r>
-        <w:rPr>
-          <w:rFonts w:ascii="Arial" w:hAnsi="Arial"/>
-          <w:sz w:val="20"/>
-          <w:szCs w:val="20"/>
-        </w:rPr>
-        <w:t>Greensheet</w:t>
-      </w:r>
-      <w:proofErr w:type="spellEnd"/>
-      <w:r>
-        <w:rPr>
-          <w:rFonts w:ascii="Arial" w:hAnsi="Arial"/>
-          <w:sz w:val="20"/>
-          <w:szCs w:val="20"/>
-        </w:rPr>
-        <w:t xml:space="preserve">” </w:t>
+        <w:t xml:space="preserve">avigate to “Review and Test Greensheet” </w:t>
       </w:r>
       <w:r>
         <w:rPr>
@@ -7157,6 +7081,7 @@
           <w:sz w:val="20"/>
           <w:szCs w:val="20"/>
         </w:rPr>
+        <w:lastRenderedPageBreak/>
         <w:t>P</w:t>
       </w:r>
       <w:r>
@@ -7246,12 +7171,11 @@
           <w:noProof/>
         </w:rPr>
       </w:pPr>
-      <w:bookmarkStart w:id="15" w:name="_Toc484078195"/>
+      <w:bookmarkStart w:id="27" w:name="_Toc484078195"/>
       <w:r>
         <w:rPr>
           <w:noProof/>
         </w:rPr>
-        <w:lastRenderedPageBreak/>
         <w:t xml:space="preserve">Review </w:t>
       </w:r>
       <w:r>
@@ -7272,17 +7196,17 @@
         </w:rPr>
         <w:t>s</w:t>
       </w:r>
-      <w:bookmarkEnd w:id="15"/>
+      <w:bookmarkEnd w:id="27"/>
     </w:p>
     <w:p>
       <w:pPr>
         <w:pStyle w:val="Heading3"/>
       </w:pPr>
-      <w:bookmarkStart w:id="16" w:name="_Toc484078196"/>
+      <w:bookmarkStart w:id="28" w:name="_Toc484078196"/>
       <w:r>
         <w:t>General mockup for all modules, except Revision</w:t>
       </w:r>
-      <w:bookmarkEnd w:id="16"/>
+      <w:bookmarkEnd w:id="28"/>
     </w:p>
     <w:p>
       <w:pPr>
@@ -7308,7 +7232,7 @@
                     <pic:cNvPicPr/>
                   </pic:nvPicPr>
                   <pic:blipFill>
-                    <a:blip r:embed="rId26"/>
+                    <a:blip r:embed="rId27"/>
                     <a:stretch>
                       <a:fillRect/>
                     </a:stretch>
@@ -7333,11 +7257,11 @@
       <w:pPr>
         <w:pStyle w:val="Heading3"/>
       </w:pPr>
-      <w:bookmarkStart w:id="17" w:name="_Toc484078197"/>
+      <w:bookmarkStart w:id="29" w:name="_Toc484078197"/>
       <w:r>
         <w:t>“Existing Type/Mechanism combinations with no changes” section mockup</w:t>
       </w:r>
-      <w:bookmarkEnd w:id="17"/>
+      <w:bookmarkEnd w:id="29"/>
     </w:p>
     <w:p>
       <w:pPr>
@@ -7371,7 +7295,7 @@
                     <pic:cNvPicPr/>
                   </pic:nvPicPr>
                   <pic:blipFill rotWithShape="1">
-                    <a:blip r:embed="rId27"/>
+                    <a:blip r:embed="rId28"/>
                     <a:srcRect t="63662" b="16840"/>
                     <a:stretch/>
                   </pic:blipFill>
@@ -7404,15 +7328,7 @@
         <w:pStyle w:val="BodyText"/>
       </w:pPr>
       <w:r>
-        <w:t xml:space="preserve">NOTE: For the forms in this section, the system will display “Review and Test </w:t>
-      </w:r>
-      <w:proofErr w:type="spellStart"/>
-      <w:r>
-        <w:t>Greensheet</w:t>
-      </w:r>
-      <w:proofErr w:type="spellEnd"/>
-      <w:r>
-        <w:t xml:space="preserve">” screen </w:t>
+        <w:t xml:space="preserve">NOTE: For the forms in this section, the system will display “Review and Test Greensheet” screen </w:t>
       </w:r>
       <w:r>
         <w:t xml:space="preserve">without “Testing Completed” button. All other functionality is the same. </w:t>
@@ -7425,12 +7341,12 @@
       <w:pPr>
         <w:pStyle w:val="Heading3"/>
       </w:pPr>
-      <w:bookmarkStart w:id="18" w:name="_Toc484078198"/>
+      <w:bookmarkStart w:id="30" w:name="_Toc484078198"/>
       <w:r>
         <w:lastRenderedPageBreak/>
         <w:t>Revision module mockup</w:t>
       </w:r>
-      <w:bookmarkEnd w:id="18"/>
+      <w:bookmarkEnd w:id="30"/>
     </w:p>
     <w:p>
       <w:pPr>
@@ -7456,7 +7372,7 @@
                     <pic:cNvPicPr/>
                   </pic:nvPicPr>
                   <pic:blipFill>
-                    <a:blip r:embed="rId28"/>
+                    <a:blip r:embed="rId29"/>
                     <a:stretch>
                       <a:fillRect/>
                     </a:stretch>
@@ -7485,7 +7401,7 @@
           <w:numId w:val="18"/>
         </w:numPr>
       </w:pPr>
-      <w:bookmarkStart w:id="19" w:name="_Toc484078199"/>
+      <w:bookmarkStart w:id="31" w:name="_Toc484078199"/>
       <w:r>
         <w:t xml:space="preserve">Review </w:t>
       </w:r>
@@ -7501,17 +7417,17 @@
       <w:r>
         <w:t>Module Screen Data elements</w:t>
       </w:r>
-      <w:bookmarkEnd w:id="19"/>
+      <w:bookmarkEnd w:id="31"/>
     </w:p>
     <w:p>
       <w:pPr>
         <w:pStyle w:val="Heading3"/>
       </w:pPr>
-      <w:bookmarkStart w:id="20" w:name="_Toc484078200"/>
+      <w:bookmarkStart w:id="32" w:name="_Toc484078200"/>
       <w:r>
         <w:t>Applicable to all modules, except Revision</w:t>
       </w:r>
-      <w:bookmarkEnd w:id="20"/>
+      <w:bookmarkEnd w:id="32"/>
     </w:p>
     <w:tbl>
       <w:tblPr>
@@ -8025,15 +7941,7 @@
           </w:tcPr>
           <w:p>
             <w:r>
-              <w:t xml:space="preserve">Hyperlinked to Review and Test </w:t>
-            </w:r>
-            <w:proofErr w:type="spellStart"/>
-            <w:r>
-              <w:t>Greensheet</w:t>
-            </w:r>
-            <w:proofErr w:type="spellEnd"/>
-            <w:r>
-              <w:t xml:space="preserve"> screen for </w:t>
+              <w:t xml:space="preserve">Hyperlinked to Review and Test Greensheet screen for </w:t>
             </w:r>
             <w:r>
               <w:t xml:space="preserve">this </w:t>
@@ -8313,27 +8221,11 @@
           </w:tcPr>
           <w:p>
             <w:r>
-              <w:t xml:space="preserve">Hyperlinked to “Review and Test </w:t>
-            </w:r>
-            <w:proofErr w:type="spellStart"/>
-            <w:r>
-              <w:t>Greensheet</w:t>
-            </w:r>
-            <w:proofErr w:type="spellEnd"/>
-            <w:r>
-              <w:t xml:space="preserve">” screen for this form; For the forms in </w:t>
+              <w:t xml:space="preserve">Hyperlinked to “Review and Test Greensheet” screen for this form; For the forms in </w:t>
             </w:r>
             <w:r>
               <w:lastRenderedPageBreak/>
-              <w:t xml:space="preserve">this section, the system will display “Review and Test </w:t>
-            </w:r>
-            <w:proofErr w:type="spellStart"/>
-            <w:r>
-              <w:t>Greensheet</w:t>
-            </w:r>
-            <w:proofErr w:type="spellEnd"/>
-            <w:r>
-              <w:t xml:space="preserve">” screen in read-only mode (there is no need to test forms without any changes)  </w:t>
+              <w:t xml:space="preserve">this section, the system will display “Review and Test Greensheet” screen in read-only mode (there is no need to test forms without any changes)  </w:t>
             </w:r>
           </w:p>
         </w:tc>
@@ -8348,11 +8240,11 @@
       <w:pPr>
         <w:pStyle w:val="Heading3"/>
       </w:pPr>
-      <w:bookmarkStart w:id="21" w:name="_Toc484078201"/>
+      <w:bookmarkStart w:id="33" w:name="_Toc484078201"/>
       <w:r>
         <w:t>Applicable to Revision module</w:t>
       </w:r>
-      <w:bookmarkEnd w:id="21"/>
+      <w:bookmarkEnd w:id="33"/>
     </w:p>
     <w:p>
       <w:pPr>
@@ -8387,15 +8279,7 @@
               <w:t xml:space="preserve">Section: </w:t>
             </w:r>
             <w:r>
-              <w:t xml:space="preserve">Revision </w:t>
-            </w:r>
-            <w:proofErr w:type="spellStart"/>
-            <w:r>
-              <w:t>Greensheet</w:t>
-            </w:r>
-            <w:proofErr w:type="spellEnd"/>
-            <w:r>
-              <w:t xml:space="preserve"> Form</w:t>
+              <w:t>Revision Greensheet Form</w:t>
             </w:r>
           </w:p>
         </w:tc>
@@ -8557,15 +8441,7 @@
           </w:tcPr>
           <w:p>
             <w:r>
-              <w:t xml:space="preserve">Hyperlinked to Review and Test </w:t>
-            </w:r>
-            <w:proofErr w:type="spellStart"/>
-            <w:r>
-              <w:t>Greensheet</w:t>
-            </w:r>
-            <w:proofErr w:type="spellEnd"/>
-            <w:r>
-              <w:t xml:space="preserve"> screen for this form </w:t>
+              <w:t xml:space="preserve">Hyperlinked to Review and Test Greensheet screen for this form </w:t>
             </w:r>
           </w:p>
         </w:tc>
@@ -8678,24 +8554,24 @@
           <w:noProof/>
         </w:rPr>
       </w:pPr>
-      <w:bookmarkStart w:id="22" w:name="_Toc484078202"/>
+      <w:bookmarkStart w:id="34" w:name="_Toc484078202"/>
       <w:r>
         <w:rPr>
           <w:noProof/>
         </w:rPr>
         <w:t>Test Greensheet functionality</w:t>
       </w:r>
-      <w:bookmarkEnd w:id="22"/>
+      <w:bookmarkEnd w:id="34"/>
     </w:p>
     <w:p>
       <w:pPr>
         <w:pStyle w:val="Heading2"/>
       </w:pPr>
-      <w:bookmarkStart w:id="23" w:name="_Toc484078203"/>
+      <w:bookmarkStart w:id="35" w:name="_Toc484078203"/>
       <w:r>
         <w:t>“Test” flow of events</w:t>
       </w:r>
-      <w:bookmarkEnd w:id="23"/>
+      <w:bookmarkEnd w:id="35"/>
     </w:p>
     <w:p>
       <w:pPr>
@@ -8716,25 +8592,7 @@
           <w:sz w:val="20"/>
           <w:szCs w:val="20"/>
         </w:rPr>
-        <w:t xml:space="preserve">Actor navigates to Review and Test </w:t>
-      </w:r>
-      <w:proofErr w:type="spellStart"/>
-      <w:r>
-        <w:rPr>
-          <w:rFonts w:ascii="Arial" w:hAnsi="Arial"/>
-          <w:sz w:val="20"/>
-          <w:szCs w:val="20"/>
-        </w:rPr>
-        <w:t>Greensheet</w:t>
-      </w:r>
-      <w:proofErr w:type="spellEnd"/>
-      <w:r>
-        <w:rPr>
-          <w:rFonts w:ascii="Arial" w:hAnsi="Arial"/>
-          <w:sz w:val="20"/>
-          <w:szCs w:val="20"/>
-        </w:rPr>
-        <w:t xml:space="preserve"> page</w:t>
+        <w:t>Actor navigates to Review and Test Greensheet page</w:t>
       </w:r>
       <w:r>
         <w:rPr>
@@ -8884,7 +8742,7 @@
         </w:rPr>
         <w:t xml:space="preserve">The system performs the same validations as on Save and additional validations on Submit. Refer to </w:t>
       </w:r>
-      <w:hyperlink r:id="rId29" w:history="1">
+      <w:hyperlink r:id="rId30" w:history="1">
         <w:r>
           <w:rPr>
             <w:rStyle w:val="Hyperlink"/>
@@ -8961,25 +8819,7 @@
           <w:sz w:val="20"/>
           <w:szCs w:val="20"/>
         </w:rPr>
-        <w:t xml:space="preserve">: “Successfully Validated! The </w:t>
-      </w:r>
-      <w:proofErr w:type="spellStart"/>
-      <w:r>
-        <w:rPr>
-          <w:rFonts w:ascii="Arial" w:hAnsi="Arial"/>
-          <w:sz w:val="20"/>
-          <w:szCs w:val="20"/>
-        </w:rPr>
-        <w:t>greensheet</w:t>
-      </w:r>
-      <w:proofErr w:type="spellEnd"/>
-      <w:r>
-        <w:rPr>
-          <w:rFonts w:ascii="Arial" w:hAnsi="Arial"/>
-          <w:sz w:val="20"/>
-          <w:szCs w:val="20"/>
-        </w:rPr>
-        <w:t xml:space="preserve"> has been successfully validated.”</w:t>
+        <w:t>: “Successfully Validated! The greensheet has been successfully validated.”</w:t>
       </w:r>
     </w:p>
     <w:p>
@@ -9122,25 +8962,7 @@
           <w:sz w:val="20"/>
           <w:szCs w:val="20"/>
         </w:rPr>
-        <w:t xml:space="preserve">Success message is displayed on the “Review and Test </w:t>
-      </w:r>
-      <w:proofErr w:type="spellStart"/>
-      <w:r>
-        <w:rPr>
-          <w:rFonts w:ascii="Arial" w:hAnsi="Arial"/>
-          <w:sz w:val="20"/>
-          <w:szCs w:val="20"/>
-        </w:rPr>
-        <w:t>Greensheet</w:t>
-      </w:r>
-      <w:proofErr w:type="spellEnd"/>
-      <w:r>
-        <w:rPr>
-          <w:rFonts w:ascii="Arial" w:hAnsi="Arial"/>
-          <w:sz w:val="20"/>
-          <w:szCs w:val="20"/>
-        </w:rPr>
-        <w:t>” screen “Testing Completed: &lt;date&gt; &lt;time&gt;</w:t>
+        <w:t>Success message is displayed on the “Review and Test Greensheet” screen “Testing Completed: &lt;date&gt; &lt;time&gt;</w:t>
       </w:r>
     </w:p>
     <w:p>
@@ -9210,7 +9032,7 @@
         </w:rPr>
         <w:t xml:space="preserve">business rules please refer to </w:t>
       </w:r>
-      <w:hyperlink r:id="rId30" w:history="1">
+      <w:hyperlink r:id="rId31" w:history="1">
         <w:r>
           <w:rPr>
             <w:rStyle w:val="Hyperlink"/>
@@ -9248,19 +9070,19 @@
         </w:rPr>
         <w:t xml:space="preserve">Sec. </w:t>
       </w:r>
-      <w:bookmarkStart w:id="24" w:name="_Toc481661897"/>
+      <w:bookmarkStart w:id="36" w:name="_Toc481661897"/>
       <w:r>
         <w:t>BUSINESS RULES and Corresponding Errors</w:t>
       </w:r>
-      <w:bookmarkEnd w:id="24"/>
+      <w:bookmarkEnd w:id="36"/>
       <w:r>
         <w:t xml:space="preserve"> =&gt; </w:t>
       </w:r>
-      <w:bookmarkStart w:id="25" w:name="_Toc481661898"/>
+      <w:bookmarkStart w:id="37" w:name="_Toc481661898"/>
       <w:r>
         <w:t>Display rules</w:t>
       </w:r>
-      <w:bookmarkEnd w:id="25"/>
+      <w:bookmarkEnd w:id="37"/>
       <w:r>
         <w:t xml:space="preserve"> =&gt; Expand/Collapse questions</w:t>
       </w:r>
@@ -9284,18 +9106,8 @@
           <w:sz w:val="20"/>
           <w:szCs w:val="20"/>
         </w:rPr>
-        <w:t xml:space="preserve">Reset </w:t>
-      </w:r>
-      <w:proofErr w:type="spellStart"/>
-      <w:r>
-        <w:rPr>
-          <w:rFonts w:ascii="Arial" w:hAnsi="Arial"/>
-          <w:sz w:val="20"/>
-          <w:szCs w:val="20"/>
-        </w:rPr>
-        <w:t>Grensheet</w:t>
-      </w:r>
-      <w:proofErr w:type="spellEnd"/>
+        <w:t>Reset Grensheet</w:t>
+      </w:r>
       <w:r>
         <w:rPr>
           <w:rFonts w:ascii="Arial" w:hAnsi="Arial"/>
@@ -9342,7 +9154,7 @@
         </w:rPr>
         <w:t xml:space="preserve">Reset a greensheet” flow in </w:t>
       </w:r>
-      <w:hyperlink r:id="rId31" w:history="1">
+      <w:hyperlink r:id="rId32" w:history="1">
         <w:r>
           <w:rPr>
             <w:rStyle w:val="Hyperlink"/>
@@ -9368,25 +9180,7 @@
           <w:sz w:val="20"/>
           <w:szCs w:val="20"/>
         </w:rPr>
-        <w:t xml:space="preserve"> The difference we are not actually deleting a </w:t>
-      </w:r>
-      <w:proofErr w:type="spellStart"/>
-      <w:r>
-        <w:rPr>
-          <w:rFonts w:ascii="Arial" w:hAnsi="Arial"/>
-          <w:sz w:val="20"/>
-          <w:szCs w:val="20"/>
-        </w:rPr>
-        <w:t>greensheet</w:t>
-      </w:r>
-      <w:proofErr w:type="spellEnd"/>
-      <w:r>
-        <w:rPr>
-          <w:rFonts w:ascii="Arial" w:hAnsi="Arial"/>
-          <w:sz w:val="20"/>
-          <w:szCs w:val="20"/>
-        </w:rPr>
-        <w:t xml:space="preserve"> and not changing statuses, just deleting the answers.</w:t>
+        <w:t xml:space="preserve"> The difference we are not actually deleting a greensheet and not changing statuses, just deleting the answers.</w:t>
       </w:r>
     </w:p>
     <w:p>
@@ -9454,18 +9248,10 @@
       <w:pPr>
         <w:pStyle w:val="Heading2"/>
       </w:pPr>
-      <w:bookmarkStart w:id="26" w:name="_Toc484078204"/>
+      <w:bookmarkStart w:id="38" w:name="_Toc484078204"/>
       <w:r>
         <w:lastRenderedPageBreak/>
-        <w:t xml:space="preserve">Review and Test </w:t>
-      </w:r>
-      <w:proofErr w:type="spellStart"/>
-      <w:r>
-        <w:t>Greensheet</w:t>
-      </w:r>
-      <w:proofErr w:type="spellEnd"/>
-      <w:r>
-        <w:t xml:space="preserve"> </w:t>
+        <w:t xml:space="preserve">Review and Test Greensheet </w:t>
       </w:r>
       <w:r>
         <w:t>s</w:t>
@@ -9473,7 +9259,7 @@
       <w:r>
         <w:t>creen mockup</w:t>
       </w:r>
-      <w:bookmarkEnd w:id="26"/>
+      <w:bookmarkEnd w:id="38"/>
     </w:p>
     <w:p>
       <w:r>
@@ -9522,14 +9308,14 @@
       <w:pPr>
         <w:pStyle w:val="Heading2"/>
       </w:pPr>
-      <w:bookmarkStart w:id="27" w:name="_Toc484078205"/>
+      <w:bookmarkStart w:id="39" w:name="_Toc484078205"/>
       <w:r>
         <w:t>Sub-questions</w:t>
       </w:r>
       <w:r>
         <w:t xml:space="preserve"> numbering</w:t>
       </w:r>
-      <w:bookmarkEnd w:id="27"/>
+      <w:bookmarkEnd w:id="39"/>
     </w:p>
     <w:p>
       <w:r>
@@ -9645,7 +9431,7 @@
                     <pic:cNvPicPr/>
                   </pic:nvPicPr>
                   <pic:blipFill rotWithShape="1">
-                    <a:blip r:embed="rId32"/>
+                    <a:blip r:embed="rId33"/>
                     <a:srcRect l="268" t="57876" r="837" b="2688"/>
                     <a:stretch/>
                   </pic:blipFill>
@@ -9678,22 +9464,14 @@
       <w:pPr>
         <w:pStyle w:val="Heading2"/>
       </w:pPr>
-      <w:bookmarkStart w:id="28" w:name="_Toc484078206"/>
-      <w:r>
-        <w:t xml:space="preserve">Review and Test </w:t>
-      </w:r>
-      <w:proofErr w:type="spellStart"/>
-      <w:r>
-        <w:t>Greensheet</w:t>
-      </w:r>
-      <w:proofErr w:type="spellEnd"/>
-      <w:r>
-        <w:t xml:space="preserve"> </w:t>
+      <w:bookmarkStart w:id="40" w:name="_Toc484078206"/>
+      <w:r>
+        <w:t xml:space="preserve">Review and Test Greensheet </w:t>
       </w:r>
       <w:r>
         <w:t>Screen Data elements</w:t>
       </w:r>
-      <w:bookmarkEnd w:id="28"/>
+      <w:bookmarkEnd w:id="40"/>
     </w:p>
     <w:tbl>
       <w:tblPr>
@@ -9824,13 +9602,8 @@
           <w:p>
             <w:r>
               <w:lastRenderedPageBreak/>
-              <w:t xml:space="preserve">Review and Test </w:t>
-            </w:r>
-            <w:proofErr w:type="spellStart"/>
-            <w:r>
-              <w:t>Greensheet</w:t>
-            </w:r>
-            <w:proofErr w:type="spellEnd"/>
+              <w:t>Review and Test Greensheet</w:t>
+            </w:r>
           </w:p>
         </w:tc>
         <w:tc>
@@ -10007,15 +9780,7 @@
           </w:tcPr>
           <w:p>
             <w:r>
-              <w:t>Displays the list of type/</w:t>
-            </w:r>
-            <w:proofErr w:type="spellStart"/>
-            <w:r>
-              <w:t>mech</w:t>
-            </w:r>
-            <w:proofErr w:type="spellEnd"/>
-            <w:r>
-              <w:t xml:space="preserve"> combinations for which this form is used</w:t>
+              <w:t>Displays the list of type/mech combinations for which this form is used</w:t>
             </w:r>
           </w:p>
         </w:tc>
@@ -10149,13 +9914,8 @@
           </w:tcPr>
           <w:p>
             <w:r>
-              <w:t xml:space="preserve">Reset </w:t>
-            </w:r>
-            <w:proofErr w:type="spellStart"/>
-            <w:r>
-              <w:t>Greensheet</w:t>
-            </w:r>
-            <w:proofErr w:type="spellEnd"/>
+              <w:t>Reset Greensheet</w:t>
+            </w:r>
           </w:p>
         </w:tc>
         <w:tc>
@@ -10294,7 +10054,7 @@
             <w:r>
               <w:t xml:space="preserve">For description of elements, please refer to </w:t>
             </w:r>
-            <w:hyperlink r:id="rId33" w:history="1">
+            <w:hyperlink r:id="rId34" w:history="1">
               <w:r>
                 <w:rPr>
                   <w:rStyle w:val="Hyperlink"/>
@@ -10404,11 +10164,14 @@
               <w:t xml:space="preserve">Attachments and Comments icons are disabled; always shown as </w:t>
             </w:r>
             <w:r>
+              <w:rPr>
+                <w:rFonts w:eastAsia="Calibri"/>
+              </w:rPr>
               <w:object w:dxaOrig="380" w:dyaOrig="300" w14:anchorId="06253DB8">
-                <v:shape id="_x0000_i1029" type="#_x0000_t75" style="width:19.15pt;height:15.05pt" o:ole="">
-                  <v:imagedata r:id="rId34" o:title=""/>
+                <v:shape id="_x0000_i1026" type="#_x0000_t75" style="width:19pt;height:15pt" o:ole="">
+                  <v:imagedata r:id="rId35" o:title=""/>
                 </v:shape>
-                <o:OLEObject Type="Embed" ProgID="PBrush" ShapeID="_x0000_i1029" DrawAspect="Content" ObjectID="_1559995493" r:id="rId35"/>
+                <o:OLEObject Type="Embed" ProgID="PBrush" ShapeID="_x0000_i1026" DrawAspect="Content" ObjectID="_1560081859" r:id="rId36"/>
               </w:object>
             </w:r>
             <w:r>
@@ -10417,32 +10180,17 @@
                 <w:sz w:val="20"/>
                 <w:szCs w:val="20"/>
               </w:rPr>
-              <w:t xml:space="preserve"> </w:t>
-            </w:r>
-            <w:proofErr w:type="spellStart"/>
+              <w:t xml:space="preserve"> and </w:t>
+            </w:r>
             <w:r>
               <w:rPr>
-                <w:rFonts w:ascii="Arial" w:hAnsi="Arial"/>
-                <w:sz w:val="20"/>
-                <w:szCs w:val="20"/>
+                <w:rFonts w:eastAsia="Calibri"/>
               </w:rPr>
-              <w:t>and</w:t>
-            </w:r>
-            <w:proofErr w:type="spellEnd"/>
-            <w:r>
-              <w:rPr>
-                <w:rFonts w:ascii="Arial" w:hAnsi="Arial"/>
-                <w:sz w:val="20"/>
-                <w:szCs w:val="20"/>
-              </w:rPr>
-              <w:t xml:space="preserve"> </w:t>
-            </w:r>
-            <w:r>
               <w:object w:dxaOrig="170" w:dyaOrig="310" w14:anchorId="219604C0">
-                <v:shape id="_x0000_i1031" type="#_x0000_t75" style="width:8.65pt;height:15.5pt" o:ole="">
-                  <v:imagedata r:id="rId36" o:title=""/>
+                <v:shape id="_x0000_i1027" type="#_x0000_t75" style="width:8.5pt;height:15.5pt" o:ole="">
+                  <v:imagedata r:id="rId37" o:title=""/>
                 </v:shape>
-                <o:OLEObject Type="Embed" ProgID="PBrush" ShapeID="_x0000_i1031" DrawAspect="Content" ObjectID="_1559995494" r:id="rId37"/>
+                <o:OLEObject Type="Embed" ProgID="PBrush" ShapeID="_x0000_i1027" DrawAspect="Content" ObjectID="_1560081860" r:id="rId38"/>
               </w:object>
             </w:r>
             <w:r>
@@ -10475,11 +10223,14 @@
               <w:t xml:space="preserve">Tool tip text for </w:t>
             </w:r>
             <w:r>
+              <w:rPr>
+                <w:rFonts w:eastAsia="Calibri"/>
+              </w:rPr>
               <w:object w:dxaOrig="380" w:dyaOrig="300" w14:anchorId="61698862">
-                <v:shape id="_x0000_i1036" type="#_x0000_t75" style="width:19.15pt;height:15.05pt" o:ole="">
-                  <v:imagedata r:id="rId34" o:title=""/>
+                <v:shape id="_x0000_i1028" type="#_x0000_t75" style="width:19pt;height:15pt" o:ole="">
+                  <v:imagedata r:id="rId35" o:title=""/>
                 </v:shape>
-                <o:OLEObject Type="Embed" ProgID="PBrush" ShapeID="_x0000_i1036" DrawAspect="Content" ObjectID="_1559995495" r:id="rId38"/>
+                <o:OLEObject Type="Embed" ProgID="PBrush" ShapeID="_x0000_i1028" DrawAspect="Content" ObjectID="_1560081861" r:id="rId39"/>
               </w:object>
             </w:r>
             <w:r>
@@ -10509,11 +10260,14 @@
               <w:t xml:space="preserve">Tool tip text for </w:t>
             </w:r>
             <w:r>
+              <w:rPr>
+                <w:rFonts w:eastAsia="Calibri"/>
+              </w:rPr>
               <w:object w:dxaOrig="170" w:dyaOrig="310" w14:anchorId="1A3C3BCE">
-                <v:shape id="_x0000_i1033" type="#_x0000_t75" style="width:8.65pt;height:15.5pt" o:ole="">
-                  <v:imagedata r:id="rId36" o:title=""/>
+                <v:shape id="_x0000_i1029" type="#_x0000_t75" style="width:8.5pt;height:15.5pt" o:ole="">
+                  <v:imagedata r:id="rId37" o:title=""/>
                 </v:shape>
-                <o:OLEObject Type="Embed" ProgID="PBrush" ShapeID="_x0000_i1033" DrawAspect="Content" ObjectID="_1559995496" r:id="rId39"/>
+                <o:OLEObject Type="Embed" ProgID="PBrush" ShapeID="_x0000_i1029" DrawAspect="Content" ObjectID="_1560081862" r:id="rId40"/>
               </w:object>
             </w:r>
             <w:r>
@@ -10539,7 +10293,7 @@
           <w:noProof/>
         </w:rPr>
       </w:pPr>
-      <w:bookmarkStart w:id="29" w:name="_Toc484078207"/>
+      <w:bookmarkStart w:id="41" w:name="_Toc484078207"/>
       <w:r>
         <w:rPr>
           <w:noProof/>
@@ -10547,7 +10301,7 @@
         <w:lastRenderedPageBreak/>
         <w:t>Promote or Reject the module functionality</w:t>
       </w:r>
-      <w:bookmarkEnd w:id="29"/>
+      <w:bookmarkEnd w:id="41"/>
     </w:p>
     <w:p>
       <w:pPr>
@@ -10795,15 +10549,7 @@
         <w:t xml:space="preserve">document, </w:t>
       </w:r>
       <w:r>
-        <w:t xml:space="preserve">sec. “Email Notifications about </w:t>
-      </w:r>
-      <w:proofErr w:type="spellStart"/>
-      <w:r>
-        <w:t>greensheets</w:t>
-      </w:r>
-      <w:proofErr w:type="spellEnd"/>
-      <w:r>
-        <w:t xml:space="preserve"> module deployment process”. </w:t>
+        <w:t xml:space="preserve">sec. “Email Notifications about greensheets module deployment process”. </w:t>
       </w:r>
     </w:p>
     <w:p>
@@ -10815,11 +10561,11 @@
       <w:pPr>
         <w:pStyle w:val="Heading1"/>
       </w:pPr>
-      <w:bookmarkStart w:id="30" w:name="_Toc484078208"/>
+      <w:bookmarkStart w:id="42" w:name="_Toc484078208"/>
       <w:r>
         <w:t>Import templates from GS Form Builder</w:t>
       </w:r>
-      <w:bookmarkEnd w:id="30"/>
+      <w:bookmarkEnd w:id="42"/>
     </w:p>
     <w:p>
       <w:pPr>
@@ -11043,23 +10789,7 @@
                 <w:color w:val="000000"/>
               </w:rPr>
               <w:lastRenderedPageBreak/>
-              <w:t xml:space="preserve">Program </w:t>
-            </w:r>
-            <w:proofErr w:type="spellStart"/>
-            <w:r>
-              <w:rPr>
-                <w:rFonts w:ascii="Arial" w:eastAsia="Times New Roman" w:hAnsi="Arial" w:cs="Arial"/>
-                <w:color w:val="000000"/>
-              </w:rPr>
-              <w:t>greensheets</w:t>
-            </w:r>
-            <w:proofErr w:type="spellEnd"/>
-            <w:r>
-              <w:rPr>
-                <w:rFonts w:ascii="Arial" w:eastAsia="Times New Roman" w:hAnsi="Arial" w:cs="Arial"/>
-                <w:color w:val="000000"/>
-              </w:rPr>
-              <w:t xml:space="preserve"> for competing grants, </w:t>
+              <w:t xml:space="preserve">Program greensheets for competing grants, </w:t>
             </w:r>
           </w:p>
           <w:p>
@@ -11080,23 +10810,7 @@
                 <w:rFonts w:ascii="Arial" w:eastAsia="Times New Roman" w:hAnsi="Arial" w:cs="Arial"/>
                 <w:color w:val="000000"/>
               </w:rPr>
-              <w:t xml:space="preserve">Program </w:t>
-            </w:r>
-            <w:proofErr w:type="spellStart"/>
-            <w:r>
-              <w:rPr>
-                <w:rFonts w:ascii="Arial" w:eastAsia="Times New Roman" w:hAnsi="Arial" w:cs="Arial"/>
-                <w:color w:val="000000"/>
-              </w:rPr>
-              <w:t>greensheets</w:t>
-            </w:r>
-            <w:proofErr w:type="spellEnd"/>
-            <w:r>
-              <w:rPr>
-                <w:rFonts w:ascii="Arial" w:eastAsia="Times New Roman" w:hAnsi="Arial" w:cs="Arial"/>
-                <w:color w:val="000000"/>
-              </w:rPr>
-              <w:t xml:space="preserve"> for non-competing grants, </w:t>
+              <w:t xml:space="preserve">Program greensheets for non-competing grants, </w:t>
             </w:r>
           </w:p>
           <w:p>
@@ -11117,23 +10831,7 @@
                 <w:rFonts w:ascii="Arial" w:eastAsia="Times New Roman" w:hAnsi="Arial" w:cs="Arial"/>
                 <w:color w:val="000000"/>
               </w:rPr>
-              <w:t xml:space="preserve">Specialist </w:t>
-            </w:r>
-            <w:proofErr w:type="spellStart"/>
-            <w:r>
-              <w:rPr>
-                <w:rFonts w:ascii="Arial" w:eastAsia="Times New Roman" w:hAnsi="Arial" w:cs="Arial"/>
-                <w:color w:val="000000"/>
-              </w:rPr>
-              <w:t>greensheets</w:t>
-            </w:r>
-            <w:proofErr w:type="spellEnd"/>
-            <w:r>
-              <w:rPr>
-                <w:rFonts w:ascii="Arial" w:eastAsia="Times New Roman" w:hAnsi="Arial" w:cs="Arial"/>
-                <w:color w:val="000000"/>
-              </w:rPr>
-              <w:t xml:space="preserve"> for competing grants, </w:t>
+              <w:t xml:space="preserve">Specialist greensheets for competing grants, </w:t>
             </w:r>
           </w:p>
           <w:p>
@@ -11154,23 +10852,7 @@
                 <w:rFonts w:ascii="Arial" w:eastAsia="Times New Roman" w:hAnsi="Arial" w:cs="Arial"/>
                 <w:color w:val="000000"/>
               </w:rPr>
-              <w:t xml:space="preserve">Specialist </w:t>
-            </w:r>
-            <w:proofErr w:type="spellStart"/>
-            <w:r>
-              <w:rPr>
-                <w:rFonts w:ascii="Arial" w:eastAsia="Times New Roman" w:hAnsi="Arial" w:cs="Arial"/>
-                <w:color w:val="000000"/>
-              </w:rPr>
-              <w:t>greensheets</w:t>
-            </w:r>
-            <w:proofErr w:type="spellEnd"/>
-            <w:r>
-              <w:rPr>
-                <w:rFonts w:ascii="Arial" w:eastAsia="Times New Roman" w:hAnsi="Arial" w:cs="Arial"/>
-                <w:color w:val="000000"/>
-              </w:rPr>
-              <w:t xml:space="preserve"> for non-competing grants</w:t>
+              <w:t>Specialist greensheets for non-competing grants</w:t>
             </w:r>
           </w:p>
           <w:p>
@@ -11191,17 +10873,8 @@
                 <w:rFonts w:ascii="Arial" w:eastAsia="Times New Roman" w:hAnsi="Arial" w:cs="Arial"/>
                 <w:color w:val="000000"/>
               </w:rPr>
-              <w:t xml:space="preserve">Revision </w:t>
-            </w:r>
-            <w:proofErr w:type="spellStart"/>
-            <w:r>
-              <w:rPr>
-                <w:rFonts w:ascii="Arial" w:eastAsia="Times New Roman" w:hAnsi="Arial" w:cs="Arial"/>
-                <w:color w:val="000000"/>
-              </w:rPr>
-              <w:t>greenshets</w:t>
-            </w:r>
-            <w:proofErr w:type="spellEnd"/>
+              <w:t>Revision greenshets</w:t>
+            </w:r>
             <w:r>
               <w:rPr>
                 <w:rFonts w:ascii="Arial" w:eastAsia="Times New Roman" w:hAnsi="Arial" w:cs="Arial"/>
@@ -11261,23 +10934,7 @@
                 <w:rFonts w:ascii="Arial" w:eastAsia="Times New Roman" w:hAnsi="Arial" w:cs="Arial"/>
                 <w:color w:val="000000"/>
               </w:rPr>
-              <w:t xml:space="preserve">       a)  Each question can be marked as required to appear on </w:t>
-            </w:r>
-            <w:proofErr w:type="spellStart"/>
-            <w:r>
-              <w:rPr>
-                <w:rFonts w:ascii="Arial" w:eastAsia="Times New Roman" w:hAnsi="Arial" w:cs="Arial"/>
-                <w:color w:val="000000"/>
-              </w:rPr>
-              <w:t>greensheet</w:t>
-            </w:r>
-            <w:proofErr w:type="spellEnd"/>
-            <w:r>
-              <w:rPr>
-                <w:rFonts w:ascii="Arial" w:eastAsia="Times New Roman" w:hAnsi="Arial" w:cs="Arial"/>
-                <w:color w:val="000000"/>
-              </w:rPr>
-              <w:t xml:space="preserve"> forms for grants of more than one type/mechanism. Each type/mechanism combination to which the form is applicable will be specified individually.</w:t>
+              <w:t>       a)  Each question can be marked as required to appear on greensheet forms for grants of more than one type/mechanism. Each type/mechanism combination to which the form is applicable will be specified individually.</w:t>
             </w:r>
           </w:p>
           <w:p>
@@ -11591,23 +11248,7 @@
                 <w:rFonts w:ascii="Arial" w:eastAsia="Times New Roman" w:hAnsi="Arial" w:cs="Arial"/>
                 <w:color w:val="000000"/>
               </w:rPr>
-              <w:t xml:space="preserve">System will store a </w:t>
-            </w:r>
-            <w:proofErr w:type="spellStart"/>
-            <w:r>
-              <w:rPr>
-                <w:rFonts w:ascii="Arial" w:eastAsia="Times New Roman" w:hAnsi="Arial" w:cs="Arial"/>
-                <w:color w:val="000000"/>
-              </w:rPr>
-              <w:t>greensheet</w:t>
-            </w:r>
-            <w:proofErr w:type="spellEnd"/>
-            <w:r>
-              <w:rPr>
-                <w:rFonts w:ascii="Arial" w:eastAsia="Times New Roman" w:hAnsi="Arial" w:cs="Arial"/>
-                <w:color w:val="000000"/>
-              </w:rPr>
-              <w:t xml:space="preserve"> form template for a grant of multiple type/mechanism combinations on a separate row in the database.</w:t>
+              <w:t>System will store a greensheet form template for a grant of multiple type/mechanism combinations on a separate row in the database.</w:t>
             </w:r>
           </w:p>
           <w:p>
@@ -11629,39 +11270,7 @@
                 <w:rFonts w:ascii="Arial" w:eastAsia="Times New Roman" w:hAnsi="Arial" w:cs="Arial"/>
                 <w:color w:val="000000"/>
               </w:rPr>
-              <w:t xml:space="preserve"> Reports that the system will produce concerning the questions defined in Question Definition Source files (the XML files) are for internal use of the Development team. Their purpose is to assist the IT professionals maintaining the </w:t>
-            </w:r>
-            <w:proofErr w:type="spellStart"/>
-            <w:r>
-              <w:rPr>
-                <w:rFonts w:ascii="Arial" w:eastAsia="Times New Roman" w:hAnsi="Arial" w:cs="Arial"/>
-                <w:color w:val="000000"/>
-              </w:rPr>
-              <w:t>Greensheets</w:t>
-            </w:r>
-            <w:proofErr w:type="spellEnd"/>
-            <w:r>
-              <w:rPr>
-                <w:rFonts w:ascii="Arial" w:eastAsia="Times New Roman" w:hAnsi="Arial" w:cs="Arial"/>
-                <w:color w:val="000000"/>
-              </w:rPr>
-              <w:t xml:space="preserve"> system in validating the XML files and ensuring their quality and accuracy as they try to configure which questions will be asked on </w:t>
-            </w:r>
-            <w:proofErr w:type="spellStart"/>
-            <w:r>
-              <w:rPr>
-                <w:rFonts w:ascii="Arial" w:eastAsia="Times New Roman" w:hAnsi="Arial" w:cs="Arial"/>
-                <w:color w:val="000000"/>
-              </w:rPr>
-              <w:t>greensheet</w:t>
-            </w:r>
-            <w:proofErr w:type="spellEnd"/>
-            <w:r>
-              <w:rPr>
-                <w:rFonts w:ascii="Arial" w:eastAsia="Times New Roman" w:hAnsi="Arial" w:cs="Arial"/>
-                <w:color w:val="000000"/>
-              </w:rPr>
-              <w:t xml:space="preserve"> questionnaires for grant of which types/mechanisms.  Business owners and other stakeholders provided no requirements with respect to these reports. Therefore, their content and format are up to the Development team</w:t>
+              <w:t> Reports that the system will produce concerning the questions defined in Question Definition Source files (the XML files) are for internal use of the Development team. Their purpose is to assist the IT professionals maintaining the Greensheets system in validating the XML files and ensuring their quality and accuracy as they try to configure which questions will be asked on greensheet questionnaires for grant of which types/mechanisms.  Business owners and other stakeholders provided no requirements with respect to these reports. Therefore, their content and format are up to the Development team</w:t>
             </w:r>
           </w:p>
         </w:tc>
@@ -11677,13 +11286,8 @@
             </w:r>
             <w:r>
               <w:lastRenderedPageBreak/>
-              <w:t xml:space="preserve">Form Builder to </w:t>
-            </w:r>
-            <w:proofErr w:type="spellStart"/>
-            <w:r>
-              <w:t>Greensheets</w:t>
-            </w:r>
-            <w:proofErr w:type="spellEnd"/>
+              <w:t>Form Builder to Greensheets</w:t>
+            </w:r>
           </w:p>
         </w:tc>
         <w:tc>
@@ -11698,15 +11302,7 @@
           </w:p>
           <w:p>
             <w:r>
-              <w:t xml:space="preserve">There is ‘Edit Skips’ functionality in Form Builder (used during editing a question) that determines if sub-questions are displayed in a </w:t>
-            </w:r>
-            <w:proofErr w:type="spellStart"/>
-            <w:r>
-              <w:t>greensheet</w:t>
-            </w:r>
-            <w:proofErr w:type="spellEnd"/>
-            <w:r>
-              <w:t xml:space="preserve">, depending on the answer to the immediate previous question (not necessarily a parent question). </w:t>
+              <w:t xml:space="preserve">There is ‘Edit Skips’ functionality in Form Builder (used during editing a question) that determines if sub-questions are displayed in a greensheet, depending on the answer to the immediate previous question (not necessarily a parent question). </w:t>
             </w:r>
           </w:p>
           <w:p>
@@ -11728,15 +11324,7 @@
           </w:p>
           <w:p>
             <w:r>
-              <w:t xml:space="preserve">(Related to sec. “Submit </w:t>
-            </w:r>
-            <w:proofErr w:type="spellStart"/>
-            <w:r>
-              <w:t>greensheet</w:t>
-            </w:r>
-            <w:proofErr w:type="spellEnd"/>
-            <w:r>
-              <w:t>”)</w:t>
+              <w:t>(Related to sec. “Submit greensheet”)</w:t>
             </w:r>
           </w:p>
           <w:p>
@@ -11769,7 +11357,7 @@
                           </pic:cNvPicPr>
                         </pic:nvPicPr>
                         <pic:blipFill rotWithShape="1">
-                          <a:blip r:embed="rId40">
+                          <a:blip r:embed="rId41">
                             <a:extLst>
                               <a:ext uri="{28A0092B-C50C-407E-A947-70E740481C1C}">
                                 <a14:useLocalDpi xmlns:a14="http://schemas.microsoft.com/office/drawing/2010/main" val="0"/>
@@ -11825,7 +11413,7 @@
                           </pic:cNvPicPr>
                         </pic:nvPicPr>
                         <pic:blipFill rotWithShape="1">
-                          <a:blip r:embed="rId40">
+                          <a:blip r:embed="rId41">
                             <a:extLst>
                               <a:ext uri="{28A0092B-C50C-407E-A947-70E740481C1C}">
                                 <a14:useLocalDpi xmlns:a14="http://schemas.microsoft.com/office/drawing/2010/main" val="0"/>
@@ -11883,7 +11471,7 @@
                           </pic:cNvPicPr>
                         </pic:nvPicPr>
                         <pic:blipFill>
-                          <a:blip r:embed="rId41">
+                          <a:blip r:embed="rId42">
                             <a:extLst>
                               <a:ext uri="{28A0092B-C50C-407E-A947-70E740481C1C}">
                                 <a14:useLocalDpi xmlns:a14="http://schemas.microsoft.com/office/drawing/2010/main" val="0"/>
@@ -11941,21 +11529,7 @@
               <w:rPr>
                 <w:lang w:val="en"/>
               </w:rPr>
-              <w:t xml:space="preserve">URL on Form Builder </w:t>
-            </w:r>
-            <w:proofErr w:type="spellStart"/>
-            <w:r>
-              <w:rPr>
-                <w:lang w:val="en"/>
-              </w:rPr>
-              <w:t>questsion</w:t>
-            </w:r>
-            <w:proofErr w:type="spellEnd"/>
-            <w:r>
-              <w:rPr>
-                <w:lang w:val="en"/>
-              </w:rPr>
-              <w:t xml:space="preserve"> must be active in GreenSheets system</w:t>
+              <w:t>URL on Form Builder questsion must be active in GreenSheets system</w:t>
             </w:r>
           </w:p>
           <w:p>
@@ -12035,7 +11609,7 @@
               </w:rPr>
               <w:br/>
             </w:r>
-            <w:hyperlink r:id="rId42" w:tooltip="Follow link" w:history="1">
+            <w:hyperlink r:id="rId43" w:tooltip="Follow link" w:history="1">
               <w:r>
                 <w:rPr>
                   <w:rStyle w:val="Hyperlink"/>
@@ -12073,19 +11647,11 @@
       <w:pPr>
         <w:pStyle w:val="Heading1"/>
       </w:pPr>
-      <w:bookmarkStart w:id="31" w:name="_Toc484078209"/>
-      <w:r>
-        <w:t xml:space="preserve">Email Notifications about </w:t>
-      </w:r>
-      <w:proofErr w:type="spellStart"/>
-      <w:r>
-        <w:t>greensheets</w:t>
-      </w:r>
-      <w:proofErr w:type="spellEnd"/>
-      <w:r>
-        <w:t xml:space="preserve"> module deployment process.</w:t>
-      </w:r>
-      <w:bookmarkEnd w:id="31"/>
+      <w:bookmarkStart w:id="43" w:name="_Toc484078209"/>
+      <w:r>
+        <w:t>Email Notifications about greensheets module deployment process.</w:t>
+      </w:r>
+      <w:bookmarkEnd w:id="43"/>
     </w:p>
     <w:p>
       <w:r>
@@ -12285,7 +11851,7 @@
               <w:lastRenderedPageBreak/>
               <w:t>set in a property file.  It is not dynamically generated in the code. </w:t>
             </w:r>
-            <w:ins w:id="32" w:author="Tulchinskaya, Gaby (NIH/NCI) [C]" w:date="2017-06-26T15:12:00Z">
+            <w:ins w:id="44" w:author="Tulchinskaya, Gaby (NIH/NCI) [C]" w:date="2017-06-26T15:12:00Z">
               <w:r>
                 <w:t>It will be send to Draft Admin and Draft Viewer users</w:t>
               </w:r>
@@ -12344,13 +11910,8 @@
             </w:r>
             <w:r>
               <w:lastRenderedPageBreak/>
-              <w:t xml:space="preserve">Confirmation of Successful Import of Draft </w:t>
-            </w:r>
-            <w:proofErr w:type="spellStart"/>
-            <w:r>
-              <w:t>Greensheets</w:t>
-            </w:r>
-            <w:proofErr w:type="spellEnd"/>
+              <w:t>Confirmation of Successful Import of Draft Greensheets</w:t>
+            </w:r>
           </w:p>
         </w:tc>
         <w:tc>
@@ -12411,27 +11972,9 @@
                 <w:sz w:val="20"/>
                 <w:szCs w:val="20"/>
               </w:rPr>
-              <w:t xml:space="preserve">Draft </w:t>
-            </w:r>
-            <w:proofErr w:type="spellStart"/>
-            <w:r>
-              <w:rPr>
-                <w:rFonts w:ascii="Arial" w:hAnsi="Arial"/>
-                <w:sz w:val="20"/>
-                <w:szCs w:val="20"/>
-              </w:rPr>
-              <w:t>Greensheets</w:t>
-            </w:r>
-            <w:proofErr w:type="spellEnd"/>
-            <w:r>
-              <w:rPr>
-                <w:rFonts w:ascii="Arial" w:hAnsi="Arial"/>
-                <w:sz w:val="20"/>
-                <w:szCs w:val="20"/>
-              </w:rPr>
-              <w:t xml:space="preserve"> </w:t>
-            </w:r>
-            <w:ins w:id="33" w:author="Polonsky, Yakov (NIH/NCI) [C]" w:date="2017-02-10T11:35:00Z">
+              <w:t xml:space="preserve">Draft Greensheets </w:t>
+            </w:r>
+            <w:ins w:id="45" w:author="Polonsky, Yakov (NIH/NCI) [C]" w:date="2017-02-10T11:35:00Z">
               <w:r>
                 <w:rPr>
                   <w:rFonts w:ascii="Arial" w:hAnsi="Arial"/>
@@ -12458,7 +12001,7 @@
               <w:lastRenderedPageBreak/>
               <w:t>you to review</w:t>
             </w:r>
-            <w:ins w:id="34" w:author="Tulchinskaya, Gaby (NIH/NCI) [C]" w:date="2017-06-26T15:07:00Z">
+            <w:ins w:id="46" w:author="Tulchinskaya, Gaby (NIH/NCI) [C]" w:date="2017-06-26T15:07:00Z">
               <w:r>
                 <w:rPr>
                   <w:rFonts w:ascii="Arial" w:hAnsi="Arial"/>
@@ -12474,27 +12017,9 @@
                 <w:sz w:val="20"/>
                 <w:szCs w:val="20"/>
               </w:rPr>
-              <w:t xml:space="preserve">. Please log into the </w:t>
-            </w:r>
-            <w:proofErr w:type="spellStart"/>
-            <w:r>
-              <w:rPr>
-                <w:rFonts w:ascii="Arial" w:hAnsi="Arial"/>
-                <w:sz w:val="20"/>
-                <w:szCs w:val="20"/>
-              </w:rPr>
-              <w:t>Greensheets</w:t>
-            </w:r>
-            <w:proofErr w:type="spellEnd"/>
-            <w:r>
-              <w:rPr>
-                <w:rFonts w:ascii="Arial" w:hAnsi="Arial"/>
-                <w:sz w:val="20"/>
-                <w:szCs w:val="20"/>
-              </w:rPr>
-              <w:t xml:space="preserve"> Application using the URL given below</w:t>
-            </w:r>
-            <w:ins w:id="35" w:author="Polonsky, Yakov (NIH/NCI) [C]" w:date="2017-02-10T11:36:00Z">
+              <w:t>. Please log into the Greensheets Application using the URL given below</w:t>
+            </w:r>
+            <w:ins w:id="47" w:author="Polonsky, Yakov (NIH/NCI) [C]" w:date="2017-02-10T11:36:00Z">
               <w:r>
                 <w:rPr>
                   <w:rFonts w:ascii="Arial" w:hAnsi="Arial"/>
@@ -12504,7 +12029,7 @@
                 <w:t xml:space="preserve"> and</w:t>
               </w:r>
             </w:ins>
-            <w:del w:id="36" w:author="Polonsky, Yakov (NIH/NCI) [C]" w:date="2017-02-10T11:36:00Z">
+            <w:del w:id="48" w:author="Polonsky, Yakov (NIH/NCI) [C]" w:date="2017-02-10T11:36:00Z">
               <w:r>
                 <w:rPr>
                   <w:rFonts w:ascii="Arial" w:hAnsi="Arial"/>
@@ -12522,7 +12047,7 @@
               </w:rPr>
               <w:t xml:space="preserve"> </w:t>
             </w:r>
-            <w:ins w:id="37" w:author="Tulchinskaya, Gaby (NIH/NCI) [C]" w:date="2017-02-10T10:59:00Z">
+            <w:ins w:id="49" w:author="Tulchinskaya, Gaby (NIH/NCI) [C]" w:date="2017-02-10T10:59:00Z">
               <w:r>
                 <w:rPr>
                   <w:rFonts w:ascii="Arial" w:hAnsi="Arial"/>
@@ -12532,7 +12057,7 @@
                 <w:t>select th</w:t>
               </w:r>
             </w:ins>
-            <w:ins w:id="38" w:author="Tulchinskaya, Gaby (NIH/NCI) [C]" w:date="2017-02-10T11:01:00Z">
+            <w:ins w:id="50" w:author="Tulchinskaya, Gaby (NIH/NCI) [C]" w:date="2017-02-10T11:01:00Z">
               <w:r>
                 <w:rPr>
                   <w:rFonts w:ascii="Arial" w:hAnsi="Arial"/>
@@ -12542,7 +12067,7 @@
                 <w:t>is</w:t>
               </w:r>
             </w:ins>
-            <w:ins w:id="39" w:author="Tulchinskaya, Gaby (NIH/NCI) [C]" w:date="2017-02-10T10:59:00Z">
+            <w:ins w:id="51" w:author="Tulchinskaya, Gaby (NIH/NCI) [C]" w:date="2017-02-10T10:59:00Z">
               <w:r>
                 <w:rPr>
                   <w:rFonts w:ascii="Arial" w:hAnsi="Arial"/>
@@ -12552,7 +12077,7 @@
                 <w:t xml:space="preserve"> module in the </w:t>
               </w:r>
             </w:ins>
-            <w:ins w:id="40" w:author="Tulchinskaya, Gaby (NIH/NCI) [C]" w:date="2017-02-10T11:00:00Z">
+            <w:ins w:id="52" w:author="Tulchinskaya, Gaby (NIH/NCI) [C]" w:date="2017-02-10T11:00:00Z">
               <w:r>
                 <w:rPr>
                   <w:rFonts w:ascii="Arial" w:hAnsi="Arial"/>
@@ -12570,7 +12095,7 @@
               </w:rPr>
               <w:t>&amp; Test Draft Module</w:t>
             </w:r>
-            <w:ins w:id="41" w:author="Tulchinskaya, Gaby (NIH/NCI) [C]" w:date="2017-02-10T11:00:00Z">
+            <w:ins w:id="53" w:author="Tulchinskaya, Gaby (NIH/NCI) [C]" w:date="2017-02-10T11:00:00Z">
               <w:r>
                 <w:rPr>
                   <w:rFonts w:ascii="Arial" w:hAnsi="Arial"/>
@@ -12580,7 +12105,7 @@
                 <w:t xml:space="preserve"> screen</w:t>
               </w:r>
             </w:ins>
-            <w:ins w:id="42" w:author="Polonsky, Yakov (NIH/NCI) [C]" w:date="2017-02-10T11:36:00Z">
+            <w:ins w:id="54" w:author="Polonsky, Yakov (NIH/NCI) [C]" w:date="2017-02-10T11:36:00Z">
               <w:r>
                 <w:rPr>
                   <w:rFonts w:ascii="Arial" w:hAnsi="Arial"/>
@@ -12590,7 +12115,7 @@
                 <w:t xml:space="preserve">. </w:t>
               </w:r>
             </w:ins>
-            <w:ins w:id="43" w:author="Tulchinskaya, Gaby (NIH/NCI) [C]" w:date="2017-06-26T15:10:00Z">
+            <w:ins w:id="55" w:author="Tulchinskaya, Gaby (NIH/NCI) [C]" w:date="2017-06-26T15:10:00Z">
               <w:r>
                 <w:rPr>
                   <w:rFonts w:ascii="Arial" w:hAnsi="Arial"/>
@@ -12600,7 +12125,7 @@
                 <w:t>Use</w:t>
               </w:r>
             </w:ins>
-            <w:ins w:id="44" w:author="Tulchinskaya, Gaby (NIH/NCI) [C]" w:date="2017-02-10T11:01:00Z">
+            <w:ins w:id="56" w:author="Tulchinskaya, Gaby (NIH/NCI) [C]" w:date="2017-02-10T11:01:00Z">
               <w:r>
                 <w:rPr>
                   <w:rFonts w:ascii="Arial" w:hAnsi="Arial"/>
@@ -12616,27 +12141,9 @@
                 <w:sz w:val="20"/>
                 <w:szCs w:val="20"/>
               </w:rPr>
-              <w:t xml:space="preserve"> Promote Module button to accept the Draft </w:t>
-            </w:r>
-            <w:proofErr w:type="spellStart"/>
-            <w:r>
-              <w:rPr>
-                <w:rFonts w:ascii="Arial" w:hAnsi="Arial"/>
-                <w:sz w:val="20"/>
-                <w:szCs w:val="20"/>
-              </w:rPr>
-              <w:t>Greensheets</w:t>
-            </w:r>
-            <w:proofErr w:type="spellEnd"/>
-            <w:r>
-              <w:rPr>
-                <w:rFonts w:ascii="Arial" w:hAnsi="Arial"/>
-                <w:sz w:val="20"/>
-                <w:szCs w:val="20"/>
-              </w:rPr>
-              <w:t xml:space="preserve"> and promote them to Production. Alternatively, </w:t>
-            </w:r>
-            <w:ins w:id="45" w:author="Tulchinskaya, Gaby (NIH/NCI) [C]" w:date="2017-06-26T15:10:00Z">
+              <w:t xml:space="preserve"> Promote Module button to accept the Draft Greensheets and promote them to Production. Alternatively, </w:t>
+            </w:r>
+            <w:ins w:id="57" w:author="Tulchinskaya, Gaby (NIH/NCI) [C]" w:date="2017-06-26T15:10:00Z">
               <w:r>
                 <w:rPr>
                   <w:rFonts w:ascii="Arial" w:hAnsi="Arial"/>
@@ -12654,7 +12161,7 @@
               </w:rPr>
               <w:t>they are not ready to be promoted, you may select Reject Module</w:t>
             </w:r>
-            <w:del w:id="46" w:author="Tulchinskaya, Gaby (NIH/NCI) [C]" w:date="2017-06-26T15:11:00Z">
+            <w:del w:id="58" w:author="Tulchinskaya, Gaby (NIH/NCI) [C]" w:date="2017-06-26T15:11:00Z">
               <w:r>
                 <w:rPr>
                   <w:rFonts w:ascii="Arial" w:hAnsi="Arial"/>
@@ -12708,7 +12215,7 @@
               </w:rPr>
               <w:t>Comments</w:t>
             </w:r>
-            <w:ins w:id="47" w:author="Tulchinskaya, Gaby (NIH/NCI) [C]" w:date="2017-02-10T10:58:00Z">
+            <w:ins w:id="59" w:author="Tulchinskaya, Gaby (NIH/NCI) [C]" w:date="2017-02-10T10:58:00Z">
               <w:r>
                 <w:rPr>
                   <w:rFonts w:ascii="Arial" w:hAnsi="Arial"/>
@@ -12767,13 +12274,13 @@
             <w:pPr>
               <w:pStyle w:val="PlainText"/>
               <w:rPr>
-                <w:del w:id="48" w:author="Tulchinskaya, Gaby (NIH/NCI) [C]" w:date="2017-02-10T10:58:00Z"/>
+                <w:del w:id="60" w:author="Tulchinskaya, Gaby (NIH/NCI) [C]" w:date="2017-02-10T10:58:00Z"/>
                 <w:rFonts w:ascii="Arial" w:hAnsi="Arial"/>
                 <w:sz w:val="20"/>
                 <w:szCs w:val="20"/>
               </w:rPr>
             </w:pPr>
-            <w:del w:id="49" w:author="Tulchinskaya, Gaby (NIH/NCI) [C]" w:date="2017-02-10T10:58:00Z">
+            <w:del w:id="61" w:author="Tulchinskaya, Gaby (NIH/NCI) [C]" w:date="2017-02-10T10:58:00Z">
               <w:r>
                 <w:rPr>
                   <w:rFonts w:ascii="Arial" w:hAnsi="Arial"/>
@@ -12788,13 +12295,13 @@
             <w:pPr>
               <w:pStyle w:val="PlainText"/>
               <w:rPr>
-                <w:del w:id="50" w:author="Tulchinskaya, Gaby (NIH/NCI) [C]" w:date="2017-02-10T10:58:00Z"/>
+                <w:del w:id="62" w:author="Tulchinskaya, Gaby (NIH/NCI) [C]" w:date="2017-02-10T10:58:00Z"/>
                 <w:rFonts w:ascii="Arial" w:hAnsi="Arial"/>
                 <w:sz w:val="20"/>
                 <w:szCs w:val="20"/>
               </w:rPr>
             </w:pPr>
-            <w:del w:id="51" w:author="Tulchinskaya, Gaby (NIH/NCI) [C]" w:date="2017-02-10T10:58:00Z">
+            <w:del w:id="63" w:author="Tulchinskaya, Gaby (NIH/NCI) [C]" w:date="2017-02-10T10:58:00Z">
               <w:r>
                 <w:rPr>
                   <w:rFonts w:ascii="Arial" w:hAnsi="Arial"/>
@@ -12832,23 +12339,13 @@
                 <w:szCs w:val="20"/>
               </w:rPr>
             </w:pPr>
-            <w:proofErr w:type="spellStart"/>
             <w:r>
               <w:rPr>
                 <w:rFonts w:ascii="Arial" w:hAnsi="Arial"/>
                 <w:sz w:val="20"/>
                 <w:szCs w:val="20"/>
               </w:rPr>
-              <w:t>Greensheets</w:t>
-            </w:r>
-            <w:proofErr w:type="spellEnd"/>
-            <w:r>
-              <w:rPr>
-                <w:rFonts w:ascii="Arial" w:hAnsi="Arial"/>
-                <w:sz w:val="20"/>
-                <w:szCs w:val="20"/>
-              </w:rPr>
-              <w:t xml:space="preserve"> Application URL: </w:t>
+              <w:t xml:space="preserve">Greensheets Application URL: </w:t>
             </w:r>
             <w:r>
               <w:rPr>
@@ -12899,7 +12396,7 @@
               </w:rPr>
               <w:t>https://i2e.nci.nih.gov/greensheets/</w:t>
             </w:r>
-            <w:ins w:id="52" w:author="Tulchinskaya, Gaby (NIH/NCI) [C]" w:date="2017-06-26T15:15:00Z">
+            <w:ins w:id="64" w:author="Tulchinskaya, Gaby (NIH/NCI) [C]" w:date="2017-06-26T15:15:00Z">
               <w:r>
                 <w:rPr>
                   <w:rFonts w:ascii="Arial" w:hAnsi="Arial"/>
@@ -12914,12 +12411,12 @@
             <w:r>
               <w:t> </w:t>
             </w:r>
-            <w:ins w:id="53" w:author="Polonsky, Yakov (NIH/NCI) [C]" w:date="2017-02-10T11:38:00Z">
+            <w:ins w:id="65" w:author="Polonsky, Yakov (NIH/NCI) [C]" w:date="2017-02-10T11:38:00Z">
               <w:r>
                 <w:t xml:space="preserve">(URL should be </w:t>
               </w:r>
             </w:ins>
-            <w:ins w:id="54" w:author="Tulchinskaya, Gaby (NIH/NCI) [C]" w:date="2017-06-26T15:15:00Z">
+            <w:ins w:id="66" w:author="Tulchinskaya, Gaby (NIH/NCI) [C]" w:date="2017-06-26T15:15:00Z">
               <w:r>
                 <w:t>set in all environments)</w:t>
               </w:r>
@@ -13017,13 +12514,8 @@
           </w:tcPr>
           <w:p>
             <w:r>
-              <w:t xml:space="preserve">Unsuccessful Import of the DRAFT </w:t>
-            </w:r>
-            <w:proofErr w:type="spellStart"/>
-            <w:r>
-              <w:t>Greensheets</w:t>
-            </w:r>
-            <w:proofErr w:type="spellEnd"/>
+              <w:t>Unsuccessful Import of the DRAFT Greensheets</w:t>
+            </w:r>
           </w:p>
         </w:tc>
         <w:tc>
@@ -13157,13 +12649,8 @@
           </w:tcPr>
           <w:p>
             <w:r>
-              <w:t xml:space="preserve">[GS - TEST 2017-02-09 10:37:29 AM] Confirmation of Successful Promotion of Draft </w:t>
-            </w:r>
-            <w:proofErr w:type="spellStart"/>
-            <w:r>
-              <w:t>Greensheets</w:t>
-            </w:r>
-            <w:proofErr w:type="spellEnd"/>
+              <w:t>[GS - TEST 2017-02-09 10:37:29 AM] Confirmation of Successful Promotion of Draft Greensheets</w:t>
+            </w:r>
           </w:p>
         </w:tc>
         <w:tc>
@@ -13215,25 +12702,7 @@
                 <w:sz w:val="20"/>
                 <w:szCs w:val="20"/>
               </w:rPr>
-              <w:t xml:space="preserve"> Draft </w:t>
-            </w:r>
-            <w:proofErr w:type="spellStart"/>
-            <w:r>
-              <w:rPr>
-                <w:rFonts w:ascii="Arial" w:hAnsi="Arial"/>
-                <w:sz w:val="20"/>
-                <w:szCs w:val="20"/>
-              </w:rPr>
-              <w:t>Greensheets</w:t>
-            </w:r>
-            <w:proofErr w:type="spellEnd"/>
-            <w:r>
-              <w:rPr>
-                <w:rFonts w:ascii="Arial" w:hAnsi="Arial"/>
-                <w:sz w:val="20"/>
-                <w:szCs w:val="20"/>
-              </w:rPr>
-              <w:t xml:space="preserve"> are successfully promoted to Production.</w:t>
+              <w:t xml:space="preserve"> Draft Greensheets are successfully promoted to Production.</w:t>
             </w:r>
           </w:p>
           <w:p>
@@ -13263,23 +12732,13 @@
                 <w:szCs w:val="20"/>
               </w:rPr>
             </w:pPr>
-            <w:proofErr w:type="spellStart"/>
             <w:r>
               <w:rPr>
                 <w:rFonts w:ascii="Arial" w:hAnsi="Arial"/>
                 <w:sz w:val="20"/>
                 <w:szCs w:val="20"/>
               </w:rPr>
-              <w:t>Greensheets</w:t>
-            </w:r>
-            <w:proofErr w:type="spellEnd"/>
-            <w:r>
-              <w:rPr>
-                <w:rFonts w:ascii="Arial" w:hAnsi="Arial"/>
-                <w:sz w:val="20"/>
-                <w:szCs w:val="20"/>
-              </w:rPr>
-              <w:t xml:space="preserve"> Application URL: </w:t>
+              <w:t xml:space="preserve">Greensheets Application URL: </w:t>
             </w:r>
             <w:r>
               <w:rPr>
@@ -13330,7 +12789,7 @@
               </w:rPr>
               <w:t>https://i2e.nci.nih.gov/greensheets/</w:t>
             </w:r>
-            <w:ins w:id="55" w:author="Tulchinskaya, Gaby (NIH/NCI) [C]" w:date="2017-06-26T15:15:00Z">
+            <w:ins w:id="67" w:author="Tulchinskaya, Gaby (NIH/NCI) [C]" w:date="2017-06-26T15:15:00Z">
               <w:r>
                 <w:rPr>
                   <w:rFonts w:ascii="Arial" w:hAnsi="Arial"/>
@@ -13457,13 +12916,8 @@
             </w:r>
             <w:r>
               <w:lastRenderedPageBreak/>
-              <w:t xml:space="preserve">Draft </w:t>
-            </w:r>
-            <w:proofErr w:type="spellStart"/>
-            <w:r>
-              <w:t>Greensheets</w:t>
-            </w:r>
-            <w:proofErr w:type="spellEnd"/>
+              <w:t>Draft Greensheets</w:t>
+            </w:r>
           </w:p>
         </w:tc>
         <w:tc>
@@ -13501,7 +12955,7 @@
               <w:lastRenderedPageBreak/>
               <w:t xml:space="preserve">The </w:t>
             </w:r>
-            <w:ins w:id="56" w:author="Tulchinskaya, Gaby (NIH/NCI) [C]" w:date="2017-02-10T11:02:00Z">
+            <w:ins w:id="68" w:author="Tulchinskaya, Gaby (NIH/NCI) [C]" w:date="2017-02-10T11:02:00Z">
               <w:r>
                 <w:rPr>
                   <w:rFonts w:ascii="Arial" w:hAnsi="Arial"/>
@@ -13526,25 +12980,7 @@
                 <w:sz w:val="20"/>
                 <w:szCs w:val="20"/>
               </w:rPr>
-              <w:t xml:space="preserve">Draft </w:t>
-            </w:r>
-            <w:proofErr w:type="spellStart"/>
-            <w:r>
-              <w:rPr>
-                <w:rFonts w:ascii="Arial" w:hAnsi="Arial"/>
-                <w:sz w:val="20"/>
-                <w:szCs w:val="20"/>
-              </w:rPr>
-              <w:t>Greensheets</w:t>
-            </w:r>
-            <w:proofErr w:type="spellEnd"/>
-            <w:r>
-              <w:rPr>
-                <w:rFonts w:ascii="Arial" w:hAnsi="Arial"/>
-                <w:sz w:val="20"/>
-                <w:szCs w:val="20"/>
-              </w:rPr>
-              <w:t xml:space="preserve"> were rejected.</w:t>
+              <w:t>Draft Greensheets were rejected.</w:t>
             </w:r>
           </w:p>
           <w:p>
@@ -13556,23 +12992,13 @@
                 <w:szCs w:val="20"/>
               </w:rPr>
             </w:pPr>
-            <w:proofErr w:type="spellStart"/>
             <w:r>
               <w:rPr>
                 <w:rFonts w:ascii="Arial" w:hAnsi="Arial"/>
                 <w:sz w:val="20"/>
                 <w:szCs w:val="20"/>
               </w:rPr>
-              <w:t>Greensheets</w:t>
-            </w:r>
-            <w:proofErr w:type="spellEnd"/>
-            <w:r>
-              <w:rPr>
-                <w:rFonts w:ascii="Arial" w:hAnsi="Arial"/>
-                <w:sz w:val="20"/>
-                <w:szCs w:val="20"/>
-              </w:rPr>
-              <w:t xml:space="preserve"> Application URL: </w:t>
+              <w:t xml:space="preserve">Greensheets Application URL: </w:t>
             </w:r>
             <w:r>
               <w:rPr>
@@ -13624,7 +13050,7 @@
               </w:rPr>
               <w:t>https://i2e.nci.nih.gov/greensheets/</w:t>
             </w:r>
-            <w:ins w:id="57" w:author="Tulchinskaya, Gaby (NIH/NCI) [C]" w:date="2017-06-26T15:14:00Z">
+            <w:ins w:id="69" w:author="Tulchinskaya, Gaby (NIH/NCI) [C]" w:date="2017-06-26T15:14:00Z">
               <w:r>
                 <w:rPr>
                   <w:rFonts w:ascii="Arial" w:hAnsi="Arial"/>
@@ -13641,8 +13067,6 @@
             </w:r>
           </w:p>
         </w:tc>
-        <w:bookmarkStart w:id="58" w:name="_GoBack"/>
-        <w:bookmarkEnd w:id="58"/>
       </w:tr>
     </w:tbl>
     <w:p>
@@ -13681,90 +13105,8 @@
           <w:sz w:val="20"/>
           <w:szCs w:val="20"/>
         </w:rPr>
-        <w:t xml:space="preserve">GS emails are being sent by </w:t>
-      </w:r>
-      <w:proofErr w:type="spellStart"/>
-      <w:r>
-        <w:rPr>
-          <w:rFonts w:ascii="Arial" w:hAnsi="Arial"/>
-          <w:sz w:val="20"/>
-          <w:szCs w:val="20"/>
-        </w:rPr>
-        <w:t>ProcessNewQuestionDefsServiceImpl</w:t>
-      </w:r>
-      <w:proofErr w:type="spellEnd"/>
-      <w:r>
-        <w:rPr>
-          <w:rFonts w:ascii="Arial" w:hAnsi="Arial"/>
-          <w:sz w:val="20"/>
-          <w:szCs w:val="20"/>
-        </w:rPr>
-        <w:t xml:space="preserve">. In addition, there is a property called </w:t>
-      </w:r>
-      <w:proofErr w:type="spellStart"/>
-      <w:r>
-        <w:rPr>
-          <w:rFonts w:ascii="Arial" w:hAnsi="Arial"/>
-          <w:sz w:val="20"/>
-          <w:szCs w:val="20"/>
-        </w:rPr>
-        <w:t>gs_send_mail</w:t>
-      </w:r>
-      <w:proofErr w:type="spellEnd"/>
-      <w:r>
-        <w:rPr>
-          <w:rFonts w:ascii="Arial" w:hAnsi="Arial"/>
-          <w:sz w:val="20"/>
-          <w:szCs w:val="20"/>
-        </w:rPr>
-        <w:t xml:space="preserve"> defined in </w:t>
-      </w:r>
-      <w:proofErr w:type="spellStart"/>
-      <w:r>
-        <w:rPr>
-          <w:rFonts w:ascii="Arial" w:hAnsi="Arial"/>
-          <w:sz w:val="20"/>
-          <w:szCs w:val="20"/>
-        </w:rPr>
-        <w:t>greensheetconfig.properties</w:t>
-      </w:r>
-      <w:proofErr w:type="spellEnd"/>
-      <w:r>
-        <w:rPr>
-          <w:rFonts w:ascii="Arial" w:hAnsi="Arial"/>
-          <w:sz w:val="20"/>
-          <w:szCs w:val="20"/>
-        </w:rPr>
-        <w:t xml:space="preserve"> that can be used to disable email sending (setting its value to false). The messages are being sent to the list of addresses defined in the </w:t>
-      </w:r>
-      <w:proofErr w:type="spellStart"/>
-      <w:r>
-        <w:rPr>
-          <w:rFonts w:ascii="Arial" w:hAnsi="Arial"/>
-          <w:sz w:val="20"/>
-          <w:szCs w:val="20"/>
-        </w:rPr>
-        <w:t>gs_error_email_to</w:t>
-      </w:r>
-      <w:proofErr w:type="spellEnd"/>
-      <w:r>
-        <w:rPr>
-          <w:rFonts w:ascii="Arial" w:hAnsi="Arial"/>
-          <w:sz w:val="20"/>
-          <w:szCs w:val="20"/>
-        </w:rPr>
-        <w:t xml:space="preserve"> property in </w:t>
-      </w:r>
-      <w:proofErr w:type="spellStart"/>
-      <w:r>
-        <w:rPr>
-          <w:rFonts w:ascii="Arial" w:hAnsi="Arial"/>
-          <w:sz w:val="20"/>
-          <w:szCs w:val="20"/>
-        </w:rPr>
-        <w:t>greensheetconfig.properties</w:t>
-      </w:r>
-      <w:proofErr w:type="spellEnd"/>
+        <w:t>GS emails are being sent by ProcessNewQuestionDefsServiceImpl. In addition, there is a property called gs_send_mail defined in greensheetconfig.properties that can be used to disable email sending (setting its value to false). The messages are being sent to the list of addresses defined in the gs_error_email_to property in greensheetconfig.properties</w:t>
+      </w:r>
     </w:p>
     <w:p>
       <w:pPr>
@@ -13809,11 +13151,11 @@
       <w:pPr>
         <w:pStyle w:val="Heading1"/>
       </w:pPr>
-      <w:bookmarkStart w:id="59" w:name="_Toc484078210"/>
+      <w:bookmarkStart w:id="70" w:name="_Toc484078210"/>
       <w:r>
         <w:t>Non-functional requirements</w:t>
       </w:r>
-      <w:bookmarkEnd w:id="59"/>
+      <w:bookmarkEnd w:id="70"/>
     </w:p>
     <w:p>
       <w:r>
@@ -13947,25 +13289,7 @@
           <w:sz w:val="20"/>
           <w:szCs w:val="20"/>
         </w:rPr>
-        <w:t>If the form in REVISION module is NOT tied to any type/</w:t>
-      </w:r>
-      <w:proofErr w:type="spellStart"/>
-      <w:r>
-        <w:rPr>
-          <w:rFonts w:ascii="Arial" w:hAnsi="Arial"/>
-          <w:sz w:val="20"/>
-          <w:szCs w:val="20"/>
-        </w:rPr>
-        <w:t>mech</w:t>
-      </w:r>
-      <w:proofErr w:type="spellEnd"/>
-      <w:r>
-        <w:rPr>
-          <w:rFonts w:ascii="Arial" w:hAnsi="Arial"/>
-          <w:sz w:val="20"/>
-          <w:szCs w:val="20"/>
-        </w:rPr>
-        <w:t xml:space="preserve"> at all</w:t>
+        <w:t>If the form in REVISION module is NOT tied to any type/mech at all</w:t>
       </w:r>
     </w:p>
     <w:p>
@@ -13987,25 +13311,7 @@
           <w:sz w:val="20"/>
           <w:szCs w:val="20"/>
         </w:rPr>
-        <w:t>If the form in REVISION module is related to any other type/</w:t>
-      </w:r>
-      <w:proofErr w:type="spellStart"/>
-      <w:r>
-        <w:rPr>
-          <w:rFonts w:ascii="Arial" w:hAnsi="Arial"/>
-          <w:sz w:val="20"/>
-          <w:szCs w:val="20"/>
-        </w:rPr>
-        <w:t>mech</w:t>
-      </w:r>
-      <w:proofErr w:type="spellEnd"/>
-      <w:r>
-        <w:rPr>
-          <w:rFonts w:ascii="Arial" w:hAnsi="Arial"/>
-          <w:sz w:val="20"/>
-          <w:szCs w:val="20"/>
-        </w:rPr>
-        <w:t xml:space="preserve"> than 0/0</w:t>
+        <w:t>If the form in REVISION module is related to any other type/mech than 0/0</w:t>
       </w:r>
       <w:r>
         <w:rPr>
@@ -14050,25 +13356,7 @@
           <w:sz w:val="20"/>
           <w:szCs w:val="20"/>
         </w:rPr>
-        <w:t>If any form in the module is NOT tied to any type/</w:t>
-      </w:r>
-      <w:proofErr w:type="spellStart"/>
-      <w:r>
-        <w:rPr>
-          <w:rFonts w:ascii="Arial" w:hAnsi="Arial"/>
-          <w:sz w:val="20"/>
-          <w:szCs w:val="20"/>
-        </w:rPr>
-        <w:t>mech</w:t>
-      </w:r>
-      <w:proofErr w:type="spellEnd"/>
-      <w:r>
-        <w:rPr>
-          <w:rFonts w:ascii="Arial" w:hAnsi="Arial"/>
-          <w:sz w:val="20"/>
-          <w:szCs w:val="20"/>
-        </w:rPr>
-        <w:t xml:space="preserve"> at all</w:t>
+        <w:t>If any form in the module is NOT tied to any type/mech at all</w:t>
       </w:r>
     </w:p>
     <w:p>
@@ -14090,25 +13378,7 @@
           <w:sz w:val="20"/>
           <w:szCs w:val="20"/>
         </w:rPr>
-        <w:t>If any form in the module is tied to type/</w:t>
-      </w:r>
-      <w:proofErr w:type="spellStart"/>
-      <w:r>
-        <w:rPr>
-          <w:rFonts w:ascii="Arial" w:hAnsi="Arial"/>
-          <w:sz w:val="20"/>
-          <w:szCs w:val="20"/>
-        </w:rPr>
-        <w:t>mech</w:t>
-      </w:r>
-      <w:proofErr w:type="spellEnd"/>
-      <w:r>
-        <w:rPr>
-          <w:rFonts w:ascii="Arial" w:hAnsi="Arial"/>
-          <w:sz w:val="20"/>
-          <w:szCs w:val="20"/>
-        </w:rPr>
-        <w:t xml:space="preserve"> 0/0</w:t>
+        <w:t>If any form in the module is tied to type/mech 0/0</w:t>
       </w:r>
       <w:r>
         <w:rPr>
@@ -14176,8 +13446,8 @@
       </w:pPr>
     </w:p>
     <w:sectPr>
-      <w:headerReference w:type="first" r:id="rId43"/>
-      <w:footerReference w:type="first" r:id="rId44"/>
+      <w:headerReference w:type="first" r:id="rId44"/>
+      <w:footerReference w:type="first" r:id="rId45"/>
       <w:pgSz w:w="12240" w:h="15840" w:code="1"/>
       <w:pgMar w:top="1440" w:right="1440" w:bottom="1440" w:left="1440" w:header="720" w:footer="720" w:gutter="0"/>
       <w:pgNumType w:start="1"/>
@@ -14297,7 +13567,7 @@
           <w:rPr>
             <w:noProof/>
           </w:rPr>
-          <w:t>22</w:t>
+          <w:t>7</w:t>
         </w:r>
         <w:r>
           <w:rPr>
@@ -14357,15 +13627,29 @@
       </w:rPr>
       <w:t xml:space="preserve"> of </w:t>
     </w:r>
-    <w:fldSimple w:instr=" SECTIONPAGES  \* Arabic  \* MERGEFORMAT ">
-      <w:r>
-        <w:rPr>
-          <w:rStyle w:val="PageNumber"/>
-          <w:noProof/>
-        </w:rPr>
-        <w:t>24</w:t>
-      </w:r>
-    </w:fldSimple>
+    <w:r>
+      <w:fldChar w:fldCharType="begin"/>
+    </w:r>
+    <w:r>
+      <w:instrText xml:space="preserve"> SECTIONPAGES  \* Arabic  \* MERGEFORMAT </w:instrText>
+    </w:r>
+    <w:r>
+      <w:fldChar w:fldCharType="separate"/>
+    </w:r>
+    <w:r>
+      <w:rPr>
+        <w:rStyle w:val="PageNumber"/>
+        <w:noProof/>
+      </w:rPr>
+      <w:t>23</w:t>
+    </w:r>
+    <w:r>
+      <w:rPr>
+        <w:rStyle w:val="PageNumber"/>
+        <w:noProof/>
+      </w:rPr>
+      <w:fldChar w:fldCharType="end"/>
+    </w:r>
   </w:p>
   <w:p/>
 </w:ftr>
@@ -20221,7 +19505,7 @@
 </file>
 
 <file path=customXml/itemProps1.xml><?xml version="1.0" encoding="utf-8"?>
-<ds:datastoreItem xmlns:ds="http://schemas.openxmlformats.org/officeDocument/2006/customXml" ds:itemID="{2B4454C3-6085-49C4-A4E5-5D6F6963F4B9}">
+<ds:datastoreItem xmlns:ds="http://schemas.openxmlformats.org/officeDocument/2006/customXml" ds:itemID="{A11489F1-0F56-46FC-852F-AC09D34B7643}">
   <ds:schemaRefs>
     <ds:schemaRef ds:uri="http://schemas.openxmlformats.org/officeDocument/2006/bibliography"/>
   </ds:schemaRefs>

</xml_diff>

<commit_message>
Added req to sec. Non-functional requirements
</commit_message>
<xml_diff>
--- a/Requirements/Specs/Draft Area - Scope.docx
+++ b/Requirements/Specs/Draft Area - Scope.docx
@@ -100,12 +100,12 @@
         </w:rPr>
         <w:t>1.</w:t>
       </w:r>
-      <w:ins w:id="0" w:author="Tulchinskaya, Gaby (NIH/NCI) [C]" w:date="2017-06-27T15:13:00Z">
+      <w:ins w:id="0" w:author="Tulchinskaya, Gaby (NIH/NCI) [C]" w:date="2017-07-21T09:59:00Z">
         <w:r>
           <w:rPr>
             <w:color w:val="0000FF"/>
           </w:rPr>
-          <w:t>7</w:t>
+          <w:t>8</w:t>
         </w:r>
       </w:ins>
     </w:p>
@@ -950,6 +950,108 @@
           </w:p>
         </w:tc>
       </w:tr>
+      <w:tr>
+        <w:trPr>
+          <w:cantSplit/>
+          <w:ins w:id="11" w:author="Tulchinskaya, Gaby (NIH/NCI) [C]" w:date="2017-07-21T09:59:00Z"/>
+        </w:trPr>
+        <w:tc>
+          <w:tcPr>
+            <w:tcW w:w="1099" w:type="dxa"/>
+            <w:vAlign w:val="center"/>
+          </w:tcPr>
+          <w:p>
+            <w:pPr>
+              <w:pStyle w:val="Cell"/>
+              <w:widowControl w:val="0"/>
+              <w:jc w:val="center"/>
+              <w:rPr>
+                <w:ins w:id="12" w:author="Tulchinskaya, Gaby (NIH/NCI) [C]" w:date="2017-07-21T09:59:00Z"/>
+              </w:rPr>
+            </w:pPr>
+            <w:ins w:id="13" w:author="Tulchinskaya, Gaby (NIH/NCI) [C]" w:date="2017-07-21T09:59:00Z">
+              <w:r>
+                <w:t>1.8</w:t>
+              </w:r>
+            </w:ins>
+          </w:p>
+        </w:tc>
+        <w:tc>
+          <w:tcPr>
+            <w:tcW w:w="1311" w:type="dxa"/>
+            <w:vAlign w:val="center"/>
+          </w:tcPr>
+          <w:p>
+            <w:pPr>
+              <w:pStyle w:val="Cell"/>
+              <w:widowControl w:val="0"/>
+              <w:jc w:val="center"/>
+              <w:rPr>
+                <w:ins w:id="14" w:author="Tulchinskaya, Gaby (NIH/NCI) [C]" w:date="2017-07-21T09:59:00Z"/>
+              </w:rPr>
+            </w:pPr>
+            <w:ins w:id="15" w:author="Tulchinskaya, Gaby (NIH/NCI) [C]" w:date="2017-07-21T09:59:00Z">
+              <w:r>
+                <w:t>7/21/2017</w:t>
+              </w:r>
+            </w:ins>
+          </w:p>
+        </w:tc>
+        <w:tc>
+          <w:tcPr>
+            <w:tcW w:w="1593" w:type="dxa"/>
+            <w:vAlign w:val="center"/>
+          </w:tcPr>
+          <w:p>
+            <w:pPr>
+              <w:pStyle w:val="Cell"/>
+              <w:widowControl w:val="0"/>
+              <w:rPr>
+                <w:ins w:id="16" w:author="Tulchinskaya, Gaby (NIH/NCI) [C]" w:date="2017-07-21T09:59:00Z"/>
+              </w:rPr>
+            </w:pPr>
+            <w:ins w:id="17" w:author="Tulchinskaya, Gaby (NIH/NCI) [C]" w:date="2017-07-21T09:59:00Z">
+              <w:r>
+                <w:t>G. Tulchinskaya</w:t>
+              </w:r>
+            </w:ins>
+          </w:p>
+        </w:tc>
+        <w:tc>
+          <w:tcPr>
+            <w:tcW w:w="5443" w:type="dxa"/>
+            <w:gridSpan w:val="2"/>
+            <w:vAlign w:val="center"/>
+          </w:tcPr>
+          <w:p>
+            <w:pPr>
+              <w:pStyle w:val="Cell"/>
+              <w:widowControl w:val="0"/>
+              <w:rPr>
+                <w:ins w:id="18" w:author="Tulchinskaya, Gaby (NIH/NCI) [C]" w:date="2017-07-21T09:59:00Z"/>
+              </w:rPr>
+            </w:pPr>
+            <w:ins w:id="19" w:author="Tulchinskaya, Gaby (NIH/NCI) [C]" w:date="2017-07-21T09:59:00Z">
+              <w:r>
+                <w:t xml:space="preserve">Added </w:t>
+              </w:r>
+              <w:proofErr w:type="spellStart"/>
+              <w:r>
+                <w:t>req</w:t>
+              </w:r>
+              <w:proofErr w:type="spellEnd"/>
+              <w:r>
+                <w:t xml:space="preserve"> to sec. </w:t>
+              </w:r>
+              <w:r>
+                <w:t>Non-functional requirements</w:t>
+              </w:r>
+              <w:bookmarkStart w:id="20" w:name="_GoBack"/>
+              <w:bookmarkEnd w:id="20"/>
+            </w:ins>
+          </w:p>
+        </w:tc>
+      </w:tr>
     </w:tbl>
     <w:p>
       <w:pPr>
@@ -3512,12 +3614,12 @@
       <w:r>
         <w:br w:type="page"/>
       </w:r>
-      <w:bookmarkStart w:id="11" w:name="_Toc484078185"/>
+      <w:bookmarkStart w:id="21" w:name="_Toc484078185"/>
       <w:r>
         <w:lastRenderedPageBreak/>
         <w:t>Document scope</w:t>
       </w:r>
-      <w:bookmarkEnd w:id="11"/>
+      <w:bookmarkEnd w:id="21"/>
     </w:p>
     <w:p>
       <w:pPr>
@@ -3578,11 +3680,11 @@
       <w:pPr>
         <w:pStyle w:val="Heading1"/>
       </w:pPr>
-      <w:bookmarkStart w:id="12" w:name="_Toc484078186"/>
+      <w:bookmarkStart w:id="22" w:name="_Toc484078186"/>
       <w:r>
         <w:t>Business Need Description</w:t>
       </w:r>
-      <w:bookmarkEnd w:id="12"/>
+      <w:bookmarkEnd w:id="22"/>
     </w:p>
     <w:p>
       <w:pPr>
@@ -3611,7 +3713,23 @@
           <w:sz w:val="20"/>
           <w:szCs w:val="20"/>
         </w:rPr>
-        <w:t>allows grants administration personnel to directly specify, modify and deploy greensheets questionnaires. Within Form Builder</w:t>
+        <w:t xml:space="preserve">allows grants administration personnel to directly specify, modify and deploy </w:t>
+      </w:r>
+      <w:proofErr w:type="spellStart"/>
+      <w:r>
+        <w:rPr>
+          <w:sz w:val="20"/>
+          <w:szCs w:val="20"/>
+        </w:rPr>
+        <w:t>greensheets</w:t>
+      </w:r>
+      <w:proofErr w:type="spellEnd"/>
+      <w:r>
+        <w:rPr>
+          <w:sz w:val="20"/>
+          <w:szCs w:val="20"/>
+        </w:rPr>
+        <w:t xml:space="preserve"> questionnaires. Within Form Builder</w:t>
       </w:r>
       <w:r>
         <w:rPr>
@@ -3695,7 +3813,23 @@
           <w:sz w:val="20"/>
           <w:szCs w:val="20"/>
         </w:rPr>
-        <w:t xml:space="preserve">s from Form Builder to Greensheets is always at the level of a Module. </w:t>
+        <w:t xml:space="preserve">s from Form Builder to </w:t>
+      </w:r>
+      <w:proofErr w:type="spellStart"/>
+      <w:r>
+        <w:rPr>
+          <w:sz w:val="20"/>
+          <w:szCs w:val="20"/>
+        </w:rPr>
+        <w:t>Greensheets</w:t>
+      </w:r>
+      <w:proofErr w:type="spellEnd"/>
+      <w:r>
+        <w:rPr>
+          <w:sz w:val="20"/>
+          <w:szCs w:val="20"/>
+        </w:rPr>
+        <w:t xml:space="preserve"> is always at the level of a Module. </w:t>
       </w:r>
     </w:p>
     <w:p>
@@ -3731,10 +3865,10 @@
             <v:path o:extrusionok="f" gradientshapeok="t" o:connecttype="rect"/>
             <o:lock v:ext="edit" aspectratio="t"/>
           </v:shapetype>
-          <v:shape id="_x0000_i1025" type="#_x0000_t75" style="width:467.5pt;height:218.5pt" o:ole="">
+          <v:shape id="_x0000_i1025" type="#_x0000_t75" style="width:467.5pt;height:218.6pt" o:ole="">
             <v:imagedata r:id="rId16" o:title=""/>
           </v:shape>
-          <o:OLEObject Type="Embed" ProgID="Visio.Drawing.11" ShapeID="_x0000_i1025" DrawAspect="Content" ObjectID="_1560082505" r:id="rId17"/>
+          <o:OLEObject Type="Embed" ProgID="Visio.Drawing.11" ShapeID="_x0000_i1025" DrawAspect="Content" ObjectID="_1562136366" r:id="rId17"/>
         </w:object>
       </w:r>
     </w:p>
@@ -3794,47 +3928,47 @@
       <w:r>
         <w:t xml:space="preserve">, sec. </w:t>
       </w:r>
-      <w:bookmarkStart w:id="13" w:name="_Toc464140073"/>
+      <w:bookmarkStart w:id="23" w:name="_Toc464140073"/>
       <w:r>
         <w:t>Dependencies with other systems</w:t>
       </w:r>
-      <w:bookmarkEnd w:id="13"/>
+      <w:bookmarkEnd w:id="23"/>
       <w:r>
         <w:t xml:space="preserve"> =&gt; </w:t>
       </w:r>
-      <w:bookmarkStart w:id="14" w:name="_Toc464140074"/>
+      <w:bookmarkStart w:id="24" w:name="_Toc464140074"/>
       <w:r>
         <w:t>Significant dependencies</w:t>
       </w:r>
-      <w:bookmarkEnd w:id="14"/>
+      <w:bookmarkEnd w:id="24"/>
       <w:r>
         <w:t xml:space="preserve"> =&gt; </w:t>
       </w:r>
-      <w:bookmarkStart w:id="15" w:name="_Toc464140075"/>
+      <w:bookmarkStart w:id="25" w:name="_Toc464140075"/>
       <w:r>
         <w:t>Form Builder – changes for re-design</w:t>
       </w:r>
-      <w:bookmarkEnd w:id="15"/>
+      <w:bookmarkEnd w:id="25"/>
     </w:p>
     <w:p>
       <w:pPr>
         <w:pStyle w:val="Heading1"/>
       </w:pPr>
-      <w:bookmarkStart w:id="16" w:name="_Toc484078187"/>
+      <w:bookmarkStart w:id="26" w:name="_Toc484078187"/>
       <w:r>
         <w:t>User roles</w:t>
       </w:r>
-      <w:bookmarkEnd w:id="16"/>
+      <w:bookmarkEnd w:id="26"/>
     </w:p>
     <w:p>
       <w:pPr>
         <w:pStyle w:val="Heading2"/>
       </w:pPr>
-      <w:bookmarkStart w:id="17" w:name="_Toc484078188"/>
+      <w:bookmarkStart w:id="27" w:name="_Toc484078188"/>
       <w:r>
         <w:t>Before re-design:</w:t>
       </w:r>
-      <w:bookmarkEnd w:id="17"/>
+      <w:bookmarkEnd w:id="27"/>
       <w:r>
         <w:t xml:space="preserve"> </w:t>
       </w:r>
@@ -3844,7 +3978,15 @@
         <w:pStyle w:val="BodyText"/>
       </w:pPr>
       <w:r>
-        <w:t>Before re-design similar, much more limited functionality existed in Greensheets system. Two roles had access to the draft area:</w:t>
+        <w:t xml:space="preserve">Before re-design similar, much more limited functionality existed in </w:t>
+      </w:r>
+      <w:proofErr w:type="spellStart"/>
+      <w:r>
+        <w:t>Greensheets</w:t>
+      </w:r>
+      <w:proofErr w:type="spellEnd"/>
+      <w:r>
+        <w:t xml:space="preserve"> system. Two roles had access to the draft area:</w:t>
       </w:r>
     </w:p>
     <w:p>
@@ -3864,7 +4006,15 @@
         <w:t>GS_DV</w:t>
       </w:r>
       <w:r>
-        <w:t xml:space="preserve"> role) – had ability to review draft greensheets in the module</w:t>
+        <w:t xml:space="preserve"> role) – had ability to review draft </w:t>
+      </w:r>
+      <w:proofErr w:type="spellStart"/>
+      <w:r>
+        <w:t>greensheets</w:t>
+      </w:r>
+      <w:proofErr w:type="spellEnd"/>
+      <w:r>
+        <w:t xml:space="preserve"> in the module</w:t>
       </w:r>
       <w:r>
         <w:t>, exported</w:t>
@@ -3908,7 +4058,15 @@
         </w:numPr>
       </w:pPr>
       <w:r>
-        <w:t>Review draft greensheets in the module</w:t>
+        <w:t xml:space="preserve">Review draft </w:t>
+      </w:r>
+      <w:proofErr w:type="spellStart"/>
+      <w:r>
+        <w:t>greensheets</w:t>
+      </w:r>
+      <w:proofErr w:type="spellEnd"/>
+      <w:r>
+        <w:t xml:space="preserve"> in the module</w:t>
       </w:r>
       <w:r>
         <w:t>, exported</w:t>
@@ -3946,7 +4104,7 @@
       <w:pPr>
         <w:pStyle w:val="Heading2"/>
       </w:pPr>
-      <w:bookmarkStart w:id="18" w:name="_Toc484078189"/>
+      <w:bookmarkStart w:id="28" w:name="_Toc484078189"/>
       <w:r>
         <w:t xml:space="preserve">Changes </w:t>
       </w:r>
@@ -3956,17 +4114,33 @@
       <w:r>
         <w:t xml:space="preserve"> re-design:</w:t>
       </w:r>
-      <w:bookmarkEnd w:id="18"/>
-    </w:p>
-    <w:p>
-      <w:r>
-        <w:t xml:space="preserve">There is no connection between Form Builder roles and Greensheet roles. </w:t>
+      <w:bookmarkEnd w:id="28"/>
+    </w:p>
+    <w:p>
+      <w:r>
+        <w:t xml:space="preserve">There is no connection between Form Builder roles and </w:t>
+      </w:r>
+      <w:proofErr w:type="spellStart"/>
+      <w:r>
+        <w:t>Greensheet</w:t>
+      </w:r>
+      <w:proofErr w:type="spellEnd"/>
+      <w:r>
+        <w:t xml:space="preserve"> roles. </w:t>
       </w:r>
       <w:r>
         <w:t>OGA requested that a</w:t>
       </w:r>
       <w:r>
-        <w:t>ccess to Greensheets Draft Area should be provided to all users who have Author or Approver role in Form Builder.</w:t>
+        <w:t xml:space="preserve">ccess to </w:t>
+      </w:r>
+      <w:proofErr w:type="spellStart"/>
+      <w:r>
+        <w:t>Greensheets</w:t>
+      </w:r>
+      <w:proofErr w:type="spellEnd"/>
+      <w:r>
+        <w:t xml:space="preserve"> Draft Area should be provided to all users who have Author or Approver role in Form Builder.</w:t>
       </w:r>
       <w:r>
         <w:t xml:space="preserve"> </w:t>
@@ -3975,8 +4149,13 @@
         <w:t>OGA will provide the list of people and CBIIT will assign</w:t>
       </w:r>
       <w:r>
-        <w:t xml:space="preserve"> Greensheet</w:t>
-      </w:r>
+        <w:t xml:space="preserve"> </w:t>
+      </w:r>
+      <w:proofErr w:type="spellStart"/>
+      <w:r>
+        <w:t>Greensheet</w:t>
+      </w:r>
+      <w:proofErr w:type="spellEnd"/>
       <w:r>
         <w:t xml:space="preserve"> </w:t>
       </w:r>
@@ -4310,27 +4489,36 @@
       <w:r>
         <w:t>, sec.</w:t>
       </w:r>
-      <w:bookmarkStart w:id="19" w:name="_Toc464140061"/>
+      <w:bookmarkStart w:id="29" w:name="_Toc464140061"/>
       <w:r>
         <w:t xml:space="preserve"> </w:t>
       </w:r>
       <w:r>
         <w:t>GreenSheets users</w:t>
       </w:r>
-      <w:bookmarkEnd w:id="19"/>
+      <w:bookmarkEnd w:id="29"/>
       <w:r>
         <w:t xml:space="preserve"> =&gt; </w:t>
       </w:r>
-      <w:bookmarkStart w:id="20" w:name="_Toc464140062"/>
+      <w:bookmarkStart w:id="30" w:name="_Toc464140062"/>
       <w:r>
         <w:t>User roles</w:t>
       </w:r>
-      <w:bookmarkEnd w:id="20"/>
-    </w:p>
-    <w:p>
-      <w:r>
-        <w:t xml:space="preserve">The system should NOT impose any restrictions on testing (e.g. Program Director can test Specialist greensheet and Specialist can test Program </w:t>
-      </w:r>
+      <w:bookmarkEnd w:id="30"/>
+    </w:p>
+    <w:p>
+      <w:r>
+        <w:t xml:space="preserve">The system should NOT impose any restrictions on testing (e.g. Program Director can test Specialist </w:t>
+      </w:r>
+      <w:proofErr w:type="spellStart"/>
+      <w:r>
+        <w:t>greensheet</w:t>
+      </w:r>
+      <w:proofErr w:type="spellEnd"/>
+      <w:r>
+        <w:t xml:space="preserve"> and Specialist can test Program </w:t>
+      </w:r>
+      <w:proofErr w:type="spellStart"/>
       <w:r>
         <w:t>gr</w:t>
       </w:r>
@@ -4340,8 +4528,25 @@
       <w:r>
         <w:t>ensheet</w:t>
       </w:r>
-      <w:r>
-        <w:t xml:space="preserve"> and Draft Viewer/Administratior can test any greensheet)</w:t>
+      <w:proofErr w:type="spellEnd"/>
+      <w:r>
+        <w:t xml:space="preserve"> and Draft Viewer/</w:t>
+      </w:r>
+      <w:proofErr w:type="spellStart"/>
+      <w:r>
+        <w:t>Administratior</w:t>
+      </w:r>
+      <w:proofErr w:type="spellEnd"/>
+      <w:r>
+        <w:t xml:space="preserve"> can test any </w:t>
+      </w:r>
+      <w:proofErr w:type="spellStart"/>
+      <w:r>
+        <w:t>greensheet</w:t>
+      </w:r>
+      <w:proofErr w:type="spellEnd"/>
+      <w:r>
+        <w:t>)</w:t>
       </w:r>
       <w:r>
         <w:t xml:space="preserve">. OGA staff will be responsible for preventing such situations, but no system restrictions are needed. </w:t>
@@ -4355,7 +4560,15 @@
         <w:t>(s) to a specific from(s)</w:t>
       </w:r>
       <w:r>
-        <w:t xml:space="preserve">, and get access only to greensheet test page </w:t>
+        <w:t xml:space="preserve">, and get access only to </w:t>
+      </w:r>
+      <w:proofErr w:type="spellStart"/>
+      <w:r>
+        <w:t>greensheet</w:t>
+      </w:r>
+      <w:proofErr w:type="spellEnd"/>
+      <w:r>
+        <w:t xml:space="preserve"> test page </w:t>
       </w:r>
       <w:r>
         <w:t xml:space="preserve">for a corresponding from </w:t>
@@ -4490,17 +4703,17 @@
       <w:pPr>
         <w:pStyle w:val="Heading1"/>
       </w:pPr>
-      <w:bookmarkStart w:id="21" w:name="_Toc484078190"/>
+      <w:bookmarkStart w:id="31" w:name="_Toc484078190"/>
       <w:r>
         <w:t>Overall business flow description</w:t>
       </w:r>
-      <w:bookmarkEnd w:id="21"/>
+      <w:bookmarkEnd w:id="31"/>
     </w:p>
     <w:p>
       <w:pPr>
         <w:pStyle w:val="Heading2"/>
       </w:pPr>
-      <w:bookmarkStart w:id="22" w:name="_Toc484078191"/>
+      <w:bookmarkStart w:id="32" w:name="_Toc484078191"/>
       <w:r>
         <w:t xml:space="preserve">For </w:t>
       </w:r>
@@ -4528,7 +4741,7 @@
       <w:r>
         <w:t>role</w:t>
       </w:r>
-      <w:bookmarkEnd w:id="22"/>
+      <w:bookmarkEnd w:id="32"/>
     </w:p>
     <w:p>
       <w:r>
@@ -4865,7 +5078,25 @@
           <w:sz w:val="20"/>
           <w:szCs w:val="20"/>
         </w:rPr>
-        <w:t xml:space="preserve">Ability to see form name and related type/mechs </w:t>
+        <w:t>Ability to see form name and related type/</w:t>
+      </w:r>
+      <w:proofErr w:type="spellStart"/>
+      <w:r>
+        <w:rPr>
+          <w:rFonts w:ascii="Arial" w:hAnsi="Arial"/>
+          <w:sz w:val="20"/>
+          <w:szCs w:val="20"/>
+        </w:rPr>
+        <w:t>mechs</w:t>
+      </w:r>
+      <w:proofErr w:type="spellEnd"/>
+      <w:r>
+        <w:rPr>
+          <w:rFonts w:ascii="Arial" w:hAnsi="Arial"/>
+          <w:sz w:val="20"/>
+          <w:szCs w:val="20"/>
+        </w:rPr>
+        <w:t xml:space="preserve"> </w:t>
       </w:r>
     </w:p>
     <w:p>
@@ -4887,7 +5118,25 @@
           <w:sz w:val="20"/>
           <w:szCs w:val="20"/>
         </w:rPr>
-        <w:t xml:space="preserve">Ability to view what changed in the module (type/mechs added/deleted and forms changed) </w:t>
+        <w:t>Ability to view what changed in the module (type/</w:t>
+      </w:r>
+      <w:proofErr w:type="spellStart"/>
+      <w:r>
+        <w:rPr>
+          <w:rFonts w:ascii="Arial" w:hAnsi="Arial"/>
+          <w:sz w:val="20"/>
+          <w:szCs w:val="20"/>
+        </w:rPr>
+        <w:t>mechs</w:t>
+      </w:r>
+      <w:proofErr w:type="spellEnd"/>
+      <w:r>
+        <w:rPr>
+          <w:rFonts w:ascii="Arial" w:hAnsi="Arial"/>
+          <w:sz w:val="20"/>
+          <w:szCs w:val="20"/>
+        </w:rPr>
+        <w:t xml:space="preserve"> added/deleted and forms changed) </w:t>
       </w:r>
     </w:p>
     <w:p>
@@ -4977,8 +5226,18 @@
           <w:sz w:val="20"/>
           <w:szCs w:val="20"/>
         </w:rPr>
-        <w:t>Review and Test Greensheet</w:t>
-      </w:r>
+        <w:t xml:space="preserve">Review and Test </w:t>
+      </w:r>
+      <w:proofErr w:type="spellStart"/>
+      <w:r>
+        <w:rPr>
+          <w:rFonts w:ascii="Arial" w:hAnsi="Arial"/>
+          <w:sz w:val="20"/>
+          <w:szCs w:val="20"/>
+        </w:rPr>
+        <w:t>Greensheet</w:t>
+      </w:r>
+      <w:proofErr w:type="spellEnd"/>
       <w:r>
         <w:rPr>
           <w:rFonts w:ascii="Arial" w:hAnsi="Arial"/>
@@ -5078,11 +5337,11 @@
       <w:pPr>
         <w:pStyle w:val="Heading3"/>
       </w:pPr>
-      <w:bookmarkStart w:id="23" w:name="_Toc484078192"/>
+      <w:bookmarkStart w:id="33" w:name="_Toc484078192"/>
       <w:r>
         <w:t>Email to testers</w:t>
       </w:r>
-      <w:bookmarkEnd w:id="23"/>
+      <w:bookmarkEnd w:id="33"/>
     </w:p>
     <w:p>
       <w:pPr>
@@ -5179,8 +5438,13 @@
         </w:numPr>
       </w:pPr>
       <w:r>
-        <w:t>Generate URL(s) to “Review and Test Greensheet</w:t>
-      </w:r>
+        <w:t xml:space="preserve">Generate URL(s) to “Review and Test </w:t>
+      </w:r>
+      <w:proofErr w:type="spellStart"/>
+      <w:r>
+        <w:t>Greensheet</w:t>
+      </w:r>
+      <w:proofErr w:type="spellEnd"/>
       <w:r>
         <w:t>”</w:t>
       </w:r>
@@ -5320,7 +5584,21 @@
         <w:rPr>
           <w:rFonts w:ascii="Arial Narrow" w:hAnsi="Arial Narrow"/>
         </w:rPr>
-        <w:t xml:space="preserve"> Request to review draft Greensheet forms</w:t>
+        <w:t xml:space="preserve"> Request to review draft </w:t>
+      </w:r>
+      <w:proofErr w:type="spellStart"/>
+      <w:r>
+        <w:rPr>
+          <w:rFonts w:ascii="Arial Narrow" w:hAnsi="Arial Narrow"/>
+        </w:rPr>
+        <w:t>Greensheet</w:t>
+      </w:r>
+      <w:proofErr w:type="spellEnd"/>
+      <w:r>
+        <w:rPr>
+          <w:rFonts w:ascii="Arial Narrow" w:hAnsi="Arial Narrow"/>
+        </w:rPr>
+        <w:t xml:space="preserve"> forms</w:t>
       </w:r>
     </w:p>
     <w:p>
@@ -5377,7 +5655,21 @@
           <w:rFonts w:ascii="Arial Narrow" w:hAnsi="Arial Narrow"/>
         </w:rPr>
         <w:lastRenderedPageBreak/>
-        <w:t>You are being requested to review draft Greensheet forms and provide feedback, if any.  Please do so within 7 days from the date of this e-mail.</w:t>
+        <w:t xml:space="preserve">You are being requested to review draft </w:t>
+      </w:r>
+      <w:proofErr w:type="spellStart"/>
+      <w:r>
+        <w:rPr>
+          <w:rFonts w:ascii="Arial Narrow" w:hAnsi="Arial Narrow"/>
+        </w:rPr>
+        <w:t>Greensheet</w:t>
+      </w:r>
+      <w:proofErr w:type="spellEnd"/>
+      <w:r>
+        <w:rPr>
+          <w:rFonts w:ascii="Arial Narrow" w:hAnsi="Arial Narrow"/>
+        </w:rPr>
+        <w:t xml:space="preserve"> forms and provide feedback, if any.  Please do so within 7 days from the date of this e-mail.</w:t>
       </w:r>
     </w:p>
     <w:p>
@@ -5419,8 +5711,6 @@
         </w:rPr>
         <w:t>:</w:t>
       </w:r>
-      <w:bookmarkStart w:id="24" w:name="_GoBack"/>
-      <w:bookmarkEnd w:id="24"/>
     </w:p>
     <w:p>
       <w:pPr>
@@ -5457,7 +5747,21 @@
         <w:rPr>
           <w:rFonts w:ascii="Arial Narrow" w:hAnsi="Arial Narrow"/>
         </w:rPr>
-        <w:t xml:space="preserve">&gt; - (form type) for &lt;list of type/mech combinations&gt; </w:t>
+        <w:t>&gt; - (form type) for &lt;list of type/</w:t>
+      </w:r>
+      <w:proofErr w:type="spellStart"/>
+      <w:r>
+        <w:rPr>
+          <w:rFonts w:ascii="Arial Narrow" w:hAnsi="Arial Narrow"/>
+        </w:rPr>
+        <w:t>mech</w:t>
+      </w:r>
+      <w:proofErr w:type="spellEnd"/>
+      <w:r>
+        <w:rPr>
+          <w:rFonts w:ascii="Arial Narrow" w:hAnsi="Arial Narrow"/>
+        </w:rPr>
+        <w:t xml:space="preserve"> combinations&gt; </w:t>
       </w:r>
     </w:p>
     <w:p>
@@ -5495,7 +5799,21 @@
         <w:rPr>
           <w:rFonts w:ascii="Arial Narrow" w:hAnsi="Arial Narrow"/>
         </w:rPr>
-        <w:t>&gt; - (form type) for &lt;list of type/mech combinations&gt;</w:t>
+        <w:t>&gt; - (form type) for &lt;list of type/</w:t>
+      </w:r>
+      <w:proofErr w:type="spellStart"/>
+      <w:r>
+        <w:rPr>
+          <w:rFonts w:ascii="Arial Narrow" w:hAnsi="Arial Narrow"/>
+        </w:rPr>
+        <w:t>mech</w:t>
+      </w:r>
+      <w:proofErr w:type="spellEnd"/>
+      <w:r>
+        <w:rPr>
+          <w:rFonts w:ascii="Arial Narrow" w:hAnsi="Arial Narrow"/>
+        </w:rPr>
+        <w:t xml:space="preserve"> combinations&gt;</w:t>
       </w:r>
     </w:p>
     <w:p>
@@ -5526,8 +5844,17 @@
             <w:rStyle w:val="Hyperlink"/>
             <w:rFonts w:ascii="Arial Narrow" w:hAnsi="Arial Narrow"/>
           </w:rPr>
-          <w:t>NCI OGA Greensheets</w:t>
-        </w:r>
+          <w:t xml:space="preserve">NCI OGA </w:t>
+        </w:r>
+        <w:proofErr w:type="spellStart"/>
+        <w:r>
+          <w:rPr>
+            <w:rStyle w:val="Hyperlink"/>
+            <w:rFonts w:ascii="Arial Narrow" w:hAnsi="Arial Narrow"/>
+          </w:rPr>
+          <w:t>Greensheets</w:t>
+        </w:r>
+        <w:proofErr w:type="spellEnd"/>
       </w:hyperlink>
       <w:r>
         <w:rPr>
@@ -5642,7 +5969,7 @@
           </mc:Choice>
           <mc:Fallback>
             <w:pict>
-              <v:rect w14:anchorId="5958ACDC" id="Rectangle 7" o:spid="_x0000_s1026" style="position:absolute;margin-left:0;margin-top:15.4pt;width:95.5pt;height:89.4pt;z-index:251665920;visibility:visible;mso-wrap-style:square;mso-width-percent:0;mso-height-percent:0;mso-wrap-distance-left:9pt;mso-wrap-distance-top:0;mso-wrap-distance-right:9pt;mso-wrap-distance-bottom:0;mso-position-horizontal:absolute;mso-position-horizontal-relative:margin;mso-position-vertical:absolute;mso-position-vertical-relative:text;mso-width-percent:0;mso-height-percent:0;mso-width-relative:margin;mso-height-relative:margin;v-text-anchor:middle" o:gfxdata="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" filled="f" strokecolor="red" strokeweight="2pt">
+              <v:rect w14:anchorId="52BF5823" id="Rectangle 7" o:spid="_x0000_s1026" style="position:absolute;margin-left:0;margin-top:15.4pt;width:95.5pt;height:89.4pt;z-index:251665920;visibility:visible;mso-wrap-style:square;mso-width-percent:0;mso-height-percent:0;mso-wrap-distance-left:9pt;mso-wrap-distance-top:0;mso-wrap-distance-right:9pt;mso-wrap-distance-bottom:0;mso-position-horizontal:absolute;mso-position-horizontal-relative:margin;mso-position-vertical:absolute;mso-position-vertical-relative:text;mso-width-percent:0;mso-height-percent:0;mso-width-relative:margin;mso-height-relative:margin;v-text-anchor:middle" o:gfxdata="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" filled="f" strokecolor="red" strokeweight="2pt">
                 <w10:wrap anchorx="margin"/>
               </v:rect>
             </w:pict>
@@ -5701,11 +6028,11 @@
       <w:pPr>
         <w:pStyle w:val="Heading2"/>
       </w:pPr>
-      <w:bookmarkStart w:id="25" w:name="_Toc484078193"/>
+      <w:bookmarkStart w:id="34" w:name="_Toc484078193"/>
       <w:r>
         <w:t>For a Tester</w:t>
       </w:r>
-      <w:bookmarkEnd w:id="25"/>
+      <w:bookmarkEnd w:id="34"/>
     </w:p>
     <w:p>
       <w:pPr>
@@ -5849,7 +6176,15 @@
         <w:pStyle w:val="BodyText"/>
       </w:pPr>
       <w:r>
-        <w:t>When user clicks the link, the system displays Review and Test Greensheet screen:</w:t>
+        <w:t xml:space="preserve">When user clicks the link, the system displays Review and Test </w:t>
+      </w:r>
+      <w:proofErr w:type="spellStart"/>
+      <w:r>
+        <w:t>Greensheet</w:t>
+      </w:r>
+      <w:proofErr w:type="spellEnd"/>
+      <w:r>
+        <w:t xml:space="preserve"> screen:</w:t>
       </w:r>
     </w:p>
     <w:p>
@@ -5933,14 +6268,22 @@
         <w:rPr>
           <w:b/>
         </w:rPr>
-        <w:t>est G</w:t>
-      </w:r>
+        <w:t xml:space="preserve">est </w:t>
+      </w:r>
+      <w:proofErr w:type="spellStart"/>
       <w:r>
         <w:rPr>
           <w:b/>
         </w:rPr>
+        <w:t>G</w:t>
+      </w:r>
+      <w:r>
+        <w:rPr>
+          <w:b/>
+        </w:rPr>
         <w:t>reensheet</w:t>
       </w:r>
+      <w:proofErr w:type="spellEnd"/>
       <w:r>
         <w:rPr>
           <w:b/>
@@ -6217,8 +6560,18 @@
           <w:sz w:val="20"/>
           <w:szCs w:val="20"/>
         </w:rPr>
-        <w:t>Reset Grensheet</w:t>
-      </w:r>
+        <w:t xml:space="preserve">Reset </w:t>
+      </w:r>
+      <w:proofErr w:type="spellStart"/>
+      <w:r>
+        <w:rPr>
+          <w:rFonts w:ascii="Arial" w:hAnsi="Arial"/>
+          <w:sz w:val="20"/>
+          <w:szCs w:val="20"/>
+        </w:rPr>
+        <w:t>Grensheet</w:t>
+      </w:r>
+      <w:proofErr w:type="spellEnd"/>
       <w:r>
         <w:rPr>
           <w:rFonts w:ascii="Arial" w:hAnsi="Arial"/>
@@ -6343,14 +6696,14 @@
           <w:noProof/>
         </w:rPr>
       </w:pPr>
-      <w:bookmarkStart w:id="26" w:name="_Toc484078194"/>
+      <w:bookmarkStart w:id="35" w:name="_Toc484078194"/>
       <w:r>
         <w:rPr>
           <w:noProof/>
         </w:rPr>
         <w:t>Review &amp; Test Draft Module functionality</w:t>
       </w:r>
-      <w:bookmarkEnd w:id="26"/>
+      <w:bookmarkEnd w:id="35"/>
     </w:p>
     <w:p>
       <w:r>
@@ -6462,7 +6815,25 @@
           <w:sz w:val="20"/>
           <w:szCs w:val="20"/>
         </w:rPr>
-        <w:t xml:space="preserve"> Form Builder, but not yet processed (promoted or rejected) in Greensheets (draft modules):</w:t>
+        <w:t xml:space="preserve"> Form Builder, but not yet processed (promoted or rejected) in </w:t>
+      </w:r>
+      <w:proofErr w:type="spellStart"/>
+      <w:r>
+        <w:rPr>
+          <w:rFonts w:ascii="Arial" w:hAnsi="Arial"/>
+          <w:sz w:val="20"/>
+          <w:szCs w:val="20"/>
+        </w:rPr>
+        <w:t>Greensheets</w:t>
+      </w:r>
+      <w:proofErr w:type="spellEnd"/>
+      <w:r>
+        <w:rPr>
+          <w:rFonts w:ascii="Arial" w:hAnsi="Arial"/>
+          <w:sz w:val="20"/>
+          <w:szCs w:val="20"/>
+        </w:rPr>
+        <w:t xml:space="preserve"> (draft modules):</w:t>
       </w:r>
     </w:p>
     <w:p>
@@ -6500,7 +6871,25 @@
           <w:sz w:val="20"/>
           <w:szCs w:val="20"/>
         </w:rPr>
-        <w:t xml:space="preserve"> Form Builder, but not yet processed (promoted or rejected) in Greensheets, then </w:t>
+        <w:t xml:space="preserve"> Form Builder, but not yet processed (promoted or rejected) in </w:t>
+      </w:r>
+      <w:proofErr w:type="spellStart"/>
+      <w:r>
+        <w:rPr>
+          <w:rFonts w:ascii="Arial" w:hAnsi="Arial"/>
+          <w:sz w:val="20"/>
+          <w:szCs w:val="20"/>
+        </w:rPr>
+        <w:t>Greensheets</w:t>
+      </w:r>
+      <w:proofErr w:type="spellEnd"/>
+      <w:r>
+        <w:rPr>
+          <w:rFonts w:ascii="Arial" w:hAnsi="Arial"/>
+          <w:sz w:val="20"/>
+          <w:szCs w:val="20"/>
+        </w:rPr>
+        <w:t xml:space="preserve">, then </w:t>
       </w:r>
       <w:r>
         <w:rPr>
@@ -6595,7 +6984,25 @@
           <w:sz w:val="20"/>
           <w:szCs w:val="20"/>
         </w:rPr>
-        <w:t xml:space="preserve"> Form Builder, but not yet processed (promoted or rejected) in Greensheets, then </w:t>
+        <w:t xml:space="preserve"> Form Builder, but not yet processed (promoted or rejected) in </w:t>
+      </w:r>
+      <w:proofErr w:type="spellStart"/>
+      <w:r>
+        <w:rPr>
+          <w:rFonts w:ascii="Arial" w:hAnsi="Arial"/>
+          <w:sz w:val="20"/>
+          <w:szCs w:val="20"/>
+        </w:rPr>
+        <w:t>Greensheets</w:t>
+      </w:r>
+      <w:proofErr w:type="spellEnd"/>
+      <w:r>
+        <w:rPr>
+          <w:rFonts w:ascii="Arial" w:hAnsi="Arial"/>
+          <w:sz w:val="20"/>
+          <w:szCs w:val="20"/>
+        </w:rPr>
+        <w:t xml:space="preserve">, then </w:t>
       </w:r>
       <w:r>
         <w:rPr>
@@ -7036,7 +7443,25 @@
           <w:sz w:val="20"/>
           <w:szCs w:val="20"/>
         </w:rPr>
-        <w:t xml:space="preserve">avigate to “Review and Test Greensheet” </w:t>
+        <w:t xml:space="preserve">avigate to “Review and Test </w:t>
+      </w:r>
+      <w:proofErr w:type="spellStart"/>
+      <w:r>
+        <w:rPr>
+          <w:rFonts w:ascii="Arial" w:hAnsi="Arial"/>
+          <w:sz w:val="20"/>
+          <w:szCs w:val="20"/>
+        </w:rPr>
+        <w:t>Greensheet</w:t>
+      </w:r>
+      <w:proofErr w:type="spellEnd"/>
+      <w:r>
+        <w:rPr>
+          <w:rFonts w:ascii="Arial" w:hAnsi="Arial"/>
+          <w:sz w:val="20"/>
+          <w:szCs w:val="20"/>
+        </w:rPr>
+        <w:t xml:space="preserve">” </w:t>
       </w:r>
       <w:r>
         <w:rPr>
@@ -7189,7 +7614,7 @@
           <w:noProof/>
         </w:rPr>
       </w:pPr>
-      <w:bookmarkStart w:id="27" w:name="_Toc484078195"/>
+      <w:bookmarkStart w:id="36" w:name="_Toc484078195"/>
       <w:r>
         <w:rPr>
           <w:noProof/>
@@ -7214,17 +7639,17 @@
         </w:rPr>
         <w:t>s</w:t>
       </w:r>
-      <w:bookmarkEnd w:id="27"/>
+      <w:bookmarkEnd w:id="36"/>
     </w:p>
     <w:p>
       <w:pPr>
         <w:pStyle w:val="Heading3"/>
       </w:pPr>
-      <w:bookmarkStart w:id="28" w:name="_Toc484078196"/>
+      <w:bookmarkStart w:id="37" w:name="_Toc484078196"/>
       <w:r>
         <w:t>General mockup for all modules, except Revision</w:t>
       </w:r>
-      <w:bookmarkEnd w:id="28"/>
+      <w:bookmarkEnd w:id="37"/>
     </w:p>
     <w:p>
       <w:pPr>
@@ -7275,11 +7700,11 @@
       <w:pPr>
         <w:pStyle w:val="Heading3"/>
       </w:pPr>
-      <w:bookmarkStart w:id="29" w:name="_Toc484078197"/>
+      <w:bookmarkStart w:id="38" w:name="_Toc484078197"/>
       <w:r>
         <w:t>“Existing Type/Mechanism combinations with no changes” section mockup</w:t>
       </w:r>
-      <w:bookmarkEnd w:id="29"/>
+      <w:bookmarkEnd w:id="38"/>
     </w:p>
     <w:p>
       <w:pPr>
@@ -7346,7 +7771,15 @@
         <w:pStyle w:val="BodyText"/>
       </w:pPr>
       <w:r>
-        <w:t xml:space="preserve">NOTE: For the forms in this section, the system will display “Review and Test Greensheet” screen </w:t>
+        <w:t xml:space="preserve">NOTE: For the forms in this section, the system will display “Review and Test </w:t>
+      </w:r>
+      <w:proofErr w:type="spellStart"/>
+      <w:r>
+        <w:t>Greensheet</w:t>
+      </w:r>
+      <w:proofErr w:type="spellEnd"/>
+      <w:r>
+        <w:t xml:space="preserve">” screen </w:t>
       </w:r>
       <w:r>
         <w:t xml:space="preserve">without “Testing Completed” button. All other functionality is the same. </w:t>
@@ -7359,12 +7792,12 @@
       <w:pPr>
         <w:pStyle w:val="Heading3"/>
       </w:pPr>
-      <w:bookmarkStart w:id="30" w:name="_Toc484078198"/>
+      <w:bookmarkStart w:id="39" w:name="_Toc484078198"/>
       <w:r>
         <w:lastRenderedPageBreak/>
         <w:t>Revision module mockup</w:t>
       </w:r>
-      <w:bookmarkEnd w:id="30"/>
+      <w:bookmarkEnd w:id="39"/>
     </w:p>
     <w:p>
       <w:pPr>
@@ -7419,7 +7852,7 @@
           <w:numId w:val="18"/>
         </w:numPr>
       </w:pPr>
-      <w:bookmarkStart w:id="31" w:name="_Toc484078199"/>
+      <w:bookmarkStart w:id="40" w:name="_Toc484078199"/>
       <w:r>
         <w:t xml:space="preserve">Review </w:t>
       </w:r>
@@ -7435,17 +7868,17 @@
       <w:r>
         <w:t>Module Screen Data elements</w:t>
       </w:r>
-      <w:bookmarkEnd w:id="31"/>
+      <w:bookmarkEnd w:id="40"/>
     </w:p>
     <w:p>
       <w:pPr>
         <w:pStyle w:val="Heading3"/>
       </w:pPr>
-      <w:bookmarkStart w:id="32" w:name="_Toc484078200"/>
+      <w:bookmarkStart w:id="41" w:name="_Toc484078200"/>
       <w:r>
         <w:t>Applicable to all modules, except Revision</w:t>
       </w:r>
-      <w:bookmarkEnd w:id="32"/>
+      <w:bookmarkEnd w:id="41"/>
     </w:p>
     <w:tbl>
       <w:tblPr>
@@ -7959,7 +8392,15 @@
           </w:tcPr>
           <w:p>
             <w:r>
-              <w:t xml:space="preserve">Hyperlinked to Review and Test Greensheet screen for </w:t>
+              <w:t xml:space="preserve">Hyperlinked to Review and Test </w:t>
+            </w:r>
+            <w:proofErr w:type="spellStart"/>
+            <w:r>
+              <w:t>Greensheet</w:t>
+            </w:r>
+            <w:proofErr w:type="spellEnd"/>
+            <w:r>
+              <w:t xml:space="preserve"> screen for </w:t>
             </w:r>
             <w:r>
               <w:t xml:space="preserve">this </w:t>
@@ -8239,11 +8680,27 @@
           </w:tcPr>
           <w:p>
             <w:r>
-              <w:t xml:space="preserve">Hyperlinked to “Review and Test Greensheet” screen for this form; For the forms in </w:t>
+              <w:t xml:space="preserve">Hyperlinked to “Review and Test </w:t>
+            </w:r>
+            <w:proofErr w:type="spellStart"/>
+            <w:r>
+              <w:t>Greensheet</w:t>
+            </w:r>
+            <w:proofErr w:type="spellEnd"/>
+            <w:r>
+              <w:t xml:space="preserve">” screen for this form; For the forms in </w:t>
             </w:r>
             <w:r>
               <w:lastRenderedPageBreak/>
-              <w:t xml:space="preserve">this section, the system will display “Review and Test Greensheet” screen in read-only mode (there is no need to test forms without any changes)  </w:t>
+              <w:t xml:space="preserve">this section, the system will display “Review and Test </w:t>
+            </w:r>
+            <w:proofErr w:type="spellStart"/>
+            <w:r>
+              <w:t>Greensheet</w:t>
+            </w:r>
+            <w:proofErr w:type="spellEnd"/>
+            <w:r>
+              <w:t xml:space="preserve">” screen in read-only mode (there is no need to test forms without any changes)  </w:t>
             </w:r>
           </w:p>
         </w:tc>
@@ -8258,11 +8715,11 @@
       <w:pPr>
         <w:pStyle w:val="Heading3"/>
       </w:pPr>
-      <w:bookmarkStart w:id="33" w:name="_Toc484078201"/>
+      <w:bookmarkStart w:id="42" w:name="_Toc484078201"/>
       <w:r>
         <w:t>Applicable to Revision module</w:t>
       </w:r>
-      <w:bookmarkEnd w:id="33"/>
+      <w:bookmarkEnd w:id="42"/>
     </w:p>
     <w:p>
       <w:pPr>
@@ -8297,7 +8754,15 @@
               <w:t xml:space="preserve">Section: </w:t>
             </w:r>
             <w:r>
-              <w:t>Revision Greensheet Form</w:t>
+              <w:t xml:space="preserve">Revision </w:t>
+            </w:r>
+            <w:proofErr w:type="spellStart"/>
+            <w:r>
+              <w:t>Greensheet</w:t>
+            </w:r>
+            <w:proofErr w:type="spellEnd"/>
+            <w:r>
+              <w:t xml:space="preserve"> Form</w:t>
             </w:r>
           </w:p>
         </w:tc>
@@ -8459,7 +8924,15 @@
           </w:tcPr>
           <w:p>
             <w:r>
-              <w:t xml:space="preserve">Hyperlinked to Review and Test Greensheet screen for this form </w:t>
+              <w:t xml:space="preserve">Hyperlinked to Review and Test </w:t>
+            </w:r>
+            <w:proofErr w:type="spellStart"/>
+            <w:r>
+              <w:t>Greensheet</w:t>
+            </w:r>
+            <w:proofErr w:type="spellEnd"/>
+            <w:r>
+              <w:t xml:space="preserve"> screen for this form </w:t>
             </w:r>
           </w:p>
         </w:tc>
@@ -8572,24 +9045,24 @@
           <w:noProof/>
         </w:rPr>
       </w:pPr>
-      <w:bookmarkStart w:id="34" w:name="_Toc484078202"/>
+      <w:bookmarkStart w:id="43" w:name="_Toc484078202"/>
       <w:r>
         <w:rPr>
           <w:noProof/>
         </w:rPr>
         <w:t>Test Greensheet functionality</w:t>
       </w:r>
-      <w:bookmarkEnd w:id="34"/>
+      <w:bookmarkEnd w:id="43"/>
     </w:p>
     <w:p>
       <w:pPr>
         <w:pStyle w:val="Heading2"/>
       </w:pPr>
-      <w:bookmarkStart w:id="35" w:name="_Toc484078203"/>
+      <w:bookmarkStart w:id="44" w:name="_Toc484078203"/>
       <w:r>
         <w:t>“Test” flow of events</w:t>
       </w:r>
-      <w:bookmarkEnd w:id="35"/>
+      <w:bookmarkEnd w:id="44"/>
     </w:p>
     <w:p>
       <w:pPr>
@@ -8610,7 +9083,25 @@
           <w:sz w:val="20"/>
           <w:szCs w:val="20"/>
         </w:rPr>
-        <w:t>Actor navigates to Review and Test Greensheet page</w:t>
+        <w:t xml:space="preserve">Actor navigates to Review and Test </w:t>
+      </w:r>
+      <w:proofErr w:type="spellStart"/>
+      <w:r>
+        <w:rPr>
+          <w:rFonts w:ascii="Arial" w:hAnsi="Arial"/>
+          <w:sz w:val="20"/>
+          <w:szCs w:val="20"/>
+        </w:rPr>
+        <w:t>Greensheet</w:t>
+      </w:r>
+      <w:proofErr w:type="spellEnd"/>
+      <w:r>
+        <w:rPr>
+          <w:rFonts w:ascii="Arial" w:hAnsi="Arial"/>
+          <w:sz w:val="20"/>
+          <w:szCs w:val="20"/>
+        </w:rPr>
+        <w:t xml:space="preserve"> page</w:t>
       </w:r>
       <w:r>
         <w:rPr>
@@ -8837,7 +9328,25 @@
           <w:sz w:val="20"/>
           <w:szCs w:val="20"/>
         </w:rPr>
-        <w:t>: “Successfully Validated! The greensheet has been successfully validated.”</w:t>
+        <w:t xml:space="preserve">: “Successfully Validated! The </w:t>
+      </w:r>
+      <w:proofErr w:type="spellStart"/>
+      <w:r>
+        <w:rPr>
+          <w:rFonts w:ascii="Arial" w:hAnsi="Arial"/>
+          <w:sz w:val="20"/>
+          <w:szCs w:val="20"/>
+        </w:rPr>
+        <w:t>greensheet</w:t>
+      </w:r>
+      <w:proofErr w:type="spellEnd"/>
+      <w:r>
+        <w:rPr>
+          <w:rFonts w:ascii="Arial" w:hAnsi="Arial"/>
+          <w:sz w:val="20"/>
+          <w:szCs w:val="20"/>
+        </w:rPr>
+        <w:t xml:space="preserve"> has been successfully validated.”</w:t>
       </w:r>
     </w:p>
     <w:p>
@@ -8980,7 +9489,25 @@
           <w:sz w:val="20"/>
           <w:szCs w:val="20"/>
         </w:rPr>
-        <w:t>Success message is displayed on the “Review and Test Greensheet” screen “Testing Completed: &lt;date&gt; &lt;time&gt;</w:t>
+        <w:t xml:space="preserve">Success message is displayed on the “Review and Test </w:t>
+      </w:r>
+      <w:proofErr w:type="spellStart"/>
+      <w:r>
+        <w:rPr>
+          <w:rFonts w:ascii="Arial" w:hAnsi="Arial"/>
+          <w:sz w:val="20"/>
+          <w:szCs w:val="20"/>
+        </w:rPr>
+        <w:t>Greensheet</w:t>
+      </w:r>
+      <w:proofErr w:type="spellEnd"/>
+      <w:r>
+        <w:rPr>
+          <w:rFonts w:ascii="Arial" w:hAnsi="Arial"/>
+          <w:sz w:val="20"/>
+          <w:szCs w:val="20"/>
+        </w:rPr>
+        <w:t>” screen “Testing Completed: &lt;date&gt; &lt;time&gt;</w:t>
       </w:r>
     </w:p>
     <w:p>
@@ -9088,19 +9615,19 @@
         </w:rPr>
         <w:t xml:space="preserve">Sec. </w:t>
       </w:r>
-      <w:bookmarkStart w:id="36" w:name="_Toc481661897"/>
+      <w:bookmarkStart w:id="45" w:name="_Toc481661897"/>
       <w:r>
         <w:t>BUSINESS RULES and Corresponding Errors</w:t>
       </w:r>
-      <w:bookmarkEnd w:id="36"/>
+      <w:bookmarkEnd w:id="45"/>
       <w:r>
         <w:t xml:space="preserve"> =&gt; </w:t>
       </w:r>
-      <w:bookmarkStart w:id="37" w:name="_Toc481661898"/>
+      <w:bookmarkStart w:id="46" w:name="_Toc481661898"/>
       <w:r>
         <w:t>Display rules</w:t>
       </w:r>
-      <w:bookmarkEnd w:id="37"/>
+      <w:bookmarkEnd w:id="46"/>
       <w:r>
         <w:t xml:space="preserve"> =&gt; Expand/Collapse questions</w:t>
       </w:r>
@@ -9124,8 +9651,18 @@
           <w:sz w:val="20"/>
           <w:szCs w:val="20"/>
         </w:rPr>
-        <w:t>Reset Grensheet</w:t>
-      </w:r>
+        <w:t xml:space="preserve">Reset </w:t>
+      </w:r>
+      <w:proofErr w:type="spellStart"/>
+      <w:r>
+        <w:rPr>
+          <w:rFonts w:ascii="Arial" w:hAnsi="Arial"/>
+          <w:sz w:val="20"/>
+          <w:szCs w:val="20"/>
+        </w:rPr>
+        <w:t>Grensheet</w:t>
+      </w:r>
+      <w:proofErr w:type="spellEnd"/>
       <w:r>
         <w:rPr>
           <w:rFonts w:ascii="Arial" w:hAnsi="Arial"/>
@@ -9198,7 +9735,25 @@
           <w:sz w:val="20"/>
           <w:szCs w:val="20"/>
         </w:rPr>
-        <w:t xml:space="preserve"> The difference we are not actually deleting a greensheet and not changing statuses, just deleting the answers.</w:t>
+        <w:t xml:space="preserve"> The difference we are not actually deleting a </w:t>
+      </w:r>
+      <w:proofErr w:type="spellStart"/>
+      <w:r>
+        <w:rPr>
+          <w:rFonts w:ascii="Arial" w:hAnsi="Arial"/>
+          <w:sz w:val="20"/>
+          <w:szCs w:val="20"/>
+        </w:rPr>
+        <w:t>greensheet</w:t>
+      </w:r>
+      <w:proofErr w:type="spellEnd"/>
+      <w:r>
+        <w:rPr>
+          <w:rFonts w:ascii="Arial" w:hAnsi="Arial"/>
+          <w:sz w:val="20"/>
+          <w:szCs w:val="20"/>
+        </w:rPr>
+        <w:t xml:space="preserve"> and not changing statuses, just deleting the answers.</w:t>
       </w:r>
     </w:p>
     <w:p>
@@ -9266,10 +9821,18 @@
       <w:pPr>
         <w:pStyle w:val="Heading2"/>
       </w:pPr>
-      <w:bookmarkStart w:id="38" w:name="_Toc484078204"/>
+      <w:bookmarkStart w:id="47" w:name="_Toc484078204"/>
       <w:r>
         <w:lastRenderedPageBreak/>
-        <w:t xml:space="preserve">Review and Test Greensheet </w:t>
+        <w:t xml:space="preserve">Review and Test </w:t>
+      </w:r>
+      <w:proofErr w:type="spellStart"/>
+      <w:r>
+        <w:t>Greensheet</w:t>
+      </w:r>
+      <w:proofErr w:type="spellEnd"/>
+      <w:r>
+        <w:t xml:space="preserve"> </w:t>
       </w:r>
       <w:r>
         <w:t>s</w:t>
@@ -9277,7 +9840,7 @@
       <w:r>
         <w:t>creen mockup</w:t>
       </w:r>
-      <w:bookmarkEnd w:id="38"/>
+      <w:bookmarkEnd w:id="47"/>
     </w:p>
     <w:p>
       <w:r>
@@ -9326,14 +9889,14 @@
       <w:pPr>
         <w:pStyle w:val="Heading2"/>
       </w:pPr>
-      <w:bookmarkStart w:id="39" w:name="_Toc484078205"/>
+      <w:bookmarkStart w:id="48" w:name="_Toc484078205"/>
       <w:r>
         <w:t>Sub-questions</w:t>
       </w:r>
       <w:r>
         <w:t xml:space="preserve"> numbering</w:t>
       </w:r>
-      <w:bookmarkEnd w:id="39"/>
+      <w:bookmarkEnd w:id="48"/>
     </w:p>
     <w:p>
       <w:r>
@@ -9482,14 +10045,22 @@
       <w:pPr>
         <w:pStyle w:val="Heading2"/>
       </w:pPr>
-      <w:bookmarkStart w:id="40" w:name="_Toc484078206"/>
-      <w:r>
-        <w:t xml:space="preserve">Review and Test Greensheet </w:t>
+      <w:bookmarkStart w:id="49" w:name="_Toc484078206"/>
+      <w:r>
+        <w:t xml:space="preserve">Review and Test </w:t>
+      </w:r>
+      <w:proofErr w:type="spellStart"/>
+      <w:r>
+        <w:t>Greensheet</w:t>
+      </w:r>
+      <w:proofErr w:type="spellEnd"/>
+      <w:r>
+        <w:t xml:space="preserve"> </w:t>
       </w:r>
       <w:r>
         <w:t>Screen Data elements</w:t>
       </w:r>
-      <w:bookmarkEnd w:id="40"/>
+      <w:bookmarkEnd w:id="49"/>
     </w:p>
     <w:tbl>
       <w:tblPr>
@@ -9620,8 +10191,13 @@
           <w:p>
             <w:r>
               <w:lastRenderedPageBreak/>
-              <w:t>Review and Test Greensheet</w:t>
-            </w:r>
+              <w:t xml:space="preserve">Review and Test </w:t>
+            </w:r>
+            <w:proofErr w:type="spellStart"/>
+            <w:r>
+              <w:t>Greensheet</w:t>
+            </w:r>
+            <w:proofErr w:type="spellEnd"/>
           </w:p>
         </w:tc>
         <w:tc>
@@ -9798,7 +10374,15 @@
           </w:tcPr>
           <w:p>
             <w:r>
-              <w:t>Displays the list of type/mech combinations for which this form is used</w:t>
+              <w:t>Displays the list of type/</w:t>
+            </w:r>
+            <w:proofErr w:type="spellStart"/>
+            <w:r>
+              <w:t>mech</w:t>
+            </w:r>
+            <w:proofErr w:type="spellEnd"/>
+            <w:r>
+              <w:t xml:space="preserve"> combinations for which this form is used</w:t>
             </w:r>
           </w:p>
         </w:tc>
@@ -9932,8 +10516,13 @@
           </w:tcPr>
           <w:p>
             <w:r>
-              <w:t>Reset Greensheet</w:t>
-            </w:r>
+              <w:t xml:space="preserve">Reset </w:t>
+            </w:r>
+            <w:proofErr w:type="spellStart"/>
+            <w:r>
+              <w:t>Greensheet</w:t>
+            </w:r>
+            <w:proofErr w:type="spellEnd"/>
           </w:p>
         </w:tc>
         <w:tc>
@@ -10186,10 +10775,10 @@
                 <w:rFonts w:eastAsia="Calibri"/>
               </w:rPr>
               <w:object w:dxaOrig="380" w:dyaOrig="300" w14:anchorId="06253DB8">
-                <v:shape id="_x0000_i1026" type="#_x0000_t75" style="width:19pt;height:15pt" o:ole="">
+                <v:shape id="_x0000_i1026" type="#_x0000_t75" style="width:18.8pt;height:15.15pt" o:ole="">
                   <v:imagedata r:id="rId35" o:title=""/>
                 </v:shape>
-                <o:OLEObject Type="Embed" ProgID="PBrush" ShapeID="_x0000_i1026" DrawAspect="Content" ObjectID="_1560082506" r:id="rId36"/>
+                <o:OLEObject Type="Embed" ProgID="PBrush" ShapeID="_x0000_i1026" DrawAspect="Content" ObjectID="_1562136367" r:id="rId36"/>
               </w:object>
             </w:r>
             <w:r>
@@ -10198,17 +10787,35 @@
                 <w:sz w:val="20"/>
                 <w:szCs w:val="20"/>
               </w:rPr>
-              <w:t xml:space="preserve"> and </w:t>
+              <w:t xml:space="preserve"> </w:t>
+            </w:r>
+            <w:proofErr w:type="spellStart"/>
+            <w:r>
+              <w:rPr>
+                <w:rFonts w:ascii="Arial" w:hAnsi="Arial"/>
+                <w:sz w:val="20"/>
+                <w:szCs w:val="20"/>
+              </w:rPr>
+              <w:t>and</w:t>
+            </w:r>
+            <w:proofErr w:type="spellEnd"/>
+            <w:r>
+              <w:rPr>
+                <w:rFonts w:ascii="Arial" w:hAnsi="Arial"/>
+                <w:sz w:val="20"/>
+                <w:szCs w:val="20"/>
+              </w:rPr>
+              <w:t xml:space="preserve"> </w:t>
             </w:r>
             <w:r>
               <w:rPr>
                 <w:rFonts w:eastAsia="Calibri"/>
               </w:rPr>
               <w:object w:dxaOrig="170" w:dyaOrig="310" w14:anchorId="219604C0">
-                <v:shape id="_x0000_i1027" type="#_x0000_t75" style="width:8.5pt;height:15.5pt" o:ole="">
+                <v:shape id="_x0000_i1027" type="#_x0000_t75" style="width:8.35pt;height:15.65pt" o:ole="">
                   <v:imagedata r:id="rId37" o:title=""/>
                 </v:shape>
-                <o:OLEObject Type="Embed" ProgID="PBrush" ShapeID="_x0000_i1027" DrawAspect="Content" ObjectID="_1560082507" r:id="rId38"/>
+                <o:OLEObject Type="Embed" ProgID="PBrush" ShapeID="_x0000_i1027" DrawAspect="Content" ObjectID="_1562136368" r:id="rId38"/>
               </w:object>
             </w:r>
             <w:r>
@@ -10245,10 +10852,10 @@
                 <w:rFonts w:eastAsia="Calibri"/>
               </w:rPr>
               <w:object w:dxaOrig="380" w:dyaOrig="300" w14:anchorId="61698862">
-                <v:shape id="_x0000_i1028" type="#_x0000_t75" style="width:19pt;height:15pt" o:ole="">
+                <v:shape id="_x0000_i1028" type="#_x0000_t75" style="width:18.8pt;height:15.15pt" o:ole="">
                   <v:imagedata r:id="rId35" o:title=""/>
                 </v:shape>
-                <o:OLEObject Type="Embed" ProgID="PBrush" ShapeID="_x0000_i1028" DrawAspect="Content" ObjectID="_1560082508" r:id="rId39"/>
+                <o:OLEObject Type="Embed" ProgID="PBrush" ShapeID="_x0000_i1028" DrawAspect="Content" ObjectID="_1562136369" r:id="rId39"/>
               </w:object>
             </w:r>
             <w:r>
@@ -10282,10 +10889,10 @@
                 <w:rFonts w:eastAsia="Calibri"/>
               </w:rPr>
               <w:object w:dxaOrig="170" w:dyaOrig="310" w14:anchorId="1A3C3BCE">
-                <v:shape id="_x0000_i1029" type="#_x0000_t75" style="width:8.5pt;height:15.5pt" o:ole="">
+                <v:shape id="_x0000_i1029" type="#_x0000_t75" style="width:8.35pt;height:15.65pt" o:ole="">
                   <v:imagedata r:id="rId37" o:title=""/>
                 </v:shape>
-                <o:OLEObject Type="Embed" ProgID="PBrush" ShapeID="_x0000_i1029" DrawAspect="Content" ObjectID="_1560082509" r:id="rId40"/>
+                <o:OLEObject Type="Embed" ProgID="PBrush" ShapeID="_x0000_i1029" DrawAspect="Content" ObjectID="_1562136370" r:id="rId40"/>
               </w:object>
             </w:r>
             <w:r>
@@ -10311,7 +10918,7 @@
           <w:noProof/>
         </w:rPr>
       </w:pPr>
-      <w:bookmarkStart w:id="41" w:name="_Toc484078207"/>
+      <w:bookmarkStart w:id="50" w:name="_Toc484078207"/>
       <w:r>
         <w:rPr>
           <w:noProof/>
@@ -10319,7 +10926,7 @@
         <w:lastRenderedPageBreak/>
         <w:t>Promote or Reject the module functionality</w:t>
       </w:r>
-      <w:bookmarkEnd w:id="41"/>
+      <w:bookmarkEnd w:id="50"/>
     </w:p>
     <w:p>
       <w:pPr>
@@ -10567,7 +11174,15 @@
         <w:t xml:space="preserve">document, </w:t>
       </w:r>
       <w:r>
-        <w:t xml:space="preserve">sec. “Email Notifications about greensheets module deployment process”. </w:t>
+        <w:t xml:space="preserve">sec. “Email Notifications about </w:t>
+      </w:r>
+      <w:proofErr w:type="spellStart"/>
+      <w:r>
+        <w:t>greensheets</w:t>
+      </w:r>
+      <w:proofErr w:type="spellEnd"/>
+      <w:r>
+        <w:t xml:space="preserve"> module deployment process”. </w:t>
       </w:r>
     </w:p>
     <w:p>
@@ -10579,11 +11194,11 @@
       <w:pPr>
         <w:pStyle w:val="Heading1"/>
       </w:pPr>
-      <w:bookmarkStart w:id="42" w:name="_Toc484078208"/>
+      <w:bookmarkStart w:id="51" w:name="_Toc484078208"/>
       <w:r>
         <w:t>Import templates from GS Form Builder</w:t>
       </w:r>
-      <w:bookmarkEnd w:id="42"/>
+      <w:bookmarkEnd w:id="51"/>
     </w:p>
     <w:p>
       <w:pPr>
@@ -10807,7 +11422,23 @@
                 <w:color w:val="000000"/>
               </w:rPr>
               <w:lastRenderedPageBreak/>
-              <w:t xml:space="preserve">Program greensheets for competing grants, </w:t>
+              <w:t xml:space="preserve">Program </w:t>
+            </w:r>
+            <w:proofErr w:type="spellStart"/>
+            <w:r>
+              <w:rPr>
+                <w:rFonts w:ascii="Arial" w:eastAsia="Times New Roman" w:hAnsi="Arial" w:cs="Arial"/>
+                <w:color w:val="000000"/>
+              </w:rPr>
+              <w:t>greensheets</w:t>
+            </w:r>
+            <w:proofErr w:type="spellEnd"/>
+            <w:r>
+              <w:rPr>
+                <w:rFonts w:ascii="Arial" w:eastAsia="Times New Roman" w:hAnsi="Arial" w:cs="Arial"/>
+                <w:color w:val="000000"/>
+              </w:rPr>
+              <w:t xml:space="preserve"> for competing grants, </w:t>
             </w:r>
           </w:p>
           <w:p>
@@ -10828,7 +11459,23 @@
                 <w:rFonts w:ascii="Arial" w:eastAsia="Times New Roman" w:hAnsi="Arial" w:cs="Arial"/>
                 <w:color w:val="000000"/>
               </w:rPr>
-              <w:t xml:space="preserve">Program greensheets for non-competing grants, </w:t>
+              <w:t xml:space="preserve">Program </w:t>
+            </w:r>
+            <w:proofErr w:type="spellStart"/>
+            <w:r>
+              <w:rPr>
+                <w:rFonts w:ascii="Arial" w:eastAsia="Times New Roman" w:hAnsi="Arial" w:cs="Arial"/>
+                <w:color w:val="000000"/>
+              </w:rPr>
+              <w:t>greensheets</w:t>
+            </w:r>
+            <w:proofErr w:type="spellEnd"/>
+            <w:r>
+              <w:rPr>
+                <w:rFonts w:ascii="Arial" w:eastAsia="Times New Roman" w:hAnsi="Arial" w:cs="Arial"/>
+                <w:color w:val="000000"/>
+              </w:rPr>
+              <w:t xml:space="preserve"> for non-competing grants, </w:t>
             </w:r>
           </w:p>
           <w:p>
@@ -10849,7 +11496,23 @@
                 <w:rFonts w:ascii="Arial" w:eastAsia="Times New Roman" w:hAnsi="Arial" w:cs="Arial"/>
                 <w:color w:val="000000"/>
               </w:rPr>
-              <w:t xml:space="preserve">Specialist greensheets for competing grants, </w:t>
+              <w:t xml:space="preserve">Specialist </w:t>
+            </w:r>
+            <w:proofErr w:type="spellStart"/>
+            <w:r>
+              <w:rPr>
+                <w:rFonts w:ascii="Arial" w:eastAsia="Times New Roman" w:hAnsi="Arial" w:cs="Arial"/>
+                <w:color w:val="000000"/>
+              </w:rPr>
+              <w:t>greensheets</w:t>
+            </w:r>
+            <w:proofErr w:type="spellEnd"/>
+            <w:r>
+              <w:rPr>
+                <w:rFonts w:ascii="Arial" w:eastAsia="Times New Roman" w:hAnsi="Arial" w:cs="Arial"/>
+                <w:color w:val="000000"/>
+              </w:rPr>
+              <w:t xml:space="preserve"> for competing grants, </w:t>
             </w:r>
           </w:p>
           <w:p>
@@ -10870,7 +11533,23 @@
                 <w:rFonts w:ascii="Arial" w:eastAsia="Times New Roman" w:hAnsi="Arial" w:cs="Arial"/>
                 <w:color w:val="000000"/>
               </w:rPr>
-              <w:t>Specialist greensheets for non-competing grants</w:t>
+              <w:t xml:space="preserve">Specialist </w:t>
+            </w:r>
+            <w:proofErr w:type="spellStart"/>
+            <w:r>
+              <w:rPr>
+                <w:rFonts w:ascii="Arial" w:eastAsia="Times New Roman" w:hAnsi="Arial" w:cs="Arial"/>
+                <w:color w:val="000000"/>
+              </w:rPr>
+              <w:t>greensheets</w:t>
+            </w:r>
+            <w:proofErr w:type="spellEnd"/>
+            <w:r>
+              <w:rPr>
+                <w:rFonts w:ascii="Arial" w:eastAsia="Times New Roman" w:hAnsi="Arial" w:cs="Arial"/>
+                <w:color w:val="000000"/>
+              </w:rPr>
+              <w:t xml:space="preserve"> for non-competing grants</w:t>
             </w:r>
           </w:p>
           <w:p>
@@ -10891,8 +11570,17 @@
                 <w:rFonts w:ascii="Arial" w:eastAsia="Times New Roman" w:hAnsi="Arial" w:cs="Arial"/>
                 <w:color w:val="000000"/>
               </w:rPr>
-              <w:t>Revision greenshets</w:t>
-            </w:r>
+              <w:t xml:space="preserve">Revision </w:t>
+            </w:r>
+            <w:proofErr w:type="spellStart"/>
+            <w:r>
+              <w:rPr>
+                <w:rFonts w:ascii="Arial" w:eastAsia="Times New Roman" w:hAnsi="Arial" w:cs="Arial"/>
+                <w:color w:val="000000"/>
+              </w:rPr>
+              <w:t>greenshets</w:t>
+            </w:r>
+            <w:proofErr w:type="spellEnd"/>
             <w:r>
               <w:rPr>
                 <w:rFonts w:ascii="Arial" w:eastAsia="Times New Roman" w:hAnsi="Arial" w:cs="Arial"/>
@@ -10952,7 +11640,23 @@
                 <w:rFonts w:ascii="Arial" w:eastAsia="Times New Roman" w:hAnsi="Arial" w:cs="Arial"/>
                 <w:color w:val="000000"/>
               </w:rPr>
-              <w:t>       a)  Each question can be marked as required to appear on greensheet forms for grants of more than one type/mechanism. Each type/mechanism combination to which the form is applicable will be specified individually.</w:t>
+              <w:t xml:space="preserve">       a)  Each question can be marked as required to appear on </w:t>
+            </w:r>
+            <w:proofErr w:type="spellStart"/>
+            <w:r>
+              <w:rPr>
+                <w:rFonts w:ascii="Arial" w:eastAsia="Times New Roman" w:hAnsi="Arial" w:cs="Arial"/>
+                <w:color w:val="000000"/>
+              </w:rPr>
+              <w:t>greensheet</w:t>
+            </w:r>
+            <w:proofErr w:type="spellEnd"/>
+            <w:r>
+              <w:rPr>
+                <w:rFonts w:ascii="Arial" w:eastAsia="Times New Roman" w:hAnsi="Arial" w:cs="Arial"/>
+                <w:color w:val="000000"/>
+              </w:rPr>
+              <w:t xml:space="preserve"> forms for grants of more than one type/mechanism. Each type/mechanism combination to which the form is applicable will be specified individually.</w:t>
             </w:r>
           </w:p>
           <w:p>
@@ -11266,7 +11970,23 @@
                 <w:rFonts w:ascii="Arial" w:eastAsia="Times New Roman" w:hAnsi="Arial" w:cs="Arial"/>
                 <w:color w:val="000000"/>
               </w:rPr>
-              <w:t>System will store a greensheet form template for a grant of multiple type/mechanism combinations on a separate row in the database.</w:t>
+              <w:t xml:space="preserve">System will store a </w:t>
+            </w:r>
+            <w:proofErr w:type="spellStart"/>
+            <w:r>
+              <w:rPr>
+                <w:rFonts w:ascii="Arial" w:eastAsia="Times New Roman" w:hAnsi="Arial" w:cs="Arial"/>
+                <w:color w:val="000000"/>
+              </w:rPr>
+              <w:t>greensheet</w:t>
+            </w:r>
+            <w:proofErr w:type="spellEnd"/>
+            <w:r>
+              <w:rPr>
+                <w:rFonts w:ascii="Arial" w:eastAsia="Times New Roman" w:hAnsi="Arial" w:cs="Arial"/>
+                <w:color w:val="000000"/>
+              </w:rPr>
+              <w:t xml:space="preserve"> form template for a grant of multiple type/mechanism combinations on a separate row in the database.</w:t>
             </w:r>
           </w:p>
           <w:p>
@@ -11288,7 +12008,39 @@
                 <w:rFonts w:ascii="Arial" w:eastAsia="Times New Roman" w:hAnsi="Arial" w:cs="Arial"/>
                 <w:color w:val="000000"/>
               </w:rPr>
-              <w:t> Reports that the system will produce concerning the questions defined in Question Definition Source files (the XML files) are for internal use of the Development team. Their purpose is to assist the IT professionals maintaining the Greensheets system in validating the XML files and ensuring their quality and accuracy as they try to configure which questions will be asked on greensheet questionnaires for grant of which types/mechanisms.  Business owners and other stakeholders provided no requirements with respect to these reports. Therefore, their content and format are up to the Development team</w:t>
+              <w:t xml:space="preserve"> Reports that the system will produce concerning the questions defined in Question Definition Source files (the XML files) are for internal use of the Development team. Their purpose is to assist the IT professionals maintaining the </w:t>
+            </w:r>
+            <w:proofErr w:type="spellStart"/>
+            <w:r>
+              <w:rPr>
+                <w:rFonts w:ascii="Arial" w:eastAsia="Times New Roman" w:hAnsi="Arial" w:cs="Arial"/>
+                <w:color w:val="000000"/>
+              </w:rPr>
+              <w:t>Greensheets</w:t>
+            </w:r>
+            <w:proofErr w:type="spellEnd"/>
+            <w:r>
+              <w:rPr>
+                <w:rFonts w:ascii="Arial" w:eastAsia="Times New Roman" w:hAnsi="Arial" w:cs="Arial"/>
+                <w:color w:val="000000"/>
+              </w:rPr>
+              <w:t xml:space="preserve"> system in validating the XML files and ensuring their quality and accuracy as they try to configure which questions will be asked on </w:t>
+            </w:r>
+            <w:proofErr w:type="spellStart"/>
+            <w:r>
+              <w:rPr>
+                <w:rFonts w:ascii="Arial" w:eastAsia="Times New Roman" w:hAnsi="Arial" w:cs="Arial"/>
+                <w:color w:val="000000"/>
+              </w:rPr>
+              <w:t>greensheet</w:t>
+            </w:r>
+            <w:proofErr w:type="spellEnd"/>
+            <w:r>
+              <w:rPr>
+                <w:rFonts w:ascii="Arial" w:eastAsia="Times New Roman" w:hAnsi="Arial" w:cs="Arial"/>
+                <w:color w:val="000000"/>
+              </w:rPr>
+              <w:t xml:space="preserve"> questionnaires for grant of which types/mechanisms.  Business owners and other stakeholders provided no requirements with respect to these reports. Therefore, their content and format are up to the Development team</w:t>
             </w:r>
           </w:p>
         </w:tc>
@@ -11304,8 +12056,13 @@
             </w:r>
             <w:r>
               <w:lastRenderedPageBreak/>
-              <w:t>Form Builder to Greensheets</w:t>
-            </w:r>
+              <w:t xml:space="preserve">Form Builder to </w:t>
+            </w:r>
+            <w:proofErr w:type="spellStart"/>
+            <w:r>
+              <w:t>Greensheets</w:t>
+            </w:r>
+            <w:proofErr w:type="spellEnd"/>
           </w:p>
         </w:tc>
         <w:tc>
@@ -11320,7 +12077,15 @@
           </w:p>
           <w:p>
             <w:r>
-              <w:t xml:space="preserve">There is ‘Edit Skips’ functionality in Form Builder (used during editing a question) that determines if sub-questions are displayed in a greensheet, depending on the answer to the immediate previous question (not necessarily a parent question). </w:t>
+              <w:t xml:space="preserve">There is ‘Edit Skips’ functionality in Form Builder (used during editing a question) that determines if sub-questions are displayed in a </w:t>
+            </w:r>
+            <w:proofErr w:type="spellStart"/>
+            <w:r>
+              <w:t>greensheet</w:t>
+            </w:r>
+            <w:proofErr w:type="spellEnd"/>
+            <w:r>
+              <w:t xml:space="preserve">, depending on the answer to the immediate previous question (not necessarily a parent question). </w:t>
             </w:r>
           </w:p>
           <w:p>
@@ -11342,7 +12107,15 @@
           </w:p>
           <w:p>
             <w:r>
-              <w:t>(Related to sec. “Submit greensheet”)</w:t>
+              <w:t xml:space="preserve">(Related to sec. “Submit </w:t>
+            </w:r>
+            <w:proofErr w:type="spellStart"/>
+            <w:r>
+              <w:t>greensheet</w:t>
+            </w:r>
+            <w:proofErr w:type="spellEnd"/>
+            <w:r>
+              <w:t>”)</w:t>
             </w:r>
           </w:p>
           <w:p>
@@ -11547,7 +12320,21 @@
               <w:rPr>
                 <w:lang w:val="en"/>
               </w:rPr>
-              <w:t>URL on Form Builder questsion must be active in GreenSheets system</w:t>
+              <w:t xml:space="preserve">URL on Form Builder </w:t>
+            </w:r>
+            <w:proofErr w:type="spellStart"/>
+            <w:r>
+              <w:rPr>
+                <w:lang w:val="en"/>
+              </w:rPr>
+              <w:t>questsion</w:t>
+            </w:r>
+            <w:proofErr w:type="spellEnd"/>
+            <w:r>
+              <w:rPr>
+                <w:lang w:val="en"/>
+              </w:rPr>
+              <w:t xml:space="preserve"> must be active in GreenSheets system</w:t>
             </w:r>
           </w:p>
           <w:p>
@@ -11665,11 +12452,19 @@
       <w:pPr>
         <w:pStyle w:val="Heading1"/>
       </w:pPr>
-      <w:bookmarkStart w:id="43" w:name="_Toc484078209"/>
-      <w:r>
-        <w:t>Email Notifications about greensheets module deployment process.</w:t>
-      </w:r>
-      <w:bookmarkEnd w:id="43"/>
+      <w:bookmarkStart w:id="52" w:name="_Toc484078209"/>
+      <w:r>
+        <w:t xml:space="preserve">Email Notifications about </w:t>
+      </w:r>
+      <w:proofErr w:type="spellStart"/>
+      <w:r>
+        <w:t>greensheets</w:t>
+      </w:r>
+      <w:proofErr w:type="spellEnd"/>
+      <w:r>
+        <w:t xml:space="preserve"> module deployment process.</w:t>
+      </w:r>
+      <w:bookmarkEnd w:id="52"/>
     </w:p>
     <w:p>
       <w:r>
@@ -11869,7 +12664,7 @@
               <w:lastRenderedPageBreak/>
               <w:t>set in a property file.  It is not dynamically generated in the code. </w:t>
             </w:r>
-            <w:ins w:id="44" w:author="Tulchinskaya, Gaby (NIH/NCI) [C]" w:date="2017-06-26T15:12:00Z">
+            <w:ins w:id="53" w:author="Tulchinskaya, Gaby (NIH/NCI) [C]" w:date="2017-06-26T15:12:00Z">
               <w:r>
                 <w:t>It will be send to Draft Admin and Draft Viewer users</w:t>
               </w:r>
@@ -11928,8 +12723,13 @@
             </w:r>
             <w:r>
               <w:lastRenderedPageBreak/>
-              <w:t>Confirmation of Successful Import of Draft Greensheets</w:t>
-            </w:r>
+              <w:t xml:space="preserve">Confirmation of Successful Import of Draft </w:t>
+            </w:r>
+            <w:proofErr w:type="spellStart"/>
+            <w:r>
+              <w:t>Greensheets</w:t>
+            </w:r>
+            <w:proofErr w:type="spellEnd"/>
           </w:p>
         </w:tc>
         <w:tc>
@@ -11990,9 +12790,27 @@
                 <w:sz w:val="20"/>
                 <w:szCs w:val="20"/>
               </w:rPr>
-              <w:t xml:space="preserve">Draft Greensheets </w:t>
-            </w:r>
-            <w:ins w:id="45" w:author="Polonsky, Yakov (NIH/NCI) [C]" w:date="2017-02-10T11:35:00Z">
+              <w:t xml:space="preserve">Draft </w:t>
+            </w:r>
+            <w:proofErr w:type="spellStart"/>
+            <w:r>
+              <w:rPr>
+                <w:rFonts w:ascii="Arial" w:hAnsi="Arial"/>
+                <w:sz w:val="20"/>
+                <w:szCs w:val="20"/>
+              </w:rPr>
+              <w:t>Greensheets</w:t>
+            </w:r>
+            <w:proofErr w:type="spellEnd"/>
+            <w:r>
+              <w:rPr>
+                <w:rFonts w:ascii="Arial" w:hAnsi="Arial"/>
+                <w:sz w:val="20"/>
+                <w:szCs w:val="20"/>
+              </w:rPr>
+              <w:t xml:space="preserve"> </w:t>
+            </w:r>
+            <w:ins w:id="54" w:author="Polonsky, Yakov (NIH/NCI) [C]" w:date="2017-02-10T11:35:00Z">
               <w:r>
                 <w:rPr>
                   <w:rFonts w:ascii="Arial" w:hAnsi="Arial"/>
@@ -12019,7 +12837,7 @@
               <w:lastRenderedPageBreak/>
               <w:t>you to review</w:t>
             </w:r>
-            <w:ins w:id="46" w:author="Tulchinskaya, Gaby (NIH/NCI) [C]" w:date="2017-06-26T15:07:00Z">
+            <w:ins w:id="55" w:author="Tulchinskaya, Gaby (NIH/NCI) [C]" w:date="2017-06-26T15:07:00Z">
               <w:r>
                 <w:rPr>
                   <w:rFonts w:ascii="Arial" w:hAnsi="Arial"/>
@@ -12035,9 +12853,27 @@
                 <w:sz w:val="20"/>
                 <w:szCs w:val="20"/>
               </w:rPr>
-              <w:t>. Please log into the Greensheets Application using the URL given below</w:t>
-            </w:r>
-            <w:ins w:id="47" w:author="Polonsky, Yakov (NIH/NCI) [C]" w:date="2017-02-10T11:36:00Z">
+              <w:t xml:space="preserve">. Please log into the </w:t>
+            </w:r>
+            <w:proofErr w:type="spellStart"/>
+            <w:r>
+              <w:rPr>
+                <w:rFonts w:ascii="Arial" w:hAnsi="Arial"/>
+                <w:sz w:val="20"/>
+                <w:szCs w:val="20"/>
+              </w:rPr>
+              <w:t>Greensheets</w:t>
+            </w:r>
+            <w:proofErr w:type="spellEnd"/>
+            <w:r>
+              <w:rPr>
+                <w:rFonts w:ascii="Arial" w:hAnsi="Arial"/>
+                <w:sz w:val="20"/>
+                <w:szCs w:val="20"/>
+              </w:rPr>
+              <w:t xml:space="preserve"> Application using the URL given below</w:t>
+            </w:r>
+            <w:ins w:id="56" w:author="Polonsky, Yakov (NIH/NCI) [C]" w:date="2017-02-10T11:36:00Z">
               <w:r>
                 <w:rPr>
                   <w:rFonts w:ascii="Arial" w:hAnsi="Arial"/>
@@ -12047,7 +12883,7 @@
                 <w:t xml:space="preserve"> and</w:t>
               </w:r>
             </w:ins>
-            <w:del w:id="48" w:author="Polonsky, Yakov (NIH/NCI) [C]" w:date="2017-02-10T11:36:00Z">
+            <w:del w:id="57" w:author="Polonsky, Yakov (NIH/NCI) [C]" w:date="2017-02-10T11:36:00Z">
               <w:r>
                 <w:rPr>
                   <w:rFonts w:ascii="Arial" w:hAnsi="Arial"/>
@@ -12065,7 +12901,7 @@
               </w:rPr>
               <w:t xml:space="preserve"> </w:t>
             </w:r>
-            <w:ins w:id="49" w:author="Tulchinskaya, Gaby (NIH/NCI) [C]" w:date="2017-02-10T10:59:00Z">
+            <w:ins w:id="58" w:author="Tulchinskaya, Gaby (NIH/NCI) [C]" w:date="2017-02-10T10:59:00Z">
               <w:r>
                 <w:rPr>
                   <w:rFonts w:ascii="Arial" w:hAnsi="Arial"/>
@@ -12075,7 +12911,7 @@
                 <w:t>select th</w:t>
               </w:r>
             </w:ins>
-            <w:ins w:id="50" w:author="Tulchinskaya, Gaby (NIH/NCI) [C]" w:date="2017-02-10T11:01:00Z">
+            <w:ins w:id="59" w:author="Tulchinskaya, Gaby (NIH/NCI) [C]" w:date="2017-02-10T11:01:00Z">
               <w:r>
                 <w:rPr>
                   <w:rFonts w:ascii="Arial" w:hAnsi="Arial"/>
@@ -12085,7 +12921,7 @@
                 <w:t>is</w:t>
               </w:r>
             </w:ins>
-            <w:ins w:id="51" w:author="Tulchinskaya, Gaby (NIH/NCI) [C]" w:date="2017-02-10T10:59:00Z">
+            <w:ins w:id="60" w:author="Tulchinskaya, Gaby (NIH/NCI) [C]" w:date="2017-02-10T10:59:00Z">
               <w:r>
                 <w:rPr>
                   <w:rFonts w:ascii="Arial" w:hAnsi="Arial"/>
@@ -12095,7 +12931,7 @@
                 <w:t xml:space="preserve"> module in the </w:t>
               </w:r>
             </w:ins>
-            <w:ins w:id="52" w:author="Tulchinskaya, Gaby (NIH/NCI) [C]" w:date="2017-02-10T11:00:00Z">
+            <w:ins w:id="61" w:author="Tulchinskaya, Gaby (NIH/NCI) [C]" w:date="2017-02-10T11:00:00Z">
               <w:r>
                 <w:rPr>
                   <w:rFonts w:ascii="Arial" w:hAnsi="Arial"/>
@@ -12113,7 +12949,7 @@
               </w:rPr>
               <w:t>&amp; Test Draft Module</w:t>
             </w:r>
-            <w:ins w:id="53" w:author="Tulchinskaya, Gaby (NIH/NCI) [C]" w:date="2017-02-10T11:00:00Z">
+            <w:ins w:id="62" w:author="Tulchinskaya, Gaby (NIH/NCI) [C]" w:date="2017-02-10T11:00:00Z">
               <w:r>
                 <w:rPr>
                   <w:rFonts w:ascii="Arial" w:hAnsi="Arial"/>
@@ -12123,7 +12959,7 @@
                 <w:t xml:space="preserve"> screen</w:t>
               </w:r>
             </w:ins>
-            <w:ins w:id="54" w:author="Polonsky, Yakov (NIH/NCI) [C]" w:date="2017-02-10T11:36:00Z">
+            <w:ins w:id="63" w:author="Polonsky, Yakov (NIH/NCI) [C]" w:date="2017-02-10T11:36:00Z">
               <w:r>
                 <w:rPr>
                   <w:rFonts w:ascii="Arial" w:hAnsi="Arial"/>
@@ -12133,7 +12969,7 @@
                 <w:t xml:space="preserve">. </w:t>
               </w:r>
             </w:ins>
-            <w:ins w:id="55" w:author="Tulchinskaya, Gaby (NIH/NCI) [C]" w:date="2017-06-26T15:10:00Z">
+            <w:ins w:id="64" w:author="Tulchinskaya, Gaby (NIH/NCI) [C]" w:date="2017-06-26T15:10:00Z">
               <w:r>
                 <w:rPr>
                   <w:rFonts w:ascii="Arial" w:hAnsi="Arial"/>
@@ -12143,7 +12979,7 @@
                 <w:t>Use</w:t>
               </w:r>
             </w:ins>
-            <w:ins w:id="56" w:author="Tulchinskaya, Gaby (NIH/NCI) [C]" w:date="2017-02-10T11:01:00Z">
+            <w:ins w:id="65" w:author="Tulchinskaya, Gaby (NIH/NCI) [C]" w:date="2017-02-10T11:01:00Z">
               <w:r>
                 <w:rPr>
                   <w:rFonts w:ascii="Arial" w:hAnsi="Arial"/>
@@ -12159,9 +12995,27 @@
                 <w:sz w:val="20"/>
                 <w:szCs w:val="20"/>
               </w:rPr>
-              <w:t xml:space="preserve"> Promote Module button to accept the Draft Greensheets and promote them to Production. Alternatively, </w:t>
-            </w:r>
-            <w:ins w:id="57" w:author="Tulchinskaya, Gaby (NIH/NCI) [C]" w:date="2017-06-26T15:10:00Z">
+              <w:t xml:space="preserve"> Promote Module button to accept the Draft </w:t>
+            </w:r>
+            <w:proofErr w:type="spellStart"/>
+            <w:r>
+              <w:rPr>
+                <w:rFonts w:ascii="Arial" w:hAnsi="Arial"/>
+                <w:sz w:val="20"/>
+                <w:szCs w:val="20"/>
+              </w:rPr>
+              <w:t>Greensheets</w:t>
+            </w:r>
+            <w:proofErr w:type="spellEnd"/>
+            <w:r>
+              <w:rPr>
+                <w:rFonts w:ascii="Arial" w:hAnsi="Arial"/>
+                <w:sz w:val="20"/>
+                <w:szCs w:val="20"/>
+              </w:rPr>
+              <w:t xml:space="preserve"> and promote them to Production. Alternatively, </w:t>
+            </w:r>
+            <w:ins w:id="66" w:author="Tulchinskaya, Gaby (NIH/NCI) [C]" w:date="2017-06-26T15:10:00Z">
               <w:r>
                 <w:rPr>
                   <w:rFonts w:ascii="Arial" w:hAnsi="Arial"/>
@@ -12179,7 +13033,7 @@
               </w:rPr>
               <w:t>they are not ready to be promoted, you may select Reject Module</w:t>
             </w:r>
-            <w:del w:id="58" w:author="Tulchinskaya, Gaby (NIH/NCI) [C]" w:date="2017-06-26T15:11:00Z">
+            <w:del w:id="67" w:author="Tulchinskaya, Gaby (NIH/NCI) [C]" w:date="2017-06-26T15:11:00Z">
               <w:r>
                 <w:rPr>
                   <w:rFonts w:ascii="Arial" w:hAnsi="Arial"/>
@@ -12233,7 +13087,7 @@
               </w:rPr>
               <w:t>Comments</w:t>
             </w:r>
-            <w:ins w:id="59" w:author="Tulchinskaya, Gaby (NIH/NCI) [C]" w:date="2017-02-10T10:58:00Z">
+            <w:ins w:id="68" w:author="Tulchinskaya, Gaby (NIH/NCI) [C]" w:date="2017-02-10T10:58:00Z">
               <w:r>
                 <w:rPr>
                   <w:rFonts w:ascii="Arial" w:hAnsi="Arial"/>
@@ -12292,13 +13146,13 @@
             <w:pPr>
               <w:pStyle w:val="PlainText"/>
               <w:rPr>
-                <w:del w:id="60" w:author="Tulchinskaya, Gaby (NIH/NCI) [C]" w:date="2017-02-10T10:58:00Z"/>
+                <w:del w:id="69" w:author="Tulchinskaya, Gaby (NIH/NCI) [C]" w:date="2017-02-10T10:58:00Z"/>
                 <w:rFonts w:ascii="Arial" w:hAnsi="Arial"/>
                 <w:sz w:val="20"/>
                 <w:szCs w:val="20"/>
               </w:rPr>
             </w:pPr>
-            <w:del w:id="61" w:author="Tulchinskaya, Gaby (NIH/NCI) [C]" w:date="2017-02-10T10:58:00Z">
+            <w:del w:id="70" w:author="Tulchinskaya, Gaby (NIH/NCI) [C]" w:date="2017-02-10T10:58:00Z">
               <w:r>
                 <w:rPr>
                   <w:rFonts w:ascii="Arial" w:hAnsi="Arial"/>
@@ -12313,13 +13167,13 @@
             <w:pPr>
               <w:pStyle w:val="PlainText"/>
               <w:rPr>
-                <w:del w:id="62" w:author="Tulchinskaya, Gaby (NIH/NCI) [C]" w:date="2017-02-10T10:58:00Z"/>
+                <w:del w:id="71" w:author="Tulchinskaya, Gaby (NIH/NCI) [C]" w:date="2017-02-10T10:58:00Z"/>
                 <w:rFonts w:ascii="Arial" w:hAnsi="Arial"/>
                 <w:sz w:val="20"/>
                 <w:szCs w:val="20"/>
               </w:rPr>
             </w:pPr>
-            <w:del w:id="63" w:author="Tulchinskaya, Gaby (NIH/NCI) [C]" w:date="2017-02-10T10:58:00Z">
+            <w:del w:id="72" w:author="Tulchinskaya, Gaby (NIH/NCI) [C]" w:date="2017-02-10T10:58:00Z">
               <w:r>
                 <w:rPr>
                   <w:rFonts w:ascii="Arial" w:hAnsi="Arial"/>
@@ -12357,13 +13211,23 @@
                 <w:szCs w:val="20"/>
               </w:rPr>
             </w:pPr>
+            <w:proofErr w:type="spellStart"/>
             <w:r>
               <w:rPr>
                 <w:rFonts w:ascii="Arial" w:hAnsi="Arial"/>
                 <w:sz w:val="20"/>
                 <w:szCs w:val="20"/>
               </w:rPr>
-              <w:t xml:space="preserve">Greensheets Application URL: </w:t>
+              <w:t>Greensheets</w:t>
+            </w:r>
+            <w:proofErr w:type="spellEnd"/>
+            <w:r>
+              <w:rPr>
+                <w:rFonts w:ascii="Arial" w:hAnsi="Arial"/>
+                <w:sz w:val="20"/>
+                <w:szCs w:val="20"/>
+              </w:rPr>
+              <w:t xml:space="preserve"> Application URL: </w:t>
             </w:r>
             <w:r>
               <w:rPr>
@@ -12414,7 +13278,7 @@
               </w:rPr>
               <w:t>https://i2e.nci.nih.gov/greensheets/</w:t>
             </w:r>
-            <w:ins w:id="64" w:author="Tulchinskaya, Gaby (NIH/NCI) [C]" w:date="2017-06-26T15:15:00Z">
+            <w:ins w:id="73" w:author="Tulchinskaya, Gaby (NIH/NCI) [C]" w:date="2017-06-26T15:15:00Z">
               <w:r>
                 <w:rPr>
                   <w:rFonts w:ascii="Arial" w:hAnsi="Arial"/>
@@ -12429,12 +13293,12 @@
             <w:r>
               <w:t> </w:t>
             </w:r>
-            <w:ins w:id="65" w:author="Polonsky, Yakov (NIH/NCI) [C]" w:date="2017-02-10T11:38:00Z">
+            <w:ins w:id="74" w:author="Polonsky, Yakov (NIH/NCI) [C]" w:date="2017-02-10T11:38:00Z">
               <w:r>
                 <w:t xml:space="preserve">(URL should be </w:t>
               </w:r>
             </w:ins>
-            <w:ins w:id="66" w:author="Tulchinskaya, Gaby (NIH/NCI) [C]" w:date="2017-06-26T15:15:00Z">
+            <w:ins w:id="75" w:author="Tulchinskaya, Gaby (NIH/NCI) [C]" w:date="2017-06-26T15:15:00Z">
               <w:r>
                 <w:t>set in all environments)</w:t>
               </w:r>
@@ -12532,8 +13396,13 @@
           </w:tcPr>
           <w:p>
             <w:r>
-              <w:t>Unsuccessful Import of the DRAFT Greensheets</w:t>
-            </w:r>
+              <w:t xml:space="preserve">Unsuccessful Import of the DRAFT </w:t>
+            </w:r>
+            <w:proofErr w:type="spellStart"/>
+            <w:r>
+              <w:t>Greensheets</w:t>
+            </w:r>
+            <w:proofErr w:type="spellEnd"/>
           </w:p>
         </w:tc>
         <w:tc>
@@ -12667,8 +13536,13 @@
           </w:tcPr>
           <w:p>
             <w:r>
-              <w:t>[GS - TEST 2017-02-09 10:37:29 AM] Confirmation of Successful Promotion of Draft Greensheets</w:t>
-            </w:r>
+              <w:t xml:space="preserve">[GS - TEST 2017-02-09 10:37:29 AM] Confirmation of Successful Promotion of Draft </w:t>
+            </w:r>
+            <w:proofErr w:type="spellStart"/>
+            <w:r>
+              <w:t>Greensheets</w:t>
+            </w:r>
+            <w:proofErr w:type="spellEnd"/>
           </w:p>
         </w:tc>
         <w:tc>
@@ -12720,25 +13594,25 @@
                 <w:sz w:val="20"/>
                 <w:szCs w:val="20"/>
               </w:rPr>
-              <w:t xml:space="preserve"> Draft Greensheets are successfully promoted to Production.</w:t>
-            </w:r>
-          </w:p>
-          <w:p>
-            <w:pPr>
-              <w:pStyle w:val="PlainText"/>
+              <w:t xml:space="preserve"> Draft </w:t>
+            </w:r>
+            <w:proofErr w:type="spellStart"/>
+            <w:r>
               <w:rPr>
                 <w:rFonts w:ascii="Arial" w:hAnsi="Arial"/>
                 <w:sz w:val="20"/>
                 <w:szCs w:val="20"/>
               </w:rPr>
-            </w:pPr>
+              <w:t>Greensheets</w:t>
+            </w:r>
+            <w:proofErr w:type="spellEnd"/>
             <w:r>
               <w:rPr>
                 <w:rFonts w:ascii="Arial" w:hAnsi="Arial"/>
                 <w:sz w:val="20"/>
                 <w:szCs w:val="20"/>
               </w:rPr>
-              <w:t> </w:t>
+              <w:t xml:space="preserve"> are successfully promoted to Production.</w:t>
             </w:r>
           </w:p>
           <w:p>
@@ -12756,7 +13630,35 @@
                 <w:sz w:val="20"/>
                 <w:szCs w:val="20"/>
               </w:rPr>
-              <w:t xml:space="preserve">Greensheets Application URL: </w:t>
+              <w:t> </w:t>
+            </w:r>
+          </w:p>
+          <w:p>
+            <w:pPr>
+              <w:pStyle w:val="PlainText"/>
+              <w:rPr>
+                <w:rFonts w:ascii="Arial" w:hAnsi="Arial"/>
+                <w:sz w:val="20"/>
+                <w:szCs w:val="20"/>
+              </w:rPr>
+            </w:pPr>
+            <w:proofErr w:type="spellStart"/>
+            <w:r>
+              <w:rPr>
+                <w:rFonts w:ascii="Arial" w:hAnsi="Arial"/>
+                <w:sz w:val="20"/>
+                <w:szCs w:val="20"/>
+              </w:rPr>
+              <w:t>Greensheets</w:t>
+            </w:r>
+            <w:proofErr w:type="spellEnd"/>
+            <w:r>
+              <w:rPr>
+                <w:rFonts w:ascii="Arial" w:hAnsi="Arial"/>
+                <w:sz w:val="20"/>
+                <w:szCs w:val="20"/>
+              </w:rPr>
+              <w:t xml:space="preserve"> Application URL: </w:t>
             </w:r>
             <w:r>
               <w:rPr>
@@ -12807,7 +13709,7 @@
               </w:rPr>
               <w:t>https://i2e.nci.nih.gov/greensheets/</w:t>
             </w:r>
-            <w:ins w:id="67" w:author="Tulchinskaya, Gaby (NIH/NCI) [C]" w:date="2017-06-26T15:15:00Z">
+            <w:ins w:id="76" w:author="Tulchinskaya, Gaby (NIH/NCI) [C]" w:date="2017-06-26T15:15:00Z">
               <w:r>
                 <w:rPr>
                   <w:rFonts w:ascii="Arial" w:hAnsi="Arial"/>
@@ -12934,8 +13836,13 @@
             </w:r>
             <w:r>
               <w:lastRenderedPageBreak/>
-              <w:t>Draft Greensheets</w:t>
-            </w:r>
+              <w:t xml:space="preserve">Draft </w:t>
+            </w:r>
+            <w:proofErr w:type="spellStart"/>
+            <w:r>
+              <w:t>Greensheets</w:t>
+            </w:r>
+            <w:proofErr w:type="spellEnd"/>
           </w:p>
         </w:tc>
         <w:tc>
@@ -12973,7 +13880,7 @@
               <w:lastRenderedPageBreak/>
               <w:t xml:space="preserve">The </w:t>
             </w:r>
-            <w:ins w:id="68" w:author="Tulchinskaya, Gaby (NIH/NCI) [C]" w:date="2017-02-10T11:02:00Z">
+            <w:ins w:id="77" w:author="Tulchinskaya, Gaby (NIH/NCI) [C]" w:date="2017-02-10T11:02:00Z">
               <w:r>
                 <w:rPr>
                   <w:rFonts w:ascii="Arial" w:hAnsi="Arial"/>
@@ -12998,25 +13905,53 @@
                 <w:sz w:val="20"/>
                 <w:szCs w:val="20"/>
               </w:rPr>
-              <w:t>Draft Greensheets were rejected.</w:t>
-            </w:r>
-          </w:p>
-          <w:p>
-            <w:pPr>
-              <w:pStyle w:val="PlainText"/>
+              <w:t xml:space="preserve">Draft </w:t>
+            </w:r>
+            <w:proofErr w:type="spellStart"/>
+            <w:r>
               <w:rPr>
                 <w:rFonts w:ascii="Arial" w:hAnsi="Arial"/>
                 <w:sz w:val="20"/>
                 <w:szCs w:val="20"/>
               </w:rPr>
-            </w:pPr>
+              <w:t>Greensheets</w:t>
+            </w:r>
+            <w:proofErr w:type="spellEnd"/>
             <w:r>
               <w:rPr>
                 <w:rFonts w:ascii="Arial" w:hAnsi="Arial"/>
                 <w:sz w:val="20"/>
                 <w:szCs w:val="20"/>
               </w:rPr>
-              <w:t xml:space="preserve">Greensheets Application URL: </w:t>
+              <w:t xml:space="preserve"> were rejected.</w:t>
+            </w:r>
+          </w:p>
+          <w:p>
+            <w:pPr>
+              <w:pStyle w:val="PlainText"/>
+              <w:rPr>
+                <w:rFonts w:ascii="Arial" w:hAnsi="Arial"/>
+                <w:sz w:val="20"/>
+                <w:szCs w:val="20"/>
+              </w:rPr>
+            </w:pPr>
+            <w:proofErr w:type="spellStart"/>
+            <w:r>
+              <w:rPr>
+                <w:rFonts w:ascii="Arial" w:hAnsi="Arial"/>
+                <w:sz w:val="20"/>
+                <w:szCs w:val="20"/>
+              </w:rPr>
+              <w:t>Greensheets</w:t>
+            </w:r>
+            <w:proofErr w:type="spellEnd"/>
+            <w:r>
+              <w:rPr>
+                <w:rFonts w:ascii="Arial" w:hAnsi="Arial"/>
+                <w:sz w:val="20"/>
+                <w:szCs w:val="20"/>
+              </w:rPr>
+              <w:t xml:space="preserve"> Application URL: </w:t>
             </w:r>
             <w:r>
               <w:rPr>
@@ -13068,7 +14003,7 @@
               </w:rPr>
               <w:t>https://i2e.nci.nih.gov/greensheets/</w:t>
             </w:r>
-            <w:ins w:id="69" w:author="Tulchinskaya, Gaby (NIH/NCI) [C]" w:date="2017-06-26T15:14:00Z">
+            <w:ins w:id="78" w:author="Tulchinskaya, Gaby (NIH/NCI) [C]" w:date="2017-06-26T15:14:00Z">
               <w:r>
                 <w:rPr>
                   <w:rFonts w:ascii="Arial" w:hAnsi="Arial"/>
@@ -13123,8 +14058,90 @@
           <w:sz w:val="20"/>
           <w:szCs w:val="20"/>
         </w:rPr>
-        <w:t>GS emails are being sent by ProcessNewQuestionDefsServiceImpl. In addition, there is a property called gs_send_mail defined in greensheetconfig.properties that can be used to disable email sending (setting its value to false). The messages are being sent to the list of addresses defined in the gs_error_email_to property in greensheetconfig.properties</w:t>
-      </w:r>
+        <w:t xml:space="preserve">GS emails are being sent by </w:t>
+      </w:r>
+      <w:proofErr w:type="spellStart"/>
+      <w:r>
+        <w:rPr>
+          <w:rFonts w:ascii="Arial" w:hAnsi="Arial"/>
+          <w:sz w:val="20"/>
+          <w:szCs w:val="20"/>
+        </w:rPr>
+        <w:t>ProcessNewQuestionDefsServiceImpl</w:t>
+      </w:r>
+      <w:proofErr w:type="spellEnd"/>
+      <w:r>
+        <w:rPr>
+          <w:rFonts w:ascii="Arial" w:hAnsi="Arial"/>
+          <w:sz w:val="20"/>
+          <w:szCs w:val="20"/>
+        </w:rPr>
+        <w:t xml:space="preserve">. In addition, there is a property called </w:t>
+      </w:r>
+      <w:proofErr w:type="spellStart"/>
+      <w:r>
+        <w:rPr>
+          <w:rFonts w:ascii="Arial" w:hAnsi="Arial"/>
+          <w:sz w:val="20"/>
+          <w:szCs w:val="20"/>
+        </w:rPr>
+        <w:t>gs_send_mail</w:t>
+      </w:r>
+      <w:proofErr w:type="spellEnd"/>
+      <w:r>
+        <w:rPr>
+          <w:rFonts w:ascii="Arial" w:hAnsi="Arial"/>
+          <w:sz w:val="20"/>
+          <w:szCs w:val="20"/>
+        </w:rPr>
+        <w:t xml:space="preserve"> defined in </w:t>
+      </w:r>
+      <w:proofErr w:type="spellStart"/>
+      <w:r>
+        <w:rPr>
+          <w:rFonts w:ascii="Arial" w:hAnsi="Arial"/>
+          <w:sz w:val="20"/>
+          <w:szCs w:val="20"/>
+        </w:rPr>
+        <w:t>greensheetconfig.properties</w:t>
+      </w:r>
+      <w:proofErr w:type="spellEnd"/>
+      <w:r>
+        <w:rPr>
+          <w:rFonts w:ascii="Arial" w:hAnsi="Arial"/>
+          <w:sz w:val="20"/>
+          <w:szCs w:val="20"/>
+        </w:rPr>
+        <w:t xml:space="preserve"> that can be used to disable email sending (setting its value to false). The messages are being sent to the list of addresses defined in the </w:t>
+      </w:r>
+      <w:proofErr w:type="spellStart"/>
+      <w:r>
+        <w:rPr>
+          <w:rFonts w:ascii="Arial" w:hAnsi="Arial"/>
+          <w:sz w:val="20"/>
+          <w:szCs w:val="20"/>
+        </w:rPr>
+        <w:t>gs_error_email_to</w:t>
+      </w:r>
+      <w:proofErr w:type="spellEnd"/>
+      <w:r>
+        <w:rPr>
+          <w:rFonts w:ascii="Arial" w:hAnsi="Arial"/>
+          <w:sz w:val="20"/>
+          <w:szCs w:val="20"/>
+        </w:rPr>
+        <w:t xml:space="preserve"> property in </w:t>
+      </w:r>
+      <w:proofErr w:type="spellStart"/>
+      <w:r>
+        <w:rPr>
+          <w:rFonts w:ascii="Arial" w:hAnsi="Arial"/>
+          <w:sz w:val="20"/>
+          <w:szCs w:val="20"/>
+        </w:rPr>
+        <w:t>greensheetconfig.properties</w:t>
+      </w:r>
+      <w:proofErr w:type="spellEnd"/>
     </w:p>
     <w:p>
       <w:pPr>
@@ -13169,11 +14186,11 @@
       <w:pPr>
         <w:pStyle w:val="Heading1"/>
       </w:pPr>
-      <w:bookmarkStart w:id="70" w:name="_Toc484078210"/>
+      <w:bookmarkStart w:id="79" w:name="_Toc484078210"/>
       <w:r>
         <w:t>Non-functional requirements</w:t>
       </w:r>
-      <w:bookmarkEnd w:id="70"/>
+      <w:bookmarkEnd w:id="79"/>
     </w:p>
     <w:p>
       <w:r>
@@ -13307,7 +14324,25 @@
           <w:sz w:val="20"/>
           <w:szCs w:val="20"/>
         </w:rPr>
-        <w:t>If the form in REVISION module is NOT tied to any type/mech at all</w:t>
+        <w:t>If the form in REVISION module is NOT tied to any type/</w:t>
+      </w:r>
+      <w:proofErr w:type="spellStart"/>
+      <w:r>
+        <w:rPr>
+          <w:rFonts w:ascii="Arial" w:hAnsi="Arial"/>
+          <w:sz w:val="20"/>
+          <w:szCs w:val="20"/>
+        </w:rPr>
+        <w:t>mech</w:t>
+      </w:r>
+      <w:proofErr w:type="spellEnd"/>
+      <w:r>
+        <w:rPr>
+          <w:rFonts w:ascii="Arial" w:hAnsi="Arial"/>
+          <w:sz w:val="20"/>
+          <w:szCs w:val="20"/>
+        </w:rPr>
+        <w:t xml:space="preserve"> at all</w:t>
       </w:r>
     </w:p>
     <w:p>
@@ -13329,7 +14364,25 @@
           <w:sz w:val="20"/>
           <w:szCs w:val="20"/>
         </w:rPr>
-        <w:t>If the form in REVISION module is related to any other type/mech than 0/0</w:t>
+        <w:t>If the form in REVISION module is related to any other type/</w:t>
+      </w:r>
+      <w:proofErr w:type="spellStart"/>
+      <w:r>
+        <w:rPr>
+          <w:rFonts w:ascii="Arial" w:hAnsi="Arial"/>
+          <w:sz w:val="20"/>
+          <w:szCs w:val="20"/>
+        </w:rPr>
+        <w:t>mech</w:t>
+      </w:r>
+      <w:proofErr w:type="spellEnd"/>
+      <w:r>
+        <w:rPr>
+          <w:rFonts w:ascii="Arial" w:hAnsi="Arial"/>
+          <w:sz w:val="20"/>
+          <w:szCs w:val="20"/>
+        </w:rPr>
+        <w:t xml:space="preserve"> than 0/0</w:t>
       </w:r>
       <w:r>
         <w:rPr>
@@ -13363,18 +14416,37 @@
           <w:numId w:val="23"/>
         </w:numPr>
         <w:rPr>
-          <w:rFonts w:ascii="Arial" w:hAnsi="Arial"/>
-          <w:sz w:val="20"/>
-          <w:szCs w:val="20"/>
-        </w:rPr>
-      </w:pPr>
-      <w:r>
-        <w:rPr>
-          <w:rFonts w:ascii="Arial" w:hAnsi="Arial"/>
-          <w:sz w:val="20"/>
-          <w:szCs w:val="20"/>
-        </w:rPr>
-        <w:t>If any form in the module is NOT tied to any type/mech at all</w:t>
+          <w:ins w:id="80" w:author="Tulchinskaya, Gaby (NIH/NCI) [C]" w:date="2017-07-21T09:58:00Z"/>
+          <w:rFonts w:ascii="Arial" w:hAnsi="Arial"/>
+          <w:sz w:val="20"/>
+          <w:szCs w:val="20"/>
+        </w:rPr>
+      </w:pPr>
+      <w:r>
+        <w:rPr>
+          <w:rFonts w:ascii="Arial" w:hAnsi="Arial"/>
+          <w:sz w:val="20"/>
+          <w:szCs w:val="20"/>
+        </w:rPr>
+        <w:t>If any form in the module is NOT tied to any type/</w:t>
+      </w:r>
+      <w:proofErr w:type="spellStart"/>
+      <w:r>
+        <w:rPr>
+          <w:rFonts w:ascii="Arial" w:hAnsi="Arial"/>
+          <w:sz w:val="20"/>
+          <w:szCs w:val="20"/>
+        </w:rPr>
+        <w:t>mech</w:t>
+      </w:r>
+      <w:proofErr w:type="spellEnd"/>
+      <w:r>
+        <w:rPr>
+          <w:rFonts w:ascii="Arial" w:hAnsi="Arial"/>
+          <w:sz w:val="20"/>
+          <w:szCs w:val="20"/>
+        </w:rPr>
+        <w:t xml:space="preserve"> at all</w:t>
       </w:r>
     </w:p>
     <w:p>
@@ -13390,22 +14462,16 @@
           <w:szCs w:val="20"/>
         </w:rPr>
       </w:pPr>
-      <w:r>
-        <w:rPr>
-          <w:rFonts w:ascii="Arial" w:hAnsi="Arial"/>
-          <w:sz w:val="20"/>
-          <w:szCs w:val="20"/>
-        </w:rPr>
-        <w:t>If any form in the module is tied to type/mech 0/0</w:t>
-      </w:r>
-      <w:r>
-        <w:rPr>
-          <w:rFonts w:ascii="Arial" w:hAnsi="Arial"/>
-          <w:sz w:val="20"/>
-          <w:szCs w:val="20"/>
-        </w:rPr>
-        <w:t>00</w:t>
-      </w:r>
+      <w:ins w:id="81" w:author="Tulchinskaya, Gaby (NIH/NCI) [C]" w:date="2017-07-21T09:58:00Z">
+        <w:r>
+          <w:rPr>
+            <w:rFonts w:ascii="Arial" w:hAnsi="Arial"/>
+            <w:sz w:val="20"/>
+            <w:szCs w:val="20"/>
+          </w:rPr>
+          <w:t>If the module contains duplicate form names</w:t>
+        </w:r>
+      </w:ins>
     </w:p>
     <w:p>
       <w:pPr>
@@ -13427,6 +14493,54 @@
           <w:szCs w:val="20"/>
         </w:rPr>
         <w:lastRenderedPageBreak/>
+        <w:t>If any form in the module is tied to type/</w:t>
+      </w:r>
+      <w:proofErr w:type="spellStart"/>
+      <w:r>
+        <w:rPr>
+          <w:rFonts w:ascii="Arial" w:hAnsi="Arial"/>
+          <w:sz w:val="20"/>
+          <w:szCs w:val="20"/>
+        </w:rPr>
+        <w:t>mech</w:t>
+      </w:r>
+      <w:proofErr w:type="spellEnd"/>
+      <w:r>
+        <w:rPr>
+          <w:rFonts w:ascii="Arial" w:hAnsi="Arial"/>
+          <w:sz w:val="20"/>
+          <w:szCs w:val="20"/>
+        </w:rPr>
+        <w:t xml:space="preserve"> 0/0</w:t>
+      </w:r>
+      <w:r>
+        <w:rPr>
+          <w:rFonts w:ascii="Arial" w:hAnsi="Arial"/>
+          <w:sz w:val="20"/>
+          <w:szCs w:val="20"/>
+        </w:rPr>
+        <w:t>00</w:t>
+      </w:r>
+    </w:p>
+    <w:p>
+      <w:pPr>
+        <w:pStyle w:val="ListParagraph"/>
+        <w:numPr>
+          <w:ilvl w:val="0"/>
+          <w:numId w:val="23"/>
+        </w:numPr>
+        <w:rPr>
+          <w:rFonts w:ascii="Arial" w:hAnsi="Arial"/>
+          <w:sz w:val="20"/>
+          <w:szCs w:val="20"/>
+        </w:rPr>
+      </w:pPr>
+      <w:r>
+        <w:rPr>
+          <w:rFonts w:ascii="Arial" w:hAnsi="Arial"/>
+          <w:sz w:val="20"/>
+          <w:szCs w:val="20"/>
+        </w:rPr>
         <w:t>If it’s a Specialist module =&gt; error if the forms of any other type, but Specialist</w:t>
       </w:r>
     </w:p>
@@ -13585,7 +14699,7 @@
           <w:rPr>
             <w:noProof/>
           </w:rPr>
-          <w:t>7</w:t>
+          <w:t>20</w:t>
         </w:r>
         <w:r>
           <w:rPr>
@@ -13645,15 +14759,29 @@
       </w:rPr>
       <w:t xml:space="preserve"> of </w:t>
     </w:r>
-    <w:fldSimple w:instr=" SECTIONPAGES  \* Arabic  \* MERGEFORMAT ">
-      <w:r>
-        <w:rPr>
-          <w:rStyle w:val="PageNumber"/>
-          <w:noProof/>
-        </w:rPr>
-        <w:t>23</w:t>
-      </w:r>
-    </w:fldSimple>
+    <w:r>
+      <w:fldChar w:fldCharType="begin"/>
+    </w:r>
+    <w:r>
+      <w:instrText xml:space="preserve"> SECTIONPAGES  \* Arabic  \* MERGEFORMAT </w:instrText>
+    </w:r>
+    <w:r>
+      <w:fldChar w:fldCharType="separate"/>
+    </w:r>
+    <w:r>
+      <w:rPr>
+        <w:rStyle w:val="PageNumber"/>
+        <w:noProof/>
+      </w:rPr>
+      <w:t>23</w:t>
+    </w:r>
+    <w:r>
+      <w:rPr>
+        <w:rStyle w:val="PageNumber"/>
+        <w:noProof/>
+      </w:rPr>
+      <w:fldChar w:fldCharType="end"/>
+    </w:r>
   </w:p>
   <w:p/>
 </w:ftr>
@@ -19509,7 +20637,7 @@
 </file>
 
 <file path=customXml/itemProps1.xml><?xml version="1.0" encoding="utf-8"?>
-<ds:datastoreItem xmlns:ds="http://schemas.openxmlformats.org/officeDocument/2006/customXml" ds:itemID="{2ADBEFAA-012D-4DEB-A7CB-ABF4AE19E7E5}">
+<ds:datastoreItem xmlns:ds="http://schemas.openxmlformats.org/officeDocument/2006/customXml" ds:itemID="{BA40BA3F-231B-4BF9-BE63-618E6B592368}">
   <ds:schemaRefs>
     <ds:schemaRef ds:uri="http://schemas.openxmlformats.org/officeDocument/2006/bibliography"/>
   </ds:schemaRefs>

</xml_diff>

<commit_message>
Added success messages text to sec. “For a user with Draft Viewer and/or Draft Administrator role”
</commit_message>
<xml_diff>
--- a/Requirements/Specs/Draft Area - Scope.docx
+++ b/Requirements/Specs/Draft Area - Scope.docx
@@ -91,6 +91,8 @@
           <w:docGrid w:linePitch="360"/>
         </w:sectPr>
       </w:pPr>
+      <w:bookmarkStart w:id="0" w:name="_GoBack"/>
+      <w:bookmarkEnd w:id="0"/>
       <w:r>
         <w:t xml:space="preserve">Version </w:t>
       </w:r>
@@ -100,12 +102,12 @@
         </w:rPr>
         <w:t>1.</w:t>
       </w:r>
-      <w:ins w:id="0" w:author="Tulchinskaya, Gaby (NIH/NCI) [C]" w:date="2017-07-21T09:59:00Z">
+      <w:ins w:id="1" w:author="Tulchinskaya, Gaby (NIH/NCI) [C]" w:date="2017-07-31T11:24:00Z">
         <w:r>
           <w:rPr>
             <w:color w:val="0000FF"/>
           </w:rPr>
-          <w:t>8</w:t>
+          <w:t>9</w:t>
         </w:r>
       </w:ins>
     </w:p>
@@ -859,7 +861,7 @@
       <w:tr>
         <w:trPr>
           <w:cantSplit/>
-          <w:ins w:id="1" w:author="Tulchinskaya, Gaby (NIH/NCI) [C]" w:date="2017-06-27T15:13:00Z"/>
+          <w:ins w:id="2" w:author="Tulchinskaya, Gaby (NIH/NCI) [C]" w:date="2017-06-27T15:13:00Z"/>
         </w:trPr>
         <w:tc>
           <w:tcPr>
@@ -872,10 +874,10 @@
               <w:widowControl w:val="0"/>
               <w:jc w:val="center"/>
               <w:rPr>
-                <w:ins w:id="2" w:author="Tulchinskaya, Gaby (NIH/NCI) [C]" w:date="2017-06-27T15:13:00Z"/>
+                <w:ins w:id="3" w:author="Tulchinskaya, Gaby (NIH/NCI) [C]" w:date="2017-06-27T15:13:00Z"/>
               </w:rPr>
             </w:pPr>
-            <w:ins w:id="3" w:author="Tulchinskaya, Gaby (NIH/NCI) [C]" w:date="2017-06-27T15:13:00Z">
+            <w:ins w:id="4" w:author="Tulchinskaya, Gaby (NIH/NCI) [C]" w:date="2017-06-27T15:13:00Z">
               <w:r>
                 <w:t>1.7</w:t>
               </w:r>
@@ -893,10 +895,10 @@
               <w:widowControl w:val="0"/>
               <w:jc w:val="center"/>
               <w:rPr>
-                <w:ins w:id="4" w:author="Tulchinskaya, Gaby (NIH/NCI) [C]" w:date="2017-06-27T15:13:00Z"/>
+                <w:ins w:id="5" w:author="Tulchinskaya, Gaby (NIH/NCI) [C]" w:date="2017-06-27T15:13:00Z"/>
               </w:rPr>
             </w:pPr>
-            <w:ins w:id="5" w:author="Tulchinskaya, Gaby (NIH/NCI) [C]" w:date="2017-06-27T15:13:00Z">
+            <w:ins w:id="6" w:author="Tulchinskaya, Gaby (NIH/NCI) [C]" w:date="2017-06-27T15:13:00Z">
               <w:r>
                 <w:t>6/27/2017</w:t>
               </w:r>
@@ -913,10 +915,10 @@
               <w:pStyle w:val="Cell"/>
               <w:widowControl w:val="0"/>
               <w:rPr>
-                <w:ins w:id="6" w:author="Tulchinskaya, Gaby (NIH/NCI) [C]" w:date="2017-06-27T15:13:00Z"/>
+                <w:ins w:id="7" w:author="Tulchinskaya, Gaby (NIH/NCI) [C]" w:date="2017-06-27T15:13:00Z"/>
               </w:rPr>
             </w:pPr>
-            <w:ins w:id="7" w:author="Tulchinskaya, Gaby (NIH/NCI) [C]" w:date="2017-06-27T15:13:00Z">
+            <w:ins w:id="8" w:author="Tulchinskaya, Gaby (NIH/NCI) [C]" w:date="2017-06-27T15:13:00Z">
               <w:r>
                 <w:t>G. Tulchinskaya</w:t>
               </w:r>
@@ -934,15 +936,15 @@
               <w:pStyle w:val="Cell"/>
               <w:widowControl w:val="0"/>
               <w:rPr>
-                <w:ins w:id="8" w:author="Tulchinskaya, Gaby (NIH/NCI) [C]" w:date="2017-06-27T15:13:00Z"/>
+                <w:ins w:id="9" w:author="Tulchinskaya, Gaby (NIH/NCI) [C]" w:date="2017-06-27T15:13:00Z"/>
               </w:rPr>
             </w:pPr>
-            <w:ins w:id="9" w:author="Tulchinskaya, Gaby (NIH/NCI) [C]" w:date="2017-06-27T15:13:00Z">
+            <w:ins w:id="10" w:author="Tulchinskaya, Gaby (NIH/NCI) [C]" w:date="2017-06-27T15:13:00Z">
               <w:r>
                 <w:t xml:space="preserve">Modified the text for e-mail </w:t>
               </w:r>
             </w:ins>
-            <w:ins w:id="10" w:author="Tulchinskaya, Gaby (NIH/NCI) [C]" w:date="2017-06-27T15:14:00Z">
+            <w:ins w:id="11" w:author="Tulchinskaya, Gaby (NIH/NCI) [C]" w:date="2017-06-27T15:14:00Z">
               <w:r>
                 <w:t>boilerplate to testers after it was provided by OGA.</w:t>
               </w:r>
@@ -953,7 +955,7 @@
       <w:tr>
         <w:trPr>
           <w:cantSplit/>
-          <w:ins w:id="11" w:author="Tulchinskaya, Gaby (NIH/NCI) [C]" w:date="2017-07-21T09:59:00Z"/>
+          <w:ins w:id="12" w:author="Tulchinskaya, Gaby (NIH/NCI) [C]" w:date="2017-07-21T09:59:00Z"/>
         </w:trPr>
         <w:tc>
           <w:tcPr>
@@ -966,10 +968,10 @@
               <w:widowControl w:val="0"/>
               <w:jc w:val="center"/>
               <w:rPr>
-                <w:ins w:id="12" w:author="Tulchinskaya, Gaby (NIH/NCI) [C]" w:date="2017-07-21T09:59:00Z"/>
+                <w:ins w:id="13" w:author="Tulchinskaya, Gaby (NIH/NCI) [C]" w:date="2017-07-21T09:59:00Z"/>
               </w:rPr>
             </w:pPr>
-            <w:ins w:id="13" w:author="Tulchinskaya, Gaby (NIH/NCI) [C]" w:date="2017-07-21T09:59:00Z">
+            <w:ins w:id="14" w:author="Tulchinskaya, Gaby (NIH/NCI) [C]" w:date="2017-07-21T09:59:00Z">
               <w:r>
                 <w:t>1.8</w:t>
               </w:r>
@@ -987,10 +989,10 @@
               <w:widowControl w:val="0"/>
               <w:jc w:val="center"/>
               <w:rPr>
-                <w:ins w:id="14" w:author="Tulchinskaya, Gaby (NIH/NCI) [C]" w:date="2017-07-21T09:59:00Z"/>
+                <w:ins w:id="15" w:author="Tulchinskaya, Gaby (NIH/NCI) [C]" w:date="2017-07-21T09:59:00Z"/>
               </w:rPr>
             </w:pPr>
-            <w:ins w:id="15" w:author="Tulchinskaya, Gaby (NIH/NCI) [C]" w:date="2017-07-21T09:59:00Z">
+            <w:ins w:id="16" w:author="Tulchinskaya, Gaby (NIH/NCI) [C]" w:date="2017-07-21T09:59:00Z">
               <w:r>
                 <w:t>7/21/2017</w:t>
               </w:r>
@@ -1007,10 +1009,10 @@
               <w:pStyle w:val="Cell"/>
               <w:widowControl w:val="0"/>
               <w:rPr>
-                <w:ins w:id="16" w:author="Tulchinskaya, Gaby (NIH/NCI) [C]" w:date="2017-07-21T09:59:00Z"/>
+                <w:ins w:id="17" w:author="Tulchinskaya, Gaby (NIH/NCI) [C]" w:date="2017-07-21T09:59:00Z"/>
               </w:rPr>
             </w:pPr>
-            <w:ins w:id="17" w:author="Tulchinskaya, Gaby (NIH/NCI) [C]" w:date="2017-07-21T09:59:00Z">
+            <w:ins w:id="18" w:author="Tulchinskaya, Gaby (NIH/NCI) [C]" w:date="2017-07-21T09:59:00Z">
               <w:r>
                 <w:t>G. Tulchinskaya</w:t>
               </w:r>
@@ -1028,26 +1030,129 @@
               <w:pStyle w:val="Cell"/>
               <w:widowControl w:val="0"/>
               <w:rPr>
-                <w:ins w:id="18" w:author="Tulchinskaya, Gaby (NIH/NCI) [C]" w:date="2017-07-21T09:59:00Z"/>
+                <w:ins w:id="19" w:author="Tulchinskaya, Gaby (NIH/NCI) [C]" w:date="2017-07-21T09:59:00Z"/>
               </w:rPr>
             </w:pPr>
-            <w:ins w:id="19" w:author="Tulchinskaya, Gaby (NIH/NCI) [C]" w:date="2017-07-21T09:59:00Z">
+            <w:ins w:id="20" w:author="Tulchinskaya, Gaby (NIH/NCI) [C]" w:date="2017-07-21T09:59:00Z">
               <w:r>
-                <w:t xml:space="preserve">Added </w:t>
+                <w:t>Added req to sec. Non-functional requirements</w:t>
               </w:r>
-              <w:proofErr w:type="spellStart"/>
+            </w:ins>
+          </w:p>
+        </w:tc>
+      </w:tr>
+      <w:tr>
+        <w:trPr>
+          <w:cantSplit/>
+          <w:ins w:id="21" w:author="Tulchinskaya, Gaby (NIH/NCI) [C]" w:date="2017-07-31T11:23:00Z"/>
+        </w:trPr>
+        <w:tc>
+          <w:tcPr>
+            <w:tcW w:w="1099" w:type="dxa"/>
+            <w:vAlign w:val="center"/>
+          </w:tcPr>
+          <w:p>
+            <w:pPr>
+              <w:pStyle w:val="Cell"/>
+              <w:widowControl w:val="0"/>
+              <w:jc w:val="center"/>
+              <w:rPr>
+                <w:ins w:id="22" w:author="Tulchinskaya, Gaby (NIH/NCI) [C]" w:date="2017-07-31T11:23:00Z"/>
+              </w:rPr>
+            </w:pPr>
+            <w:ins w:id="23" w:author="Tulchinskaya, Gaby (NIH/NCI) [C]" w:date="2017-07-31T11:23:00Z">
               <w:r>
-                <w:t>req</w:t>
+                <w:t>1.9</w:t>
               </w:r>
-              <w:proofErr w:type="spellEnd"/>
+            </w:ins>
+          </w:p>
+        </w:tc>
+        <w:tc>
+          <w:tcPr>
+            <w:tcW w:w="1311" w:type="dxa"/>
+            <w:vAlign w:val="center"/>
+          </w:tcPr>
+          <w:p>
+            <w:pPr>
+              <w:pStyle w:val="Cell"/>
+              <w:widowControl w:val="0"/>
+              <w:jc w:val="center"/>
+              <w:rPr>
+                <w:ins w:id="24" w:author="Tulchinskaya, Gaby (NIH/NCI) [C]" w:date="2017-07-31T11:23:00Z"/>
+              </w:rPr>
+            </w:pPr>
+            <w:ins w:id="25" w:author="Tulchinskaya, Gaby (NIH/NCI) [C]" w:date="2017-07-31T11:24:00Z">
               <w:r>
-                <w:t xml:space="preserve"> to sec. </w:t>
+                <w:t>7/</w:t>
               </w:r>
               <w:r>
-                <w:t>Non-functional requirements</w:t>
+                <w:t>3</w:t>
               </w:r>
-              <w:bookmarkStart w:id="20" w:name="_GoBack"/>
-              <w:bookmarkEnd w:id="20"/>
+              <w:r>
+                <w:t>1/2017</w:t>
+              </w:r>
+            </w:ins>
+          </w:p>
+        </w:tc>
+        <w:tc>
+          <w:tcPr>
+            <w:tcW w:w="1593" w:type="dxa"/>
+            <w:vAlign w:val="center"/>
+          </w:tcPr>
+          <w:p>
+            <w:pPr>
+              <w:pStyle w:val="Cell"/>
+              <w:widowControl w:val="0"/>
+              <w:rPr>
+                <w:ins w:id="26" w:author="Tulchinskaya, Gaby (NIH/NCI) [C]" w:date="2017-07-31T11:23:00Z"/>
+              </w:rPr>
+            </w:pPr>
+            <w:ins w:id="27" w:author="Tulchinskaya, Gaby (NIH/NCI) [C]" w:date="2017-07-31T11:24:00Z">
+              <w:r>
+                <w:t>G. Tulchinskaya</w:t>
+              </w:r>
+            </w:ins>
+          </w:p>
+        </w:tc>
+        <w:tc>
+          <w:tcPr>
+            <w:tcW w:w="5443" w:type="dxa"/>
+            <w:gridSpan w:val="2"/>
+            <w:vAlign w:val="center"/>
+          </w:tcPr>
+          <w:p>
+            <w:pPr>
+              <w:pStyle w:val="Cell"/>
+              <w:widowControl w:val="0"/>
+              <w:rPr>
+                <w:ins w:id="28" w:author="Tulchinskaya, Gaby (NIH/NCI) [C]" w:date="2017-07-31T11:23:00Z"/>
+              </w:rPr>
+            </w:pPr>
+            <w:ins w:id="29" w:author="Tulchinskaya, Gaby (NIH/NCI) [C]" w:date="2017-07-31T11:23:00Z">
+              <w:r>
+                <w:t xml:space="preserve">Added success messages text to sec. </w:t>
+              </w:r>
+            </w:ins>
+            <w:ins w:id="30" w:author="Tulchinskaya, Gaby (NIH/NCI) [C]" w:date="2017-07-31T11:24:00Z">
+              <w:r>
+                <w:t>“</w:t>
+              </w:r>
+            </w:ins>
+            <w:ins w:id="31" w:author="Tulchinskaya, Gaby (NIH/NCI) [C]" w:date="2017-07-31T11:23:00Z">
+              <w:r>
+                <w:t>For a user with Draft Viewer and/or Draft</w:t>
+              </w:r>
+              <w:r>
+                <w:t xml:space="preserve"> Administrator </w:t>
+              </w:r>
+              <w:r>
+                <w:t>role</w:t>
+              </w:r>
+            </w:ins>
+            <w:ins w:id="32" w:author="Tulchinskaya, Gaby (NIH/NCI) [C]" w:date="2017-07-31T11:24:00Z">
+              <w:r>
+                <w:t>”</w:t>
+              </w:r>
             </w:ins>
           </w:p>
         </w:tc>
@@ -1242,7 +1347,6 @@
         <w:pStyle w:val="Header1"/>
       </w:pPr>
       <w:r>
-        <w:lastRenderedPageBreak/>
         <w:t>Key Terms</w:t>
       </w:r>
     </w:p>
@@ -3614,12 +3718,12 @@
       <w:r>
         <w:br w:type="page"/>
       </w:r>
-      <w:bookmarkStart w:id="21" w:name="_Toc484078185"/>
+      <w:bookmarkStart w:id="33" w:name="_Toc484078185"/>
       <w:r>
         <w:lastRenderedPageBreak/>
         <w:t>Document scope</w:t>
       </w:r>
-      <w:bookmarkEnd w:id="21"/>
+      <w:bookmarkEnd w:id="33"/>
     </w:p>
     <w:p>
       <w:pPr>
@@ -3680,11 +3784,11 @@
       <w:pPr>
         <w:pStyle w:val="Heading1"/>
       </w:pPr>
-      <w:bookmarkStart w:id="22" w:name="_Toc484078186"/>
+      <w:bookmarkStart w:id="34" w:name="_Toc484078186"/>
       <w:r>
         <w:t>Business Need Description</w:t>
       </w:r>
-      <w:bookmarkEnd w:id="22"/>
+      <w:bookmarkEnd w:id="34"/>
     </w:p>
     <w:p>
       <w:pPr>
@@ -3713,23 +3817,7 @@
           <w:sz w:val="20"/>
           <w:szCs w:val="20"/>
         </w:rPr>
-        <w:t xml:space="preserve">allows grants administration personnel to directly specify, modify and deploy </w:t>
-      </w:r>
-      <w:proofErr w:type="spellStart"/>
-      <w:r>
-        <w:rPr>
-          <w:sz w:val="20"/>
-          <w:szCs w:val="20"/>
-        </w:rPr>
-        <w:t>greensheets</w:t>
-      </w:r>
-      <w:proofErr w:type="spellEnd"/>
-      <w:r>
-        <w:rPr>
-          <w:sz w:val="20"/>
-          <w:szCs w:val="20"/>
-        </w:rPr>
-        <w:t xml:space="preserve"> questionnaires. Within Form Builder</w:t>
+        <w:t>allows grants administration personnel to directly specify, modify and deploy greensheets questionnaires. Within Form Builder</w:t>
       </w:r>
       <w:r>
         <w:rPr>
@@ -3813,23 +3901,7 @@
           <w:sz w:val="20"/>
           <w:szCs w:val="20"/>
         </w:rPr>
-        <w:t xml:space="preserve">s from Form Builder to </w:t>
-      </w:r>
-      <w:proofErr w:type="spellStart"/>
-      <w:r>
-        <w:rPr>
-          <w:sz w:val="20"/>
-          <w:szCs w:val="20"/>
-        </w:rPr>
-        <w:t>Greensheets</w:t>
-      </w:r>
-      <w:proofErr w:type="spellEnd"/>
-      <w:r>
-        <w:rPr>
-          <w:sz w:val="20"/>
-          <w:szCs w:val="20"/>
-        </w:rPr>
-        <w:t xml:space="preserve"> is always at the level of a Module. </w:t>
+        <w:t xml:space="preserve">s from Form Builder to Greensheets is always at the level of a Module. </w:t>
       </w:r>
     </w:p>
     <w:p>
@@ -3865,10 +3937,10 @@
             <v:path o:extrusionok="f" gradientshapeok="t" o:connecttype="rect"/>
             <o:lock v:ext="edit" aspectratio="t"/>
           </v:shapetype>
-          <v:shape id="_x0000_i1025" type="#_x0000_t75" style="width:467.5pt;height:218.6pt" o:ole="">
+          <v:shape id="_x0000_i1025" type="#_x0000_t75" style="width:467.5pt;height:218.5pt" o:ole="">
             <v:imagedata r:id="rId16" o:title=""/>
           </v:shape>
-          <o:OLEObject Type="Embed" ProgID="Visio.Drawing.11" ShapeID="_x0000_i1025" DrawAspect="Content" ObjectID="_1562136366" r:id="rId17"/>
+          <o:OLEObject Type="Embed" ProgID="Visio.Drawing.11" ShapeID="_x0000_i1025" DrawAspect="Content" ObjectID="_1563005466" r:id="rId17"/>
         </w:object>
       </w:r>
     </w:p>
@@ -3928,47 +4000,47 @@
       <w:r>
         <w:t xml:space="preserve">, sec. </w:t>
       </w:r>
-      <w:bookmarkStart w:id="23" w:name="_Toc464140073"/>
+      <w:bookmarkStart w:id="35" w:name="_Toc464140073"/>
       <w:r>
         <w:t>Dependencies with other systems</w:t>
       </w:r>
-      <w:bookmarkEnd w:id="23"/>
+      <w:bookmarkEnd w:id="35"/>
       <w:r>
         <w:t xml:space="preserve"> =&gt; </w:t>
       </w:r>
-      <w:bookmarkStart w:id="24" w:name="_Toc464140074"/>
+      <w:bookmarkStart w:id="36" w:name="_Toc464140074"/>
       <w:r>
         <w:t>Significant dependencies</w:t>
       </w:r>
-      <w:bookmarkEnd w:id="24"/>
+      <w:bookmarkEnd w:id="36"/>
       <w:r>
         <w:t xml:space="preserve"> =&gt; </w:t>
       </w:r>
-      <w:bookmarkStart w:id="25" w:name="_Toc464140075"/>
+      <w:bookmarkStart w:id="37" w:name="_Toc464140075"/>
       <w:r>
         <w:t>Form Builder – changes for re-design</w:t>
       </w:r>
-      <w:bookmarkEnd w:id="25"/>
+      <w:bookmarkEnd w:id="37"/>
     </w:p>
     <w:p>
       <w:pPr>
         <w:pStyle w:val="Heading1"/>
       </w:pPr>
-      <w:bookmarkStart w:id="26" w:name="_Toc484078187"/>
+      <w:bookmarkStart w:id="38" w:name="_Toc484078187"/>
       <w:r>
         <w:t>User roles</w:t>
       </w:r>
-      <w:bookmarkEnd w:id="26"/>
+      <w:bookmarkEnd w:id="38"/>
     </w:p>
     <w:p>
       <w:pPr>
         <w:pStyle w:val="Heading2"/>
       </w:pPr>
-      <w:bookmarkStart w:id="27" w:name="_Toc484078188"/>
+      <w:bookmarkStart w:id="39" w:name="_Toc484078188"/>
       <w:r>
         <w:t>Before re-design:</w:t>
       </w:r>
-      <w:bookmarkEnd w:id="27"/>
+      <w:bookmarkEnd w:id="39"/>
       <w:r>
         <w:t xml:space="preserve"> </w:t>
       </w:r>
@@ -3978,15 +4050,7 @@
         <w:pStyle w:val="BodyText"/>
       </w:pPr>
       <w:r>
-        <w:t xml:space="preserve">Before re-design similar, much more limited functionality existed in </w:t>
-      </w:r>
-      <w:proofErr w:type="spellStart"/>
-      <w:r>
-        <w:t>Greensheets</w:t>
-      </w:r>
-      <w:proofErr w:type="spellEnd"/>
-      <w:r>
-        <w:t xml:space="preserve"> system. Two roles had access to the draft area:</w:t>
+        <w:t>Before re-design similar, much more limited functionality existed in Greensheets system. Two roles had access to the draft area:</w:t>
       </w:r>
     </w:p>
     <w:p>
@@ -4006,15 +4070,7 @@
         <w:t>GS_DV</w:t>
       </w:r>
       <w:r>
-        <w:t xml:space="preserve"> role) – had ability to review draft </w:t>
-      </w:r>
-      <w:proofErr w:type="spellStart"/>
-      <w:r>
-        <w:t>greensheets</w:t>
-      </w:r>
-      <w:proofErr w:type="spellEnd"/>
-      <w:r>
-        <w:t xml:space="preserve"> in the module</w:t>
+        <w:t xml:space="preserve"> role) – had ability to review draft greensheets in the module</w:t>
       </w:r>
       <w:r>
         <w:t>, exported</w:t>
@@ -4058,15 +4114,7 @@
         </w:numPr>
       </w:pPr>
       <w:r>
-        <w:t xml:space="preserve">Review draft </w:t>
-      </w:r>
-      <w:proofErr w:type="spellStart"/>
-      <w:r>
-        <w:t>greensheets</w:t>
-      </w:r>
-      <w:proofErr w:type="spellEnd"/>
-      <w:r>
-        <w:t xml:space="preserve"> in the module</w:t>
+        <w:t>Review draft greensheets in the module</w:t>
       </w:r>
       <w:r>
         <w:t>, exported</w:t>
@@ -4104,7 +4152,7 @@
       <w:pPr>
         <w:pStyle w:val="Heading2"/>
       </w:pPr>
-      <w:bookmarkStart w:id="28" w:name="_Toc484078189"/>
+      <w:bookmarkStart w:id="40" w:name="_Toc484078189"/>
       <w:r>
         <w:t xml:space="preserve">Changes </w:t>
       </w:r>
@@ -4114,33 +4162,17 @@
       <w:r>
         <w:t xml:space="preserve"> re-design:</w:t>
       </w:r>
-      <w:bookmarkEnd w:id="28"/>
-    </w:p>
-    <w:p>
-      <w:r>
-        <w:t xml:space="preserve">There is no connection between Form Builder roles and </w:t>
-      </w:r>
-      <w:proofErr w:type="spellStart"/>
-      <w:r>
-        <w:t>Greensheet</w:t>
-      </w:r>
-      <w:proofErr w:type="spellEnd"/>
-      <w:r>
-        <w:t xml:space="preserve"> roles. </w:t>
+      <w:bookmarkEnd w:id="40"/>
+    </w:p>
+    <w:p>
+      <w:r>
+        <w:t xml:space="preserve">There is no connection between Form Builder roles and Greensheet roles. </w:t>
       </w:r>
       <w:r>
         <w:t>OGA requested that a</w:t>
       </w:r>
       <w:r>
-        <w:t xml:space="preserve">ccess to </w:t>
-      </w:r>
-      <w:proofErr w:type="spellStart"/>
-      <w:r>
-        <w:t>Greensheets</w:t>
-      </w:r>
-      <w:proofErr w:type="spellEnd"/>
-      <w:r>
-        <w:t xml:space="preserve"> Draft Area should be provided to all users who have Author or Approver role in Form Builder.</w:t>
+        <w:t>ccess to Greensheets Draft Area should be provided to all users who have Author or Approver role in Form Builder.</w:t>
       </w:r>
       <w:r>
         <w:t xml:space="preserve"> </w:t>
@@ -4149,13 +4181,8 @@
         <w:t>OGA will provide the list of people and CBIIT will assign</w:t>
       </w:r>
       <w:r>
-        <w:t xml:space="preserve"> </w:t>
-      </w:r>
-      <w:proofErr w:type="spellStart"/>
-      <w:r>
-        <w:t>Greensheet</w:t>
-      </w:r>
-      <w:proofErr w:type="spellEnd"/>
+        <w:t xml:space="preserve"> Greensheet</w:t>
+      </w:r>
       <w:r>
         <w:t xml:space="preserve"> </w:t>
       </w:r>
@@ -4489,36 +4516,27 @@
       <w:r>
         <w:t>, sec.</w:t>
       </w:r>
-      <w:bookmarkStart w:id="29" w:name="_Toc464140061"/>
+      <w:bookmarkStart w:id="41" w:name="_Toc464140061"/>
       <w:r>
         <w:t xml:space="preserve"> </w:t>
       </w:r>
       <w:r>
         <w:t>GreenSheets users</w:t>
       </w:r>
-      <w:bookmarkEnd w:id="29"/>
+      <w:bookmarkEnd w:id="41"/>
       <w:r>
         <w:t xml:space="preserve"> =&gt; </w:t>
       </w:r>
-      <w:bookmarkStart w:id="30" w:name="_Toc464140062"/>
+      <w:bookmarkStart w:id="42" w:name="_Toc464140062"/>
       <w:r>
         <w:t>User roles</w:t>
       </w:r>
-      <w:bookmarkEnd w:id="30"/>
-    </w:p>
-    <w:p>
-      <w:r>
-        <w:t xml:space="preserve">The system should NOT impose any restrictions on testing (e.g. Program Director can test Specialist </w:t>
-      </w:r>
-      <w:proofErr w:type="spellStart"/>
-      <w:r>
-        <w:t>greensheet</w:t>
-      </w:r>
-      <w:proofErr w:type="spellEnd"/>
-      <w:r>
-        <w:t xml:space="preserve"> and Specialist can test Program </w:t>
-      </w:r>
-      <w:proofErr w:type="spellStart"/>
+      <w:bookmarkEnd w:id="42"/>
+    </w:p>
+    <w:p>
+      <w:r>
+        <w:t xml:space="preserve">The system should NOT impose any restrictions on testing (e.g. Program Director can test Specialist greensheet and Specialist can test Program </w:t>
+      </w:r>
       <w:r>
         <w:t>gr</w:t>
       </w:r>
@@ -4528,25 +4546,8 @@
       <w:r>
         <w:t>ensheet</w:t>
       </w:r>
-      <w:proofErr w:type="spellEnd"/>
-      <w:r>
-        <w:t xml:space="preserve"> and Draft Viewer/</w:t>
-      </w:r>
-      <w:proofErr w:type="spellStart"/>
-      <w:r>
-        <w:t>Administratior</w:t>
-      </w:r>
-      <w:proofErr w:type="spellEnd"/>
-      <w:r>
-        <w:t xml:space="preserve"> can test any </w:t>
-      </w:r>
-      <w:proofErr w:type="spellStart"/>
-      <w:r>
-        <w:t>greensheet</w:t>
-      </w:r>
-      <w:proofErr w:type="spellEnd"/>
-      <w:r>
-        <w:t>)</w:t>
+      <w:r>
+        <w:t xml:space="preserve"> and Draft Viewer/Administratior can test any greensheet)</w:t>
       </w:r>
       <w:r>
         <w:t xml:space="preserve">. OGA staff will be responsible for preventing such situations, but no system restrictions are needed. </w:t>
@@ -4560,15 +4561,7 @@
         <w:t>(s) to a specific from(s)</w:t>
       </w:r>
       <w:r>
-        <w:t xml:space="preserve">, and get access only to </w:t>
-      </w:r>
-      <w:proofErr w:type="spellStart"/>
-      <w:r>
-        <w:t>greensheet</w:t>
-      </w:r>
-      <w:proofErr w:type="spellEnd"/>
-      <w:r>
-        <w:t xml:space="preserve"> test page </w:t>
+        <w:t xml:space="preserve">, and get access only to greensheet test page </w:t>
       </w:r>
       <w:r>
         <w:t xml:space="preserve">for a corresponding from </w:t>
@@ -4703,17 +4696,17 @@
       <w:pPr>
         <w:pStyle w:val="Heading1"/>
       </w:pPr>
-      <w:bookmarkStart w:id="31" w:name="_Toc484078190"/>
+      <w:bookmarkStart w:id="43" w:name="_Toc484078190"/>
       <w:r>
         <w:t>Overall business flow description</w:t>
       </w:r>
-      <w:bookmarkEnd w:id="31"/>
+      <w:bookmarkEnd w:id="43"/>
     </w:p>
     <w:p>
       <w:pPr>
         <w:pStyle w:val="Heading2"/>
       </w:pPr>
-      <w:bookmarkStart w:id="32" w:name="_Toc484078191"/>
+      <w:bookmarkStart w:id="44" w:name="_Toc484078191"/>
       <w:r>
         <w:t xml:space="preserve">For </w:t>
       </w:r>
@@ -4741,7 +4734,7 @@
       <w:r>
         <w:t>role</w:t>
       </w:r>
-      <w:bookmarkEnd w:id="32"/>
+      <w:bookmarkEnd w:id="44"/>
     </w:p>
     <w:p>
       <w:r>
@@ -5078,25 +5071,7 @@
           <w:sz w:val="20"/>
           <w:szCs w:val="20"/>
         </w:rPr>
-        <w:t>Ability to see form name and related type/</w:t>
-      </w:r>
-      <w:proofErr w:type="spellStart"/>
-      <w:r>
-        <w:rPr>
-          <w:rFonts w:ascii="Arial" w:hAnsi="Arial"/>
-          <w:sz w:val="20"/>
-          <w:szCs w:val="20"/>
-        </w:rPr>
-        <w:t>mechs</w:t>
-      </w:r>
-      <w:proofErr w:type="spellEnd"/>
-      <w:r>
-        <w:rPr>
-          <w:rFonts w:ascii="Arial" w:hAnsi="Arial"/>
-          <w:sz w:val="20"/>
-          <w:szCs w:val="20"/>
-        </w:rPr>
-        <w:t xml:space="preserve"> </w:t>
+        <w:t xml:space="preserve">Ability to see form name and related type/mechs </w:t>
       </w:r>
     </w:p>
     <w:p>
@@ -5118,25 +5093,7 @@
           <w:sz w:val="20"/>
           <w:szCs w:val="20"/>
         </w:rPr>
-        <w:t>Ability to view what changed in the module (type/</w:t>
-      </w:r>
-      <w:proofErr w:type="spellStart"/>
-      <w:r>
-        <w:rPr>
-          <w:rFonts w:ascii="Arial" w:hAnsi="Arial"/>
-          <w:sz w:val="20"/>
-          <w:szCs w:val="20"/>
-        </w:rPr>
-        <w:t>mechs</w:t>
-      </w:r>
-      <w:proofErr w:type="spellEnd"/>
-      <w:r>
-        <w:rPr>
-          <w:rFonts w:ascii="Arial" w:hAnsi="Arial"/>
-          <w:sz w:val="20"/>
-          <w:szCs w:val="20"/>
-        </w:rPr>
-        <w:t xml:space="preserve"> added/deleted and forms changed) </w:t>
+        <w:t xml:space="preserve">Ability to view what changed in the module (type/mechs added/deleted and forms changed) </w:t>
       </w:r>
     </w:p>
     <w:p>
@@ -5226,18 +5183,8 @@
           <w:sz w:val="20"/>
           <w:szCs w:val="20"/>
         </w:rPr>
-        <w:t xml:space="preserve">Review and Test </w:t>
-      </w:r>
-      <w:proofErr w:type="spellStart"/>
-      <w:r>
-        <w:rPr>
-          <w:rFonts w:ascii="Arial" w:hAnsi="Arial"/>
-          <w:sz w:val="20"/>
-          <w:szCs w:val="20"/>
-        </w:rPr>
-        <w:t>Greensheet</w:t>
-      </w:r>
-      <w:proofErr w:type="spellEnd"/>
+        <w:t>Review and Test Greensheet</w:t>
+      </w:r>
       <w:r>
         <w:rPr>
           <w:rFonts w:ascii="Arial" w:hAnsi="Arial"/>
@@ -5271,6 +5218,7 @@
           <w:numId w:val="14"/>
         </w:numPr>
         <w:rPr>
+          <w:ins w:id="45" w:author="Tulchinskaya, Gaby (NIH/NCI) [C]" w:date="2017-07-31T11:22:00Z"/>
           <w:rFonts w:ascii="Arial" w:hAnsi="Arial"/>
           <w:sz w:val="20"/>
           <w:szCs w:val="20"/>
@@ -5335,13 +5283,114 @@
     </w:p>
     <w:p>
       <w:pPr>
+        <w:pStyle w:val="ListParagraph"/>
+        <w:ind w:left="360"/>
+        <w:rPr>
+          <w:ins w:id="46" w:author="Tulchinskaya, Gaby (NIH/NCI) [C]" w:date="2017-07-31T11:23:00Z"/>
+          <w:rFonts w:ascii="Arial" w:hAnsi="Arial"/>
+          <w:sz w:val="20"/>
+          <w:szCs w:val="20"/>
+        </w:rPr>
+      </w:pPr>
+      <w:ins w:id="47" w:author="Tulchinskaya, Gaby (NIH/NCI) [C]" w:date="2017-07-31T11:22:00Z">
+        <w:r>
+          <w:rPr>
+            <w:rFonts w:ascii="Arial" w:hAnsi="Arial"/>
+            <w:sz w:val="20"/>
+            <w:szCs w:val="20"/>
+          </w:rPr>
+          <w:t xml:space="preserve">NOTE: </w:t>
+        </w:r>
+      </w:ins>
+      <w:ins w:id="48" w:author="Tulchinskaya, Gaby (NIH/NCI) [C]" w:date="2017-07-31T11:23:00Z">
+        <w:r>
+          <w:rPr>
+            <w:rFonts w:ascii="Arial" w:hAnsi="Arial"/>
+            <w:sz w:val="20"/>
+            <w:szCs w:val="20"/>
+          </w:rPr>
+          <w:t>Success messages for Promote and Reject module</w:t>
+        </w:r>
+        <w:r>
+          <w:rPr>
+            <w:rFonts w:ascii="Arial" w:hAnsi="Arial"/>
+            <w:sz w:val="20"/>
+            <w:szCs w:val="20"/>
+          </w:rPr>
+          <w:t>:</w:t>
+        </w:r>
+      </w:ins>
+    </w:p>
+    <w:p>
+      <w:pPr>
+        <w:rPr>
+          <w:ins w:id="49" w:author="Tulchinskaya, Gaby (NIH/NCI) [C]" w:date="2017-07-31T11:23:00Z"/>
+          <w:rFonts w:asciiTheme="minorHAnsi" w:hAnsiTheme="minorHAnsi" w:cstheme="minorBidi"/>
+          <w:bCs w:val="0"/>
+        </w:rPr>
+      </w:pPr>
+      <w:ins w:id="50" w:author="Tulchinskaya, Gaby (NIH/NCI) [C]" w:date="2017-07-31T11:23:00Z">
+        <w:r>
+          <w:rPr>
+            <w:b/>
+          </w:rPr>
+          <w:t xml:space="preserve">Success: </w:t>
+        </w:r>
+        <w:r>
+          <w:rPr>
+            <w:color w:val="0070C0"/>
+          </w:rPr>
+          <w:t>&lt;Insert module name&gt;</w:t>
+        </w:r>
+        <w:r>
+          <w:t xml:space="preserve"> has been PROMOTED</w:t>
+        </w:r>
+      </w:ins>
+    </w:p>
+    <w:p>
+      <w:pPr>
+        <w:rPr>
+          <w:ins w:id="51" w:author="Tulchinskaya, Gaby (NIH/NCI) [C]" w:date="2017-07-31T11:23:00Z"/>
+        </w:rPr>
+      </w:pPr>
+      <w:ins w:id="52" w:author="Tulchinskaya, Gaby (NIH/NCI) [C]" w:date="2017-07-31T11:23:00Z">
+        <w:r>
+          <w:rPr>
+            <w:b/>
+          </w:rPr>
+          <w:t xml:space="preserve">Success: </w:t>
+        </w:r>
+        <w:r>
+          <w:rPr>
+            <w:color w:val="0070C0"/>
+          </w:rPr>
+          <w:t>&lt;Insert module name&gt;</w:t>
+        </w:r>
+        <w:r>
+          <w:t xml:space="preserve"> has been REJECTED</w:t>
+        </w:r>
+      </w:ins>
+    </w:p>
+    <w:p>
+      <w:pPr>
+        <w:pStyle w:val="ListParagraph"/>
+        <w:ind w:left="360"/>
+        <w:rPr>
+          <w:rFonts w:ascii="Arial" w:hAnsi="Arial"/>
+          <w:sz w:val="20"/>
+          <w:szCs w:val="20"/>
+        </w:rPr>
+      </w:pPr>
+    </w:p>
+    <w:p>
+      <w:pPr>
         <w:pStyle w:val="Heading3"/>
       </w:pPr>
-      <w:bookmarkStart w:id="33" w:name="_Toc484078192"/>
+      <w:bookmarkStart w:id="53" w:name="_Toc484078192"/>
       <w:r>
         <w:t>Email to testers</w:t>
       </w:r>
-      <w:bookmarkEnd w:id="33"/>
+      <w:bookmarkEnd w:id="53"/>
     </w:p>
     <w:p>
       <w:pPr>
@@ -5438,13 +5487,8 @@
         </w:numPr>
       </w:pPr>
       <w:r>
-        <w:t xml:space="preserve">Generate URL(s) to “Review and Test </w:t>
-      </w:r>
-      <w:proofErr w:type="spellStart"/>
-      <w:r>
-        <w:t>Greensheet</w:t>
-      </w:r>
-      <w:proofErr w:type="spellEnd"/>
+        <w:t>Generate URL(s) to “Review and Test Greensheet</w:t>
+      </w:r>
       <w:r>
         <w:t>”</w:t>
       </w:r>
@@ -5534,6 +5578,7 @@
           <w:b/>
           <w:bCs w:val="0"/>
         </w:rPr>
+        <w:lastRenderedPageBreak/>
         <w:t xml:space="preserve">FROM: </w:t>
       </w:r>
       <w:r>
@@ -5584,21 +5629,7 @@
         <w:rPr>
           <w:rFonts w:ascii="Arial Narrow" w:hAnsi="Arial Narrow"/>
         </w:rPr>
-        <w:t xml:space="preserve"> Request to review draft </w:t>
-      </w:r>
-      <w:proofErr w:type="spellStart"/>
-      <w:r>
-        <w:rPr>
-          <w:rFonts w:ascii="Arial Narrow" w:hAnsi="Arial Narrow"/>
-        </w:rPr>
-        <w:t>Greensheet</w:t>
-      </w:r>
-      <w:proofErr w:type="spellEnd"/>
-      <w:r>
-        <w:rPr>
-          <w:rFonts w:ascii="Arial Narrow" w:hAnsi="Arial Narrow"/>
-        </w:rPr>
-        <w:t xml:space="preserve"> forms</w:t>
+        <w:t xml:space="preserve"> Request to review draft Greensheet forms</w:t>
       </w:r>
     </w:p>
     <w:p>
@@ -5654,22 +5685,7 @@
         <w:rPr>
           <w:rFonts w:ascii="Arial Narrow" w:hAnsi="Arial Narrow"/>
         </w:rPr>
-        <w:lastRenderedPageBreak/>
-        <w:t xml:space="preserve">You are being requested to review draft </w:t>
-      </w:r>
-      <w:proofErr w:type="spellStart"/>
-      <w:r>
-        <w:rPr>
-          <w:rFonts w:ascii="Arial Narrow" w:hAnsi="Arial Narrow"/>
-        </w:rPr>
-        <w:t>Greensheet</w:t>
-      </w:r>
-      <w:proofErr w:type="spellEnd"/>
-      <w:r>
-        <w:rPr>
-          <w:rFonts w:ascii="Arial Narrow" w:hAnsi="Arial Narrow"/>
-        </w:rPr>
-        <w:t xml:space="preserve"> forms and provide feedback, if any.  Please do so within 7 days from the date of this e-mail.</w:t>
+        <w:t>You are being requested to review draft Greensheet forms and provide feedback, if any.  Please do so within 7 days from the date of this e-mail.</w:t>
       </w:r>
     </w:p>
     <w:p>
@@ -5747,21 +5763,7 @@
         <w:rPr>
           <w:rFonts w:ascii="Arial Narrow" w:hAnsi="Arial Narrow"/>
         </w:rPr>
-        <w:t>&gt; - (form type) for &lt;list of type/</w:t>
-      </w:r>
-      <w:proofErr w:type="spellStart"/>
-      <w:r>
-        <w:rPr>
-          <w:rFonts w:ascii="Arial Narrow" w:hAnsi="Arial Narrow"/>
-        </w:rPr>
-        <w:t>mech</w:t>
-      </w:r>
-      <w:proofErr w:type="spellEnd"/>
-      <w:r>
-        <w:rPr>
-          <w:rFonts w:ascii="Arial Narrow" w:hAnsi="Arial Narrow"/>
-        </w:rPr>
-        <w:t xml:space="preserve"> combinations&gt; </w:t>
+        <w:t xml:space="preserve">&gt; - (form type) for &lt;list of type/mech combinations&gt; </w:t>
       </w:r>
     </w:p>
     <w:p>
@@ -5799,21 +5801,7 @@
         <w:rPr>
           <w:rFonts w:ascii="Arial Narrow" w:hAnsi="Arial Narrow"/>
         </w:rPr>
-        <w:t>&gt; - (form type) for &lt;list of type/</w:t>
-      </w:r>
-      <w:proofErr w:type="spellStart"/>
-      <w:r>
-        <w:rPr>
-          <w:rFonts w:ascii="Arial Narrow" w:hAnsi="Arial Narrow"/>
-        </w:rPr>
-        <w:t>mech</w:t>
-      </w:r>
-      <w:proofErr w:type="spellEnd"/>
-      <w:r>
-        <w:rPr>
-          <w:rFonts w:ascii="Arial Narrow" w:hAnsi="Arial Narrow"/>
-        </w:rPr>
-        <w:t xml:space="preserve"> combinations&gt;</w:t>
+        <w:t>&gt; - (form type) for &lt;list of type/mech combinations&gt;</w:t>
       </w:r>
     </w:p>
     <w:p>
@@ -5844,17 +5832,8 @@
             <w:rStyle w:val="Hyperlink"/>
             <w:rFonts w:ascii="Arial Narrow" w:hAnsi="Arial Narrow"/>
           </w:rPr>
-          <w:t xml:space="preserve">NCI OGA </w:t>
-        </w:r>
-        <w:proofErr w:type="spellStart"/>
-        <w:r>
-          <w:rPr>
-            <w:rStyle w:val="Hyperlink"/>
-            <w:rFonts w:ascii="Arial Narrow" w:hAnsi="Arial Narrow"/>
-          </w:rPr>
-          <w:t>Greensheets</w:t>
-        </w:r>
-        <w:proofErr w:type="spellEnd"/>
+          <w:t>NCI OGA Greensheets</w:t>
+        </w:r>
       </w:hyperlink>
       <w:r>
         <w:rPr>
@@ -5969,7 +5948,7 @@
           </mc:Choice>
           <mc:Fallback>
             <w:pict>
-              <v:rect w14:anchorId="52BF5823" id="Rectangle 7" o:spid="_x0000_s1026" style="position:absolute;margin-left:0;margin-top:15.4pt;width:95.5pt;height:89.4pt;z-index:251665920;visibility:visible;mso-wrap-style:square;mso-width-percent:0;mso-height-percent:0;mso-wrap-distance-left:9pt;mso-wrap-distance-top:0;mso-wrap-distance-right:9pt;mso-wrap-distance-bottom:0;mso-position-horizontal:absolute;mso-position-horizontal-relative:margin;mso-position-vertical:absolute;mso-position-vertical-relative:text;mso-width-percent:0;mso-height-percent:0;mso-width-relative:margin;mso-height-relative:margin;v-text-anchor:middle" o:gfxdata="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" filled="f" strokecolor="red" strokeweight="2pt">
+              <v:rect w14:anchorId="394C4B5F" id="Rectangle 7" o:spid="_x0000_s1026" style="position:absolute;margin-left:0;margin-top:15.4pt;width:95.5pt;height:89.4pt;z-index:251665920;visibility:visible;mso-wrap-style:square;mso-width-percent:0;mso-height-percent:0;mso-wrap-distance-left:9pt;mso-wrap-distance-top:0;mso-wrap-distance-right:9pt;mso-wrap-distance-bottom:0;mso-position-horizontal:absolute;mso-position-horizontal-relative:margin;mso-position-vertical:absolute;mso-position-vertical-relative:text;mso-width-percent:0;mso-height-percent:0;mso-width-relative:margin;mso-height-relative:margin;v-text-anchor:middle" o:gfxdata="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" filled="f" strokecolor="red" strokeweight="2pt">
                 <w10:wrap anchorx="margin"/>
               </v:rect>
             </w:pict>
@@ -6028,11 +6007,11 @@
       <w:pPr>
         <w:pStyle w:val="Heading2"/>
       </w:pPr>
-      <w:bookmarkStart w:id="34" w:name="_Toc484078193"/>
+      <w:bookmarkStart w:id="54" w:name="_Toc484078193"/>
       <w:r>
         <w:t>For a Tester</w:t>
       </w:r>
-      <w:bookmarkEnd w:id="34"/>
+      <w:bookmarkEnd w:id="54"/>
     </w:p>
     <w:p>
       <w:pPr>
@@ -6176,15 +6155,7 @@
         <w:pStyle w:val="BodyText"/>
       </w:pPr>
       <w:r>
-        <w:t xml:space="preserve">When user clicks the link, the system displays Review and Test </w:t>
-      </w:r>
-      <w:proofErr w:type="spellStart"/>
-      <w:r>
-        <w:t>Greensheet</w:t>
-      </w:r>
-      <w:proofErr w:type="spellEnd"/>
-      <w:r>
-        <w:t xml:space="preserve"> screen:</w:t>
+        <w:t>When user clicks the link, the system displays Review and Test Greensheet screen:</w:t>
       </w:r>
     </w:p>
     <w:p>
@@ -6268,22 +6239,14 @@
         <w:rPr>
           <w:b/>
         </w:rPr>
-        <w:t xml:space="preserve">est </w:t>
-      </w:r>
-      <w:proofErr w:type="spellStart"/>
+        <w:t>est G</w:t>
+      </w:r>
       <w:r>
         <w:rPr>
           <w:b/>
         </w:rPr>
-        <w:t>G</w:t>
-      </w:r>
-      <w:r>
-        <w:rPr>
-          <w:b/>
-        </w:rPr>
         <w:t>reensheet</w:t>
       </w:r>
-      <w:proofErr w:type="spellEnd"/>
       <w:r>
         <w:rPr>
           <w:b/>
@@ -6560,18 +6523,8 @@
           <w:sz w:val="20"/>
           <w:szCs w:val="20"/>
         </w:rPr>
-        <w:t xml:space="preserve">Reset </w:t>
-      </w:r>
-      <w:proofErr w:type="spellStart"/>
-      <w:r>
-        <w:rPr>
-          <w:rFonts w:ascii="Arial" w:hAnsi="Arial"/>
-          <w:sz w:val="20"/>
-          <w:szCs w:val="20"/>
-        </w:rPr>
-        <w:t>Grensheet</w:t>
-      </w:r>
-      <w:proofErr w:type="spellEnd"/>
+        <w:t>Reset Grensheet</w:t>
+      </w:r>
       <w:r>
         <w:rPr>
           <w:rFonts w:ascii="Arial" w:hAnsi="Arial"/>
@@ -6696,14 +6649,14 @@
           <w:noProof/>
         </w:rPr>
       </w:pPr>
-      <w:bookmarkStart w:id="35" w:name="_Toc484078194"/>
+      <w:bookmarkStart w:id="55" w:name="_Toc484078194"/>
       <w:r>
         <w:rPr>
           <w:noProof/>
         </w:rPr>
         <w:t>Review &amp; Test Draft Module functionality</w:t>
       </w:r>
-      <w:bookmarkEnd w:id="35"/>
+      <w:bookmarkEnd w:id="55"/>
     </w:p>
     <w:p>
       <w:r>
@@ -6815,25 +6768,7 @@
           <w:sz w:val="20"/>
           <w:szCs w:val="20"/>
         </w:rPr>
-        <w:t xml:space="preserve"> Form Builder, but not yet processed (promoted or rejected) in </w:t>
-      </w:r>
-      <w:proofErr w:type="spellStart"/>
-      <w:r>
-        <w:rPr>
-          <w:rFonts w:ascii="Arial" w:hAnsi="Arial"/>
-          <w:sz w:val="20"/>
-          <w:szCs w:val="20"/>
-        </w:rPr>
-        <w:t>Greensheets</w:t>
-      </w:r>
-      <w:proofErr w:type="spellEnd"/>
-      <w:r>
-        <w:rPr>
-          <w:rFonts w:ascii="Arial" w:hAnsi="Arial"/>
-          <w:sz w:val="20"/>
-          <w:szCs w:val="20"/>
-        </w:rPr>
-        <w:t xml:space="preserve"> (draft modules):</w:t>
+        <w:t xml:space="preserve"> Form Builder, but not yet processed (promoted or rejected) in Greensheets (draft modules):</w:t>
       </w:r>
     </w:p>
     <w:p>
@@ -6871,25 +6806,7 @@
           <w:sz w:val="20"/>
           <w:szCs w:val="20"/>
         </w:rPr>
-        <w:t xml:space="preserve"> Form Builder, but not yet processed (promoted or rejected) in </w:t>
-      </w:r>
-      <w:proofErr w:type="spellStart"/>
-      <w:r>
-        <w:rPr>
-          <w:rFonts w:ascii="Arial" w:hAnsi="Arial"/>
-          <w:sz w:val="20"/>
-          <w:szCs w:val="20"/>
-        </w:rPr>
-        <w:t>Greensheets</w:t>
-      </w:r>
-      <w:proofErr w:type="spellEnd"/>
-      <w:r>
-        <w:rPr>
-          <w:rFonts w:ascii="Arial" w:hAnsi="Arial"/>
-          <w:sz w:val="20"/>
-          <w:szCs w:val="20"/>
-        </w:rPr>
-        <w:t xml:space="preserve">, then </w:t>
+        <w:t xml:space="preserve"> Form Builder, but not yet processed (promoted or rejected) in Greensheets, then </w:t>
       </w:r>
       <w:r>
         <w:rPr>
@@ -6984,25 +6901,7 @@
           <w:sz w:val="20"/>
           <w:szCs w:val="20"/>
         </w:rPr>
-        <w:t xml:space="preserve"> Form Builder, but not yet processed (promoted or rejected) in </w:t>
-      </w:r>
-      <w:proofErr w:type="spellStart"/>
-      <w:r>
-        <w:rPr>
-          <w:rFonts w:ascii="Arial" w:hAnsi="Arial"/>
-          <w:sz w:val="20"/>
-          <w:szCs w:val="20"/>
-        </w:rPr>
-        <w:t>Greensheets</w:t>
-      </w:r>
-      <w:proofErr w:type="spellEnd"/>
-      <w:r>
-        <w:rPr>
-          <w:rFonts w:ascii="Arial" w:hAnsi="Arial"/>
-          <w:sz w:val="20"/>
-          <w:szCs w:val="20"/>
-        </w:rPr>
-        <w:t xml:space="preserve">, then </w:t>
+        <w:t xml:space="preserve"> Form Builder, but not yet processed (promoted or rejected) in Greensheets, then </w:t>
       </w:r>
       <w:r>
         <w:rPr>
@@ -7443,25 +7342,7 @@
           <w:sz w:val="20"/>
           <w:szCs w:val="20"/>
         </w:rPr>
-        <w:t xml:space="preserve">avigate to “Review and Test </w:t>
-      </w:r>
-      <w:proofErr w:type="spellStart"/>
-      <w:r>
-        <w:rPr>
-          <w:rFonts w:ascii="Arial" w:hAnsi="Arial"/>
-          <w:sz w:val="20"/>
-          <w:szCs w:val="20"/>
-        </w:rPr>
-        <w:t>Greensheet</w:t>
-      </w:r>
-      <w:proofErr w:type="spellEnd"/>
-      <w:r>
-        <w:rPr>
-          <w:rFonts w:ascii="Arial" w:hAnsi="Arial"/>
-          <w:sz w:val="20"/>
-          <w:szCs w:val="20"/>
-        </w:rPr>
-        <w:t xml:space="preserve">” </w:t>
+        <w:t xml:space="preserve">avigate to “Review and Test Greensheet” </w:t>
       </w:r>
       <w:r>
         <w:rPr>
@@ -7614,7 +7495,7 @@
           <w:noProof/>
         </w:rPr>
       </w:pPr>
-      <w:bookmarkStart w:id="36" w:name="_Toc484078195"/>
+      <w:bookmarkStart w:id="56" w:name="_Toc484078195"/>
       <w:r>
         <w:rPr>
           <w:noProof/>
@@ -7639,17 +7520,17 @@
         </w:rPr>
         <w:t>s</w:t>
       </w:r>
-      <w:bookmarkEnd w:id="36"/>
+      <w:bookmarkEnd w:id="56"/>
     </w:p>
     <w:p>
       <w:pPr>
         <w:pStyle w:val="Heading3"/>
       </w:pPr>
-      <w:bookmarkStart w:id="37" w:name="_Toc484078196"/>
+      <w:bookmarkStart w:id="57" w:name="_Toc484078196"/>
       <w:r>
         <w:t>General mockup for all modules, except Revision</w:t>
       </w:r>
-      <w:bookmarkEnd w:id="37"/>
+      <w:bookmarkEnd w:id="57"/>
     </w:p>
     <w:p>
       <w:pPr>
@@ -7700,11 +7581,11 @@
       <w:pPr>
         <w:pStyle w:val="Heading3"/>
       </w:pPr>
-      <w:bookmarkStart w:id="38" w:name="_Toc484078197"/>
+      <w:bookmarkStart w:id="58" w:name="_Toc484078197"/>
       <w:r>
         <w:t>“Existing Type/Mechanism combinations with no changes” section mockup</w:t>
       </w:r>
-      <w:bookmarkEnd w:id="38"/>
+      <w:bookmarkEnd w:id="58"/>
     </w:p>
     <w:p>
       <w:pPr>
@@ -7771,15 +7652,7 @@
         <w:pStyle w:val="BodyText"/>
       </w:pPr>
       <w:r>
-        <w:t xml:space="preserve">NOTE: For the forms in this section, the system will display “Review and Test </w:t>
-      </w:r>
-      <w:proofErr w:type="spellStart"/>
-      <w:r>
-        <w:t>Greensheet</w:t>
-      </w:r>
-      <w:proofErr w:type="spellEnd"/>
-      <w:r>
-        <w:t xml:space="preserve">” screen </w:t>
+        <w:t xml:space="preserve">NOTE: For the forms in this section, the system will display “Review and Test Greensheet” screen </w:t>
       </w:r>
       <w:r>
         <w:t xml:space="preserve">without “Testing Completed” button. All other functionality is the same. </w:t>
@@ -7792,12 +7665,12 @@
       <w:pPr>
         <w:pStyle w:val="Heading3"/>
       </w:pPr>
-      <w:bookmarkStart w:id="39" w:name="_Toc484078198"/>
+      <w:bookmarkStart w:id="59" w:name="_Toc484078198"/>
       <w:r>
         <w:lastRenderedPageBreak/>
         <w:t>Revision module mockup</w:t>
       </w:r>
-      <w:bookmarkEnd w:id="39"/>
+      <w:bookmarkEnd w:id="59"/>
     </w:p>
     <w:p>
       <w:pPr>
@@ -7852,7 +7725,7 @@
           <w:numId w:val="18"/>
         </w:numPr>
       </w:pPr>
-      <w:bookmarkStart w:id="40" w:name="_Toc484078199"/>
+      <w:bookmarkStart w:id="60" w:name="_Toc484078199"/>
       <w:r>
         <w:t xml:space="preserve">Review </w:t>
       </w:r>
@@ -7868,17 +7741,17 @@
       <w:r>
         <w:t>Module Screen Data elements</w:t>
       </w:r>
-      <w:bookmarkEnd w:id="40"/>
+      <w:bookmarkEnd w:id="60"/>
     </w:p>
     <w:p>
       <w:pPr>
         <w:pStyle w:val="Heading3"/>
       </w:pPr>
-      <w:bookmarkStart w:id="41" w:name="_Toc484078200"/>
+      <w:bookmarkStart w:id="61" w:name="_Toc484078200"/>
       <w:r>
         <w:t>Applicable to all modules, except Revision</w:t>
       </w:r>
-      <w:bookmarkEnd w:id="41"/>
+      <w:bookmarkEnd w:id="61"/>
     </w:p>
     <w:tbl>
       <w:tblPr>
@@ -8392,15 +8265,7 @@
           </w:tcPr>
           <w:p>
             <w:r>
-              <w:t xml:space="preserve">Hyperlinked to Review and Test </w:t>
-            </w:r>
-            <w:proofErr w:type="spellStart"/>
-            <w:r>
-              <w:t>Greensheet</w:t>
-            </w:r>
-            <w:proofErr w:type="spellEnd"/>
-            <w:r>
-              <w:t xml:space="preserve"> screen for </w:t>
+              <w:t xml:space="preserve">Hyperlinked to Review and Test Greensheet screen for </w:t>
             </w:r>
             <w:r>
               <w:t xml:space="preserve">this </w:t>
@@ -8680,27 +8545,11 @@
           </w:tcPr>
           <w:p>
             <w:r>
-              <w:t xml:space="preserve">Hyperlinked to “Review and Test </w:t>
-            </w:r>
-            <w:proofErr w:type="spellStart"/>
-            <w:r>
-              <w:t>Greensheet</w:t>
-            </w:r>
-            <w:proofErr w:type="spellEnd"/>
-            <w:r>
-              <w:t xml:space="preserve">” screen for this form; For the forms in </w:t>
+              <w:t xml:space="preserve">Hyperlinked to “Review and Test Greensheet” screen for this form; For the forms in </w:t>
             </w:r>
             <w:r>
               <w:lastRenderedPageBreak/>
-              <w:t xml:space="preserve">this section, the system will display “Review and Test </w:t>
-            </w:r>
-            <w:proofErr w:type="spellStart"/>
-            <w:r>
-              <w:t>Greensheet</w:t>
-            </w:r>
-            <w:proofErr w:type="spellEnd"/>
-            <w:r>
-              <w:t xml:space="preserve">” screen in read-only mode (there is no need to test forms without any changes)  </w:t>
+              <w:t xml:space="preserve">this section, the system will display “Review and Test Greensheet” screen in read-only mode (there is no need to test forms without any changes)  </w:t>
             </w:r>
           </w:p>
         </w:tc>
@@ -8715,11 +8564,11 @@
       <w:pPr>
         <w:pStyle w:val="Heading3"/>
       </w:pPr>
-      <w:bookmarkStart w:id="42" w:name="_Toc484078201"/>
+      <w:bookmarkStart w:id="62" w:name="_Toc484078201"/>
       <w:r>
         <w:t>Applicable to Revision module</w:t>
       </w:r>
-      <w:bookmarkEnd w:id="42"/>
+      <w:bookmarkEnd w:id="62"/>
     </w:p>
     <w:p>
       <w:pPr>
@@ -8754,15 +8603,7 @@
               <w:t xml:space="preserve">Section: </w:t>
             </w:r>
             <w:r>
-              <w:t xml:space="preserve">Revision </w:t>
-            </w:r>
-            <w:proofErr w:type="spellStart"/>
-            <w:r>
-              <w:t>Greensheet</w:t>
-            </w:r>
-            <w:proofErr w:type="spellEnd"/>
-            <w:r>
-              <w:t xml:space="preserve"> Form</w:t>
+              <w:t>Revision Greensheet Form</w:t>
             </w:r>
           </w:p>
         </w:tc>
@@ -8924,15 +8765,7 @@
           </w:tcPr>
           <w:p>
             <w:r>
-              <w:t xml:space="preserve">Hyperlinked to Review and Test </w:t>
-            </w:r>
-            <w:proofErr w:type="spellStart"/>
-            <w:r>
-              <w:t>Greensheet</w:t>
-            </w:r>
-            <w:proofErr w:type="spellEnd"/>
-            <w:r>
-              <w:t xml:space="preserve"> screen for this form </w:t>
+              <w:t xml:space="preserve">Hyperlinked to Review and Test Greensheet screen for this form </w:t>
             </w:r>
           </w:p>
         </w:tc>
@@ -9045,24 +8878,24 @@
           <w:noProof/>
         </w:rPr>
       </w:pPr>
-      <w:bookmarkStart w:id="43" w:name="_Toc484078202"/>
+      <w:bookmarkStart w:id="63" w:name="_Toc484078202"/>
       <w:r>
         <w:rPr>
           <w:noProof/>
         </w:rPr>
         <w:t>Test Greensheet functionality</w:t>
       </w:r>
-      <w:bookmarkEnd w:id="43"/>
+      <w:bookmarkEnd w:id="63"/>
     </w:p>
     <w:p>
       <w:pPr>
         <w:pStyle w:val="Heading2"/>
       </w:pPr>
-      <w:bookmarkStart w:id="44" w:name="_Toc484078203"/>
+      <w:bookmarkStart w:id="64" w:name="_Toc484078203"/>
       <w:r>
         <w:t>“Test” flow of events</w:t>
       </w:r>
-      <w:bookmarkEnd w:id="44"/>
+      <w:bookmarkEnd w:id="64"/>
     </w:p>
     <w:p>
       <w:pPr>
@@ -9083,25 +8916,7 @@
           <w:sz w:val="20"/>
           <w:szCs w:val="20"/>
         </w:rPr>
-        <w:t xml:space="preserve">Actor navigates to Review and Test </w:t>
-      </w:r>
-      <w:proofErr w:type="spellStart"/>
-      <w:r>
-        <w:rPr>
-          <w:rFonts w:ascii="Arial" w:hAnsi="Arial"/>
-          <w:sz w:val="20"/>
-          <w:szCs w:val="20"/>
-        </w:rPr>
-        <w:t>Greensheet</w:t>
-      </w:r>
-      <w:proofErr w:type="spellEnd"/>
-      <w:r>
-        <w:rPr>
-          <w:rFonts w:ascii="Arial" w:hAnsi="Arial"/>
-          <w:sz w:val="20"/>
-          <w:szCs w:val="20"/>
-        </w:rPr>
-        <w:t xml:space="preserve"> page</w:t>
+        <w:t>Actor navigates to Review and Test Greensheet page</w:t>
       </w:r>
       <w:r>
         <w:rPr>
@@ -9328,25 +9143,7 @@
           <w:sz w:val="20"/>
           <w:szCs w:val="20"/>
         </w:rPr>
-        <w:t xml:space="preserve">: “Successfully Validated! The </w:t>
-      </w:r>
-      <w:proofErr w:type="spellStart"/>
-      <w:r>
-        <w:rPr>
-          <w:rFonts w:ascii="Arial" w:hAnsi="Arial"/>
-          <w:sz w:val="20"/>
-          <w:szCs w:val="20"/>
-        </w:rPr>
-        <w:t>greensheet</w:t>
-      </w:r>
-      <w:proofErr w:type="spellEnd"/>
-      <w:r>
-        <w:rPr>
-          <w:rFonts w:ascii="Arial" w:hAnsi="Arial"/>
-          <w:sz w:val="20"/>
-          <w:szCs w:val="20"/>
-        </w:rPr>
-        <w:t xml:space="preserve"> has been successfully validated.”</w:t>
+        <w:t>: “Successfully Validated! The greensheet has been successfully validated.”</w:t>
       </w:r>
     </w:p>
     <w:p>
@@ -9489,25 +9286,7 @@
           <w:sz w:val="20"/>
           <w:szCs w:val="20"/>
         </w:rPr>
-        <w:t xml:space="preserve">Success message is displayed on the “Review and Test </w:t>
-      </w:r>
-      <w:proofErr w:type="spellStart"/>
-      <w:r>
-        <w:rPr>
-          <w:rFonts w:ascii="Arial" w:hAnsi="Arial"/>
-          <w:sz w:val="20"/>
-          <w:szCs w:val="20"/>
-        </w:rPr>
-        <w:t>Greensheet</w:t>
-      </w:r>
-      <w:proofErr w:type="spellEnd"/>
-      <w:r>
-        <w:rPr>
-          <w:rFonts w:ascii="Arial" w:hAnsi="Arial"/>
-          <w:sz w:val="20"/>
-          <w:szCs w:val="20"/>
-        </w:rPr>
-        <w:t>” screen “Testing Completed: &lt;date&gt; &lt;time&gt;</w:t>
+        <w:t>Success message is displayed on the “Review and Test Greensheet” screen “Testing Completed: &lt;date&gt; &lt;time&gt;</w:t>
       </w:r>
     </w:p>
     <w:p>
@@ -9615,19 +9394,19 @@
         </w:rPr>
         <w:t xml:space="preserve">Sec. </w:t>
       </w:r>
-      <w:bookmarkStart w:id="45" w:name="_Toc481661897"/>
+      <w:bookmarkStart w:id="65" w:name="_Toc481661897"/>
       <w:r>
         <w:t>BUSINESS RULES and Corresponding Errors</w:t>
       </w:r>
-      <w:bookmarkEnd w:id="45"/>
+      <w:bookmarkEnd w:id="65"/>
       <w:r>
         <w:t xml:space="preserve"> =&gt; </w:t>
       </w:r>
-      <w:bookmarkStart w:id="46" w:name="_Toc481661898"/>
+      <w:bookmarkStart w:id="66" w:name="_Toc481661898"/>
       <w:r>
         <w:t>Display rules</w:t>
       </w:r>
-      <w:bookmarkEnd w:id="46"/>
+      <w:bookmarkEnd w:id="66"/>
       <w:r>
         <w:t xml:space="preserve"> =&gt; Expand/Collapse questions</w:t>
       </w:r>
@@ -9651,18 +9430,8 @@
           <w:sz w:val="20"/>
           <w:szCs w:val="20"/>
         </w:rPr>
-        <w:t xml:space="preserve">Reset </w:t>
-      </w:r>
-      <w:proofErr w:type="spellStart"/>
-      <w:r>
-        <w:rPr>
-          <w:rFonts w:ascii="Arial" w:hAnsi="Arial"/>
-          <w:sz w:val="20"/>
-          <w:szCs w:val="20"/>
-        </w:rPr>
-        <w:t>Grensheet</w:t>
-      </w:r>
-      <w:proofErr w:type="spellEnd"/>
+        <w:t>Reset Grensheet</w:t>
+      </w:r>
       <w:r>
         <w:rPr>
           <w:rFonts w:ascii="Arial" w:hAnsi="Arial"/>
@@ -9735,25 +9504,7 @@
           <w:sz w:val="20"/>
           <w:szCs w:val="20"/>
         </w:rPr>
-        <w:t xml:space="preserve"> The difference we are not actually deleting a </w:t>
-      </w:r>
-      <w:proofErr w:type="spellStart"/>
-      <w:r>
-        <w:rPr>
-          <w:rFonts w:ascii="Arial" w:hAnsi="Arial"/>
-          <w:sz w:val="20"/>
-          <w:szCs w:val="20"/>
-        </w:rPr>
-        <w:t>greensheet</w:t>
-      </w:r>
-      <w:proofErr w:type="spellEnd"/>
-      <w:r>
-        <w:rPr>
-          <w:rFonts w:ascii="Arial" w:hAnsi="Arial"/>
-          <w:sz w:val="20"/>
-          <w:szCs w:val="20"/>
-        </w:rPr>
-        <w:t xml:space="preserve"> and not changing statuses, just deleting the answers.</w:t>
+        <w:t xml:space="preserve"> The difference we are not actually deleting a greensheet and not changing statuses, just deleting the answers.</w:t>
       </w:r>
     </w:p>
     <w:p>
@@ -9821,18 +9572,10 @@
       <w:pPr>
         <w:pStyle w:val="Heading2"/>
       </w:pPr>
-      <w:bookmarkStart w:id="47" w:name="_Toc484078204"/>
+      <w:bookmarkStart w:id="67" w:name="_Toc484078204"/>
       <w:r>
         <w:lastRenderedPageBreak/>
-        <w:t xml:space="preserve">Review and Test </w:t>
-      </w:r>
-      <w:proofErr w:type="spellStart"/>
-      <w:r>
-        <w:t>Greensheet</w:t>
-      </w:r>
-      <w:proofErr w:type="spellEnd"/>
-      <w:r>
-        <w:t xml:space="preserve"> </w:t>
+        <w:t xml:space="preserve">Review and Test Greensheet </w:t>
       </w:r>
       <w:r>
         <w:t>s</w:t>
@@ -9840,7 +9583,7 @@
       <w:r>
         <w:t>creen mockup</w:t>
       </w:r>
-      <w:bookmarkEnd w:id="47"/>
+      <w:bookmarkEnd w:id="67"/>
     </w:p>
     <w:p>
       <w:r>
@@ -9889,14 +9632,14 @@
       <w:pPr>
         <w:pStyle w:val="Heading2"/>
       </w:pPr>
-      <w:bookmarkStart w:id="48" w:name="_Toc484078205"/>
+      <w:bookmarkStart w:id="68" w:name="_Toc484078205"/>
       <w:r>
         <w:t>Sub-questions</w:t>
       </w:r>
       <w:r>
         <w:t xml:space="preserve"> numbering</w:t>
       </w:r>
-      <w:bookmarkEnd w:id="48"/>
+      <w:bookmarkEnd w:id="68"/>
     </w:p>
     <w:p>
       <w:r>
@@ -10045,22 +9788,14 @@
       <w:pPr>
         <w:pStyle w:val="Heading2"/>
       </w:pPr>
-      <w:bookmarkStart w:id="49" w:name="_Toc484078206"/>
-      <w:r>
-        <w:t xml:space="preserve">Review and Test </w:t>
-      </w:r>
-      <w:proofErr w:type="spellStart"/>
-      <w:r>
-        <w:t>Greensheet</w:t>
-      </w:r>
-      <w:proofErr w:type="spellEnd"/>
-      <w:r>
-        <w:t xml:space="preserve"> </w:t>
+      <w:bookmarkStart w:id="69" w:name="_Toc484078206"/>
+      <w:r>
+        <w:t xml:space="preserve">Review and Test Greensheet </w:t>
       </w:r>
       <w:r>
         <w:t>Screen Data elements</w:t>
       </w:r>
-      <w:bookmarkEnd w:id="49"/>
+      <w:bookmarkEnd w:id="69"/>
     </w:p>
     <w:tbl>
       <w:tblPr>
@@ -10191,13 +9926,8 @@
           <w:p>
             <w:r>
               <w:lastRenderedPageBreak/>
-              <w:t xml:space="preserve">Review and Test </w:t>
-            </w:r>
-            <w:proofErr w:type="spellStart"/>
-            <w:r>
-              <w:t>Greensheet</w:t>
-            </w:r>
-            <w:proofErr w:type="spellEnd"/>
+              <w:t>Review and Test Greensheet</w:t>
+            </w:r>
           </w:p>
         </w:tc>
         <w:tc>
@@ -10374,15 +10104,7 @@
           </w:tcPr>
           <w:p>
             <w:r>
-              <w:t>Displays the list of type/</w:t>
-            </w:r>
-            <w:proofErr w:type="spellStart"/>
-            <w:r>
-              <w:t>mech</w:t>
-            </w:r>
-            <w:proofErr w:type="spellEnd"/>
-            <w:r>
-              <w:t xml:space="preserve"> combinations for which this form is used</w:t>
+              <w:t>Displays the list of type/mech combinations for which this form is used</w:t>
             </w:r>
           </w:p>
         </w:tc>
@@ -10516,13 +10238,8 @@
           </w:tcPr>
           <w:p>
             <w:r>
-              <w:t xml:space="preserve">Reset </w:t>
-            </w:r>
-            <w:proofErr w:type="spellStart"/>
-            <w:r>
-              <w:t>Greensheet</w:t>
-            </w:r>
-            <w:proofErr w:type="spellEnd"/>
+              <w:t>Reset Greensheet</w:t>
+            </w:r>
           </w:p>
         </w:tc>
         <w:tc>
@@ -10775,10 +10492,10 @@
                 <w:rFonts w:eastAsia="Calibri"/>
               </w:rPr>
               <w:object w:dxaOrig="380" w:dyaOrig="300" w14:anchorId="06253DB8">
-                <v:shape id="_x0000_i1026" type="#_x0000_t75" style="width:18.8pt;height:15.15pt" o:ole="">
+                <v:shape id="_x0000_i1026" type="#_x0000_t75" style="width:19pt;height:15pt" o:ole="">
                   <v:imagedata r:id="rId35" o:title=""/>
                 </v:shape>
-                <o:OLEObject Type="Embed" ProgID="PBrush" ShapeID="_x0000_i1026" DrawAspect="Content" ObjectID="_1562136367" r:id="rId36"/>
+                <o:OLEObject Type="Embed" ProgID="PBrush" ShapeID="_x0000_i1026" DrawAspect="Content" ObjectID="_1563005467" r:id="rId36"/>
               </w:object>
             </w:r>
             <w:r>
@@ -10787,35 +10504,17 @@
                 <w:sz w:val="20"/>
                 <w:szCs w:val="20"/>
               </w:rPr>
-              <w:t xml:space="preserve"> </w:t>
-            </w:r>
-            <w:proofErr w:type="spellStart"/>
-            <w:r>
-              <w:rPr>
-                <w:rFonts w:ascii="Arial" w:hAnsi="Arial"/>
-                <w:sz w:val="20"/>
-                <w:szCs w:val="20"/>
-              </w:rPr>
-              <w:t>and</w:t>
-            </w:r>
-            <w:proofErr w:type="spellEnd"/>
-            <w:r>
-              <w:rPr>
-                <w:rFonts w:ascii="Arial" w:hAnsi="Arial"/>
-                <w:sz w:val="20"/>
-                <w:szCs w:val="20"/>
-              </w:rPr>
-              <w:t xml:space="preserve"> </w:t>
+              <w:t xml:space="preserve"> and </w:t>
             </w:r>
             <w:r>
               <w:rPr>
                 <w:rFonts w:eastAsia="Calibri"/>
               </w:rPr>
               <w:object w:dxaOrig="170" w:dyaOrig="310" w14:anchorId="219604C0">
-                <v:shape id="_x0000_i1027" type="#_x0000_t75" style="width:8.35pt;height:15.65pt" o:ole="">
+                <v:shape id="_x0000_i1027" type="#_x0000_t75" style="width:8.5pt;height:15.5pt" o:ole="">
                   <v:imagedata r:id="rId37" o:title=""/>
                 </v:shape>
-                <o:OLEObject Type="Embed" ProgID="PBrush" ShapeID="_x0000_i1027" DrawAspect="Content" ObjectID="_1562136368" r:id="rId38"/>
+                <o:OLEObject Type="Embed" ProgID="PBrush" ShapeID="_x0000_i1027" DrawAspect="Content" ObjectID="_1563005468" r:id="rId38"/>
               </w:object>
             </w:r>
             <w:r>
@@ -10852,10 +10551,10 @@
                 <w:rFonts w:eastAsia="Calibri"/>
               </w:rPr>
               <w:object w:dxaOrig="380" w:dyaOrig="300" w14:anchorId="61698862">
-                <v:shape id="_x0000_i1028" type="#_x0000_t75" style="width:18.8pt;height:15.15pt" o:ole="">
+                <v:shape id="_x0000_i1028" type="#_x0000_t75" style="width:19pt;height:15pt" o:ole="">
                   <v:imagedata r:id="rId35" o:title=""/>
                 </v:shape>
-                <o:OLEObject Type="Embed" ProgID="PBrush" ShapeID="_x0000_i1028" DrawAspect="Content" ObjectID="_1562136369" r:id="rId39"/>
+                <o:OLEObject Type="Embed" ProgID="PBrush" ShapeID="_x0000_i1028" DrawAspect="Content" ObjectID="_1563005469" r:id="rId39"/>
               </w:object>
             </w:r>
             <w:r>
@@ -10889,10 +10588,10 @@
                 <w:rFonts w:eastAsia="Calibri"/>
               </w:rPr>
               <w:object w:dxaOrig="170" w:dyaOrig="310" w14:anchorId="1A3C3BCE">
-                <v:shape id="_x0000_i1029" type="#_x0000_t75" style="width:8.35pt;height:15.65pt" o:ole="">
+                <v:shape id="_x0000_i1029" type="#_x0000_t75" style="width:8.5pt;height:15.5pt" o:ole="">
                   <v:imagedata r:id="rId37" o:title=""/>
                 </v:shape>
-                <o:OLEObject Type="Embed" ProgID="PBrush" ShapeID="_x0000_i1029" DrawAspect="Content" ObjectID="_1562136370" r:id="rId40"/>
+                <o:OLEObject Type="Embed" ProgID="PBrush" ShapeID="_x0000_i1029" DrawAspect="Content" ObjectID="_1563005470" r:id="rId40"/>
               </w:object>
             </w:r>
             <w:r>
@@ -10918,7 +10617,7 @@
           <w:noProof/>
         </w:rPr>
       </w:pPr>
-      <w:bookmarkStart w:id="50" w:name="_Toc484078207"/>
+      <w:bookmarkStart w:id="70" w:name="_Toc484078207"/>
       <w:r>
         <w:rPr>
           <w:noProof/>
@@ -10926,7 +10625,7 @@
         <w:lastRenderedPageBreak/>
         <w:t>Promote or Reject the module functionality</w:t>
       </w:r>
-      <w:bookmarkEnd w:id="50"/>
+      <w:bookmarkEnd w:id="70"/>
     </w:p>
     <w:p>
       <w:pPr>
@@ -11174,15 +10873,7 @@
         <w:t xml:space="preserve">document, </w:t>
       </w:r>
       <w:r>
-        <w:t xml:space="preserve">sec. “Email Notifications about </w:t>
-      </w:r>
-      <w:proofErr w:type="spellStart"/>
-      <w:r>
-        <w:t>greensheets</w:t>
-      </w:r>
-      <w:proofErr w:type="spellEnd"/>
-      <w:r>
-        <w:t xml:space="preserve"> module deployment process”. </w:t>
+        <w:t xml:space="preserve">sec. “Email Notifications about greensheets module deployment process”. </w:t>
       </w:r>
     </w:p>
     <w:p>
@@ -11194,11 +10885,11 @@
       <w:pPr>
         <w:pStyle w:val="Heading1"/>
       </w:pPr>
-      <w:bookmarkStart w:id="51" w:name="_Toc484078208"/>
+      <w:bookmarkStart w:id="71" w:name="_Toc484078208"/>
       <w:r>
         <w:t>Import templates from GS Form Builder</w:t>
       </w:r>
-      <w:bookmarkEnd w:id="51"/>
+      <w:bookmarkEnd w:id="71"/>
     </w:p>
     <w:p>
       <w:pPr>
@@ -11422,23 +11113,7 @@
                 <w:color w:val="000000"/>
               </w:rPr>
               <w:lastRenderedPageBreak/>
-              <w:t xml:space="preserve">Program </w:t>
-            </w:r>
-            <w:proofErr w:type="spellStart"/>
-            <w:r>
-              <w:rPr>
-                <w:rFonts w:ascii="Arial" w:eastAsia="Times New Roman" w:hAnsi="Arial" w:cs="Arial"/>
-                <w:color w:val="000000"/>
-              </w:rPr>
-              <w:t>greensheets</w:t>
-            </w:r>
-            <w:proofErr w:type="spellEnd"/>
-            <w:r>
-              <w:rPr>
-                <w:rFonts w:ascii="Arial" w:eastAsia="Times New Roman" w:hAnsi="Arial" w:cs="Arial"/>
-                <w:color w:val="000000"/>
-              </w:rPr>
-              <w:t xml:space="preserve"> for competing grants, </w:t>
+              <w:t xml:space="preserve">Program greensheets for competing grants, </w:t>
             </w:r>
           </w:p>
           <w:p>
@@ -11459,23 +11134,7 @@
                 <w:rFonts w:ascii="Arial" w:eastAsia="Times New Roman" w:hAnsi="Arial" w:cs="Arial"/>
                 <w:color w:val="000000"/>
               </w:rPr>
-              <w:t xml:space="preserve">Program </w:t>
-            </w:r>
-            <w:proofErr w:type="spellStart"/>
-            <w:r>
-              <w:rPr>
-                <w:rFonts w:ascii="Arial" w:eastAsia="Times New Roman" w:hAnsi="Arial" w:cs="Arial"/>
-                <w:color w:val="000000"/>
-              </w:rPr>
-              <w:t>greensheets</w:t>
-            </w:r>
-            <w:proofErr w:type="spellEnd"/>
-            <w:r>
-              <w:rPr>
-                <w:rFonts w:ascii="Arial" w:eastAsia="Times New Roman" w:hAnsi="Arial" w:cs="Arial"/>
-                <w:color w:val="000000"/>
-              </w:rPr>
-              <w:t xml:space="preserve"> for non-competing grants, </w:t>
+              <w:t xml:space="preserve">Program greensheets for non-competing grants, </w:t>
             </w:r>
           </w:p>
           <w:p>
@@ -11496,23 +11155,7 @@
                 <w:rFonts w:ascii="Arial" w:eastAsia="Times New Roman" w:hAnsi="Arial" w:cs="Arial"/>
                 <w:color w:val="000000"/>
               </w:rPr>
-              <w:t xml:space="preserve">Specialist </w:t>
-            </w:r>
-            <w:proofErr w:type="spellStart"/>
-            <w:r>
-              <w:rPr>
-                <w:rFonts w:ascii="Arial" w:eastAsia="Times New Roman" w:hAnsi="Arial" w:cs="Arial"/>
-                <w:color w:val="000000"/>
-              </w:rPr>
-              <w:t>greensheets</w:t>
-            </w:r>
-            <w:proofErr w:type="spellEnd"/>
-            <w:r>
-              <w:rPr>
-                <w:rFonts w:ascii="Arial" w:eastAsia="Times New Roman" w:hAnsi="Arial" w:cs="Arial"/>
-                <w:color w:val="000000"/>
-              </w:rPr>
-              <w:t xml:space="preserve"> for competing grants, </w:t>
+              <w:t xml:space="preserve">Specialist greensheets for competing grants, </w:t>
             </w:r>
           </w:p>
           <w:p>
@@ -11533,23 +11176,7 @@
                 <w:rFonts w:ascii="Arial" w:eastAsia="Times New Roman" w:hAnsi="Arial" w:cs="Arial"/>
                 <w:color w:val="000000"/>
               </w:rPr>
-              <w:t xml:space="preserve">Specialist </w:t>
-            </w:r>
-            <w:proofErr w:type="spellStart"/>
-            <w:r>
-              <w:rPr>
-                <w:rFonts w:ascii="Arial" w:eastAsia="Times New Roman" w:hAnsi="Arial" w:cs="Arial"/>
-                <w:color w:val="000000"/>
-              </w:rPr>
-              <w:t>greensheets</w:t>
-            </w:r>
-            <w:proofErr w:type="spellEnd"/>
-            <w:r>
-              <w:rPr>
-                <w:rFonts w:ascii="Arial" w:eastAsia="Times New Roman" w:hAnsi="Arial" w:cs="Arial"/>
-                <w:color w:val="000000"/>
-              </w:rPr>
-              <w:t xml:space="preserve"> for non-competing grants</w:t>
+              <w:t>Specialist greensheets for non-competing grants</w:t>
             </w:r>
           </w:p>
           <w:p>
@@ -11570,17 +11197,8 @@
                 <w:rFonts w:ascii="Arial" w:eastAsia="Times New Roman" w:hAnsi="Arial" w:cs="Arial"/>
                 <w:color w:val="000000"/>
               </w:rPr>
-              <w:t xml:space="preserve">Revision </w:t>
-            </w:r>
-            <w:proofErr w:type="spellStart"/>
-            <w:r>
-              <w:rPr>
-                <w:rFonts w:ascii="Arial" w:eastAsia="Times New Roman" w:hAnsi="Arial" w:cs="Arial"/>
-                <w:color w:val="000000"/>
-              </w:rPr>
-              <w:t>greenshets</w:t>
-            </w:r>
-            <w:proofErr w:type="spellEnd"/>
+              <w:t>Revision greenshets</w:t>
+            </w:r>
             <w:r>
               <w:rPr>
                 <w:rFonts w:ascii="Arial" w:eastAsia="Times New Roman" w:hAnsi="Arial" w:cs="Arial"/>
@@ -11640,23 +11258,7 @@
                 <w:rFonts w:ascii="Arial" w:eastAsia="Times New Roman" w:hAnsi="Arial" w:cs="Arial"/>
                 <w:color w:val="000000"/>
               </w:rPr>
-              <w:t xml:space="preserve">       a)  Each question can be marked as required to appear on </w:t>
-            </w:r>
-            <w:proofErr w:type="spellStart"/>
-            <w:r>
-              <w:rPr>
-                <w:rFonts w:ascii="Arial" w:eastAsia="Times New Roman" w:hAnsi="Arial" w:cs="Arial"/>
-                <w:color w:val="000000"/>
-              </w:rPr>
-              <w:t>greensheet</w:t>
-            </w:r>
-            <w:proofErr w:type="spellEnd"/>
-            <w:r>
-              <w:rPr>
-                <w:rFonts w:ascii="Arial" w:eastAsia="Times New Roman" w:hAnsi="Arial" w:cs="Arial"/>
-                <w:color w:val="000000"/>
-              </w:rPr>
-              <w:t xml:space="preserve"> forms for grants of more than one type/mechanism. Each type/mechanism combination to which the form is applicable will be specified individually.</w:t>
+              <w:t>       a)  Each question can be marked as required to appear on greensheet forms for grants of more than one type/mechanism. Each type/mechanism combination to which the form is applicable will be specified individually.</w:t>
             </w:r>
           </w:p>
           <w:p>
@@ -11970,23 +11572,7 @@
                 <w:rFonts w:ascii="Arial" w:eastAsia="Times New Roman" w:hAnsi="Arial" w:cs="Arial"/>
                 <w:color w:val="000000"/>
               </w:rPr>
-              <w:t xml:space="preserve">System will store a </w:t>
-            </w:r>
-            <w:proofErr w:type="spellStart"/>
-            <w:r>
-              <w:rPr>
-                <w:rFonts w:ascii="Arial" w:eastAsia="Times New Roman" w:hAnsi="Arial" w:cs="Arial"/>
-                <w:color w:val="000000"/>
-              </w:rPr>
-              <w:t>greensheet</w:t>
-            </w:r>
-            <w:proofErr w:type="spellEnd"/>
-            <w:r>
-              <w:rPr>
-                <w:rFonts w:ascii="Arial" w:eastAsia="Times New Roman" w:hAnsi="Arial" w:cs="Arial"/>
-                <w:color w:val="000000"/>
-              </w:rPr>
-              <w:t xml:space="preserve"> form template for a grant of multiple type/mechanism combinations on a separate row in the database.</w:t>
+              <w:t>System will store a greensheet form template for a grant of multiple type/mechanism combinations on a separate row in the database.</w:t>
             </w:r>
           </w:p>
           <w:p>
@@ -12008,39 +11594,7 @@
                 <w:rFonts w:ascii="Arial" w:eastAsia="Times New Roman" w:hAnsi="Arial" w:cs="Arial"/>
                 <w:color w:val="000000"/>
               </w:rPr>
-              <w:t xml:space="preserve"> Reports that the system will produce concerning the questions defined in Question Definition Source files (the XML files) are for internal use of the Development team. Their purpose is to assist the IT professionals maintaining the </w:t>
-            </w:r>
-            <w:proofErr w:type="spellStart"/>
-            <w:r>
-              <w:rPr>
-                <w:rFonts w:ascii="Arial" w:eastAsia="Times New Roman" w:hAnsi="Arial" w:cs="Arial"/>
-                <w:color w:val="000000"/>
-              </w:rPr>
-              <w:t>Greensheets</w:t>
-            </w:r>
-            <w:proofErr w:type="spellEnd"/>
-            <w:r>
-              <w:rPr>
-                <w:rFonts w:ascii="Arial" w:eastAsia="Times New Roman" w:hAnsi="Arial" w:cs="Arial"/>
-                <w:color w:val="000000"/>
-              </w:rPr>
-              <w:t xml:space="preserve"> system in validating the XML files and ensuring their quality and accuracy as they try to configure which questions will be asked on </w:t>
-            </w:r>
-            <w:proofErr w:type="spellStart"/>
-            <w:r>
-              <w:rPr>
-                <w:rFonts w:ascii="Arial" w:eastAsia="Times New Roman" w:hAnsi="Arial" w:cs="Arial"/>
-                <w:color w:val="000000"/>
-              </w:rPr>
-              <w:t>greensheet</w:t>
-            </w:r>
-            <w:proofErr w:type="spellEnd"/>
-            <w:r>
-              <w:rPr>
-                <w:rFonts w:ascii="Arial" w:eastAsia="Times New Roman" w:hAnsi="Arial" w:cs="Arial"/>
-                <w:color w:val="000000"/>
-              </w:rPr>
-              <w:t xml:space="preserve"> questionnaires for grant of which types/mechanisms.  Business owners and other stakeholders provided no requirements with respect to these reports. Therefore, their content and format are up to the Development team</w:t>
+              <w:t> Reports that the system will produce concerning the questions defined in Question Definition Source files (the XML files) are for internal use of the Development team. Their purpose is to assist the IT professionals maintaining the Greensheets system in validating the XML files and ensuring their quality and accuracy as they try to configure which questions will be asked on greensheet questionnaires for grant of which types/mechanisms.  Business owners and other stakeholders provided no requirements with respect to these reports. Therefore, their content and format are up to the Development team</w:t>
             </w:r>
           </w:p>
         </w:tc>
@@ -12056,13 +11610,8 @@
             </w:r>
             <w:r>
               <w:lastRenderedPageBreak/>
-              <w:t xml:space="preserve">Form Builder to </w:t>
-            </w:r>
-            <w:proofErr w:type="spellStart"/>
-            <w:r>
-              <w:t>Greensheets</w:t>
-            </w:r>
-            <w:proofErr w:type="spellEnd"/>
+              <w:t>Form Builder to Greensheets</w:t>
+            </w:r>
           </w:p>
         </w:tc>
         <w:tc>
@@ -12077,15 +11626,7 @@
           </w:p>
           <w:p>
             <w:r>
-              <w:t xml:space="preserve">There is ‘Edit Skips’ functionality in Form Builder (used during editing a question) that determines if sub-questions are displayed in a </w:t>
-            </w:r>
-            <w:proofErr w:type="spellStart"/>
-            <w:r>
-              <w:t>greensheet</w:t>
-            </w:r>
-            <w:proofErr w:type="spellEnd"/>
-            <w:r>
-              <w:t xml:space="preserve">, depending on the answer to the immediate previous question (not necessarily a parent question). </w:t>
+              <w:t xml:space="preserve">There is ‘Edit Skips’ functionality in Form Builder (used during editing a question) that determines if sub-questions are displayed in a greensheet, depending on the answer to the immediate previous question (not necessarily a parent question). </w:t>
             </w:r>
           </w:p>
           <w:p>
@@ -12107,15 +11648,7 @@
           </w:p>
           <w:p>
             <w:r>
-              <w:t xml:space="preserve">(Related to sec. “Submit </w:t>
-            </w:r>
-            <w:proofErr w:type="spellStart"/>
-            <w:r>
-              <w:t>greensheet</w:t>
-            </w:r>
-            <w:proofErr w:type="spellEnd"/>
-            <w:r>
-              <w:t>”)</w:t>
+              <w:t>(Related to sec. “Submit greensheet”)</w:t>
             </w:r>
           </w:p>
           <w:p>
@@ -12320,21 +11853,7 @@
               <w:rPr>
                 <w:lang w:val="en"/>
               </w:rPr>
-              <w:t xml:space="preserve">URL on Form Builder </w:t>
-            </w:r>
-            <w:proofErr w:type="spellStart"/>
-            <w:r>
-              <w:rPr>
-                <w:lang w:val="en"/>
-              </w:rPr>
-              <w:t>questsion</w:t>
-            </w:r>
-            <w:proofErr w:type="spellEnd"/>
-            <w:r>
-              <w:rPr>
-                <w:lang w:val="en"/>
-              </w:rPr>
-              <w:t xml:space="preserve"> must be active in GreenSheets system</w:t>
+              <w:t>URL on Form Builder questsion must be active in GreenSheets system</w:t>
             </w:r>
           </w:p>
           <w:p>
@@ -12452,19 +11971,11 @@
       <w:pPr>
         <w:pStyle w:val="Heading1"/>
       </w:pPr>
-      <w:bookmarkStart w:id="52" w:name="_Toc484078209"/>
-      <w:r>
-        <w:t xml:space="preserve">Email Notifications about </w:t>
-      </w:r>
-      <w:proofErr w:type="spellStart"/>
-      <w:r>
-        <w:t>greensheets</w:t>
-      </w:r>
-      <w:proofErr w:type="spellEnd"/>
-      <w:r>
-        <w:t xml:space="preserve"> module deployment process.</w:t>
-      </w:r>
-      <w:bookmarkEnd w:id="52"/>
+      <w:bookmarkStart w:id="72" w:name="_Toc484078209"/>
+      <w:r>
+        <w:t>Email Notifications about greensheets module deployment process.</w:t>
+      </w:r>
+      <w:bookmarkEnd w:id="72"/>
     </w:p>
     <w:p>
       <w:r>
@@ -12664,7 +12175,7 @@
               <w:lastRenderedPageBreak/>
               <w:t>set in a property file.  It is not dynamically generated in the code. </w:t>
             </w:r>
-            <w:ins w:id="53" w:author="Tulchinskaya, Gaby (NIH/NCI) [C]" w:date="2017-06-26T15:12:00Z">
+            <w:ins w:id="73" w:author="Tulchinskaya, Gaby (NIH/NCI) [C]" w:date="2017-06-26T15:12:00Z">
               <w:r>
                 <w:t>It will be send to Draft Admin and Draft Viewer users</w:t>
               </w:r>
@@ -12723,13 +12234,8 @@
             </w:r>
             <w:r>
               <w:lastRenderedPageBreak/>
-              <w:t xml:space="preserve">Confirmation of Successful Import of Draft </w:t>
-            </w:r>
-            <w:proofErr w:type="spellStart"/>
-            <w:r>
-              <w:t>Greensheets</w:t>
-            </w:r>
-            <w:proofErr w:type="spellEnd"/>
+              <w:t>Confirmation of Successful Import of Draft Greensheets</w:t>
+            </w:r>
           </w:p>
         </w:tc>
         <w:tc>
@@ -12790,27 +12296,9 @@
                 <w:sz w:val="20"/>
                 <w:szCs w:val="20"/>
               </w:rPr>
-              <w:t xml:space="preserve">Draft </w:t>
-            </w:r>
-            <w:proofErr w:type="spellStart"/>
-            <w:r>
-              <w:rPr>
-                <w:rFonts w:ascii="Arial" w:hAnsi="Arial"/>
-                <w:sz w:val="20"/>
-                <w:szCs w:val="20"/>
-              </w:rPr>
-              <w:t>Greensheets</w:t>
-            </w:r>
-            <w:proofErr w:type="spellEnd"/>
-            <w:r>
-              <w:rPr>
-                <w:rFonts w:ascii="Arial" w:hAnsi="Arial"/>
-                <w:sz w:val="20"/>
-                <w:szCs w:val="20"/>
-              </w:rPr>
-              <w:t xml:space="preserve"> </w:t>
-            </w:r>
-            <w:ins w:id="54" w:author="Polonsky, Yakov (NIH/NCI) [C]" w:date="2017-02-10T11:35:00Z">
+              <w:t xml:space="preserve">Draft Greensheets </w:t>
+            </w:r>
+            <w:ins w:id="74" w:author="Polonsky, Yakov (NIH/NCI) [C]" w:date="2017-02-10T11:35:00Z">
               <w:r>
                 <w:rPr>
                   <w:rFonts w:ascii="Arial" w:hAnsi="Arial"/>
@@ -12837,7 +12325,7 @@
               <w:lastRenderedPageBreak/>
               <w:t>you to review</w:t>
             </w:r>
-            <w:ins w:id="55" w:author="Tulchinskaya, Gaby (NIH/NCI) [C]" w:date="2017-06-26T15:07:00Z">
+            <w:ins w:id="75" w:author="Tulchinskaya, Gaby (NIH/NCI) [C]" w:date="2017-06-26T15:07:00Z">
               <w:r>
                 <w:rPr>
                   <w:rFonts w:ascii="Arial" w:hAnsi="Arial"/>
@@ -12853,27 +12341,9 @@
                 <w:sz w:val="20"/>
                 <w:szCs w:val="20"/>
               </w:rPr>
-              <w:t xml:space="preserve">. Please log into the </w:t>
-            </w:r>
-            <w:proofErr w:type="spellStart"/>
-            <w:r>
-              <w:rPr>
-                <w:rFonts w:ascii="Arial" w:hAnsi="Arial"/>
-                <w:sz w:val="20"/>
-                <w:szCs w:val="20"/>
-              </w:rPr>
-              <w:t>Greensheets</w:t>
-            </w:r>
-            <w:proofErr w:type="spellEnd"/>
-            <w:r>
-              <w:rPr>
-                <w:rFonts w:ascii="Arial" w:hAnsi="Arial"/>
-                <w:sz w:val="20"/>
-                <w:szCs w:val="20"/>
-              </w:rPr>
-              <w:t xml:space="preserve"> Application using the URL given below</w:t>
-            </w:r>
-            <w:ins w:id="56" w:author="Polonsky, Yakov (NIH/NCI) [C]" w:date="2017-02-10T11:36:00Z">
+              <w:t>. Please log into the Greensheets Application using the URL given below</w:t>
+            </w:r>
+            <w:ins w:id="76" w:author="Polonsky, Yakov (NIH/NCI) [C]" w:date="2017-02-10T11:36:00Z">
               <w:r>
                 <w:rPr>
                   <w:rFonts w:ascii="Arial" w:hAnsi="Arial"/>
@@ -12883,7 +12353,7 @@
                 <w:t xml:space="preserve"> and</w:t>
               </w:r>
             </w:ins>
-            <w:del w:id="57" w:author="Polonsky, Yakov (NIH/NCI) [C]" w:date="2017-02-10T11:36:00Z">
+            <w:del w:id="77" w:author="Polonsky, Yakov (NIH/NCI) [C]" w:date="2017-02-10T11:36:00Z">
               <w:r>
                 <w:rPr>
                   <w:rFonts w:ascii="Arial" w:hAnsi="Arial"/>
@@ -12901,7 +12371,7 @@
               </w:rPr>
               <w:t xml:space="preserve"> </w:t>
             </w:r>
-            <w:ins w:id="58" w:author="Tulchinskaya, Gaby (NIH/NCI) [C]" w:date="2017-02-10T10:59:00Z">
+            <w:ins w:id="78" w:author="Tulchinskaya, Gaby (NIH/NCI) [C]" w:date="2017-02-10T10:59:00Z">
               <w:r>
                 <w:rPr>
                   <w:rFonts w:ascii="Arial" w:hAnsi="Arial"/>
@@ -12911,7 +12381,7 @@
                 <w:t>select th</w:t>
               </w:r>
             </w:ins>
-            <w:ins w:id="59" w:author="Tulchinskaya, Gaby (NIH/NCI) [C]" w:date="2017-02-10T11:01:00Z">
+            <w:ins w:id="79" w:author="Tulchinskaya, Gaby (NIH/NCI) [C]" w:date="2017-02-10T11:01:00Z">
               <w:r>
                 <w:rPr>
                   <w:rFonts w:ascii="Arial" w:hAnsi="Arial"/>
@@ -12921,7 +12391,7 @@
                 <w:t>is</w:t>
               </w:r>
             </w:ins>
-            <w:ins w:id="60" w:author="Tulchinskaya, Gaby (NIH/NCI) [C]" w:date="2017-02-10T10:59:00Z">
+            <w:ins w:id="80" w:author="Tulchinskaya, Gaby (NIH/NCI) [C]" w:date="2017-02-10T10:59:00Z">
               <w:r>
                 <w:rPr>
                   <w:rFonts w:ascii="Arial" w:hAnsi="Arial"/>
@@ -12931,7 +12401,7 @@
                 <w:t xml:space="preserve"> module in the </w:t>
               </w:r>
             </w:ins>
-            <w:ins w:id="61" w:author="Tulchinskaya, Gaby (NIH/NCI) [C]" w:date="2017-02-10T11:00:00Z">
+            <w:ins w:id="81" w:author="Tulchinskaya, Gaby (NIH/NCI) [C]" w:date="2017-02-10T11:00:00Z">
               <w:r>
                 <w:rPr>
                   <w:rFonts w:ascii="Arial" w:hAnsi="Arial"/>
@@ -12949,7 +12419,7 @@
               </w:rPr>
               <w:t>&amp; Test Draft Module</w:t>
             </w:r>
-            <w:ins w:id="62" w:author="Tulchinskaya, Gaby (NIH/NCI) [C]" w:date="2017-02-10T11:00:00Z">
+            <w:ins w:id="82" w:author="Tulchinskaya, Gaby (NIH/NCI) [C]" w:date="2017-02-10T11:00:00Z">
               <w:r>
                 <w:rPr>
                   <w:rFonts w:ascii="Arial" w:hAnsi="Arial"/>
@@ -12959,7 +12429,7 @@
                 <w:t xml:space="preserve"> screen</w:t>
               </w:r>
             </w:ins>
-            <w:ins w:id="63" w:author="Polonsky, Yakov (NIH/NCI) [C]" w:date="2017-02-10T11:36:00Z">
+            <w:ins w:id="83" w:author="Polonsky, Yakov (NIH/NCI) [C]" w:date="2017-02-10T11:36:00Z">
               <w:r>
                 <w:rPr>
                   <w:rFonts w:ascii="Arial" w:hAnsi="Arial"/>
@@ -12969,7 +12439,7 @@
                 <w:t xml:space="preserve">. </w:t>
               </w:r>
             </w:ins>
-            <w:ins w:id="64" w:author="Tulchinskaya, Gaby (NIH/NCI) [C]" w:date="2017-06-26T15:10:00Z">
+            <w:ins w:id="84" w:author="Tulchinskaya, Gaby (NIH/NCI) [C]" w:date="2017-06-26T15:10:00Z">
               <w:r>
                 <w:rPr>
                   <w:rFonts w:ascii="Arial" w:hAnsi="Arial"/>
@@ -12979,7 +12449,7 @@
                 <w:t>Use</w:t>
               </w:r>
             </w:ins>
-            <w:ins w:id="65" w:author="Tulchinskaya, Gaby (NIH/NCI) [C]" w:date="2017-02-10T11:01:00Z">
+            <w:ins w:id="85" w:author="Tulchinskaya, Gaby (NIH/NCI) [C]" w:date="2017-02-10T11:01:00Z">
               <w:r>
                 <w:rPr>
                   <w:rFonts w:ascii="Arial" w:hAnsi="Arial"/>
@@ -12995,27 +12465,9 @@
                 <w:sz w:val="20"/>
                 <w:szCs w:val="20"/>
               </w:rPr>
-              <w:t xml:space="preserve"> Promote Module button to accept the Draft </w:t>
-            </w:r>
-            <w:proofErr w:type="spellStart"/>
-            <w:r>
-              <w:rPr>
-                <w:rFonts w:ascii="Arial" w:hAnsi="Arial"/>
-                <w:sz w:val="20"/>
-                <w:szCs w:val="20"/>
-              </w:rPr>
-              <w:t>Greensheets</w:t>
-            </w:r>
-            <w:proofErr w:type="spellEnd"/>
-            <w:r>
-              <w:rPr>
-                <w:rFonts w:ascii="Arial" w:hAnsi="Arial"/>
-                <w:sz w:val="20"/>
-                <w:szCs w:val="20"/>
-              </w:rPr>
-              <w:t xml:space="preserve"> and promote them to Production. Alternatively, </w:t>
-            </w:r>
-            <w:ins w:id="66" w:author="Tulchinskaya, Gaby (NIH/NCI) [C]" w:date="2017-06-26T15:10:00Z">
+              <w:t xml:space="preserve"> Promote Module button to accept the Draft Greensheets and promote them to Production. Alternatively, </w:t>
+            </w:r>
+            <w:ins w:id="86" w:author="Tulchinskaya, Gaby (NIH/NCI) [C]" w:date="2017-06-26T15:10:00Z">
               <w:r>
                 <w:rPr>
                   <w:rFonts w:ascii="Arial" w:hAnsi="Arial"/>
@@ -13033,7 +12485,7 @@
               </w:rPr>
               <w:t>they are not ready to be promoted, you may select Reject Module</w:t>
             </w:r>
-            <w:del w:id="67" w:author="Tulchinskaya, Gaby (NIH/NCI) [C]" w:date="2017-06-26T15:11:00Z">
+            <w:del w:id="87" w:author="Tulchinskaya, Gaby (NIH/NCI) [C]" w:date="2017-06-26T15:11:00Z">
               <w:r>
                 <w:rPr>
                   <w:rFonts w:ascii="Arial" w:hAnsi="Arial"/>
@@ -13087,7 +12539,7 @@
               </w:rPr>
               <w:t>Comments</w:t>
             </w:r>
-            <w:ins w:id="68" w:author="Tulchinskaya, Gaby (NIH/NCI) [C]" w:date="2017-02-10T10:58:00Z">
+            <w:ins w:id="88" w:author="Tulchinskaya, Gaby (NIH/NCI) [C]" w:date="2017-02-10T10:58:00Z">
               <w:r>
                 <w:rPr>
                   <w:rFonts w:ascii="Arial" w:hAnsi="Arial"/>
@@ -13146,13 +12598,13 @@
             <w:pPr>
               <w:pStyle w:val="PlainText"/>
               <w:rPr>
-                <w:del w:id="69" w:author="Tulchinskaya, Gaby (NIH/NCI) [C]" w:date="2017-02-10T10:58:00Z"/>
+                <w:del w:id="89" w:author="Tulchinskaya, Gaby (NIH/NCI) [C]" w:date="2017-02-10T10:58:00Z"/>
                 <w:rFonts w:ascii="Arial" w:hAnsi="Arial"/>
                 <w:sz w:val="20"/>
                 <w:szCs w:val="20"/>
               </w:rPr>
             </w:pPr>
-            <w:del w:id="70" w:author="Tulchinskaya, Gaby (NIH/NCI) [C]" w:date="2017-02-10T10:58:00Z">
+            <w:del w:id="90" w:author="Tulchinskaya, Gaby (NIH/NCI) [C]" w:date="2017-02-10T10:58:00Z">
               <w:r>
                 <w:rPr>
                   <w:rFonts w:ascii="Arial" w:hAnsi="Arial"/>
@@ -13167,13 +12619,13 @@
             <w:pPr>
               <w:pStyle w:val="PlainText"/>
               <w:rPr>
-                <w:del w:id="71" w:author="Tulchinskaya, Gaby (NIH/NCI) [C]" w:date="2017-02-10T10:58:00Z"/>
+                <w:del w:id="91" w:author="Tulchinskaya, Gaby (NIH/NCI) [C]" w:date="2017-02-10T10:58:00Z"/>
                 <w:rFonts w:ascii="Arial" w:hAnsi="Arial"/>
                 <w:sz w:val="20"/>
                 <w:szCs w:val="20"/>
               </w:rPr>
             </w:pPr>
-            <w:del w:id="72" w:author="Tulchinskaya, Gaby (NIH/NCI) [C]" w:date="2017-02-10T10:58:00Z">
+            <w:del w:id="92" w:author="Tulchinskaya, Gaby (NIH/NCI) [C]" w:date="2017-02-10T10:58:00Z">
               <w:r>
                 <w:rPr>
                   <w:rFonts w:ascii="Arial" w:hAnsi="Arial"/>
@@ -13211,23 +12663,13 @@
                 <w:szCs w:val="20"/>
               </w:rPr>
             </w:pPr>
-            <w:proofErr w:type="spellStart"/>
             <w:r>
               <w:rPr>
                 <w:rFonts w:ascii="Arial" w:hAnsi="Arial"/>
                 <w:sz w:val="20"/>
                 <w:szCs w:val="20"/>
               </w:rPr>
-              <w:t>Greensheets</w:t>
-            </w:r>
-            <w:proofErr w:type="spellEnd"/>
-            <w:r>
-              <w:rPr>
-                <w:rFonts w:ascii="Arial" w:hAnsi="Arial"/>
-                <w:sz w:val="20"/>
-                <w:szCs w:val="20"/>
-              </w:rPr>
-              <w:t xml:space="preserve"> Application URL: </w:t>
+              <w:t xml:space="preserve">Greensheets Application URL: </w:t>
             </w:r>
             <w:r>
               <w:rPr>
@@ -13278,7 +12720,7 @@
               </w:rPr>
               <w:t>https://i2e.nci.nih.gov/greensheets/</w:t>
             </w:r>
-            <w:ins w:id="73" w:author="Tulchinskaya, Gaby (NIH/NCI) [C]" w:date="2017-06-26T15:15:00Z">
+            <w:ins w:id="93" w:author="Tulchinskaya, Gaby (NIH/NCI) [C]" w:date="2017-06-26T15:15:00Z">
               <w:r>
                 <w:rPr>
                   <w:rFonts w:ascii="Arial" w:hAnsi="Arial"/>
@@ -13293,12 +12735,12 @@
             <w:r>
               <w:t> </w:t>
             </w:r>
-            <w:ins w:id="74" w:author="Polonsky, Yakov (NIH/NCI) [C]" w:date="2017-02-10T11:38:00Z">
+            <w:ins w:id="94" w:author="Polonsky, Yakov (NIH/NCI) [C]" w:date="2017-02-10T11:38:00Z">
               <w:r>
                 <w:t xml:space="preserve">(URL should be </w:t>
               </w:r>
             </w:ins>
-            <w:ins w:id="75" w:author="Tulchinskaya, Gaby (NIH/NCI) [C]" w:date="2017-06-26T15:15:00Z">
+            <w:ins w:id="95" w:author="Tulchinskaya, Gaby (NIH/NCI) [C]" w:date="2017-06-26T15:15:00Z">
               <w:r>
                 <w:t>set in all environments)</w:t>
               </w:r>
@@ -13396,13 +12838,8 @@
           </w:tcPr>
           <w:p>
             <w:r>
-              <w:t xml:space="preserve">Unsuccessful Import of the DRAFT </w:t>
-            </w:r>
-            <w:proofErr w:type="spellStart"/>
-            <w:r>
-              <w:t>Greensheets</w:t>
-            </w:r>
-            <w:proofErr w:type="spellEnd"/>
+              <w:t>Unsuccessful Import of the DRAFT Greensheets</w:t>
+            </w:r>
           </w:p>
         </w:tc>
         <w:tc>
@@ -13536,13 +12973,8 @@
           </w:tcPr>
           <w:p>
             <w:r>
-              <w:t xml:space="preserve">[GS - TEST 2017-02-09 10:37:29 AM] Confirmation of Successful Promotion of Draft </w:t>
-            </w:r>
-            <w:proofErr w:type="spellStart"/>
-            <w:r>
-              <w:t>Greensheets</w:t>
-            </w:r>
-            <w:proofErr w:type="spellEnd"/>
+              <w:t>[GS - TEST 2017-02-09 10:37:29 AM] Confirmation of Successful Promotion of Draft Greensheets</w:t>
+            </w:r>
           </w:p>
         </w:tc>
         <w:tc>
@@ -13594,25 +13026,7 @@
                 <w:sz w:val="20"/>
                 <w:szCs w:val="20"/>
               </w:rPr>
-              <w:t xml:space="preserve"> Draft </w:t>
-            </w:r>
-            <w:proofErr w:type="spellStart"/>
-            <w:r>
-              <w:rPr>
-                <w:rFonts w:ascii="Arial" w:hAnsi="Arial"/>
-                <w:sz w:val="20"/>
-                <w:szCs w:val="20"/>
-              </w:rPr>
-              <w:t>Greensheets</w:t>
-            </w:r>
-            <w:proofErr w:type="spellEnd"/>
-            <w:r>
-              <w:rPr>
-                <w:rFonts w:ascii="Arial" w:hAnsi="Arial"/>
-                <w:sz w:val="20"/>
-                <w:szCs w:val="20"/>
-              </w:rPr>
-              <w:t xml:space="preserve"> are successfully promoted to Production.</w:t>
+              <w:t xml:space="preserve"> Draft Greensheets are successfully promoted to Production.</w:t>
             </w:r>
           </w:p>
           <w:p>
@@ -13642,23 +13056,13 @@
                 <w:szCs w:val="20"/>
               </w:rPr>
             </w:pPr>
-            <w:proofErr w:type="spellStart"/>
             <w:r>
               <w:rPr>
                 <w:rFonts w:ascii="Arial" w:hAnsi="Arial"/>
                 <w:sz w:val="20"/>
                 <w:szCs w:val="20"/>
               </w:rPr>
-              <w:t>Greensheets</w:t>
-            </w:r>
-            <w:proofErr w:type="spellEnd"/>
-            <w:r>
-              <w:rPr>
-                <w:rFonts w:ascii="Arial" w:hAnsi="Arial"/>
-                <w:sz w:val="20"/>
-                <w:szCs w:val="20"/>
-              </w:rPr>
-              <w:t xml:space="preserve"> Application URL: </w:t>
+              <w:t xml:space="preserve">Greensheets Application URL: </w:t>
             </w:r>
             <w:r>
               <w:rPr>
@@ -13709,7 +13113,7 @@
               </w:rPr>
               <w:t>https://i2e.nci.nih.gov/greensheets/</w:t>
             </w:r>
-            <w:ins w:id="76" w:author="Tulchinskaya, Gaby (NIH/NCI) [C]" w:date="2017-06-26T15:15:00Z">
+            <w:ins w:id="96" w:author="Tulchinskaya, Gaby (NIH/NCI) [C]" w:date="2017-06-26T15:15:00Z">
               <w:r>
                 <w:rPr>
                   <w:rFonts w:ascii="Arial" w:hAnsi="Arial"/>
@@ -13836,13 +13240,8 @@
             </w:r>
             <w:r>
               <w:lastRenderedPageBreak/>
-              <w:t xml:space="preserve">Draft </w:t>
-            </w:r>
-            <w:proofErr w:type="spellStart"/>
-            <w:r>
-              <w:t>Greensheets</w:t>
-            </w:r>
-            <w:proofErr w:type="spellEnd"/>
+              <w:t>Draft Greensheets</w:t>
+            </w:r>
           </w:p>
         </w:tc>
         <w:tc>
@@ -13880,7 +13279,7 @@
               <w:lastRenderedPageBreak/>
               <w:t xml:space="preserve">The </w:t>
             </w:r>
-            <w:ins w:id="77" w:author="Tulchinskaya, Gaby (NIH/NCI) [C]" w:date="2017-02-10T11:02:00Z">
+            <w:ins w:id="97" w:author="Tulchinskaya, Gaby (NIH/NCI) [C]" w:date="2017-02-10T11:02:00Z">
               <w:r>
                 <w:rPr>
                   <w:rFonts w:ascii="Arial" w:hAnsi="Arial"/>
@@ -13905,25 +13304,7 @@
                 <w:sz w:val="20"/>
                 <w:szCs w:val="20"/>
               </w:rPr>
-              <w:t xml:space="preserve">Draft </w:t>
-            </w:r>
-            <w:proofErr w:type="spellStart"/>
-            <w:r>
-              <w:rPr>
-                <w:rFonts w:ascii="Arial" w:hAnsi="Arial"/>
-                <w:sz w:val="20"/>
-                <w:szCs w:val="20"/>
-              </w:rPr>
-              <w:t>Greensheets</w:t>
-            </w:r>
-            <w:proofErr w:type="spellEnd"/>
-            <w:r>
-              <w:rPr>
-                <w:rFonts w:ascii="Arial" w:hAnsi="Arial"/>
-                <w:sz w:val="20"/>
-                <w:szCs w:val="20"/>
-              </w:rPr>
-              <w:t xml:space="preserve"> were rejected.</w:t>
+              <w:t>Draft Greensheets were rejected.</w:t>
             </w:r>
           </w:p>
           <w:p>
@@ -13935,23 +13316,13 @@
                 <w:szCs w:val="20"/>
               </w:rPr>
             </w:pPr>
-            <w:proofErr w:type="spellStart"/>
             <w:r>
               <w:rPr>
                 <w:rFonts w:ascii="Arial" w:hAnsi="Arial"/>
                 <w:sz w:val="20"/>
                 <w:szCs w:val="20"/>
               </w:rPr>
-              <w:t>Greensheets</w:t>
-            </w:r>
-            <w:proofErr w:type="spellEnd"/>
-            <w:r>
-              <w:rPr>
-                <w:rFonts w:ascii="Arial" w:hAnsi="Arial"/>
-                <w:sz w:val="20"/>
-                <w:szCs w:val="20"/>
-              </w:rPr>
-              <w:t xml:space="preserve"> Application URL: </w:t>
+              <w:t xml:space="preserve">Greensheets Application URL: </w:t>
             </w:r>
             <w:r>
               <w:rPr>
@@ -14003,7 +13374,7 @@
               </w:rPr>
               <w:t>https://i2e.nci.nih.gov/greensheets/</w:t>
             </w:r>
-            <w:ins w:id="78" w:author="Tulchinskaya, Gaby (NIH/NCI) [C]" w:date="2017-06-26T15:14:00Z">
+            <w:ins w:id="98" w:author="Tulchinskaya, Gaby (NIH/NCI) [C]" w:date="2017-06-26T15:14:00Z">
               <w:r>
                 <w:rPr>
                   <w:rFonts w:ascii="Arial" w:hAnsi="Arial"/>
@@ -14058,90 +13429,8 @@
           <w:sz w:val="20"/>
           <w:szCs w:val="20"/>
         </w:rPr>
-        <w:t xml:space="preserve">GS emails are being sent by </w:t>
-      </w:r>
-      <w:proofErr w:type="spellStart"/>
-      <w:r>
-        <w:rPr>
-          <w:rFonts w:ascii="Arial" w:hAnsi="Arial"/>
-          <w:sz w:val="20"/>
-          <w:szCs w:val="20"/>
-        </w:rPr>
-        <w:t>ProcessNewQuestionDefsServiceImpl</w:t>
-      </w:r>
-      <w:proofErr w:type="spellEnd"/>
-      <w:r>
-        <w:rPr>
-          <w:rFonts w:ascii="Arial" w:hAnsi="Arial"/>
-          <w:sz w:val="20"/>
-          <w:szCs w:val="20"/>
-        </w:rPr>
-        <w:t xml:space="preserve">. In addition, there is a property called </w:t>
-      </w:r>
-      <w:proofErr w:type="spellStart"/>
-      <w:r>
-        <w:rPr>
-          <w:rFonts w:ascii="Arial" w:hAnsi="Arial"/>
-          <w:sz w:val="20"/>
-          <w:szCs w:val="20"/>
-        </w:rPr>
-        <w:t>gs_send_mail</w:t>
-      </w:r>
-      <w:proofErr w:type="spellEnd"/>
-      <w:r>
-        <w:rPr>
-          <w:rFonts w:ascii="Arial" w:hAnsi="Arial"/>
-          <w:sz w:val="20"/>
-          <w:szCs w:val="20"/>
-        </w:rPr>
-        <w:t xml:space="preserve"> defined in </w:t>
-      </w:r>
-      <w:proofErr w:type="spellStart"/>
-      <w:r>
-        <w:rPr>
-          <w:rFonts w:ascii="Arial" w:hAnsi="Arial"/>
-          <w:sz w:val="20"/>
-          <w:szCs w:val="20"/>
-        </w:rPr>
-        <w:t>greensheetconfig.properties</w:t>
-      </w:r>
-      <w:proofErr w:type="spellEnd"/>
-      <w:r>
-        <w:rPr>
-          <w:rFonts w:ascii="Arial" w:hAnsi="Arial"/>
-          <w:sz w:val="20"/>
-          <w:szCs w:val="20"/>
-        </w:rPr>
-        <w:t xml:space="preserve"> that can be used to disable email sending (setting its value to false). The messages are being sent to the list of addresses defined in the </w:t>
-      </w:r>
-      <w:proofErr w:type="spellStart"/>
-      <w:r>
-        <w:rPr>
-          <w:rFonts w:ascii="Arial" w:hAnsi="Arial"/>
-          <w:sz w:val="20"/>
-          <w:szCs w:val="20"/>
-        </w:rPr>
-        <w:t>gs_error_email_to</w:t>
-      </w:r>
-      <w:proofErr w:type="spellEnd"/>
-      <w:r>
-        <w:rPr>
-          <w:rFonts w:ascii="Arial" w:hAnsi="Arial"/>
-          <w:sz w:val="20"/>
-          <w:szCs w:val="20"/>
-        </w:rPr>
-        <w:t xml:space="preserve"> property in </w:t>
-      </w:r>
-      <w:proofErr w:type="spellStart"/>
-      <w:r>
-        <w:rPr>
-          <w:rFonts w:ascii="Arial" w:hAnsi="Arial"/>
-          <w:sz w:val="20"/>
-          <w:szCs w:val="20"/>
-        </w:rPr>
-        <w:t>greensheetconfig.properties</w:t>
-      </w:r>
-      <w:proofErr w:type="spellEnd"/>
+        <w:t>GS emails are being sent by ProcessNewQuestionDefsServiceImpl. In addition, there is a property called gs_send_mail defined in greensheetconfig.properties that can be used to disable email sending (setting its value to false). The messages are being sent to the list of addresses defined in the gs_error_email_to property in greensheetconfig.properties</w:t>
+      </w:r>
     </w:p>
     <w:p>
       <w:pPr>
@@ -14186,11 +13475,11 @@
       <w:pPr>
         <w:pStyle w:val="Heading1"/>
       </w:pPr>
-      <w:bookmarkStart w:id="79" w:name="_Toc484078210"/>
+      <w:bookmarkStart w:id="99" w:name="_Toc484078210"/>
       <w:r>
         <w:t>Non-functional requirements</w:t>
       </w:r>
-      <w:bookmarkEnd w:id="79"/>
+      <w:bookmarkEnd w:id="99"/>
     </w:p>
     <w:p>
       <w:r>
@@ -14324,25 +13613,7 @@
           <w:sz w:val="20"/>
           <w:szCs w:val="20"/>
         </w:rPr>
-        <w:t>If the form in REVISION module is NOT tied to any type/</w:t>
-      </w:r>
-      <w:proofErr w:type="spellStart"/>
-      <w:r>
-        <w:rPr>
-          <w:rFonts w:ascii="Arial" w:hAnsi="Arial"/>
-          <w:sz w:val="20"/>
-          <w:szCs w:val="20"/>
-        </w:rPr>
-        <w:t>mech</w:t>
-      </w:r>
-      <w:proofErr w:type="spellEnd"/>
-      <w:r>
-        <w:rPr>
-          <w:rFonts w:ascii="Arial" w:hAnsi="Arial"/>
-          <w:sz w:val="20"/>
-          <w:szCs w:val="20"/>
-        </w:rPr>
-        <w:t xml:space="preserve"> at all</w:t>
+        <w:t>If the form in REVISION module is NOT tied to any type/mech at all</w:t>
       </w:r>
     </w:p>
     <w:p>
@@ -14364,25 +13635,7 @@
           <w:sz w:val="20"/>
           <w:szCs w:val="20"/>
         </w:rPr>
-        <w:t>If the form in REVISION module is related to any other type/</w:t>
-      </w:r>
-      <w:proofErr w:type="spellStart"/>
-      <w:r>
-        <w:rPr>
-          <w:rFonts w:ascii="Arial" w:hAnsi="Arial"/>
-          <w:sz w:val="20"/>
-          <w:szCs w:val="20"/>
-        </w:rPr>
-        <w:t>mech</w:t>
-      </w:r>
-      <w:proofErr w:type="spellEnd"/>
-      <w:r>
-        <w:rPr>
-          <w:rFonts w:ascii="Arial" w:hAnsi="Arial"/>
-          <w:sz w:val="20"/>
-          <w:szCs w:val="20"/>
-        </w:rPr>
-        <w:t xml:space="preserve"> than 0/0</w:t>
+        <w:t>If the form in REVISION module is related to any other type/mech than 0/0</w:t>
       </w:r>
       <w:r>
         <w:rPr>
@@ -14416,37 +13669,19 @@
           <w:numId w:val="23"/>
         </w:numPr>
         <w:rPr>
-          <w:ins w:id="80" w:author="Tulchinskaya, Gaby (NIH/NCI) [C]" w:date="2017-07-21T09:58:00Z"/>
-          <w:rFonts w:ascii="Arial" w:hAnsi="Arial"/>
-          <w:sz w:val="20"/>
-          <w:szCs w:val="20"/>
-        </w:rPr>
-      </w:pPr>
-      <w:r>
-        <w:rPr>
-          <w:rFonts w:ascii="Arial" w:hAnsi="Arial"/>
-          <w:sz w:val="20"/>
-          <w:szCs w:val="20"/>
-        </w:rPr>
-        <w:t>If any form in the module is NOT tied to any type/</w:t>
-      </w:r>
-      <w:proofErr w:type="spellStart"/>
-      <w:r>
-        <w:rPr>
-          <w:rFonts w:ascii="Arial" w:hAnsi="Arial"/>
-          <w:sz w:val="20"/>
-          <w:szCs w:val="20"/>
-        </w:rPr>
-        <w:t>mech</w:t>
-      </w:r>
-      <w:proofErr w:type="spellEnd"/>
-      <w:r>
-        <w:rPr>
-          <w:rFonts w:ascii="Arial" w:hAnsi="Arial"/>
-          <w:sz w:val="20"/>
-          <w:szCs w:val="20"/>
-        </w:rPr>
-        <w:t xml:space="preserve"> at all</w:t>
+          <w:ins w:id="100" w:author="Tulchinskaya, Gaby (NIH/NCI) [C]" w:date="2017-07-21T09:58:00Z"/>
+          <w:rFonts w:ascii="Arial" w:hAnsi="Arial"/>
+          <w:sz w:val="20"/>
+          <w:szCs w:val="20"/>
+        </w:rPr>
+      </w:pPr>
+      <w:r>
+        <w:rPr>
+          <w:rFonts w:ascii="Arial" w:hAnsi="Arial"/>
+          <w:sz w:val="20"/>
+          <w:szCs w:val="20"/>
+        </w:rPr>
+        <w:t>If any form in the module is NOT tied to any type/mech at all</w:t>
       </w:r>
     </w:p>
     <w:p>
@@ -14462,7 +13697,7 @@
           <w:szCs w:val="20"/>
         </w:rPr>
       </w:pPr>
-      <w:ins w:id="81" w:author="Tulchinskaya, Gaby (NIH/NCI) [C]" w:date="2017-07-21T09:58:00Z">
+      <w:ins w:id="101" w:author="Tulchinskaya, Gaby (NIH/NCI) [C]" w:date="2017-07-21T09:58:00Z">
         <w:r>
           <w:rPr>
             <w:rFonts w:ascii="Arial" w:hAnsi="Arial"/>
@@ -14493,25 +13728,7 @@
           <w:szCs w:val="20"/>
         </w:rPr>
         <w:lastRenderedPageBreak/>
-        <w:t>If any form in the module is tied to type/</w:t>
-      </w:r>
-      <w:proofErr w:type="spellStart"/>
-      <w:r>
-        <w:rPr>
-          <w:rFonts w:ascii="Arial" w:hAnsi="Arial"/>
-          <w:sz w:val="20"/>
-          <w:szCs w:val="20"/>
-        </w:rPr>
-        <w:t>mech</w:t>
-      </w:r>
-      <w:proofErr w:type="spellEnd"/>
-      <w:r>
-        <w:rPr>
-          <w:rFonts w:ascii="Arial" w:hAnsi="Arial"/>
-          <w:sz w:val="20"/>
-          <w:szCs w:val="20"/>
-        </w:rPr>
-        <w:t xml:space="preserve"> 0/0</w:t>
+        <w:t>If any form in the module is tied to type/mech 0/0</w:t>
       </w:r>
       <w:r>
         <w:rPr>
@@ -14759,29 +13976,15 @@
       </w:rPr>
       <w:t xml:space="preserve"> of </w:t>
     </w:r>
-    <w:r>
-      <w:fldChar w:fldCharType="begin"/>
-    </w:r>
-    <w:r>
-      <w:instrText xml:space="preserve"> SECTIONPAGES  \* Arabic  \* MERGEFORMAT </w:instrText>
-    </w:r>
-    <w:r>
-      <w:fldChar w:fldCharType="separate"/>
-    </w:r>
-    <w:r>
-      <w:rPr>
-        <w:rStyle w:val="PageNumber"/>
-        <w:noProof/>
-      </w:rPr>
-      <w:t>23</w:t>
-    </w:r>
-    <w:r>
-      <w:rPr>
-        <w:rStyle w:val="PageNumber"/>
-        <w:noProof/>
-      </w:rPr>
-      <w:fldChar w:fldCharType="end"/>
-    </w:r>
+    <w:fldSimple w:instr=" SECTIONPAGES  \* Arabic  \* MERGEFORMAT ">
+      <w:r>
+        <w:rPr>
+          <w:rStyle w:val="PageNumber"/>
+          <w:noProof/>
+        </w:rPr>
+        <w:t>23</w:t>
+      </w:r>
+    </w:fldSimple>
   </w:p>
   <w:p/>
 </w:ftr>
@@ -20637,7 +19840,7 @@
 </file>
 
 <file path=customXml/itemProps1.xml><?xml version="1.0" encoding="utf-8"?>
-<ds:datastoreItem xmlns:ds="http://schemas.openxmlformats.org/officeDocument/2006/customXml" ds:itemID="{BA40BA3F-231B-4BF9-BE63-618E6B592368}">
+<ds:datastoreItem xmlns:ds="http://schemas.openxmlformats.org/officeDocument/2006/customXml" ds:itemID="{B882D7D6-875F-490C-AFE0-E28F39C36180}">
   <ds:schemaRefs>
     <ds:schemaRef ds:uri="http://schemas.openxmlformats.org/officeDocument/2006/bibliography"/>
   </ds:schemaRefs>

</xml_diff>

<commit_message>
Added the rule to sec. Review & Test Draft Module Screen Data elements
</commit_message>
<xml_diff>
--- a/Requirements/Specs/Draft Area - Scope.docx
+++ b/Requirements/Specs/Draft Area - Scope.docx
@@ -91,8 +91,6 @@
           <w:docGrid w:linePitch="360"/>
         </w:sectPr>
       </w:pPr>
-      <w:bookmarkStart w:id="0" w:name="_GoBack"/>
-      <w:bookmarkEnd w:id="0"/>
       <w:r>
         <w:t xml:space="preserve">Version </w:t>
       </w:r>
@@ -102,7 +100,7 @@
         </w:rPr>
         <w:t>1.</w:t>
       </w:r>
-      <w:ins w:id="1" w:author="Tulchinskaya, Gaby (NIH/NCI) [C]" w:date="2017-07-31T11:24:00Z">
+      <w:ins w:id="0" w:author="Tulchinskaya, Gaby (NIH/NCI) [C]" w:date="2017-07-31T11:24:00Z">
         <w:r>
           <w:rPr>
             <w:color w:val="0000FF"/>
@@ -861,7 +859,7 @@
       <w:tr>
         <w:trPr>
           <w:cantSplit/>
-          <w:ins w:id="2" w:author="Tulchinskaya, Gaby (NIH/NCI) [C]" w:date="2017-06-27T15:13:00Z"/>
+          <w:ins w:id="1" w:author="Tulchinskaya, Gaby (NIH/NCI) [C]" w:date="2017-06-27T15:13:00Z"/>
         </w:trPr>
         <w:tc>
           <w:tcPr>
@@ -874,10 +872,10 @@
               <w:widowControl w:val="0"/>
               <w:jc w:val="center"/>
               <w:rPr>
-                <w:ins w:id="3" w:author="Tulchinskaya, Gaby (NIH/NCI) [C]" w:date="2017-06-27T15:13:00Z"/>
+                <w:ins w:id="2" w:author="Tulchinskaya, Gaby (NIH/NCI) [C]" w:date="2017-06-27T15:13:00Z"/>
               </w:rPr>
             </w:pPr>
-            <w:ins w:id="4" w:author="Tulchinskaya, Gaby (NIH/NCI) [C]" w:date="2017-06-27T15:13:00Z">
+            <w:ins w:id="3" w:author="Tulchinskaya, Gaby (NIH/NCI) [C]" w:date="2017-06-27T15:13:00Z">
               <w:r>
                 <w:t>1.7</w:t>
               </w:r>
@@ -895,10 +893,10 @@
               <w:widowControl w:val="0"/>
               <w:jc w:val="center"/>
               <w:rPr>
-                <w:ins w:id="5" w:author="Tulchinskaya, Gaby (NIH/NCI) [C]" w:date="2017-06-27T15:13:00Z"/>
+                <w:ins w:id="4" w:author="Tulchinskaya, Gaby (NIH/NCI) [C]" w:date="2017-06-27T15:13:00Z"/>
               </w:rPr>
             </w:pPr>
-            <w:ins w:id="6" w:author="Tulchinskaya, Gaby (NIH/NCI) [C]" w:date="2017-06-27T15:13:00Z">
+            <w:ins w:id="5" w:author="Tulchinskaya, Gaby (NIH/NCI) [C]" w:date="2017-06-27T15:13:00Z">
               <w:r>
                 <w:t>6/27/2017</w:t>
               </w:r>
@@ -915,10 +913,10 @@
               <w:pStyle w:val="Cell"/>
               <w:widowControl w:val="0"/>
               <w:rPr>
-                <w:ins w:id="7" w:author="Tulchinskaya, Gaby (NIH/NCI) [C]" w:date="2017-06-27T15:13:00Z"/>
+                <w:ins w:id="6" w:author="Tulchinskaya, Gaby (NIH/NCI) [C]" w:date="2017-06-27T15:13:00Z"/>
               </w:rPr>
             </w:pPr>
-            <w:ins w:id="8" w:author="Tulchinskaya, Gaby (NIH/NCI) [C]" w:date="2017-06-27T15:13:00Z">
+            <w:ins w:id="7" w:author="Tulchinskaya, Gaby (NIH/NCI) [C]" w:date="2017-06-27T15:13:00Z">
               <w:r>
                 <w:t>G. Tulchinskaya</w:t>
               </w:r>
@@ -936,15 +934,15 @@
               <w:pStyle w:val="Cell"/>
               <w:widowControl w:val="0"/>
               <w:rPr>
-                <w:ins w:id="9" w:author="Tulchinskaya, Gaby (NIH/NCI) [C]" w:date="2017-06-27T15:13:00Z"/>
+                <w:ins w:id="8" w:author="Tulchinskaya, Gaby (NIH/NCI) [C]" w:date="2017-06-27T15:13:00Z"/>
               </w:rPr>
             </w:pPr>
-            <w:ins w:id="10" w:author="Tulchinskaya, Gaby (NIH/NCI) [C]" w:date="2017-06-27T15:13:00Z">
+            <w:ins w:id="9" w:author="Tulchinskaya, Gaby (NIH/NCI) [C]" w:date="2017-06-27T15:13:00Z">
               <w:r>
                 <w:t xml:space="preserve">Modified the text for e-mail </w:t>
               </w:r>
             </w:ins>
-            <w:ins w:id="11" w:author="Tulchinskaya, Gaby (NIH/NCI) [C]" w:date="2017-06-27T15:14:00Z">
+            <w:ins w:id="10" w:author="Tulchinskaya, Gaby (NIH/NCI) [C]" w:date="2017-06-27T15:14:00Z">
               <w:r>
                 <w:t>boilerplate to testers after it was provided by OGA.</w:t>
               </w:r>
@@ -955,7 +953,7 @@
       <w:tr>
         <w:trPr>
           <w:cantSplit/>
-          <w:ins w:id="12" w:author="Tulchinskaya, Gaby (NIH/NCI) [C]" w:date="2017-07-21T09:59:00Z"/>
+          <w:ins w:id="11" w:author="Tulchinskaya, Gaby (NIH/NCI) [C]" w:date="2017-07-21T09:59:00Z"/>
         </w:trPr>
         <w:tc>
           <w:tcPr>
@@ -968,10 +966,10 @@
               <w:widowControl w:val="0"/>
               <w:jc w:val="center"/>
               <w:rPr>
-                <w:ins w:id="13" w:author="Tulchinskaya, Gaby (NIH/NCI) [C]" w:date="2017-07-21T09:59:00Z"/>
+                <w:ins w:id="12" w:author="Tulchinskaya, Gaby (NIH/NCI) [C]" w:date="2017-07-21T09:59:00Z"/>
               </w:rPr>
             </w:pPr>
-            <w:ins w:id="14" w:author="Tulchinskaya, Gaby (NIH/NCI) [C]" w:date="2017-07-21T09:59:00Z">
+            <w:ins w:id="13" w:author="Tulchinskaya, Gaby (NIH/NCI) [C]" w:date="2017-07-21T09:59:00Z">
               <w:r>
                 <w:t>1.8</w:t>
               </w:r>
@@ -989,10 +987,10 @@
               <w:widowControl w:val="0"/>
               <w:jc w:val="center"/>
               <w:rPr>
-                <w:ins w:id="15" w:author="Tulchinskaya, Gaby (NIH/NCI) [C]" w:date="2017-07-21T09:59:00Z"/>
+                <w:ins w:id="14" w:author="Tulchinskaya, Gaby (NIH/NCI) [C]" w:date="2017-07-21T09:59:00Z"/>
               </w:rPr>
             </w:pPr>
-            <w:ins w:id="16" w:author="Tulchinskaya, Gaby (NIH/NCI) [C]" w:date="2017-07-21T09:59:00Z">
+            <w:ins w:id="15" w:author="Tulchinskaya, Gaby (NIH/NCI) [C]" w:date="2017-07-21T09:59:00Z">
               <w:r>
                 <w:t>7/21/2017</w:t>
               </w:r>
@@ -1009,10 +1007,10 @@
               <w:pStyle w:val="Cell"/>
               <w:widowControl w:val="0"/>
               <w:rPr>
-                <w:ins w:id="17" w:author="Tulchinskaya, Gaby (NIH/NCI) [C]" w:date="2017-07-21T09:59:00Z"/>
+                <w:ins w:id="16" w:author="Tulchinskaya, Gaby (NIH/NCI) [C]" w:date="2017-07-21T09:59:00Z"/>
               </w:rPr>
             </w:pPr>
-            <w:ins w:id="18" w:author="Tulchinskaya, Gaby (NIH/NCI) [C]" w:date="2017-07-21T09:59:00Z">
+            <w:ins w:id="17" w:author="Tulchinskaya, Gaby (NIH/NCI) [C]" w:date="2017-07-21T09:59:00Z">
               <w:r>
                 <w:t>G. Tulchinskaya</w:t>
               </w:r>
@@ -1030,10 +1028,10 @@
               <w:pStyle w:val="Cell"/>
               <w:widowControl w:val="0"/>
               <w:rPr>
-                <w:ins w:id="19" w:author="Tulchinskaya, Gaby (NIH/NCI) [C]" w:date="2017-07-21T09:59:00Z"/>
+                <w:ins w:id="18" w:author="Tulchinskaya, Gaby (NIH/NCI) [C]" w:date="2017-07-21T09:59:00Z"/>
               </w:rPr>
             </w:pPr>
-            <w:ins w:id="20" w:author="Tulchinskaya, Gaby (NIH/NCI) [C]" w:date="2017-07-21T09:59:00Z">
+            <w:ins w:id="19" w:author="Tulchinskaya, Gaby (NIH/NCI) [C]" w:date="2017-07-21T09:59:00Z">
               <w:r>
                 <w:t>Added req to sec. Non-functional requirements</w:t>
               </w:r>
@@ -1044,7 +1042,7 @@
       <w:tr>
         <w:trPr>
           <w:cantSplit/>
-          <w:ins w:id="21" w:author="Tulchinskaya, Gaby (NIH/NCI) [C]" w:date="2017-07-31T11:23:00Z"/>
+          <w:ins w:id="20" w:author="Tulchinskaya, Gaby (NIH/NCI) [C]" w:date="2017-07-31T11:23:00Z"/>
         </w:trPr>
         <w:tc>
           <w:tcPr>
@@ -1057,10 +1055,10 @@
               <w:widowControl w:val="0"/>
               <w:jc w:val="center"/>
               <w:rPr>
-                <w:ins w:id="22" w:author="Tulchinskaya, Gaby (NIH/NCI) [C]" w:date="2017-07-31T11:23:00Z"/>
+                <w:ins w:id="21" w:author="Tulchinskaya, Gaby (NIH/NCI) [C]" w:date="2017-07-31T11:23:00Z"/>
               </w:rPr>
             </w:pPr>
-            <w:ins w:id="23" w:author="Tulchinskaya, Gaby (NIH/NCI) [C]" w:date="2017-07-31T11:23:00Z">
+            <w:ins w:id="22" w:author="Tulchinskaya, Gaby (NIH/NCI) [C]" w:date="2017-07-31T11:23:00Z">
               <w:r>
                 <w:t>1.9</w:t>
               </w:r>
@@ -1078,18 +1076,12 @@
               <w:widowControl w:val="0"/>
               <w:jc w:val="center"/>
               <w:rPr>
-                <w:ins w:id="24" w:author="Tulchinskaya, Gaby (NIH/NCI) [C]" w:date="2017-07-31T11:23:00Z"/>
+                <w:ins w:id="23" w:author="Tulchinskaya, Gaby (NIH/NCI) [C]" w:date="2017-07-31T11:23:00Z"/>
               </w:rPr>
             </w:pPr>
-            <w:ins w:id="25" w:author="Tulchinskaya, Gaby (NIH/NCI) [C]" w:date="2017-07-31T11:24:00Z">
+            <w:ins w:id="24" w:author="Tulchinskaya, Gaby (NIH/NCI) [C]" w:date="2017-07-31T11:24:00Z">
               <w:r>
-                <w:t>7/</w:t>
-              </w:r>
-              <w:r>
-                <w:t>3</w:t>
-              </w:r>
-              <w:r>
-                <w:t>1/2017</w:t>
+                <w:t>7/31/2017</w:t>
               </w:r>
             </w:ins>
           </w:p>
@@ -1104,10 +1096,10 @@
               <w:pStyle w:val="Cell"/>
               <w:widowControl w:val="0"/>
               <w:rPr>
-                <w:ins w:id="26" w:author="Tulchinskaya, Gaby (NIH/NCI) [C]" w:date="2017-07-31T11:23:00Z"/>
+                <w:ins w:id="25" w:author="Tulchinskaya, Gaby (NIH/NCI) [C]" w:date="2017-07-31T11:23:00Z"/>
               </w:rPr>
             </w:pPr>
-            <w:ins w:id="27" w:author="Tulchinskaya, Gaby (NIH/NCI) [C]" w:date="2017-07-31T11:24:00Z">
+            <w:ins w:id="26" w:author="Tulchinskaya, Gaby (NIH/NCI) [C]" w:date="2017-07-31T11:24:00Z">
               <w:r>
                 <w:t>G. Tulchinskaya</w:t>
               </w:r>
@@ -1125,20 +1117,20 @@
               <w:pStyle w:val="Cell"/>
               <w:widowControl w:val="0"/>
               <w:rPr>
-                <w:ins w:id="28" w:author="Tulchinskaya, Gaby (NIH/NCI) [C]" w:date="2017-07-31T11:23:00Z"/>
+                <w:ins w:id="27" w:author="Tulchinskaya, Gaby (NIH/NCI) [C]" w:date="2017-07-31T11:34:00Z"/>
               </w:rPr>
             </w:pPr>
-            <w:ins w:id="29" w:author="Tulchinskaya, Gaby (NIH/NCI) [C]" w:date="2017-07-31T11:23:00Z">
+            <w:ins w:id="28" w:author="Tulchinskaya, Gaby (NIH/NCI) [C]" w:date="2017-07-31T11:23:00Z">
               <w:r>
                 <w:t xml:space="preserve">Added success messages text to sec. </w:t>
               </w:r>
             </w:ins>
-            <w:ins w:id="30" w:author="Tulchinskaya, Gaby (NIH/NCI) [C]" w:date="2017-07-31T11:24:00Z">
+            <w:ins w:id="29" w:author="Tulchinskaya, Gaby (NIH/NCI) [C]" w:date="2017-07-31T11:24:00Z">
               <w:r>
                 <w:t>“</w:t>
               </w:r>
             </w:ins>
-            <w:ins w:id="31" w:author="Tulchinskaya, Gaby (NIH/NCI) [C]" w:date="2017-07-31T11:23:00Z">
+            <w:ins w:id="30" w:author="Tulchinskaya, Gaby (NIH/NCI) [C]" w:date="2017-07-31T11:23:00Z">
               <w:r>
                 <w:t>For a user with Draft Viewer and/or Draft</w:t>
               </w:r>
@@ -1149,12 +1141,38 @@
                 <w:t>role</w:t>
               </w:r>
             </w:ins>
-            <w:ins w:id="32" w:author="Tulchinskaya, Gaby (NIH/NCI) [C]" w:date="2017-07-31T11:24:00Z">
+            <w:ins w:id="31" w:author="Tulchinskaya, Gaby (NIH/NCI) [C]" w:date="2017-07-31T11:24:00Z">
               <w:r>
                 <w:t>”</w:t>
               </w:r>
             </w:ins>
           </w:p>
+          <w:p>
+            <w:pPr>
+              <w:pStyle w:val="Cell"/>
+              <w:widowControl w:val="0"/>
+              <w:rPr>
+                <w:ins w:id="32" w:author="Tulchinskaya, Gaby (NIH/NCI) [C]" w:date="2017-07-31T11:34:00Z"/>
+              </w:rPr>
+            </w:pPr>
+          </w:p>
+          <w:p>
+            <w:pPr>
+              <w:pStyle w:val="Cell"/>
+              <w:widowControl w:val="0"/>
+              <w:rPr>
+                <w:ins w:id="33" w:author="Tulchinskaya, Gaby (NIH/NCI) [C]" w:date="2017-07-31T11:23:00Z"/>
+              </w:rPr>
+            </w:pPr>
+            <w:ins w:id="34" w:author="Tulchinskaya, Gaby (NIH/NCI) [C]" w:date="2017-07-31T11:34:00Z">
+              <w:r>
+                <w:t xml:space="preserve">Added the rule to sec. </w:t>
+              </w:r>
+              <w:r>
+                <w:t>Review &amp; Test Draft Module Screen Data elements</w:t>
+              </w:r>
+            </w:ins>
+          </w:p>
         </w:tc>
       </w:tr>
     </w:tbl>
@@ -1165,6 +1183,8 @@
       <w:r>
         <w:t>Reference Documents</w:t>
       </w:r>
+      <w:bookmarkStart w:id="35" w:name="_GoBack"/>
+      <w:bookmarkEnd w:id="35"/>
     </w:p>
     <w:p>
       <w:pPr>
@@ -3718,12 +3738,12 @@
       <w:r>
         <w:br w:type="page"/>
       </w:r>
-      <w:bookmarkStart w:id="33" w:name="_Toc484078185"/>
+      <w:bookmarkStart w:id="36" w:name="_Toc484078185"/>
       <w:r>
         <w:lastRenderedPageBreak/>
         <w:t>Document scope</w:t>
       </w:r>
-      <w:bookmarkEnd w:id="33"/>
+      <w:bookmarkEnd w:id="36"/>
     </w:p>
     <w:p>
       <w:pPr>
@@ -3784,11 +3804,11 @@
       <w:pPr>
         <w:pStyle w:val="Heading1"/>
       </w:pPr>
-      <w:bookmarkStart w:id="34" w:name="_Toc484078186"/>
+      <w:bookmarkStart w:id="37" w:name="_Toc484078186"/>
       <w:r>
         <w:t>Business Need Description</w:t>
       </w:r>
-      <w:bookmarkEnd w:id="34"/>
+      <w:bookmarkEnd w:id="37"/>
     </w:p>
     <w:p>
       <w:pPr>
@@ -3940,7 +3960,7 @@
           <v:shape id="_x0000_i1025" type="#_x0000_t75" style="width:467.5pt;height:218.5pt" o:ole="">
             <v:imagedata r:id="rId16" o:title=""/>
           </v:shape>
-          <o:OLEObject Type="Embed" ProgID="Visio.Drawing.11" ShapeID="_x0000_i1025" DrawAspect="Content" ObjectID="_1563005466" r:id="rId17"/>
+          <o:OLEObject Type="Embed" ProgID="Visio.Drawing.11" ShapeID="_x0000_i1025" DrawAspect="Content" ObjectID="_1563006072" r:id="rId17"/>
         </w:object>
       </w:r>
     </w:p>
@@ -4000,47 +4020,47 @@
       <w:r>
         <w:t xml:space="preserve">, sec. </w:t>
       </w:r>
-      <w:bookmarkStart w:id="35" w:name="_Toc464140073"/>
+      <w:bookmarkStart w:id="38" w:name="_Toc464140073"/>
       <w:r>
         <w:t>Dependencies with other systems</w:t>
       </w:r>
-      <w:bookmarkEnd w:id="35"/>
+      <w:bookmarkEnd w:id="38"/>
       <w:r>
         <w:t xml:space="preserve"> =&gt; </w:t>
       </w:r>
-      <w:bookmarkStart w:id="36" w:name="_Toc464140074"/>
+      <w:bookmarkStart w:id="39" w:name="_Toc464140074"/>
       <w:r>
         <w:t>Significant dependencies</w:t>
       </w:r>
-      <w:bookmarkEnd w:id="36"/>
+      <w:bookmarkEnd w:id="39"/>
       <w:r>
         <w:t xml:space="preserve"> =&gt; </w:t>
       </w:r>
-      <w:bookmarkStart w:id="37" w:name="_Toc464140075"/>
+      <w:bookmarkStart w:id="40" w:name="_Toc464140075"/>
       <w:r>
         <w:t>Form Builder – changes for re-design</w:t>
       </w:r>
-      <w:bookmarkEnd w:id="37"/>
+      <w:bookmarkEnd w:id="40"/>
     </w:p>
     <w:p>
       <w:pPr>
         <w:pStyle w:val="Heading1"/>
       </w:pPr>
-      <w:bookmarkStart w:id="38" w:name="_Toc484078187"/>
+      <w:bookmarkStart w:id="41" w:name="_Toc484078187"/>
       <w:r>
         <w:t>User roles</w:t>
       </w:r>
-      <w:bookmarkEnd w:id="38"/>
+      <w:bookmarkEnd w:id="41"/>
     </w:p>
     <w:p>
       <w:pPr>
         <w:pStyle w:val="Heading2"/>
       </w:pPr>
-      <w:bookmarkStart w:id="39" w:name="_Toc484078188"/>
+      <w:bookmarkStart w:id="42" w:name="_Toc484078188"/>
       <w:r>
         <w:t>Before re-design:</w:t>
       </w:r>
-      <w:bookmarkEnd w:id="39"/>
+      <w:bookmarkEnd w:id="42"/>
       <w:r>
         <w:t xml:space="preserve"> </w:t>
       </w:r>
@@ -4152,7 +4172,7 @@
       <w:pPr>
         <w:pStyle w:val="Heading2"/>
       </w:pPr>
-      <w:bookmarkStart w:id="40" w:name="_Toc484078189"/>
+      <w:bookmarkStart w:id="43" w:name="_Toc484078189"/>
       <w:r>
         <w:t xml:space="preserve">Changes </w:t>
       </w:r>
@@ -4162,7 +4182,7 @@
       <w:r>
         <w:t xml:space="preserve"> re-design:</w:t>
       </w:r>
-      <w:bookmarkEnd w:id="40"/>
+      <w:bookmarkEnd w:id="43"/>
     </w:p>
     <w:p>
       <w:r>
@@ -4516,22 +4536,22 @@
       <w:r>
         <w:t>, sec.</w:t>
       </w:r>
-      <w:bookmarkStart w:id="41" w:name="_Toc464140061"/>
+      <w:bookmarkStart w:id="44" w:name="_Toc464140061"/>
       <w:r>
         <w:t xml:space="preserve"> </w:t>
       </w:r>
       <w:r>
         <w:t>GreenSheets users</w:t>
       </w:r>
-      <w:bookmarkEnd w:id="41"/>
+      <w:bookmarkEnd w:id="44"/>
       <w:r>
         <w:t xml:space="preserve"> =&gt; </w:t>
       </w:r>
-      <w:bookmarkStart w:id="42" w:name="_Toc464140062"/>
+      <w:bookmarkStart w:id="45" w:name="_Toc464140062"/>
       <w:r>
         <w:t>User roles</w:t>
       </w:r>
-      <w:bookmarkEnd w:id="42"/>
+      <w:bookmarkEnd w:id="45"/>
     </w:p>
     <w:p>
       <w:r>
@@ -4696,17 +4716,17 @@
       <w:pPr>
         <w:pStyle w:val="Heading1"/>
       </w:pPr>
-      <w:bookmarkStart w:id="43" w:name="_Toc484078190"/>
+      <w:bookmarkStart w:id="46" w:name="_Toc484078190"/>
       <w:r>
         <w:t>Overall business flow description</w:t>
       </w:r>
-      <w:bookmarkEnd w:id="43"/>
+      <w:bookmarkEnd w:id="46"/>
     </w:p>
     <w:p>
       <w:pPr>
         <w:pStyle w:val="Heading2"/>
       </w:pPr>
-      <w:bookmarkStart w:id="44" w:name="_Toc484078191"/>
+      <w:bookmarkStart w:id="47" w:name="_Toc484078191"/>
       <w:r>
         <w:t xml:space="preserve">For </w:t>
       </w:r>
@@ -4734,7 +4754,7 @@
       <w:r>
         <w:t>role</w:t>
       </w:r>
-      <w:bookmarkEnd w:id="44"/>
+      <w:bookmarkEnd w:id="47"/>
     </w:p>
     <w:p>
       <w:r>
@@ -5218,7 +5238,7 @@
           <w:numId w:val="14"/>
         </w:numPr>
         <w:rPr>
-          <w:ins w:id="45" w:author="Tulchinskaya, Gaby (NIH/NCI) [C]" w:date="2017-07-31T11:22:00Z"/>
+          <w:ins w:id="48" w:author="Tulchinskaya, Gaby (NIH/NCI) [C]" w:date="2017-07-31T11:22:00Z"/>
           <w:rFonts w:ascii="Arial" w:hAnsi="Arial"/>
           <w:sz w:val="20"/>
           <w:szCs w:val="20"/>
@@ -5286,13 +5306,13 @@
         <w:pStyle w:val="ListParagraph"/>
         <w:ind w:left="360"/>
         <w:rPr>
-          <w:ins w:id="46" w:author="Tulchinskaya, Gaby (NIH/NCI) [C]" w:date="2017-07-31T11:23:00Z"/>
-          <w:rFonts w:ascii="Arial" w:hAnsi="Arial"/>
-          <w:sz w:val="20"/>
-          <w:szCs w:val="20"/>
-        </w:rPr>
-      </w:pPr>
-      <w:ins w:id="47" w:author="Tulchinskaya, Gaby (NIH/NCI) [C]" w:date="2017-07-31T11:22:00Z">
+          <w:ins w:id="49" w:author="Tulchinskaya, Gaby (NIH/NCI) [C]" w:date="2017-07-31T11:23:00Z"/>
+          <w:rFonts w:ascii="Arial" w:hAnsi="Arial"/>
+          <w:sz w:val="20"/>
+          <w:szCs w:val="20"/>
+        </w:rPr>
+      </w:pPr>
+      <w:ins w:id="50" w:author="Tulchinskaya, Gaby (NIH/NCI) [C]" w:date="2017-07-31T11:22:00Z">
         <w:r>
           <w:rPr>
             <w:rFonts w:ascii="Arial" w:hAnsi="Arial"/>
@@ -5302,7 +5322,7 @@
           <w:t xml:space="preserve">NOTE: </w:t>
         </w:r>
       </w:ins>
-      <w:ins w:id="48" w:author="Tulchinskaya, Gaby (NIH/NCI) [C]" w:date="2017-07-31T11:23:00Z">
+      <w:ins w:id="51" w:author="Tulchinskaya, Gaby (NIH/NCI) [C]" w:date="2017-07-31T11:23:00Z">
         <w:r>
           <w:rPr>
             <w:rFonts w:ascii="Arial" w:hAnsi="Arial"/>
@@ -5324,12 +5344,12 @@
     <w:p>
       <w:pPr>
         <w:rPr>
-          <w:ins w:id="49" w:author="Tulchinskaya, Gaby (NIH/NCI) [C]" w:date="2017-07-31T11:23:00Z"/>
+          <w:ins w:id="52" w:author="Tulchinskaya, Gaby (NIH/NCI) [C]" w:date="2017-07-31T11:23:00Z"/>
           <w:rFonts w:asciiTheme="minorHAnsi" w:hAnsiTheme="minorHAnsi" w:cstheme="minorBidi"/>
           <w:bCs w:val="0"/>
         </w:rPr>
       </w:pPr>
-      <w:ins w:id="50" w:author="Tulchinskaya, Gaby (NIH/NCI) [C]" w:date="2017-07-31T11:23:00Z">
+      <w:ins w:id="53" w:author="Tulchinskaya, Gaby (NIH/NCI) [C]" w:date="2017-07-31T11:23:00Z">
         <w:r>
           <w:rPr>
             <w:b/>
@@ -5350,10 +5370,10 @@
     <w:p>
       <w:pPr>
         <w:rPr>
-          <w:ins w:id="51" w:author="Tulchinskaya, Gaby (NIH/NCI) [C]" w:date="2017-07-31T11:23:00Z"/>
-        </w:rPr>
-      </w:pPr>
-      <w:ins w:id="52" w:author="Tulchinskaya, Gaby (NIH/NCI) [C]" w:date="2017-07-31T11:23:00Z">
+          <w:ins w:id="54" w:author="Tulchinskaya, Gaby (NIH/NCI) [C]" w:date="2017-07-31T11:23:00Z"/>
+        </w:rPr>
+      </w:pPr>
+      <w:ins w:id="55" w:author="Tulchinskaya, Gaby (NIH/NCI) [C]" w:date="2017-07-31T11:23:00Z">
         <w:r>
           <w:rPr>
             <w:b/>
@@ -5386,11 +5406,11 @@
       <w:pPr>
         <w:pStyle w:val="Heading3"/>
       </w:pPr>
-      <w:bookmarkStart w:id="53" w:name="_Toc484078192"/>
+      <w:bookmarkStart w:id="56" w:name="_Toc484078192"/>
       <w:r>
         <w:t>Email to testers</w:t>
       </w:r>
-      <w:bookmarkEnd w:id="53"/>
+      <w:bookmarkEnd w:id="56"/>
     </w:p>
     <w:p>
       <w:pPr>
@@ -5948,7 +5968,7 @@
           </mc:Choice>
           <mc:Fallback>
             <w:pict>
-              <v:rect w14:anchorId="394C4B5F" id="Rectangle 7" o:spid="_x0000_s1026" style="position:absolute;margin-left:0;margin-top:15.4pt;width:95.5pt;height:89.4pt;z-index:251665920;visibility:visible;mso-wrap-style:square;mso-width-percent:0;mso-height-percent:0;mso-wrap-distance-left:9pt;mso-wrap-distance-top:0;mso-wrap-distance-right:9pt;mso-wrap-distance-bottom:0;mso-position-horizontal:absolute;mso-position-horizontal-relative:margin;mso-position-vertical:absolute;mso-position-vertical-relative:text;mso-width-percent:0;mso-height-percent:0;mso-width-relative:margin;mso-height-relative:margin;v-text-anchor:middle" o:gfxdata="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" filled="f" strokecolor="red" strokeweight="2pt">
+              <v:rect w14:anchorId="028246AB" id="Rectangle 7" o:spid="_x0000_s1026" style="position:absolute;margin-left:0;margin-top:15.4pt;width:95.5pt;height:89.4pt;z-index:251665920;visibility:visible;mso-wrap-style:square;mso-width-percent:0;mso-height-percent:0;mso-wrap-distance-left:9pt;mso-wrap-distance-top:0;mso-wrap-distance-right:9pt;mso-wrap-distance-bottom:0;mso-position-horizontal:absolute;mso-position-horizontal-relative:margin;mso-position-vertical:absolute;mso-position-vertical-relative:text;mso-width-percent:0;mso-height-percent:0;mso-width-relative:margin;mso-height-relative:margin;v-text-anchor:middle" o:gfxdata="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" filled="f" strokecolor="red" strokeweight="2pt">
                 <w10:wrap anchorx="margin"/>
               </v:rect>
             </w:pict>
@@ -6007,11 +6027,11 @@
       <w:pPr>
         <w:pStyle w:val="Heading2"/>
       </w:pPr>
-      <w:bookmarkStart w:id="54" w:name="_Toc484078193"/>
+      <w:bookmarkStart w:id="57" w:name="_Toc484078193"/>
       <w:r>
         <w:t>For a Tester</w:t>
       </w:r>
-      <w:bookmarkEnd w:id="54"/>
+      <w:bookmarkEnd w:id="57"/>
     </w:p>
     <w:p>
       <w:pPr>
@@ -6649,14 +6669,14 @@
           <w:noProof/>
         </w:rPr>
       </w:pPr>
-      <w:bookmarkStart w:id="55" w:name="_Toc484078194"/>
+      <w:bookmarkStart w:id="58" w:name="_Toc484078194"/>
       <w:r>
         <w:rPr>
           <w:noProof/>
         </w:rPr>
         <w:t>Review &amp; Test Draft Module functionality</w:t>
       </w:r>
-      <w:bookmarkEnd w:id="55"/>
+      <w:bookmarkEnd w:id="58"/>
     </w:p>
     <w:p>
       <w:r>
@@ -7495,7 +7515,7 @@
           <w:noProof/>
         </w:rPr>
       </w:pPr>
-      <w:bookmarkStart w:id="56" w:name="_Toc484078195"/>
+      <w:bookmarkStart w:id="59" w:name="_Toc484078195"/>
       <w:r>
         <w:rPr>
           <w:noProof/>
@@ -7520,17 +7540,17 @@
         </w:rPr>
         <w:t>s</w:t>
       </w:r>
-      <w:bookmarkEnd w:id="56"/>
+      <w:bookmarkEnd w:id="59"/>
     </w:p>
     <w:p>
       <w:pPr>
         <w:pStyle w:val="Heading3"/>
       </w:pPr>
-      <w:bookmarkStart w:id="57" w:name="_Toc484078196"/>
+      <w:bookmarkStart w:id="60" w:name="_Toc484078196"/>
       <w:r>
         <w:t>General mockup for all modules, except Revision</w:t>
       </w:r>
-      <w:bookmarkEnd w:id="57"/>
+      <w:bookmarkEnd w:id="60"/>
     </w:p>
     <w:p>
       <w:pPr>
@@ -7581,11 +7601,11 @@
       <w:pPr>
         <w:pStyle w:val="Heading3"/>
       </w:pPr>
-      <w:bookmarkStart w:id="58" w:name="_Toc484078197"/>
+      <w:bookmarkStart w:id="61" w:name="_Toc484078197"/>
       <w:r>
         <w:t>“Existing Type/Mechanism combinations with no changes” section mockup</w:t>
       </w:r>
-      <w:bookmarkEnd w:id="58"/>
+      <w:bookmarkEnd w:id="61"/>
     </w:p>
     <w:p>
       <w:pPr>
@@ -7665,12 +7685,12 @@
       <w:pPr>
         <w:pStyle w:val="Heading3"/>
       </w:pPr>
-      <w:bookmarkStart w:id="59" w:name="_Toc484078198"/>
+      <w:bookmarkStart w:id="62" w:name="_Toc484078198"/>
       <w:r>
         <w:lastRenderedPageBreak/>
         <w:t>Revision module mockup</w:t>
       </w:r>
-      <w:bookmarkEnd w:id="59"/>
+      <w:bookmarkEnd w:id="62"/>
     </w:p>
     <w:p>
       <w:pPr>
@@ -7724,8 +7744,11 @@
           <w:ilvl w:val="1"/>
           <w:numId w:val="18"/>
         </w:numPr>
-      </w:pPr>
-      <w:bookmarkStart w:id="60" w:name="_Toc484078199"/>
+        <w:rPr>
+          <w:ins w:id="63" w:author="Tulchinskaya, Gaby (NIH/NCI) [C]" w:date="2017-07-31T11:32:00Z"/>
+        </w:rPr>
+      </w:pPr>
+      <w:bookmarkStart w:id="64" w:name="_Toc484078199"/>
       <w:r>
         <w:t xml:space="preserve">Review </w:t>
       </w:r>
@@ -7741,17 +7764,78 @@
       <w:r>
         <w:t>Module Screen Data elements</w:t>
       </w:r>
-      <w:bookmarkEnd w:id="60"/>
+      <w:bookmarkEnd w:id="64"/>
+    </w:p>
+    <w:p>
+      <w:pPr>
+        <w:rPr>
+          <w:ins w:id="65" w:author="Tulchinskaya, Gaby (NIH/NCI) [C]" w:date="2017-07-31T11:33:00Z"/>
+          <w:rFonts w:asciiTheme="minorHAnsi" w:hAnsiTheme="minorHAnsi" w:cstheme="minorBidi"/>
+          <w:bCs w:val="0"/>
+        </w:rPr>
+      </w:pPr>
+      <w:ins w:id="66" w:author="Tulchinskaya, Gaby (NIH/NCI) [C]" w:date="2017-07-31T11:32:00Z">
+        <w:r>
+          <w:t xml:space="preserve">Rule: </w:t>
+        </w:r>
+      </w:ins>
+      <w:ins w:id="67" w:author="Tulchinskaya, Gaby (NIH/NCI) [C]" w:date="2017-07-31T11:33:00Z">
+        <w:r>
+          <w:t>Display of Type/M</w:t>
+        </w:r>
+        <w:r>
+          <w:t xml:space="preserve">ech list for the form </w:t>
+        </w:r>
+      </w:ins>
+    </w:p>
+    <w:p>
+      <w:pPr>
+        <w:widowControl/>
+        <w:numPr>
+          <w:ilvl w:val="0"/>
+          <w:numId w:val="32"/>
+        </w:numPr>
+        <w:autoSpaceDE/>
+        <w:autoSpaceDN/>
+        <w:adjustRightInd/>
+        <w:spacing w:after="0" w:line="240" w:lineRule="auto"/>
+        <w:rPr>
+          <w:ins w:id="68" w:author="Tulchinskaya, Gaby (NIH/NCI) [C]" w:date="2017-07-31T11:33:00Z"/>
+        </w:rPr>
+      </w:pPr>
+      <w:ins w:id="69" w:author="Tulchinskaya, Gaby (NIH/NCI) [C]" w:date="2017-07-31T11:33:00Z">
+        <w:r>
+          <w:t>Group by mech, within this group sort by type (e.g. 1/R01, 2/R01, 3R01)</w:t>
+        </w:r>
+      </w:ins>
+    </w:p>
+    <w:p>
+      <w:pPr>
+        <w:widowControl/>
+        <w:numPr>
+          <w:ilvl w:val="0"/>
+          <w:numId w:val="32"/>
+        </w:numPr>
+        <w:autoSpaceDE/>
+        <w:autoSpaceDN/>
+        <w:adjustRightInd/>
+        <w:spacing w:after="0" w:line="240" w:lineRule="auto"/>
+      </w:pPr>
+      <w:ins w:id="70" w:author="Tulchinskaya, Gaby (NIH/NCI) [C]" w:date="2017-07-31T11:33:00Z">
+        <w:r>
+          <w:t>If it’s more than one mech, mech groups should be in alphabetical order. E.g. F…group should preside R..group</w:t>
+        </w:r>
+      </w:ins>
     </w:p>
     <w:p>
       <w:pPr>
         <w:pStyle w:val="Heading3"/>
       </w:pPr>
-      <w:bookmarkStart w:id="61" w:name="_Toc484078200"/>
+      <w:bookmarkStart w:id="71" w:name="_Toc484078200"/>
       <w:r>
         <w:t>Applicable to all modules, except Revision</w:t>
       </w:r>
-      <w:bookmarkEnd w:id="61"/>
+      <w:bookmarkEnd w:id="71"/>
     </w:p>
     <w:tbl>
       <w:tblPr>
@@ -8015,6 +8099,7 @@
                 <w:sz w:val="20"/>
                 <w:szCs w:val="20"/>
               </w:rPr>
+              <w:lastRenderedPageBreak/>
               <w:t>Expanded by Default</w:t>
             </w:r>
           </w:p>
@@ -8487,7 +8572,11 @@
           </w:tcPr>
           <w:p>
             <w:r>
-              <w:t>Set of Application type/Application mechanism combinations, without any changes in this module in Form Builder</w:t>
+              <w:t xml:space="preserve">Set of Application type/Application mechanism combinations, without any </w:t>
+            </w:r>
+            <w:r>
+              <w:lastRenderedPageBreak/>
+              <w:t>changes in this module in Form Builder</w:t>
             </w:r>
           </w:p>
         </w:tc>
@@ -8497,6 +8586,7 @@
           </w:tcPr>
           <w:p>
             <w:r>
+              <w:lastRenderedPageBreak/>
               <w:t>Read-only</w:t>
             </w:r>
           </w:p>
@@ -8545,11 +8635,7 @@
           </w:tcPr>
           <w:p>
             <w:r>
-              <w:t xml:space="preserve">Hyperlinked to “Review and Test Greensheet” screen for this form; For the forms in </w:t>
-            </w:r>
-            <w:r>
-              <w:lastRenderedPageBreak/>
-              <w:t xml:space="preserve">this section, the system will display “Review and Test Greensheet” screen in read-only mode (there is no need to test forms without any changes)  </w:t>
+              <w:t xml:space="preserve">Hyperlinked to “Review and Test Greensheet” screen for this form; For the forms in this section, the system will display “Review and Test Greensheet” screen in read-only mode (there is no need to test forms without any changes)  </w:t>
             </w:r>
           </w:p>
         </w:tc>
@@ -8564,11 +8650,11 @@
       <w:pPr>
         <w:pStyle w:val="Heading3"/>
       </w:pPr>
-      <w:bookmarkStart w:id="62" w:name="_Toc484078201"/>
+      <w:bookmarkStart w:id="72" w:name="_Toc484078201"/>
       <w:r>
         <w:t>Applicable to Revision module</w:t>
       </w:r>
-      <w:bookmarkEnd w:id="62"/>
+      <w:bookmarkEnd w:id="72"/>
     </w:p>
     <w:p>
       <w:pPr>
@@ -8878,24 +8964,24 @@
           <w:noProof/>
         </w:rPr>
       </w:pPr>
-      <w:bookmarkStart w:id="63" w:name="_Toc484078202"/>
+      <w:bookmarkStart w:id="73" w:name="_Toc484078202"/>
       <w:r>
         <w:rPr>
           <w:noProof/>
         </w:rPr>
         <w:t>Test Greensheet functionality</w:t>
       </w:r>
-      <w:bookmarkEnd w:id="63"/>
+      <w:bookmarkEnd w:id="73"/>
     </w:p>
     <w:p>
       <w:pPr>
         <w:pStyle w:val="Heading2"/>
       </w:pPr>
-      <w:bookmarkStart w:id="64" w:name="_Toc484078203"/>
+      <w:bookmarkStart w:id="74" w:name="_Toc484078203"/>
       <w:r>
         <w:t>“Test” flow of events</w:t>
       </w:r>
-      <w:bookmarkEnd w:id="64"/>
+      <w:bookmarkEnd w:id="74"/>
     </w:p>
     <w:p>
       <w:pPr>
@@ -8976,6 +9062,7 @@
           <w:sz w:val="20"/>
           <w:szCs w:val="20"/>
         </w:rPr>
+        <w:lastRenderedPageBreak/>
         <w:t>If Actor navigated from “</w:t>
       </w:r>
       <w:r>
@@ -9047,7 +9134,6 @@
           <w:sz w:val="20"/>
           <w:szCs w:val="20"/>
         </w:rPr>
-        <w:lastRenderedPageBreak/>
         <w:t>T</w:t>
       </w:r>
       <w:r>
@@ -9394,19 +9480,19 @@
         </w:rPr>
         <w:t xml:space="preserve">Sec. </w:t>
       </w:r>
-      <w:bookmarkStart w:id="65" w:name="_Toc481661897"/>
+      <w:bookmarkStart w:id="75" w:name="_Toc481661897"/>
       <w:r>
         <w:t>BUSINESS RULES and Corresponding Errors</w:t>
       </w:r>
-      <w:bookmarkEnd w:id="65"/>
+      <w:bookmarkEnd w:id="75"/>
       <w:r>
         <w:t xml:space="preserve"> =&gt; </w:t>
       </w:r>
-      <w:bookmarkStart w:id="66" w:name="_Toc481661898"/>
+      <w:bookmarkStart w:id="76" w:name="_Toc481661898"/>
       <w:r>
         <w:t>Display rules</w:t>
       </w:r>
-      <w:bookmarkEnd w:id="66"/>
+      <w:bookmarkEnd w:id="76"/>
       <w:r>
         <w:t xml:space="preserve"> =&gt; Expand/Collapse questions</w:t>
       </w:r>
@@ -9560,7 +9646,11 @@
         </w:numPr>
       </w:pPr>
       <w:r>
-        <w:t>If Actor navigated from “Existing Type/Mechanism Combinations With No Changes” section, then the “Testing Completed” button is not displayed. The rest of functionality is the same.</w:t>
+        <w:t xml:space="preserve">If Actor navigated from “Existing Type/Mechanism Combinations With No Changes” </w:t>
+      </w:r>
+      <w:r>
+        <w:lastRenderedPageBreak/>
+        <w:t>section, then the “Testing Completed” button is not displayed. The rest of functionality is the same.</w:t>
       </w:r>
     </w:p>
     <w:p>
@@ -9572,9 +9662,8 @@
       <w:pPr>
         <w:pStyle w:val="Heading2"/>
       </w:pPr>
-      <w:bookmarkStart w:id="67" w:name="_Toc484078204"/>
-      <w:r>
-        <w:lastRenderedPageBreak/>
+      <w:bookmarkStart w:id="77" w:name="_Toc484078204"/>
+      <w:r>
         <w:t xml:space="preserve">Review and Test Greensheet </w:t>
       </w:r>
       <w:r>
@@ -9583,7 +9672,7 @@
       <w:r>
         <w:t>creen mockup</w:t>
       </w:r>
-      <w:bookmarkEnd w:id="67"/>
+      <w:bookmarkEnd w:id="77"/>
     </w:p>
     <w:p>
       <w:r>
@@ -9632,14 +9721,14 @@
       <w:pPr>
         <w:pStyle w:val="Heading2"/>
       </w:pPr>
-      <w:bookmarkStart w:id="68" w:name="_Toc484078205"/>
+      <w:bookmarkStart w:id="78" w:name="_Toc484078205"/>
       <w:r>
         <w:t>Sub-questions</w:t>
       </w:r>
       <w:r>
         <w:t xml:space="preserve"> numbering</w:t>
       </w:r>
-      <w:bookmarkEnd w:id="68"/>
+      <w:bookmarkEnd w:id="78"/>
     </w:p>
     <w:p>
       <w:r>
@@ -9788,14 +9877,15 @@
       <w:pPr>
         <w:pStyle w:val="Heading2"/>
       </w:pPr>
-      <w:bookmarkStart w:id="69" w:name="_Toc484078206"/>
-      <w:r>
+      <w:bookmarkStart w:id="79" w:name="_Toc484078206"/>
+      <w:r>
+        <w:lastRenderedPageBreak/>
         <w:t xml:space="preserve">Review and Test Greensheet </w:t>
       </w:r>
       <w:r>
         <w:t>Screen Data elements</w:t>
       </w:r>
-      <w:bookmarkEnd w:id="69"/>
+      <w:bookmarkEnd w:id="79"/>
     </w:p>
     <w:tbl>
       <w:tblPr>
@@ -9866,11 +9956,7 @@
           </w:tcPr>
           <w:p>
             <w:r>
-              <w:t xml:space="preserve">Back to Review &amp; </w:t>
-            </w:r>
-            <w:r>
-              <w:lastRenderedPageBreak/>
-              <w:t>Test Module</w:t>
+              <w:t>Back to Review &amp; Test Module</w:t>
             </w:r>
           </w:p>
         </w:tc>
@@ -9880,12 +9966,7 @@
           </w:tcPr>
           <w:p>
             <w:r>
-              <w:lastRenderedPageBreak/>
-              <w:t xml:space="preserve">Allows to return to Review &amp; Test </w:t>
-            </w:r>
-            <w:r>
-              <w:lastRenderedPageBreak/>
-              <w:t xml:space="preserve">Module screen </w:t>
+              <w:t xml:space="preserve">Allows to return to Review &amp; Test Module screen </w:t>
             </w:r>
           </w:p>
         </w:tc>
@@ -9895,7 +9976,6 @@
           </w:tcPr>
           <w:p>
             <w:r>
-              <w:lastRenderedPageBreak/>
               <w:t>Button</w:t>
             </w:r>
           </w:p>
@@ -9906,11 +9986,7 @@
           </w:tcPr>
           <w:p>
             <w:r>
-              <w:t xml:space="preserve">Provided only to the </w:t>
-            </w:r>
-            <w:r>
-              <w:lastRenderedPageBreak/>
-              <w:t>users with Draft Viewer and/or Draft Admin role</w:t>
+              <w:t>Provided only to the users with Draft Viewer and/or Draft Admin role</w:t>
             </w:r>
           </w:p>
         </w:tc>
@@ -9925,7 +10001,6 @@
           </w:tcPr>
           <w:p>
             <w:r>
-              <w:lastRenderedPageBreak/>
               <w:t>Review and Test Greensheet</w:t>
             </w:r>
           </w:p>
@@ -10413,6 +10488,7 @@
               <w:rPr>
                 <w:noProof/>
               </w:rPr>
+              <w:lastRenderedPageBreak/>
               <w:t xml:space="preserve">There are </w:t>
             </w:r>
             <w:r>
@@ -10495,7 +10571,7 @@
                 <v:shape id="_x0000_i1026" type="#_x0000_t75" style="width:19pt;height:15pt" o:ole="">
                   <v:imagedata r:id="rId35" o:title=""/>
                 </v:shape>
-                <o:OLEObject Type="Embed" ProgID="PBrush" ShapeID="_x0000_i1026" DrawAspect="Content" ObjectID="_1563005467" r:id="rId36"/>
+                <o:OLEObject Type="Embed" ProgID="PBrush" ShapeID="_x0000_i1026" DrawAspect="Content" ObjectID="_1563006073" r:id="rId36"/>
               </w:object>
             </w:r>
             <w:r>
@@ -10514,7 +10590,7 @@
                 <v:shape id="_x0000_i1027" type="#_x0000_t75" style="width:8.5pt;height:15.5pt" o:ole="">
                   <v:imagedata r:id="rId37" o:title=""/>
                 </v:shape>
-                <o:OLEObject Type="Embed" ProgID="PBrush" ShapeID="_x0000_i1027" DrawAspect="Content" ObjectID="_1563005468" r:id="rId38"/>
+                <o:OLEObject Type="Embed" ProgID="PBrush" ShapeID="_x0000_i1027" DrawAspect="Content" ObjectID="_1563006074" r:id="rId38"/>
               </w:object>
             </w:r>
             <w:r>
@@ -10523,16 +10599,7 @@
                 <w:sz w:val="20"/>
                 <w:szCs w:val="20"/>
               </w:rPr>
-              <w:t xml:space="preserve">. Comments are </w:t>
-            </w:r>
-            <w:r>
-              <w:rPr>
-                <w:rFonts w:ascii="Arial" w:hAnsi="Arial"/>
-                <w:sz w:val="20"/>
-                <w:szCs w:val="20"/>
-              </w:rPr>
-              <w:lastRenderedPageBreak/>
-              <w:t>NOT expandable on the screen</w:t>
+              <w:t>. Comments are NOT expandable on the screen</w:t>
             </w:r>
           </w:p>
           <w:p>
@@ -10554,7 +10621,7 @@
                 <v:shape id="_x0000_i1028" type="#_x0000_t75" style="width:19pt;height:15pt" o:ole="">
                   <v:imagedata r:id="rId35" o:title=""/>
                 </v:shape>
-                <o:OLEObject Type="Embed" ProgID="PBrush" ShapeID="_x0000_i1028" DrawAspect="Content" ObjectID="_1563005469" r:id="rId39"/>
+                <o:OLEObject Type="Embed" ProgID="PBrush" ShapeID="_x0000_i1028" DrawAspect="Content" ObjectID="_1563006075" r:id="rId39"/>
               </w:object>
             </w:r>
             <w:r>
@@ -10591,7 +10658,7 @@
                 <v:shape id="_x0000_i1029" type="#_x0000_t75" style="width:8.5pt;height:15.5pt" o:ole="">
                   <v:imagedata r:id="rId37" o:title=""/>
                 </v:shape>
-                <o:OLEObject Type="Embed" ProgID="PBrush" ShapeID="_x0000_i1029" DrawAspect="Content" ObjectID="_1563005470" r:id="rId40"/>
+                <o:OLEObject Type="Embed" ProgID="PBrush" ShapeID="_x0000_i1029" DrawAspect="Content" ObjectID="_1563006076" r:id="rId40"/>
               </w:object>
             </w:r>
             <w:r>
@@ -10617,7 +10684,7 @@
           <w:noProof/>
         </w:rPr>
       </w:pPr>
-      <w:bookmarkStart w:id="70" w:name="_Toc484078207"/>
+      <w:bookmarkStart w:id="80" w:name="_Toc484078207"/>
       <w:r>
         <w:rPr>
           <w:noProof/>
@@ -10625,7 +10692,7 @@
         <w:lastRenderedPageBreak/>
         <w:t>Promote or Reject the module functionality</w:t>
       </w:r>
-      <w:bookmarkEnd w:id="70"/>
+      <w:bookmarkEnd w:id="80"/>
     </w:p>
     <w:p>
       <w:pPr>
@@ -10885,11 +10952,11 @@
       <w:pPr>
         <w:pStyle w:val="Heading1"/>
       </w:pPr>
-      <w:bookmarkStart w:id="71" w:name="_Toc484078208"/>
+      <w:bookmarkStart w:id="81" w:name="_Toc484078208"/>
       <w:r>
         <w:t>Import templates from GS Form Builder</w:t>
       </w:r>
-      <w:bookmarkEnd w:id="71"/>
+      <w:bookmarkEnd w:id="81"/>
     </w:p>
     <w:p>
       <w:pPr>
@@ -10959,7 +11026,11 @@
           </w:tcPr>
           <w:p>
             <w:r>
-              <w:t>Parsing Questions Definition source files</w:t>
+              <w:t xml:space="preserve">Parsing </w:t>
+            </w:r>
+            <w:r>
+              <w:lastRenderedPageBreak/>
+              <w:t>Questions Definition source files</w:t>
             </w:r>
           </w:p>
         </w:tc>
@@ -10981,6 +11052,7 @@
                 <w:rFonts w:ascii="Arial" w:eastAsia="Times New Roman" w:hAnsi="Arial" w:cs="Arial"/>
                 <w:color w:val="000000"/>
               </w:rPr>
+              <w:lastRenderedPageBreak/>
               <w:t>F</w:t>
             </w:r>
             <w:r>
@@ -11009,7 +11081,15 @@
                 <w:rFonts w:ascii="Arial" w:eastAsia="Times New Roman" w:hAnsi="Arial" w:cs="Arial"/>
                 <w:color w:val="000000"/>
               </w:rPr>
-              <w:t xml:space="preserve">ystem will be able to parse, and interpret </w:t>
+              <w:t xml:space="preserve">ystem will be able </w:t>
+            </w:r>
+            <w:r>
+              <w:rPr>
+                <w:rFonts w:ascii="Arial" w:eastAsia="Times New Roman" w:hAnsi="Arial" w:cs="Arial"/>
+                <w:color w:val="000000"/>
+              </w:rPr>
+              <w:lastRenderedPageBreak/>
+              <w:t xml:space="preserve">to parse, and interpret </w:t>
             </w:r>
             <w:r>
               <w:rPr>
@@ -11112,7 +11192,6 @@
                 <w:rFonts w:ascii="Arial" w:eastAsia="Times New Roman" w:hAnsi="Arial" w:cs="Arial"/>
                 <w:color w:val="000000"/>
               </w:rPr>
-              <w:lastRenderedPageBreak/>
               <w:t xml:space="preserve">Program greensheets for competing grants, </w:t>
             </w:r>
           </w:p>
@@ -11606,11 +11685,11 @@
           </w:tcPr>
           <w:p>
             <w:r>
-              <w:t xml:space="preserve">Passing validations to individual questions from </w:t>
+              <w:t xml:space="preserve">Passing </w:t>
             </w:r>
             <w:r>
               <w:lastRenderedPageBreak/>
-              <w:t>Form Builder to Greensheets</w:t>
+              <w:t>validations to individual questions from Form Builder to Greensheets</w:t>
             </w:r>
           </w:p>
         </w:tc>
@@ -11626,6 +11705,7 @@
           </w:p>
           <w:p>
             <w:r>
+              <w:lastRenderedPageBreak/>
               <w:t xml:space="preserve">There is ‘Edit Skips’ functionality in Form Builder (used during editing a question) that determines if sub-questions are displayed in a greensheet, depending on the answer to the immediate previous question (not necessarily a parent question). </w:t>
             </w:r>
           </w:p>
@@ -11971,11 +12051,11 @@
       <w:pPr>
         <w:pStyle w:val="Heading1"/>
       </w:pPr>
-      <w:bookmarkStart w:id="72" w:name="_Toc484078209"/>
+      <w:bookmarkStart w:id="82" w:name="_Toc484078209"/>
       <w:r>
         <w:t>Email Notifications about greensheets module deployment process.</w:t>
       </w:r>
-      <w:bookmarkEnd w:id="72"/>
+      <w:bookmarkEnd w:id="82"/>
     </w:p>
     <w:p>
       <w:r>
@@ -12068,7 +12148,11 @@
           </w:tcPr>
           <w:p>
             <w:r>
-              <w:t xml:space="preserve">Which system sends this email? </w:t>
+              <w:t xml:space="preserve">Which system sends </w:t>
+            </w:r>
+            <w:r>
+              <w:lastRenderedPageBreak/>
+              <w:t xml:space="preserve">this email? </w:t>
             </w:r>
           </w:p>
         </w:tc>
@@ -12092,6 +12176,7 @@
           </w:tcPr>
           <w:p>
             <w:r>
+              <w:lastRenderedPageBreak/>
               <w:t>Subject line</w:t>
             </w:r>
           </w:p>
@@ -12141,11 +12226,7 @@
           </w:tcPr>
           <w:p>
             <w:r>
-              <w:t xml:space="preserve">Module was successfully imported into </w:t>
-            </w:r>
-            <w:r>
-              <w:lastRenderedPageBreak/>
-              <w:t>GS</w:t>
+              <w:t>Module was successfully imported into GS</w:t>
             </w:r>
           </w:p>
         </w:tc>
@@ -12168,14 +12249,9 @@
           </w:tcPr>
           <w:p>
             <w:r>
-              <w:lastRenderedPageBreak/>
-              <w:t xml:space="preserve">The recipient list for all GS messages is </w:t>
-            </w:r>
-            <w:r>
-              <w:lastRenderedPageBreak/>
-              <w:t>set in a property file.  It is not dynamically generated in the code. </w:t>
-            </w:r>
-            <w:ins w:id="73" w:author="Tulchinskaya, Gaby (NIH/NCI) [C]" w:date="2017-06-26T15:12:00Z">
+              <w:t>The recipient list for all GS messages is set in a property file.  It is not dynamically generated in the code. </w:t>
+            </w:r>
+            <w:ins w:id="83" w:author="Tulchinskaya, Gaby (NIH/NCI) [C]" w:date="2017-06-26T15:12:00Z">
               <w:r>
                 <w:t>It will be send to Draft Admin and Draft Viewer users</w:t>
               </w:r>
@@ -12206,7 +12282,6 @@
           </w:tcPr>
           <w:p>
             <w:r>
-              <w:lastRenderedPageBreak/>
               <w:t>GS</w:t>
             </w:r>
           </w:p>
@@ -12230,11 +12305,7 @@
           </w:tcPr>
           <w:p>
             <w:r>
-              <w:t xml:space="preserve">[GS - TEST 2017-02-09 11:19:16 AM] </w:t>
-            </w:r>
-            <w:r>
-              <w:lastRenderedPageBreak/>
-              <w:t>Confirmation of Successful Import of Draft Greensheets</w:t>
+              <w:t>[GS - TEST 2017-02-09 11:19:16 AM] Confirmation of Successful Import of Draft Greensheets</w:t>
             </w:r>
           </w:p>
         </w:tc>
@@ -12270,7 +12341,6 @@
                 <w:sz w:val="20"/>
                 <w:szCs w:val="20"/>
               </w:rPr>
-              <w:lastRenderedPageBreak/>
               <w:t xml:space="preserve">Thank you for your request. The </w:t>
             </w:r>
             <w:r>
@@ -12298,7 +12368,7 @@
               </w:rPr>
               <w:t xml:space="preserve">Draft Greensheets </w:t>
             </w:r>
-            <w:ins w:id="74" w:author="Polonsky, Yakov (NIH/NCI) [C]" w:date="2017-02-10T11:35:00Z">
+            <w:ins w:id="84" w:author="Polonsky, Yakov (NIH/NCI) [C]" w:date="2017-02-10T11:35:00Z">
               <w:r>
                 <w:rPr>
                   <w:rFonts w:ascii="Arial" w:hAnsi="Arial"/>
@@ -12314,18 +12384,9 @@
                 <w:sz w:val="20"/>
                 <w:szCs w:val="20"/>
               </w:rPr>
-              <w:t xml:space="preserve">are available for </w:t>
-            </w:r>
-            <w:r>
-              <w:rPr>
-                <w:rFonts w:ascii="Arial" w:hAnsi="Arial"/>
-                <w:sz w:val="20"/>
-                <w:szCs w:val="20"/>
-              </w:rPr>
-              <w:lastRenderedPageBreak/>
-              <w:t>you to review</w:t>
-            </w:r>
-            <w:ins w:id="75" w:author="Tulchinskaya, Gaby (NIH/NCI) [C]" w:date="2017-06-26T15:07:00Z">
+              <w:t>are available for you to review</w:t>
+            </w:r>
+            <w:ins w:id="85" w:author="Tulchinskaya, Gaby (NIH/NCI) [C]" w:date="2017-06-26T15:07:00Z">
               <w:r>
                 <w:rPr>
                   <w:rFonts w:ascii="Arial" w:hAnsi="Arial"/>
@@ -12343,7 +12404,7 @@
               </w:rPr>
               <w:t>. Please log into the Greensheets Application using the URL given below</w:t>
             </w:r>
-            <w:ins w:id="76" w:author="Polonsky, Yakov (NIH/NCI) [C]" w:date="2017-02-10T11:36:00Z">
+            <w:ins w:id="86" w:author="Polonsky, Yakov (NIH/NCI) [C]" w:date="2017-02-10T11:36:00Z">
               <w:r>
                 <w:rPr>
                   <w:rFonts w:ascii="Arial" w:hAnsi="Arial"/>
@@ -12353,7 +12414,7 @@
                 <w:t xml:space="preserve"> and</w:t>
               </w:r>
             </w:ins>
-            <w:del w:id="77" w:author="Polonsky, Yakov (NIH/NCI) [C]" w:date="2017-02-10T11:36:00Z">
+            <w:del w:id="87" w:author="Polonsky, Yakov (NIH/NCI) [C]" w:date="2017-02-10T11:36:00Z">
               <w:r>
                 <w:rPr>
                   <w:rFonts w:ascii="Arial" w:hAnsi="Arial"/>
@@ -12371,7 +12432,7 @@
               </w:rPr>
               <w:t xml:space="preserve"> </w:t>
             </w:r>
-            <w:ins w:id="78" w:author="Tulchinskaya, Gaby (NIH/NCI) [C]" w:date="2017-02-10T10:59:00Z">
+            <w:ins w:id="88" w:author="Tulchinskaya, Gaby (NIH/NCI) [C]" w:date="2017-02-10T10:59:00Z">
               <w:r>
                 <w:rPr>
                   <w:rFonts w:ascii="Arial" w:hAnsi="Arial"/>
@@ -12381,7 +12442,7 @@
                 <w:t>select th</w:t>
               </w:r>
             </w:ins>
-            <w:ins w:id="79" w:author="Tulchinskaya, Gaby (NIH/NCI) [C]" w:date="2017-02-10T11:01:00Z">
+            <w:ins w:id="89" w:author="Tulchinskaya, Gaby (NIH/NCI) [C]" w:date="2017-02-10T11:01:00Z">
               <w:r>
                 <w:rPr>
                   <w:rFonts w:ascii="Arial" w:hAnsi="Arial"/>
@@ -12391,7 +12452,7 @@
                 <w:t>is</w:t>
               </w:r>
             </w:ins>
-            <w:ins w:id="80" w:author="Tulchinskaya, Gaby (NIH/NCI) [C]" w:date="2017-02-10T10:59:00Z">
+            <w:ins w:id="90" w:author="Tulchinskaya, Gaby (NIH/NCI) [C]" w:date="2017-02-10T10:59:00Z">
               <w:r>
                 <w:rPr>
                   <w:rFonts w:ascii="Arial" w:hAnsi="Arial"/>
@@ -12401,7 +12462,7 @@
                 <w:t xml:space="preserve"> module in the </w:t>
               </w:r>
             </w:ins>
-            <w:ins w:id="81" w:author="Tulchinskaya, Gaby (NIH/NCI) [C]" w:date="2017-02-10T11:00:00Z">
+            <w:ins w:id="91" w:author="Tulchinskaya, Gaby (NIH/NCI) [C]" w:date="2017-02-10T11:00:00Z">
               <w:r>
                 <w:rPr>
                   <w:rFonts w:ascii="Arial" w:hAnsi="Arial"/>
@@ -12419,7 +12480,7 @@
               </w:rPr>
               <w:t>&amp; Test Draft Module</w:t>
             </w:r>
-            <w:ins w:id="82" w:author="Tulchinskaya, Gaby (NIH/NCI) [C]" w:date="2017-02-10T11:00:00Z">
+            <w:ins w:id="92" w:author="Tulchinskaya, Gaby (NIH/NCI) [C]" w:date="2017-02-10T11:00:00Z">
               <w:r>
                 <w:rPr>
                   <w:rFonts w:ascii="Arial" w:hAnsi="Arial"/>
@@ -12429,7 +12490,7 @@
                 <w:t xml:space="preserve"> screen</w:t>
               </w:r>
             </w:ins>
-            <w:ins w:id="83" w:author="Polonsky, Yakov (NIH/NCI) [C]" w:date="2017-02-10T11:36:00Z">
+            <w:ins w:id="93" w:author="Polonsky, Yakov (NIH/NCI) [C]" w:date="2017-02-10T11:36:00Z">
               <w:r>
                 <w:rPr>
                   <w:rFonts w:ascii="Arial" w:hAnsi="Arial"/>
@@ -12439,7 +12500,7 @@
                 <w:t xml:space="preserve">. </w:t>
               </w:r>
             </w:ins>
-            <w:ins w:id="84" w:author="Tulchinskaya, Gaby (NIH/NCI) [C]" w:date="2017-06-26T15:10:00Z">
+            <w:ins w:id="94" w:author="Tulchinskaya, Gaby (NIH/NCI) [C]" w:date="2017-06-26T15:10:00Z">
               <w:r>
                 <w:rPr>
                   <w:rFonts w:ascii="Arial" w:hAnsi="Arial"/>
@@ -12449,7 +12510,7 @@
                 <w:t>Use</w:t>
               </w:r>
             </w:ins>
-            <w:ins w:id="85" w:author="Tulchinskaya, Gaby (NIH/NCI) [C]" w:date="2017-02-10T11:01:00Z">
+            <w:ins w:id="95" w:author="Tulchinskaya, Gaby (NIH/NCI) [C]" w:date="2017-02-10T11:01:00Z">
               <w:r>
                 <w:rPr>
                   <w:rFonts w:ascii="Arial" w:hAnsi="Arial"/>
@@ -12467,7 +12528,7 @@
               </w:rPr>
               <w:t xml:space="preserve"> Promote Module button to accept the Draft Greensheets and promote them to Production. Alternatively, </w:t>
             </w:r>
-            <w:ins w:id="86" w:author="Tulchinskaya, Gaby (NIH/NCI) [C]" w:date="2017-06-26T15:10:00Z">
+            <w:ins w:id="96" w:author="Tulchinskaya, Gaby (NIH/NCI) [C]" w:date="2017-06-26T15:10:00Z">
               <w:r>
                 <w:rPr>
                   <w:rFonts w:ascii="Arial" w:hAnsi="Arial"/>
@@ -12485,7 +12546,7 @@
               </w:rPr>
               <w:t>they are not ready to be promoted, you may select Reject Module</w:t>
             </w:r>
-            <w:del w:id="87" w:author="Tulchinskaya, Gaby (NIH/NCI) [C]" w:date="2017-06-26T15:11:00Z">
+            <w:del w:id="97" w:author="Tulchinskaya, Gaby (NIH/NCI) [C]" w:date="2017-06-26T15:11:00Z">
               <w:r>
                 <w:rPr>
                   <w:rFonts w:ascii="Arial" w:hAnsi="Arial"/>
@@ -12539,7 +12600,7 @@
               </w:rPr>
               <w:t>Comments</w:t>
             </w:r>
-            <w:ins w:id="88" w:author="Tulchinskaya, Gaby (NIH/NCI) [C]" w:date="2017-02-10T10:58:00Z">
+            <w:ins w:id="98" w:author="Tulchinskaya, Gaby (NIH/NCI) [C]" w:date="2017-02-10T10:58:00Z">
               <w:r>
                 <w:rPr>
                   <w:rFonts w:ascii="Arial" w:hAnsi="Arial"/>
@@ -12598,13 +12659,13 @@
             <w:pPr>
               <w:pStyle w:val="PlainText"/>
               <w:rPr>
-                <w:del w:id="89" w:author="Tulchinskaya, Gaby (NIH/NCI) [C]" w:date="2017-02-10T10:58:00Z"/>
+                <w:del w:id="99" w:author="Tulchinskaya, Gaby (NIH/NCI) [C]" w:date="2017-02-10T10:58:00Z"/>
                 <w:rFonts w:ascii="Arial" w:hAnsi="Arial"/>
                 <w:sz w:val="20"/>
                 <w:szCs w:val="20"/>
               </w:rPr>
             </w:pPr>
-            <w:del w:id="90" w:author="Tulchinskaya, Gaby (NIH/NCI) [C]" w:date="2017-02-10T10:58:00Z">
+            <w:del w:id="100" w:author="Tulchinskaya, Gaby (NIH/NCI) [C]" w:date="2017-02-10T10:58:00Z">
               <w:r>
                 <w:rPr>
                   <w:rFonts w:ascii="Arial" w:hAnsi="Arial"/>
@@ -12619,13 +12680,13 @@
             <w:pPr>
               <w:pStyle w:val="PlainText"/>
               <w:rPr>
-                <w:del w:id="91" w:author="Tulchinskaya, Gaby (NIH/NCI) [C]" w:date="2017-02-10T10:58:00Z"/>
+                <w:del w:id="101" w:author="Tulchinskaya, Gaby (NIH/NCI) [C]" w:date="2017-02-10T10:58:00Z"/>
                 <w:rFonts w:ascii="Arial" w:hAnsi="Arial"/>
                 <w:sz w:val="20"/>
                 <w:szCs w:val="20"/>
               </w:rPr>
             </w:pPr>
-            <w:del w:id="92" w:author="Tulchinskaya, Gaby (NIH/NCI) [C]" w:date="2017-02-10T10:58:00Z">
+            <w:del w:id="102" w:author="Tulchinskaya, Gaby (NIH/NCI) [C]" w:date="2017-02-10T10:58:00Z">
               <w:r>
                 <w:rPr>
                   <w:rFonts w:ascii="Arial" w:hAnsi="Arial"/>
@@ -12720,7 +12781,7 @@
               </w:rPr>
               <w:t>https://i2e.nci.nih.gov/greensheets/</w:t>
             </w:r>
-            <w:ins w:id="93" w:author="Tulchinskaya, Gaby (NIH/NCI) [C]" w:date="2017-06-26T15:15:00Z">
+            <w:ins w:id="103" w:author="Tulchinskaya, Gaby (NIH/NCI) [C]" w:date="2017-06-26T15:15:00Z">
               <w:r>
                 <w:rPr>
                   <w:rFonts w:ascii="Arial" w:hAnsi="Arial"/>
@@ -12735,12 +12796,12 @@
             <w:r>
               <w:t> </w:t>
             </w:r>
-            <w:ins w:id="94" w:author="Polonsky, Yakov (NIH/NCI) [C]" w:date="2017-02-10T11:38:00Z">
+            <w:ins w:id="104" w:author="Polonsky, Yakov (NIH/NCI) [C]" w:date="2017-02-10T11:38:00Z">
               <w:r>
                 <w:t xml:space="preserve">(URL should be </w:t>
               </w:r>
             </w:ins>
-            <w:ins w:id="95" w:author="Tulchinskaya, Gaby (NIH/NCI) [C]" w:date="2017-06-26T15:15:00Z">
+            <w:ins w:id="105" w:author="Tulchinskaya, Gaby (NIH/NCI) [C]" w:date="2017-06-26T15:15:00Z">
               <w:r>
                 <w:t>set in all environments)</w:t>
               </w:r>
@@ -12768,7 +12829,6 @@
           </w:tcPr>
           <w:p>
             <w:r>
-              <w:lastRenderedPageBreak/>
               <w:t>Unsuccessful Import of the module into GS</w:t>
             </w:r>
           </w:p>
@@ -12927,6 +12987,7 @@
           </w:p>
           <w:p>
             <w:r>
+              <w:lastRenderedPageBreak/>
               <w:t xml:space="preserve">To: Looks like NCI_NOW_L </w:t>
             </w:r>
           </w:p>
@@ -12950,6 +13011,7 @@
           </w:tcPr>
           <w:p>
             <w:r>
+              <w:lastRenderedPageBreak/>
               <w:t>GS</w:t>
             </w:r>
           </w:p>
@@ -13113,7 +13175,7 @@
               </w:rPr>
               <w:t>https://i2e.nci.nih.gov/greensheets/</w:t>
             </w:r>
-            <w:ins w:id="96" w:author="Tulchinskaya, Gaby (NIH/NCI) [C]" w:date="2017-06-26T15:15:00Z">
+            <w:ins w:id="106" w:author="Tulchinskaya, Gaby (NIH/NCI) [C]" w:date="2017-06-26T15:15:00Z">
               <w:r>
                 <w:rPr>
                   <w:rFonts w:ascii="Arial" w:hAnsi="Arial"/>
@@ -13151,11 +13213,7 @@
           </w:tcPr>
           <w:p>
             <w:r>
-              <w:t xml:space="preserve">Module is rejected in DRAFT area </w:t>
-            </w:r>
-            <w:r>
-              <w:lastRenderedPageBreak/>
-              <w:t>in GS</w:t>
+              <w:t>Module is rejected in DRAFT area in GS</w:t>
             </w:r>
           </w:p>
         </w:tc>
@@ -13178,12 +13236,7 @@
           </w:tcPr>
           <w:p>
             <w:r>
-              <w:lastRenderedPageBreak/>
-              <w:t xml:space="preserve">The recipient list for all GS messages is set in a </w:t>
-            </w:r>
-            <w:r>
-              <w:lastRenderedPageBreak/>
-              <w:t>property file.  It is not dynamically generated in the code. </w:t>
+              <w:t>The recipient list for all GS messages is set in a property file.  It is not dynamically generated in the code. </w:t>
             </w:r>
           </w:p>
           <w:p/>
@@ -13212,7 +13265,6 @@
           </w:tcPr>
           <w:p>
             <w:r>
-              <w:lastRenderedPageBreak/>
               <w:t>GS</w:t>
             </w:r>
           </w:p>
@@ -13236,11 +13288,7 @@
           </w:tcPr>
           <w:p>
             <w:r>
-              <w:t xml:space="preserve">[GS - TEST 2017-02-09 04:47:56 PM] Rejection of the </w:t>
-            </w:r>
-            <w:r>
-              <w:lastRenderedPageBreak/>
-              <w:t>Draft Greensheets</w:t>
+              <w:t>[GS - TEST 2017-02-09 04:47:56 PM] Rejection of the Draft Greensheets</w:t>
             </w:r>
           </w:p>
         </w:tc>
@@ -13276,10 +13324,9 @@
                 <w:sz w:val="20"/>
                 <w:szCs w:val="20"/>
               </w:rPr>
-              <w:lastRenderedPageBreak/>
               <w:t xml:space="preserve">The </w:t>
             </w:r>
-            <w:ins w:id="97" w:author="Tulchinskaya, Gaby (NIH/NCI) [C]" w:date="2017-02-10T11:02:00Z">
+            <w:ins w:id="107" w:author="Tulchinskaya, Gaby (NIH/NCI) [C]" w:date="2017-02-10T11:02:00Z">
               <w:r>
                 <w:rPr>
                   <w:rFonts w:ascii="Arial" w:hAnsi="Arial"/>
@@ -13330,7 +13377,6 @@
                 <w:sz w:val="20"/>
                 <w:szCs w:val="20"/>
               </w:rPr>
-              <w:lastRenderedPageBreak/>
               <w:fldChar w:fldCharType="begin"/>
             </w:r>
             <w:r>
@@ -13374,7 +13420,7 @@
               </w:rPr>
               <w:t>https://i2e.nci.nih.gov/greensheets/</w:t>
             </w:r>
-            <w:ins w:id="98" w:author="Tulchinskaya, Gaby (NIH/NCI) [C]" w:date="2017-06-26T15:14:00Z">
+            <w:ins w:id="108" w:author="Tulchinskaya, Gaby (NIH/NCI) [C]" w:date="2017-06-26T15:14:00Z">
               <w:r>
                 <w:rPr>
                   <w:rFonts w:ascii="Arial" w:hAnsi="Arial"/>
@@ -13475,11 +13521,11 @@
       <w:pPr>
         <w:pStyle w:val="Heading1"/>
       </w:pPr>
-      <w:bookmarkStart w:id="99" w:name="_Toc484078210"/>
+      <w:bookmarkStart w:id="109" w:name="_Toc484078210"/>
       <w:r>
         <w:t>Non-functional requirements</w:t>
       </w:r>
-      <w:bookmarkEnd w:id="99"/>
+      <w:bookmarkEnd w:id="109"/>
     </w:p>
     <w:p>
       <w:r>
@@ -13649,6 +13695,7 @@
     <w:p/>
     <w:p>
       <w:r>
+        <w:lastRenderedPageBreak/>
         <w:t xml:space="preserve">During import of the </w:t>
       </w:r>
       <w:r>
@@ -13669,7 +13716,7 @@
           <w:numId w:val="23"/>
         </w:numPr>
         <w:rPr>
-          <w:ins w:id="100" w:author="Tulchinskaya, Gaby (NIH/NCI) [C]" w:date="2017-07-21T09:58:00Z"/>
+          <w:ins w:id="110" w:author="Tulchinskaya, Gaby (NIH/NCI) [C]" w:date="2017-07-21T09:58:00Z"/>
           <w:rFonts w:ascii="Arial" w:hAnsi="Arial"/>
           <w:sz w:val="20"/>
           <w:szCs w:val="20"/>
@@ -13697,7 +13744,7 @@
           <w:szCs w:val="20"/>
         </w:rPr>
       </w:pPr>
-      <w:ins w:id="101" w:author="Tulchinskaya, Gaby (NIH/NCI) [C]" w:date="2017-07-21T09:58:00Z">
+      <w:ins w:id="111" w:author="Tulchinskaya, Gaby (NIH/NCI) [C]" w:date="2017-07-21T09:58:00Z">
         <w:r>
           <w:rPr>
             <w:rFonts w:ascii="Arial" w:hAnsi="Arial"/>
@@ -13727,7 +13774,6 @@
           <w:sz w:val="20"/>
           <w:szCs w:val="20"/>
         </w:rPr>
-        <w:lastRenderedPageBreak/>
         <w:t>If any form in the module is tied to type/mech 0/0</w:t>
       </w:r>
       <w:r>
@@ -13916,7 +13962,7 @@
           <w:rPr>
             <w:noProof/>
           </w:rPr>
-          <w:t>20</w:t>
+          <w:t>2</w:t>
         </w:r>
         <w:r>
           <w:rPr>
@@ -13976,15 +14022,29 @@
       </w:rPr>
       <w:t xml:space="preserve"> of </w:t>
     </w:r>
-    <w:fldSimple w:instr=" SECTIONPAGES  \* Arabic  \* MERGEFORMAT ">
-      <w:r>
-        <w:rPr>
-          <w:rStyle w:val="PageNumber"/>
-          <w:noProof/>
-        </w:rPr>
-        <w:t>23</w:t>
-      </w:r>
-    </w:fldSimple>
+    <w:r>
+      <w:fldChar w:fldCharType="begin"/>
+    </w:r>
+    <w:r>
+      <w:instrText xml:space="preserve"> SECTIONPAGES  \* Arabic  \* MERGEFORMAT </w:instrText>
+    </w:r>
+    <w:r>
+      <w:fldChar w:fldCharType="separate"/>
+    </w:r>
+    <w:r>
+      <w:rPr>
+        <w:rStyle w:val="PageNumber"/>
+        <w:noProof/>
+      </w:rPr>
+      <w:t>23</w:t>
+    </w:r>
+    <w:r>
+      <w:rPr>
+        <w:rStyle w:val="PageNumber"/>
+        <w:noProof/>
+      </w:rPr>
+      <w:fldChar w:fldCharType="end"/>
+    </w:r>
   </w:p>
   <w:p/>
 </w:ftr>
@@ -16470,6 +16530,119 @@
     </w:lvl>
   </w:abstractNum>
   <w:abstractNum w:abstractNumId="25" w15:restartNumberingAfterBreak="0">
+    <w:nsid w:val="426A1B2E"/>
+    <w:multiLevelType w:val="hybridMultilevel"/>
+    <w:tmpl w:val="DB5C0AD6"/>
+    <w:lvl w:ilvl="0" w:tplc="04090001">
+      <w:start w:val="1"/>
+      <w:numFmt w:val="bullet"/>
+      <w:lvlText w:val=""/>
+      <w:lvlJc w:val="left"/>
+      <w:pPr>
+        <w:ind w:left="720" w:hanging="360"/>
+      </w:pPr>
+      <w:rPr>
+        <w:rFonts w:ascii="Symbol" w:hAnsi="Symbol" w:hint="default"/>
+      </w:rPr>
+    </w:lvl>
+    <w:lvl w:ilvl="1" w:tplc="04090003">
+      <w:start w:val="1"/>
+      <w:numFmt w:val="bullet"/>
+      <w:lvlText w:val="o"/>
+      <w:lvlJc w:val="left"/>
+      <w:pPr>
+        <w:ind w:left="1440" w:hanging="360"/>
+      </w:pPr>
+      <w:rPr>
+        <w:rFonts w:ascii="Courier New" w:hAnsi="Courier New" w:cs="Courier New" w:hint="default"/>
+      </w:rPr>
+    </w:lvl>
+    <w:lvl w:ilvl="2" w:tplc="04090005">
+      <w:start w:val="1"/>
+      <w:numFmt w:val="bullet"/>
+      <w:lvlText w:val=""/>
+      <w:lvlJc w:val="left"/>
+      <w:pPr>
+        <w:ind w:left="2160" w:hanging="360"/>
+      </w:pPr>
+      <w:rPr>
+        <w:rFonts w:ascii="Wingdings" w:hAnsi="Wingdings" w:hint="default"/>
+      </w:rPr>
+    </w:lvl>
+    <w:lvl w:ilvl="3" w:tplc="04090001">
+      <w:start w:val="1"/>
+      <w:numFmt w:val="bullet"/>
+      <w:lvlText w:val=""/>
+      <w:lvlJc w:val="left"/>
+      <w:pPr>
+        <w:ind w:left="2880" w:hanging="360"/>
+      </w:pPr>
+      <w:rPr>
+        <w:rFonts w:ascii="Symbol" w:hAnsi="Symbol" w:hint="default"/>
+      </w:rPr>
+    </w:lvl>
+    <w:lvl w:ilvl="4" w:tplc="04090003">
+      <w:start w:val="1"/>
+      <w:numFmt w:val="bullet"/>
+      <w:lvlText w:val="o"/>
+      <w:lvlJc w:val="left"/>
+      <w:pPr>
+        <w:ind w:left="3600" w:hanging="360"/>
+      </w:pPr>
+      <w:rPr>
+        <w:rFonts w:ascii="Courier New" w:hAnsi="Courier New" w:cs="Courier New" w:hint="default"/>
+      </w:rPr>
+    </w:lvl>
+    <w:lvl w:ilvl="5" w:tplc="04090005">
+      <w:start w:val="1"/>
+      <w:numFmt w:val="bullet"/>
+      <w:lvlText w:val=""/>
+      <w:lvlJc w:val="left"/>
+      <w:pPr>
+        <w:ind w:left="4320" w:hanging="360"/>
+      </w:pPr>
+      <w:rPr>
+        <w:rFonts w:ascii="Wingdings" w:hAnsi="Wingdings" w:hint="default"/>
+      </w:rPr>
+    </w:lvl>
+    <w:lvl w:ilvl="6" w:tplc="04090001">
+      <w:start w:val="1"/>
+      <w:numFmt w:val="bullet"/>
+      <w:lvlText w:val=""/>
+      <w:lvlJc w:val="left"/>
+      <w:pPr>
+        <w:ind w:left="5040" w:hanging="360"/>
+      </w:pPr>
+      <w:rPr>
+        <w:rFonts w:ascii="Symbol" w:hAnsi="Symbol" w:hint="default"/>
+      </w:rPr>
+    </w:lvl>
+    <w:lvl w:ilvl="7" w:tplc="04090003">
+      <w:start w:val="1"/>
+      <w:numFmt w:val="bullet"/>
+      <w:lvlText w:val="o"/>
+      <w:lvlJc w:val="left"/>
+      <w:pPr>
+        <w:ind w:left="5760" w:hanging="360"/>
+      </w:pPr>
+      <w:rPr>
+        <w:rFonts w:ascii="Courier New" w:hAnsi="Courier New" w:cs="Courier New" w:hint="default"/>
+      </w:rPr>
+    </w:lvl>
+    <w:lvl w:ilvl="8" w:tplc="04090005">
+      <w:start w:val="1"/>
+      <w:numFmt w:val="bullet"/>
+      <w:lvlText w:val=""/>
+      <w:lvlJc w:val="left"/>
+      <w:pPr>
+        <w:ind w:left="6480" w:hanging="360"/>
+      </w:pPr>
+      <w:rPr>
+        <w:rFonts w:ascii="Wingdings" w:hAnsi="Wingdings" w:hint="default"/>
+      </w:rPr>
+    </w:lvl>
+  </w:abstractNum>
+  <w:abstractNum w:abstractNumId="26" w15:restartNumberingAfterBreak="0">
     <w:nsid w:val="43FDCD13"/>
     <w:multiLevelType w:val="multilevel"/>
     <w:tmpl w:val="00000001"/>
@@ -16529,7 +16702,7 @@
       <w:lvlJc w:val="left"/>
     </w:lvl>
   </w:abstractNum>
-  <w:abstractNum w:abstractNumId="26" w15:restartNumberingAfterBreak="0">
+  <w:abstractNum w:abstractNumId="27" w15:restartNumberingAfterBreak="0">
     <w:nsid w:val="4B387576"/>
     <w:multiLevelType w:val="hybridMultilevel"/>
     <w:tmpl w:val="152CBD20"/>
@@ -16642,7 +16815,7 @@
       </w:rPr>
     </w:lvl>
   </w:abstractNum>
-  <w:abstractNum w:abstractNumId="27" w15:restartNumberingAfterBreak="0">
+  <w:abstractNum w:abstractNumId="28" w15:restartNumberingAfterBreak="0">
     <w:nsid w:val="5A89120F"/>
     <w:multiLevelType w:val="hybridMultilevel"/>
     <w:tmpl w:val="DCB6AAA4"/>
@@ -16755,7 +16928,7 @@
       </w:rPr>
     </w:lvl>
   </w:abstractNum>
-  <w:abstractNum w:abstractNumId="28" w15:restartNumberingAfterBreak="0">
+  <w:abstractNum w:abstractNumId="29" w15:restartNumberingAfterBreak="0">
     <w:nsid w:val="5C7B36AE"/>
     <w:multiLevelType w:val="hybridMultilevel"/>
     <w:tmpl w:val="20FCECE6"/>
@@ -16844,7 +17017,7 @@
       </w:pPr>
     </w:lvl>
   </w:abstractNum>
-  <w:abstractNum w:abstractNumId="29" w15:restartNumberingAfterBreak="0">
+  <w:abstractNum w:abstractNumId="30" w15:restartNumberingAfterBreak="0">
     <w:nsid w:val="60625F50"/>
     <w:multiLevelType w:val="hybridMultilevel"/>
     <w:tmpl w:val="7DC6A9CE"/>
@@ -16957,7 +17130,7 @@
       </w:rPr>
     </w:lvl>
   </w:abstractNum>
-  <w:abstractNum w:abstractNumId="30" w15:restartNumberingAfterBreak="0">
+  <w:abstractNum w:abstractNumId="31" w15:restartNumberingAfterBreak="0">
     <w:nsid w:val="669A716A"/>
     <w:multiLevelType w:val="hybridMultilevel"/>
     <w:tmpl w:val="63029E9C"/>
@@ -17046,7 +17219,7 @@
       </w:pPr>
     </w:lvl>
   </w:abstractNum>
-  <w:abstractNum w:abstractNumId="31" w15:restartNumberingAfterBreak="0">
+  <w:abstractNum w:abstractNumId="32" w15:restartNumberingAfterBreak="0">
     <w:nsid w:val="698F6E38"/>
     <w:multiLevelType w:val="hybridMultilevel"/>
     <w:tmpl w:val="66F2D16A"/>
@@ -17159,7 +17332,7 @@
       </w:rPr>
     </w:lvl>
   </w:abstractNum>
-  <w:abstractNum w:abstractNumId="32" w15:restartNumberingAfterBreak="0">
+  <w:abstractNum w:abstractNumId="33" w15:restartNumberingAfterBreak="0">
     <w:nsid w:val="6EAF03FE"/>
     <w:multiLevelType w:val="hybridMultilevel"/>
     <w:tmpl w:val="94E0E41E"/>
@@ -17272,7 +17445,7 @@
       </w:rPr>
     </w:lvl>
   </w:abstractNum>
-  <w:abstractNum w:abstractNumId="33" w15:restartNumberingAfterBreak="0">
+  <w:abstractNum w:abstractNumId="34" w15:restartNumberingAfterBreak="0">
     <w:nsid w:val="70401663"/>
     <w:multiLevelType w:val="hybridMultilevel"/>
     <w:tmpl w:val="2F9AA85E"/>
@@ -17385,7 +17558,7 @@
       </w:rPr>
     </w:lvl>
   </w:abstractNum>
-  <w:abstractNum w:abstractNumId="34" w15:restartNumberingAfterBreak="0">
+  <w:abstractNum w:abstractNumId="35" w15:restartNumberingAfterBreak="0">
     <w:nsid w:val="71A355E3"/>
     <w:multiLevelType w:val="hybridMultilevel"/>
     <w:tmpl w:val="51664582"/>
@@ -17498,7 +17671,7 @@
       </w:rPr>
     </w:lvl>
   </w:abstractNum>
-  <w:abstractNum w:abstractNumId="35" w15:restartNumberingAfterBreak="0">
+  <w:abstractNum w:abstractNumId="36" w15:restartNumberingAfterBreak="0">
     <w:nsid w:val="730F572D"/>
     <w:multiLevelType w:val="hybridMultilevel"/>
     <w:tmpl w:val="3B381B40"/>
@@ -17611,7 +17784,7 @@
       </w:rPr>
     </w:lvl>
   </w:abstractNum>
-  <w:abstractNum w:abstractNumId="36" w15:restartNumberingAfterBreak="0">
+  <w:abstractNum w:abstractNumId="37" w15:restartNumberingAfterBreak="0">
     <w:nsid w:val="7C65114D"/>
     <w:multiLevelType w:val="hybridMultilevel"/>
     <w:tmpl w:val="7AFA6172"/>
@@ -17724,7 +17897,7 @@
       </w:rPr>
     </w:lvl>
   </w:abstractNum>
-  <w:abstractNum w:abstractNumId="37" w15:restartNumberingAfterBreak="0">
+  <w:abstractNum w:abstractNumId="38" w15:restartNumberingAfterBreak="0">
     <w:nsid w:val="7F5A004F"/>
     <w:multiLevelType w:val="hybridMultilevel"/>
     <w:tmpl w:val="19B82A36"/>
@@ -17835,7 +18008,7 @@
     <w:abstractNumId w:val="21"/>
   </w:num>
   <w:num w:numId="9">
-    <w:abstractNumId w:val="29"/>
+    <w:abstractNumId w:val="30"/>
   </w:num>
   <w:num w:numId="10">
     <w:abstractNumId w:val="3"/>
@@ -17847,19 +18020,19 @@
     <w:abstractNumId w:val="19"/>
   </w:num>
   <w:num w:numId="13">
-    <w:abstractNumId w:val="26"/>
+    <w:abstractNumId w:val="27"/>
   </w:num>
   <w:num w:numId="14">
-    <w:abstractNumId w:val="27"/>
+    <w:abstractNumId w:val="28"/>
   </w:num>
   <w:num w:numId="15">
-    <w:abstractNumId w:val="32"/>
+    <w:abstractNumId w:val="33"/>
   </w:num>
   <w:num w:numId="16">
     <w:abstractNumId w:val="4"/>
   </w:num>
   <w:num w:numId="17">
-    <w:abstractNumId w:val="35"/>
+    <w:abstractNumId w:val="36"/>
   </w:num>
   <w:num w:numId="18">
     <w:abstractNumId w:val="6"/>
@@ -17895,10 +18068,10 @@
     <w:abstractNumId w:val="20"/>
   </w:num>
   <w:num w:numId="20">
-    <w:abstractNumId w:val="37"/>
+    <w:abstractNumId w:val="38"/>
   </w:num>
   <w:num w:numId="21">
-    <w:abstractNumId w:val="36"/>
+    <w:abstractNumId w:val="37"/>
   </w:num>
   <w:num w:numId="22">
     <w:abstractNumId w:val="18"/>
@@ -17907,16 +18080,16 @@
     <w:abstractNumId w:val="22"/>
   </w:num>
   <w:num w:numId="24">
-    <w:abstractNumId w:val="33"/>
+    <w:abstractNumId w:val="34"/>
   </w:num>
   <w:num w:numId="25">
-    <w:abstractNumId w:val="34"/>
+    <w:abstractNumId w:val="35"/>
   </w:num>
   <w:num w:numId="26">
-    <w:abstractNumId w:val="28"/>
+    <w:abstractNumId w:val="29"/>
   </w:num>
   <w:num w:numId="27">
-    <w:abstractNumId w:val="30"/>
+    <w:abstractNumId w:val="31"/>
   </w:num>
   <w:num w:numId="28">
     <w:abstractNumId w:val="24"/>
@@ -17925,10 +18098,22 @@
     <w:abstractNumId w:val="23"/>
   </w:num>
   <w:num w:numId="30">
-    <w:abstractNumId w:val="31"/>
+    <w:abstractNumId w:val="32"/>
   </w:num>
   <w:num w:numId="31">
     <w:abstractNumId w:val="7"/>
+  </w:num>
+  <w:num w:numId="32">
+    <w:abstractNumId w:val="25"/>
+    <w:lvlOverride w:ilvl="0"/>
+    <w:lvlOverride w:ilvl="1"/>
+    <w:lvlOverride w:ilvl="2"/>
+    <w:lvlOverride w:ilvl="3"/>
+    <w:lvlOverride w:ilvl="4"/>
+    <w:lvlOverride w:ilvl="5"/>
+    <w:lvlOverride w:ilvl="6"/>
+    <w:lvlOverride w:ilvl="7"/>
+    <w:lvlOverride w:ilvl="8"/>
   </w:num>
   <w:numIdMacAtCleanup w:val="31"/>
 </w:numbering>
@@ -19840,7 +20025,7 @@
 </file>
 
 <file path=customXml/itemProps1.xml><?xml version="1.0" encoding="utf-8"?>
-<ds:datastoreItem xmlns:ds="http://schemas.openxmlformats.org/officeDocument/2006/customXml" ds:itemID="{B882D7D6-875F-490C-AFE0-E28F39C36180}">
+<ds:datastoreItem xmlns:ds="http://schemas.openxmlformats.org/officeDocument/2006/customXml" ds:itemID="{3CAA6175-83C9-47CF-93B5-79BDBCD701BC}">
   <ds:schemaRefs>
     <ds:schemaRef ds:uri="http://schemas.openxmlformats.org/officeDocument/2006/bibliography"/>
   </ds:schemaRefs>

</xml_diff>

<commit_message>
Updated after the demo to OGA: - sec. Review and Test Greensheet Screen Data elements
</commit_message>
<xml_diff>
--- a/Requirements/Specs/Draft Area - Scope.docx
+++ b/Requirements/Specs/Draft Area - Scope.docx
@@ -94,18 +94,12 @@
       <w:r>
         <w:t xml:space="preserve">Version </w:t>
       </w:r>
-      <w:r>
-        <w:rPr>
-          <w:color w:val="0000FF"/>
-        </w:rPr>
-        <w:t>1.</w:t>
-      </w:r>
-      <w:ins w:id="0" w:author="Tulchinskaya, Gaby (NIH/NCI) [C]" w:date="2017-07-31T11:24:00Z">
+      <w:ins w:id="0" w:author="Tulchinskaya, Gaby (NIH/NCI) [C]" w:date="2017-08-01T15:19:00Z">
         <w:r>
           <w:rPr>
             <w:color w:val="0000FF"/>
           </w:rPr>
-          <w:t>9</w:t>
+          <w:t>2.0</w:t>
         </w:r>
       </w:ins>
     </w:p>
@@ -1033,7 +1027,15 @@
             </w:pPr>
             <w:ins w:id="19" w:author="Tulchinskaya, Gaby (NIH/NCI) [C]" w:date="2017-07-21T09:59:00Z">
               <w:r>
-                <w:t>Added req to sec. Non-functional requirements</w:t>
+                <w:t xml:space="preserve">Added </w:t>
+              </w:r>
+              <w:proofErr w:type="spellStart"/>
+              <w:r>
+                <w:t>req</w:t>
+              </w:r>
+              <w:proofErr w:type="spellEnd"/>
+              <w:r>
+                <w:t xml:space="preserve"> to sec. Non-functional requirements</w:t>
               </w:r>
             </w:ins>
           </w:p>
@@ -1166,10 +1168,126 @@
             </w:pPr>
             <w:ins w:id="34" w:author="Tulchinskaya, Gaby (NIH/NCI) [C]" w:date="2017-07-31T11:34:00Z">
               <w:r>
-                <w:t xml:space="preserve">Added the rule to sec. </w:t>
+                <w:t>Added the rule to sec. Review &amp; Test Draft Module Screen Data elements</w:t>
+              </w:r>
+            </w:ins>
+          </w:p>
+        </w:tc>
+      </w:tr>
+      <w:tr>
+        <w:trPr>
+          <w:cantSplit/>
+          <w:ins w:id="35" w:author="Tulchinskaya, Gaby (NIH/NCI) [C]" w:date="2017-08-01T15:20:00Z"/>
+        </w:trPr>
+        <w:tc>
+          <w:tcPr>
+            <w:tcW w:w="1099" w:type="dxa"/>
+            <w:vAlign w:val="center"/>
+          </w:tcPr>
+          <w:p>
+            <w:pPr>
+              <w:pStyle w:val="Cell"/>
+              <w:widowControl w:val="0"/>
+              <w:jc w:val="center"/>
+              <w:rPr>
+                <w:ins w:id="36" w:author="Tulchinskaya, Gaby (NIH/NCI) [C]" w:date="2017-08-01T15:20:00Z"/>
+              </w:rPr>
+            </w:pPr>
+            <w:ins w:id="37" w:author="Tulchinskaya, Gaby (NIH/NCI) [C]" w:date="2017-08-01T15:20:00Z">
+              <w:r>
+                <w:t>2.0</w:t>
+              </w:r>
+            </w:ins>
+          </w:p>
+        </w:tc>
+        <w:tc>
+          <w:tcPr>
+            <w:tcW w:w="1311" w:type="dxa"/>
+            <w:vAlign w:val="center"/>
+          </w:tcPr>
+          <w:p>
+            <w:pPr>
+              <w:pStyle w:val="Cell"/>
+              <w:widowControl w:val="0"/>
+              <w:jc w:val="center"/>
+              <w:rPr>
+                <w:ins w:id="38" w:author="Tulchinskaya, Gaby (NIH/NCI) [C]" w:date="2017-08-01T15:20:00Z"/>
+              </w:rPr>
+            </w:pPr>
+            <w:ins w:id="39" w:author="Tulchinskaya, Gaby (NIH/NCI) [C]" w:date="2017-08-01T15:20:00Z">
+              <w:r>
+                <w:t>8/01/2017</w:t>
+              </w:r>
+            </w:ins>
+          </w:p>
+        </w:tc>
+        <w:tc>
+          <w:tcPr>
+            <w:tcW w:w="1593" w:type="dxa"/>
+            <w:vAlign w:val="center"/>
+          </w:tcPr>
+          <w:p>
+            <w:pPr>
+              <w:pStyle w:val="Cell"/>
+              <w:widowControl w:val="0"/>
+              <w:rPr>
+                <w:ins w:id="40" w:author="Tulchinskaya, Gaby (NIH/NCI) [C]" w:date="2017-08-01T15:20:00Z"/>
+              </w:rPr>
+            </w:pPr>
+            <w:ins w:id="41" w:author="Tulchinskaya, Gaby (NIH/NCI) [C]" w:date="2017-08-01T15:20:00Z">
+              <w:r>
+                <w:t>G. Tulchinskaya</w:t>
+              </w:r>
+            </w:ins>
+          </w:p>
+        </w:tc>
+        <w:tc>
+          <w:tcPr>
+            <w:tcW w:w="5443" w:type="dxa"/>
+            <w:gridSpan w:val="2"/>
+            <w:vAlign w:val="center"/>
+          </w:tcPr>
+          <w:p>
+            <w:pPr>
+              <w:pStyle w:val="Cell"/>
+              <w:widowControl w:val="0"/>
+              <w:rPr>
+                <w:ins w:id="42" w:author="Tulchinskaya, Gaby (NIH/NCI) [C]" w:date="2017-08-01T15:20:00Z"/>
+              </w:rPr>
+            </w:pPr>
+            <w:ins w:id="43" w:author="Tulchinskaya, Gaby (NIH/NCI) [C]" w:date="2017-08-01T15:20:00Z">
+              <w:r>
+                <w:t>Updated after the demo to OGA:</w:t>
+              </w:r>
+            </w:ins>
+          </w:p>
+          <w:p>
+            <w:pPr>
+              <w:pStyle w:val="Cell"/>
+              <w:widowControl w:val="0"/>
+              <w:rPr>
+                <w:ins w:id="44" w:author="Tulchinskaya, Gaby (NIH/NCI) [C]" w:date="2017-08-01T15:20:00Z"/>
+              </w:rPr>
+            </w:pPr>
+            <w:ins w:id="45" w:author="Tulchinskaya, Gaby (NIH/NCI) [C]" w:date="2017-08-01T15:20:00Z">
+              <w:r>
+                <w:t xml:space="preserve">- </w:t>
+              </w:r>
+            </w:ins>
+            <w:ins w:id="46" w:author="Tulchinskaya, Gaby (NIH/NCI) [C]" w:date="2017-08-01T15:22:00Z">
+              <w:r>
+                <w:t xml:space="preserve">sec. </w:t>
               </w:r>
               <w:r>
-                <w:t>Review &amp; Test Draft Module Screen Data elements</w:t>
+                <w:t xml:space="preserve">Review and Test </w:t>
+              </w:r>
+              <w:proofErr w:type="spellStart"/>
+              <w:r>
+                <w:t>Greensheet</w:t>
+              </w:r>
+              <w:proofErr w:type="spellEnd"/>
+              <w:r>
+                <w:t xml:space="preserve"> Screen Data elements</w:t>
               </w:r>
             </w:ins>
           </w:p>
@@ -1183,8 +1301,6 @@
       <w:r>
         <w:t>Reference Documents</w:t>
       </w:r>
-      <w:bookmarkStart w:id="35" w:name="_GoBack"/>
-      <w:bookmarkEnd w:id="35"/>
     </w:p>
     <w:p>
       <w:pPr>
@@ -3096,7 +3212,14 @@
             <w:noProof/>
             <w:webHidden/>
           </w:rPr>
-          <w:t>14</w:t>
+          <w:t>1</w:t>
+        </w:r>
+        <w:r>
+          <w:rPr>
+            <w:noProof/>
+            <w:webHidden/>
+          </w:rPr>
+          <w:t>4</w:t>
         </w:r>
         <w:r>
           <w:rPr>
@@ -3738,12 +3861,12 @@
       <w:r>
         <w:br w:type="page"/>
       </w:r>
-      <w:bookmarkStart w:id="36" w:name="_Toc484078185"/>
+      <w:bookmarkStart w:id="47" w:name="_Toc484078185"/>
       <w:r>
         <w:lastRenderedPageBreak/>
         <w:t>Document scope</w:t>
       </w:r>
-      <w:bookmarkEnd w:id="36"/>
+      <w:bookmarkEnd w:id="47"/>
     </w:p>
     <w:p>
       <w:pPr>
@@ -3804,11 +3927,11 @@
       <w:pPr>
         <w:pStyle w:val="Heading1"/>
       </w:pPr>
-      <w:bookmarkStart w:id="37" w:name="_Toc484078186"/>
+      <w:bookmarkStart w:id="48" w:name="_Toc484078186"/>
       <w:r>
         <w:t>Business Need Description</w:t>
       </w:r>
-      <w:bookmarkEnd w:id="37"/>
+      <w:bookmarkEnd w:id="48"/>
     </w:p>
     <w:p>
       <w:pPr>
@@ -3837,7 +3960,23 @@
           <w:sz w:val="20"/>
           <w:szCs w:val="20"/>
         </w:rPr>
-        <w:t>allows grants administration personnel to directly specify, modify and deploy greensheets questionnaires. Within Form Builder</w:t>
+        <w:t xml:space="preserve">allows grants administration personnel to directly specify, modify and deploy </w:t>
+      </w:r>
+      <w:proofErr w:type="spellStart"/>
+      <w:r>
+        <w:rPr>
+          <w:sz w:val="20"/>
+          <w:szCs w:val="20"/>
+        </w:rPr>
+        <w:t>greensheets</w:t>
+      </w:r>
+      <w:proofErr w:type="spellEnd"/>
+      <w:r>
+        <w:rPr>
+          <w:sz w:val="20"/>
+          <w:szCs w:val="20"/>
+        </w:rPr>
+        <w:t xml:space="preserve"> questionnaires. Within Form Builder</w:t>
       </w:r>
       <w:r>
         <w:rPr>
@@ -3921,7 +4060,23 @@
           <w:sz w:val="20"/>
           <w:szCs w:val="20"/>
         </w:rPr>
-        <w:t xml:space="preserve">s from Form Builder to Greensheets is always at the level of a Module. </w:t>
+        <w:t xml:space="preserve">s from Form Builder to </w:t>
+      </w:r>
+      <w:proofErr w:type="spellStart"/>
+      <w:r>
+        <w:rPr>
+          <w:sz w:val="20"/>
+          <w:szCs w:val="20"/>
+        </w:rPr>
+        <w:t>Greensheets</w:t>
+      </w:r>
+      <w:proofErr w:type="spellEnd"/>
+      <w:r>
+        <w:rPr>
+          <w:sz w:val="20"/>
+          <w:szCs w:val="20"/>
+        </w:rPr>
+        <w:t xml:space="preserve"> is always at the level of a Module. </w:t>
       </w:r>
     </w:p>
     <w:p>
@@ -3960,7 +4115,7 @@
           <v:shape id="_x0000_i1025" type="#_x0000_t75" style="width:467.5pt;height:218.5pt" o:ole="">
             <v:imagedata r:id="rId16" o:title=""/>
           </v:shape>
-          <o:OLEObject Type="Embed" ProgID="Visio.Drawing.11" ShapeID="_x0000_i1025" DrawAspect="Content" ObjectID="_1563006072" r:id="rId17"/>
+          <o:OLEObject Type="Embed" ProgID="Visio.Drawing.11" ShapeID="_x0000_i1025" DrawAspect="Content" ObjectID="_1563106210" r:id="rId17"/>
         </w:object>
       </w:r>
     </w:p>
@@ -4020,47 +4175,47 @@
       <w:r>
         <w:t xml:space="preserve">, sec. </w:t>
       </w:r>
-      <w:bookmarkStart w:id="38" w:name="_Toc464140073"/>
+      <w:bookmarkStart w:id="49" w:name="_Toc464140073"/>
       <w:r>
         <w:t>Dependencies with other systems</w:t>
       </w:r>
-      <w:bookmarkEnd w:id="38"/>
+      <w:bookmarkEnd w:id="49"/>
       <w:r>
         <w:t xml:space="preserve"> =&gt; </w:t>
       </w:r>
-      <w:bookmarkStart w:id="39" w:name="_Toc464140074"/>
+      <w:bookmarkStart w:id="50" w:name="_Toc464140074"/>
       <w:r>
         <w:t>Significant dependencies</w:t>
       </w:r>
-      <w:bookmarkEnd w:id="39"/>
+      <w:bookmarkEnd w:id="50"/>
       <w:r>
         <w:t xml:space="preserve"> =&gt; </w:t>
       </w:r>
-      <w:bookmarkStart w:id="40" w:name="_Toc464140075"/>
+      <w:bookmarkStart w:id="51" w:name="_Toc464140075"/>
       <w:r>
         <w:t>Form Builder – changes for re-design</w:t>
       </w:r>
-      <w:bookmarkEnd w:id="40"/>
+      <w:bookmarkEnd w:id="51"/>
     </w:p>
     <w:p>
       <w:pPr>
         <w:pStyle w:val="Heading1"/>
       </w:pPr>
-      <w:bookmarkStart w:id="41" w:name="_Toc484078187"/>
+      <w:bookmarkStart w:id="52" w:name="_Toc484078187"/>
       <w:r>
         <w:t>User roles</w:t>
       </w:r>
-      <w:bookmarkEnd w:id="41"/>
+      <w:bookmarkEnd w:id="52"/>
     </w:p>
     <w:p>
       <w:pPr>
         <w:pStyle w:val="Heading2"/>
       </w:pPr>
-      <w:bookmarkStart w:id="42" w:name="_Toc484078188"/>
+      <w:bookmarkStart w:id="53" w:name="_Toc484078188"/>
       <w:r>
         <w:t>Before re-design:</w:t>
       </w:r>
-      <w:bookmarkEnd w:id="42"/>
+      <w:bookmarkEnd w:id="53"/>
       <w:r>
         <w:t xml:space="preserve"> </w:t>
       </w:r>
@@ -4070,7 +4225,15 @@
         <w:pStyle w:val="BodyText"/>
       </w:pPr>
       <w:r>
-        <w:t>Before re-design similar, much more limited functionality existed in Greensheets system. Two roles had access to the draft area:</w:t>
+        <w:t xml:space="preserve">Before re-design similar, much more limited functionality existed in </w:t>
+      </w:r>
+      <w:proofErr w:type="spellStart"/>
+      <w:r>
+        <w:t>Greensheets</w:t>
+      </w:r>
+      <w:proofErr w:type="spellEnd"/>
+      <w:r>
+        <w:t xml:space="preserve"> system. Two roles had access to the draft area:</w:t>
       </w:r>
     </w:p>
     <w:p>
@@ -4090,7 +4253,15 @@
         <w:t>GS_DV</w:t>
       </w:r>
       <w:r>
-        <w:t xml:space="preserve"> role) – had ability to review draft greensheets in the module</w:t>
+        <w:t xml:space="preserve"> role) – had ability to review draft </w:t>
+      </w:r>
+      <w:proofErr w:type="spellStart"/>
+      <w:r>
+        <w:t>greensheets</w:t>
+      </w:r>
+      <w:proofErr w:type="spellEnd"/>
+      <w:r>
+        <w:t xml:space="preserve"> in the module</w:t>
       </w:r>
       <w:r>
         <w:t>, exported</w:t>
@@ -4134,7 +4305,15 @@
         </w:numPr>
       </w:pPr>
       <w:r>
-        <w:t>Review draft greensheets in the module</w:t>
+        <w:t xml:space="preserve">Review draft </w:t>
+      </w:r>
+      <w:proofErr w:type="spellStart"/>
+      <w:r>
+        <w:t>greensheets</w:t>
+      </w:r>
+      <w:proofErr w:type="spellEnd"/>
+      <w:r>
+        <w:t xml:space="preserve"> in the module</w:t>
       </w:r>
       <w:r>
         <w:t>, exported</w:t>
@@ -4172,7 +4351,7 @@
       <w:pPr>
         <w:pStyle w:val="Heading2"/>
       </w:pPr>
-      <w:bookmarkStart w:id="43" w:name="_Toc484078189"/>
+      <w:bookmarkStart w:id="54" w:name="_Toc484078189"/>
       <w:r>
         <w:t xml:space="preserve">Changes </w:t>
       </w:r>
@@ -4182,17 +4361,33 @@
       <w:r>
         <w:t xml:space="preserve"> re-design:</w:t>
       </w:r>
-      <w:bookmarkEnd w:id="43"/>
-    </w:p>
-    <w:p>
-      <w:r>
-        <w:t xml:space="preserve">There is no connection between Form Builder roles and Greensheet roles. </w:t>
+      <w:bookmarkEnd w:id="54"/>
+    </w:p>
+    <w:p>
+      <w:r>
+        <w:t xml:space="preserve">There is no connection between Form Builder roles and </w:t>
+      </w:r>
+      <w:proofErr w:type="spellStart"/>
+      <w:r>
+        <w:t>Greensheet</w:t>
+      </w:r>
+      <w:proofErr w:type="spellEnd"/>
+      <w:r>
+        <w:t xml:space="preserve"> roles. </w:t>
       </w:r>
       <w:r>
         <w:t>OGA requested that a</w:t>
       </w:r>
       <w:r>
-        <w:t>ccess to Greensheets Draft Area should be provided to all users who have Author or Approver role in Form Builder.</w:t>
+        <w:t xml:space="preserve">ccess to </w:t>
+      </w:r>
+      <w:proofErr w:type="spellStart"/>
+      <w:r>
+        <w:t>Greensheets</w:t>
+      </w:r>
+      <w:proofErr w:type="spellEnd"/>
+      <w:r>
+        <w:t xml:space="preserve"> Draft Area should be provided to all users who have Author or Approver role in Form Builder.</w:t>
       </w:r>
       <w:r>
         <w:t xml:space="preserve"> </w:t>
@@ -4201,8 +4396,13 @@
         <w:t>OGA will provide the list of people and CBIIT will assign</w:t>
       </w:r>
       <w:r>
-        <w:t xml:space="preserve"> Greensheet</w:t>
-      </w:r>
+        <w:t xml:space="preserve"> </w:t>
+      </w:r>
+      <w:proofErr w:type="spellStart"/>
+      <w:r>
+        <w:t>Greensheet</w:t>
+      </w:r>
+      <w:proofErr w:type="spellEnd"/>
       <w:r>
         <w:t xml:space="preserve"> </w:t>
       </w:r>
@@ -4536,27 +4736,36 @@
       <w:r>
         <w:t>, sec.</w:t>
       </w:r>
-      <w:bookmarkStart w:id="44" w:name="_Toc464140061"/>
+      <w:bookmarkStart w:id="55" w:name="_Toc464140061"/>
       <w:r>
         <w:t xml:space="preserve"> </w:t>
       </w:r>
       <w:r>
         <w:t>GreenSheets users</w:t>
       </w:r>
-      <w:bookmarkEnd w:id="44"/>
+      <w:bookmarkEnd w:id="55"/>
       <w:r>
         <w:t xml:space="preserve"> =&gt; </w:t>
       </w:r>
-      <w:bookmarkStart w:id="45" w:name="_Toc464140062"/>
+      <w:bookmarkStart w:id="56" w:name="_Toc464140062"/>
       <w:r>
         <w:t>User roles</w:t>
       </w:r>
-      <w:bookmarkEnd w:id="45"/>
-    </w:p>
-    <w:p>
-      <w:r>
-        <w:t xml:space="preserve">The system should NOT impose any restrictions on testing (e.g. Program Director can test Specialist greensheet and Specialist can test Program </w:t>
-      </w:r>
+      <w:bookmarkEnd w:id="56"/>
+    </w:p>
+    <w:p>
+      <w:r>
+        <w:t xml:space="preserve">The system should NOT impose any restrictions on testing (e.g. Program Director can test Specialist </w:t>
+      </w:r>
+      <w:proofErr w:type="spellStart"/>
+      <w:r>
+        <w:t>greensheet</w:t>
+      </w:r>
+      <w:proofErr w:type="spellEnd"/>
+      <w:r>
+        <w:t xml:space="preserve"> and Specialist can test Program </w:t>
+      </w:r>
+      <w:proofErr w:type="spellStart"/>
       <w:r>
         <w:t>gr</w:t>
       </w:r>
@@ -4566,8 +4775,25 @@
       <w:r>
         <w:t>ensheet</w:t>
       </w:r>
-      <w:r>
-        <w:t xml:space="preserve"> and Draft Viewer/Administratior can test any greensheet)</w:t>
+      <w:proofErr w:type="spellEnd"/>
+      <w:r>
+        <w:t xml:space="preserve"> and Draft Viewer/</w:t>
+      </w:r>
+      <w:proofErr w:type="spellStart"/>
+      <w:r>
+        <w:t>Administratior</w:t>
+      </w:r>
+      <w:proofErr w:type="spellEnd"/>
+      <w:r>
+        <w:t xml:space="preserve"> can test any </w:t>
+      </w:r>
+      <w:proofErr w:type="spellStart"/>
+      <w:r>
+        <w:t>greensheet</w:t>
+      </w:r>
+      <w:proofErr w:type="spellEnd"/>
+      <w:r>
+        <w:t>)</w:t>
       </w:r>
       <w:r>
         <w:t xml:space="preserve">. OGA staff will be responsible for preventing such situations, but no system restrictions are needed. </w:t>
@@ -4581,7 +4807,15 @@
         <w:t>(s) to a specific from(s)</w:t>
       </w:r>
       <w:r>
-        <w:t xml:space="preserve">, and get access only to greensheet test page </w:t>
+        <w:t xml:space="preserve">, and get access only to </w:t>
+      </w:r>
+      <w:proofErr w:type="spellStart"/>
+      <w:r>
+        <w:t>greensheet</w:t>
+      </w:r>
+      <w:proofErr w:type="spellEnd"/>
+      <w:r>
+        <w:t xml:space="preserve"> test page </w:t>
       </w:r>
       <w:r>
         <w:t xml:space="preserve">for a corresponding from </w:t>
@@ -4716,17 +4950,17 @@
       <w:pPr>
         <w:pStyle w:val="Heading1"/>
       </w:pPr>
-      <w:bookmarkStart w:id="46" w:name="_Toc484078190"/>
+      <w:bookmarkStart w:id="57" w:name="_Toc484078190"/>
       <w:r>
         <w:t>Overall business flow description</w:t>
       </w:r>
-      <w:bookmarkEnd w:id="46"/>
+      <w:bookmarkEnd w:id="57"/>
     </w:p>
     <w:p>
       <w:pPr>
         <w:pStyle w:val="Heading2"/>
       </w:pPr>
-      <w:bookmarkStart w:id="47" w:name="_Toc484078191"/>
+      <w:bookmarkStart w:id="58" w:name="_Toc484078191"/>
       <w:r>
         <w:t xml:space="preserve">For </w:t>
       </w:r>
@@ -4754,7 +4988,7 @@
       <w:r>
         <w:t>role</w:t>
       </w:r>
-      <w:bookmarkEnd w:id="47"/>
+      <w:bookmarkEnd w:id="58"/>
     </w:p>
     <w:p>
       <w:r>
@@ -5091,7 +5325,25 @@
           <w:sz w:val="20"/>
           <w:szCs w:val="20"/>
         </w:rPr>
-        <w:t xml:space="preserve">Ability to see form name and related type/mechs </w:t>
+        <w:t>Ability to see form name and related type/</w:t>
+      </w:r>
+      <w:proofErr w:type="spellStart"/>
+      <w:r>
+        <w:rPr>
+          <w:rFonts w:ascii="Arial" w:hAnsi="Arial"/>
+          <w:sz w:val="20"/>
+          <w:szCs w:val="20"/>
+        </w:rPr>
+        <w:t>mechs</w:t>
+      </w:r>
+      <w:proofErr w:type="spellEnd"/>
+      <w:r>
+        <w:rPr>
+          <w:rFonts w:ascii="Arial" w:hAnsi="Arial"/>
+          <w:sz w:val="20"/>
+          <w:szCs w:val="20"/>
+        </w:rPr>
+        <w:t xml:space="preserve"> </w:t>
       </w:r>
     </w:p>
     <w:p>
@@ -5113,7 +5365,25 @@
           <w:sz w:val="20"/>
           <w:szCs w:val="20"/>
         </w:rPr>
-        <w:t xml:space="preserve">Ability to view what changed in the module (type/mechs added/deleted and forms changed) </w:t>
+        <w:t>Ability to view what changed in the module (type/</w:t>
+      </w:r>
+      <w:proofErr w:type="spellStart"/>
+      <w:r>
+        <w:rPr>
+          <w:rFonts w:ascii="Arial" w:hAnsi="Arial"/>
+          <w:sz w:val="20"/>
+          <w:szCs w:val="20"/>
+        </w:rPr>
+        <w:t>mechs</w:t>
+      </w:r>
+      <w:proofErr w:type="spellEnd"/>
+      <w:r>
+        <w:rPr>
+          <w:rFonts w:ascii="Arial" w:hAnsi="Arial"/>
+          <w:sz w:val="20"/>
+          <w:szCs w:val="20"/>
+        </w:rPr>
+        <w:t xml:space="preserve"> added/deleted and forms changed) </w:t>
       </w:r>
     </w:p>
     <w:p>
@@ -5203,8 +5473,18 @@
           <w:sz w:val="20"/>
           <w:szCs w:val="20"/>
         </w:rPr>
-        <w:t>Review and Test Greensheet</w:t>
-      </w:r>
+        <w:t xml:space="preserve">Review and Test </w:t>
+      </w:r>
+      <w:proofErr w:type="spellStart"/>
+      <w:r>
+        <w:rPr>
+          <w:rFonts w:ascii="Arial" w:hAnsi="Arial"/>
+          <w:sz w:val="20"/>
+          <w:szCs w:val="20"/>
+        </w:rPr>
+        <w:t>Greensheet</w:t>
+      </w:r>
+      <w:proofErr w:type="spellEnd"/>
       <w:r>
         <w:rPr>
           <w:rFonts w:ascii="Arial" w:hAnsi="Arial"/>
@@ -5238,7 +5518,7 @@
           <w:numId w:val="14"/>
         </w:numPr>
         <w:rPr>
-          <w:ins w:id="48" w:author="Tulchinskaya, Gaby (NIH/NCI) [C]" w:date="2017-07-31T11:22:00Z"/>
+          <w:ins w:id="59" w:author="Tulchinskaya, Gaby (NIH/NCI) [C]" w:date="2017-07-31T11:22:00Z"/>
           <w:rFonts w:ascii="Arial" w:hAnsi="Arial"/>
           <w:sz w:val="20"/>
           <w:szCs w:val="20"/>
@@ -5306,13 +5586,13 @@
         <w:pStyle w:val="ListParagraph"/>
         <w:ind w:left="360"/>
         <w:rPr>
-          <w:ins w:id="49" w:author="Tulchinskaya, Gaby (NIH/NCI) [C]" w:date="2017-07-31T11:23:00Z"/>
-          <w:rFonts w:ascii="Arial" w:hAnsi="Arial"/>
-          <w:sz w:val="20"/>
-          <w:szCs w:val="20"/>
-        </w:rPr>
-      </w:pPr>
-      <w:ins w:id="50" w:author="Tulchinskaya, Gaby (NIH/NCI) [C]" w:date="2017-07-31T11:22:00Z">
+          <w:ins w:id="60" w:author="Tulchinskaya, Gaby (NIH/NCI) [C]" w:date="2017-07-31T11:23:00Z"/>
+          <w:rFonts w:ascii="Arial" w:hAnsi="Arial"/>
+          <w:sz w:val="20"/>
+          <w:szCs w:val="20"/>
+        </w:rPr>
+      </w:pPr>
+      <w:ins w:id="61" w:author="Tulchinskaya, Gaby (NIH/NCI) [C]" w:date="2017-07-31T11:22:00Z">
         <w:r>
           <w:rPr>
             <w:rFonts w:ascii="Arial" w:hAnsi="Arial"/>
@@ -5322,7 +5602,7 @@
           <w:t xml:space="preserve">NOTE: </w:t>
         </w:r>
       </w:ins>
-      <w:ins w:id="51" w:author="Tulchinskaya, Gaby (NIH/NCI) [C]" w:date="2017-07-31T11:23:00Z">
+      <w:ins w:id="62" w:author="Tulchinskaya, Gaby (NIH/NCI) [C]" w:date="2017-07-31T11:23:00Z">
         <w:r>
           <w:rPr>
             <w:rFonts w:ascii="Arial" w:hAnsi="Arial"/>
@@ -5344,12 +5624,12 @@
     <w:p>
       <w:pPr>
         <w:rPr>
-          <w:ins w:id="52" w:author="Tulchinskaya, Gaby (NIH/NCI) [C]" w:date="2017-07-31T11:23:00Z"/>
+          <w:ins w:id="63" w:author="Tulchinskaya, Gaby (NIH/NCI) [C]" w:date="2017-07-31T11:23:00Z"/>
           <w:rFonts w:asciiTheme="minorHAnsi" w:hAnsiTheme="minorHAnsi" w:cstheme="minorBidi"/>
           <w:bCs w:val="0"/>
         </w:rPr>
       </w:pPr>
-      <w:ins w:id="53" w:author="Tulchinskaya, Gaby (NIH/NCI) [C]" w:date="2017-07-31T11:23:00Z">
+      <w:ins w:id="64" w:author="Tulchinskaya, Gaby (NIH/NCI) [C]" w:date="2017-07-31T11:23:00Z">
         <w:r>
           <w:rPr>
             <w:b/>
@@ -5370,10 +5650,10 @@
     <w:p>
       <w:pPr>
         <w:rPr>
-          <w:ins w:id="54" w:author="Tulchinskaya, Gaby (NIH/NCI) [C]" w:date="2017-07-31T11:23:00Z"/>
-        </w:rPr>
-      </w:pPr>
-      <w:ins w:id="55" w:author="Tulchinskaya, Gaby (NIH/NCI) [C]" w:date="2017-07-31T11:23:00Z">
+          <w:ins w:id="65" w:author="Tulchinskaya, Gaby (NIH/NCI) [C]" w:date="2017-07-31T11:23:00Z"/>
+        </w:rPr>
+      </w:pPr>
+      <w:ins w:id="66" w:author="Tulchinskaya, Gaby (NIH/NCI) [C]" w:date="2017-07-31T11:23:00Z">
         <w:r>
           <w:rPr>
             <w:b/>
@@ -5406,11 +5686,11 @@
       <w:pPr>
         <w:pStyle w:val="Heading3"/>
       </w:pPr>
-      <w:bookmarkStart w:id="56" w:name="_Toc484078192"/>
+      <w:bookmarkStart w:id="67" w:name="_Toc484078192"/>
       <w:r>
         <w:t>Email to testers</w:t>
       </w:r>
-      <w:bookmarkEnd w:id="56"/>
+      <w:bookmarkEnd w:id="67"/>
     </w:p>
     <w:p>
       <w:pPr>
@@ -5507,8 +5787,13 @@
         </w:numPr>
       </w:pPr>
       <w:r>
-        <w:t>Generate URL(s) to “Review and Test Greensheet</w:t>
-      </w:r>
+        <w:t xml:space="preserve">Generate URL(s) to “Review and Test </w:t>
+      </w:r>
+      <w:proofErr w:type="spellStart"/>
+      <w:r>
+        <w:t>Greensheet</w:t>
+      </w:r>
+      <w:proofErr w:type="spellEnd"/>
       <w:r>
         <w:t>”</w:t>
       </w:r>
@@ -5649,7 +5934,21 @@
         <w:rPr>
           <w:rFonts w:ascii="Arial Narrow" w:hAnsi="Arial Narrow"/>
         </w:rPr>
-        <w:t xml:space="preserve"> Request to review draft Greensheet forms</w:t>
+        <w:t xml:space="preserve"> Request to review draft </w:t>
+      </w:r>
+      <w:proofErr w:type="spellStart"/>
+      <w:r>
+        <w:rPr>
+          <w:rFonts w:ascii="Arial Narrow" w:hAnsi="Arial Narrow"/>
+        </w:rPr>
+        <w:t>Greensheet</w:t>
+      </w:r>
+      <w:proofErr w:type="spellEnd"/>
+      <w:r>
+        <w:rPr>
+          <w:rFonts w:ascii="Arial Narrow" w:hAnsi="Arial Narrow"/>
+        </w:rPr>
+        <w:t xml:space="preserve"> forms</w:t>
       </w:r>
     </w:p>
     <w:p>
@@ -5705,7 +6004,21 @@
         <w:rPr>
           <w:rFonts w:ascii="Arial Narrow" w:hAnsi="Arial Narrow"/>
         </w:rPr>
-        <w:t>You are being requested to review draft Greensheet forms and provide feedback, if any.  Please do so within 7 days from the date of this e-mail.</w:t>
+        <w:t xml:space="preserve">You are being requested to review draft </w:t>
+      </w:r>
+      <w:proofErr w:type="spellStart"/>
+      <w:r>
+        <w:rPr>
+          <w:rFonts w:ascii="Arial Narrow" w:hAnsi="Arial Narrow"/>
+        </w:rPr>
+        <w:t>Greensheet</w:t>
+      </w:r>
+      <w:proofErr w:type="spellEnd"/>
+      <w:r>
+        <w:rPr>
+          <w:rFonts w:ascii="Arial Narrow" w:hAnsi="Arial Narrow"/>
+        </w:rPr>
+        <w:t xml:space="preserve"> forms and provide feedback, if any.  Please do so within 7 days from the date of this e-mail.</w:t>
       </w:r>
     </w:p>
     <w:p>
@@ -5783,7 +6096,21 @@
         <w:rPr>
           <w:rFonts w:ascii="Arial Narrow" w:hAnsi="Arial Narrow"/>
         </w:rPr>
-        <w:t xml:space="preserve">&gt; - (form type) for &lt;list of type/mech combinations&gt; </w:t>
+        <w:t>&gt; - (form type) for &lt;list of type/</w:t>
+      </w:r>
+      <w:proofErr w:type="spellStart"/>
+      <w:r>
+        <w:rPr>
+          <w:rFonts w:ascii="Arial Narrow" w:hAnsi="Arial Narrow"/>
+        </w:rPr>
+        <w:t>mech</w:t>
+      </w:r>
+      <w:proofErr w:type="spellEnd"/>
+      <w:r>
+        <w:rPr>
+          <w:rFonts w:ascii="Arial Narrow" w:hAnsi="Arial Narrow"/>
+        </w:rPr>
+        <w:t xml:space="preserve"> combinations&gt; </w:t>
       </w:r>
     </w:p>
     <w:p>
@@ -5821,7 +6148,21 @@
         <w:rPr>
           <w:rFonts w:ascii="Arial Narrow" w:hAnsi="Arial Narrow"/>
         </w:rPr>
-        <w:t>&gt; - (form type) for &lt;list of type/mech combinations&gt;</w:t>
+        <w:t>&gt; - (form type) for &lt;list of type/</w:t>
+      </w:r>
+      <w:proofErr w:type="spellStart"/>
+      <w:r>
+        <w:rPr>
+          <w:rFonts w:ascii="Arial Narrow" w:hAnsi="Arial Narrow"/>
+        </w:rPr>
+        <w:t>mech</w:t>
+      </w:r>
+      <w:proofErr w:type="spellEnd"/>
+      <w:r>
+        <w:rPr>
+          <w:rFonts w:ascii="Arial Narrow" w:hAnsi="Arial Narrow"/>
+        </w:rPr>
+        <w:t xml:space="preserve"> combinations&gt;</w:t>
       </w:r>
     </w:p>
     <w:p>
@@ -5852,8 +6193,17 @@
             <w:rStyle w:val="Hyperlink"/>
             <w:rFonts w:ascii="Arial Narrow" w:hAnsi="Arial Narrow"/>
           </w:rPr>
-          <w:t>NCI OGA Greensheets</w:t>
-        </w:r>
+          <w:t xml:space="preserve">NCI OGA </w:t>
+        </w:r>
+        <w:proofErr w:type="spellStart"/>
+        <w:r>
+          <w:rPr>
+            <w:rStyle w:val="Hyperlink"/>
+            <w:rFonts w:ascii="Arial Narrow" w:hAnsi="Arial Narrow"/>
+          </w:rPr>
+          <w:t>Greensheets</w:t>
+        </w:r>
+        <w:proofErr w:type="spellEnd"/>
       </w:hyperlink>
       <w:r>
         <w:rPr>
@@ -5968,7 +6318,7 @@
           </mc:Choice>
           <mc:Fallback>
             <w:pict>
-              <v:rect w14:anchorId="028246AB" id="Rectangle 7" o:spid="_x0000_s1026" style="position:absolute;margin-left:0;margin-top:15.4pt;width:95.5pt;height:89.4pt;z-index:251665920;visibility:visible;mso-wrap-style:square;mso-width-percent:0;mso-height-percent:0;mso-wrap-distance-left:9pt;mso-wrap-distance-top:0;mso-wrap-distance-right:9pt;mso-wrap-distance-bottom:0;mso-position-horizontal:absolute;mso-position-horizontal-relative:margin;mso-position-vertical:absolute;mso-position-vertical-relative:text;mso-width-percent:0;mso-height-percent:0;mso-width-relative:margin;mso-height-relative:margin;v-text-anchor:middle" o:gfxdata="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" filled="f" strokecolor="red" strokeweight="2pt">
+              <v:rect w14:anchorId="6BE59781" id="Rectangle 7" o:spid="_x0000_s1026" style="position:absolute;margin-left:0;margin-top:15.4pt;width:95.5pt;height:89.4pt;z-index:251665920;visibility:visible;mso-wrap-style:square;mso-width-percent:0;mso-height-percent:0;mso-wrap-distance-left:9pt;mso-wrap-distance-top:0;mso-wrap-distance-right:9pt;mso-wrap-distance-bottom:0;mso-position-horizontal:absolute;mso-position-horizontal-relative:margin;mso-position-vertical:absolute;mso-position-vertical-relative:text;mso-width-percent:0;mso-height-percent:0;mso-width-relative:margin;mso-height-relative:margin;v-text-anchor:middle" o:gfxdata="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" filled="f" strokecolor="red" strokeweight="2pt">
                 <w10:wrap anchorx="margin"/>
               </v:rect>
             </w:pict>
@@ -6027,11 +6377,11 @@
       <w:pPr>
         <w:pStyle w:val="Heading2"/>
       </w:pPr>
-      <w:bookmarkStart w:id="57" w:name="_Toc484078193"/>
+      <w:bookmarkStart w:id="68" w:name="_Toc484078193"/>
       <w:r>
         <w:t>For a Tester</w:t>
       </w:r>
-      <w:bookmarkEnd w:id="57"/>
+      <w:bookmarkEnd w:id="68"/>
     </w:p>
     <w:p>
       <w:pPr>
@@ -6175,7 +6525,15 @@
         <w:pStyle w:val="BodyText"/>
       </w:pPr>
       <w:r>
-        <w:t>When user clicks the link, the system displays Review and Test Greensheet screen:</w:t>
+        <w:t xml:space="preserve">When user clicks the link, the system displays Review and Test </w:t>
+      </w:r>
+      <w:proofErr w:type="spellStart"/>
+      <w:r>
+        <w:t>Greensheet</w:t>
+      </w:r>
+      <w:proofErr w:type="spellEnd"/>
+      <w:r>
+        <w:t xml:space="preserve"> screen:</w:t>
       </w:r>
     </w:p>
     <w:p>
@@ -6259,14 +6617,22 @@
         <w:rPr>
           <w:b/>
         </w:rPr>
-        <w:t>est G</w:t>
-      </w:r>
+        <w:t xml:space="preserve">est </w:t>
+      </w:r>
+      <w:proofErr w:type="spellStart"/>
       <w:r>
         <w:rPr>
           <w:b/>
         </w:rPr>
+        <w:t>G</w:t>
+      </w:r>
+      <w:r>
+        <w:rPr>
+          <w:b/>
+        </w:rPr>
         <w:t>reensheet</w:t>
       </w:r>
+      <w:proofErr w:type="spellEnd"/>
       <w:r>
         <w:rPr>
           <w:b/>
@@ -6543,8 +6909,18 @@
           <w:sz w:val="20"/>
           <w:szCs w:val="20"/>
         </w:rPr>
-        <w:t>Reset Grensheet</w:t>
-      </w:r>
+        <w:t xml:space="preserve">Reset </w:t>
+      </w:r>
+      <w:proofErr w:type="spellStart"/>
+      <w:r>
+        <w:rPr>
+          <w:rFonts w:ascii="Arial" w:hAnsi="Arial"/>
+          <w:sz w:val="20"/>
+          <w:szCs w:val="20"/>
+        </w:rPr>
+        <w:t>Grensheet</w:t>
+      </w:r>
+      <w:proofErr w:type="spellEnd"/>
       <w:r>
         <w:rPr>
           <w:rFonts w:ascii="Arial" w:hAnsi="Arial"/>
@@ -6669,14 +7045,14 @@
           <w:noProof/>
         </w:rPr>
       </w:pPr>
-      <w:bookmarkStart w:id="58" w:name="_Toc484078194"/>
+      <w:bookmarkStart w:id="69" w:name="_Toc484078194"/>
       <w:r>
         <w:rPr>
           <w:noProof/>
         </w:rPr>
         <w:t>Review &amp; Test Draft Module functionality</w:t>
       </w:r>
-      <w:bookmarkEnd w:id="58"/>
+      <w:bookmarkEnd w:id="69"/>
     </w:p>
     <w:p>
       <w:r>
@@ -6788,7 +7164,25 @@
           <w:sz w:val="20"/>
           <w:szCs w:val="20"/>
         </w:rPr>
-        <w:t xml:space="preserve"> Form Builder, but not yet processed (promoted or rejected) in Greensheets (draft modules):</w:t>
+        <w:t xml:space="preserve"> Form Builder, but not yet processed (promoted or rejected) in </w:t>
+      </w:r>
+      <w:proofErr w:type="spellStart"/>
+      <w:r>
+        <w:rPr>
+          <w:rFonts w:ascii="Arial" w:hAnsi="Arial"/>
+          <w:sz w:val="20"/>
+          <w:szCs w:val="20"/>
+        </w:rPr>
+        <w:t>Greensheets</w:t>
+      </w:r>
+      <w:proofErr w:type="spellEnd"/>
+      <w:r>
+        <w:rPr>
+          <w:rFonts w:ascii="Arial" w:hAnsi="Arial"/>
+          <w:sz w:val="20"/>
+          <w:szCs w:val="20"/>
+        </w:rPr>
+        <w:t xml:space="preserve"> (draft modules):</w:t>
       </w:r>
     </w:p>
     <w:p>
@@ -6826,7 +7220,25 @@
           <w:sz w:val="20"/>
           <w:szCs w:val="20"/>
         </w:rPr>
-        <w:t xml:space="preserve"> Form Builder, but not yet processed (promoted or rejected) in Greensheets, then </w:t>
+        <w:t xml:space="preserve"> Form Builder, but not yet processed (promoted or rejected) in </w:t>
+      </w:r>
+      <w:proofErr w:type="spellStart"/>
+      <w:r>
+        <w:rPr>
+          <w:rFonts w:ascii="Arial" w:hAnsi="Arial"/>
+          <w:sz w:val="20"/>
+          <w:szCs w:val="20"/>
+        </w:rPr>
+        <w:t>Greensheets</w:t>
+      </w:r>
+      <w:proofErr w:type="spellEnd"/>
+      <w:r>
+        <w:rPr>
+          <w:rFonts w:ascii="Arial" w:hAnsi="Arial"/>
+          <w:sz w:val="20"/>
+          <w:szCs w:val="20"/>
+        </w:rPr>
+        <w:t xml:space="preserve">, then </w:t>
       </w:r>
       <w:r>
         <w:rPr>
@@ -6921,7 +7333,25 @@
           <w:sz w:val="20"/>
           <w:szCs w:val="20"/>
         </w:rPr>
-        <w:t xml:space="preserve"> Form Builder, but not yet processed (promoted or rejected) in Greensheets, then </w:t>
+        <w:t xml:space="preserve"> Form Builder, but not yet processed (promoted or rejected) in </w:t>
+      </w:r>
+      <w:proofErr w:type="spellStart"/>
+      <w:r>
+        <w:rPr>
+          <w:rFonts w:ascii="Arial" w:hAnsi="Arial"/>
+          <w:sz w:val="20"/>
+          <w:szCs w:val="20"/>
+        </w:rPr>
+        <w:t>Greensheets</w:t>
+      </w:r>
+      <w:proofErr w:type="spellEnd"/>
+      <w:r>
+        <w:rPr>
+          <w:rFonts w:ascii="Arial" w:hAnsi="Arial"/>
+          <w:sz w:val="20"/>
+          <w:szCs w:val="20"/>
+        </w:rPr>
+        <w:t xml:space="preserve">, then </w:t>
       </w:r>
       <w:r>
         <w:rPr>
@@ -7362,7 +7792,25 @@
           <w:sz w:val="20"/>
           <w:szCs w:val="20"/>
         </w:rPr>
-        <w:t xml:space="preserve">avigate to “Review and Test Greensheet” </w:t>
+        <w:t xml:space="preserve">avigate to “Review and Test </w:t>
+      </w:r>
+      <w:proofErr w:type="spellStart"/>
+      <w:r>
+        <w:rPr>
+          <w:rFonts w:ascii="Arial" w:hAnsi="Arial"/>
+          <w:sz w:val="20"/>
+          <w:szCs w:val="20"/>
+        </w:rPr>
+        <w:t>Greensheet</w:t>
+      </w:r>
+      <w:proofErr w:type="spellEnd"/>
+      <w:r>
+        <w:rPr>
+          <w:rFonts w:ascii="Arial" w:hAnsi="Arial"/>
+          <w:sz w:val="20"/>
+          <w:szCs w:val="20"/>
+        </w:rPr>
+        <w:t xml:space="preserve">” </w:t>
       </w:r>
       <w:r>
         <w:rPr>
@@ -7515,7 +7963,7 @@
           <w:noProof/>
         </w:rPr>
       </w:pPr>
-      <w:bookmarkStart w:id="59" w:name="_Toc484078195"/>
+      <w:bookmarkStart w:id="70" w:name="_Toc484078195"/>
       <w:r>
         <w:rPr>
           <w:noProof/>
@@ -7540,17 +7988,17 @@
         </w:rPr>
         <w:t>s</w:t>
       </w:r>
-      <w:bookmarkEnd w:id="59"/>
+      <w:bookmarkEnd w:id="70"/>
     </w:p>
     <w:p>
       <w:pPr>
         <w:pStyle w:val="Heading3"/>
       </w:pPr>
-      <w:bookmarkStart w:id="60" w:name="_Toc484078196"/>
+      <w:bookmarkStart w:id="71" w:name="_Toc484078196"/>
       <w:r>
         <w:t>General mockup for all modules, except Revision</w:t>
       </w:r>
-      <w:bookmarkEnd w:id="60"/>
+      <w:bookmarkEnd w:id="71"/>
     </w:p>
     <w:p>
       <w:pPr>
@@ -7601,11 +8049,11 @@
       <w:pPr>
         <w:pStyle w:val="Heading3"/>
       </w:pPr>
-      <w:bookmarkStart w:id="61" w:name="_Toc484078197"/>
+      <w:bookmarkStart w:id="72" w:name="_Toc484078197"/>
       <w:r>
         <w:t>“Existing Type/Mechanism combinations with no changes” section mockup</w:t>
       </w:r>
-      <w:bookmarkEnd w:id="61"/>
+      <w:bookmarkEnd w:id="72"/>
     </w:p>
     <w:p>
       <w:pPr>
@@ -7672,7 +8120,15 @@
         <w:pStyle w:val="BodyText"/>
       </w:pPr>
       <w:r>
-        <w:t xml:space="preserve">NOTE: For the forms in this section, the system will display “Review and Test Greensheet” screen </w:t>
+        <w:t xml:space="preserve">NOTE: For the forms in this section, the system will display “Review and Test </w:t>
+      </w:r>
+      <w:proofErr w:type="spellStart"/>
+      <w:r>
+        <w:t>Greensheet</w:t>
+      </w:r>
+      <w:proofErr w:type="spellEnd"/>
+      <w:r>
+        <w:t xml:space="preserve">” screen </w:t>
       </w:r>
       <w:r>
         <w:t xml:space="preserve">without “Testing Completed” button. All other functionality is the same. </w:t>
@@ -7685,12 +8141,12 @@
       <w:pPr>
         <w:pStyle w:val="Heading3"/>
       </w:pPr>
-      <w:bookmarkStart w:id="62" w:name="_Toc484078198"/>
+      <w:bookmarkStart w:id="73" w:name="_Toc484078198"/>
       <w:r>
         <w:lastRenderedPageBreak/>
         <w:t>Revision module mockup</w:t>
       </w:r>
-      <w:bookmarkEnd w:id="62"/>
+      <w:bookmarkEnd w:id="73"/>
     </w:p>
     <w:p>
       <w:pPr>
@@ -7745,10 +8201,10 @@
           <w:numId w:val="18"/>
         </w:numPr>
         <w:rPr>
-          <w:ins w:id="63" w:author="Tulchinskaya, Gaby (NIH/NCI) [C]" w:date="2017-07-31T11:32:00Z"/>
-        </w:rPr>
-      </w:pPr>
-      <w:bookmarkStart w:id="64" w:name="_Toc484078199"/>
+          <w:ins w:id="74" w:author="Tulchinskaya, Gaby (NIH/NCI) [C]" w:date="2017-07-31T11:32:00Z"/>
+        </w:rPr>
+      </w:pPr>
+      <w:bookmarkStart w:id="75" w:name="_Toc484078199"/>
       <w:r>
         <w:t xml:space="preserve">Review </w:t>
       </w:r>
@@ -7764,27 +8220,32 @@
       <w:r>
         <w:t>Module Screen Data elements</w:t>
       </w:r>
-      <w:bookmarkEnd w:id="64"/>
-    </w:p>
-    <w:p>
-      <w:pPr>
-        <w:rPr>
-          <w:ins w:id="65" w:author="Tulchinskaya, Gaby (NIH/NCI) [C]" w:date="2017-07-31T11:33:00Z"/>
+      <w:bookmarkEnd w:id="75"/>
+    </w:p>
+    <w:p>
+      <w:pPr>
+        <w:rPr>
+          <w:ins w:id="76" w:author="Tulchinskaya, Gaby (NIH/NCI) [C]" w:date="2017-07-31T11:33:00Z"/>
           <w:rFonts w:asciiTheme="minorHAnsi" w:hAnsiTheme="minorHAnsi" w:cstheme="minorBidi"/>
           <w:bCs w:val="0"/>
         </w:rPr>
       </w:pPr>
-      <w:ins w:id="66" w:author="Tulchinskaya, Gaby (NIH/NCI) [C]" w:date="2017-07-31T11:32:00Z">
+      <w:ins w:id="77" w:author="Tulchinskaya, Gaby (NIH/NCI) [C]" w:date="2017-07-31T11:32:00Z">
         <w:r>
           <w:t xml:space="preserve">Rule: </w:t>
         </w:r>
       </w:ins>
-      <w:ins w:id="67" w:author="Tulchinskaya, Gaby (NIH/NCI) [C]" w:date="2017-07-31T11:33:00Z">
-        <w:r>
-          <w:t>Display of Type/M</w:t>
-        </w:r>
-        <w:r>
-          <w:t xml:space="preserve">ech list for the form </w:t>
+      <w:ins w:id="78" w:author="Tulchinskaya, Gaby (NIH/NCI) [C]" w:date="2017-07-31T11:33:00Z">
+        <w:r>
+          <w:t>Display of Type/</w:t>
+        </w:r>
+        <w:proofErr w:type="spellStart"/>
+        <w:r>
+          <w:t>Mech</w:t>
+        </w:r>
+        <w:proofErr w:type="spellEnd"/>
+        <w:r>
+          <w:t xml:space="preserve"> list for the form </w:t>
         </w:r>
       </w:ins>
     </w:p>
@@ -7800,12 +8261,20 @@
         <w:adjustRightInd/>
         <w:spacing w:after="0" w:line="240" w:lineRule="auto"/>
         <w:rPr>
-          <w:ins w:id="68" w:author="Tulchinskaya, Gaby (NIH/NCI) [C]" w:date="2017-07-31T11:33:00Z"/>
-        </w:rPr>
-      </w:pPr>
-      <w:ins w:id="69" w:author="Tulchinskaya, Gaby (NIH/NCI) [C]" w:date="2017-07-31T11:33:00Z">
-        <w:r>
-          <w:t>Group by mech, within this group sort by type (e.g. 1/R01, 2/R01, 3R01)</w:t>
+          <w:ins w:id="79" w:author="Tulchinskaya, Gaby (NIH/NCI) [C]" w:date="2017-07-31T11:33:00Z"/>
+        </w:rPr>
+      </w:pPr>
+      <w:ins w:id="80" w:author="Tulchinskaya, Gaby (NIH/NCI) [C]" w:date="2017-07-31T11:33:00Z">
+        <w:r>
+          <w:t xml:space="preserve">Group by </w:t>
+        </w:r>
+        <w:proofErr w:type="spellStart"/>
+        <w:r>
+          <w:t>mech</w:t>
+        </w:r>
+        <w:proofErr w:type="spellEnd"/>
+        <w:r>
+          <w:t>, within this group sort by type (e.g. 1/R01, 2/R01, 3R01)</w:t>
         </w:r>
       </w:ins>
     </w:p>
@@ -7821,21 +8290,42 @@
         <w:adjustRightInd/>
         <w:spacing w:after="0" w:line="240" w:lineRule="auto"/>
       </w:pPr>
-      <w:ins w:id="70" w:author="Tulchinskaya, Gaby (NIH/NCI) [C]" w:date="2017-07-31T11:33:00Z">
-        <w:r>
-          <w:t>If it’s more than one mech, mech groups should be in alphabetical order. E.g. F…group should preside R..group</w:t>
+      <w:ins w:id="81" w:author="Tulchinskaya, Gaby (NIH/NCI) [C]" w:date="2017-07-31T11:33:00Z">
+        <w:r>
+          <w:t xml:space="preserve">If it’s more than one </w:t>
+        </w:r>
+        <w:proofErr w:type="spellStart"/>
+        <w:r>
+          <w:t>mech</w:t>
+        </w:r>
+        <w:proofErr w:type="spellEnd"/>
+        <w:r>
+          <w:t xml:space="preserve">, </w:t>
+        </w:r>
+        <w:proofErr w:type="spellStart"/>
+        <w:r>
+          <w:t>mech</w:t>
+        </w:r>
+        <w:proofErr w:type="spellEnd"/>
+        <w:r>
+          <w:t xml:space="preserve"> groups should be in alphabetical order. E.g. F…group should preside </w:t>
+        </w:r>
+        <w:proofErr w:type="spellStart"/>
+        <w:r>
+          <w:t>R..group</w:t>
         </w:r>
       </w:ins>
+      <w:proofErr w:type="spellEnd"/>
     </w:p>
     <w:p>
       <w:pPr>
         <w:pStyle w:val="Heading3"/>
       </w:pPr>
-      <w:bookmarkStart w:id="71" w:name="_Toc484078200"/>
+      <w:bookmarkStart w:id="82" w:name="_Toc484078200"/>
       <w:r>
         <w:t>Applicable to all modules, except Revision</w:t>
       </w:r>
-      <w:bookmarkEnd w:id="71"/>
+      <w:bookmarkEnd w:id="82"/>
     </w:p>
     <w:tbl>
       <w:tblPr>
@@ -8350,7 +8840,15 @@
           </w:tcPr>
           <w:p>
             <w:r>
-              <w:t xml:space="preserve">Hyperlinked to Review and Test Greensheet screen for </w:t>
+              <w:t xml:space="preserve">Hyperlinked to Review and Test </w:t>
+            </w:r>
+            <w:proofErr w:type="spellStart"/>
+            <w:r>
+              <w:t>Greensheet</w:t>
+            </w:r>
+            <w:proofErr w:type="spellEnd"/>
+            <w:r>
+              <w:t xml:space="preserve"> screen for </w:t>
             </w:r>
             <w:r>
               <w:t xml:space="preserve">this </w:t>
@@ -8635,7 +9133,23 @@
           </w:tcPr>
           <w:p>
             <w:r>
-              <w:t xml:space="preserve">Hyperlinked to “Review and Test Greensheet” screen for this form; For the forms in this section, the system will display “Review and Test Greensheet” screen in read-only mode (there is no need to test forms without any changes)  </w:t>
+              <w:t xml:space="preserve">Hyperlinked to “Review and Test </w:t>
+            </w:r>
+            <w:proofErr w:type="spellStart"/>
+            <w:r>
+              <w:t>Greensheet</w:t>
+            </w:r>
+            <w:proofErr w:type="spellEnd"/>
+            <w:r>
+              <w:t xml:space="preserve">” screen for this form; For the forms in this section, the system will display “Review and Test </w:t>
+            </w:r>
+            <w:proofErr w:type="spellStart"/>
+            <w:r>
+              <w:t>Greensheet</w:t>
+            </w:r>
+            <w:proofErr w:type="spellEnd"/>
+            <w:r>
+              <w:t xml:space="preserve">” screen in read-only mode (there is no need to test forms without any changes)  </w:t>
             </w:r>
           </w:p>
         </w:tc>
@@ -8650,11 +9164,11 @@
       <w:pPr>
         <w:pStyle w:val="Heading3"/>
       </w:pPr>
-      <w:bookmarkStart w:id="72" w:name="_Toc484078201"/>
+      <w:bookmarkStart w:id="83" w:name="_Toc484078201"/>
       <w:r>
         <w:t>Applicable to Revision module</w:t>
       </w:r>
-      <w:bookmarkEnd w:id="72"/>
+      <w:bookmarkEnd w:id="83"/>
     </w:p>
     <w:p>
       <w:pPr>
@@ -8689,7 +9203,15 @@
               <w:t xml:space="preserve">Section: </w:t>
             </w:r>
             <w:r>
-              <w:t>Revision Greensheet Form</w:t>
+              <w:t xml:space="preserve">Revision </w:t>
+            </w:r>
+            <w:proofErr w:type="spellStart"/>
+            <w:r>
+              <w:t>Greensheet</w:t>
+            </w:r>
+            <w:proofErr w:type="spellEnd"/>
+            <w:r>
+              <w:t xml:space="preserve"> Form</w:t>
             </w:r>
           </w:p>
         </w:tc>
@@ -8851,7 +9373,15 @@
           </w:tcPr>
           <w:p>
             <w:r>
-              <w:t xml:space="preserve">Hyperlinked to Review and Test Greensheet screen for this form </w:t>
+              <w:t xml:space="preserve">Hyperlinked to Review and Test </w:t>
+            </w:r>
+            <w:proofErr w:type="spellStart"/>
+            <w:r>
+              <w:t>Greensheet</w:t>
+            </w:r>
+            <w:proofErr w:type="spellEnd"/>
+            <w:r>
+              <w:t xml:space="preserve"> screen for this form </w:t>
             </w:r>
           </w:p>
         </w:tc>
@@ -8964,24 +9494,24 @@
           <w:noProof/>
         </w:rPr>
       </w:pPr>
-      <w:bookmarkStart w:id="73" w:name="_Toc484078202"/>
+      <w:bookmarkStart w:id="84" w:name="_Toc484078202"/>
       <w:r>
         <w:rPr>
           <w:noProof/>
         </w:rPr>
         <w:t>Test Greensheet functionality</w:t>
       </w:r>
-      <w:bookmarkEnd w:id="73"/>
+      <w:bookmarkEnd w:id="84"/>
     </w:p>
     <w:p>
       <w:pPr>
         <w:pStyle w:val="Heading2"/>
       </w:pPr>
-      <w:bookmarkStart w:id="74" w:name="_Toc484078203"/>
+      <w:bookmarkStart w:id="85" w:name="_Toc484078203"/>
       <w:r>
         <w:t>“Test” flow of events</w:t>
       </w:r>
-      <w:bookmarkEnd w:id="74"/>
+      <w:bookmarkEnd w:id="85"/>
     </w:p>
     <w:p>
       <w:pPr>
@@ -9002,7 +9532,25 @@
           <w:sz w:val="20"/>
           <w:szCs w:val="20"/>
         </w:rPr>
-        <w:t>Actor navigates to Review and Test Greensheet page</w:t>
+        <w:t xml:space="preserve">Actor navigates to Review and Test </w:t>
+      </w:r>
+      <w:proofErr w:type="spellStart"/>
+      <w:r>
+        <w:rPr>
+          <w:rFonts w:ascii="Arial" w:hAnsi="Arial"/>
+          <w:sz w:val="20"/>
+          <w:szCs w:val="20"/>
+        </w:rPr>
+        <w:t>Greensheet</w:t>
+      </w:r>
+      <w:proofErr w:type="spellEnd"/>
+      <w:r>
+        <w:rPr>
+          <w:rFonts w:ascii="Arial" w:hAnsi="Arial"/>
+          <w:sz w:val="20"/>
+          <w:szCs w:val="20"/>
+        </w:rPr>
+        <w:t xml:space="preserve"> page</w:t>
       </w:r>
       <w:r>
         <w:rPr>
@@ -9229,7 +9777,25 @@
           <w:sz w:val="20"/>
           <w:szCs w:val="20"/>
         </w:rPr>
-        <w:t>: “Successfully Validated! The greensheet has been successfully validated.”</w:t>
+        <w:t xml:space="preserve">: “Successfully Validated! The </w:t>
+      </w:r>
+      <w:proofErr w:type="spellStart"/>
+      <w:r>
+        <w:rPr>
+          <w:rFonts w:ascii="Arial" w:hAnsi="Arial"/>
+          <w:sz w:val="20"/>
+          <w:szCs w:val="20"/>
+        </w:rPr>
+        <w:t>greensheet</w:t>
+      </w:r>
+      <w:proofErr w:type="spellEnd"/>
+      <w:r>
+        <w:rPr>
+          <w:rFonts w:ascii="Arial" w:hAnsi="Arial"/>
+          <w:sz w:val="20"/>
+          <w:szCs w:val="20"/>
+        </w:rPr>
+        <w:t xml:space="preserve"> has been successfully validated.”</w:t>
       </w:r>
     </w:p>
     <w:p>
@@ -9372,7 +9938,25 @@
           <w:sz w:val="20"/>
           <w:szCs w:val="20"/>
         </w:rPr>
-        <w:t>Success message is displayed on the “Review and Test Greensheet” screen “Testing Completed: &lt;date&gt; &lt;time&gt;</w:t>
+        <w:t xml:space="preserve">Success message is displayed on the “Review and Test </w:t>
+      </w:r>
+      <w:proofErr w:type="spellStart"/>
+      <w:r>
+        <w:rPr>
+          <w:rFonts w:ascii="Arial" w:hAnsi="Arial"/>
+          <w:sz w:val="20"/>
+          <w:szCs w:val="20"/>
+        </w:rPr>
+        <w:t>Greensheet</w:t>
+      </w:r>
+      <w:proofErr w:type="spellEnd"/>
+      <w:r>
+        <w:rPr>
+          <w:rFonts w:ascii="Arial" w:hAnsi="Arial"/>
+          <w:sz w:val="20"/>
+          <w:szCs w:val="20"/>
+        </w:rPr>
+        <w:t>” screen “Testing Completed: &lt;date&gt; &lt;time&gt;</w:t>
       </w:r>
     </w:p>
     <w:p>
@@ -9480,19 +10064,19 @@
         </w:rPr>
         <w:t xml:space="preserve">Sec. </w:t>
       </w:r>
-      <w:bookmarkStart w:id="75" w:name="_Toc481661897"/>
+      <w:bookmarkStart w:id="86" w:name="_Toc481661897"/>
       <w:r>
         <w:t>BUSINESS RULES and Corresponding Errors</w:t>
       </w:r>
-      <w:bookmarkEnd w:id="75"/>
+      <w:bookmarkEnd w:id="86"/>
       <w:r>
         <w:t xml:space="preserve"> =&gt; </w:t>
       </w:r>
-      <w:bookmarkStart w:id="76" w:name="_Toc481661898"/>
+      <w:bookmarkStart w:id="87" w:name="_Toc481661898"/>
       <w:r>
         <w:t>Display rules</w:t>
       </w:r>
-      <w:bookmarkEnd w:id="76"/>
+      <w:bookmarkEnd w:id="87"/>
       <w:r>
         <w:t xml:space="preserve"> =&gt; Expand/Collapse questions</w:t>
       </w:r>
@@ -9516,8 +10100,18 @@
           <w:sz w:val="20"/>
           <w:szCs w:val="20"/>
         </w:rPr>
-        <w:t>Reset Grensheet</w:t>
-      </w:r>
+        <w:t xml:space="preserve">Reset </w:t>
+      </w:r>
+      <w:proofErr w:type="spellStart"/>
+      <w:r>
+        <w:rPr>
+          <w:rFonts w:ascii="Arial" w:hAnsi="Arial"/>
+          <w:sz w:val="20"/>
+          <w:szCs w:val="20"/>
+        </w:rPr>
+        <w:t>Grensheet</w:t>
+      </w:r>
+      <w:proofErr w:type="spellEnd"/>
       <w:r>
         <w:rPr>
           <w:rFonts w:ascii="Arial" w:hAnsi="Arial"/>
@@ -9590,7 +10184,25 @@
           <w:sz w:val="20"/>
           <w:szCs w:val="20"/>
         </w:rPr>
-        <w:t xml:space="preserve"> The difference we are not actually deleting a greensheet and not changing statuses, just deleting the answers.</w:t>
+        <w:t xml:space="preserve"> The difference we are not actually deleting a </w:t>
+      </w:r>
+      <w:proofErr w:type="spellStart"/>
+      <w:r>
+        <w:rPr>
+          <w:rFonts w:ascii="Arial" w:hAnsi="Arial"/>
+          <w:sz w:val="20"/>
+          <w:szCs w:val="20"/>
+        </w:rPr>
+        <w:t>greensheet</w:t>
+      </w:r>
+      <w:proofErr w:type="spellEnd"/>
+      <w:r>
+        <w:rPr>
+          <w:rFonts w:ascii="Arial" w:hAnsi="Arial"/>
+          <w:sz w:val="20"/>
+          <w:szCs w:val="20"/>
+        </w:rPr>
+        <w:t xml:space="preserve"> and not changing statuses, just deleting the answers.</w:t>
       </w:r>
     </w:p>
     <w:p>
@@ -9662,9 +10274,17 @@
       <w:pPr>
         <w:pStyle w:val="Heading2"/>
       </w:pPr>
-      <w:bookmarkStart w:id="77" w:name="_Toc484078204"/>
-      <w:r>
-        <w:t xml:space="preserve">Review and Test Greensheet </w:t>
+      <w:bookmarkStart w:id="88" w:name="_Toc484078204"/>
+      <w:r>
+        <w:t xml:space="preserve">Review and Test </w:t>
+      </w:r>
+      <w:proofErr w:type="spellStart"/>
+      <w:r>
+        <w:t>Greensheet</w:t>
+      </w:r>
+      <w:proofErr w:type="spellEnd"/>
+      <w:r>
+        <w:t xml:space="preserve"> </w:t>
       </w:r>
       <w:r>
         <w:t>s</w:t>
@@ -9672,7 +10292,7 @@
       <w:r>
         <w:t>creen mockup</w:t>
       </w:r>
-      <w:bookmarkEnd w:id="77"/>
+      <w:bookmarkEnd w:id="88"/>
     </w:p>
     <w:p>
       <w:r>
@@ -9721,14 +10341,14 @@
       <w:pPr>
         <w:pStyle w:val="Heading2"/>
       </w:pPr>
-      <w:bookmarkStart w:id="78" w:name="_Toc484078205"/>
+      <w:bookmarkStart w:id="89" w:name="_Toc484078205"/>
       <w:r>
         <w:t>Sub-questions</w:t>
       </w:r>
       <w:r>
         <w:t xml:space="preserve"> numbering</w:t>
       </w:r>
-      <w:bookmarkEnd w:id="78"/>
+      <w:bookmarkEnd w:id="89"/>
     </w:p>
     <w:p>
       <w:r>
@@ -9877,15 +10497,23 @@
       <w:pPr>
         <w:pStyle w:val="Heading2"/>
       </w:pPr>
-      <w:bookmarkStart w:id="79" w:name="_Toc484078206"/>
+      <w:bookmarkStart w:id="90" w:name="_Toc484078206"/>
       <w:r>
         <w:lastRenderedPageBreak/>
-        <w:t xml:space="preserve">Review and Test Greensheet </w:t>
+        <w:t xml:space="preserve">Review and Test </w:t>
+      </w:r>
+      <w:proofErr w:type="spellStart"/>
+      <w:r>
+        <w:t>Greensheet</w:t>
+      </w:r>
+      <w:proofErr w:type="spellEnd"/>
+      <w:r>
+        <w:t xml:space="preserve"> </w:t>
       </w:r>
       <w:r>
         <w:t>Screen Data elements</w:t>
       </w:r>
-      <w:bookmarkEnd w:id="79"/>
+      <w:bookmarkEnd w:id="90"/>
     </w:p>
     <w:tbl>
       <w:tblPr>
@@ -10001,8 +10629,13 @@
           </w:tcPr>
           <w:p>
             <w:r>
-              <w:t>Review and Test Greensheet</w:t>
-            </w:r>
+              <w:t xml:space="preserve">Review and Test </w:t>
+            </w:r>
+            <w:proofErr w:type="spellStart"/>
+            <w:r>
+              <w:t>Greensheet</w:t>
+            </w:r>
+            <w:proofErr w:type="spellEnd"/>
           </w:p>
         </w:tc>
         <w:tc>
@@ -10030,6 +10663,93 @@
             <w:tcW w:w="2268" w:type="dxa"/>
           </w:tcPr>
           <w:p/>
+        </w:tc>
+      </w:tr>
+      <w:tr>
+        <w:trPr>
+          <w:trHeight w:val="314"/>
+          <w:ins w:id="91" w:author="Tulchinskaya, Gaby (NIH/NCI) [C]" w:date="2017-08-01T15:21:00Z"/>
+        </w:trPr>
+        <w:tc>
+          <w:tcPr>
+            <w:tcW w:w="2178" w:type="dxa"/>
+          </w:tcPr>
+          <w:p>
+            <w:pPr>
+              <w:rPr>
+                <w:ins w:id="92" w:author="Tulchinskaya, Gaby (NIH/NCI) [C]" w:date="2017-08-01T15:21:00Z"/>
+              </w:rPr>
+            </w:pPr>
+            <w:ins w:id="93" w:author="Tulchinskaya, Gaby (NIH/NCI) [C]" w:date="2017-08-01T15:22:00Z">
+              <w:r>
+                <w:t>Static text</w:t>
+              </w:r>
+            </w:ins>
+          </w:p>
+        </w:tc>
+        <w:tc>
+          <w:tcPr>
+            <w:tcW w:w="3690" w:type="dxa"/>
+          </w:tcPr>
+          <w:p>
+            <w:pPr>
+              <w:rPr>
+                <w:ins w:id="94" w:author="Tulchinskaya, Gaby (NIH/NCI) [C]" w:date="2017-08-01T15:21:00Z"/>
+              </w:rPr>
+            </w:pPr>
+            <w:ins w:id="95" w:author="Tulchinskaya, Gaby (NIH/NCI) [C]" w:date="2017-08-01T15:22:00Z">
+              <w:r>
+                <w:t>“</w:t>
+              </w:r>
+              <w:r>
+                <w:rPr>
+                  <w:color w:val="333333"/>
+                  <w:sz w:val="21"/>
+                  <w:szCs w:val="21"/>
+                  <w:lang w:val="en"/>
+                </w:rPr>
+                <w:t>Comments and Attachments are disabled in Test Mode</w:t>
+              </w:r>
+              <w:r>
+                <w:rPr>
+                  <w:color w:val="333333"/>
+                  <w:sz w:val="21"/>
+                  <w:szCs w:val="21"/>
+                  <w:lang w:val="en"/>
+                </w:rPr>
+                <w:t>”</w:t>
+              </w:r>
+            </w:ins>
+          </w:p>
+        </w:tc>
+        <w:tc>
+          <w:tcPr>
+            <w:tcW w:w="1440" w:type="dxa"/>
+          </w:tcPr>
+          <w:p>
+            <w:pPr>
+              <w:rPr>
+                <w:ins w:id="96" w:author="Tulchinskaya, Gaby (NIH/NCI) [C]" w:date="2017-08-01T15:21:00Z"/>
+              </w:rPr>
+            </w:pPr>
+            <w:ins w:id="97" w:author="Tulchinskaya, Gaby (NIH/NCI) [C]" w:date="2017-08-01T15:21:00Z">
+              <w:r>
+                <w:t>Read-only</w:t>
+              </w:r>
+            </w:ins>
+          </w:p>
+        </w:tc>
+        <w:tc>
+          <w:tcPr>
+            <w:tcW w:w="2268" w:type="dxa"/>
+          </w:tcPr>
+          <w:p>
+            <w:pPr>
+              <w:rPr>
+                <w:ins w:id="98" w:author="Tulchinskaya, Gaby (NIH/NCI) [C]" w:date="2017-08-01T15:21:00Z"/>
+              </w:rPr>
+            </w:pPr>
+          </w:p>
         </w:tc>
       </w:tr>
       <w:tr>
@@ -10179,7 +10899,15 @@
           </w:tcPr>
           <w:p>
             <w:r>
-              <w:t>Displays the list of type/mech combinations for which this form is used</w:t>
+              <w:t>Displays the list of type/</w:t>
+            </w:r>
+            <w:proofErr w:type="spellStart"/>
+            <w:r>
+              <w:t>mech</w:t>
+            </w:r>
+            <w:proofErr w:type="spellEnd"/>
+            <w:r>
+              <w:t xml:space="preserve"> combinations for which this form is used</w:t>
             </w:r>
           </w:p>
         </w:tc>
@@ -10313,8 +11041,13 @@
           </w:tcPr>
           <w:p>
             <w:r>
-              <w:t>Reset Greensheet</w:t>
-            </w:r>
+              <w:t xml:space="preserve">Reset </w:t>
+            </w:r>
+            <w:proofErr w:type="spellStart"/>
+            <w:r>
+              <w:t>Greensheet</w:t>
+            </w:r>
+            <w:proofErr w:type="spellEnd"/>
           </w:p>
         </w:tc>
         <w:tc>
@@ -10458,7 +11191,14 @@
                 <w:rPr>
                   <w:rStyle w:val="Hyperlink"/>
                 </w:rPr>
-                <w:t>https://ncisvn.nci.nih.gov/svn/iscs/greensheets/Requirements/Use-cases/View%20and%20Manage%20a%20greensheet%20use-case_NEW.doc</w:t>
+                <w:t>https://ncisvn.nci.nih.gov/svn/iscs/greensheets/Requirements/Use-</w:t>
+              </w:r>
+              <w:r>
+                <w:rPr>
+                  <w:rStyle w:val="Hyperlink"/>
+                </w:rPr>
+                <w:lastRenderedPageBreak/>
+                <w:t>cases/View%20and%20Manage%20a%20greensheet%20use-case_NEW.doc</w:t>
               </w:r>
             </w:hyperlink>
           </w:p>
@@ -10488,7 +11228,6 @@
               <w:rPr>
                 <w:noProof/>
               </w:rPr>
-              <w:lastRenderedPageBreak/>
               <w:t xml:space="preserve">There are </w:t>
             </w:r>
             <w:r>
@@ -10571,7 +11310,7 @@
                 <v:shape id="_x0000_i1026" type="#_x0000_t75" style="width:19pt;height:15pt" o:ole="">
                   <v:imagedata r:id="rId35" o:title=""/>
                 </v:shape>
-                <o:OLEObject Type="Embed" ProgID="PBrush" ShapeID="_x0000_i1026" DrawAspect="Content" ObjectID="_1563006073" r:id="rId36"/>
+                <o:OLEObject Type="Embed" ProgID="PBrush" ShapeID="_x0000_i1026" DrawAspect="Content" ObjectID="_1563106211" r:id="rId36"/>
               </w:object>
             </w:r>
             <w:r>
@@ -10580,7 +11319,25 @@
                 <w:sz w:val="20"/>
                 <w:szCs w:val="20"/>
               </w:rPr>
-              <w:t xml:space="preserve"> and </w:t>
+              <w:t xml:space="preserve"> </w:t>
+            </w:r>
+            <w:proofErr w:type="spellStart"/>
+            <w:r>
+              <w:rPr>
+                <w:rFonts w:ascii="Arial" w:hAnsi="Arial"/>
+                <w:sz w:val="20"/>
+                <w:szCs w:val="20"/>
+              </w:rPr>
+              <w:t>and</w:t>
+            </w:r>
+            <w:proofErr w:type="spellEnd"/>
+            <w:r>
+              <w:rPr>
+                <w:rFonts w:ascii="Arial" w:hAnsi="Arial"/>
+                <w:sz w:val="20"/>
+                <w:szCs w:val="20"/>
+              </w:rPr>
+              <w:t xml:space="preserve"> </w:t>
             </w:r>
             <w:r>
               <w:rPr>
@@ -10590,7 +11347,7 @@
                 <v:shape id="_x0000_i1027" type="#_x0000_t75" style="width:8.5pt;height:15.5pt" o:ole="">
                   <v:imagedata r:id="rId37" o:title=""/>
                 </v:shape>
-                <o:OLEObject Type="Embed" ProgID="PBrush" ShapeID="_x0000_i1027" DrawAspect="Content" ObjectID="_1563006074" r:id="rId38"/>
+                <o:OLEObject Type="Embed" ProgID="PBrush" ShapeID="_x0000_i1027" DrawAspect="Content" ObjectID="_1563106212" r:id="rId38"/>
               </w:object>
             </w:r>
             <w:r>
@@ -10601,6 +11358,48 @@
               </w:rPr>
               <w:t>. Comments are NOT expandable on the screen</w:t>
             </w:r>
+          </w:p>
+          <w:p>
+            <w:pPr>
+              <w:pStyle w:val="ListParagraph"/>
+              <w:numPr>
+                <w:ilvl w:val="0"/>
+                <w:numId w:val="30"/>
+              </w:numPr>
+              <w:rPr>
+                <w:del w:id="99" w:author="Tulchinskaya, Gaby (NIH/NCI) [C]" w:date="2017-08-01T15:23:00Z"/>
+              </w:rPr>
+            </w:pPr>
+            <w:del w:id="100" w:author="Tulchinskaya, Gaby (NIH/NCI) [C]" w:date="2017-08-01T15:23:00Z">
+              <w:r>
+                <w:delText xml:space="preserve">Tool tip text for </w:delText>
+              </w:r>
+              <w:r>
+                <w:rPr>
+                  <w:rFonts w:eastAsia="Calibri"/>
+                </w:rPr>
+                <w:object w:dxaOrig="380" w:dyaOrig="300" w14:anchorId="61698862">
+                  <v:shape id="_x0000_i1028" type="#_x0000_t75" style="width:19pt;height:15pt" o:ole="">
+                    <v:imagedata r:id="rId35" o:title=""/>
+                  </v:shape>
+                  <o:OLEObject Type="Embed" ProgID="PBrush" ShapeID="_x0000_i1028" DrawAspect="Content" ObjectID="_1563106213" r:id="rId39"/>
+                </w:object>
+              </w:r>
+              <w:r>
+                <w:rPr>
+                  <w:rFonts w:ascii="Arial" w:eastAsia="Calibri" w:hAnsi="Arial"/>
+                  <w:sz w:val="20"/>
+                  <w:szCs w:val="20"/>
+                </w:rPr>
+                <w:delText xml:space="preserve"> is “</w:delText>
+              </w:r>
+              <w:r>
+                <w:rPr>
+                  <w:rFonts w:ascii="Arial Narrow" w:hAnsi="Arial Narrow"/>
+                </w:rPr>
+                <w:delText>Comments for Test Mode are Disabled”</w:delText>
+              </w:r>
+            </w:del>
           </w:p>
           <w:p>
             <w:pPr>
@@ -10610,69 +11409,36 @@
                 <w:numId w:val="30"/>
               </w:numPr>
             </w:pPr>
-            <w:r>
-              <w:t xml:space="preserve">Tool tip text for </w:t>
-            </w:r>
-            <w:r>
-              <w:rPr>
-                <w:rFonts w:eastAsia="Calibri"/>
-              </w:rPr>
-              <w:object w:dxaOrig="380" w:dyaOrig="300" w14:anchorId="61698862">
-                <v:shape id="_x0000_i1028" type="#_x0000_t75" style="width:19pt;height:15pt" o:ole="">
-                  <v:imagedata r:id="rId35" o:title=""/>
-                </v:shape>
-                <o:OLEObject Type="Embed" ProgID="PBrush" ShapeID="_x0000_i1028" DrawAspect="Content" ObjectID="_1563006075" r:id="rId39"/>
-              </w:object>
-            </w:r>
-            <w:r>
-              <w:rPr>
-                <w:rFonts w:ascii="Arial" w:eastAsia="Calibri" w:hAnsi="Arial"/>
-                <w:sz w:val="20"/>
-                <w:szCs w:val="20"/>
-              </w:rPr>
-              <w:t xml:space="preserve"> is “</w:t>
-            </w:r>
-            <w:r>
-              <w:rPr>
-                <w:rFonts w:ascii="Arial Narrow" w:hAnsi="Arial Narrow"/>
-              </w:rPr>
-              <w:t>Comments for Test Mode are Disabled”</w:t>
-            </w:r>
-          </w:p>
-          <w:p>
-            <w:pPr>
-              <w:pStyle w:val="ListParagraph"/>
-              <w:numPr>
-                <w:ilvl w:val="0"/>
-                <w:numId w:val="30"/>
-              </w:numPr>
-            </w:pPr>
-            <w:r>
-              <w:t xml:space="preserve">Tool tip text for </w:t>
-            </w:r>
-            <w:r>
-              <w:rPr>
-                <w:rFonts w:eastAsia="Calibri"/>
-              </w:rPr>
-              <w:object w:dxaOrig="170" w:dyaOrig="310" w14:anchorId="1A3C3BCE">
-                <v:shape id="_x0000_i1029" type="#_x0000_t75" style="width:8.5pt;height:15.5pt" o:ole="">
-                  <v:imagedata r:id="rId37" o:title=""/>
-                </v:shape>
-                <o:OLEObject Type="Embed" ProgID="PBrush" ShapeID="_x0000_i1029" DrawAspect="Content" ObjectID="_1563006076" r:id="rId40"/>
-              </w:object>
-            </w:r>
-            <w:r>
-              <w:t xml:space="preserve"> </w:t>
-            </w:r>
-            <w:r>
-              <w:t>is “</w:t>
-            </w:r>
-            <w:r>
-              <w:rPr>
-                <w:rFonts w:ascii="Arial Narrow" w:hAnsi="Arial Narrow"/>
-              </w:rPr>
-              <w:t>Add Attachments is Disabled in Test Mode”</w:t>
-            </w:r>
+            <w:del w:id="101" w:author="Tulchinskaya, Gaby (NIH/NCI) [C]" w:date="2017-08-01T15:23:00Z">
+              <w:r>
+                <w:delText xml:space="preserve">Tool tip text for </w:delText>
+              </w:r>
+              <w:r>
+                <w:rPr>
+                  <w:rFonts w:eastAsia="Calibri"/>
+                </w:rPr>
+                <w:object w:dxaOrig="170" w:dyaOrig="310" w14:anchorId="1A3C3BCE">
+                  <v:shape id="_x0000_i1029" type="#_x0000_t75" style="width:8.5pt;height:15.5pt" o:ole="">
+                    <v:imagedata r:id="rId37" o:title=""/>
+                  </v:shape>
+                  <o:OLEObject Type="Embed" ProgID="PBrush" ShapeID="_x0000_i1029" DrawAspect="Content" ObjectID="_1563106214" r:id="rId40"/>
+                </w:object>
+              </w:r>
+              <w:r>
+                <w:delText xml:space="preserve"> </w:delText>
+              </w:r>
+              <w:r>
+                <w:delText>is “</w:delText>
+              </w:r>
+              <w:r>
+                <w:rPr>
+                  <w:rFonts w:ascii="Arial Narrow" w:hAnsi="Arial Narrow"/>
+                </w:rPr>
+                <w:delText>Add Attachments is Disabled in Test Mode”</w:delText>
+              </w:r>
+            </w:del>
+            <w:bookmarkStart w:id="102" w:name="_GoBack"/>
+            <w:bookmarkEnd w:id="102"/>
           </w:p>
         </w:tc>
       </w:tr>
@@ -10684,7 +11450,7 @@
           <w:noProof/>
         </w:rPr>
       </w:pPr>
-      <w:bookmarkStart w:id="80" w:name="_Toc484078207"/>
+      <w:bookmarkStart w:id="103" w:name="_Toc484078207"/>
       <w:r>
         <w:rPr>
           <w:noProof/>
@@ -10692,7 +11458,7 @@
         <w:lastRenderedPageBreak/>
         <w:t>Promote or Reject the module functionality</w:t>
       </w:r>
-      <w:bookmarkEnd w:id="80"/>
+      <w:bookmarkEnd w:id="103"/>
     </w:p>
     <w:p>
       <w:pPr>
@@ -10940,7 +11706,15 @@
         <w:t xml:space="preserve">document, </w:t>
       </w:r>
       <w:r>
-        <w:t xml:space="preserve">sec. “Email Notifications about greensheets module deployment process”. </w:t>
+        <w:t xml:space="preserve">sec. “Email Notifications about </w:t>
+      </w:r>
+      <w:proofErr w:type="spellStart"/>
+      <w:r>
+        <w:t>greensheets</w:t>
+      </w:r>
+      <w:proofErr w:type="spellEnd"/>
+      <w:r>
+        <w:t xml:space="preserve"> module deployment process”. </w:t>
       </w:r>
     </w:p>
     <w:p>
@@ -10952,11 +11726,11 @@
       <w:pPr>
         <w:pStyle w:val="Heading1"/>
       </w:pPr>
-      <w:bookmarkStart w:id="81" w:name="_Toc484078208"/>
+      <w:bookmarkStart w:id="104" w:name="_Toc484078208"/>
       <w:r>
         <w:t>Import templates from GS Form Builder</w:t>
       </w:r>
-      <w:bookmarkEnd w:id="81"/>
+      <w:bookmarkEnd w:id="104"/>
     </w:p>
     <w:p>
       <w:pPr>
@@ -11003,6 +11777,7 @@
           </w:tcPr>
           <w:p>
             <w:r>
+              <w:lastRenderedPageBreak/>
               <w:t>Rule name</w:t>
             </w:r>
           </w:p>
@@ -11026,11 +11801,7 @@
           </w:tcPr>
           <w:p>
             <w:r>
-              <w:t xml:space="preserve">Parsing </w:t>
-            </w:r>
-            <w:r>
-              <w:lastRenderedPageBreak/>
-              <w:t>Questions Definition source files</w:t>
+              <w:t>Parsing Questions Definition source files</w:t>
             </w:r>
           </w:p>
         </w:tc>
@@ -11052,7 +11823,6 @@
                 <w:rFonts w:ascii="Arial" w:eastAsia="Times New Roman" w:hAnsi="Arial" w:cs="Arial"/>
                 <w:color w:val="000000"/>
               </w:rPr>
-              <w:lastRenderedPageBreak/>
               <w:t>F</w:t>
             </w:r>
             <w:r>
@@ -11081,15 +11851,7 @@
                 <w:rFonts w:ascii="Arial" w:eastAsia="Times New Roman" w:hAnsi="Arial" w:cs="Arial"/>
                 <w:color w:val="000000"/>
               </w:rPr>
-              <w:t xml:space="preserve">ystem will be able </w:t>
-            </w:r>
-            <w:r>
-              <w:rPr>
-                <w:rFonts w:ascii="Arial" w:eastAsia="Times New Roman" w:hAnsi="Arial" w:cs="Arial"/>
-                <w:color w:val="000000"/>
-              </w:rPr>
-              <w:lastRenderedPageBreak/>
-              <w:t xml:space="preserve">to parse, and interpret </w:t>
+              <w:t xml:space="preserve">ystem will be able to parse, and interpret </w:t>
             </w:r>
             <w:r>
               <w:rPr>
@@ -11192,7 +11954,23 @@
                 <w:rFonts w:ascii="Arial" w:eastAsia="Times New Roman" w:hAnsi="Arial" w:cs="Arial"/>
                 <w:color w:val="000000"/>
               </w:rPr>
-              <w:t xml:space="preserve">Program greensheets for competing grants, </w:t>
+              <w:t xml:space="preserve">Program </w:t>
+            </w:r>
+            <w:proofErr w:type="spellStart"/>
+            <w:r>
+              <w:rPr>
+                <w:rFonts w:ascii="Arial" w:eastAsia="Times New Roman" w:hAnsi="Arial" w:cs="Arial"/>
+                <w:color w:val="000000"/>
+              </w:rPr>
+              <w:t>greensheets</w:t>
+            </w:r>
+            <w:proofErr w:type="spellEnd"/>
+            <w:r>
+              <w:rPr>
+                <w:rFonts w:ascii="Arial" w:eastAsia="Times New Roman" w:hAnsi="Arial" w:cs="Arial"/>
+                <w:color w:val="000000"/>
+              </w:rPr>
+              <w:t xml:space="preserve"> for competing grants, </w:t>
             </w:r>
           </w:p>
           <w:p>
@@ -11213,7 +11991,23 @@
                 <w:rFonts w:ascii="Arial" w:eastAsia="Times New Roman" w:hAnsi="Arial" w:cs="Arial"/>
                 <w:color w:val="000000"/>
               </w:rPr>
-              <w:t xml:space="preserve">Program greensheets for non-competing grants, </w:t>
+              <w:t xml:space="preserve">Program </w:t>
+            </w:r>
+            <w:proofErr w:type="spellStart"/>
+            <w:r>
+              <w:rPr>
+                <w:rFonts w:ascii="Arial" w:eastAsia="Times New Roman" w:hAnsi="Arial" w:cs="Arial"/>
+                <w:color w:val="000000"/>
+              </w:rPr>
+              <w:t>greensheets</w:t>
+            </w:r>
+            <w:proofErr w:type="spellEnd"/>
+            <w:r>
+              <w:rPr>
+                <w:rFonts w:ascii="Arial" w:eastAsia="Times New Roman" w:hAnsi="Arial" w:cs="Arial"/>
+                <w:color w:val="000000"/>
+              </w:rPr>
+              <w:t xml:space="preserve"> for non-competing grants, </w:t>
             </w:r>
           </w:p>
           <w:p>
@@ -11234,7 +12028,23 @@
                 <w:rFonts w:ascii="Arial" w:eastAsia="Times New Roman" w:hAnsi="Arial" w:cs="Arial"/>
                 <w:color w:val="000000"/>
               </w:rPr>
-              <w:t xml:space="preserve">Specialist greensheets for competing grants, </w:t>
+              <w:t xml:space="preserve">Specialist </w:t>
+            </w:r>
+            <w:proofErr w:type="spellStart"/>
+            <w:r>
+              <w:rPr>
+                <w:rFonts w:ascii="Arial" w:eastAsia="Times New Roman" w:hAnsi="Arial" w:cs="Arial"/>
+                <w:color w:val="000000"/>
+              </w:rPr>
+              <w:t>greensheets</w:t>
+            </w:r>
+            <w:proofErr w:type="spellEnd"/>
+            <w:r>
+              <w:rPr>
+                <w:rFonts w:ascii="Arial" w:eastAsia="Times New Roman" w:hAnsi="Arial" w:cs="Arial"/>
+                <w:color w:val="000000"/>
+              </w:rPr>
+              <w:t xml:space="preserve"> for competing grants, </w:t>
             </w:r>
           </w:p>
           <w:p>
@@ -11255,7 +12065,23 @@
                 <w:rFonts w:ascii="Arial" w:eastAsia="Times New Roman" w:hAnsi="Arial" w:cs="Arial"/>
                 <w:color w:val="000000"/>
               </w:rPr>
-              <w:t>Specialist greensheets for non-competing grants</w:t>
+              <w:t xml:space="preserve">Specialist </w:t>
+            </w:r>
+            <w:proofErr w:type="spellStart"/>
+            <w:r>
+              <w:rPr>
+                <w:rFonts w:ascii="Arial" w:eastAsia="Times New Roman" w:hAnsi="Arial" w:cs="Arial"/>
+                <w:color w:val="000000"/>
+              </w:rPr>
+              <w:t>greensheets</w:t>
+            </w:r>
+            <w:proofErr w:type="spellEnd"/>
+            <w:r>
+              <w:rPr>
+                <w:rFonts w:ascii="Arial" w:eastAsia="Times New Roman" w:hAnsi="Arial" w:cs="Arial"/>
+                <w:color w:val="000000"/>
+              </w:rPr>
+              <w:t xml:space="preserve"> for non-competing grants</w:t>
             </w:r>
           </w:p>
           <w:p>
@@ -11276,8 +12102,17 @@
                 <w:rFonts w:ascii="Arial" w:eastAsia="Times New Roman" w:hAnsi="Arial" w:cs="Arial"/>
                 <w:color w:val="000000"/>
               </w:rPr>
-              <w:t>Revision greenshets</w:t>
-            </w:r>
+              <w:t xml:space="preserve">Revision </w:t>
+            </w:r>
+            <w:proofErr w:type="spellStart"/>
+            <w:r>
+              <w:rPr>
+                <w:rFonts w:ascii="Arial" w:eastAsia="Times New Roman" w:hAnsi="Arial" w:cs="Arial"/>
+                <w:color w:val="000000"/>
+              </w:rPr>
+              <w:t>greenshets</w:t>
+            </w:r>
+            <w:proofErr w:type="spellEnd"/>
             <w:r>
               <w:rPr>
                 <w:rFonts w:ascii="Arial" w:eastAsia="Times New Roman" w:hAnsi="Arial" w:cs="Arial"/>
@@ -11337,7 +12172,23 @@
                 <w:rFonts w:ascii="Arial" w:eastAsia="Times New Roman" w:hAnsi="Arial" w:cs="Arial"/>
                 <w:color w:val="000000"/>
               </w:rPr>
-              <w:t>       a)  Each question can be marked as required to appear on greensheet forms for grants of more than one type/mechanism. Each type/mechanism combination to which the form is applicable will be specified individually.</w:t>
+              <w:t xml:space="preserve">       a)  Each question can be marked as required to appear on </w:t>
+            </w:r>
+            <w:proofErr w:type="spellStart"/>
+            <w:r>
+              <w:rPr>
+                <w:rFonts w:ascii="Arial" w:eastAsia="Times New Roman" w:hAnsi="Arial" w:cs="Arial"/>
+                <w:color w:val="000000"/>
+              </w:rPr>
+              <w:t>greensheet</w:t>
+            </w:r>
+            <w:proofErr w:type="spellEnd"/>
+            <w:r>
+              <w:rPr>
+                <w:rFonts w:ascii="Arial" w:eastAsia="Times New Roman" w:hAnsi="Arial" w:cs="Arial"/>
+                <w:color w:val="000000"/>
+              </w:rPr>
+              <w:t xml:space="preserve"> forms for grants of more than one type/mechanism. Each type/mechanism combination to which the form is applicable will be specified individually.</w:t>
             </w:r>
           </w:p>
           <w:p>
@@ -11651,7 +12502,23 @@
                 <w:rFonts w:ascii="Arial" w:eastAsia="Times New Roman" w:hAnsi="Arial" w:cs="Arial"/>
                 <w:color w:val="000000"/>
               </w:rPr>
-              <w:t>System will store a greensheet form template for a grant of multiple type/mechanism combinations on a separate row in the database.</w:t>
+              <w:t xml:space="preserve">System will store a </w:t>
+            </w:r>
+            <w:proofErr w:type="spellStart"/>
+            <w:r>
+              <w:rPr>
+                <w:rFonts w:ascii="Arial" w:eastAsia="Times New Roman" w:hAnsi="Arial" w:cs="Arial"/>
+                <w:color w:val="000000"/>
+              </w:rPr>
+              <w:t>greensheet</w:t>
+            </w:r>
+            <w:proofErr w:type="spellEnd"/>
+            <w:r>
+              <w:rPr>
+                <w:rFonts w:ascii="Arial" w:eastAsia="Times New Roman" w:hAnsi="Arial" w:cs="Arial"/>
+                <w:color w:val="000000"/>
+              </w:rPr>
+              <w:t xml:space="preserve"> form template for a grant of multiple type/mechanism combinations on a separate row in the database.</w:t>
             </w:r>
           </w:p>
           <w:p>
@@ -11673,7 +12540,39 @@
                 <w:rFonts w:ascii="Arial" w:eastAsia="Times New Roman" w:hAnsi="Arial" w:cs="Arial"/>
                 <w:color w:val="000000"/>
               </w:rPr>
-              <w:t> Reports that the system will produce concerning the questions defined in Question Definition Source files (the XML files) are for internal use of the Development team. Their purpose is to assist the IT professionals maintaining the Greensheets system in validating the XML files and ensuring their quality and accuracy as they try to configure which questions will be asked on greensheet questionnaires for grant of which types/mechanisms.  Business owners and other stakeholders provided no requirements with respect to these reports. Therefore, their content and format are up to the Development team</w:t>
+              <w:t xml:space="preserve"> Reports that the system will produce concerning the questions defined in Question Definition Source files (the XML files) are for internal use of the Development team. Their purpose is to assist the IT professionals maintaining the </w:t>
+            </w:r>
+            <w:proofErr w:type="spellStart"/>
+            <w:r>
+              <w:rPr>
+                <w:rFonts w:ascii="Arial" w:eastAsia="Times New Roman" w:hAnsi="Arial" w:cs="Arial"/>
+                <w:color w:val="000000"/>
+              </w:rPr>
+              <w:t>Greensheets</w:t>
+            </w:r>
+            <w:proofErr w:type="spellEnd"/>
+            <w:r>
+              <w:rPr>
+                <w:rFonts w:ascii="Arial" w:eastAsia="Times New Roman" w:hAnsi="Arial" w:cs="Arial"/>
+                <w:color w:val="000000"/>
+              </w:rPr>
+              <w:t xml:space="preserve"> system in validating the XML files and ensuring their quality and accuracy as they try to configure which questions will be asked on </w:t>
+            </w:r>
+            <w:proofErr w:type="spellStart"/>
+            <w:r>
+              <w:rPr>
+                <w:rFonts w:ascii="Arial" w:eastAsia="Times New Roman" w:hAnsi="Arial" w:cs="Arial"/>
+                <w:color w:val="000000"/>
+              </w:rPr>
+              <w:t>greensheet</w:t>
+            </w:r>
+            <w:proofErr w:type="spellEnd"/>
+            <w:r>
+              <w:rPr>
+                <w:rFonts w:ascii="Arial" w:eastAsia="Times New Roman" w:hAnsi="Arial" w:cs="Arial"/>
+                <w:color w:val="000000"/>
+              </w:rPr>
+              <w:t xml:space="preserve"> questionnaires for grant of which types/mechanisms.  Business owners and other stakeholders provided no requirements with respect to these reports. Therefore, their content and format are up to the Development team</w:t>
             </w:r>
           </w:p>
         </w:tc>
@@ -11685,12 +12584,13 @@
           </w:tcPr>
           <w:p>
             <w:r>
-              <w:t xml:space="preserve">Passing </w:t>
-            </w:r>
-            <w:r>
-              <w:lastRenderedPageBreak/>
-              <w:t>validations to individual questions from Form Builder to Greensheets</w:t>
-            </w:r>
+              <w:t xml:space="preserve">Passing validations to individual questions from Form Builder to </w:t>
+            </w:r>
+            <w:proofErr w:type="spellStart"/>
+            <w:r>
+              <w:t>Greensheets</w:t>
+            </w:r>
+            <w:proofErr w:type="spellEnd"/>
           </w:p>
         </w:tc>
         <w:tc>
@@ -11699,14 +12599,20 @@
           </w:tcPr>
           <w:p>
             <w:r>
-              <w:lastRenderedPageBreak/>
               <w:t>Parent question might have a sub-question.</w:t>
             </w:r>
           </w:p>
           <w:p>
             <w:r>
-              <w:lastRenderedPageBreak/>
-              <w:t xml:space="preserve">There is ‘Edit Skips’ functionality in Form Builder (used during editing a question) that determines if sub-questions are displayed in a greensheet, depending on the answer to the immediate previous question (not necessarily a parent question). </w:t>
+              <w:t xml:space="preserve">There is ‘Edit Skips’ functionality in Form Builder (used during editing a question) that determines if sub-questions are displayed in a </w:t>
+            </w:r>
+            <w:proofErr w:type="spellStart"/>
+            <w:r>
+              <w:t>greensheet</w:t>
+            </w:r>
+            <w:proofErr w:type="spellEnd"/>
+            <w:r>
+              <w:t xml:space="preserve">, depending on the answer to the immediate previous question (not necessarily a parent question). </w:t>
             </w:r>
           </w:p>
           <w:p>
@@ -11728,7 +12634,15 @@
           </w:p>
           <w:p>
             <w:r>
-              <w:t>(Related to sec. “Submit greensheet”)</w:t>
+              <w:t xml:space="preserve">(Related to sec. “Submit </w:t>
+            </w:r>
+            <w:proofErr w:type="spellStart"/>
+            <w:r>
+              <w:t>greensheet</w:t>
+            </w:r>
+            <w:proofErr w:type="spellEnd"/>
+            <w:r>
+              <w:t>”)</w:t>
             </w:r>
           </w:p>
           <w:p>
@@ -11916,7 +12830,6 @@
           </w:tcPr>
           <w:p>
             <w:r>
-              <w:lastRenderedPageBreak/>
               <w:t>Active URL</w:t>
             </w:r>
           </w:p>
@@ -11933,7 +12846,21 @@
               <w:rPr>
                 <w:lang w:val="en"/>
               </w:rPr>
-              <w:t>URL on Form Builder questsion must be active in GreenSheets system</w:t>
+              <w:t xml:space="preserve">URL on Form Builder </w:t>
+            </w:r>
+            <w:proofErr w:type="spellStart"/>
+            <w:r>
+              <w:rPr>
+                <w:lang w:val="en"/>
+              </w:rPr>
+              <w:t>questsion</w:t>
+            </w:r>
+            <w:proofErr w:type="spellEnd"/>
+            <w:r>
+              <w:rPr>
+                <w:lang w:val="en"/>
+              </w:rPr>
+              <w:t xml:space="preserve"> must be active in GreenSheets system</w:t>
             </w:r>
           </w:p>
           <w:p>
@@ -12021,7 +12948,17 @@
                   <w:szCs w:val="21"/>
                   <w:lang w:val="en"/>
                 </w:rPr>
-                <w:t>https://ncisvn.nci.nih.gov/svn/iscs/greensheets/Requirements/Specs/GreenSheets%20Redesign%20Project%20Scope.docx</w:t>
+                <w:t>https://ncisvn.nci.nih.gov/svn/iscs/greensheets/Requirements/Specs/GreenSheets%20Re</w:t>
+              </w:r>
+              <w:r>
+                <w:rPr>
+                  <w:rStyle w:val="Hyperlink"/>
+                  <w:sz w:val="21"/>
+                  <w:szCs w:val="21"/>
+                  <w:lang w:val="en"/>
+                </w:rPr>
+                <w:lastRenderedPageBreak/>
+                <w:t>design%20Project%20Scope.docx</w:t>
               </w:r>
             </w:hyperlink>
             <w:r>
@@ -12051,11 +12988,19 @@
       <w:pPr>
         <w:pStyle w:val="Heading1"/>
       </w:pPr>
-      <w:bookmarkStart w:id="82" w:name="_Toc484078209"/>
-      <w:r>
-        <w:t>Email Notifications about greensheets module deployment process.</w:t>
-      </w:r>
-      <w:bookmarkEnd w:id="82"/>
+      <w:bookmarkStart w:id="105" w:name="_Toc484078209"/>
+      <w:r>
+        <w:t xml:space="preserve">Email Notifications about </w:t>
+      </w:r>
+      <w:proofErr w:type="spellStart"/>
+      <w:r>
+        <w:t>greensheets</w:t>
+      </w:r>
+      <w:proofErr w:type="spellEnd"/>
+      <w:r>
+        <w:t xml:space="preserve"> module deployment process.</w:t>
+      </w:r>
+      <w:bookmarkEnd w:id="105"/>
     </w:p>
     <w:p>
       <w:r>
@@ -12148,11 +13093,7 @@
           </w:tcPr>
           <w:p>
             <w:r>
-              <w:t xml:space="preserve">Which system sends </w:t>
-            </w:r>
-            <w:r>
-              <w:lastRenderedPageBreak/>
-              <w:t xml:space="preserve">this email? </w:t>
+              <w:t xml:space="preserve">Which system sends this email? </w:t>
             </w:r>
           </w:p>
         </w:tc>
@@ -12176,7 +13117,6 @@
           </w:tcPr>
           <w:p>
             <w:r>
-              <w:lastRenderedPageBreak/>
               <w:t>Subject line</w:t>
             </w:r>
           </w:p>
@@ -12251,7 +13191,7 @@
             <w:r>
               <w:t>The recipient list for all GS messages is set in a property file.  It is not dynamically generated in the code. </w:t>
             </w:r>
-            <w:ins w:id="83" w:author="Tulchinskaya, Gaby (NIH/NCI) [C]" w:date="2017-06-26T15:12:00Z">
+            <w:ins w:id="106" w:author="Tulchinskaya, Gaby (NIH/NCI) [C]" w:date="2017-06-26T15:12:00Z">
               <w:r>
                 <w:t>It will be send to Draft Admin and Draft Viewer users</w:t>
               </w:r>
@@ -12305,8 +13245,13 @@
           </w:tcPr>
           <w:p>
             <w:r>
-              <w:t>[GS - TEST 2017-02-09 11:19:16 AM] Confirmation of Successful Import of Draft Greensheets</w:t>
-            </w:r>
+              <w:t xml:space="preserve">[GS - TEST 2017-02-09 11:19:16 AM] Confirmation of Successful Import of Draft </w:t>
+            </w:r>
+            <w:proofErr w:type="spellStart"/>
+            <w:r>
+              <w:t>Greensheets</w:t>
+            </w:r>
+            <w:proofErr w:type="spellEnd"/>
           </w:p>
         </w:tc>
         <w:tc>
@@ -12366,9 +13311,27 @@
                 <w:sz w:val="20"/>
                 <w:szCs w:val="20"/>
               </w:rPr>
-              <w:t xml:space="preserve">Draft Greensheets </w:t>
-            </w:r>
-            <w:ins w:id="84" w:author="Polonsky, Yakov (NIH/NCI) [C]" w:date="2017-02-10T11:35:00Z">
+              <w:t xml:space="preserve">Draft </w:t>
+            </w:r>
+            <w:proofErr w:type="spellStart"/>
+            <w:r>
+              <w:rPr>
+                <w:rFonts w:ascii="Arial" w:hAnsi="Arial"/>
+                <w:sz w:val="20"/>
+                <w:szCs w:val="20"/>
+              </w:rPr>
+              <w:t>Greensheets</w:t>
+            </w:r>
+            <w:proofErr w:type="spellEnd"/>
+            <w:r>
+              <w:rPr>
+                <w:rFonts w:ascii="Arial" w:hAnsi="Arial"/>
+                <w:sz w:val="20"/>
+                <w:szCs w:val="20"/>
+              </w:rPr>
+              <w:t xml:space="preserve"> </w:t>
+            </w:r>
+            <w:ins w:id="107" w:author="Polonsky, Yakov (NIH/NCI) [C]" w:date="2017-02-10T11:35:00Z">
               <w:r>
                 <w:rPr>
                   <w:rFonts w:ascii="Arial" w:hAnsi="Arial"/>
@@ -12386,7 +13349,7 @@
               </w:rPr>
               <w:t>are available for you to review</w:t>
             </w:r>
-            <w:ins w:id="85" w:author="Tulchinskaya, Gaby (NIH/NCI) [C]" w:date="2017-06-26T15:07:00Z">
+            <w:ins w:id="108" w:author="Tulchinskaya, Gaby (NIH/NCI) [C]" w:date="2017-06-26T15:07:00Z">
               <w:r>
                 <w:rPr>
                   <w:rFonts w:ascii="Arial" w:hAnsi="Arial"/>
@@ -12402,9 +13365,27 @@
                 <w:sz w:val="20"/>
                 <w:szCs w:val="20"/>
               </w:rPr>
-              <w:t>. Please log into the Greensheets Application using the URL given below</w:t>
-            </w:r>
-            <w:ins w:id="86" w:author="Polonsky, Yakov (NIH/NCI) [C]" w:date="2017-02-10T11:36:00Z">
+              <w:t xml:space="preserve">. Please log into the </w:t>
+            </w:r>
+            <w:proofErr w:type="spellStart"/>
+            <w:r>
+              <w:rPr>
+                <w:rFonts w:ascii="Arial" w:hAnsi="Arial"/>
+                <w:sz w:val="20"/>
+                <w:szCs w:val="20"/>
+              </w:rPr>
+              <w:t>Greensheets</w:t>
+            </w:r>
+            <w:proofErr w:type="spellEnd"/>
+            <w:r>
+              <w:rPr>
+                <w:rFonts w:ascii="Arial" w:hAnsi="Arial"/>
+                <w:sz w:val="20"/>
+                <w:szCs w:val="20"/>
+              </w:rPr>
+              <w:t xml:space="preserve"> Application using the URL given below</w:t>
+            </w:r>
+            <w:ins w:id="109" w:author="Polonsky, Yakov (NIH/NCI) [C]" w:date="2017-02-10T11:36:00Z">
               <w:r>
                 <w:rPr>
                   <w:rFonts w:ascii="Arial" w:hAnsi="Arial"/>
@@ -12414,7 +13395,7 @@
                 <w:t xml:space="preserve"> and</w:t>
               </w:r>
             </w:ins>
-            <w:del w:id="87" w:author="Polonsky, Yakov (NIH/NCI) [C]" w:date="2017-02-10T11:36:00Z">
+            <w:del w:id="110" w:author="Polonsky, Yakov (NIH/NCI) [C]" w:date="2017-02-10T11:36:00Z">
               <w:r>
                 <w:rPr>
                   <w:rFonts w:ascii="Arial" w:hAnsi="Arial"/>
@@ -12432,7 +13413,7 @@
               </w:rPr>
               <w:t xml:space="preserve"> </w:t>
             </w:r>
-            <w:ins w:id="88" w:author="Tulchinskaya, Gaby (NIH/NCI) [C]" w:date="2017-02-10T10:59:00Z">
+            <w:ins w:id="111" w:author="Tulchinskaya, Gaby (NIH/NCI) [C]" w:date="2017-02-10T10:59:00Z">
               <w:r>
                 <w:rPr>
                   <w:rFonts w:ascii="Arial" w:hAnsi="Arial"/>
@@ -12442,7 +13423,7 @@
                 <w:t>select th</w:t>
               </w:r>
             </w:ins>
-            <w:ins w:id="89" w:author="Tulchinskaya, Gaby (NIH/NCI) [C]" w:date="2017-02-10T11:01:00Z">
+            <w:ins w:id="112" w:author="Tulchinskaya, Gaby (NIH/NCI) [C]" w:date="2017-02-10T11:01:00Z">
               <w:r>
                 <w:rPr>
                   <w:rFonts w:ascii="Arial" w:hAnsi="Arial"/>
@@ -12452,7 +13433,7 @@
                 <w:t>is</w:t>
               </w:r>
             </w:ins>
-            <w:ins w:id="90" w:author="Tulchinskaya, Gaby (NIH/NCI) [C]" w:date="2017-02-10T10:59:00Z">
+            <w:ins w:id="113" w:author="Tulchinskaya, Gaby (NIH/NCI) [C]" w:date="2017-02-10T10:59:00Z">
               <w:r>
                 <w:rPr>
                   <w:rFonts w:ascii="Arial" w:hAnsi="Arial"/>
@@ -12462,7 +13443,7 @@
                 <w:t xml:space="preserve"> module in the </w:t>
               </w:r>
             </w:ins>
-            <w:ins w:id="91" w:author="Tulchinskaya, Gaby (NIH/NCI) [C]" w:date="2017-02-10T11:00:00Z">
+            <w:ins w:id="114" w:author="Tulchinskaya, Gaby (NIH/NCI) [C]" w:date="2017-02-10T11:00:00Z">
               <w:r>
                 <w:rPr>
                   <w:rFonts w:ascii="Arial" w:hAnsi="Arial"/>
@@ -12480,7 +13461,7 @@
               </w:rPr>
               <w:t>&amp; Test Draft Module</w:t>
             </w:r>
-            <w:ins w:id="92" w:author="Tulchinskaya, Gaby (NIH/NCI) [C]" w:date="2017-02-10T11:00:00Z">
+            <w:ins w:id="115" w:author="Tulchinskaya, Gaby (NIH/NCI) [C]" w:date="2017-02-10T11:00:00Z">
               <w:r>
                 <w:rPr>
                   <w:rFonts w:ascii="Arial" w:hAnsi="Arial"/>
@@ -12490,7 +13471,7 @@
                 <w:t xml:space="preserve"> screen</w:t>
               </w:r>
             </w:ins>
-            <w:ins w:id="93" w:author="Polonsky, Yakov (NIH/NCI) [C]" w:date="2017-02-10T11:36:00Z">
+            <w:ins w:id="116" w:author="Polonsky, Yakov (NIH/NCI) [C]" w:date="2017-02-10T11:36:00Z">
               <w:r>
                 <w:rPr>
                   <w:rFonts w:ascii="Arial" w:hAnsi="Arial"/>
@@ -12500,7 +13481,7 @@
                 <w:t xml:space="preserve">. </w:t>
               </w:r>
             </w:ins>
-            <w:ins w:id="94" w:author="Tulchinskaya, Gaby (NIH/NCI) [C]" w:date="2017-06-26T15:10:00Z">
+            <w:ins w:id="117" w:author="Tulchinskaya, Gaby (NIH/NCI) [C]" w:date="2017-06-26T15:10:00Z">
               <w:r>
                 <w:rPr>
                   <w:rFonts w:ascii="Arial" w:hAnsi="Arial"/>
@@ -12510,7 +13491,7 @@
                 <w:t>Use</w:t>
               </w:r>
             </w:ins>
-            <w:ins w:id="95" w:author="Tulchinskaya, Gaby (NIH/NCI) [C]" w:date="2017-02-10T11:01:00Z">
+            <w:ins w:id="118" w:author="Tulchinskaya, Gaby (NIH/NCI) [C]" w:date="2017-02-10T11:01:00Z">
               <w:r>
                 <w:rPr>
                   <w:rFonts w:ascii="Arial" w:hAnsi="Arial"/>
@@ -12526,9 +13507,27 @@
                 <w:sz w:val="20"/>
                 <w:szCs w:val="20"/>
               </w:rPr>
-              <w:t xml:space="preserve"> Promote Module button to accept the Draft Greensheets and promote them to Production. Alternatively, </w:t>
-            </w:r>
-            <w:ins w:id="96" w:author="Tulchinskaya, Gaby (NIH/NCI) [C]" w:date="2017-06-26T15:10:00Z">
+              <w:t xml:space="preserve"> Promote Module button to accept the Draft </w:t>
+            </w:r>
+            <w:proofErr w:type="spellStart"/>
+            <w:r>
+              <w:rPr>
+                <w:rFonts w:ascii="Arial" w:hAnsi="Arial"/>
+                <w:sz w:val="20"/>
+                <w:szCs w:val="20"/>
+              </w:rPr>
+              <w:t>Greensheets</w:t>
+            </w:r>
+            <w:proofErr w:type="spellEnd"/>
+            <w:r>
+              <w:rPr>
+                <w:rFonts w:ascii="Arial" w:hAnsi="Arial"/>
+                <w:sz w:val="20"/>
+                <w:szCs w:val="20"/>
+              </w:rPr>
+              <w:t xml:space="preserve"> and promote them to Production. Alternatively, </w:t>
+            </w:r>
+            <w:ins w:id="119" w:author="Tulchinskaya, Gaby (NIH/NCI) [C]" w:date="2017-06-26T15:10:00Z">
               <w:r>
                 <w:rPr>
                   <w:rFonts w:ascii="Arial" w:hAnsi="Arial"/>
@@ -12546,7 +13545,7 @@
               </w:rPr>
               <w:t>they are not ready to be promoted, you may select Reject Module</w:t>
             </w:r>
-            <w:del w:id="97" w:author="Tulchinskaya, Gaby (NIH/NCI) [C]" w:date="2017-06-26T15:11:00Z">
+            <w:del w:id="120" w:author="Tulchinskaya, Gaby (NIH/NCI) [C]" w:date="2017-06-26T15:11:00Z">
               <w:r>
                 <w:rPr>
                   <w:rFonts w:ascii="Arial" w:hAnsi="Arial"/>
@@ -12600,7 +13599,7 @@
               </w:rPr>
               <w:t>Comments</w:t>
             </w:r>
-            <w:ins w:id="98" w:author="Tulchinskaya, Gaby (NIH/NCI) [C]" w:date="2017-02-10T10:58:00Z">
+            <w:ins w:id="121" w:author="Tulchinskaya, Gaby (NIH/NCI) [C]" w:date="2017-02-10T10:58:00Z">
               <w:r>
                 <w:rPr>
                   <w:rFonts w:ascii="Arial" w:hAnsi="Arial"/>
@@ -12659,13 +13658,13 @@
             <w:pPr>
               <w:pStyle w:val="PlainText"/>
               <w:rPr>
-                <w:del w:id="99" w:author="Tulchinskaya, Gaby (NIH/NCI) [C]" w:date="2017-02-10T10:58:00Z"/>
+                <w:del w:id="122" w:author="Tulchinskaya, Gaby (NIH/NCI) [C]" w:date="2017-02-10T10:58:00Z"/>
                 <w:rFonts w:ascii="Arial" w:hAnsi="Arial"/>
                 <w:sz w:val="20"/>
                 <w:szCs w:val="20"/>
               </w:rPr>
             </w:pPr>
-            <w:del w:id="100" w:author="Tulchinskaya, Gaby (NIH/NCI) [C]" w:date="2017-02-10T10:58:00Z">
+            <w:del w:id="123" w:author="Tulchinskaya, Gaby (NIH/NCI) [C]" w:date="2017-02-10T10:58:00Z">
               <w:r>
                 <w:rPr>
                   <w:rFonts w:ascii="Arial" w:hAnsi="Arial"/>
@@ -12680,13 +13679,13 @@
             <w:pPr>
               <w:pStyle w:val="PlainText"/>
               <w:rPr>
-                <w:del w:id="101" w:author="Tulchinskaya, Gaby (NIH/NCI) [C]" w:date="2017-02-10T10:58:00Z"/>
+                <w:del w:id="124" w:author="Tulchinskaya, Gaby (NIH/NCI) [C]" w:date="2017-02-10T10:58:00Z"/>
                 <w:rFonts w:ascii="Arial" w:hAnsi="Arial"/>
                 <w:sz w:val="20"/>
                 <w:szCs w:val="20"/>
               </w:rPr>
             </w:pPr>
-            <w:del w:id="102" w:author="Tulchinskaya, Gaby (NIH/NCI) [C]" w:date="2017-02-10T10:58:00Z">
+            <w:del w:id="125" w:author="Tulchinskaya, Gaby (NIH/NCI) [C]" w:date="2017-02-10T10:58:00Z">
               <w:r>
                 <w:rPr>
                   <w:rFonts w:ascii="Arial" w:hAnsi="Arial"/>
@@ -12724,13 +13723,23 @@
                 <w:szCs w:val="20"/>
               </w:rPr>
             </w:pPr>
+            <w:proofErr w:type="spellStart"/>
             <w:r>
               <w:rPr>
                 <w:rFonts w:ascii="Arial" w:hAnsi="Arial"/>
                 <w:sz w:val="20"/>
                 <w:szCs w:val="20"/>
               </w:rPr>
-              <w:t xml:space="preserve">Greensheets Application URL: </w:t>
+              <w:t>Greensheets</w:t>
+            </w:r>
+            <w:proofErr w:type="spellEnd"/>
+            <w:r>
+              <w:rPr>
+                <w:rFonts w:ascii="Arial" w:hAnsi="Arial"/>
+                <w:sz w:val="20"/>
+                <w:szCs w:val="20"/>
+              </w:rPr>
+              <w:t xml:space="preserve"> Application URL: </w:t>
             </w:r>
             <w:r>
               <w:rPr>
@@ -12781,7 +13790,7 @@
               </w:rPr>
               <w:t>https://i2e.nci.nih.gov/greensheets/</w:t>
             </w:r>
-            <w:ins w:id="103" w:author="Tulchinskaya, Gaby (NIH/NCI) [C]" w:date="2017-06-26T15:15:00Z">
+            <w:ins w:id="126" w:author="Tulchinskaya, Gaby (NIH/NCI) [C]" w:date="2017-06-26T15:15:00Z">
               <w:r>
                 <w:rPr>
                   <w:rFonts w:ascii="Arial" w:hAnsi="Arial"/>
@@ -12796,12 +13805,12 @@
             <w:r>
               <w:t> </w:t>
             </w:r>
-            <w:ins w:id="104" w:author="Polonsky, Yakov (NIH/NCI) [C]" w:date="2017-02-10T11:38:00Z">
+            <w:ins w:id="127" w:author="Polonsky, Yakov (NIH/NCI) [C]" w:date="2017-02-10T11:38:00Z">
               <w:r>
                 <w:t xml:space="preserve">(URL should be </w:t>
               </w:r>
             </w:ins>
-            <w:ins w:id="105" w:author="Tulchinskaya, Gaby (NIH/NCI) [C]" w:date="2017-06-26T15:15:00Z">
+            <w:ins w:id="128" w:author="Tulchinskaya, Gaby (NIH/NCI) [C]" w:date="2017-06-26T15:15:00Z">
               <w:r>
                 <w:t>set in all environments)</w:t>
               </w:r>
@@ -12852,7 +13861,11 @@
           </w:tcPr>
           <w:p>
             <w:r>
-              <w:t>The recipient list for all GS messages is set in a property file.  It is not dynamically generated in the code. </w:t>
+              <w:t xml:space="preserve">The recipient list for all GS messages is set in a property file.  It is not </w:t>
+            </w:r>
+            <w:r>
+              <w:lastRenderedPageBreak/>
+              <w:t>dynamically generated in the code. </w:t>
             </w:r>
           </w:p>
         </w:tc>
@@ -12875,6 +13888,7 @@
           </w:tcPr>
           <w:p>
             <w:r>
+              <w:lastRenderedPageBreak/>
               <w:t>GS</w:t>
             </w:r>
           </w:p>
@@ -12898,8 +13912,13 @@
           </w:tcPr>
           <w:p>
             <w:r>
-              <w:t>Unsuccessful Import of the DRAFT Greensheets</w:t>
-            </w:r>
+              <w:t xml:space="preserve">Unsuccessful Import of the DRAFT </w:t>
+            </w:r>
+            <w:proofErr w:type="spellStart"/>
+            <w:r>
+              <w:t>Greensheets</w:t>
+            </w:r>
+            <w:proofErr w:type="spellEnd"/>
           </w:p>
         </w:tc>
         <w:tc>
@@ -12987,7 +14006,6 @@
           </w:p>
           <w:p>
             <w:r>
-              <w:lastRenderedPageBreak/>
               <w:t xml:space="preserve">To: Looks like NCI_NOW_L </w:t>
             </w:r>
           </w:p>
@@ -13011,7 +14029,6 @@
           </w:tcPr>
           <w:p>
             <w:r>
-              <w:lastRenderedPageBreak/>
               <w:t>GS</w:t>
             </w:r>
           </w:p>
@@ -13035,8 +14052,13 @@
           </w:tcPr>
           <w:p>
             <w:r>
-              <w:t>[GS - TEST 2017-02-09 10:37:29 AM] Confirmation of Successful Promotion of Draft Greensheets</w:t>
-            </w:r>
+              <w:t xml:space="preserve">[GS - TEST 2017-02-09 10:37:29 AM] Confirmation of Successful Promotion of Draft </w:t>
+            </w:r>
+            <w:proofErr w:type="spellStart"/>
+            <w:r>
+              <w:t>Greensheets</w:t>
+            </w:r>
+            <w:proofErr w:type="spellEnd"/>
           </w:p>
         </w:tc>
         <w:tc>
@@ -13088,25 +14110,25 @@
                 <w:sz w:val="20"/>
                 <w:szCs w:val="20"/>
               </w:rPr>
-              <w:t xml:space="preserve"> Draft Greensheets are successfully promoted to Production.</w:t>
-            </w:r>
-          </w:p>
-          <w:p>
-            <w:pPr>
-              <w:pStyle w:val="PlainText"/>
+              <w:t xml:space="preserve"> Draft </w:t>
+            </w:r>
+            <w:proofErr w:type="spellStart"/>
+            <w:r>
               <w:rPr>
                 <w:rFonts w:ascii="Arial" w:hAnsi="Arial"/>
                 <w:sz w:val="20"/>
                 <w:szCs w:val="20"/>
               </w:rPr>
-            </w:pPr>
+              <w:t>Greensheets</w:t>
+            </w:r>
+            <w:proofErr w:type="spellEnd"/>
             <w:r>
               <w:rPr>
                 <w:rFonts w:ascii="Arial" w:hAnsi="Arial"/>
                 <w:sz w:val="20"/>
                 <w:szCs w:val="20"/>
               </w:rPr>
-              <w:t> </w:t>
+              <w:t xml:space="preserve"> are successfully promoted to Production.</w:t>
             </w:r>
           </w:p>
           <w:p>
@@ -13124,7 +14146,35 @@
                 <w:sz w:val="20"/>
                 <w:szCs w:val="20"/>
               </w:rPr>
-              <w:t xml:space="preserve">Greensheets Application URL: </w:t>
+              <w:t> </w:t>
+            </w:r>
+          </w:p>
+          <w:p>
+            <w:pPr>
+              <w:pStyle w:val="PlainText"/>
+              <w:rPr>
+                <w:rFonts w:ascii="Arial" w:hAnsi="Arial"/>
+                <w:sz w:val="20"/>
+                <w:szCs w:val="20"/>
+              </w:rPr>
+            </w:pPr>
+            <w:proofErr w:type="spellStart"/>
+            <w:r>
+              <w:rPr>
+                <w:rFonts w:ascii="Arial" w:hAnsi="Arial"/>
+                <w:sz w:val="20"/>
+                <w:szCs w:val="20"/>
+              </w:rPr>
+              <w:t>Greensheets</w:t>
+            </w:r>
+            <w:proofErr w:type="spellEnd"/>
+            <w:r>
+              <w:rPr>
+                <w:rFonts w:ascii="Arial" w:hAnsi="Arial"/>
+                <w:sz w:val="20"/>
+                <w:szCs w:val="20"/>
+              </w:rPr>
+              <w:t xml:space="preserve"> Application URL: </w:t>
             </w:r>
             <w:r>
               <w:rPr>
@@ -13175,7 +14225,7 @@
               </w:rPr>
               <w:t>https://i2e.nci.nih.gov/greensheets/</w:t>
             </w:r>
-            <w:ins w:id="106" w:author="Tulchinskaya, Gaby (NIH/NCI) [C]" w:date="2017-06-26T15:15:00Z">
+            <w:ins w:id="129" w:author="Tulchinskaya, Gaby (NIH/NCI) [C]" w:date="2017-06-26T15:15:00Z">
               <w:r>
                 <w:rPr>
                   <w:rFonts w:ascii="Arial" w:hAnsi="Arial"/>
@@ -13288,8 +14338,13 @@
           </w:tcPr>
           <w:p>
             <w:r>
-              <w:t>[GS - TEST 2017-02-09 04:47:56 PM] Rejection of the Draft Greensheets</w:t>
-            </w:r>
+              <w:t xml:space="preserve">[GS - TEST 2017-02-09 04:47:56 PM] Rejection of the Draft </w:t>
+            </w:r>
+            <w:proofErr w:type="spellStart"/>
+            <w:r>
+              <w:t>Greensheets</w:t>
+            </w:r>
+            <w:proofErr w:type="spellEnd"/>
           </w:p>
         </w:tc>
         <w:tc>
@@ -13326,7 +14381,7 @@
               </w:rPr>
               <w:t xml:space="preserve">The </w:t>
             </w:r>
-            <w:ins w:id="107" w:author="Tulchinskaya, Gaby (NIH/NCI) [C]" w:date="2017-02-10T11:02:00Z">
+            <w:ins w:id="130" w:author="Tulchinskaya, Gaby (NIH/NCI) [C]" w:date="2017-02-10T11:02:00Z">
               <w:r>
                 <w:rPr>
                   <w:rFonts w:ascii="Arial" w:hAnsi="Arial"/>
@@ -13351,25 +14406,53 @@
                 <w:sz w:val="20"/>
                 <w:szCs w:val="20"/>
               </w:rPr>
-              <w:t>Draft Greensheets were rejected.</w:t>
-            </w:r>
-          </w:p>
-          <w:p>
-            <w:pPr>
-              <w:pStyle w:val="PlainText"/>
+              <w:t xml:space="preserve">Draft </w:t>
+            </w:r>
+            <w:proofErr w:type="spellStart"/>
+            <w:r>
               <w:rPr>
                 <w:rFonts w:ascii="Arial" w:hAnsi="Arial"/>
                 <w:sz w:val="20"/>
                 <w:szCs w:val="20"/>
               </w:rPr>
-            </w:pPr>
+              <w:t>Greensheets</w:t>
+            </w:r>
+            <w:proofErr w:type="spellEnd"/>
             <w:r>
               <w:rPr>
                 <w:rFonts w:ascii="Arial" w:hAnsi="Arial"/>
                 <w:sz w:val="20"/>
                 <w:szCs w:val="20"/>
               </w:rPr>
-              <w:t xml:space="preserve">Greensheets Application URL: </w:t>
+              <w:t xml:space="preserve"> were rejected.</w:t>
+            </w:r>
+          </w:p>
+          <w:p>
+            <w:pPr>
+              <w:pStyle w:val="PlainText"/>
+              <w:rPr>
+                <w:rFonts w:ascii="Arial" w:hAnsi="Arial"/>
+                <w:sz w:val="20"/>
+                <w:szCs w:val="20"/>
+              </w:rPr>
+            </w:pPr>
+            <w:proofErr w:type="spellStart"/>
+            <w:r>
+              <w:rPr>
+                <w:rFonts w:ascii="Arial" w:hAnsi="Arial"/>
+                <w:sz w:val="20"/>
+                <w:szCs w:val="20"/>
+              </w:rPr>
+              <w:t>Greensheets</w:t>
+            </w:r>
+            <w:proofErr w:type="spellEnd"/>
+            <w:r>
+              <w:rPr>
+                <w:rFonts w:ascii="Arial" w:hAnsi="Arial"/>
+                <w:sz w:val="20"/>
+                <w:szCs w:val="20"/>
+              </w:rPr>
+              <w:t xml:space="preserve"> Application URL: </w:t>
             </w:r>
             <w:r>
               <w:rPr>
@@ -13420,7 +14503,7 @@
               </w:rPr>
               <w:t>https://i2e.nci.nih.gov/greensheets/</w:t>
             </w:r>
-            <w:ins w:id="108" w:author="Tulchinskaya, Gaby (NIH/NCI) [C]" w:date="2017-06-26T15:14:00Z">
+            <w:ins w:id="131" w:author="Tulchinskaya, Gaby (NIH/NCI) [C]" w:date="2017-06-26T15:14:00Z">
               <w:r>
                 <w:rPr>
                   <w:rFonts w:ascii="Arial" w:hAnsi="Arial"/>
@@ -13475,8 +14558,90 @@
           <w:sz w:val="20"/>
           <w:szCs w:val="20"/>
         </w:rPr>
-        <w:t>GS emails are being sent by ProcessNewQuestionDefsServiceImpl. In addition, there is a property called gs_send_mail defined in greensheetconfig.properties that can be used to disable email sending (setting its value to false). The messages are being sent to the list of addresses defined in the gs_error_email_to property in greensheetconfig.properties</w:t>
-      </w:r>
+        <w:t xml:space="preserve">GS emails are being sent by </w:t>
+      </w:r>
+      <w:proofErr w:type="spellStart"/>
+      <w:r>
+        <w:rPr>
+          <w:rFonts w:ascii="Arial" w:hAnsi="Arial"/>
+          <w:sz w:val="20"/>
+          <w:szCs w:val="20"/>
+        </w:rPr>
+        <w:t>ProcessNewQuestionDefsServiceImpl</w:t>
+      </w:r>
+      <w:proofErr w:type="spellEnd"/>
+      <w:r>
+        <w:rPr>
+          <w:rFonts w:ascii="Arial" w:hAnsi="Arial"/>
+          <w:sz w:val="20"/>
+          <w:szCs w:val="20"/>
+        </w:rPr>
+        <w:t xml:space="preserve">. In addition, there is a property called </w:t>
+      </w:r>
+      <w:proofErr w:type="spellStart"/>
+      <w:r>
+        <w:rPr>
+          <w:rFonts w:ascii="Arial" w:hAnsi="Arial"/>
+          <w:sz w:val="20"/>
+          <w:szCs w:val="20"/>
+        </w:rPr>
+        <w:t>gs_send_mail</w:t>
+      </w:r>
+      <w:proofErr w:type="spellEnd"/>
+      <w:r>
+        <w:rPr>
+          <w:rFonts w:ascii="Arial" w:hAnsi="Arial"/>
+          <w:sz w:val="20"/>
+          <w:szCs w:val="20"/>
+        </w:rPr>
+        <w:t xml:space="preserve"> defined in </w:t>
+      </w:r>
+      <w:proofErr w:type="spellStart"/>
+      <w:r>
+        <w:rPr>
+          <w:rFonts w:ascii="Arial" w:hAnsi="Arial"/>
+          <w:sz w:val="20"/>
+          <w:szCs w:val="20"/>
+        </w:rPr>
+        <w:t>greensheetconfig.properties</w:t>
+      </w:r>
+      <w:proofErr w:type="spellEnd"/>
+      <w:r>
+        <w:rPr>
+          <w:rFonts w:ascii="Arial" w:hAnsi="Arial"/>
+          <w:sz w:val="20"/>
+          <w:szCs w:val="20"/>
+        </w:rPr>
+        <w:t xml:space="preserve"> that can be used to disable email sending (setting its value to false). The messages are being sent to the list of addresses defined in the </w:t>
+      </w:r>
+      <w:proofErr w:type="spellStart"/>
+      <w:r>
+        <w:rPr>
+          <w:rFonts w:ascii="Arial" w:hAnsi="Arial"/>
+          <w:sz w:val="20"/>
+          <w:szCs w:val="20"/>
+        </w:rPr>
+        <w:t>gs_error_email_to</w:t>
+      </w:r>
+      <w:proofErr w:type="spellEnd"/>
+      <w:r>
+        <w:rPr>
+          <w:rFonts w:ascii="Arial" w:hAnsi="Arial"/>
+          <w:sz w:val="20"/>
+          <w:szCs w:val="20"/>
+        </w:rPr>
+        <w:t xml:space="preserve"> property in </w:t>
+      </w:r>
+      <w:proofErr w:type="spellStart"/>
+      <w:r>
+        <w:rPr>
+          <w:rFonts w:ascii="Arial" w:hAnsi="Arial"/>
+          <w:sz w:val="20"/>
+          <w:szCs w:val="20"/>
+        </w:rPr>
+        <w:t>greensheetconfig.properties</w:t>
+      </w:r>
+      <w:proofErr w:type="spellEnd"/>
     </w:p>
     <w:p>
       <w:pPr>
@@ -13521,11 +14686,11 @@
       <w:pPr>
         <w:pStyle w:val="Heading1"/>
       </w:pPr>
-      <w:bookmarkStart w:id="109" w:name="_Toc484078210"/>
+      <w:bookmarkStart w:id="132" w:name="_Toc484078210"/>
       <w:r>
         <w:t>Non-functional requirements</w:t>
       </w:r>
-      <w:bookmarkEnd w:id="109"/>
+      <w:bookmarkEnd w:id="132"/>
     </w:p>
     <w:p>
       <w:r>
@@ -13659,7 +14824,25 @@
           <w:sz w:val="20"/>
           <w:szCs w:val="20"/>
         </w:rPr>
-        <w:t>If the form in REVISION module is NOT tied to any type/mech at all</w:t>
+        <w:t>If the form in REVISION module is NOT tied to any type/</w:t>
+      </w:r>
+      <w:proofErr w:type="spellStart"/>
+      <w:r>
+        <w:rPr>
+          <w:rFonts w:ascii="Arial" w:hAnsi="Arial"/>
+          <w:sz w:val="20"/>
+          <w:szCs w:val="20"/>
+        </w:rPr>
+        <w:t>mech</w:t>
+      </w:r>
+      <w:proofErr w:type="spellEnd"/>
+      <w:r>
+        <w:rPr>
+          <w:rFonts w:ascii="Arial" w:hAnsi="Arial"/>
+          <w:sz w:val="20"/>
+          <w:szCs w:val="20"/>
+        </w:rPr>
+        <w:t xml:space="preserve"> at all</w:t>
       </w:r>
     </w:p>
     <w:p>
@@ -13681,7 +14864,25 @@
           <w:sz w:val="20"/>
           <w:szCs w:val="20"/>
         </w:rPr>
-        <w:t>If the form in REVISION module is related to any other type/mech than 0/0</w:t>
+        <w:t>If the form in REVISION module is related to any other type/</w:t>
+      </w:r>
+      <w:proofErr w:type="spellStart"/>
+      <w:r>
+        <w:rPr>
+          <w:rFonts w:ascii="Arial" w:hAnsi="Arial"/>
+          <w:sz w:val="20"/>
+          <w:szCs w:val="20"/>
+        </w:rPr>
+        <w:t>mech</w:t>
+      </w:r>
+      <w:proofErr w:type="spellEnd"/>
+      <w:r>
+        <w:rPr>
+          <w:rFonts w:ascii="Arial" w:hAnsi="Arial"/>
+          <w:sz w:val="20"/>
+          <w:szCs w:val="20"/>
+        </w:rPr>
+        <w:t xml:space="preserve"> than 0/0</w:t>
       </w:r>
       <w:r>
         <w:rPr>
@@ -13695,7 +14896,6 @@
     <w:p/>
     <w:p>
       <w:r>
-        <w:lastRenderedPageBreak/>
         <w:t xml:space="preserve">During import of the </w:t>
       </w:r>
       <w:r>
@@ -13716,19 +14916,37 @@
           <w:numId w:val="23"/>
         </w:numPr>
         <w:rPr>
-          <w:ins w:id="110" w:author="Tulchinskaya, Gaby (NIH/NCI) [C]" w:date="2017-07-21T09:58:00Z"/>
-          <w:rFonts w:ascii="Arial" w:hAnsi="Arial"/>
-          <w:sz w:val="20"/>
-          <w:szCs w:val="20"/>
-        </w:rPr>
-      </w:pPr>
-      <w:r>
-        <w:rPr>
-          <w:rFonts w:ascii="Arial" w:hAnsi="Arial"/>
-          <w:sz w:val="20"/>
-          <w:szCs w:val="20"/>
-        </w:rPr>
-        <w:t>If any form in the module is NOT tied to any type/mech at all</w:t>
+          <w:ins w:id="133" w:author="Tulchinskaya, Gaby (NIH/NCI) [C]" w:date="2017-07-21T09:58:00Z"/>
+          <w:rFonts w:ascii="Arial" w:hAnsi="Arial"/>
+          <w:sz w:val="20"/>
+          <w:szCs w:val="20"/>
+        </w:rPr>
+      </w:pPr>
+      <w:r>
+        <w:rPr>
+          <w:rFonts w:ascii="Arial" w:hAnsi="Arial"/>
+          <w:sz w:val="20"/>
+          <w:szCs w:val="20"/>
+        </w:rPr>
+        <w:t>If any form in the module is NOT tied to any type/</w:t>
+      </w:r>
+      <w:proofErr w:type="spellStart"/>
+      <w:r>
+        <w:rPr>
+          <w:rFonts w:ascii="Arial" w:hAnsi="Arial"/>
+          <w:sz w:val="20"/>
+          <w:szCs w:val="20"/>
+        </w:rPr>
+        <w:t>mech</w:t>
+      </w:r>
+      <w:proofErr w:type="spellEnd"/>
+      <w:r>
+        <w:rPr>
+          <w:rFonts w:ascii="Arial" w:hAnsi="Arial"/>
+          <w:sz w:val="20"/>
+          <w:szCs w:val="20"/>
+        </w:rPr>
+        <w:t xml:space="preserve"> at all</w:t>
       </w:r>
     </w:p>
     <w:p>
@@ -13744,7 +14962,7 @@
           <w:szCs w:val="20"/>
         </w:rPr>
       </w:pPr>
-      <w:ins w:id="111" w:author="Tulchinskaya, Gaby (NIH/NCI) [C]" w:date="2017-07-21T09:58:00Z">
+      <w:ins w:id="134" w:author="Tulchinskaya, Gaby (NIH/NCI) [C]" w:date="2017-07-21T09:58:00Z">
         <w:r>
           <w:rPr>
             <w:rFonts w:ascii="Arial" w:hAnsi="Arial"/>
@@ -13774,7 +14992,25 @@
           <w:sz w:val="20"/>
           <w:szCs w:val="20"/>
         </w:rPr>
-        <w:t>If any form in the module is tied to type/mech 0/0</w:t>
+        <w:t>If any form in the module is tied to type/</w:t>
+      </w:r>
+      <w:proofErr w:type="spellStart"/>
+      <w:r>
+        <w:rPr>
+          <w:rFonts w:ascii="Arial" w:hAnsi="Arial"/>
+          <w:sz w:val="20"/>
+          <w:szCs w:val="20"/>
+        </w:rPr>
+        <w:t>mech</w:t>
+      </w:r>
+      <w:proofErr w:type="spellEnd"/>
+      <w:r>
+        <w:rPr>
+          <w:rFonts w:ascii="Arial" w:hAnsi="Arial"/>
+          <w:sz w:val="20"/>
+          <w:szCs w:val="20"/>
+        </w:rPr>
+        <w:t xml:space="preserve"> 0/0</w:t>
       </w:r>
       <w:r>
         <w:rPr>
@@ -13962,7 +15198,7 @@
           <w:rPr>
             <w:noProof/>
           </w:rPr>
-          <w:t>2</w:t>
+          <w:t>21</w:t>
         </w:r>
         <w:r>
           <w:rPr>
@@ -14022,29 +15258,15 @@
       </w:rPr>
       <w:t xml:space="preserve"> of </w:t>
     </w:r>
-    <w:r>
-      <w:fldChar w:fldCharType="begin"/>
-    </w:r>
-    <w:r>
-      <w:instrText xml:space="preserve"> SECTIONPAGES  \* Arabic  \* MERGEFORMAT </w:instrText>
-    </w:r>
-    <w:r>
-      <w:fldChar w:fldCharType="separate"/>
-    </w:r>
-    <w:r>
-      <w:rPr>
-        <w:rStyle w:val="PageNumber"/>
-        <w:noProof/>
-      </w:rPr>
-      <w:t>23</w:t>
-    </w:r>
-    <w:r>
-      <w:rPr>
-        <w:rStyle w:val="PageNumber"/>
-        <w:noProof/>
-      </w:rPr>
-      <w:fldChar w:fldCharType="end"/>
-    </w:r>
+    <w:fldSimple w:instr=" SECTIONPAGES  \* Arabic  \* MERGEFORMAT ">
+      <w:r>
+        <w:rPr>
+          <w:rStyle w:val="PageNumber"/>
+          <w:noProof/>
+        </w:rPr>
+        <w:t>23</w:t>
+      </w:r>
+    </w:fldSimple>
   </w:p>
   <w:p/>
 </w:ftr>
@@ -18105,15 +19327,6 @@
   </w:num>
   <w:num w:numId="32">
     <w:abstractNumId w:val="25"/>
-    <w:lvlOverride w:ilvl="0"/>
-    <w:lvlOverride w:ilvl="1"/>
-    <w:lvlOverride w:ilvl="2"/>
-    <w:lvlOverride w:ilvl="3"/>
-    <w:lvlOverride w:ilvl="4"/>
-    <w:lvlOverride w:ilvl="5"/>
-    <w:lvlOverride w:ilvl="6"/>
-    <w:lvlOverride w:ilvl="7"/>
-    <w:lvlOverride w:ilvl="8"/>
   </w:num>
   <w:numIdMacAtCleanup w:val="31"/>
 </w:numbering>
@@ -20025,7 +21238,7 @@
 </file>
 
 <file path=customXml/itemProps1.xml><?xml version="1.0" encoding="utf-8"?>
-<ds:datastoreItem xmlns:ds="http://schemas.openxmlformats.org/officeDocument/2006/customXml" ds:itemID="{3CAA6175-83C9-47CF-93B5-79BDBCD701BC}">
+<ds:datastoreItem xmlns:ds="http://schemas.openxmlformats.org/officeDocument/2006/customXml" ds:itemID="{85628C98-F9AB-49A0-A418-C1AA6689986F}">
   <ds:schemaRefs>
     <ds:schemaRef ds:uri="http://schemas.openxmlformats.org/officeDocument/2006/bibliography"/>
   </ds:schemaRefs>

</xml_diff>

<commit_message>
Updated sec. “Review & Test Draft Module Screen Data elements” (disabling Promote and Reject buttons)
</commit_message>
<xml_diff>
--- a/Requirements/Specs/Draft Area - Scope.docx
+++ b/Requirements/Specs/Draft Area - Scope.docx
@@ -99,7 +99,15 @@
           <w:rPr>
             <w:color w:val="0000FF"/>
           </w:rPr>
-          <w:t>2.0</w:t>
+          <w:t>2.</w:t>
+        </w:r>
+      </w:ins>
+      <w:ins w:id="1" w:author="Tulchinskaya, Gaby (NIH/NCI) [C]" w:date="2017-08-10T17:15:00Z">
+        <w:r>
+          <w:rPr>
+            <w:color w:val="0000FF"/>
+          </w:rPr>
+          <w:t>1</w:t>
         </w:r>
       </w:ins>
     </w:p>
@@ -853,7 +861,7 @@
       <w:tr>
         <w:trPr>
           <w:cantSplit/>
-          <w:ins w:id="1" w:author="Tulchinskaya, Gaby (NIH/NCI) [C]" w:date="2017-06-27T15:13:00Z"/>
+          <w:ins w:id="2" w:author="Tulchinskaya, Gaby (NIH/NCI) [C]" w:date="2017-06-27T15:13:00Z"/>
         </w:trPr>
         <w:tc>
           <w:tcPr>
@@ -866,10 +874,10 @@
               <w:widowControl w:val="0"/>
               <w:jc w:val="center"/>
               <w:rPr>
-                <w:ins w:id="2" w:author="Tulchinskaya, Gaby (NIH/NCI) [C]" w:date="2017-06-27T15:13:00Z"/>
+                <w:ins w:id="3" w:author="Tulchinskaya, Gaby (NIH/NCI) [C]" w:date="2017-06-27T15:13:00Z"/>
               </w:rPr>
             </w:pPr>
-            <w:ins w:id="3" w:author="Tulchinskaya, Gaby (NIH/NCI) [C]" w:date="2017-06-27T15:13:00Z">
+            <w:ins w:id="4" w:author="Tulchinskaya, Gaby (NIH/NCI) [C]" w:date="2017-06-27T15:13:00Z">
               <w:r>
                 <w:t>1.7</w:t>
               </w:r>
@@ -887,10 +895,10 @@
               <w:widowControl w:val="0"/>
               <w:jc w:val="center"/>
               <w:rPr>
-                <w:ins w:id="4" w:author="Tulchinskaya, Gaby (NIH/NCI) [C]" w:date="2017-06-27T15:13:00Z"/>
+                <w:ins w:id="5" w:author="Tulchinskaya, Gaby (NIH/NCI) [C]" w:date="2017-06-27T15:13:00Z"/>
               </w:rPr>
             </w:pPr>
-            <w:ins w:id="5" w:author="Tulchinskaya, Gaby (NIH/NCI) [C]" w:date="2017-06-27T15:13:00Z">
+            <w:ins w:id="6" w:author="Tulchinskaya, Gaby (NIH/NCI) [C]" w:date="2017-06-27T15:13:00Z">
               <w:r>
                 <w:t>6/27/2017</w:t>
               </w:r>
@@ -907,10 +915,10 @@
               <w:pStyle w:val="Cell"/>
               <w:widowControl w:val="0"/>
               <w:rPr>
-                <w:ins w:id="6" w:author="Tulchinskaya, Gaby (NIH/NCI) [C]" w:date="2017-06-27T15:13:00Z"/>
+                <w:ins w:id="7" w:author="Tulchinskaya, Gaby (NIH/NCI) [C]" w:date="2017-06-27T15:13:00Z"/>
               </w:rPr>
             </w:pPr>
-            <w:ins w:id="7" w:author="Tulchinskaya, Gaby (NIH/NCI) [C]" w:date="2017-06-27T15:13:00Z">
+            <w:ins w:id="8" w:author="Tulchinskaya, Gaby (NIH/NCI) [C]" w:date="2017-06-27T15:13:00Z">
               <w:r>
                 <w:t>G. Tulchinskaya</w:t>
               </w:r>
@@ -928,15 +936,15 @@
               <w:pStyle w:val="Cell"/>
               <w:widowControl w:val="0"/>
               <w:rPr>
-                <w:ins w:id="8" w:author="Tulchinskaya, Gaby (NIH/NCI) [C]" w:date="2017-06-27T15:13:00Z"/>
+                <w:ins w:id="9" w:author="Tulchinskaya, Gaby (NIH/NCI) [C]" w:date="2017-06-27T15:13:00Z"/>
               </w:rPr>
             </w:pPr>
-            <w:ins w:id="9" w:author="Tulchinskaya, Gaby (NIH/NCI) [C]" w:date="2017-06-27T15:13:00Z">
+            <w:ins w:id="10" w:author="Tulchinskaya, Gaby (NIH/NCI) [C]" w:date="2017-06-27T15:13:00Z">
               <w:r>
                 <w:t xml:space="preserve">Modified the text for e-mail </w:t>
               </w:r>
             </w:ins>
-            <w:ins w:id="10" w:author="Tulchinskaya, Gaby (NIH/NCI) [C]" w:date="2017-06-27T15:14:00Z">
+            <w:ins w:id="11" w:author="Tulchinskaya, Gaby (NIH/NCI) [C]" w:date="2017-06-27T15:14:00Z">
               <w:r>
                 <w:t>boilerplate to testers after it was provided by OGA.</w:t>
               </w:r>
@@ -947,7 +955,7 @@
       <w:tr>
         <w:trPr>
           <w:cantSplit/>
-          <w:ins w:id="11" w:author="Tulchinskaya, Gaby (NIH/NCI) [C]" w:date="2017-07-21T09:59:00Z"/>
+          <w:ins w:id="12" w:author="Tulchinskaya, Gaby (NIH/NCI) [C]" w:date="2017-07-21T09:59:00Z"/>
         </w:trPr>
         <w:tc>
           <w:tcPr>
@@ -960,10 +968,10 @@
               <w:widowControl w:val="0"/>
               <w:jc w:val="center"/>
               <w:rPr>
-                <w:ins w:id="12" w:author="Tulchinskaya, Gaby (NIH/NCI) [C]" w:date="2017-07-21T09:59:00Z"/>
+                <w:ins w:id="13" w:author="Tulchinskaya, Gaby (NIH/NCI) [C]" w:date="2017-07-21T09:59:00Z"/>
               </w:rPr>
             </w:pPr>
-            <w:ins w:id="13" w:author="Tulchinskaya, Gaby (NIH/NCI) [C]" w:date="2017-07-21T09:59:00Z">
+            <w:ins w:id="14" w:author="Tulchinskaya, Gaby (NIH/NCI) [C]" w:date="2017-07-21T09:59:00Z">
               <w:r>
                 <w:t>1.8</w:t>
               </w:r>
@@ -981,10 +989,10 @@
               <w:widowControl w:val="0"/>
               <w:jc w:val="center"/>
               <w:rPr>
-                <w:ins w:id="14" w:author="Tulchinskaya, Gaby (NIH/NCI) [C]" w:date="2017-07-21T09:59:00Z"/>
+                <w:ins w:id="15" w:author="Tulchinskaya, Gaby (NIH/NCI) [C]" w:date="2017-07-21T09:59:00Z"/>
               </w:rPr>
             </w:pPr>
-            <w:ins w:id="15" w:author="Tulchinskaya, Gaby (NIH/NCI) [C]" w:date="2017-07-21T09:59:00Z">
+            <w:ins w:id="16" w:author="Tulchinskaya, Gaby (NIH/NCI) [C]" w:date="2017-07-21T09:59:00Z">
               <w:r>
                 <w:t>7/21/2017</w:t>
               </w:r>
@@ -1001,10 +1009,10 @@
               <w:pStyle w:val="Cell"/>
               <w:widowControl w:val="0"/>
               <w:rPr>
-                <w:ins w:id="16" w:author="Tulchinskaya, Gaby (NIH/NCI) [C]" w:date="2017-07-21T09:59:00Z"/>
+                <w:ins w:id="17" w:author="Tulchinskaya, Gaby (NIH/NCI) [C]" w:date="2017-07-21T09:59:00Z"/>
               </w:rPr>
             </w:pPr>
-            <w:ins w:id="17" w:author="Tulchinskaya, Gaby (NIH/NCI) [C]" w:date="2017-07-21T09:59:00Z">
+            <w:ins w:id="18" w:author="Tulchinskaya, Gaby (NIH/NCI) [C]" w:date="2017-07-21T09:59:00Z">
               <w:r>
                 <w:t>G. Tulchinskaya</w:t>
               </w:r>
@@ -1022,20 +1030,12 @@
               <w:pStyle w:val="Cell"/>
               <w:widowControl w:val="0"/>
               <w:rPr>
-                <w:ins w:id="18" w:author="Tulchinskaya, Gaby (NIH/NCI) [C]" w:date="2017-07-21T09:59:00Z"/>
+                <w:ins w:id="19" w:author="Tulchinskaya, Gaby (NIH/NCI) [C]" w:date="2017-07-21T09:59:00Z"/>
               </w:rPr>
             </w:pPr>
-            <w:ins w:id="19" w:author="Tulchinskaya, Gaby (NIH/NCI) [C]" w:date="2017-07-21T09:59:00Z">
+            <w:ins w:id="20" w:author="Tulchinskaya, Gaby (NIH/NCI) [C]" w:date="2017-07-21T09:59:00Z">
               <w:r>
-                <w:t xml:space="preserve">Added </w:t>
-              </w:r>
-              <w:proofErr w:type="spellStart"/>
-              <w:r>
-                <w:t>req</w:t>
-              </w:r>
-              <w:proofErr w:type="spellEnd"/>
-              <w:r>
-                <w:t xml:space="preserve"> to sec. Non-functional requirements</w:t>
+                <w:t>Added req to sec. Non-functional requirements</w:t>
               </w:r>
             </w:ins>
           </w:p>
@@ -1044,7 +1044,7 @@
       <w:tr>
         <w:trPr>
           <w:cantSplit/>
-          <w:ins w:id="20" w:author="Tulchinskaya, Gaby (NIH/NCI) [C]" w:date="2017-07-31T11:23:00Z"/>
+          <w:ins w:id="21" w:author="Tulchinskaya, Gaby (NIH/NCI) [C]" w:date="2017-07-31T11:23:00Z"/>
         </w:trPr>
         <w:tc>
           <w:tcPr>
@@ -1057,10 +1057,10 @@
               <w:widowControl w:val="0"/>
               <w:jc w:val="center"/>
               <w:rPr>
-                <w:ins w:id="21" w:author="Tulchinskaya, Gaby (NIH/NCI) [C]" w:date="2017-07-31T11:23:00Z"/>
+                <w:ins w:id="22" w:author="Tulchinskaya, Gaby (NIH/NCI) [C]" w:date="2017-07-31T11:23:00Z"/>
               </w:rPr>
             </w:pPr>
-            <w:ins w:id="22" w:author="Tulchinskaya, Gaby (NIH/NCI) [C]" w:date="2017-07-31T11:23:00Z">
+            <w:ins w:id="23" w:author="Tulchinskaya, Gaby (NIH/NCI) [C]" w:date="2017-07-31T11:23:00Z">
               <w:r>
                 <w:t>1.9</w:t>
               </w:r>
@@ -1078,10 +1078,10 @@
               <w:widowControl w:val="0"/>
               <w:jc w:val="center"/>
               <w:rPr>
-                <w:ins w:id="23" w:author="Tulchinskaya, Gaby (NIH/NCI) [C]" w:date="2017-07-31T11:23:00Z"/>
+                <w:ins w:id="24" w:author="Tulchinskaya, Gaby (NIH/NCI) [C]" w:date="2017-07-31T11:23:00Z"/>
               </w:rPr>
             </w:pPr>
-            <w:ins w:id="24" w:author="Tulchinskaya, Gaby (NIH/NCI) [C]" w:date="2017-07-31T11:24:00Z">
+            <w:ins w:id="25" w:author="Tulchinskaya, Gaby (NIH/NCI) [C]" w:date="2017-07-31T11:24:00Z">
               <w:r>
                 <w:t>7/31/2017</w:t>
               </w:r>
@@ -1098,10 +1098,10 @@
               <w:pStyle w:val="Cell"/>
               <w:widowControl w:val="0"/>
               <w:rPr>
-                <w:ins w:id="25" w:author="Tulchinskaya, Gaby (NIH/NCI) [C]" w:date="2017-07-31T11:23:00Z"/>
+                <w:ins w:id="26" w:author="Tulchinskaya, Gaby (NIH/NCI) [C]" w:date="2017-07-31T11:23:00Z"/>
               </w:rPr>
             </w:pPr>
-            <w:ins w:id="26" w:author="Tulchinskaya, Gaby (NIH/NCI) [C]" w:date="2017-07-31T11:24:00Z">
+            <w:ins w:id="27" w:author="Tulchinskaya, Gaby (NIH/NCI) [C]" w:date="2017-07-31T11:24:00Z">
               <w:r>
                 <w:t>G. Tulchinskaya</w:t>
               </w:r>
@@ -1119,20 +1119,20 @@
               <w:pStyle w:val="Cell"/>
               <w:widowControl w:val="0"/>
               <w:rPr>
-                <w:ins w:id="27" w:author="Tulchinskaya, Gaby (NIH/NCI) [C]" w:date="2017-07-31T11:34:00Z"/>
+                <w:ins w:id="28" w:author="Tulchinskaya, Gaby (NIH/NCI) [C]" w:date="2017-07-31T11:34:00Z"/>
               </w:rPr>
             </w:pPr>
-            <w:ins w:id="28" w:author="Tulchinskaya, Gaby (NIH/NCI) [C]" w:date="2017-07-31T11:23:00Z">
+            <w:ins w:id="29" w:author="Tulchinskaya, Gaby (NIH/NCI) [C]" w:date="2017-07-31T11:23:00Z">
               <w:r>
                 <w:t xml:space="preserve">Added success messages text to sec. </w:t>
               </w:r>
             </w:ins>
-            <w:ins w:id="29" w:author="Tulchinskaya, Gaby (NIH/NCI) [C]" w:date="2017-07-31T11:24:00Z">
+            <w:ins w:id="30" w:author="Tulchinskaya, Gaby (NIH/NCI) [C]" w:date="2017-07-31T11:24:00Z">
               <w:r>
                 <w:t>“</w:t>
               </w:r>
             </w:ins>
-            <w:ins w:id="30" w:author="Tulchinskaya, Gaby (NIH/NCI) [C]" w:date="2017-07-31T11:23:00Z">
+            <w:ins w:id="31" w:author="Tulchinskaya, Gaby (NIH/NCI) [C]" w:date="2017-07-31T11:23:00Z">
               <w:r>
                 <w:t>For a user with Draft Viewer and/or Draft</w:t>
               </w:r>
@@ -1143,7 +1143,7 @@
                 <w:t>role</w:t>
               </w:r>
             </w:ins>
-            <w:ins w:id="31" w:author="Tulchinskaya, Gaby (NIH/NCI) [C]" w:date="2017-07-31T11:24:00Z">
+            <w:ins w:id="32" w:author="Tulchinskaya, Gaby (NIH/NCI) [C]" w:date="2017-07-31T11:24:00Z">
               <w:r>
                 <w:t>”</w:t>
               </w:r>
@@ -1154,7 +1154,7 @@
               <w:pStyle w:val="Cell"/>
               <w:widowControl w:val="0"/>
               <w:rPr>
-                <w:ins w:id="32" w:author="Tulchinskaya, Gaby (NIH/NCI) [C]" w:date="2017-07-31T11:34:00Z"/>
+                <w:ins w:id="33" w:author="Tulchinskaya, Gaby (NIH/NCI) [C]" w:date="2017-07-31T11:34:00Z"/>
               </w:rPr>
             </w:pPr>
           </w:p>
@@ -1163,10 +1163,10 @@
               <w:pStyle w:val="Cell"/>
               <w:widowControl w:val="0"/>
               <w:rPr>
-                <w:ins w:id="33" w:author="Tulchinskaya, Gaby (NIH/NCI) [C]" w:date="2017-07-31T11:23:00Z"/>
+                <w:ins w:id="34" w:author="Tulchinskaya, Gaby (NIH/NCI) [C]" w:date="2017-07-31T11:23:00Z"/>
               </w:rPr>
             </w:pPr>
-            <w:ins w:id="34" w:author="Tulchinskaya, Gaby (NIH/NCI) [C]" w:date="2017-07-31T11:34:00Z">
+            <w:ins w:id="35" w:author="Tulchinskaya, Gaby (NIH/NCI) [C]" w:date="2017-07-31T11:34:00Z">
               <w:r>
                 <w:t>Added the rule to sec. Review &amp; Test Draft Module Screen Data elements</w:t>
               </w:r>
@@ -1177,7 +1177,7 @@
       <w:tr>
         <w:trPr>
           <w:cantSplit/>
-          <w:ins w:id="35" w:author="Tulchinskaya, Gaby (NIH/NCI) [C]" w:date="2017-08-01T15:20:00Z"/>
+          <w:ins w:id="36" w:author="Tulchinskaya, Gaby (NIH/NCI) [C]" w:date="2017-08-01T15:20:00Z"/>
         </w:trPr>
         <w:tc>
           <w:tcPr>
@@ -1190,10 +1190,10 @@
               <w:widowControl w:val="0"/>
               <w:jc w:val="center"/>
               <w:rPr>
-                <w:ins w:id="36" w:author="Tulchinskaya, Gaby (NIH/NCI) [C]" w:date="2017-08-01T15:20:00Z"/>
+                <w:ins w:id="37" w:author="Tulchinskaya, Gaby (NIH/NCI) [C]" w:date="2017-08-01T15:20:00Z"/>
               </w:rPr>
             </w:pPr>
-            <w:ins w:id="37" w:author="Tulchinskaya, Gaby (NIH/NCI) [C]" w:date="2017-08-01T15:20:00Z">
+            <w:ins w:id="38" w:author="Tulchinskaya, Gaby (NIH/NCI) [C]" w:date="2017-08-01T15:20:00Z">
               <w:r>
                 <w:t>2.0</w:t>
               </w:r>
@@ -1211,10 +1211,10 @@
               <w:widowControl w:val="0"/>
               <w:jc w:val="center"/>
               <w:rPr>
-                <w:ins w:id="38" w:author="Tulchinskaya, Gaby (NIH/NCI) [C]" w:date="2017-08-01T15:20:00Z"/>
+                <w:ins w:id="39" w:author="Tulchinskaya, Gaby (NIH/NCI) [C]" w:date="2017-08-01T15:20:00Z"/>
               </w:rPr>
             </w:pPr>
-            <w:ins w:id="39" w:author="Tulchinskaya, Gaby (NIH/NCI) [C]" w:date="2017-08-01T15:20:00Z">
+            <w:ins w:id="40" w:author="Tulchinskaya, Gaby (NIH/NCI) [C]" w:date="2017-08-01T15:20:00Z">
               <w:r>
                 <w:t>8/01/2017</w:t>
               </w:r>
@@ -1231,10 +1231,10 @@
               <w:pStyle w:val="Cell"/>
               <w:widowControl w:val="0"/>
               <w:rPr>
-                <w:ins w:id="40" w:author="Tulchinskaya, Gaby (NIH/NCI) [C]" w:date="2017-08-01T15:20:00Z"/>
+                <w:ins w:id="41" w:author="Tulchinskaya, Gaby (NIH/NCI) [C]" w:date="2017-08-01T15:20:00Z"/>
               </w:rPr>
             </w:pPr>
-            <w:ins w:id="41" w:author="Tulchinskaya, Gaby (NIH/NCI) [C]" w:date="2017-08-01T15:20:00Z">
+            <w:ins w:id="42" w:author="Tulchinskaya, Gaby (NIH/NCI) [C]" w:date="2017-08-01T15:20:00Z">
               <w:r>
                 <w:t>G. Tulchinskaya</w:t>
               </w:r>
@@ -1252,10 +1252,10 @@
               <w:pStyle w:val="Cell"/>
               <w:widowControl w:val="0"/>
               <w:rPr>
-                <w:ins w:id="42" w:author="Tulchinskaya, Gaby (NIH/NCI) [C]" w:date="2017-08-01T15:20:00Z"/>
+                <w:ins w:id="43" w:author="Tulchinskaya, Gaby (NIH/NCI) [C]" w:date="2017-08-01T15:20:00Z"/>
               </w:rPr>
             </w:pPr>
-            <w:ins w:id="43" w:author="Tulchinskaya, Gaby (NIH/NCI) [C]" w:date="2017-08-01T15:20:00Z">
+            <w:ins w:id="44" w:author="Tulchinskaya, Gaby (NIH/NCI) [C]" w:date="2017-08-01T15:20:00Z">
               <w:r>
                 <w:t>Updated after the demo to OGA:</w:t>
               </w:r>
@@ -1266,32 +1266,125 @@
               <w:pStyle w:val="Cell"/>
               <w:widowControl w:val="0"/>
               <w:rPr>
-                <w:ins w:id="44" w:author="Tulchinskaya, Gaby (NIH/NCI) [C]" w:date="2017-08-01T15:20:00Z"/>
+                <w:ins w:id="45" w:author="Tulchinskaya, Gaby (NIH/NCI) [C]" w:date="2017-08-01T15:20:00Z"/>
               </w:rPr>
             </w:pPr>
-            <w:ins w:id="45" w:author="Tulchinskaya, Gaby (NIH/NCI) [C]" w:date="2017-08-01T15:20:00Z">
+            <w:ins w:id="46" w:author="Tulchinskaya, Gaby (NIH/NCI) [C]" w:date="2017-08-01T15:20:00Z">
               <w:r>
                 <w:t xml:space="preserve">- </w:t>
               </w:r>
             </w:ins>
-            <w:ins w:id="46" w:author="Tulchinskaya, Gaby (NIH/NCI) [C]" w:date="2017-08-01T15:22:00Z">
+            <w:ins w:id="47" w:author="Tulchinskaya, Gaby (NIH/NCI) [C]" w:date="2017-08-01T15:22:00Z">
               <w:r>
-                <w:t xml:space="preserve">sec. </w:t>
+                <w:t>sec. Review and Test Greensheet Screen Data elements</w:t>
+              </w:r>
+            </w:ins>
+          </w:p>
+        </w:tc>
+      </w:tr>
+      <w:tr>
+        <w:trPr>
+          <w:cantSplit/>
+          <w:ins w:id="48" w:author="Tulchinskaya, Gaby (NIH/NCI) [C]" w:date="2017-08-10T17:15:00Z"/>
+        </w:trPr>
+        <w:tc>
+          <w:tcPr>
+            <w:tcW w:w="1099" w:type="dxa"/>
+            <w:vAlign w:val="center"/>
+          </w:tcPr>
+          <w:p>
+            <w:pPr>
+              <w:pStyle w:val="Cell"/>
+              <w:widowControl w:val="0"/>
+              <w:jc w:val="center"/>
+              <w:rPr>
+                <w:ins w:id="49" w:author="Tulchinskaya, Gaby (NIH/NCI) [C]" w:date="2017-08-10T17:15:00Z"/>
+              </w:rPr>
+            </w:pPr>
+            <w:ins w:id="50" w:author="Tulchinskaya, Gaby (NIH/NCI) [C]" w:date="2017-08-10T17:15:00Z">
+              <w:r>
+                <w:t>2.1</w:t>
+              </w:r>
+            </w:ins>
+          </w:p>
+        </w:tc>
+        <w:tc>
+          <w:tcPr>
+            <w:tcW w:w="1311" w:type="dxa"/>
+            <w:vAlign w:val="center"/>
+          </w:tcPr>
+          <w:p>
+            <w:pPr>
+              <w:pStyle w:val="Cell"/>
+              <w:widowControl w:val="0"/>
+              <w:jc w:val="center"/>
+              <w:rPr>
+                <w:ins w:id="51" w:author="Tulchinskaya, Gaby (NIH/NCI) [C]" w:date="2017-08-10T17:15:00Z"/>
+              </w:rPr>
+            </w:pPr>
+            <w:ins w:id="52" w:author="Tulchinskaya, Gaby (NIH/NCI) [C]" w:date="2017-08-10T17:16:00Z">
+              <w:r>
+                <w:t>8/</w:t>
               </w:r>
               <w:r>
-                <w:t xml:space="preserve">Review and Test </w:t>
+                <w:t>1</w:t>
               </w:r>
-              <w:proofErr w:type="spellStart"/>
               <w:r>
-                <w:t>Greensheet</w:t>
+                <w:t>0</w:t>
               </w:r>
-              <w:proofErr w:type="spellEnd"/>
               <w:r>
-                <w:t xml:space="preserve"> Screen Data elements</w:t>
+                <w:t>/2017</w:t>
               </w:r>
             </w:ins>
           </w:p>
         </w:tc>
+        <w:tc>
+          <w:tcPr>
+            <w:tcW w:w="1593" w:type="dxa"/>
+            <w:vAlign w:val="center"/>
+          </w:tcPr>
+          <w:p>
+            <w:pPr>
+              <w:pStyle w:val="Cell"/>
+              <w:widowControl w:val="0"/>
+              <w:rPr>
+                <w:ins w:id="53" w:author="Tulchinskaya, Gaby (NIH/NCI) [C]" w:date="2017-08-10T17:15:00Z"/>
+              </w:rPr>
+            </w:pPr>
+            <w:ins w:id="54" w:author="Tulchinskaya, Gaby (NIH/NCI) [C]" w:date="2017-08-10T17:16:00Z">
+              <w:r>
+                <w:t>G. Tulchinskaya</w:t>
+              </w:r>
+            </w:ins>
+          </w:p>
+        </w:tc>
+        <w:tc>
+          <w:tcPr>
+            <w:tcW w:w="5443" w:type="dxa"/>
+            <w:gridSpan w:val="2"/>
+            <w:vAlign w:val="center"/>
+          </w:tcPr>
+          <w:p>
+            <w:pPr>
+              <w:pStyle w:val="Cell"/>
+              <w:widowControl w:val="0"/>
+              <w:rPr>
+                <w:ins w:id="55" w:author="Tulchinskaya, Gaby (NIH/NCI) [C]" w:date="2017-08-10T17:15:00Z"/>
+              </w:rPr>
+            </w:pPr>
+            <w:ins w:id="56" w:author="Tulchinskaya, Gaby (NIH/NCI) [C]" w:date="2017-08-10T17:21:00Z">
+              <w:r>
+                <w:t>Updated sec. “</w:t>
+              </w:r>
+              <w:r>
+                <w:t>Review &amp; Test Draft Module Screen Data elements</w:t>
+              </w:r>
+              <w:r>
+                <w:t>” (disabling Promote and Reject buttons)</w:t>
+              </w:r>
+            </w:ins>
+          </w:p>
+        </w:tc>
       </w:tr>
     </w:tbl>
     <w:p>
@@ -1301,6 +1394,8 @@
       <w:r>
         <w:t>Reference Documents</w:t>
       </w:r>
+      <w:bookmarkStart w:id="57" w:name="_GoBack"/>
+      <w:bookmarkEnd w:id="57"/>
     </w:p>
     <w:p>
       <w:pPr>
@@ -3212,14 +3307,7 @@
             <w:noProof/>
             <w:webHidden/>
           </w:rPr>
-          <w:t>1</w:t>
-        </w:r>
-        <w:r>
-          <w:rPr>
-            <w:noProof/>
-            <w:webHidden/>
-          </w:rPr>
-          <w:t>4</w:t>
+          <w:t>14</w:t>
         </w:r>
         <w:r>
           <w:rPr>
@@ -3861,12 +3949,12 @@
       <w:r>
         <w:br w:type="page"/>
       </w:r>
-      <w:bookmarkStart w:id="47" w:name="_Toc484078185"/>
+      <w:bookmarkStart w:id="58" w:name="_Toc484078185"/>
       <w:r>
         <w:lastRenderedPageBreak/>
         <w:t>Document scope</w:t>
       </w:r>
-      <w:bookmarkEnd w:id="47"/>
+      <w:bookmarkEnd w:id="58"/>
     </w:p>
     <w:p>
       <w:pPr>
@@ -3927,11 +4015,11 @@
       <w:pPr>
         <w:pStyle w:val="Heading1"/>
       </w:pPr>
-      <w:bookmarkStart w:id="48" w:name="_Toc484078186"/>
+      <w:bookmarkStart w:id="59" w:name="_Toc484078186"/>
       <w:r>
         <w:t>Business Need Description</w:t>
       </w:r>
-      <w:bookmarkEnd w:id="48"/>
+      <w:bookmarkEnd w:id="59"/>
     </w:p>
     <w:p>
       <w:pPr>
@@ -3960,23 +4048,7 @@
           <w:sz w:val="20"/>
           <w:szCs w:val="20"/>
         </w:rPr>
-        <w:t xml:space="preserve">allows grants administration personnel to directly specify, modify and deploy </w:t>
-      </w:r>
-      <w:proofErr w:type="spellStart"/>
-      <w:r>
-        <w:rPr>
-          <w:sz w:val="20"/>
-          <w:szCs w:val="20"/>
-        </w:rPr>
-        <w:t>greensheets</w:t>
-      </w:r>
-      <w:proofErr w:type="spellEnd"/>
-      <w:r>
-        <w:rPr>
-          <w:sz w:val="20"/>
-          <w:szCs w:val="20"/>
-        </w:rPr>
-        <w:t xml:space="preserve"> questionnaires. Within Form Builder</w:t>
+        <w:t>allows grants administration personnel to directly specify, modify and deploy greensheets questionnaires. Within Form Builder</w:t>
       </w:r>
       <w:r>
         <w:rPr>
@@ -4060,23 +4132,7 @@
           <w:sz w:val="20"/>
           <w:szCs w:val="20"/>
         </w:rPr>
-        <w:t xml:space="preserve">s from Form Builder to </w:t>
-      </w:r>
-      <w:proofErr w:type="spellStart"/>
-      <w:r>
-        <w:rPr>
-          <w:sz w:val="20"/>
-          <w:szCs w:val="20"/>
-        </w:rPr>
-        <w:t>Greensheets</w:t>
-      </w:r>
-      <w:proofErr w:type="spellEnd"/>
-      <w:r>
-        <w:rPr>
-          <w:sz w:val="20"/>
-          <w:szCs w:val="20"/>
-        </w:rPr>
-        <w:t xml:space="preserve"> is always at the level of a Module. </w:t>
+        <w:t xml:space="preserve">s from Form Builder to Greensheets is always at the level of a Module. </w:t>
       </w:r>
     </w:p>
     <w:p>
@@ -4115,7 +4171,7 @@
           <v:shape id="_x0000_i1025" type="#_x0000_t75" style="width:467.5pt;height:218.5pt" o:ole="">
             <v:imagedata r:id="rId16" o:title=""/>
           </v:shape>
-          <o:OLEObject Type="Embed" ProgID="Visio.Drawing.11" ShapeID="_x0000_i1025" DrawAspect="Content" ObjectID="_1563106210" r:id="rId17"/>
+          <o:OLEObject Type="Embed" ProgID="Visio.Drawing.11" ShapeID="_x0000_i1025" DrawAspect="Content" ObjectID="_1563890907" r:id="rId17"/>
         </w:object>
       </w:r>
     </w:p>
@@ -4175,47 +4231,47 @@
       <w:r>
         <w:t xml:space="preserve">, sec. </w:t>
       </w:r>
-      <w:bookmarkStart w:id="49" w:name="_Toc464140073"/>
+      <w:bookmarkStart w:id="60" w:name="_Toc464140073"/>
       <w:r>
         <w:t>Dependencies with other systems</w:t>
       </w:r>
-      <w:bookmarkEnd w:id="49"/>
+      <w:bookmarkEnd w:id="60"/>
       <w:r>
         <w:t xml:space="preserve"> =&gt; </w:t>
       </w:r>
-      <w:bookmarkStart w:id="50" w:name="_Toc464140074"/>
+      <w:bookmarkStart w:id="61" w:name="_Toc464140074"/>
       <w:r>
         <w:t>Significant dependencies</w:t>
       </w:r>
-      <w:bookmarkEnd w:id="50"/>
+      <w:bookmarkEnd w:id="61"/>
       <w:r>
         <w:t xml:space="preserve"> =&gt; </w:t>
       </w:r>
-      <w:bookmarkStart w:id="51" w:name="_Toc464140075"/>
+      <w:bookmarkStart w:id="62" w:name="_Toc464140075"/>
       <w:r>
         <w:t>Form Builder – changes for re-design</w:t>
       </w:r>
-      <w:bookmarkEnd w:id="51"/>
+      <w:bookmarkEnd w:id="62"/>
     </w:p>
     <w:p>
       <w:pPr>
         <w:pStyle w:val="Heading1"/>
       </w:pPr>
-      <w:bookmarkStart w:id="52" w:name="_Toc484078187"/>
+      <w:bookmarkStart w:id="63" w:name="_Toc484078187"/>
       <w:r>
         <w:t>User roles</w:t>
       </w:r>
-      <w:bookmarkEnd w:id="52"/>
+      <w:bookmarkEnd w:id="63"/>
     </w:p>
     <w:p>
       <w:pPr>
         <w:pStyle w:val="Heading2"/>
       </w:pPr>
-      <w:bookmarkStart w:id="53" w:name="_Toc484078188"/>
+      <w:bookmarkStart w:id="64" w:name="_Toc484078188"/>
       <w:r>
         <w:t>Before re-design:</w:t>
       </w:r>
-      <w:bookmarkEnd w:id="53"/>
+      <w:bookmarkEnd w:id="64"/>
       <w:r>
         <w:t xml:space="preserve"> </w:t>
       </w:r>
@@ -4225,15 +4281,7 @@
         <w:pStyle w:val="BodyText"/>
       </w:pPr>
       <w:r>
-        <w:t xml:space="preserve">Before re-design similar, much more limited functionality existed in </w:t>
-      </w:r>
-      <w:proofErr w:type="spellStart"/>
-      <w:r>
-        <w:t>Greensheets</w:t>
-      </w:r>
-      <w:proofErr w:type="spellEnd"/>
-      <w:r>
-        <w:t xml:space="preserve"> system. Two roles had access to the draft area:</w:t>
+        <w:t>Before re-design similar, much more limited functionality existed in Greensheets system. Two roles had access to the draft area:</w:t>
       </w:r>
     </w:p>
     <w:p>
@@ -4253,15 +4301,7 @@
         <w:t>GS_DV</w:t>
       </w:r>
       <w:r>
-        <w:t xml:space="preserve"> role) – had ability to review draft </w:t>
-      </w:r>
-      <w:proofErr w:type="spellStart"/>
-      <w:r>
-        <w:t>greensheets</w:t>
-      </w:r>
-      <w:proofErr w:type="spellEnd"/>
-      <w:r>
-        <w:t xml:space="preserve"> in the module</w:t>
+        <w:t xml:space="preserve"> role) – had ability to review draft greensheets in the module</w:t>
       </w:r>
       <w:r>
         <w:t>, exported</w:t>
@@ -4305,15 +4345,7 @@
         </w:numPr>
       </w:pPr>
       <w:r>
-        <w:t xml:space="preserve">Review draft </w:t>
-      </w:r>
-      <w:proofErr w:type="spellStart"/>
-      <w:r>
-        <w:t>greensheets</w:t>
-      </w:r>
-      <w:proofErr w:type="spellEnd"/>
-      <w:r>
-        <w:t xml:space="preserve"> in the module</w:t>
+        <w:t>Review draft greensheets in the module</w:t>
       </w:r>
       <w:r>
         <w:t>, exported</w:t>
@@ -4351,7 +4383,7 @@
       <w:pPr>
         <w:pStyle w:val="Heading2"/>
       </w:pPr>
-      <w:bookmarkStart w:id="54" w:name="_Toc484078189"/>
+      <w:bookmarkStart w:id="65" w:name="_Toc484078189"/>
       <w:r>
         <w:t xml:space="preserve">Changes </w:t>
       </w:r>
@@ -4361,33 +4393,17 @@
       <w:r>
         <w:t xml:space="preserve"> re-design:</w:t>
       </w:r>
-      <w:bookmarkEnd w:id="54"/>
-    </w:p>
-    <w:p>
-      <w:r>
-        <w:t xml:space="preserve">There is no connection between Form Builder roles and </w:t>
-      </w:r>
-      <w:proofErr w:type="spellStart"/>
-      <w:r>
-        <w:t>Greensheet</w:t>
-      </w:r>
-      <w:proofErr w:type="spellEnd"/>
-      <w:r>
-        <w:t xml:space="preserve"> roles. </w:t>
+      <w:bookmarkEnd w:id="65"/>
+    </w:p>
+    <w:p>
+      <w:r>
+        <w:t xml:space="preserve">There is no connection between Form Builder roles and Greensheet roles. </w:t>
       </w:r>
       <w:r>
         <w:t>OGA requested that a</w:t>
       </w:r>
       <w:r>
-        <w:t xml:space="preserve">ccess to </w:t>
-      </w:r>
-      <w:proofErr w:type="spellStart"/>
-      <w:r>
-        <w:t>Greensheets</w:t>
-      </w:r>
-      <w:proofErr w:type="spellEnd"/>
-      <w:r>
-        <w:t xml:space="preserve"> Draft Area should be provided to all users who have Author or Approver role in Form Builder.</w:t>
+        <w:t>ccess to Greensheets Draft Area should be provided to all users who have Author or Approver role in Form Builder.</w:t>
       </w:r>
       <w:r>
         <w:t xml:space="preserve"> </w:t>
@@ -4396,13 +4412,8 @@
         <w:t>OGA will provide the list of people and CBIIT will assign</w:t>
       </w:r>
       <w:r>
-        <w:t xml:space="preserve"> </w:t>
-      </w:r>
-      <w:proofErr w:type="spellStart"/>
-      <w:r>
-        <w:t>Greensheet</w:t>
-      </w:r>
-      <w:proofErr w:type="spellEnd"/>
+        <w:t xml:space="preserve"> Greensheet</w:t>
+      </w:r>
       <w:r>
         <w:t xml:space="preserve"> </w:t>
       </w:r>
@@ -4736,36 +4747,27 @@
       <w:r>
         <w:t>, sec.</w:t>
       </w:r>
-      <w:bookmarkStart w:id="55" w:name="_Toc464140061"/>
+      <w:bookmarkStart w:id="66" w:name="_Toc464140061"/>
       <w:r>
         <w:t xml:space="preserve"> </w:t>
       </w:r>
       <w:r>
         <w:t>GreenSheets users</w:t>
       </w:r>
-      <w:bookmarkEnd w:id="55"/>
+      <w:bookmarkEnd w:id="66"/>
       <w:r>
         <w:t xml:space="preserve"> =&gt; </w:t>
       </w:r>
-      <w:bookmarkStart w:id="56" w:name="_Toc464140062"/>
+      <w:bookmarkStart w:id="67" w:name="_Toc464140062"/>
       <w:r>
         <w:t>User roles</w:t>
       </w:r>
-      <w:bookmarkEnd w:id="56"/>
-    </w:p>
-    <w:p>
-      <w:r>
-        <w:t xml:space="preserve">The system should NOT impose any restrictions on testing (e.g. Program Director can test Specialist </w:t>
-      </w:r>
-      <w:proofErr w:type="spellStart"/>
-      <w:r>
-        <w:t>greensheet</w:t>
-      </w:r>
-      <w:proofErr w:type="spellEnd"/>
-      <w:r>
-        <w:t xml:space="preserve"> and Specialist can test Program </w:t>
-      </w:r>
-      <w:proofErr w:type="spellStart"/>
+      <w:bookmarkEnd w:id="67"/>
+    </w:p>
+    <w:p>
+      <w:r>
+        <w:t xml:space="preserve">The system should NOT impose any restrictions on testing (e.g. Program Director can test Specialist greensheet and Specialist can test Program </w:t>
+      </w:r>
       <w:r>
         <w:t>gr</w:t>
       </w:r>
@@ -4775,25 +4777,8 @@
       <w:r>
         <w:t>ensheet</w:t>
       </w:r>
-      <w:proofErr w:type="spellEnd"/>
-      <w:r>
-        <w:t xml:space="preserve"> and Draft Viewer/</w:t>
-      </w:r>
-      <w:proofErr w:type="spellStart"/>
-      <w:r>
-        <w:t>Administratior</w:t>
-      </w:r>
-      <w:proofErr w:type="spellEnd"/>
-      <w:r>
-        <w:t xml:space="preserve"> can test any </w:t>
-      </w:r>
-      <w:proofErr w:type="spellStart"/>
-      <w:r>
-        <w:t>greensheet</w:t>
-      </w:r>
-      <w:proofErr w:type="spellEnd"/>
-      <w:r>
-        <w:t>)</w:t>
+      <w:r>
+        <w:t xml:space="preserve"> and Draft Viewer/Administratior can test any greensheet)</w:t>
       </w:r>
       <w:r>
         <w:t xml:space="preserve">. OGA staff will be responsible for preventing such situations, but no system restrictions are needed. </w:t>
@@ -4807,15 +4792,7 @@
         <w:t>(s) to a specific from(s)</w:t>
       </w:r>
       <w:r>
-        <w:t xml:space="preserve">, and get access only to </w:t>
-      </w:r>
-      <w:proofErr w:type="spellStart"/>
-      <w:r>
-        <w:t>greensheet</w:t>
-      </w:r>
-      <w:proofErr w:type="spellEnd"/>
-      <w:r>
-        <w:t xml:space="preserve"> test page </w:t>
+        <w:t xml:space="preserve">, and get access only to greensheet test page </w:t>
       </w:r>
       <w:r>
         <w:t xml:space="preserve">for a corresponding from </w:t>
@@ -4950,17 +4927,17 @@
       <w:pPr>
         <w:pStyle w:val="Heading1"/>
       </w:pPr>
-      <w:bookmarkStart w:id="57" w:name="_Toc484078190"/>
+      <w:bookmarkStart w:id="68" w:name="_Toc484078190"/>
       <w:r>
         <w:t>Overall business flow description</w:t>
       </w:r>
-      <w:bookmarkEnd w:id="57"/>
+      <w:bookmarkEnd w:id="68"/>
     </w:p>
     <w:p>
       <w:pPr>
         <w:pStyle w:val="Heading2"/>
       </w:pPr>
-      <w:bookmarkStart w:id="58" w:name="_Toc484078191"/>
+      <w:bookmarkStart w:id="69" w:name="_Toc484078191"/>
       <w:r>
         <w:t xml:space="preserve">For </w:t>
       </w:r>
@@ -4988,7 +4965,7 @@
       <w:r>
         <w:t>role</w:t>
       </w:r>
-      <w:bookmarkEnd w:id="58"/>
+      <w:bookmarkEnd w:id="69"/>
     </w:p>
     <w:p>
       <w:r>
@@ -5325,25 +5302,7 @@
           <w:sz w:val="20"/>
           <w:szCs w:val="20"/>
         </w:rPr>
-        <w:t>Ability to see form name and related type/</w:t>
-      </w:r>
-      <w:proofErr w:type="spellStart"/>
-      <w:r>
-        <w:rPr>
-          <w:rFonts w:ascii="Arial" w:hAnsi="Arial"/>
-          <w:sz w:val="20"/>
-          <w:szCs w:val="20"/>
-        </w:rPr>
-        <w:t>mechs</w:t>
-      </w:r>
-      <w:proofErr w:type="spellEnd"/>
-      <w:r>
-        <w:rPr>
-          <w:rFonts w:ascii="Arial" w:hAnsi="Arial"/>
-          <w:sz w:val="20"/>
-          <w:szCs w:val="20"/>
-        </w:rPr>
-        <w:t xml:space="preserve"> </w:t>
+        <w:t xml:space="preserve">Ability to see form name and related type/mechs </w:t>
       </w:r>
     </w:p>
     <w:p>
@@ -5365,25 +5324,7 @@
           <w:sz w:val="20"/>
           <w:szCs w:val="20"/>
         </w:rPr>
-        <w:t>Ability to view what changed in the module (type/</w:t>
-      </w:r>
-      <w:proofErr w:type="spellStart"/>
-      <w:r>
-        <w:rPr>
-          <w:rFonts w:ascii="Arial" w:hAnsi="Arial"/>
-          <w:sz w:val="20"/>
-          <w:szCs w:val="20"/>
-        </w:rPr>
-        <w:t>mechs</w:t>
-      </w:r>
-      <w:proofErr w:type="spellEnd"/>
-      <w:r>
-        <w:rPr>
-          <w:rFonts w:ascii="Arial" w:hAnsi="Arial"/>
-          <w:sz w:val="20"/>
-          <w:szCs w:val="20"/>
-        </w:rPr>
-        <w:t xml:space="preserve"> added/deleted and forms changed) </w:t>
+        <w:t xml:space="preserve">Ability to view what changed in the module (type/mechs added/deleted and forms changed) </w:t>
       </w:r>
     </w:p>
     <w:p>
@@ -5473,18 +5414,8 @@
           <w:sz w:val="20"/>
           <w:szCs w:val="20"/>
         </w:rPr>
-        <w:t xml:space="preserve">Review and Test </w:t>
-      </w:r>
-      <w:proofErr w:type="spellStart"/>
-      <w:r>
-        <w:rPr>
-          <w:rFonts w:ascii="Arial" w:hAnsi="Arial"/>
-          <w:sz w:val="20"/>
-          <w:szCs w:val="20"/>
-        </w:rPr>
-        <w:t>Greensheet</w:t>
-      </w:r>
-      <w:proofErr w:type="spellEnd"/>
+        <w:t>Review and Test Greensheet</w:t>
+      </w:r>
       <w:r>
         <w:rPr>
           <w:rFonts w:ascii="Arial" w:hAnsi="Arial"/>
@@ -5518,7 +5449,7 @@
           <w:numId w:val="14"/>
         </w:numPr>
         <w:rPr>
-          <w:ins w:id="59" w:author="Tulchinskaya, Gaby (NIH/NCI) [C]" w:date="2017-07-31T11:22:00Z"/>
+          <w:ins w:id="70" w:author="Tulchinskaya, Gaby (NIH/NCI) [C]" w:date="2017-07-31T11:22:00Z"/>
           <w:rFonts w:ascii="Arial" w:hAnsi="Arial"/>
           <w:sz w:val="20"/>
           <w:szCs w:val="20"/>
@@ -5586,13 +5517,13 @@
         <w:pStyle w:val="ListParagraph"/>
         <w:ind w:left="360"/>
         <w:rPr>
-          <w:ins w:id="60" w:author="Tulchinskaya, Gaby (NIH/NCI) [C]" w:date="2017-07-31T11:23:00Z"/>
-          <w:rFonts w:ascii="Arial" w:hAnsi="Arial"/>
-          <w:sz w:val="20"/>
-          <w:szCs w:val="20"/>
-        </w:rPr>
-      </w:pPr>
-      <w:ins w:id="61" w:author="Tulchinskaya, Gaby (NIH/NCI) [C]" w:date="2017-07-31T11:22:00Z">
+          <w:ins w:id="71" w:author="Tulchinskaya, Gaby (NIH/NCI) [C]" w:date="2017-07-31T11:23:00Z"/>
+          <w:rFonts w:ascii="Arial" w:hAnsi="Arial"/>
+          <w:sz w:val="20"/>
+          <w:szCs w:val="20"/>
+        </w:rPr>
+      </w:pPr>
+      <w:ins w:id="72" w:author="Tulchinskaya, Gaby (NIH/NCI) [C]" w:date="2017-07-31T11:22:00Z">
         <w:r>
           <w:rPr>
             <w:rFonts w:ascii="Arial" w:hAnsi="Arial"/>
@@ -5602,7 +5533,7 @@
           <w:t xml:space="preserve">NOTE: </w:t>
         </w:r>
       </w:ins>
-      <w:ins w:id="62" w:author="Tulchinskaya, Gaby (NIH/NCI) [C]" w:date="2017-07-31T11:23:00Z">
+      <w:ins w:id="73" w:author="Tulchinskaya, Gaby (NIH/NCI) [C]" w:date="2017-07-31T11:23:00Z">
         <w:r>
           <w:rPr>
             <w:rFonts w:ascii="Arial" w:hAnsi="Arial"/>
@@ -5624,12 +5555,12 @@
     <w:p>
       <w:pPr>
         <w:rPr>
-          <w:ins w:id="63" w:author="Tulchinskaya, Gaby (NIH/NCI) [C]" w:date="2017-07-31T11:23:00Z"/>
+          <w:ins w:id="74" w:author="Tulchinskaya, Gaby (NIH/NCI) [C]" w:date="2017-07-31T11:23:00Z"/>
           <w:rFonts w:asciiTheme="minorHAnsi" w:hAnsiTheme="minorHAnsi" w:cstheme="minorBidi"/>
           <w:bCs w:val="0"/>
         </w:rPr>
       </w:pPr>
-      <w:ins w:id="64" w:author="Tulchinskaya, Gaby (NIH/NCI) [C]" w:date="2017-07-31T11:23:00Z">
+      <w:ins w:id="75" w:author="Tulchinskaya, Gaby (NIH/NCI) [C]" w:date="2017-07-31T11:23:00Z">
         <w:r>
           <w:rPr>
             <w:b/>
@@ -5650,10 +5581,10 @@
     <w:p>
       <w:pPr>
         <w:rPr>
-          <w:ins w:id="65" w:author="Tulchinskaya, Gaby (NIH/NCI) [C]" w:date="2017-07-31T11:23:00Z"/>
-        </w:rPr>
-      </w:pPr>
-      <w:ins w:id="66" w:author="Tulchinskaya, Gaby (NIH/NCI) [C]" w:date="2017-07-31T11:23:00Z">
+          <w:ins w:id="76" w:author="Tulchinskaya, Gaby (NIH/NCI) [C]" w:date="2017-07-31T11:23:00Z"/>
+        </w:rPr>
+      </w:pPr>
+      <w:ins w:id="77" w:author="Tulchinskaya, Gaby (NIH/NCI) [C]" w:date="2017-07-31T11:23:00Z">
         <w:r>
           <w:rPr>
             <w:b/>
@@ -5686,11 +5617,11 @@
       <w:pPr>
         <w:pStyle w:val="Heading3"/>
       </w:pPr>
-      <w:bookmarkStart w:id="67" w:name="_Toc484078192"/>
+      <w:bookmarkStart w:id="78" w:name="_Toc484078192"/>
       <w:r>
         <w:t>Email to testers</w:t>
       </w:r>
-      <w:bookmarkEnd w:id="67"/>
+      <w:bookmarkEnd w:id="78"/>
     </w:p>
     <w:p>
       <w:pPr>
@@ -5787,13 +5718,8 @@
         </w:numPr>
       </w:pPr>
       <w:r>
-        <w:t xml:space="preserve">Generate URL(s) to “Review and Test </w:t>
-      </w:r>
-      <w:proofErr w:type="spellStart"/>
-      <w:r>
-        <w:t>Greensheet</w:t>
-      </w:r>
-      <w:proofErr w:type="spellEnd"/>
+        <w:t>Generate URL(s) to “Review and Test Greensheet</w:t>
+      </w:r>
       <w:r>
         <w:t>”</w:t>
       </w:r>
@@ -5934,21 +5860,7 @@
         <w:rPr>
           <w:rFonts w:ascii="Arial Narrow" w:hAnsi="Arial Narrow"/>
         </w:rPr>
-        <w:t xml:space="preserve"> Request to review draft </w:t>
-      </w:r>
-      <w:proofErr w:type="spellStart"/>
-      <w:r>
-        <w:rPr>
-          <w:rFonts w:ascii="Arial Narrow" w:hAnsi="Arial Narrow"/>
-        </w:rPr>
-        <w:t>Greensheet</w:t>
-      </w:r>
-      <w:proofErr w:type="spellEnd"/>
-      <w:r>
-        <w:rPr>
-          <w:rFonts w:ascii="Arial Narrow" w:hAnsi="Arial Narrow"/>
-        </w:rPr>
-        <w:t xml:space="preserve"> forms</w:t>
+        <w:t xml:space="preserve"> Request to review draft Greensheet forms</w:t>
       </w:r>
     </w:p>
     <w:p>
@@ -6004,21 +5916,7 @@
         <w:rPr>
           <w:rFonts w:ascii="Arial Narrow" w:hAnsi="Arial Narrow"/>
         </w:rPr>
-        <w:t xml:space="preserve">You are being requested to review draft </w:t>
-      </w:r>
-      <w:proofErr w:type="spellStart"/>
-      <w:r>
-        <w:rPr>
-          <w:rFonts w:ascii="Arial Narrow" w:hAnsi="Arial Narrow"/>
-        </w:rPr>
-        <w:t>Greensheet</w:t>
-      </w:r>
-      <w:proofErr w:type="spellEnd"/>
-      <w:r>
-        <w:rPr>
-          <w:rFonts w:ascii="Arial Narrow" w:hAnsi="Arial Narrow"/>
-        </w:rPr>
-        <w:t xml:space="preserve"> forms and provide feedback, if any.  Please do so within 7 days from the date of this e-mail.</w:t>
+        <w:t>You are being requested to review draft Greensheet forms and provide feedback, if any.  Please do so within 7 days from the date of this e-mail.</w:t>
       </w:r>
     </w:p>
     <w:p>
@@ -6096,21 +5994,7 @@
         <w:rPr>
           <w:rFonts w:ascii="Arial Narrow" w:hAnsi="Arial Narrow"/>
         </w:rPr>
-        <w:t>&gt; - (form type) for &lt;list of type/</w:t>
-      </w:r>
-      <w:proofErr w:type="spellStart"/>
-      <w:r>
-        <w:rPr>
-          <w:rFonts w:ascii="Arial Narrow" w:hAnsi="Arial Narrow"/>
-        </w:rPr>
-        <w:t>mech</w:t>
-      </w:r>
-      <w:proofErr w:type="spellEnd"/>
-      <w:r>
-        <w:rPr>
-          <w:rFonts w:ascii="Arial Narrow" w:hAnsi="Arial Narrow"/>
-        </w:rPr>
-        <w:t xml:space="preserve"> combinations&gt; </w:t>
+        <w:t xml:space="preserve">&gt; - (form type) for &lt;list of type/mech combinations&gt; </w:t>
       </w:r>
     </w:p>
     <w:p>
@@ -6148,21 +6032,7 @@
         <w:rPr>
           <w:rFonts w:ascii="Arial Narrow" w:hAnsi="Arial Narrow"/>
         </w:rPr>
-        <w:t>&gt; - (form type) for &lt;list of type/</w:t>
-      </w:r>
-      <w:proofErr w:type="spellStart"/>
-      <w:r>
-        <w:rPr>
-          <w:rFonts w:ascii="Arial Narrow" w:hAnsi="Arial Narrow"/>
-        </w:rPr>
-        <w:t>mech</w:t>
-      </w:r>
-      <w:proofErr w:type="spellEnd"/>
-      <w:r>
-        <w:rPr>
-          <w:rFonts w:ascii="Arial Narrow" w:hAnsi="Arial Narrow"/>
-        </w:rPr>
-        <w:t xml:space="preserve"> combinations&gt;</w:t>
+        <w:t>&gt; - (form type) for &lt;list of type/mech combinations&gt;</w:t>
       </w:r>
     </w:p>
     <w:p>
@@ -6193,17 +6063,8 @@
             <w:rStyle w:val="Hyperlink"/>
             <w:rFonts w:ascii="Arial Narrow" w:hAnsi="Arial Narrow"/>
           </w:rPr>
-          <w:t xml:space="preserve">NCI OGA </w:t>
-        </w:r>
-        <w:proofErr w:type="spellStart"/>
-        <w:r>
-          <w:rPr>
-            <w:rStyle w:val="Hyperlink"/>
-            <w:rFonts w:ascii="Arial Narrow" w:hAnsi="Arial Narrow"/>
-          </w:rPr>
-          <w:t>Greensheets</w:t>
-        </w:r>
-        <w:proofErr w:type="spellEnd"/>
+          <w:t>NCI OGA Greensheets</w:t>
+        </w:r>
       </w:hyperlink>
       <w:r>
         <w:rPr>
@@ -6318,7 +6179,7 @@
           </mc:Choice>
           <mc:Fallback>
             <w:pict>
-              <v:rect w14:anchorId="6BE59781" id="Rectangle 7" o:spid="_x0000_s1026" style="position:absolute;margin-left:0;margin-top:15.4pt;width:95.5pt;height:89.4pt;z-index:251665920;visibility:visible;mso-wrap-style:square;mso-width-percent:0;mso-height-percent:0;mso-wrap-distance-left:9pt;mso-wrap-distance-top:0;mso-wrap-distance-right:9pt;mso-wrap-distance-bottom:0;mso-position-horizontal:absolute;mso-position-horizontal-relative:margin;mso-position-vertical:absolute;mso-position-vertical-relative:text;mso-width-percent:0;mso-height-percent:0;mso-width-relative:margin;mso-height-relative:margin;v-text-anchor:middle" o:gfxdata="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" filled="f" strokecolor="red" strokeweight="2pt">
+              <v:rect w14:anchorId="1F35260E" id="Rectangle 7" o:spid="_x0000_s1026" style="position:absolute;margin-left:0;margin-top:15.4pt;width:95.5pt;height:89.4pt;z-index:251665920;visibility:visible;mso-wrap-style:square;mso-width-percent:0;mso-height-percent:0;mso-wrap-distance-left:9pt;mso-wrap-distance-top:0;mso-wrap-distance-right:9pt;mso-wrap-distance-bottom:0;mso-position-horizontal:absolute;mso-position-horizontal-relative:margin;mso-position-vertical:absolute;mso-position-vertical-relative:text;mso-width-percent:0;mso-height-percent:0;mso-width-relative:margin;mso-height-relative:margin;v-text-anchor:middle" o:gfxdata="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" filled="f" strokecolor="red" strokeweight="2pt">
                 <w10:wrap anchorx="margin"/>
               </v:rect>
             </w:pict>
@@ -6377,11 +6238,11 @@
       <w:pPr>
         <w:pStyle w:val="Heading2"/>
       </w:pPr>
-      <w:bookmarkStart w:id="68" w:name="_Toc484078193"/>
+      <w:bookmarkStart w:id="79" w:name="_Toc484078193"/>
       <w:r>
         <w:t>For a Tester</w:t>
       </w:r>
-      <w:bookmarkEnd w:id="68"/>
+      <w:bookmarkEnd w:id="79"/>
     </w:p>
     <w:p>
       <w:pPr>
@@ -6525,15 +6386,7 @@
         <w:pStyle w:val="BodyText"/>
       </w:pPr>
       <w:r>
-        <w:t xml:space="preserve">When user clicks the link, the system displays Review and Test </w:t>
-      </w:r>
-      <w:proofErr w:type="spellStart"/>
-      <w:r>
-        <w:t>Greensheet</w:t>
-      </w:r>
-      <w:proofErr w:type="spellEnd"/>
-      <w:r>
-        <w:t xml:space="preserve"> screen:</w:t>
+        <w:t>When user clicks the link, the system displays Review and Test Greensheet screen:</w:t>
       </w:r>
     </w:p>
     <w:p>
@@ -6617,22 +6470,14 @@
         <w:rPr>
           <w:b/>
         </w:rPr>
-        <w:t xml:space="preserve">est </w:t>
-      </w:r>
-      <w:proofErr w:type="spellStart"/>
+        <w:t>est G</w:t>
+      </w:r>
       <w:r>
         <w:rPr>
           <w:b/>
         </w:rPr>
-        <w:t>G</w:t>
-      </w:r>
-      <w:r>
-        <w:rPr>
-          <w:b/>
-        </w:rPr>
         <w:t>reensheet</w:t>
       </w:r>
-      <w:proofErr w:type="spellEnd"/>
       <w:r>
         <w:rPr>
           <w:b/>
@@ -6909,18 +6754,8 @@
           <w:sz w:val="20"/>
           <w:szCs w:val="20"/>
         </w:rPr>
-        <w:t xml:space="preserve">Reset </w:t>
-      </w:r>
-      <w:proofErr w:type="spellStart"/>
-      <w:r>
-        <w:rPr>
-          <w:rFonts w:ascii="Arial" w:hAnsi="Arial"/>
-          <w:sz w:val="20"/>
-          <w:szCs w:val="20"/>
-        </w:rPr>
-        <w:t>Grensheet</w:t>
-      </w:r>
-      <w:proofErr w:type="spellEnd"/>
+        <w:t>Reset Grensheet</w:t>
+      </w:r>
       <w:r>
         <w:rPr>
           <w:rFonts w:ascii="Arial" w:hAnsi="Arial"/>
@@ -7045,14 +6880,14 @@
           <w:noProof/>
         </w:rPr>
       </w:pPr>
-      <w:bookmarkStart w:id="69" w:name="_Toc484078194"/>
+      <w:bookmarkStart w:id="80" w:name="_Toc484078194"/>
       <w:r>
         <w:rPr>
           <w:noProof/>
         </w:rPr>
         <w:t>Review &amp; Test Draft Module functionality</w:t>
       </w:r>
-      <w:bookmarkEnd w:id="69"/>
+      <w:bookmarkEnd w:id="80"/>
     </w:p>
     <w:p>
       <w:r>
@@ -7164,25 +6999,7 @@
           <w:sz w:val="20"/>
           <w:szCs w:val="20"/>
         </w:rPr>
-        <w:t xml:space="preserve"> Form Builder, but not yet processed (promoted or rejected) in </w:t>
-      </w:r>
-      <w:proofErr w:type="spellStart"/>
-      <w:r>
-        <w:rPr>
-          <w:rFonts w:ascii="Arial" w:hAnsi="Arial"/>
-          <w:sz w:val="20"/>
-          <w:szCs w:val="20"/>
-        </w:rPr>
-        <w:t>Greensheets</w:t>
-      </w:r>
-      <w:proofErr w:type="spellEnd"/>
-      <w:r>
-        <w:rPr>
-          <w:rFonts w:ascii="Arial" w:hAnsi="Arial"/>
-          <w:sz w:val="20"/>
-          <w:szCs w:val="20"/>
-        </w:rPr>
-        <w:t xml:space="preserve"> (draft modules):</w:t>
+        <w:t xml:space="preserve"> Form Builder, but not yet processed (promoted or rejected) in Greensheets (draft modules):</w:t>
       </w:r>
     </w:p>
     <w:p>
@@ -7220,25 +7037,7 @@
           <w:sz w:val="20"/>
           <w:szCs w:val="20"/>
         </w:rPr>
-        <w:t xml:space="preserve"> Form Builder, but not yet processed (promoted or rejected) in </w:t>
-      </w:r>
-      <w:proofErr w:type="spellStart"/>
-      <w:r>
-        <w:rPr>
-          <w:rFonts w:ascii="Arial" w:hAnsi="Arial"/>
-          <w:sz w:val="20"/>
-          <w:szCs w:val="20"/>
-        </w:rPr>
-        <w:t>Greensheets</w:t>
-      </w:r>
-      <w:proofErr w:type="spellEnd"/>
-      <w:r>
-        <w:rPr>
-          <w:rFonts w:ascii="Arial" w:hAnsi="Arial"/>
-          <w:sz w:val="20"/>
-          <w:szCs w:val="20"/>
-        </w:rPr>
-        <w:t xml:space="preserve">, then </w:t>
+        <w:t xml:space="preserve"> Form Builder, but not yet processed (promoted or rejected) in Greensheets, then </w:t>
       </w:r>
       <w:r>
         <w:rPr>
@@ -7333,25 +7132,7 @@
           <w:sz w:val="20"/>
           <w:szCs w:val="20"/>
         </w:rPr>
-        <w:t xml:space="preserve"> Form Builder, but not yet processed (promoted or rejected) in </w:t>
-      </w:r>
-      <w:proofErr w:type="spellStart"/>
-      <w:r>
-        <w:rPr>
-          <w:rFonts w:ascii="Arial" w:hAnsi="Arial"/>
-          <w:sz w:val="20"/>
-          <w:szCs w:val="20"/>
-        </w:rPr>
-        <w:t>Greensheets</w:t>
-      </w:r>
-      <w:proofErr w:type="spellEnd"/>
-      <w:r>
-        <w:rPr>
-          <w:rFonts w:ascii="Arial" w:hAnsi="Arial"/>
-          <w:sz w:val="20"/>
-          <w:szCs w:val="20"/>
-        </w:rPr>
-        <w:t xml:space="preserve">, then </w:t>
+        <w:t xml:space="preserve"> Form Builder, but not yet processed (promoted or rejected) in Greensheets, then </w:t>
       </w:r>
       <w:r>
         <w:rPr>
@@ -7792,25 +7573,7 @@
           <w:sz w:val="20"/>
           <w:szCs w:val="20"/>
         </w:rPr>
-        <w:t xml:space="preserve">avigate to “Review and Test </w:t>
-      </w:r>
-      <w:proofErr w:type="spellStart"/>
-      <w:r>
-        <w:rPr>
-          <w:rFonts w:ascii="Arial" w:hAnsi="Arial"/>
-          <w:sz w:val="20"/>
-          <w:szCs w:val="20"/>
-        </w:rPr>
-        <w:t>Greensheet</w:t>
-      </w:r>
-      <w:proofErr w:type="spellEnd"/>
-      <w:r>
-        <w:rPr>
-          <w:rFonts w:ascii="Arial" w:hAnsi="Arial"/>
-          <w:sz w:val="20"/>
-          <w:szCs w:val="20"/>
-        </w:rPr>
-        <w:t xml:space="preserve">” </w:t>
+        <w:t xml:space="preserve">avigate to “Review and Test Greensheet” </w:t>
       </w:r>
       <w:r>
         <w:rPr>
@@ -7963,7 +7726,7 @@
           <w:noProof/>
         </w:rPr>
       </w:pPr>
-      <w:bookmarkStart w:id="70" w:name="_Toc484078195"/>
+      <w:bookmarkStart w:id="81" w:name="_Toc484078195"/>
       <w:r>
         <w:rPr>
           <w:noProof/>
@@ -7988,17 +7751,17 @@
         </w:rPr>
         <w:t>s</w:t>
       </w:r>
-      <w:bookmarkEnd w:id="70"/>
+      <w:bookmarkEnd w:id="81"/>
     </w:p>
     <w:p>
       <w:pPr>
         <w:pStyle w:val="Heading3"/>
       </w:pPr>
-      <w:bookmarkStart w:id="71" w:name="_Toc484078196"/>
+      <w:bookmarkStart w:id="82" w:name="_Toc484078196"/>
       <w:r>
         <w:t>General mockup for all modules, except Revision</w:t>
       </w:r>
-      <w:bookmarkEnd w:id="71"/>
+      <w:bookmarkEnd w:id="82"/>
     </w:p>
     <w:p>
       <w:pPr>
@@ -8049,11 +7812,11 @@
       <w:pPr>
         <w:pStyle w:val="Heading3"/>
       </w:pPr>
-      <w:bookmarkStart w:id="72" w:name="_Toc484078197"/>
+      <w:bookmarkStart w:id="83" w:name="_Toc484078197"/>
       <w:r>
         <w:t>“Existing Type/Mechanism combinations with no changes” section mockup</w:t>
       </w:r>
-      <w:bookmarkEnd w:id="72"/>
+      <w:bookmarkEnd w:id="83"/>
     </w:p>
     <w:p>
       <w:pPr>
@@ -8120,15 +7883,7 @@
         <w:pStyle w:val="BodyText"/>
       </w:pPr>
       <w:r>
-        <w:t xml:space="preserve">NOTE: For the forms in this section, the system will display “Review and Test </w:t>
-      </w:r>
-      <w:proofErr w:type="spellStart"/>
-      <w:r>
-        <w:t>Greensheet</w:t>
-      </w:r>
-      <w:proofErr w:type="spellEnd"/>
-      <w:r>
-        <w:t xml:space="preserve">” screen </w:t>
+        <w:t xml:space="preserve">NOTE: For the forms in this section, the system will display “Review and Test Greensheet” screen </w:t>
       </w:r>
       <w:r>
         <w:t xml:space="preserve">without “Testing Completed” button. All other functionality is the same. </w:t>
@@ -8141,12 +7896,12 @@
       <w:pPr>
         <w:pStyle w:val="Heading3"/>
       </w:pPr>
-      <w:bookmarkStart w:id="73" w:name="_Toc484078198"/>
+      <w:bookmarkStart w:id="84" w:name="_Toc484078198"/>
       <w:r>
         <w:lastRenderedPageBreak/>
         <w:t>Revision module mockup</w:t>
       </w:r>
-      <w:bookmarkEnd w:id="73"/>
+      <w:bookmarkEnd w:id="84"/>
     </w:p>
     <w:p>
       <w:pPr>
@@ -8201,10 +7956,10 @@
           <w:numId w:val="18"/>
         </w:numPr>
         <w:rPr>
-          <w:ins w:id="74" w:author="Tulchinskaya, Gaby (NIH/NCI) [C]" w:date="2017-07-31T11:32:00Z"/>
-        </w:rPr>
-      </w:pPr>
-      <w:bookmarkStart w:id="75" w:name="_Toc484078199"/>
+          <w:ins w:id="85" w:author="Tulchinskaya, Gaby (NIH/NCI) [C]" w:date="2017-07-31T11:32:00Z"/>
+        </w:rPr>
+      </w:pPr>
+      <w:bookmarkStart w:id="86" w:name="_Toc484078199"/>
       <w:r>
         <w:t xml:space="preserve">Review </w:t>
       </w:r>
@@ -8220,32 +7975,24 @@
       <w:r>
         <w:t>Module Screen Data elements</w:t>
       </w:r>
-      <w:bookmarkEnd w:id="75"/>
-    </w:p>
-    <w:p>
-      <w:pPr>
-        <w:rPr>
-          <w:ins w:id="76" w:author="Tulchinskaya, Gaby (NIH/NCI) [C]" w:date="2017-07-31T11:33:00Z"/>
+      <w:bookmarkEnd w:id="86"/>
+    </w:p>
+    <w:p>
+      <w:pPr>
+        <w:rPr>
+          <w:ins w:id="87" w:author="Tulchinskaya, Gaby (NIH/NCI) [C]" w:date="2017-07-31T11:33:00Z"/>
           <w:rFonts w:asciiTheme="minorHAnsi" w:hAnsiTheme="minorHAnsi" w:cstheme="minorBidi"/>
           <w:bCs w:val="0"/>
         </w:rPr>
       </w:pPr>
-      <w:ins w:id="77" w:author="Tulchinskaya, Gaby (NIH/NCI) [C]" w:date="2017-07-31T11:32:00Z">
+      <w:ins w:id="88" w:author="Tulchinskaya, Gaby (NIH/NCI) [C]" w:date="2017-07-31T11:32:00Z">
         <w:r>
           <w:t xml:space="preserve">Rule: </w:t>
         </w:r>
       </w:ins>
-      <w:ins w:id="78" w:author="Tulchinskaya, Gaby (NIH/NCI) [C]" w:date="2017-07-31T11:33:00Z">
-        <w:r>
-          <w:t>Display of Type/</w:t>
-        </w:r>
-        <w:proofErr w:type="spellStart"/>
-        <w:r>
-          <w:t>Mech</w:t>
-        </w:r>
-        <w:proofErr w:type="spellEnd"/>
-        <w:r>
-          <w:t xml:space="preserve"> list for the form </w:t>
+      <w:ins w:id="89" w:author="Tulchinskaya, Gaby (NIH/NCI) [C]" w:date="2017-07-31T11:33:00Z">
+        <w:r>
+          <w:t xml:space="preserve">Display of Type/Mech list for the form </w:t>
         </w:r>
       </w:ins>
     </w:p>
@@ -8261,20 +8008,12 @@
         <w:adjustRightInd/>
         <w:spacing w:after="0" w:line="240" w:lineRule="auto"/>
         <w:rPr>
-          <w:ins w:id="79" w:author="Tulchinskaya, Gaby (NIH/NCI) [C]" w:date="2017-07-31T11:33:00Z"/>
-        </w:rPr>
-      </w:pPr>
-      <w:ins w:id="80" w:author="Tulchinskaya, Gaby (NIH/NCI) [C]" w:date="2017-07-31T11:33:00Z">
-        <w:r>
-          <w:t xml:space="preserve">Group by </w:t>
-        </w:r>
-        <w:proofErr w:type="spellStart"/>
-        <w:r>
-          <w:t>mech</w:t>
-        </w:r>
-        <w:proofErr w:type="spellEnd"/>
-        <w:r>
-          <w:t>, within this group sort by type (e.g. 1/R01, 2/R01, 3R01)</w:t>
+          <w:ins w:id="90" w:author="Tulchinskaya, Gaby (NIH/NCI) [C]" w:date="2017-07-31T11:33:00Z"/>
+        </w:rPr>
+      </w:pPr>
+      <w:ins w:id="91" w:author="Tulchinskaya, Gaby (NIH/NCI) [C]" w:date="2017-07-31T11:33:00Z">
+        <w:r>
+          <w:t>Group by mech, within this group sort by type (e.g. 1/R01, 2/R01, 3R01)</w:t>
         </w:r>
       </w:ins>
     </w:p>
@@ -8290,42 +8029,21 @@
         <w:adjustRightInd/>
         <w:spacing w:after="0" w:line="240" w:lineRule="auto"/>
       </w:pPr>
-      <w:ins w:id="81" w:author="Tulchinskaya, Gaby (NIH/NCI) [C]" w:date="2017-07-31T11:33:00Z">
-        <w:r>
-          <w:t xml:space="preserve">If it’s more than one </w:t>
-        </w:r>
-        <w:proofErr w:type="spellStart"/>
-        <w:r>
-          <w:t>mech</w:t>
-        </w:r>
-        <w:proofErr w:type="spellEnd"/>
-        <w:r>
-          <w:t xml:space="preserve">, </w:t>
-        </w:r>
-        <w:proofErr w:type="spellStart"/>
-        <w:r>
-          <w:t>mech</w:t>
-        </w:r>
-        <w:proofErr w:type="spellEnd"/>
-        <w:r>
-          <w:t xml:space="preserve"> groups should be in alphabetical order. E.g. F…group should preside </w:t>
-        </w:r>
-        <w:proofErr w:type="spellStart"/>
-        <w:r>
-          <w:t>R..group</w:t>
+      <w:ins w:id="92" w:author="Tulchinskaya, Gaby (NIH/NCI) [C]" w:date="2017-07-31T11:33:00Z">
+        <w:r>
+          <w:t>If it’s more than one mech, mech groups should be in alphabetical order. E.g. F…group should preside R..group</w:t>
         </w:r>
       </w:ins>
-      <w:proofErr w:type="spellEnd"/>
     </w:p>
     <w:p>
       <w:pPr>
         <w:pStyle w:val="Heading3"/>
       </w:pPr>
-      <w:bookmarkStart w:id="82" w:name="_Toc484078200"/>
+      <w:bookmarkStart w:id="93" w:name="_Toc484078200"/>
       <w:r>
         <w:t>Applicable to all modules, except Revision</w:t>
       </w:r>
-      <w:bookmarkEnd w:id="82"/>
+      <w:bookmarkEnd w:id="93"/>
     </w:p>
     <w:tbl>
       <w:tblPr>
@@ -8485,14 +8203,53 @@
             <w:tcW w:w="2718" w:type="dxa"/>
           </w:tcPr>
           <w:p>
-            <w:r>
-              <w:t>Provided only to a user with Draft Admin role;</w:t>
-            </w:r>
-          </w:p>
-          <w:p>
+            <w:ins w:id="94" w:author="Tulchinskaya, Gaby (NIH/NCI) [C]" w:date="2017-08-10T17:18:00Z">
+              <w:r>
+                <w:t>Enabled</w:t>
+              </w:r>
+              <w:r>
+                <w:t xml:space="preserve"> </w:t>
+              </w:r>
+            </w:ins>
+            <w:r>
+              <w:t xml:space="preserve">only </w:t>
+            </w:r>
+            <w:ins w:id="95" w:author="Tulchinskaya, Gaby (NIH/NCI) [C]" w:date="2017-08-10T17:18:00Z">
+              <w:r>
+                <w:t>for</w:t>
+              </w:r>
+              <w:r>
+                <w:t xml:space="preserve"> </w:t>
+              </w:r>
+            </w:ins>
+            <w:r>
+              <w:t>a user with Draft Admin role;</w:t>
+            </w:r>
+          </w:p>
+          <w:p>
+            <w:pPr>
+              <w:rPr>
+                <w:ins w:id="96" w:author="Tulchinskaya, Gaby (NIH/NCI) [C]" w:date="2017-08-10T17:18:00Z"/>
+              </w:rPr>
+            </w:pPr>
             <w:r>
               <w:t>Displayed at the top and the bottom of the screen</w:t>
             </w:r>
+          </w:p>
+          <w:p>
+            <w:ins w:id="97" w:author="Tulchinskaya, Gaby (NIH/NCI) [C]" w:date="2017-08-10T17:18:00Z">
+              <w:r>
+                <w:t xml:space="preserve">If Disabled, </w:t>
+              </w:r>
+            </w:ins>
+            <w:ins w:id="98" w:author="Tulchinskaya, Gaby (NIH/NCI) [C]" w:date="2017-08-10T17:19:00Z">
+              <w:r>
+                <w:t xml:space="preserve">the </w:t>
+              </w:r>
+              <w:r>
+                <w:t>tooltip says:  "You must have Greensheets Draft Admin role to be able to promote or reject Draft Module"</w:t>
+              </w:r>
+            </w:ins>
           </w:p>
         </w:tc>
       </w:tr>
@@ -8532,14 +8289,49 @@
             <w:tcW w:w="2718" w:type="dxa"/>
           </w:tcPr>
           <w:p>
-            <w:r>
-              <w:t>Provided only to a user with Draft Admin role</w:t>
-            </w:r>
-          </w:p>
-          <w:p>
-            <w:r>
-              <w:t>Displayed at the top and the bottom of the screen</w:t>
-            </w:r>
+            <w:ins w:id="99" w:author="Tulchinskaya, Gaby (NIH/NCI) [C]" w:date="2017-08-10T17:20:00Z">
+              <w:r>
+                <w:t>Enabled</w:t>
+              </w:r>
+              <w:r>
+                <w:t xml:space="preserve"> </w:t>
+              </w:r>
+            </w:ins>
+            <w:r>
+              <w:t xml:space="preserve">only </w:t>
+            </w:r>
+            <w:ins w:id="100" w:author="Tulchinskaya, Gaby (NIH/NCI) [C]" w:date="2017-08-10T17:20:00Z">
+              <w:r>
+                <w:t>for</w:t>
+              </w:r>
+            </w:ins>
+            <w:r>
+              <w:t xml:space="preserve"> a user with Draft Admin role</w:t>
+            </w:r>
+          </w:p>
+          <w:p>
+            <w:pPr>
+              <w:rPr>
+                <w:ins w:id="101" w:author="Tulchinskaya, Gaby (NIH/NCI) [C]" w:date="2017-08-10T17:20:00Z"/>
+              </w:rPr>
+            </w:pPr>
+            <w:r>
+              <w:t xml:space="preserve">Displayed at the top and the </w:t>
+            </w:r>
+            <w:r>
+              <w:lastRenderedPageBreak/>
+              <w:t>bottom of the screen</w:t>
+            </w:r>
+          </w:p>
+          <w:p>
+            <w:ins w:id="102" w:author="Tulchinskaya, Gaby (NIH/NCI) [C]" w:date="2017-08-10T17:20:00Z">
+              <w:r>
+                <w:t xml:space="preserve">If Disabled, the </w:t>
+              </w:r>
+              <w:r>
+                <w:t>tooltip says:  "You must have Greensheets Draft Admin role to be able to promote or reject Draft Module"</w:t>
+              </w:r>
+            </w:ins>
           </w:p>
         </w:tc>
       </w:tr>
@@ -8552,6 +8344,7 @@
           </w:tcPr>
           <w:p>
             <w:r>
+              <w:lastRenderedPageBreak/>
               <w:t xml:space="preserve">Section: </w:t>
             </w:r>
             <w:r>
@@ -8589,7 +8382,6 @@
                 <w:sz w:val="20"/>
                 <w:szCs w:val="20"/>
               </w:rPr>
-              <w:lastRenderedPageBreak/>
               <w:t>Expanded by Default</w:t>
             </w:r>
           </w:p>
@@ -8619,7 +8411,6 @@
           </w:tcPr>
           <w:p>
             <w:r>
-              <w:lastRenderedPageBreak/>
               <w:t>Send email to Testers</w:t>
             </w:r>
           </w:p>
@@ -8840,15 +8631,7 @@
           </w:tcPr>
           <w:p>
             <w:r>
-              <w:t xml:space="preserve">Hyperlinked to Review and Test </w:t>
-            </w:r>
-            <w:proofErr w:type="spellStart"/>
-            <w:r>
-              <w:t>Greensheet</w:t>
-            </w:r>
-            <w:proofErr w:type="spellEnd"/>
-            <w:r>
-              <w:t xml:space="preserve"> screen for </w:t>
+              <w:t xml:space="preserve">Hyperlinked to Review and Test Greensheet screen for </w:t>
             </w:r>
             <w:r>
               <w:t xml:space="preserve">this </w:t>
@@ -8979,7 +8762,11 @@
           </w:tcPr>
           <w:p>
             <w:r>
-              <w:t>Set of Application type/Application mechanism combinations, that were deleted from this module in Form Builder</w:t>
+              <w:t xml:space="preserve">Set of Application type/Application mechanism combinations, that were </w:t>
+            </w:r>
+            <w:r>
+              <w:lastRenderedPageBreak/>
+              <w:t>deleted from this module in Form Builder</w:t>
             </w:r>
           </w:p>
         </w:tc>
@@ -8989,6 +8776,7 @@
           </w:tcPr>
           <w:p>
             <w:r>
+              <w:lastRenderedPageBreak/>
               <w:t>Read-only</w:t>
             </w:r>
           </w:p>
@@ -9070,11 +8858,7 @@
           </w:tcPr>
           <w:p>
             <w:r>
-              <w:t xml:space="preserve">Set of Application type/Application mechanism combinations, without any </w:t>
-            </w:r>
-            <w:r>
-              <w:lastRenderedPageBreak/>
-              <w:t>changes in this module in Form Builder</w:t>
+              <w:t>Set of Application type/Application mechanism combinations, without any changes in this module in Form Builder</w:t>
             </w:r>
           </w:p>
         </w:tc>
@@ -9084,7 +8868,6 @@
           </w:tcPr>
           <w:p>
             <w:r>
-              <w:lastRenderedPageBreak/>
               <w:t>Read-only</w:t>
             </w:r>
           </w:p>
@@ -9133,23 +8916,7 @@
           </w:tcPr>
           <w:p>
             <w:r>
-              <w:t xml:space="preserve">Hyperlinked to “Review and Test </w:t>
-            </w:r>
-            <w:proofErr w:type="spellStart"/>
-            <w:r>
-              <w:t>Greensheet</w:t>
-            </w:r>
-            <w:proofErr w:type="spellEnd"/>
-            <w:r>
-              <w:t xml:space="preserve">” screen for this form; For the forms in this section, the system will display “Review and Test </w:t>
-            </w:r>
-            <w:proofErr w:type="spellStart"/>
-            <w:r>
-              <w:t>Greensheet</w:t>
-            </w:r>
-            <w:proofErr w:type="spellEnd"/>
-            <w:r>
-              <w:t xml:space="preserve">” screen in read-only mode (there is no need to test forms without any changes)  </w:t>
+              <w:t xml:space="preserve">Hyperlinked to “Review and Test Greensheet” screen for this form; For the forms in this section, the system will display “Review and Test Greensheet” screen in read-only mode (there is no need to test forms without any changes)  </w:t>
             </w:r>
           </w:p>
         </w:tc>
@@ -9164,11 +8931,11 @@
       <w:pPr>
         <w:pStyle w:val="Heading3"/>
       </w:pPr>
-      <w:bookmarkStart w:id="83" w:name="_Toc484078201"/>
+      <w:bookmarkStart w:id="103" w:name="_Toc484078201"/>
       <w:r>
         <w:t>Applicable to Revision module</w:t>
       </w:r>
-      <w:bookmarkEnd w:id="83"/>
+      <w:bookmarkEnd w:id="103"/>
     </w:p>
     <w:p>
       <w:pPr>
@@ -9203,15 +8970,7 @@
               <w:t xml:space="preserve">Section: </w:t>
             </w:r>
             <w:r>
-              <w:t xml:space="preserve">Revision </w:t>
-            </w:r>
-            <w:proofErr w:type="spellStart"/>
-            <w:r>
-              <w:t>Greensheet</w:t>
-            </w:r>
-            <w:proofErr w:type="spellEnd"/>
-            <w:r>
-              <w:t xml:space="preserve"> Form</w:t>
+              <w:t>Revision Greensheet Form</w:t>
             </w:r>
           </w:p>
         </w:tc>
@@ -9373,15 +9132,7 @@
           </w:tcPr>
           <w:p>
             <w:r>
-              <w:t xml:space="preserve">Hyperlinked to Review and Test </w:t>
-            </w:r>
-            <w:proofErr w:type="spellStart"/>
-            <w:r>
-              <w:t>Greensheet</w:t>
-            </w:r>
-            <w:proofErr w:type="spellEnd"/>
-            <w:r>
-              <w:t xml:space="preserve"> screen for this form </w:t>
+              <w:t xml:space="preserve">Hyperlinked to Review and Test Greensheet screen for this form </w:t>
             </w:r>
           </w:p>
         </w:tc>
@@ -9456,7 +9207,11 @@
               <w:t xml:space="preserve"> Administrator </w:t>
             </w:r>
             <w:r>
-              <w:t>role =&gt; Email to testers</w:t>
+              <w:t xml:space="preserve">role =&gt; </w:t>
+            </w:r>
+            <w:r>
+              <w:lastRenderedPageBreak/>
+              <w:t>Email to testers</w:t>
             </w:r>
           </w:p>
         </w:tc>
@@ -9466,6 +9221,7 @@
           </w:tcPr>
           <w:p>
             <w:r>
+              <w:lastRenderedPageBreak/>
               <w:t>Button</w:t>
             </w:r>
           </w:p>
@@ -9494,24 +9250,24 @@
           <w:noProof/>
         </w:rPr>
       </w:pPr>
-      <w:bookmarkStart w:id="84" w:name="_Toc484078202"/>
+      <w:bookmarkStart w:id="104" w:name="_Toc484078202"/>
       <w:r>
         <w:rPr>
           <w:noProof/>
         </w:rPr>
         <w:t>Test Greensheet functionality</w:t>
       </w:r>
-      <w:bookmarkEnd w:id="84"/>
+      <w:bookmarkEnd w:id="104"/>
     </w:p>
     <w:p>
       <w:pPr>
         <w:pStyle w:val="Heading2"/>
       </w:pPr>
-      <w:bookmarkStart w:id="85" w:name="_Toc484078203"/>
+      <w:bookmarkStart w:id="105" w:name="_Toc484078203"/>
       <w:r>
         <w:t>“Test” flow of events</w:t>
       </w:r>
-      <w:bookmarkEnd w:id="85"/>
+      <w:bookmarkEnd w:id="105"/>
     </w:p>
     <w:p>
       <w:pPr>
@@ -9532,25 +9288,7 @@
           <w:sz w:val="20"/>
           <w:szCs w:val="20"/>
         </w:rPr>
-        <w:t xml:space="preserve">Actor navigates to Review and Test </w:t>
-      </w:r>
-      <w:proofErr w:type="spellStart"/>
-      <w:r>
-        <w:rPr>
-          <w:rFonts w:ascii="Arial" w:hAnsi="Arial"/>
-          <w:sz w:val="20"/>
-          <w:szCs w:val="20"/>
-        </w:rPr>
-        <w:t>Greensheet</w:t>
-      </w:r>
-      <w:proofErr w:type="spellEnd"/>
-      <w:r>
-        <w:rPr>
-          <w:rFonts w:ascii="Arial" w:hAnsi="Arial"/>
-          <w:sz w:val="20"/>
-          <w:szCs w:val="20"/>
-        </w:rPr>
-        <w:t xml:space="preserve"> page</w:t>
+        <w:t>Actor navigates to Review and Test Greensheet page</w:t>
       </w:r>
       <w:r>
         <w:rPr>
@@ -9610,7 +9348,6 @@
           <w:sz w:val="20"/>
           <w:szCs w:val="20"/>
         </w:rPr>
-        <w:lastRenderedPageBreak/>
         <w:t>If Actor navigated from “</w:t>
       </w:r>
       <w:r>
@@ -9777,25 +9514,7 @@
           <w:sz w:val="20"/>
           <w:szCs w:val="20"/>
         </w:rPr>
-        <w:t xml:space="preserve">: “Successfully Validated! The </w:t>
-      </w:r>
-      <w:proofErr w:type="spellStart"/>
-      <w:r>
-        <w:rPr>
-          <w:rFonts w:ascii="Arial" w:hAnsi="Arial"/>
-          <w:sz w:val="20"/>
-          <w:szCs w:val="20"/>
-        </w:rPr>
-        <w:t>greensheet</w:t>
-      </w:r>
-      <w:proofErr w:type="spellEnd"/>
-      <w:r>
-        <w:rPr>
-          <w:rFonts w:ascii="Arial" w:hAnsi="Arial"/>
-          <w:sz w:val="20"/>
-          <w:szCs w:val="20"/>
-        </w:rPr>
-        <w:t xml:space="preserve"> has been successfully validated.”</w:t>
+        <w:t>: “Successfully Validated! The greensheet has been successfully validated.”</w:t>
       </w:r>
     </w:p>
     <w:p>
@@ -9938,25 +9657,7 @@
           <w:sz w:val="20"/>
           <w:szCs w:val="20"/>
         </w:rPr>
-        <w:t xml:space="preserve">Success message is displayed on the “Review and Test </w:t>
-      </w:r>
-      <w:proofErr w:type="spellStart"/>
-      <w:r>
-        <w:rPr>
-          <w:rFonts w:ascii="Arial" w:hAnsi="Arial"/>
-          <w:sz w:val="20"/>
-          <w:szCs w:val="20"/>
-        </w:rPr>
-        <w:t>Greensheet</w:t>
-      </w:r>
-      <w:proofErr w:type="spellEnd"/>
-      <w:r>
-        <w:rPr>
-          <w:rFonts w:ascii="Arial" w:hAnsi="Arial"/>
-          <w:sz w:val="20"/>
-          <w:szCs w:val="20"/>
-        </w:rPr>
-        <w:t>” screen “Testing Completed: &lt;date&gt; &lt;time&gt;</w:t>
+        <w:t>Success message is displayed on the “Review and Test Greensheet” screen “Testing Completed: &lt;date&gt; &lt;time&gt;</w:t>
       </w:r>
     </w:p>
     <w:p>
@@ -10064,19 +9765,19 @@
         </w:rPr>
         <w:t xml:space="preserve">Sec. </w:t>
       </w:r>
-      <w:bookmarkStart w:id="86" w:name="_Toc481661897"/>
+      <w:bookmarkStart w:id="106" w:name="_Toc481661897"/>
       <w:r>
         <w:t>BUSINESS RULES and Corresponding Errors</w:t>
       </w:r>
-      <w:bookmarkEnd w:id="86"/>
+      <w:bookmarkEnd w:id="106"/>
       <w:r>
         <w:t xml:space="preserve"> =&gt; </w:t>
       </w:r>
-      <w:bookmarkStart w:id="87" w:name="_Toc481661898"/>
+      <w:bookmarkStart w:id="107" w:name="_Toc481661898"/>
       <w:r>
         <w:t>Display rules</w:t>
       </w:r>
-      <w:bookmarkEnd w:id="87"/>
+      <w:bookmarkEnd w:id="107"/>
       <w:r>
         <w:t xml:space="preserve"> =&gt; Expand/Collapse questions</w:t>
       </w:r>
@@ -10100,18 +9801,8 @@
           <w:sz w:val="20"/>
           <w:szCs w:val="20"/>
         </w:rPr>
-        <w:t xml:space="preserve">Reset </w:t>
-      </w:r>
-      <w:proofErr w:type="spellStart"/>
-      <w:r>
-        <w:rPr>
-          <w:rFonts w:ascii="Arial" w:hAnsi="Arial"/>
-          <w:sz w:val="20"/>
-          <w:szCs w:val="20"/>
-        </w:rPr>
-        <w:t>Grensheet</w:t>
-      </w:r>
-      <w:proofErr w:type="spellEnd"/>
+        <w:t>Reset Grensheet</w:t>
+      </w:r>
       <w:r>
         <w:rPr>
           <w:rFonts w:ascii="Arial" w:hAnsi="Arial"/>
@@ -10166,7 +9857,17 @@
             <w:sz w:val="20"/>
             <w:szCs w:val="20"/>
           </w:rPr>
-          <w:t>https://ncisvn.nci.nih.gov/svn/iscs/greensheets/Requirements/Use-cases/View%20and%20Manage%20a%20greensheet%20use-case_NEW.doc</w:t>
+          <w:t>https://ncisvn.nci.nih.gov/svn/iscs/greensheets/Requirements/Use-</w:t>
+        </w:r>
+        <w:r>
+          <w:rPr>
+            <w:rStyle w:val="Hyperlink"/>
+            <w:rFonts w:ascii="Arial" w:hAnsi="Arial"/>
+            <w:sz w:val="20"/>
+            <w:szCs w:val="20"/>
+          </w:rPr>
+          <w:lastRenderedPageBreak/>
+          <w:t>cases/View%20and%20Manage%20a%20greensheet%20use-case_NEW.doc</w:t>
         </w:r>
       </w:hyperlink>
       <w:r>
@@ -10184,25 +9885,7 @@
           <w:sz w:val="20"/>
           <w:szCs w:val="20"/>
         </w:rPr>
-        <w:t xml:space="preserve"> The difference we are not actually deleting a </w:t>
-      </w:r>
-      <w:proofErr w:type="spellStart"/>
-      <w:r>
-        <w:rPr>
-          <w:rFonts w:ascii="Arial" w:hAnsi="Arial"/>
-          <w:sz w:val="20"/>
-          <w:szCs w:val="20"/>
-        </w:rPr>
-        <w:t>greensheet</w:t>
-      </w:r>
-      <w:proofErr w:type="spellEnd"/>
-      <w:r>
-        <w:rPr>
-          <w:rFonts w:ascii="Arial" w:hAnsi="Arial"/>
-          <w:sz w:val="20"/>
-          <w:szCs w:val="20"/>
-        </w:rPr>
-        <w:t xml:space="preserve"> and not changing statuses, just deleting the answers.</w:t>
+        <w:t xml:space="preserve"> The difference we are not actually deleting a greensheet and not changing statuses, just deleting the answers.</w:t>
       </w:r>
     </w:p>
     <w:p>
@@ -10258,11 +9941,7 @@
         </w:numPr>
       </w:pPr>
       <w:r>
-        <w:t xml:space="preserve">If Actor navigated from “Existing Type/Mechanism Combinations With No Changes” </w:t>
-      </w:r>
-      <w:r>
-        <w:lastRenderedPageBreak/>
-        <w:t>section, then the “Testing Completed” button is not displayed. The rest of functionality is the same.</w:t>
+        <w:t>If Actor navigated from “Existing Type/Mechanism Combinations With No Changes” section, then the “Testing Completed” button is not displayed. The rest of functionality is the same.</w:t>
       </w:r>
     </w:p>
     <w:p>
@@ -10274,17 +9953,9 @@
       <w:pPr>
         <w:pStyle w:val="Heading2"/>
       </w:pPr>
-      <w:bookmarkStart w:id="88" w:name="_Toc484078204"/>
-      <w:r>
-        <w:t xml:space="preserve">Review and Test </w:t>
-      </w:r>
-      <w:proofErr w:type="spellStart"/>
-      <w:r>
-        <w:t>Greensheet</w:t>
-      </w:r>
-      <w:proofErr w:type="spellEnd"/>
-      <w:r>
-        <w:t xml:space="preserve"> </w:t>
+      <w:bookmarkStart w:id="108" w:name="_Toc484078204"/>
+      <w:r>
+        <w:t xml:space="preserve">Review and Test Greensheet </w:t>
       </w:r>
       <w:r>
         <w:t>s</w:t>
@@ -10292,7 +9963,7 @@
       <w:r>
         <w:t>creen mockup</w:t>
       </w:r>
-      <w:bookmarkEnd w:id="88"/>
+      <w:bookmarkEnd w:id="108"/>
     </w:p>
     <w:p>
       <w:r>
@@ -10341,14 +10012,14 @@
       <w:pPr>
         <w:pStyle w:val="Heading2"/>
       </w:pPr>
-      <w:bookmarkStart w:id="89" w:name="_Toc484078205"/>
+      <w:bookmarkStart w:id="109" w:name="_Toc484078205"/>
       <w:r>
         <w:t>Sub-questions</w:t>
       </w:r>
       <w:r>
         <w:t xml:space="preserve"> numbering</w:t>
       </w:r>
-      <w:bookmarkEnd w:id="89"/>
+      <w:bookmarkEnd w:id="109"/>
     </w:p>
     <w:p>
       <w:r>
@@ -10448,6 +10119,7 @@
         <w:rPr>
           <w:noProof/>
         </w:rPr>
+        <w:lastRenderedPageBreak/>
         <w:drawing>
           <wp:inline distT="0" distB="0" distL="0" distR="0" wp14:anchorId="6845B8D9" wp14:editId="6DEBCA1E">
             <wp:extent cx="5877531" cy="1310816"/>
@@ -10497,23 +10169,14 @@
       <w:pPr>
         <w:pStyle w:val="Heading2"/>
       </w:pPr>
-      <w:bookmarkStart w:id="90" w:name="_Toc484078206"/>
-      <w:r>
-        <w:lastRenderedPageBreak/>
-        <w:t xml:space="preserve">Review and Test </w:t>
-      </w:r>
-      <w:proofErr w:type="spellStart"/>
-      <w:r>
-        <w:t>Greensheet</w:t>
-      </w:r>
-      <w:proofErr w:type="spellEnd"/>
-      <w:r>
-        <w:t xml:space="preserve"> </w:t>
+      <w:bookmarkStart w:id="110" w:name="_Toc484078206"/>
+      <w:r>
+        <w:t xml:space="preserve">Review and Test Greensheet </w:t>
       </w:r>
       <w:r>
         <w:t>Screen Data elements</w:t>
       </w:r>
-      <w:bookmarkEnd w:id="90"/>
+      <w:bookmarkEnd w:id="110"/>
     </w:p>
     <w:tbl>
       <w:tblPr>
@@ -10629,13 +10292,8 @@
           </w:tcPr>
           <w:p>
             <w:r>
-              <w:t xml:space="preserve">Review and Test </w:t>
-            </w:r>
-            <w:proofErr w:type="spellStart"/>
-            <w:r>
-              <w:t>Greensheet</w:t>
-            </w:r>
-            <w:proofErr w:type="spellEnd"/>
+              <w:t>Review and Test Greensheet</w:t>
+            </w:r>
           </w:p>
         </w:tc>
         <w:tc>
@@ -10668,7 +10326,7 @@
       <w:tr>
         <w:trPr>
           <w:trHeight w:val="314"/>
-          <w:ins w:id="91" w:author="Tulchinskaya, Gaby (NIH/NCI) [C]" w:date="2017-08-01T15:21:00Z"/>
+          <w:ins w:id="111" w:author="Tulchinskaya, Gaby (NIH/NCI) [C]" w:date="2017-08-01T15:21:00Z"/>
         </w:trPr>
         <w:tc>
           <w:tcPr>
@@ -10677,10 +10335,10 @@
           <w:p>
             <w:pPr>
               <w:rPr>
-                <w:ins w:id="92" w:author="Tulchinskaya, Gaby (NIH/NCI) [C]" w:date="2017-08-01T15:21:00Z"/>
+                <w:ins w:id="112" w:author="Tulchinskaya, Gaby (NIH/NCI) [C]" w:date="2017-08-01T15:21:00Z"/>
               </w:rPr>
             </w:pPr>
-            <w:ins w:id="93" w:author="Tulchinskaya, Gaby (NIH/NCI) [C]" w:date="2017-08-01T15:22:00Z">
+            <w:ins w:id="113" w:author="Tulchinskaya, Gaby (NIH/NCI) [C]" w:date="2017-08-01T15:22:00Z">
               <w:r>
                 <w:t>Static text</w:t>
               </w:r>
@@ -10694,10 +10352,10 @@
           <w:p>
             <w:pPr>
               <w:rPr>
-                <w:ins w:id="94" w:author="Tulchinskaya, Gaby (NIH/NCI) [C]" w:date="2017-08-01T15:21:00Z"/>
+                <w:ins w:id="114" w:author="Tulchinskaya, Gaby (NIH/NCI) [C]" w:date="2017-08-01T15:21:00Z"/>
               </w:rPr>
             </w:pPr>
-            <w:ins w:id="95" w:author="Tulchinskaya, Gaby (NIH/NCI) [C]" w:date="2017-08-01T15:22:00Z">
+            <w:ins w:id="115" w:author="Tulchinskaya, Gaby (NIH/NCI) [C]" w:date="2017-08-01T15:22:00Z">
               <w:r>
                 <w:t>“</w:t>
               </w:r>
@@ -10708,16 +10366,7 @@
                   <w:szCs w:val="21"/>
                   <w:lang w:val="en"/>
                 </w:rPr>
-                <w:t>Comments and Attachments are disabled in Test Mode</w:t>
-              </w:r>
-              <w:r>
-                <w:rPr>
-                  <w:color w:val="333333"/>
-                  <w:sz w:val="21"/>
-                  <w:szCs w:val="21"/>
-                  <w:lang w:val="en"/>
-                </w:rPr>
-                <w:t>”</w:t>
+                <w:t>Comments and Attachments are disabled in Test Mode”</w:t>
               </w:r>
             </w:ins>
           </w:p>
@@ -10729,10 +10378,10 @@
           <w:p>
             <w:pPr>
               <w:rPr>
-                <w:ins w:id="96" w:author="Tulchinskaya, Gaby (NIH/NCI) [C]" w:date="2017-08-01T15:21:00Z"/>
+                <w:ins w:id="116" w:author="Tulchinskaya, Gaby (NIH/NCI) [C]" w:date="2017-08-01T15:21:00Z"/>
               </w:rPr>
             </w:pPr>
-            <w:ins w:id="97" w:author="Tulchinskaya, Gaby (NIH/NCI) [C]" w:date="2017-08-01T15:21:00Z">
+            <w:ins w:id="117" w:author="Tulchinskaya, Gaby (NIH/NCI) [C]" w:date="2017-08-01T15:21:00Z">
               <w:r>
                 <w:t>Read-only</w:t>
               </w:r>
@@ -10746,7 +10395,7 @@
           <w:p>
             <w:pPr>
               <w:rPr>
-                <w:ins w:id="98" w:author="Tulchinskaya, Gaby (NIH/NCI) [C]" w:date="2017-08-01T15:21:00Z"/>
+                <w:ins w:id="118" w:author="Tulchinskaya, Gaby (NIH/NCI) [C]" w:date="2017-08-01T15:21:00Z"/>
               </w:rPr>
             </w:pPr>
           </w:p>
@@ -10899,15 +10548,7 @@
           </w:tcPr>
           <w:p>
             <w:r>
-              <w:t>Displays the list of type/</w:t>
-            </w:r>
-            <w:proofErr w:type="spellStart"/>
-            <w:r>
-              <w:t>mech</w:t>
-            </w:r>
-            <w:proofErr w:type="spellEnd"/>
-            <w:r>
-              <w:t xml:space="preserve"> combinations for which this form is used</w:t>
+              <w:t>Displays the list of type/mech combinations for which this form is used</w:t>
             </w:r>
           </w:p>
         </w:tc>
@@ -11041,13 +10682,8 @@
           </w:tcPr>
           <w:p>
             <w:r>
-              <w:t xml:space="preserve">Reset </w:t>
-            </w:r>
-            <w:proofErr w:type="spellStart"/>
-            <w:r>
-              <w:t>Greensheet</w:t>
-            </w:r>
-            <w:proofErr w:type="spellEnd"/>
+              <w:t>Reset Greensheet</w:t>
+            </w:r>
           </w:p>
         </w:tc>
         <w:tc>
@@ -11084,6 +10720,7 @@
           </w:tcPr>
           <w:p>
             <w:r>
+              <w:lastRenderedPageBreak/>
               <w:t>Validate Submission</w:t>
             </w:r>
           </w:p>
@@ -11191,14 +10828,7 @@
                 <w:rPr>
                   <w:rStyle w:val="Hyperlink"/>
                 </w:rPr>
-                <w:t>https://ncisvn.nci.nih.gov/svn/iscs/greensheets/Requirements/Use-</w:t>
-              </w:r>
-              <w:r>
-                <w:rPr>
-                  <w:rStyle w:val="Hyperlink"/>
-                </w:rPr>
-                <w:lastRenderedPageBreak/>
-                <w:t>cases/View%20and%20Manage%20a%20greensheet%20use-case_NEW.doc</w:t>
+                <w:t>https://ncisvn.nci.nih.gov/svn/iscs/greensheets/Requirements/Use-cases/View%20and%20Manage%20a%20greensheet%20use-case_NEW.doc</w:t>
               </w:r>
             </w:hyperlink>
           </w:p>
@@ -11310,7 +10940,7 @@
                 <v:shape id="_x0000_i1026" type="#_x0000_t75" style="width:19pt;height:15pt" o:ole="">
                   <v:imagedata r:id="rId35" o:title=""/>
                 </v:shape>
-                <o:OLEObject Type="Embed" ProgID="PBrush" ShapeID="_x0000_i1026" DrawAspect="Content" ObjectID="_1563106211" r:id="rId36"/>
+                <o:OLEObject Type="Embed" ProgID="PBrush" ShapeID="_x0000_i1026" DrawAspect="Content" ObjectID="_1563890908" r:id="rId36"/>
               </w:object>
             </w:r>
             <w:r>
@@ -11319,25 +10949,7 @@
                 <w:sz w:val="20"/>
                 <w:szCs w:val="20"/>
               </w:rPr>
-              <w:t xml:space="preserve"> </w:t>
-            </w:r>
-            <w:proofErr w:type="spellStart"/>
-            <w:r>
-              <w:rPr>
-                <w:rFonts w:ascii="Arial" w:hAnsi="Arial"/>
-                <w:sz w:val="20"/>
-                <w:szCs w:val="20"/>
-              </w:rPr>
-              <w:t>and</w:t>
-            </w:r>
-            <w:proofErr w:type="spellEnd"/>
-            <w:r>
-              <w:rPr>
-                <w:rFonts w:ascii="Arial" w:hAnsi="Arial"/>
-                <w:sz w:val="20"/>
-                <w:szCs w:val="20"/>
-              </w:rPr>
-              <w:t xml:space="preserve"> </w:t>
+              <w:t xml:space="preserve"> and </w:t>
             </w:r>
             <w:r>
               <w:rPr>
@@ -11347,7 +10959,7 @@
                 <v:shape id="_x0000_i1027" type="#_x0000_t75" style="width:8.5pt;height:15.5pt" o:ole="">
                   <v:imagedata r:id="rId37" o:title=""/>
                 </v:shape>
-                <o:OLEObject Type="Embed" ProgID="PBrush" ShapeID="_x0000_i1027" DrawAspect="Content" ObjectID="_1563106212" r:id="rId38"/>
+                <o:OLEObject Type="Embed" ProgID="PBrush" ShapeID="_x0000_i1027" DrawAspect="Content" ObjectID="_1563890909" r:id="rId38"/>
               </w:object>
             </w:r>
             <w:r>
@@ -11367,10 +10979,10 @@
                 <w:numId w:val="30"/>
               </w:numPr>
               <w:rPr>
-                <w:del w:id="99" w:author="Tulchinskaya, Gaby (NIH/NCI) [C]" w:date="2017-08-01T15:23:00Z"/>
+                <w:del w:id="119" w:author="Tulchinskaya, Gaby (NIH/NCI) [C]" w:date="2017-08-01T15:23:00Z"/>
               </w:rPr>
             </w:pPr>
-            <w:del w:id="100" w:author="Tulchinskaya, Gaby (NIH/NCI) [C]" w:date="2017-08-01T15:23:00Z">
+            <w:del w:id="120" w:author="Tulchinskaya, Gaby (NIH/NCI) [C]" w:date="2017-08-01T15:23:00Z">
               <w:r>
                 <w:delText xml:space="preserve">Tool tip text for </w:delText>
               </w:r>
@@ -11382,7 +10994,7 @@
                   <v:shape id="_x0000_i1028" type="#_x0000_t75" style="width:19pt;height:15pt" o:ole="">
                     <v:imagedata r:id="rId35" o:title=""/>
                   </v:shape>
-                  <o:OLEObject Type="Embed" ProgID="PBrush" ShapeID="_x0000_i1028" DrawAspect="Content" ObjectID="_1563106213" r:id="rId39"/>
+                  <o:OLEObject Type="Embed" ProgID="PBrush" ShapeID="_x0000_i1028" DrawAspect="Content" ObjectID="_1563890910" r:id="rId39"/>
                 </w:object>
               </w:r>
               <w:r>
@@ -11409,7 +11021,7 @@
                 <w:numId w:val="30"/>
               </w:numPr>
             </w:pPr>
-            <w:del w:id="101" w:author="Tulchinskaya, Gaby (NIH/NCI) [C]" w:date="2017-08-01T15:23:00Z">
+            <w:del w:id="121" w:author="Tulchinskaya, Gaby (NIH/NCI) [C]" w:date="2017-08-01T15:23:00Z">
               <w:r>
                 <w:delText xml:space="preserve">Tool tip text for </w:delText>
               </w:r>
@@ -11421,7 +11033,7 @@
                   <v:shape id="_x0000_i1029" type="#_x0000_t75" style="width:8.5pt;height:15.5pt" o:ole="">
                     <v:imagedata r:id="rId37" o:title=""/>
                   </v:shape>
-                  <o:OLEObject Type="Embed" ProgID="PBrush" ShapeID="_x0000_i1029" DrawAspect="Content" ObjectID="_1563106214" r:id="rId40"/>
+                  <o:OLEObject Type="Embed" ProgID="PBrush" ShapeID="_x0000_i1029" DrawAspect="Content" ObjectID="_1563890911" r:id="rId40"/>
                 </w:object>
               </w:r>
               <w:r>
@@ -11437,8 +11049,6 @@
                 <w:delText>Add Attachments is Disabled in Test Mode”</w:delText>
               </w:r>
             </w:del>
-            <w:bookmarkStart w:id="102" w:name="_GoBack"/>
-            <w:bookmarkEnd w:id="102"/>
           </w:p>
         </w:tc>
       </w:tr>
@@ -11450,15 +11060,14 @@
           <w:noProof/>
         </w:rPr>
       </w:pPr>
-      <w:bookmarkStart w:id="103" w:name="_Toc484078207"/>
+      <w:bookmarkStart w:id="122" w:name="_Toc484078207"/>
       <w:r>
         <w:rPr>
           <w:noProof/>
         </w:rPr>
-        <w:lastRenderedPageBreak/>
         <w:t>Promote or Reject the module functionality</w:t>
       </w:r>
-      <w:bookmarkEnd w:id="103"/>
+      <w:bookmarkEnd w:id="122"/>
     </w:p>
     <w:p>
       <w:pPr>
@@ -11691,6 +11300,7 @@
         </w:numPr>
       </w:pPr>
       <w:r>
+        <w:lastRenderedPageBreak/>
         <w:t>The system s</w:t>
       </w:r>
       <w:r>
@@ -11706,15 +11316,7 @@
         <w:t xml:space="preserve">document, </w:t>
       </w:r>
       <w:r>
-        <w:t xml:space="preserve">sec. “Email Notifications about </w:t>
-      </w:r>
-      <w:proofErr w:type="spellStart"/>
-      <w:r>
-        <w:t>greensheets</w:t>
-      </w:r>
-      <w:proofErr w:type="spellEnd"/>
-      <w:r>
-        <w:t xml:space="preserve"> module deployment process”. </w:t>
+        <w:t xml:space="preserve">sec. “Email Notifications about greensheets module deployment process”. </w:t>
       </w:r>
     </w:p>
     <w:p>
@@ -11726,11 +11328,11 @@
       <w:pPr>
         <w:pStyle w:val="Heading1"/>
       </w:pPr>
-      <w:bookmarkStart w:id="104" w:name="_Toc484078208"/>
+      <w:bookmarkStart w:id="123" w:name="_Toc484078208"/>
       <w:r>
         <w:t>Import templates from GS Form Builder</w:t>
       </w:r>
-      <w:bookmarkEnd w:id="104"/>
+      <w:bookmarkEnd w:id="123"/>
     </w:p>
     <w:p>
       <w:pPr>
@@ -11777,7 +11379,6 @@
           </w:tcPr>
           <w:p>
             <w:r>
-              <w:lastRenderedPageBreak/>
               <w:t>Rule name</w:t>
             </w:r>
           </w:p>
@@ -11954,23 +11555,7 @@
                 <w:rFonts w:ascii="Arial" w:eastAsia="Times New Roman" w:hAnsi="Arial" w:cs="Arial"/>
                 <w:color w:val="000000"/>
               </w:rPr>
-              <w:t xml:space="preserve">Program </w:t>
-            </w:r>
-            <w:proofErr w:type="spellStart"/>
-            <w:r>
-              <w:rPr>
-                <w:rFonts w:ascii="Arial" w:eastAsia="Times New Roman" w:hAnsi="Arial" w:cs="Arial"/>
-                <w:color w:val="000000"/>
-              </w:rPr>
-              <w:t>greensheets</w:t>
-            </w:r>
-            <w:proofErr w:type="spellEnd"/>
-            <w:r>
-              <w:rPr>
-                <w:rFonts w:ascii="Arial" w:eastAsia="Times New Roman" w:hAnsi="Arial" w:cs="Arial"/>
-                <w:color w:val="000000"/>
-              </w:rPr>
-              <w:t xml:space="preserve"> for competing grants, </w:t>
+              <w:t xml:space="preserve">Program greensheets for competing grants, </w:t>
             </w:r>
           </w:p>
           <w:p>
@@ -11991,23 +11576,7 @@
                 <w:rFonts w:ascii="Arial" w:eastAsia="Times New Roman" w:hAnsi="Arial" w:cs="Arial"/>
                 <w:color w:val="000000"/>
               </w:rPr>
-              <w:t xml:space="preserve">Program </w:t>
-            </w:r>
-            <w:proofErr w:type="spellStart"/>
-            <w:r>
-              <w:rPr>
-                <w:rFonts w:ascii="Arial" w:eastAsia="Times New Roman" w:hAnsi="Arial" w:cs="Arial"/>
-                <w:color w:val="000000"/>
-              </w:rPr>
-              <w:t>greensheets</w:t>
-            </w:r>
-            <w:proofErr w:type="spellEnd"/>
-            <w:r>
-              <w:rPr>
-                <w:rFonts w:ascii="Arial" w:eastAsia="Times New Roman" w:hAnsi="Arial" w:cs="Arial"/>
-                <w:color w:val="000000"/>
-              </w:rPr>
-              <w:t xml:space="preserve"> for non-competing grants, </w:t>
+              <w:t xml:space="preserve">Program greensheets for non-competing grants, </w:t>
             </w:r>
           </w:p>
           <w:p>
@@ -12028,23 +11597,7 @@
                 <w:rFonts w:ascii="Arial" w:eastAsia="Times New Roman" w:hAnsi="Arial" w:cs="Arial"/>
                 <w:color w:val="000000"/>
               </w:rPr>
-              <w:t xml:space="preserve">Specialist </w:t>
-            </w:r>
-            <w:proofErr w:type="spellStart"/>
-            <w:r>
-              <w:rPr>
-                <w:rFonts w:ascii="Arial" w:eastAsia="Times New Roman" w:hAnsi="Arial" w:cs="Arial"/>
-                <w:color w:val="000000"/>
-              </w:rPr>
-              <w:t>greensheets</w:t>
-            </w:r>
-            <w:proofErr w:type="spellEnd"/>
-            <w:r>
-              <w:rPr>
-                <w:rFonts w:ascii="Arial" w:eastAsia="Times New Roman" w:hAnsi="Arial" w:cs="Arial"/>
-                <w:color w:val="000000"/>
-              </w:rPr>
-              <w:t xml:space="preserve"> for competing grants, </w:t>
+              <w:t xml:space="preserve">Specialist greensheets for competing grants, </w:t>
             </w:r>
           </w:p>
           <w:p>
@@ -12065,23 +11618,7 @@
                 <w:rFonts w:ascii="Arial" w:eastAsia="Times New Roman" w:hAnsi="Arial" w:cs="Arial"/>
                 <w:color w:val="000000"/>
               </w:rPr>
-              <w:t xml:space="preserve">Specialist </w:t>
-            </w:r>
-            <w:proofErr w:type="spellStart"/>
-            <w:r>
-              <w:rPr>
-                <w:rFonts w:ascii="Arial" w:eastAsia="Times New Roman" w:hAnsi="Arial" w:cs="Arial"/>
-                <w:color w:val="000000"/>
-              </w:rPr>
-              <w:t>greensheets</w:t>
-            </w:r>
-            <w:proofErr w:type="spellEnd"/>
-            <w:r>
-              <w:rPr>
-                <w:rFonts w:ascii="Arial" w:eastAsia="Times New Roman" w:hAnsi="Arial" w:cs="Arial"/>
-                <w:color w:val="000000"/>
-              </w:rPr>
-              <w:t xml:space="preserve"> for non-competing grants</w:t>
+              <w:t>Specialist greensheets for non-competing grants</w:t>
             </w:r>
           </w:p>
           <w:p>
@@ -12102,17 +11639,8 @@
                 <w:rFonts w:ascii="Arial" w:eastAsia="Times New Roman" w:hAnsi="Arial" w:cs="Arial"/>
                 <w:color w:val="000000"/>
               </w:rPr>
-              <w:t xml:space="preserve">Revision </w:t>
-            </w:r>
-            <w:proofErr w:type="spellStart"/>
-            <w:r>
-              <w:rPr>
-                <w:rFonts w:ascii="Arial" w:eastAsia="Times New Roman" w:hAnsi="Arial" w:cs="Arial"/>
-                <w:color w:val="000000"/>
-              </w:rPr>
-              <w:t>greenshets</w:t>
-            </w:r>
-            <w:proofErr w:type="spellEnd"/>
+              <w:t>Revision greenshets</w:t>
+            </w:r>
             <w:r>
               <w:rPr>
                 <w:rFonts w:ascii="Arial" w:eastAsia="Times New Roman" w:hAnsi="Arial" w:cs="Arial"/>
@@ -12172,23 +11700,7 @@
                 <w:rFonts w:ascii="Arial" w:eastAsia="Times New Roman" w:hAnsi="Arial" w:cs="Arial"/>
                 <w:color w:val="000000"/>
               </w:rPr>
-              <w:t xml:space="preserve">       a)  Each question can be marked as required to appear on </w:t>
-            </w:r>
-            <w:proofErr w:type="spellStart"/>
-            <w:r>
-              <w:rPr>
-                <w:rFonts w:ascii="Arial" w:eastAsia="Times New Roman" w:hAnsi="Arial" w:cs="Arial"/>
-                <w:color w:val="000000"/>
-              </w:rPr>
-              <w:t>greensheet</w:t>
-            </w:r>
-            <w:proofErr w:type="spellEnd"/>
-            <w:r>
-              <w:rPr>
-                <w:rFonts w:ascii="Arial" w:eastAsia="Times New Roman" w:hAnsi="Arial" w:cs="Arial"/>
-                <w:color w:val="000000"/>
-              </w:rPr>
-              <w:t xml:space="preserve"> forms for grants of more than one type/mechanism. Each type/mechanism combination to which the form is applicable will be specified individually.</w:t>
+              <w:t>       a)  Each question can be marked as required to appear on greensheet forms for grants of more than one type/mechanism. Each type/mechanism combination to which the form is applicable will be specified individually.</w:t>
             </w:r>
           </w:p>
           <w:p>
@@ -12502,23 +12014,7 @@
                 <w:rFonts w:ascii="Arial" w:eastAsia="Times New Roman" w:hAnsi="Arial" w:cs="Arial"/>
                 <w:color w:val="000000"/>
               </w:rPr>
-              <w:t xml:space="preserve">System will store a </w:t>
-            </w:r>
-            <w:proofErr w:type="spellStart"/>
-            <w:r>
-              <w:rPr>
-                <w:rFonts w:ascii="Arial" w:eastAsia="Times New Roman" w:hAnsi="Arial" w:cs="Arial"/>
-                <w:color w:val="000000"/>
-              </w:rPr>
-              <w:t>greensheet</w:t>
-            </w:r>
-            <w:proofErr w:type="spellEnd"/>
-            <w:r>
-              <w:rPr>
-                <w:rFonts w:ascii="Arial" w:eastAsia="Times New Roman" w:hAnsi="Arial" w:cs="Arial"/>
-                <w:color w:val="000000"/>
-              </w:rPr>
-              <w:t xml:space="preserve"> form template for a grant of multiple type/mechanism combinations on a separate row in the database.</w:t>
+              <w:t>System will store a greensheet form template for a grant of multiple type/mechanism combinations on a separate row in the database.</w:t>
             </w:r>
           </w:p>
           <w:p>
@@ -12540,39 +12036,7 @@
                 <w:rFonts w:ascii="Arial" w:eastAsia="Times New Roman" w:hAnsi="Arial" w:cs="Arial"/>
                 <w:color w:val="000000"/>
               </w:rPr>
-              <w:t xml:space="preserve"> Reports that the system will produce concerning the questions defined in Question Definition Source files (the XML files) are for internal use of the Development team. Their purpose is to assist the IT professionals maintaining the </w:t>
-            </w:r>
-            <w:proofErr w:type="spellStart"/>
-            <w:r>
-              <w:rPr>
-                <w:rFonts w:ascii="Arial" w:eastAsia="Times New Roman" w:hAnsi="Arial" w:cs="Arial"/>
-                <w:color w:val="000000"/>
-              </w:rPr>
-              <w:t>Greensheets</w:t>
-            </w:r>
-            <w:proofErr w:type="spellEnd"/>
-            <w:r>
-              <w:rPr>
-                <w:rFonts w:ascii="Arial" w:eastAsia="Times New Roman" w:hAnsi="Arial" w:cs="Arial"/>
-                <w:color w:val="000000"/>
-              </w:rPr>
-              <w:t xml:space="preserve"> system in validating the XML files and ensuring their quality and accuracy as they try to configure which questions will be asked on </w:t>
-            </w:r>
-            <w:proofErr w:type="spellStart"/>
-            <w:r>
-              <w:rPr>
-                <w:rFonts w:ascii="Arial" w:eastAsia="Times New Roman" w:hAnsi="Arial" w:cs="Arial"/>
-                <w:color w:val="000000"/>
-              </w:rPr>
-              <w:t>greensheet</w:t>
-            </w:r>
-            <w:proofErr w:type="spellEnd"/>
-            <w:r>
-              <w:rPr>
-                <w:rFonts w:ascii="Arial" w:eastAsia="Times New Roman" w:hAnsi="Arial" w:cs="Arial"/>
-                <w:color w:val="000000"/>
-              </w:rPr>
-              <w:t xml:space="preserve"> questionnaires for grant of which types/mechanisms.  Business owners and other stakeholders provided no requirements with respect to these reports. Therefore, their content and format are up to the Development team</w:t>
+              <w:t> Reports that the system will produce concerning the questions defined in Question Definition Source files (the XML files) are for internal use of the Development team. Their purpose is to assist the IT professionals maintaining the Greensheets system in validating the XML files and ensuring their quality and accuracy as they try to configure which questions will be asked on greensheet questionnaires for grant of which types/mechanisms.  Business owners and other stakeholders provided no requirements with respect to these reports. Therefore, their content and format are up to the Development team</w:t>
             </w:r>
           </w:p>
         </w:tc>
@@ -12584,13 +12048,8 @@
           </w:tcPr>
           <w:p>
             <w:r>
-              <w:t xml:space="preserve">Passing validations to individual questions from Form Builder to </w:t>
-            </w:r>
-            <w:proofErr w:type="spellStart"/>
-            <w:r>
-              <w:t>Greensheets</w:t>
-            </w:r>
-            <w:proofErr w:type="spellEnd"/>
+              <w:t>Passing validations to individual questions from Form Builder to Greensheets</w:t>
+            </w:r>
           </w:p>
         </w:tc>
         <w:tc>
@@ -12604,15 +12063,7 @@
           </w:p>
           <w:p>
             <w:r>
-              <w:t xml:space="preserve">There is ‘Edit Skips’ functionality in Form Builder (used during editing a question) that determines if sub-questions are displayed in a </w:t>
-            </w:r>
-            <w:proofErr w:type="spellStart"/>
-            <w:r>
-              <w:t>greensheet</w:t>
-            </w:r>
-            <w:proofErr w:type="spellEnd"/>
-            <w:r>
-              <w:t xml:space="preserve">, depending on the answer to the immediate previous question (not necessarily a parent question). </w:t>
+              <w:t xml:space="preserve">There is ‘Edit Skips’ functionality in Form Builder (used during editing a question) that determines if sub-questions are displayed in a greensheet, depending on the answer to the immediate previous question (not necessarily a parent question). </w:t>
             </w:r>
           </w:p>
           <w:p>
@@ -12634,15 +12085,7 @@
           </w:p>
           <w:p>
             <w:r>
-              <w:t xml:space="preserve">(Related to sec. “Submit </w:t>
-            </w:r>
-            <w:proofErr w:type="spellStart"/>
-            <w:r>
-              <w:t>greensheet</w:t>
-            </w:r>
-            <w:proofErr w:type="spellEnd"/>
-            <w:r>
-              <w:t>”)</w:t>
+              <w:t>(Related to sec. “Submit greensheet”)</w:t>
             </w:r>
           </w:p>
           <w:p>
@@ -12846,21 +12289,7 @@
               <w:rPr>
                 <w:lang w:val="en"/>
               </w:rPr>
-              <w:t xml:space="preserve">URL on Form Builder </w:t>
-            </w:r>
-            <w:proofErr w:type="spellStart"/>
-            <w:r>
-              <w:rPr>
-                <w:lang w:val="en"/>
-              </w:rPr>
-              <w:t>questsion</w:t>
-            </w:r>
-            <w:proofErr w:type="spellEnd"/>
-            <w:r>
-              <w:rPr>
-                <w:lang w:val="en"/>
-              </w:rPr>
-              <w:t xml:space="preserve"> must be active in GreenSheets system</w:t>
+              <w:t>URL on Form Builder questsion must be active in GreenSheets system</w:t>
             </w:r>
           </w:p>
           <w:p>
@@ -12988,19 +12417,11 @@
       <w:pPr>
         <w:pStyle w:val="Heading1"/>
       </w:pPr>
-      <w:bookmarkStart w:id="105" w:name="_Toc484078209"/>
-      <w:r>
-        <w:t xml:space="preserve">Email Notifications about </w:t>
-      </w:r>
-      <w:proofErr w:type="spellStart"/>
-      <w:r>
-        <w:t>greensheets</w:t>
-      </w:r>
-      <w:proofErr w:type="spellEnd"/>
-      <w:r>
-        <w:t xml:space="preserve"> module deployment process.</w:t>
-      </w:r>
-      <w:bookmarkEnd w:id="105"/>
+      <w:bookmarkStart w:id="124" w:name="_Toc484078209"/>
+      <w:r>
+        <w:t>Email Notifications about greensheets module deployment process.</w:t>
+      </w:r>
+      <w:bookmarkEnd w:id="124"/>
     </w:p>
     <w:p>
       <w:r>
@@ -13191,7 +12612,7 @@
             <w:r>
               <w:t>The recipient list for all GS messages is set in a property file.  It is not dynamically generated in the code. </w:t>
             </w:r>
-            <w:ins w:id="106" w:author="Tulchinskaya, Gaby (NIH/NCI) [C]" w:date="2017-06-26T15:12:00Z">
+            <w:ins w:id="125" w:author="Tulchinskaya, Gaby (NIH/NCI) [C]" w:date="2017-06-26T15:12:00Z">
               <w:r>
                 <w:t>It will be send to Draft Admin and Draft Viewer users</w:t>
               </w:r>
@@ -13245,13 +12666,8 @@
           </w:tcPr>
           <w:p>
             <w:r>
-              <w:t xml:space="preserve">[GS - TEST 2017-02-09 11:19:16 AM] Confirmation of Successful Import of Draft </w:t>
-            </w:r>
-            <w:proofErr w:type="spellStart"/>
-            <w:r>
-              <w:t>Greensheets</w:t>
-            </w:r>
-            <w:proofErr w:type="spellEnd"/>
+              <w:t>[GS - TEST 2017-02-09 11:19:16 AM] Confirmation of Successful Import of Draft Greensheets</w:t>
+            </w:r>
           </w:p>
         </w:tc>
         <w:tc>
@@ -13311,27 +12727,9 @@
                 <w:sz w:val="20"/>
                 <w:szCs w:val="20"/>
               </w:rPr>
-              <w:t xml:space="preserve">Draft </w:t>
-            </w:r>
-            <w:proofErr w:type="spellStart"/>
-            <w:r>
-              <w:rPr>
-                <w:rFonts w:ascii="Arial" w:hAnsi="Arial"/>
-                <w:sz w:val="20"/>
-                <w:szCs w:val="20"/>
-              </w:rPr>
-              <w:t>Greensheets</w:t>
-            </w:r>
-            <w:proofErr w:type="spellEnd"/>
-            <w:r>
-              <w:rPr>
-                <w:rFonts w:ascii="Arial" w:hAnsi="Arial"/>
-                <w:sz w:val="20"/>
-                <w:szCs w:val="20"/>
-              </w:rPr>
-              <w:t xml:space="preserve"> </w:t>
-            </w:r>
-            <w:ins w:id="107" w:author="Polonsky, Yakov (NIH/NCI) [C]" w:date="2017-02-10T11:35:00Z">
+              <w:t xml:space="preserve">Draft Greensheets </w:t>
+            </w:r>
+            <w:ins w:id="126" w:author="Polonsky, Yakov (NIH/NCI) [C]" w:date="2017-02-10T11:35:00Z">
               <w:r>
                 <w:rPr>
                   <w:rFonts w:ascii="Arial" w:hAnsi="Arial"/>
@@ -13349,7 +12747,7 @@
               </w:rPr>
               <w:t>are available for you to review</w:t>
             </w:r>
-            <w:ins w:id="108" w:author="Tulchinskaya, Gaby (NIH/NCI) [C]" w:date="2017-06-26T15:07:00Z">
+            <w:ins w:id="127" w:author="Tulchinskaya, Gaby (NIH/NCI) [C]" w:date="2017-06-26T15:07:00Z">
               <w:r>
                 <w:rPr>
                   <w:rFonts w:ascii="Arial" w:hAnsi="Arial"/>
@@ -13365,27 +12763,9 @@
                 <w:sz w:val="20"/>
                 <w:szCs w:val="20"/>
               </w:rPr>
-              <w:t xml:space="preserve">. Please log into the </w:t>
-            </w:r>
-            <w:proofErr w:type="spellStart"/>
-            <w:r>
-              <w:rPr>
-                <w:rFonts w:ascii="Arial" w:hAnsi="Arial"/>
-                <w:sz w:val="20"/>
-                <w:szCs w:val="20"/>
-              </w:rPr>
-              <w:t>Greensheets</w:t>
-            </w:r>
-            <w:proofErr w:type="spellEnd"/>
-            <w:r>
-              <w:rPr>
-                <w:rFonts w:ascii="Arial" w:hAnsi="Arial"/>
-                <w:sz w:val="20"/>
-                <w:szCs w:val="20"/>
-              </w:rPr>
-              <w:t xml:space="preserve"> Application using the URL given below</w:t>
-            </w:r>
-            <w:ins w:id="109" w:author="Polonsky, Yakov (NIH/NCI) [C]" w:date="2017-02-10T11:36:00Z">
+              <w:t>. Please log into the Greensheets Application using the URL given below</w:t>
+            </w:r>
+            <w:ins w:id="128" w:author="Polonsky, Yakov (NIH/NCI) [C]" w:date="2017-02-10T11:36:00Z">
               <w:r>
                 <w:rPr>
                   <w:rFonts w:ascii="Arial" w:hAnsi="Arial"/>
@@ -13395,7 +12775,7 @@
                 <w:t xml:space="preserve"> and</w:t>
               </w:r>
             </w:ins>
-            <w:del w:id="110" w:author="Polonsky, Yakov (NIH/NCI) [C]" w:date="2017-02-10T11:36:00Z">
+            <w:del w:id="129" w:author="Polonsky, Yakov (NIH/NCI) [C]" w:date="2017-02-10T11:36:00Z">
               <w:r>
                 <w:rPr>
                   <w:rFonts w:ascii="Arial" w:hAnsi="Arial"/>
@@ -13413,7 +12793,7 @@
               </w:rPr>
               <w:t xml:space="preserve"> </w:t>
             </w:r>
-            <w:ins w:id="111" w:author="Tulchinskaya, Gaby (NIH/NCI) [C]" w:date="2017-02-10T10:59:00Z">
+            <w:ins w:id="130" w:author="Tulchinskaya, Gaby (NIH/NCI) [C]" w:date="2017-02-10T10:59:00Z">
               <w:r>
                 <w:rPr>
                   <w:rFonts w:ascii="Arial" w:hAnsi="Arial"/>
@@ -13423,7 +12803,7 @@
                 <w:t>select th</w:t>
               </w:r>
             </w:ins>
-            <w:ins w:id="112" w:author="Tulchinskaya, Gaby (NIH/NCI) [C]" w:date="2017-02-10T11:01:00Z">
+            <w:ins w:id="131" w:author="Tulchinskaya, Gaby (NIH/NCI) [C]" w:date="2017-02-10T11:01:00Z">
               <w:r>
                 <w:rPr>
                   <w:rFonts w:ascii="Arial" w:hAnsi="Arial"/>
@@ -13433,7 +12813,7 @@
                 <w:t>is</w:t>
               </w:r>
             </w:ins>
-            <w:ins w:id="113" w:author="Tulchinskaya, Gaby (NIH/NCI) [C]" w:date="2017-02-10T10:59:00Z">
+            <w:ins w:id="132" w:author="Tulchinskaya, Gaby (NIH/NCI) [C]" w:date="2017-02-10T10:59:00Z">
               <w:r>
                 <w:rPr>
                   <w:rFonts w:ascii="Arial" w:hAnsi="Arial"/>
@@ -13443,7 +12823,7 @@
                 <w:t xml:space="preserve"> module in the </w:t>
               </w:r>
             </w:ins>
-            <w:ins w:id="114" w:author="Tulchinskaya, Gaby (NIH/NCI) [C]" w:date="2017-02-10T11:00:00Z">
+            <w:ins w:id="133" w:author="Tulchinskaya, Gaby (NIH/NCI) [C]" w:date="2017-02-10T11:00:00Z">
               <w:r>
                 <w:rPr>
                   <w:rFonts w:ascii="Arial" w:hAnsi="Arial"/>
@@ -13461,7 +12841,7 @@
               </w:rPr>
               <w:t>&amp; Test Draft Module</w:t>
             </w:r>
-            <w:ins w:id="115" w:author="Tulchinskaya, Gaby (NIH/NCI) [C]" w:date="2017-02-10T11:00:00Z">
+            <w:ins w:id="134" w:author="Tulchinskaya, Gaby (NIH/NCI) [C]" w:date="2017-02-10T11:00:00Z">
               <w:r>
                 <w:rPr>
                   <w:rFonts w:ascii="Arial" w:hAnsi="Arial"/>
@@ -13471,7 +12851,7 @@
                 <w:t xml:space="preserve"> screen</w:t>
               </w:r>
             </w:ins>
-            <w:ins w:id="116" w:author="Polonsky, Yakov (NIH/NCI) [C]" w:date="2017-02-10T11:36:00Z">
+            <w:ins w:id="135" w:author="Polonsky, Yakov (NIH/NCI) [C]" w:date="2017-02-10T11:36:00Z">
               <w:r>
                 <w:rPr>
                   <w:rFonts w:ascii="Arial" w:hAnsi="Arial"/>
@@ -13481,7 +12861,7 @@
                 <w:t xml:space="preserve">. </w:t>
               </w:r>
             </w:ins>
-            <w:ins w:id="117" w:author="Tulchinskaya, Gaby (NIH/NCI) [C]" w:date="2017-06-26T15:10:00Z">
+            <w:ins w:id="136" w:author="Tulchinskaya, Gaby (NIH/NCI) [C]" w:date="2017-06-26T15:10:00Z">
               <w:r>
                 <w:rPr>
                   <w:rFonts w:ascii="Arial" w:hAnsi="Arial"/>
@@ -13491,7 +12871,7 @@
                 <w:t>Use</w:t>
               </w:r>
             </w:ins>
-            <w:ins w:id="118" w:author="Tulchinskaya, Gaby (NIH/NCI) [C]" w:date="2017-02-10T11:01:00Z">
+            <w:ins w:id="137" w:author="Tulchinskaya, Gaby (NIH/NCI) [C]" w:date="2017-02-10T11:01:00Z">
               <w:r>
                 <w:rPr>
                   <w:rFonts w:ascii="Arial" w:hAnsi="Arial"/>
@@ -13507,27 +12887,9 @@
                 <w:sz w:val="20"/>
                 <w:szCs w:val="20"/>
               </w:rPr>
-              <w:t xml:space="preserve"> Promote Module button to accept the Draft </w:t>
-            </w:r>
-            <w:proofErr w:type="spellStart"/>
-            <w:r>
-              <w:rPr>
-                <w:rFonts w:ascii="Arial" w:hAnsi="Arial"/>
-                <w:sz w:val="20"/>
-                <w:szCs w:val="20"/>
-              </w:rPr>
-              <w:t>Greensheets</w:t>
-            </w:r>
-            <w:proofErr w:type="spellEnd"/>
-            <w:r>
-              <w:rPr>
-                <w:rFonts w:ascii="Arial" w:hAnsi="Arial"/>
-                <w:sz w:val="20"/>
-                <w:szCs w:val="20"/>
-              </w:rPr>
-              <w:t xml:space="preserve"> and promote them to Production. Alternatively, </w:t>
-            </w:r>
-            <w:ins w:id="119" w:author="Tulchinskaya, Gaby (NIH/NCI) [C]" w:date="2017-06-26T15:10:00Z">
+              <w:t xml:space="preserve"> Promote Module button to accept the Draft Greensheets and promote them to Production. Alternatively, </w:t>
+            </w:r>
+            <w:ins w:id="138" w:author="Tulchinskaya, Gaby (NIH/NCI) [C]" w:date="2017-06-26T15:10:00Z">
               <w:r>
                 <w:rPr>
                   <w:rFonts w:ascii="Arial" w:hAnsi="Arial"/>
@@ -13545,7 +12907,7 @@
               </w:rPr>
               <w:t>they are not ready to be promoted, you may select Reject Module</w:t>
             </w:r>
-            <w:del w:id="120" w:author="Tulchinskaya, Gaby (NIH/NCI) [C]" w:date="2017-06-26T15:11:00Z">
+            <w:del w:id="139" w:author="Tulchinskaya, Gaby (NIH/NCI) [C]" w:date="2017-06-26T15:11:00Z">
               <w:r>
                 <w:rPr>
                   <w:rFonts w:ascii="Arial" w:hAnsi="Arial"/>
@@ -13599,7 +12961,7 @@
               </w:rPr>
               <w:t>Comments</w:t>
             </w:r>
-            <w:ins w:id="121" w:author="Tulchinskaya, Gaby (NIH/NCI) [C]" w:date="2017-02-10T10:58:00Z">
+            <w:ins w:id="140" w:author="Tulchinskaya, Gaby (NIH/NCI) [C]" w:date="2017-02-10T10:58:00Z">
               <w:r>
                 <w:rPr>
                   <w:rFonts w:ascii="Arial" w:hAnsi="Arial"/>
@@ -13658,13 +13020,13 @@
             <w:pPr>
               <w:pStyle w:val="PlainText"/>
               <w:rPr>
-                <w:del w:id="122" w:author="Tulchinskaya, Gaby (NIH/NCI) [C]" w:date="2017-02-10T10:58:00Z"/>
+                <w:del w:id="141" w:author="Tulchinskaya, Gaby (NIH/NCI) [C]" w:date="2017-02-10T10:58:00Z"/>
                 <w:rFonts w:ascii="Arial" w:hAnsi="Arial"/>
                 <w:sz w:val="20"/>
                 <w:szCs w:val="20"/>
               </w:rPr>
             </w:pPr>
-            <w:del w:id="123" w:author="Tulchinskaya, Gaby (NIH/NCI) [C]" w:date="2017-02-10T10:58:00Z">
+            <w:del w:id="142" w:author="Tulchinskaya, Gaby (NIH/NCI) [C]" w:date="2017-02-10T10:58:00Z">
               <w:r>
                 <w:rPr>
                   <w:rFonts w:ascii="Arial" w:hAnsi="Arial"/>
@@ -13679,13 +13041,13 @@
             <w:pPr>
               <w:pStyle w:val="PlainText"/>
               <w:rPr>
-                <w:del w:id="124" w:author="Tulchinskaya, Gaby (NIH/NCI) [C]" w:date="2017-02-10T10:58:00Z"/>
+                <w:del w:id="143" w:author="Tulchinskaya, Gaby (NIH/NCI) [C]" w:date="2017-02-10T10:58:00Z"/>
                 <w:rFonts w:ascii="Arial" w:hAnsi="Arial"/>
                 <w:sz w:val="20"/>
                 <w:szCs w:val="20"/>
               </w:rPr>
             </w:pPr>
-            <w:del w:id="125" w:author="Tulchinskaya, Gaby (NIH/NCI) [C]" w:date="2017-02-10T10:58:00Z">
+            <w:del w:id="144" w:author="Tulchinskaya, Gaby (NIH/NCI) [C]" w:date="2017-02-10T10:58:00Z">
               <w:r>
                 <w:rPr>
                   <w:rFonts w:ascii="Arial" w:hAnsi="Arial"/>
@@ -13723,23 +13085,13 @@
                 <w:szCs w:val="20"/>
               </w:rPr>
             </w:pPr>
-            <w:proofErr w:type="spellStart"/>
             <w:r>
               <w:rPr>
                 <w:rFonts w:ascii="Arial" w:hAnsi="Arial"/>
                 <w:sz w:val="20"/>
                 <w:szCs w:val="20"/>
               </w:rPr>
-              <w:t>Greensheets</w:t>
-            </w:r>
-            <w:proofErr w:type="spellEnd"/>
-            <w:r>
-              <w:rPr>
-                <w:rFonts w:ascii="Arial" w:hAnsi="Arial"/>
-                <w:sz w:val="20"/>
-                <w:szCs w:val="20"/>
-              </w:rPr>
-              <w:t xml:space="preserve"> Application URL: </w:t>
+              <w:t xml:space="preserve">Greensheets Application URL: </w:t>
             </w:r>
             <w:r>
               <w:rPr>
@@ -13790,7 +13142,7 @@
               </w:rPr>
               <w:t>https://i2e.nci.nih.gov/greensheets/</w:t>
             </w:r>
-            <w:ins w:id="126" w:author="Tulchinskaya, Gaby (NIH/NCI) [C]" w:date="2017-06-26T15:15:00Z">
+            <w:ins w:id="145" w:author="Tulchinskaya, Gaby (NIH/NCI) [C]" w:date="2017-06-26T15:15:00Z">
               <w:r>
                 <w:rPr>
                   <w:rFonts w:ascii="Arial" w:hAnsi="Arial"/>
@@ -13805,12 +13157,12 @@
             <w:r>
               <w:t> </w:t>
             </w:r>
-            <w:ins w:id="127" w:author="Polonsky, Yakov (NIH/NCI) [C]" w:date="2017-02-10T11:38:00Z">
+            <w:ins w:id="146" w:author="Polonsky, Yakov (NIH/NCI) [C]" w:date="2017-02-10T11:38:00Z">
               <w:r>
                 <w:t xml:space="preserve">(URL should be </w:t>
               </w:r>
             </w:ins>
-            <w:ins w:id="128" w:author="Tulchinskaya, Gaby (NIH/NCI) [C]" w:date="2017-06-26T15:15:00Z">
+            <w:ins w:id="147" w:author="Tulchinskaya, Gaby (NIH/NCI) [C]" w:date="2017-06-26T15:15:00Z">
               <w:r>
                 <w:t>set in all environments)</w:t>
               </w:r>
@@ -13912,13 +13264,8 @@
           </w:tcPr>
           <w:p>
             <w:r>
-              <w:t xml:space="preserve">Unsuccessful Import of the DRAFT </w:t>
-            </w:r>
-            <w:proofErr w:type="spellStart"/>
-            <w:r>
-              <w:t>Greensheets</w:t>
-            </w:r>
-            <w:proofErr w:type="spellEnd"/>
+              <w:t>Unsuccessful Import of the DRAFT Greensheets</w:t>
+            </w:r>
           </w:p>
         </w:tc>
         <w:tc>
@@ -14052,13 +13399,8 @@
           </w:tcPr>
           <w:p>
             <w:r>
-              <w:t xml:space="preserve">[GS - TEST 2017-02-09 10:37:29 AM] Confirmation of Successful Promotion of Draft </w:t>
-            </w:r>
-            <w:proofErr w:type="spellStart"/>
-            <w:r>
-              <w:t>Greensheets</w:t>
-            </w:r>
-            <w:proofErr w:type="spellEnd"/>
+              <w:t>[GS - TEST 2017-02-09 10:37:29 AM] Confirmation of Successful Promotion of Draft Greensheets</w:t>
+            </w:r>
           </w:p>
         </w:tc>
         <w:tc>
@@ -14110,25 +13452,7 @@
                 <w:sz w:val="20"/>
                 <w:szCs w:val="20"/>
               </w:rPr>
-              <w:t xml:space="preserve"> Draft </w:t>
-            </w:r>
-            <w:proofErr w:type="spellStart"/>
-            <w:r>
-              <w:rPr>
-                <w:rFonts w:ascii="Arial" w:hAnsi="Arial"/>
-                <w:sz w:val="20"/>
-                <w:szCs w:val="20"/>
-              </w:rPr>
-              <w:t>Greensheets</w:t>
-            </w:r>
-            <w:proofErr w:type="spellEnd"/>
-            <w:r>
-              <w:rPr>
-                <w:rFonts w:ascii="Arial" w:hAnsi="Arial"/>
-                <w:sz w:val="20"/>
-                <w:szCs w:val="20"/>
-              </w:rPr>
-              <w:t xml:space="preserve"> are successfully promoted to Production.</w:t>
+              <w:t xml:space="preserve"> Draft Greensheets are successfully promoted to Production.</w:t>
             </w:r>
           </w:p>
           <w:p>
@@ -14158,23 +13482,13 @@
                 <w:szCs w:val="20"/>
               </w:rPr>
             </w:pPr>
-            <w:proofErr w:type="spellStart"/>
             <w:r>
               <w:rPr>
                 <w:rFonts w:ascii="Arial" w:hAnsi="Arial"/>
                 <w:sz w:val="20"/>
                 <w:szCs w:val="20"/>
               </w:rPr>
-              <w:t>Greensheets</w:t>
-            </w:r>
-            <w:proofErr w:type="spellEnd"/>
-            <w:r>
-              <w:rPr>
-                <w:rFonts w:ascii="Arial" w:hAnsi="Arial"/>
-                <w:sz w:val="20"/>
-                <w:szCs w:val="20"/>
-              </w:rPr>
-              <w:t xml:space="preserve"> Application URL: </w:t>
+              <w:t xml:space="preserve">Greensheets Application URL: </w:t>
             </w:r>
             <w:r>
               <w:rPr>
@@ -14225,7 +13539,7 @@
               </w:rPr>
               <w:t>https://i2e.nci.nih.gov/greensheets/</w:t>
             </w:r>
-            <w:ins w:id="129" w:author="Tulchinskaya, Gaby (NIH/NCI) [C]" w:date="2017-06-26T15:15:00Z">
+            <w:ins w:id="148" w:author="Tulchinskaya, Gaby (NIH/NCI) [C]" w:date="2017-06-26T15:15:00Z">
               <w:r>
                 <w:rPr>
                   <w:rFonts w:ascii="Arial" w:hAnsi="Arial"/>
@@ -14338,13 +13652,8 @@
           </w:tcPr>
           <w:p>
             <w:r>
-              <w:t xml:space="preserve">[GS - TEST 2017-02-09 04:47:56 PM] Rejection of the Draft </w:t>
-            </w:r>
-            <w:proofErr w:type="spellStart"/>
-            <w:r>
-              <w:t>Greensheets</w:t>
-            </w:r>
-            <w:proofErr w:type="spellEnd"/>
+              <w:t>[GS - TEST 2017-02-09 04:47:56 PM] Rejection of the Draft Greensheets</w:t>
+            </w:r>
           </w:p>
         </w:tc>
         <w:tc>
@@ -14381,7 +13690,7 @@
               </w:rPr>
               <w:t xml:space="preserve">The </w:t>
             </w:r>
-            <w:ins w:id="130" w:author="Tulchinskaya, Gaby (NIH/NCI) [C]" w:date="2017-02-10T11:02:00Z">
+            <w:ins w:id="149" w:author="Tulchinskaya, Gaby (NIH/NCI) [C]" w:date="2017-02-10T11:02:00Z">
               <w:r>
                 <w:rPr>
                   <w:rFonts w:ascii="Arial" w:hAnsi="Arial"/>
@@ -14406,25 +13715,7 @@
                 <w:sz w:val="20"/>
                 <w:szCs w:val="20"/>
               </w:rPr>
-              <w:t xml:space="preserve">Draft </w:t>
-            </w:r>
-            <w:proofErr w:type="spellStart"/>
-            <w:r>
-              <w:rPr>
-                <w:rFonts w:ascii="Arial" w:hAnsi="Arial"/>
-                <w:sz w:val="20"/>
-                <w:szCs w:val="20"/>
-              </w:rPr>
-              <w:t>Greensheets</w:t>
-            </w:r>
-            <w:proofErr w:type="spellEnd"/>
-            <w:r>
-              <w:rPr>
-                <w:rFonts w:ascii="Arial" w:hAnsi="Arial"/>
-                <w:sz w:val="20"/>
-                <w:szCs w:val="20"/>
-              </w:rPr>
-              <w:t xml:space="preserve"> were rejected.</w:t>
+              <w:t>Draft Greensheets were rejected.</w:t>
             </w:r>
           </w:p>
           <w:p>
@@ -14436,23 +13727,13 @@
                 <w:szCs w:val="20"/>
               </w:rPr>
             </w:pPr>
-            <w:proofErr w:type="spellStart"/>
             <w:r>
               <w:rPr>
                 <w:rFonts w:ascii="Arial" w:hAnsi="Arial"/>
                 <w:sz w:val="20"/>
                 <w:szCs w:val="20"/>
               </w:rPr>
-              <w:t>Greensheets</w:t>
-            </w:r>
-            <w:proofErr w:type="spellEnd"/>
-            <w:r>
-              <w:rPr>
-                <w:rFonts w:ascii="Arial" w:hAnsi="Arial"/>
-                <w:sz w:val="20"/>
-                <w:szCs w:val="20"/>
-              </w:rPr>
-              <w:t xml:space="preserve"> Application URL: </w:t>
+              <w:t xml:space="preserve">Greensheets Application URL: </w:t>
             </w:r>
             <w:r>
               <w:rPr>
@@ -14503,7 +13784,7 @@
               </w:rPr>
               <w:t>https://i2e.nci.nih.gov/greensheets/</w:t>
             </w:r>
-            <w:ins w:id="131" w:author="Tulchinskaya, Gaby (NIH/NCI) [C]" w:date="2017-06-26T15:14:00Z">
+            <w:ins w:id="150" w:author="Tulchinskaya, Gaby (NIH/NCI) [C]" w:date="2017-06-26T15:14:00Z">
               <w:r>
                 <w:rPr>
                   <w:rFonts w:ascii="Arial" w:hAnsi="Arial"/>
@@ -14558,90 +13839,8 @@
           <w:sz w:val="20"/>
           <w:szCs w:val="20"/>
         </w:rPr>
-        <w:t xml:space="preserve">GS emails are being sent by </w:t>
-      </w:r>
-      <w:proofErr w:type="spellStart"/>
-      <w:r>
-        <w:rPr>
-          <w:rFonts w:ascii="Arial" w:hAnsi="Arial"/>
-          <w:sz w:val="20"/>
-          <w:szCs w:val="20"/>
-        </w:rPr>
-        <w:t>ProcessNewQuestionDefsServiceImpl</w:t>
-      </w:r>
-      <w:proofErr w:type="spellEnd"/>
-      <w:r>
-        <w:rPr>
-          <w:rFonts w:ascii="Arial" w:hAnsi="Arial"/>
-          <w:sz w:val="20"/>
-          <w:szCs w:val="20"/>
-        </w:rPr>
-        <w:t xml:space="preserve">. In addition, there is a property called </w:t>
-      </w:r>
-      <w:proofErr w:type="spellStart"/>
-      <w:r>
-        <w:rPr>
-          <w:rFonts w:ascii="Arial" w:hAnsi="Arial"/>
-          <w:sz w:val="20"/>
-          <w:szCs w:val="20"/>
-        </w:rPr>
-        <w:t>gs_send_mail</w:t>
-      </w:r>
-      <w:proofErr w:type="spellEnd"/>
-      <w:r>
-        <w:rPr>
-          <w:rFonts w:ascii="Arial" w:hAnsi="Arial"/>
-          <w:sz w:val="20"/>
-          <w:szCs w:val="20"/>
-        </w:rPr>
-        <w:t xml:space="preserve"> defined in </w:t>
-      </w:r>
-      <w:proofErr w:type="spellStart"/>
-      <w:r>
-        <w:rPr>
-          <w:rFonts w:ascii="Arial" w:hAnsi="Arial"/>
-          <w:sz w:val="20"/>
-          <w:szCs w:val="20"/>
-        </w:rPr>
-        <w:t>greensheetconfig.properties</w:t>
-      </w:r>
-      <w:proofErr w:type="spellEnd"/>
-      <w:r>
-        <w:rPr>
-          <w:rFonts w:ascii="Arial" w:hAnsi="Arial"/>
-          <w:sz w:val="20"/>
-          <w:szCs w:val="20"/>
-        </w:rPr>
-        <w:t xml:space="preserve"> that can be used to disable email sending (setting its value to false). The messages are being sent to the list of addresses defined in the </w:t>
-      </w:r>
-      <w:proofErr w:type="spellStart"/>
-      <w:r>
-        <w:rPr>
-          <w:rFonts w:ascii="Arial" w:hAnsi="Arial"/>
-          <w:sz w:val="20"/>
-          <w:szCs w:val="20"/>
-        </w:rPr>
-        <w:t>gs_error_email_to</w:t>
-      </w:r>
-      <w:proofErr w:type="spellEnd"/>
-      <w:r>
-        <w:rPr>
-          <w:rFonts w:ascii="Arial" w:hAnsi="Arial"/>
-          <w:sz w:val="20"/>
-          <w:szCs w:val="20"/>
-        </w:rPr>
-        <w:t xml:space="preserve"> property in </w:t>
-      </w:r>
-      <w:proofErr w:type="spellStart"/>
-      <w:r>
-        <w:rPr>
-          <w:rFonts w:ascii="Arial" w:hAnsi="Arial"/>
-          <w:sz w:val="20"/>
-          <w:szCs w:val="20"/>
-        </w:rPr>
-        <w:t>greensheetconfig.properties</w:t>
-      </w:r>
-      <w:proofErr w:type="spellEnd"/>
+        <w:t>GS emails are being sent by ProcessNewQuestionDefsServiceImpl. In addition, there is a property called gs_send_mail defined in greensheetconfig.properties that can be used to disable email sending (setting its value to false). The messages are being sent to the list of addresses defined in the gs_error_email_to property in greensheetconfig.properties</w:t>
+      </w:r>
     </w:p>
     <w:p>
       <w:pPr>
@@ -14686,11 +13885,11 @@
       <w:pPr>
         <w:pStyle w:val="Heading1"/>
       </w:pPr>
-      <w:bookmarkStart w:id="132" w:name="_Toc484078210"/>
+      <w:bookmarkStart w:id="151" w:name="_Toc484078210"/>
       <w:r>
         <w:t>Non-functional requirements</w:t>
       </w:r>
-      <w:bookmarkEnd w:id="132"/>
+      <w:bookmarkEnd w:id="151"/>
     </w:p>
     <w:p>
       <w:r>
@@ -14824,25 +14023,7 @@
           <w:sz w:val="20"/>
           <w:szCs w:val="20"/>
         </w:rPr>
-        <w:t>If the form in REVISION module is NOT tied to any type/</w:t>
-      </w:r>
-      <w:proofErr w:type="spellStart"/>
-      <w:r>
-        <w:rPr>
-          <w:rFonts w:ascii="Arial" w:hAnsi="Arial"/>
-          <w:sz w:val="20"/>
-          <w:szCs w:val="20"/>
-        </w:rPr>
-        <w:t>mech</w:t>
-      </w:r>
-      <w:proofErr w:type="spellEnd"/>
-      <w:r>
-        <w:rPr>
-          <w:rFonts w:ascii="Arial" w:hAnsi="Arial"/>
-          <w:sz w:val="20"/>
-          <w:szCs w:val="20"/>
-        </w:rPr>
-        <w:t xml:space="preserve"> at all</w:t>
+        <w:t>If the form in REVISION module is NOT tied to any type/mech at all</w:t>
       </w:r>
     </w:p>
     <w:p>
@@ -14864,25 +14045,7 @@
           <w:sz w:val="20"/>
           <w:szCs w:val="20"/>
         </w:rPr>
-        <w:t>If the form in REVISION module is related to any other type/</w:t>
-      </w:r>
-      <w:proofErr w:type="spellStart"/>
-      <w:r>
-        <w:rPr>
-          <w:rFonts w:ascii="Arial" w:hAnsi="Arial"/>
-          <w:sz w:val="20"/>
-          <w:szCs w:val="20"/>
-        </w:rPr>
-        <w:t>mech</w:t>
-      </w:r>
-      <w:proofErr w:type="spellEnd"/>
-      <w:r>
-        <w:rPr>
-          <w:rFonts w:ascii="Arial" w:hAnsi="Arial"/>
-          <w:sz w:val="20"/>
-          <w:szCs w:val="20"/>
-        </w:rPr>
-        <w:t xml:space="preserve"> than 0/0</w:t>
+        <w:t>If the form in REVISION module is related to any other type/mech than 0/0</w:t>
       </w:r>
       <w:r>
         <w:rPr>
@@ -14916,37 +14079,19 @@
           <w:numId w:val="23"/>
         </w:numPr>
         <w:rPr>
-          <w:ins w:id="133" w:author="Tulchinskaya, Gaby (NIH/NCI) [C]" w:date="2017-07-21T09:58:00Z"/>
-          <w:rFonts w:ascii="Arial" w:hAnsi="Arial"/>
-          <w:sz w:val="20"/>
-          <w:szCs w:val="20"/>
-        </w:rPr>
-      </w:pPr>
-      <w:r>
-        <w:rPr>
-          <w:rFonts w:ascii="Arial" w:hAnsi="Arial"/>
-          <w:sz w:val="20"/>
-          <w:szCs w:val="20"/>
-        </w:rPr>
-        <w:t>If any form in the module is NOT tied to any type/</w:t>
-      </w:r>
-      <w:proofErr w:type="spellStart"/>
-      <w:r>
-        <w:rPr>
-          <w:rFonts w:ascii="Arial" w:hAnsi="Arial"/>
-          <w:sz w:val="20"/>
-          <w:szCs w:val="20"/>
-        </w:rPr>
-        <w:t>mech</w:t>
-      </w:r>
-      <w:proofErr w:type="spellEnd"/>
-      <w:r>
-        <w:rPr>
-          <w:rFonts w:ascii="Arial" w:hAnsi="Arial"/>
-          <w:sz w:val="20"/>
-          <w:szCs w:val="20"/>
-        </w:rPr>
-        <w:t xml:space="preserve"> at all</w:t>
+          <w:ins w:id="152" w:author="Tulchinskaya, Gaby (NIH/NCI) [C]" w:date="2017-07-21T09:58:00Z"/>
+          <w:rFonts w:ascii="Arial" w:hAnsi="Arial"/>
+          <w:sz w:val="20"/>
+          <w:szCs w:val="20"/>
+        </w:rPr>
+      </w:pPr>
+      <w:r>
+        <w:rPr>
+          <w:rFonts w:ascii="Arial" w:hAnsi="Arial"/>
+          <w:sz w:val="20"/>
+          <w:szCs w:val="20"/>
+        </w:rPr>
+        <w:t>If any form in the module is NOT tied to any type/mech at all</w:t>
       </w:r>
     </w:p>
     <w:p>
@@ -14962,7 +14107,7 @@
           <w:szCs w:val="20"/>
         </w:rPr>
       </w:pPr>
-      <w:ins w:id="134" w:author="Tulchinskaya, Gaby (NIH/NCI) [C]" w:date="2017-07-21T09:58:00Z">
+      <w:ins w:id="153" w:author="Tulchinskaya, Gaby (NIH/NCI) [C]" w:date="2017-07-21T09:58:00Z">
         <w:r>
           <w:rPr>
             <w:rFonts w:ascii="Arial" w:hAnsi="Arial"/>
@@ -14992,25 +14137,7 @@
           <w:sz w:val="20"/>
           <w:szCs w:val="20"/>
         </w:rPr>
-        <w:t>If any form in the module is tied to type/</w:t>
-      </w:r>
-      <w:proofErr w:type="spellStart"/>
-      <w:r>
-        <w:rPr>
-          <w:rFonts w:ascii="Arial" w:hAnsi="Arial"/>
-          <w:sz w:val="20"/>
-          <w:szCs w:val="20"/>
-        </w:rPr>
-        <w:t>mech</w:t>
-      </w:r>
-      <w:proofErr w:type="spellEnd"/>
-      <w:r>
-        <w:rPr>
-          <w:rFonts w:ascii="Arial" w:hAnsi="Arial"/>
-          <w:sz w:val="20"/>
-          <w:szCs w:val="20"/>
-        </w:rPr>
-        <w:t xml:space="preserve"> 0/0</w:t>
+        <w:t>If any form in the module is tied to type/mech 0/0</w:t>
       </w:r>
       <w:r>
         <w:rPr>
@@ -15198,7 +14325,7 @@
           <w:rPr>
             <w:noProof/>
           </w:rPr>
-          <w:t>21</w:t>
+          <w:t>2</w:t>
         </w:r>
         <w:r>
           <w:rPr>
@@ -15258,15 +14385,29 @@
       </w:rPr>
       <w:t xml:space="preserve"> of </w:t>
     </w:r>
-    <w:fldSimple w:instr=" SECTIONPAGES  \* Arabic  \* MERGEFORMAT ">
-      <w:r>
-        <w:rPr>
-          <w:rStyle w:val="PageNumber"/>
-          <w:noProof/>
-        </w:rPr>
-        <w:t>23</w:t>
-      </w:r>
-    </w:fldSimple>
+    <w:r>
+      <w:fldChar w:fldCharType="begin"/>
+    </w:r>
+    <w:r>
+      <w:instrText xml:space="preserve"> SECTIONPAGES  \* Arabic  \* MERGEFORMAT </w:instrText>
+    </w:r>
+    <w:r>
+      <w:fldChar w:fldCharType="separate"/>
+    </w:r>
+    <w:r>
+      <w:rPr>
+        <w:rStyle w:val="PageNumber"/>
+        <w:noProof/>
+      </w:rPr>
+      <w:t>23</w:t>
+    </w:r>
+    <w:r>
+      <w:rPr>
+        <w:rStyle w:val="PageNumber"/>
+        <w:noProof/>
+      </w:rPr>
+      <w:fldChar w:fldCharType="end"/>
+    </w:r>
   </w:p>
   <w:p/>
 </w:ftr>
@@ -21238,7 +20379,7 @@
 </file>
 
 <file path=customXml/itemProps1.xml><?xml version="1.0" encoding="utf-8"?>
-<ds:datastoreItem xmlns:ds="http://schemas.openxmlformats.org/officeDocument/2006/customXml" ds:itemID="{85628C98-F9AB-49A0-A418-C1AA6689986F}">
+<ds:datastoreItem xmlns:ds="http://schemas.openxmlformats.org/officeDocument/2006/customXml" ds:itemID="{A6838E09-4EDD-4817-B0D3-0A797761A54F}">
   <ds:schemaRefs>
     <ds:schemaRef ds:uri="http://schemas.openxmlformats.org/officeDocument/2006/bibliography"/>
   </ds:schemaRefs>

</xml_diff>

<commit_message>
Updated sec. Type/Mech combinations for each section on Review & Test Draft Module screen (removed the note about October release)
</commit_message>
<xml_diff>
--- a/Requirements/Specs/Draft Area - Scope.docx
+++ b/Requirements/Specs/Draft Area - Scope.docx
@@ -1035,7 +1035,15 @@
             </w:pPr>
             <w:ins w:id="20" w:author="Tulchinskaya, Gaby (NIH/NCI) [C]" w:date="2017-07-21T09:59:00Z">
               <w:r>
-                <w:t>Added req to sec. Non-functional requirements</w:t>
+                <w:t xml:space="preserve">Added </w:t>
+              </w:r>
+              <w:proofErr w:type="spellStart"/>
+              <w:r>
+                <w:t>req</w:t>
+              </w:r>
+              <w:proofErr w:type="spellEnd"/>
+              <w:r>
+                <w:t xml:space="preserve"> to sec. Non-functional requirements</w:t>
               </w:r>
             </w:ins>
           </w:p>
@@ -1276,7 +1284,15 @@
             </w:ins>
             <w:ins w:id="47" w:author="Tulchinskaya, Gaby (NIH/NCI) [C]" w:date="2017-08-01T15:22:00Z">
               <w:r>
-                <w:t>sec. Review and Test Greensheet Screen Data elements</w:t>
+                <w:t xml:space="preserve">sec. Review and Test </w:t>
+              </w:r>
+              <w:proofErr w:type="spellStart"/>
+              <w:r>
+                <w:t>Greensheet</w:t>
+              </w:r>
+              <w:proofErr w:type="spellEnd"/>
+              <w:r>
+                <w:t xml:space="preserve"> Screen Data elements</w:t>
               </w:r>
             </w:ins>
           </w:p>
@@ -1454,7 +1470,15 @@
             </w:pPr>
             <w:ins w:id="65" w:author="Tulchinskaya, Gaby (NIH/NCI) [C]" w:date="2017-08-16T15:27:00Z">
               <w:r>
-                <w:t xml:space="preserve">Added sec. Type/Mech combinations for each section on </w:t>
+                <w:t>Added sec. Type/</w:t>
+              </w:r>
+              <w:proofErr w:type="spellStart"/>
+              <w:r>
+                <w:t>Mech</w:t>
+              </w:r>
+              <w:proofErr w:type="spellEnd"/>
+              <w:r>
+                <w:t xml:space="preserve"> combinations for each section on </w:t>
               </w:r>
               <w:r>
                 <w:rPr>
@@ -5403,7 +5427,23 @@
           <w:sz w:val="20"/>
           <w:szCs w:val="20"/>
         </w:rPr>
-        <w:t>allows grants administration personnel to directly specify, modify and deploy greensheets questionnaires. Within Form Builder</w:t>
+        <w:t xml:space="preserve">allows grants administration personnel to directly specify, modify and deploy </w:t>
+      </w:r>
+      <w:proofErr w:type="spellStart"/>
+      <w:r>
+        <w:rPr>
+          <w:sz w:val="20"/>
+          <w:szCs w:val="20"/>
+        </w:rPr>
+        <w:t>greensheets</w:t>
+      </w:r>
+      <w:proofErr w:type="spellEnd"/>
+      <w:r>
+        <w:rPr>
+          <w:sz w:val="20"/>
+          <w:szCs w:val="20"/>
+        </w:rPr>
+        <w:t xml:space="preserve"> questionnaires. Within Form Builder</w:t>
       </w:r>
       <w:r>
         <w:rPr>
@@ -5487,7 +5527,23 @@
           <w:sz w:val="20"/>
           <w:szCs w:val="20"/>
         </w:rPr>
-        <w:t xml:space="preserve">s from Form Builder to Greensheets is always at the level of a Module. </w:t>
+        <w:t xml:space="preserve">s from Form Builder to </w:t>
+      </w:r>
+      <w:proofErr w:type="spellStart"/>
+      <w:r>
+        <w:rPr>
+          <w:sz w:val="20"/>
+          <w:szCs w:val="20"/>
+        </w:rPr>
+        <w:t>Greensheets</w:t>
+      </w:r>
+      <w:proofErr w:type="spellEnd"/>
+      <w:r>
+        <w:rPr>
+          <w:sz w:val="20"/>
+          <w:szCs w:val="20"/>
+        </w:rPr>
+        <w:t xml:space="preserve"> is always at the level of a Module. </w:t>
       </w:r>
     </w:p>
     <w:p>
@@ -5526,7 +5582,7 @@
           <v:shape id="_x0000_i1025" type="#_x0000_t75" style="width:467.5pt;height:218.5pt" o:ole="">
             <v:imagedata r:id="rId16" o:title=""/>
           </v:shape>
-          <o:OLEObject Type="Embed" ProgID="Visio.Drawing.11" ShapeID="_x0000_i1025" DrawAspect="Content" ObjectID="_1564472534" r:id="rId17"/>
+          <o:OLEObject Type="Embed" ProgID="Visio.Drawing.11" ShapeID="_x0000_i1025" DrawAspect="Content" ObjectID="_1567241262" r:id="rId17"/>
         </w:object>
       </w:r>
     </w:p>
@@ -5636,7 +5692,15 @@
         <w:pStyle w:val="BodyText"/>
       </w:pPr>
       <w:r>
-        <w:t>Before re-design similar, much more limited functionality existed in Greensheets system. Two roles had access to the draft area:</w:t>
+        <w:t xml:space="preserve">Before re-design similar, much more limited functionality existed in </w:t>
+      </w:r>
+      <w:proofErr w:type="spellStart"/>
+      <w:r>
+        <w:t>Greensheets</w:t>
+      </w:r>
+      <w:proofErr w:type="spellEnd"/>
+      <w:r>
+        <w:t xml:space="preserve"> system. Two roles had access to the draft area:</w:t>
       </w:r>
     </w:p>
     <w:p>
@@ -5656,7 +5720,15 @@
         <w:t>GS_DV</w:t>
       </w:r>
       <w:r>
-        <w:t xml:space="preserve"> role) – had ability to review draft greensheets in the module</w:t>
+        <w:t xml:space="preserve"> role) – had ability to review draft </w:t>
+      </w:r>
+      <w:proofErr w:type="spellStart"/>
+      <w:r>
+        <w:t>greensheets</w:t>
+      </w:r>
+      <w:proofErr w:type="spellEnd"/>
+      <w:r>
+        <w:t xml:space="preserve"> in the module</w:t>
       </w:r>
       <w:r>
         <w:t>, exported</w:t>
@@ -5700,7 +5772,15 @@
         </w:numPr>
       </w:pPr>
       <w:r>
-        <w:t>Review draft greensheets in the module</w:t>
+        <w:t xml:space="preserve">Review draft </w:t>
+      </w:r>
+      <w:proofErr w:type="spellStart"/>
+      <w:r>
+        <w:t>greensheets</w:t>
+      </w:r>
+      <w:proofErr w:type="spellEnd"/>
+      <w:r>
+        <w:t xml:space="preserve"> in the module</w:t>
       </w:r>
       <w:r>
         <w:t>, exported</w:t>
@@ -5752,13 +5832,29 @@
     </w:p>
     <w:p>
       <w:r>
-        <w:t xml:space="preserve">There is no connection between Form Builder roles and Greensheet roles. </w:t>
+        <w:t xml:space="preserve">There is no connection between Form Builder roles and </w:t>
+      </w:r>
+      <w:proofErr w:type="spellStart"/>
+      <w:r>
+        <w:t>Greensheet</w:t>
+      </w:r>
+      <w:proofErr w:type="spellEnd"/>
+      <w:r>
+        <w:t xml:space="preserve"> roles. </w:t>
       </w:r>
       <w:r>
         <w:t>OGA requested that a</w:t>
       </w:r>
       <w:r>
-        <w:t>ccess to Greensheets Draft Area should be provided to all users who have Author or Approver role in Form Builder.</w:t>
+        <w:t xml:space="preserve">ccess to </w:t>
+      </w:r>
+      <w:proofErr w:type="spellStart"/>
+      <w:r>
+        <w:t>Greensheets</w:t>
+      </w:r>
+      <w:proofErr w:type="spellEnd"/>
+      <w:r>
+        <w:t xml:space="preserve"> Draft Area should be provided to all users who have Author or Approver role in Form Builder.</w:t>
       </w:r>
       <w:r>
         <w:t xml:space="preserve"> </w:t>
@@ -5767,8 +5863,13 @@
         <w:t>OGA will provide the list of people and CBIIT will assign</w:t>
       </w:r>
       <w:r>
-        <w:t xml:space="preserve"> Greensheet</w:t>
-      </w:r>
+        <w:t xml:space="preserve"> </w:t>
+      </w:r>
+      <w:proofErr w:type="spellStart"/>
+      <w:r>
+        <w:t>Greensheet</w:t>
+      </w:r>
+      <w:proofErr w:type="spellEnd"/>
       <w:r>
         <w:t xml:space="preserve"> </w:t>
       </w:r>
@@ -6121,8 +6222,17 @@
     </w:p>
     <w:p>
       <w:r>
-        <w:t xml:space="preserve">The system should NOT impose any restrictions on testing (e.g. Program Director can test Specialist greensheet and Specialist can test Program </w:t>
-      </w:r>
+        <w:t xml:space="preserve">The system should NOT impose any restrictions on testing (e.g. Program Director can test Specialist </w:t>
+      </w:r>
+      <w:proofErr w:type="spellStart"/>
+      <w:r>
+        <w:t>greensheet</w:t>
+      </w:r>
+      <w:proofErr w:type="spellEnd"/>
+      <w:r>
+        <w:t xml:space="preserve"> and Specialist can test Program </w:t>
+      </w:r>
+      <w:proofErr w:type="spellStart"/>
       <w:r>
         <w:t>gr</w:t>
       </w:r>
@@ -6132,8 +6242,25 @@
       <w:r>
         <w:t>ensheet</w:t>
       </w:r>
-      <w:r>
-        <w:t xml:space="preserve"> and Draft Viewer/Administratior can test any greensheet)</w:t>
+      <w:proofErr w:type="spellEnd"/>
+      <w:r>
+        <w:t xml:space="preserve"> and Draft Viewer/</w:t>
+      </w:r>
+      <w:proofErr w:type="spellStart"/>
+      <w:r>
+        <w:t>Administratior</w:t>
+      </w:r>
+      <w:proofErr w:type="spellEnd"/>
+      <w:r>
+        <w:t xml:space="preserve"> can test any </w:t>
+      </w:r>
+      <w:proofErr w:type="spellStart"/>
+      <w:r>
+        <w:t>greensheet</w:t>
+      </w:r>
+      <w:proofErr w:type="spellEnd"/>
+      <w:r>
+        <w:t>)</w:t>
       </w:r>
       <w:r>
         <w:t xml:space="preserve">. OGA staff will be responsible for preventing such situations, but no system restrictions are needed. </w:t>
@@ -6147,7 +6274,15 @@
         <w:t>(s) to a specific from(s)</w:t>
       </w:r>
       <w:r>
-        <w:t xml:space="preserve">, and get access only to greensheet test page </w:t>
+        <w:t xml:space="preserve">, and get access only to </w:t>
+      </w:r>
+      <w:proofErr w:type="spellStart"/>
+      <w:r>
+        <w:t>greensheet</w:t>
+      </w:r>
+      <w:proofErr w:type="spellEnd"/>
+      <w:r>
+        <w:t xml:space="preserve"> test page </w:t>
       </w:r>
       <w:r>
         <w:t xml:space="preserve">for a corresponding from </w:t>
@@ -6657,7 +6792,25 @@
           <w:sz w:val="20"/>
           <w:szCs w:val="20"/>
         </w:rPr>
-        <w:t xml:space="preserve">Ability to see form name and related type/mechs </w:t>
+        <w:t>Ability to see form name and related type/</w:t>
+      </w:r>
+      <w:proofErr w:type="spellStart"/>
+      <w:r>
+        <w:rPr>
+          <w:rFonts w:ascii="Arial" w:hAnsi="Arial"/>
+          <w:sz w:val="20"/>
+          <w:szCs w:val="20"/>
+        </w:rPr>
+        <w:t>mechs</w:t>
+      </w:r>
+      <w:proofErr w:type="spellEnd"/>
+      <w:r>
+        <w:rPr>
+          <w:rFonts w:ascii="Arial" w:hAnsi="Arial"/>
+          <w:sz w:val="20"/>
+          <w:szCs w:val="20"/>
+        </w:rPr>
+        <w:t xml:space="preserve"> </w:t>
       </w:r>
     </w:p>
     <w:p>
@@ -6679,7 +6832,25 @@
           <w:sz w:val="20"/>
           <w:szCs w:val="20"/>
         </w:rPr>
-        <w:t xml:space="preserve">Ability to view what changed in the module (type/mechs added/deleted and forms changed) </w:t>
+        <w:t>Ability to view what changed in the module (type/</w:t>
+      </w:r>
+      <w:proofErr w:type="spellStart"/>
+      <w:r>
+        <w:rPr>
+          <w:rFonts w:ascii="Arial" w:hAnsi="Arial"/>
+          <w:sz w:val="20"/>
+          <w:szCs w:val="20"/>
+        </w:rPr>
+        <w:t>mechs</w:t>
+      </w:r>
+      <w:proofErr w:type="spellEnd"/>
+      <w:r>
+        <w:rPr>
+          <w:rFonts w:ascii="Arial" w:hAnsi="Arial"/>
+          <w:sz w:val="20"/>
+          <w:szCs w:val="20"/>
+        </w:rPr>
+        <w:t xml:space="preserve"> added/deleted and forms changed) </w:t>
       </w:r>
     </w:p>
     <w:p>
@@ -6769,8 +6940,18 @@
           <w:sz w:val="20"/>
           <w:szCs w:val="20"/>
         </w:rPr>
-        <w:t>Review and Test Greensheet</w:t>
-      </w:r>
+        <w:t xml:space="preserve">Review and Test </w:t>
+      </w:r>
+      <w:proofErr w:type="spellStart"/>
+      <w:r>
+        <w:rPr>
+          <w:rFonts w:ascii="Arial" w:hAnsi="Arial"/>
+          <w:sz w:val="20"/>
+          <w:szCs w:val="20"/>
+        </w:rPr>
+        <w:t>Greensheet</w:t>
+      </w:r>
+      <w:proofErr w:type="spellEnd"/>
       <w:r>
         <w:rPr>
           <w:rFonts w:ascii="Arial" w:hAnsi="Arial"/>
@@ -7073,8 +7254,13 @@
         </w:numPr>
       </w:pPr>
       <w:r>
-        <w:t>Generate URL(s) to “Review and Test Greensheet</w:t>
-      </w:r>
+        <w:t xml:space="preserve">Generate URL(s) to “Review and Test </w:t>
+      </w:r>
+      <w:proofErr w:type="spellStart"/>
+      <w:r>
+        <w:t>Greensheet</w:t>
+      </w:r>
+      <w:proofErr w:type="spellEnd"/>
       <w:r>
         <w:t>”</w:t>
       </w:r>
@@ -7215,7 +7401,21 @@
         <w:rPr>
           <w:rFonts w:ascii="Arial Narrow" w:hAnsi="Arial Narrow"/>
         </w:rPr>
-        <w:t xml:space="preserve"> Request to review draft Greensheet forms</w:t>
+        <w:t xml:space="preserve"> Request to review draft </w:t>
+      </w:r>
+      <w:proofErr w:type="spellStart"/>
+      <w:r>
+        <w:rPr>
+          <w:rFonts w:ascii="Arial Narrow" w:hAnsi="Arial Narrow"/>
+        </w:rPr>
+        <w:t>Greensheet</w:t>
+      </w:r>
+      <w:proofErr w:type="spellEnd"/>
+      <w:r>
+        <w:rPr>
+          <w:rFonts w:ascii="Arial Narrow" w:hAnsi="Arial Narrow"/>
+        </w:rPr>
+        <w:t xml:space="preserve"> forms</w:t>
       </w:r>
     </w:p>
     <w:p>
@@ -7271,7 +7471,21 @@
         <w:rPr>
           <w:rFonts w:ascii="Arial Narrow" w:hAnsi="Arial Narrow"/>
         </w:rPr>
-        <w:t>You are being requested to review draft Greensheet forms and provide feedback, if any.  Please do so within 7 days from the date of this e-mail.</w:t>
+        <w:t xml:space="preserve">You are being requested to review draft </w:t>
+      </w:r>
+      <w:proofErr w:type="spellStart"/>
+      <w:r>
+        <w:rPr>
+          <w:rFonts w:ascii="Arial Narrow" w:hAnsi="Arial Narrow"/>
+        </w:rPr>
+        <w:t>Greensheet</w:t>
+      </w:r>
+      <w:proofErr w:type="spellEnd"/>
+      <w:r>
+        <w:rPr>
+          <w:rFonts w:ascii="Arial Narrow" w:hAnsi="Arial Narrow"/>
+        </w:rPr>
+        <w:t xml:space="preserve"> forms and provide feedback, if any.  Please do so within 7 days from the date of this e-mail.</w:t>
       </w:r>
     </w:p>
     <w:p>
@@ -7349,7 +7563,21 @@
         <w:rPr>
           <w:rFonts w:ascii="Arial Narrow" w:hAnsi="Arial Narrow"/>
         </w:rPr>
-        <w:t xml:space="preserve">&gt; - (form type) for &lt;list of type/mech combinations&gt; </w:t>
+        <w:t>&gt; - (form type) for &lt;list of type/</w:t>
+      </w:r>
+      <w:proofErr w:type="spellStart"/>
+      <w:r>
+        <w:rPr>
+          <w:rFonts w:ascii="Arial Narrow" w:hAnsi="Arial Narrow"/>
+        </w:rPr>
+        <w:t>mech</w:t>
+      </w:r>
+      <w:proofErr w:type="spellEnd"/>
+      <w:r>
+        <w:rPr>
+          <w:rFonts w:ascii="Arial Narrow" w:hAnsi="Arial Narrow"/>
+        </w:rPr>
+        <w:t xml:space="preserve"> combinations&gt; </w:t>
       </w:r>
     </w:p>
     <w:p>
@@ -7387,7 +7615,21 @@
         <w:rPr>
           <w:rFonts w:ascii="Arial Narrow" w:hAnsi="Arial Narrow"/>
         </w:rPr>
-        <w:t>&gt; - (form type) for &lt;list of type/mech combinations&gt;</w:t>
+        <w:t>&gt; - (form type) for &lt;list of type/</w:t>
+      </w:r>
+      <w:proofErr w:type="spellStart"/>
+      <w:r>
+        <w:rPr>
+          <w:rFonts w:ascii="Arial Narrow" w:hAnsi="Arial Narrow"/>
+        </w:rPr>
+        <w:t>mech</w:t>
+      </w:r>
+      <w:proofErr w:type="spellEnd"/>
+      <w:r>
+        <w:rPr>
+          <w:rFonts w:ascii="Arial Narrow" w:hAnsi="Arial Narrow"/>
+        </w:rPr>
+        <w:t xml:space="preserve"> combinations&gt;</w:t>
       </w:r>
     </w:p>
     <w:p>
@@ -7418,8 +7660,17 @@
             <w:rStyle w:val="Hyperlink"/>
             <w:rFonts w:ascii="Arial Narrow" w:hAnsi="Arial Narrow"/>
           </w:rPr>
-          <w:t>NCI OGA Greensheets</w:t>
-        </w:r>
+          <w:t xml:space="preserve">NCI OGA </w:t>
+        </w:r>
+        <w:proofErr w:type="spellStart"/>
+        <w:r>
+          <w:rPr>
+            <w:rStyle w:val="Hyperlink"/>
+            <w:rFonts w:ascii="Arial Narrow" w:hAnsi="Arial Narrow"/>
+          </w:rPr>
+          <w:t>Greensheets</w:t>
+        </w:r>
+        <w:proofErr w:type="spellEnd"/>
       </w:hyperlink>
       <w:r>
         <w:rPr>
@@ -7534,7 +7785,7 @@
           </mc:Choice>
           <mc:Fallback>
             <w:pict>
-              <v:rect w14:anchorId="2CC2158F" id="Rectangle 7" o:spid="_x0000_s1026" style="position:absolute;margin-left:0;margin-top:15.4pt;width:95.5pt;height:89.4pt;z-index:251665920;visibility:visible;mso-wrap-style:square;mso-width-percent:0;mso-height-percent:0;mso-wrap-distance-left:9pt;mso-wrap-distance-top:0;mso-wrap-distance-right:9pt;mso-wrap-distance-bottom:0;mso-position-horizontal:absolute;mso-position-horizontal-relative:margin;mso-position-vertical:absolute;mso-position-vertical-relative:text;mso-width-percent:0;mso-height-percent:0;mso-width-relative:margin;mso-height-relative:margin;v-text-anchor:middle" o:gfxdata="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" filled="f" strokecolor="red" strokeweight="2pt">
+              <v:rect w14:anchorId="784D3C36" id="Rectangle 7" o:spid="_x0000_s1026" style="position:absolute;margin-left:0;margin-top:15.4pt;width:95.5pt;height:89.4pt;z-index:251665920;visibility:visible;mso-wrap-style:square;mso-width-percent:0;mso-height-percent:0;mso-wrap-distance-left:9pt;mso-wrap-distance-top:0;mso-wrap-distance-right:9pt;mso-wrap-distance-bottom:0;mso-position-horizontal:absolute;mso-position-horizontal-relative:margin;mso-position-vertical:absolute;mso-position-vertical-relative:text;mso-width-percent:0;mso-height-percent:0;mso-width-relative:margin;mso-height-relative:margin;v-text-anchor:middle" o:gfxdata="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" filled="f" strokecolor="red" strokeweight="2pt">
                 <w10:wrap anchorx="margin"/>
               </v:rect>
             </w:pict>
@@ -7741,7 +7992,15 @@
         <w:pStyle w:val="BodyText"/>
       </w:pPr>
       <w:r>
-        <w:t>When user clicks the link, the system displays Review and Test Greensheet screen:</w:t>
+        <w:t xml:space="preserve">When user clicks the link, the system displays Review and Test </w:t>
+      </w:r>
+      <w:proofErr w:type="spellStart"/>
+      <w:r>
+        <w:t>Greensheet</w:t>
+      </w:r>
+      <w:proofErr w:type="spellEnd"/>
+      <w:r>
+        <w:t xml:space="preserve"> screen:</w:t>
       </w:r>
     </w:p>
     <w:p>
@@ -7825,14 +8084,22 @@
         <w:rPr>
           <w:b/>
         </w:rPr>
-        <w:t>est G</w:t>
-      </w:r>
+        <w:t xml:space="preserve">est </w:t>
+      </w:r>
+      <w:proofErr w:type="spellStart"/>
       <w:r>
         <w:rPr>
           <w:b/>
         </w:rPr>
+        <w:t>G</w:t>
+      </w:r>
+      <w:r>
+        <w:rPr>
+          <w:b/>
+        </w:rPr>
         <w:t>reensheet</w:t>
       </w:r>
+      <w:proofErr w:type="spellEnd"/>
       <w:r>
         <w:rPr>
           <w:b/>
@@ -8109,8 +8376,18 @@
           <w:sz w:val="20"/>
           <w:szCs w:val="20"/>
         </w:rPr>
-        <w:t>Reset Grensheet</w:t>
-      </w:r>
+        <w:t xml:space="preserve">Reset </w:t>
+      </w:r>
+      <w:proofErr w:type="spellStart"/>
+      <w:r>
+        <w:rPr>
+          <w:rFonts w:ascii="Arial" w:hAnsi="Arial"/>
+          <w:sz w:val="20"/>
+          <w:szCs w:val="20"/>
+        </w:rPr>
+        <w:t>Grensheet</w:t>
+      </w:r>
+      <w:proofErr w:type="spellEnd"/>
       <w:r>
         <w:rPr>
           <w:rFonts w:ascii="Arial" w:hAnsi="Arial"/>
@@ -8354,7 +8631,25 @@
           <w:sz w:val="20"/>
           <w:szCs w:val="20"/>
         </w:rPr>
-        <w:t xml:space="preserve"> Form Builder, but not yet processed (promoted or rejected) in Greensheets (draft modules):</w:t>
+        <w:t xml:space="preserve"> Form Builder, but not yet processed (promoted or rejected) in </w:t>
+      </w:r>
+      <w:proofErr w:type="spellStart"/>
+      <w:r>
+        <w:rPr>
+          <w:rFonts w:ascii="Arial" w:hAnsi="Arial"/>
+          <w:sz w:val="20"/>
+          <w:szCs w:val="20"/>
+        </w:rPr>
+        <w:t>Greensheets</w:t>
+      </w:r>
+      <w:proofErr w:type="spellEnd"/>
+      <w:r>
+        <w:rPr>
+          <w:rFonts w:ascii="Arial" w:hAnsi="Arial"/>
+          <w:sz w:val="20"/>
+          <w:szCs w:val="20"/>
+        </w:rPr>
+        <w:t xml:space="preserve"> (draft modules):</w:t>
       </w:r>
     </w:p>
     <w:p>
@@ -8392,7 +8687,25 @@
           <w:sz w:val="20"/>
           <w:szCs w:val="20"/>
         </w:rPr>
-        <w:t xml:space="preserve"> Form Builder, but not yet processed (promoted or rejected) in Greensheets, then </w:t>
+        <w:t xml:space="preserve"> Form Builder, but not yet processed (promoted or rejected) in </w:t>
+      </w:r>
+      <w:proofErr w:type="spellStart"/>
+      <w:r>
+        <w:rPr>
+          <w:rFonts w:ascii="Arial" w:hAnsi="Arial"/>
+          <w:sz w:val="20"/>
+          <w:szCs w:val="20"/>
+        </w:rPr>
+        <w:t>Greensheets</w:t>
+      </w:r>
+      <w:proofErr w:type="spellEnd"/>
+      <w:r>
+        <w:rPr>
+          <w:rFonts w:ascii="Arial" w:hAnsi="Arial"/>
+          <w:sz w:val="20"/>
+          <w:szCs w:val="20"/>
+        </w:rPr>
+        <w:t xml:space="preserve">, then </w:t>
       </w:r>
       <w:r>
         <w:rPr>
@@ -8487,7 +8800,25 @@
           <w:sz w:val="20"/>
           <w:szCs w:val="20"/>
         </w:rPr>
-        <w:t xml:space="preserve"> Form Builder, but not yet processed (promoted or rejected) in Greensheets, then </w:t>
+        <w:t xml:space="preserve"> Form Builder, but not yet processed (promoted or rejected) in </w:t>
+      </w:r>
+      <w:proofErr w:type="spellStart"/>
+      <w:r>
+        <w:rPr>
+          <w:rFonts w:ascii="Arial" w:hAnsi="Arial"/>
+          <w:sz w:val="20"/>
+          <w:szCs w:val="20"/>
+        </w:rPr>
+        <w:t>Greensheets</w:t>
+      </w:r>
+      <w:proofErr w:type="spellEnd"/>
+      <w:r>
+        <w:rPr>
+          <w:rFonts w:ascii="Arial" w:hAnsi="Arial"/>
+          <w:sz w:val="20"/>
+          <w:szCs w:val="20"/>
+        </w:rPr>
+        <w:t xml:space="preserve">, then </w:t>
       </w:r>
       <w:r>
         <w:rPr>
@@ -8715,7 +9046,25 @@
             <w:sz w:val="20"/>
             <w:szCs w:val="20"/>
           </w:rPr>
-          <w:t xml:space="preserve">“Type/Mech combinations for each section on </w:t>
+          <w:t>“Type/</w:t>
+        </w:r>
+        <w:proofErr w:type="spellStart"/>
+        <w:r>
+          <w:rPr>
+            <w:rFonts w:ascii="Arial" w:hAnsi="Arial"/>
+            <w:sz w:val="20"/>
+            <w:szCs w:val="20"/>
+          </w:rPr>
+          <w:t>Mech</w:t>
+        </w:r>
+        <w:proofErr w:type="spellEnd"/>
+        <w:r>
+          <w:rPr>
+            <w:rFonts w:ascii="Arial" w:hAnsi="Arial"/>
+            <w:sz w:val="20"/>
+            <w:szCs w:val="20"/>
+          </w:rPr>
+          <w:t xml:space="preserve"> combinations for each section on </w:t>
         </w:r>
       </w:ins>
       <w:ins w:id="173" w:author="Tulchinskaya, Gaby (NIH/NCI) [C]" w:date="2017-08-16T15:25:00Z">
@@ -8981,7 +9330,25 @@
           <w:sz w:val="20"/>
           <w:szCs w:val="20"/>
         </w:rPr>
-        <w:t xml:space="preserve">avigate to “Review and Test Greensheet” </w:t>
+        <w:t xml:space="preserve">avigate to “Review and Test </w:t>
+      </w:r>
+      <w:proofErr w:type="spellStart"/>
+      <w:r>
+        <w:rPr>
+          <w:rFonts w:ascii="Arial" w:hAnsi="Arial"/>
+          <w:sz w:val="20"/>
+          <w:szCs w:val="20"/>
+        </w:rPr>
+        <w:t>Greensheet</w:t>
+      </w:r>
+      <w:proofErr w:type="spellEnd"/>
+      <w:r>
+        <w:rPr>
+          <w:rFonts w:ascii="Arial" w:hAnsi="Arial"/>
+          <w:sz w:val="20"/>
+          <w:szCs w:val="20"/>
+        </w:rPr>
+        <w:t xml:space="preserve">” </w:t>
       </w:r>
       <w:r>
         <w:rPr>
@@ -9135,7 +9502,15 @@
       </w:pPr>
       <w:bookmarkStart w:id="174" w:name="_Toc490660597"/>
       <w:r>
-        <w:t xml:space="preserve">Type/Mech combinations for each section on </w:t>
+        <w:t>Type/</w:t>
+      </w:r>
+      <w:proofErr w:type="spellStart"/>
+      <w:r>
+        <w:t>Mech</w:t>
+      </w:r>
+      <w:proofErr w:type="spellEnd"/>
+      <w:r>
+        <w:t xml:space="preserve"> combinations for each section on </w:t>
       </w:r>
       <w:r>
         <w:rPr>
@@ -9164,6 +9539,8 @@
         </w:rPr>
         <w:t>What constitutes the change of the question?</w:t>
       </w:r>
+      <w:bookmarkStart w:id="175" w:name="_GoBack"/>
+      <w:bookmarkEnd w:id="175"/>
     </w:p>
     <w:p>
       <w:pPr>
@@ -9470,16 +9847,16 @@
         <w:spacing w:after="0" w:line="240" w:lineRule="auto"/>
         <w:contextualSpacing/>
         <w:rPr>
-          <w:del w:id="175" w:author="Tulchinskaya, Gaby (NIH/NCI) [C]" w:date="2017-08-17T10:54:00Z"/>
+          <w:del w:id="176" w:author="Tulchinskaya, Gaby (NIH/NCI) [C]" w:date="2017-09-18T11:59:00Z"/>
           <w:rFonts w:eastAsia="Times New Roman"/>
         </w:rPr>
       </w:pPr>
-      <w:del w:id="176" w:author="Tulchinskaya, Gaby (NIH/NCI) [C]" w:date="2017-08-17T10:54:00Z">
+      <w:del w:id="177" w:author="Tulchinskaya, Gaby (NIH/NCI) [C]" w:date="2017-09-18T11:59:00Z">
         <w:r>
           <w:rPr>
             <w:rFonts w:eastAsia="Times New Roman"/>
           </w:rPr>
-          <w:delText>Form type</w:delText>
+          <w:delText>Form description ---- we be deleted in the future</w:delText>
         </w:r>
       </w:del>
     </w:p>
@@ -9504,15 +9881,7 @@
         <w:rPr>
           <w:rFonts w:eastAsia="Times New Roman"/>
         </w:rPr>
-        <w:t>Form description ---- we be deleted i</w:t>
-      </w:r>
-      <w:bookmarkStart w:id="177" w:name="_GoBack"/>
-      <w:bookmarkEnd w:id="177"/>
-      <w:r>
-        <w:rPr>
-          <w:rFonts w:eastAsia="Times New Roman"/>
-        </w:rPr>
-        <w:t>n the future</w:t>
+        <w:t>Addition of the question</w:t>
       </w:r>
     </w:p>
     <w:p>
@@ -9536,7 +9905,7 @@
         <w:rPr>
           <w:rFonts w:eastAsia="Times New Roman"/>
         </w:rPr>
-        <w:t>Addition of the question</w:t>
+        <w:t>Deletion of the question</w:t>
       </w:r>
     </w:p>
     <w:p>
@@ -9560,7 +9929,7 @@
         <w:rPr>
           <w:rFonts w:eastAsia="Times New Roman"/>
         </w:rPr>
-        <w:t>Deletion of the question</w:t>
+        <w:t>Addition of the section</w:t>
       </w:r>
     </w:p>
     <w:p>
@@ -9584,7 +9953,7 @@
         <w:rPr>
           <w:rFonts w:eastAsia="Times New Roman"/>
         </w:rPr>
-        <w:t>Addition of the section</w:t>
+        <w:t>Deletion of the section</w:t>
       </w:r>
     </w:p>
     <w:p>
@@ -9601,39 +9970,18 @@
         <w:spacing w:after="0" w:line="240" w:lineRule="auto"/>
         <w:contextualSpacing/>
         <w:rPr>
+          <w:del w:id="178" w:author="Tulchinskaya, Gaby (NIH/NCI) [C]" w:date="2017-09-18T11:59:00Z"/>
           <w:rFonts w:eastAsia="Times New Roman"/>
         </w:rPr>
       </w:pPr>
-      <w:r>
-        <w:rPr>
-          <w:rFonts w:eastAsia="Times New Roman"/>
-        </w:rPr>
-        <w:t>Deletion of the section</w:t>
-      </w:r>
-    </w:p>
-    <w:p>
-      <w:pPr>
-        <w:pStyle w:val="ListParagraph"/>
-        <w:widowControl/>
-        <w:numPr>
-          <w:ilvl w:val="0"/>
-          <w:numId w:val="34"/>
-        </w:numPr>
-        <w:autoSpaceDE/>
-        <w:autoSpaceDN/>
-        <w:adjustRightInd/>
-        <w:spacing w:after="0" w:line="240" w:lineRule="auto"/>
-        <w:contextualSpacing/>
-        <w:rPr>
-          <w:rFonts w:eastAsia="Times New Roman"/>
-        </w:rPr>
-      </w:pPr>
-      <w:r>
-        <w:rPr>
-          <w:rFonts w:eastAsia="Times New Roman"/>
-        </w:rPr>
-        <w:t>Braking section into separate questions ---- we be deleted in the future</w:t>
-      </w:r>
+      <w:del w:id="179" w:author="Tulchinskaya, Gaby (NIH/NCI) [C]" w:date="2017-09-18T11:59:00Z">
+        <w:r>
+          <w:rPr>
+            <w:rFonts w:eastAsia="Times New Roman"/>
+          </w:rPr>
+          <w:delText>Braking section into separate questions ---- we be deleted in the future</w:delText>
+        </w:r>
+      </w:del>
     </w:p>
     <w:p>
       <w:pPr>
@@ -9738,7 +10086,25 @@
                 <w:sz w:val="22"/>
                 <w:szCs w:val="22"/>
               </w:rPr>
-              <w:t>Conditions/scenarios when type/mech and form is shown in the section</w:t>
+              <w:t>Conditions/scenarios when type/</w:t>
+            </w:r>
+            <w:proofErr w:type="spellStart"/>
+            <w:r>
+              <w:rPr>
+                <w:rFonts w:ascii="Calibri" w:hAnsi="Calibri"/>
+                <w:sz w:val="22"/>
+                <w:szCs w:val="22"/>
+              </w:rPr>
+              <w:t>mech</w:t>
+            </w:r>
+            <w:proofErr w:type="spellEnd"/>
+            <w:r>
+              <w:rPr>
+                <w:rFonts w:ascii="Calibri" w:hAnsi="Calibri"/>
+                <w:sz w:val="22"/>
+                <w:szCs w:val="22"/>
+              </w:rPr>
+              <w:t xml:space="preserve"> and form is shown in the section</w:t>
             </w:r>
           </w:p>
         </w:tc>
@@ -9762,7 +10128,25 @@
                 <w:sz w:val="22"/>
                 <w:szCs w:val="22"/>
               </w:rPr>
-              <w:t>New Type/Mech Combination Added</w:t>
+              <w:t>New Type/</w:t>
+            </w:r>
+            <w:proofErr w:type="spellStart"/>
+            <w:r>
+              <w:rPr>
+                <w:rFonts w:ascii="Calibri" w:hAnsi="Calibri"/>
+                <w:sz w:val="22"/>
+                <w:szCs w:val="22"/>
+              </w:rPr>
+              <w:t>Mech</w:t>
+            </w:r>
+            <w:proofErr w:type="spellEnd"/>
+            <w:r>
+              <w:rPr>
+                <w:rFonts w:ascii="Calibri" w:hAnsi="Calibri"/>
+                <w:sz w:val="22"/>
+                <w:szCs w:val="22"/>
+              </w:rPr>
+              <w:t xml:space="preserve"> Combination Added</w:t>
             </w:r>
           </w:p>
         </w:tc>
@@ -9784,7 +10168,25 @@
                 <w:sz w:val="22"/>
                 <w:szCs w:val="22"/>
               </w:rPr>
-              <w:t>New type/mech is added to the module</w:t>
+              <w:t>New type/</w:t>
+            </w:r>
+            <w:proofErr w:type="spellStart"/>
+            <w:r>
+              <w:rPr>
+                <w:rFonts w:ascii="Calibri" w:hAnsi="Calibri"/>
+                <w:sz w:val="22"/>
+                <w:szCs w:val="22"/>
+              </w:rPr>
+              <w:t>mech</w:t>
+            </w:r>
+            <w:proofErr w:type="spellEnd"/>
+            <w:r>
+              <w:rPr>
+                <w:rFonts w:ascii="Calibri" w:hAnsi="Calibri"/>
+                <w:sz w:val="22"/>
+                <w:szCs w:val="22"/>
+              </w:rPr>
+              <w:t xml:space="preserve"> is added to the module</w:t>
             </w:r>
           </w:p>
           <w:p>
@@ -9828,8 +10230,19 @@
               <w:contextualSpacing/>
             </w:pPr>
             <w:r>
+              <w:t xml:space="preserve">New Form is added to the module. This form is related to a category </w:t>
+            </w:r>
+            <w:r>
               <w:lastRenderedPageBreak/>
-              <w:t xml:space="preserve">New Form is added to the module. This form is related to a category that has type/mechs that were not used in this module before. </w:t>
+              <w:t>that has type/</w:t>
+            </w:r>
+            <w:proofErr w:type="spellStart"/>
+            <w:r>
+              <w:t>mechs</w:t>
+            </w:r>
+            <w:proofErr w:type="spellEnd"/>
+            <w:r>
+              <w:t xml:space="preserve"> that were not used in this module before. </w:t>
             </w:r>
           </w:p>
           <w:p>
@@ -9985,7 +10398,25 @@
                 <w:sz w:val="22"/>
                 <w:szCs w:val="22"/>
               </w:rPr>
-              <w:t xml:space="preserve">Type/Mech Combination Added” </w:t>
+              <w:t>Type/</w:t>
+            </w:r>
+            <w:proofErr w:type="spellStart"/>
+            <w:r>
+              <w:rPr>
+                <w:rFonts w:ascii="Calibri" w:hAnsi="Calibri"/>
+                <w:sz w:val="22"/>
+                <w:szCs w:val="22"/>
+              </w:rPr>
+              <w:t>Mech</w:t>
+            </w:r>
+            <w:proofErr w:type="spellEnd"/>
+            <w:r>
+              <w:rPr>
+                <w:rFonts w:ascii="Calibri" w:hAnsi="Calibri"/>
+                <w:sz w:val="22"/>
+                <w:szCs w:val="22"/>
+              </w:rPr>
+              <w:t xml:space="preserve"> Combination Added” </w:t>
             </w:r>
             <w:r>
               <w:rPr>
@@ -10019,7 +10450,15 @@
               <w:t>Existing f</w:t>
             </w:r>
             <w:r>
-              <w:t xml:space="preserve">orm is still in the module, but related category composition has changed in a way that some type/mechs were </w:t>
+              <w:t>orm is still in the module, but related category composition has changed in a way that some type/</w:t>
+            </w:r>
+            <w:proofErr w:type="spellStart"/>
+            <w:r>
+              <w:t>mechs</w:t>
+            </w:r>
+            <w:proofErr w:type="spellEnd"/>
+            <w:r>
+              <w:t xml:space="preserve"> were </w:t>
             </w:r>
             <w:r>
               <w:t>added to</w:t>
@@ -10028,7 +10467,15 @@
               <w:t xml:space="preserve"> this category. </w:t>
             </w:r>
             <w:r>
-              <w:t>Added type/mechs will be shown here</w:t>
+              <w:t>Added type/</w:t>
+            </w:r>
+            <w:proofErr w:type="spellStart"/>
+            <w:r>
+              <w:t>mechs</w:t>
+            </w:r>
+            <w:proofErr w:type="spellEnd"/>
+            <w:r>
+              <w:t xml:space="preserve"> will be shown here</w:t>
             </w:r>
           </w:p>
           <w:p>
@@ -10274,6 +10721,7 @@
           <w:p>
             <w:pPr>
               <w:rPr>
+                <w:del w:id="180" w:author="Tulchinskaya, Gaby (NIH/NCI) [C]" w:date="2017-09-18T12:00:00Z"/>
                 <w:rFonts w:ascii="Calibri" w:hAnsi="Calibri"/>
                 <w:i/>
                 <w:color w:val="0070C0"/>
@@ -10281,96 +10729,98 @@
                 <w:szCs w:val="22"/>
               </w:rPr>
             </w:pPr>
-            <w:r>
-              <w:rPr>
-                <w:rFonts w:ascii="Calibri" w:hAnsi="Calibri"/>
-                <w:i/>
-                <w:color w:val="0070C0"/>
-                <w:sz w:val="22"/>
-                <w:szCs w:val="22"/>
-              </w:rPr>
-              <w:t xml:space="preserve">NOTE: There are some issues with the current implementation. Basically, right now in </w:t>
-            </w:r>
-            <w:r>
-              <w:rPr>
-                <w:rFonts w:ascii="Calibri" w:hAnsi="Calibri"/>
-                <w:i/>
-                <w:color w:val="0070C0"/>
-                <w:sz w:val="22"/>
-                <w:szCs w:val="22"/>
-              </w:rPr>
-              <w:t xml:space="preserve">this </w:t>
-            </w:r>
-            <w:r>
-              <w:rPr>
-                <w:rFonts w:ascii="Calibri" w:hAnsi="Calibri"/>
-                <w:i/>
-                <w:color w:val="0070C0"/>
-                <w:sz w:val="22"/>
-                <w:szCs w:val="22"/>
-              </w:rPr>
-              <w:t>example 9/</w:t>
-            </w:r>
-            <w:r>
-              <w:rPr>
-                <w:rFonts w:ascii="Calibri" w:hAnsi="Calibri"/>
-                <w:i/>
-                <w:color w:val="0070C0"/>
-                <w:sz w:val="22"/>
-                <w:szCs w:val="22"/>
-              </w:rPr>
-              <w:t>K</w:t>
-            </w:r>
-            <w:r>
-              <w:rPr>
-                <w:rFonts w:ascii="Calibri" w:hAnsi="Calibri"/>
-                <w:i/>
-                <w:color w:val="0070C0"/>
-                <w:sz w:val="22"/>
-                <w:szCs w:val="22"/>
-              </w:rPr>
-              <w:t>01 and 7/</w:t>
-            </w:r>
-            <w:r>
-              <w:rPr>
-                <w:rFonts w:ascii="Calibri" w:hAnsi="Calibri"/>
-                <w:i/>
-                <w:color w:val="0070C0"/>
-                <w:sz w:val="22"/>
-                <w:szCs w:val="22"/>
-              </w:rPr>
-              <w:t>K</w:t>
-            </w:r>
-            <w:r>
-              <w:rPr>
-                <w:rFonts w:ascii="Calibri" w:hAnsi="Calibri"/>
-                <w:i/>
-                <w:color w:val="0070C0"/>
-                <w:sz w:val="22"/>
-                <w:szCs w:val="22"/>
-              </w:rPr>
-              <w:t>01 will show up in "Updated section" instead of "</w:t>
-            </w:r>
-            <w:r>
-              <w:rPr>
-                <w:rFonts w:ascii="Calibri" w:hAnsi="Calibri"/>
-                <w:i/>
-                <w:color w:val="0070C0"/>
-                <w:sz w:val="22"/>
-                <w:szCs w:val="22"/>
-              </w:rPr>
-              <w:t>Existing Type/Mech Combinations with No Changes” section</w:t>
-            </w:r>
-            <w:r>
-              <w:rPr>
-                <w:rFonts w:ascii="Calibri" w:hAnsi="Calibri"/>
-                <w:i/>
-                <w:color w:val="0070C0"/>
-                <w:sz w:val="22"/>
-                <w:szCs w:val="22"/>
-              </w:rPr>
-              <w:t xml:space="preserve">". </w:t>
-            </w:r>
+            <w:del w:id="181" w:author="Tulchinskaya, Gaby (NIH/NCI) [C]" w:date="2017-09-18T12:00:00Z">
+              <w:r>
+                <w:rPr>
+                  <w:rFonts w:ascii="Calibri" w:hAnsi="Calibri"/>
+                  <w:i/>
+                  <w:color w:val="0070C0"/>
+                  <w:sz w:val="22"/>
+                  <w:szCs w:val="22"/>
+                </w:rPr>
+                <w:delText xml:space="preserve">NOTE: There are some issues with the current implementation. Basically, right now in </w:delText>
+              </w:r>
+              <w:r>
+                <w:rPr>
+                  <w:rFonts w:ascii="Calibri" w:hAnsi="Calibri"/>
+                  <w:i/>
+                  <w:color w:val="0070C0"/>
+                  <w:sz w:val="22"/>
+                  <w:szCs w:val="22"/>
+                </w:rPr>
+                <w:delText xml:space="preserve">this </w:delText>
+              </w:r>
+              <w:r>
+                <w:rPr>
+                  <w:rFonts w:ascii="Calibri" w:hAnsi="Calibri"/>
+                  <w:i/>
+                  <w:color w:val="0070C0"/>
+                  <w:sz w:val="22"/>
+                  <w:szCs w:val="22"/>
+                </w:rPr>
+                <w:delText>example 9/</w:delText>
+              </w:r>
+              <w:r>
+                <w:rPr>
+                  <w:rFonts w:ascii="Calibri" w:hAnsi="Calibri"/>
+                  <w:i/>
+                  <w:color w:val="0070C0"/>
+                  <w:sz w:val="22"/>
+                  <w:szCs w:val="22"/>
+                </w:rPr>
+                <w:delText>K</w:delText>
+              </w:r>
+              <w:r>
+                <w:rPr>
+                  <w:rFonts w:ascii="Calibri" w:hAnsi="Calibri"/>
+                  <w:i/>
+                  <w:color w:val="0070C0"/>
+                  <w:sz w:val="22"/>
+                  <w:szCs w:val="22"/>
+                </w:rPr>
+                <w:delText>01 and 7/</w:delText>
+              </w:r>
+              <w:r>
+                <w:rPr>
+                  <w:rFonts w:ascii="Calibri" w:hAnsi="Calibri"/>
+                  <w:i/>
+                  <w:color w:val="0070C0"/>
+                  <w:sz w:val="22"/>
+                  <w:szCs w:val="22"/>
+                </w:rPr>
+                <w:delText>K</w:delText>
+              </w:r>
+              <w:r>
+                <w:rPr>
+                  <w:rFonts w:ascii="Calibri" w:hAnsi="Calibri"/>
+                  <w:i/>
+                  <w:color w:val="0070C0"/>
+                  <w:sz w:val="22"/>
+                  <w:szCs w:val="22"/>
+                </w:rPr>
+                <w:delText>01 will show up in "Updated section" instead of "</w:delText>
+              </w:r>
+              <w:r>
+                <w:rPr>
+                  <w:rFonts w:ascii="Calibri" w:hAnsi="Calibri"/>
+                  <w:i/>
+                  <w:color w:val="0070C0"/>
+                  <w:sz w:val="22"/>
+                  <w:szCs w:val="22"/>
+                </w:rPr>
+                <w:delText>Existing Type/Mech Combinations with No Changes” section</w:delText>
+              </w:r>
+              <w:r>
+                <w:rPr>
+                  <w:rFonts w:ascii="Calibri" w:hAnsi="Calibri"/>
+                  <w:i/>
+                  <w:color w:val="0070C0"/>
+                  <w:sz w:val="22"/>
+                  <w:szCs w:val="22"/>
+                </w:rPr>
+                <w:delText xml:space="preserve">". </w:delText>
+              </w:r>
+            </w:del>
           </w:p>
           <w:p>
             <w:pPr>
@@ -10396,7 +10846,15 @@
               <w:contextualSpacing/>
             </w:pPr>
             <w:r>
-              <w:t>Existing form reassigned to a different category that has type/mechs that were not used in this module before</w:t>
+              <w:t>Existing form reassigned to a different category that has type/</w:t>
+            </w:r>
+            <w:proofErr w:type="spellStart"/>
+            <w:r>
+              <w:t>mechs</w:t>
+            </w:r>
+            <w:proofErr w:type="spellEnd"/>
+            <w:r>
+              <w:t xml:space="preserve"> that were not used in this module before</w:t>
             </w:r>
           </w:p>
           <w:p>
@@ -10606,23 +11064,25 @@
                 <w:sz w:val="22"/>
                 <w:szCs w:val="22"/>
               </w:rPr>
-              <w:t xml:space="preserve">Type/Mech Combination Added” </w:t>
-            </w:r>
+              <w:t>Type/</w:t>
+            </w:r>
+            <w:proofErr w:type="spellStart"/>
             <w:r>
               <w:rPr>
                 <w:rFonts w:ascii="Calibri" w:hAnsi="Calibri"/>
                 <w:sz w:val="22"/>
                 <w:szCs w:val="22"/>
               </w:rPr>
-              <w:t>Section; (9/</w:t>
-            </w:r>
+              <w:t>Mech</w:t>
+            </w:r>
+            <w:proofErr w:type="spellEnd"/>
             <w:r>
               <w:rPr>
                 <w:rFonts w:ascii="Calibri" w:hAnsi="Calibri"/>
                 <w:sz w:val="22"/>
                 <w:szCs w:val="22"/>
               </w:rPr>
-              <w:t>Z</w:t>
+              <w:t xml:space="preserve"> Combination Added” </w:t>
             </w:r>
             <w:r>
               <w:rPr>
@@ -10630,7 +11090,7 @@
                 <w:sz w:val="22"/>
                 <w:szCs w:val="22"/>
               </w:rPr>
-              <w:t>01, 7/</w:t>
+              <w:t>Section; (9/</w:t>
             </w:r>
             <w:r>
               <w:rPr>
@@ -10646,7 +11106,7 @@
                 <w:sz w:val="22"/>
                 <w:szCs w:val="22"/>
               </w:rPr>
-              <w:t xml:space="preserve">01) in </w:t>
+              <w:t>01, 7/</w:t>
             </w:r>
             <w:r>
               <w:rPr>
@@ -10654,7 +11114,41 @@
                 <w:sz w:val="22"/>
                 <w:szCs w:val="22"/>
               </w:rPr>
-              <w:t>“Existing Type/Mech Deleted” section</w:t>
+              <w:t>Z</w:t>
+            </w:r>
+            <w:r>
+              <w:rPr>
+                <w:rFonts w:ascii="Calibri" w:hAnsi="Calibri"/>
+                <w:sz w:val="22"/>
+                <w:szCs w:val="22"/>
+              </w:rPr>
+              <w:t xml:space="preserve">01) in </w:t>
+            </w:r>
+            <w:r>
+              <w:rPr>
+                <w:rFonts w:ascii="Calibri" w:hAnsi="Calibri"/>
+                <w:sz w:val="22"/>
+                <w:szCs w:val="22"/>
+              </w:rPr>
+              <w:t>“Existing Type/</w:t>
+            </w:r>
+            <w:proofErr w:type="spellStart"/>
+            <w:r>
+              <w:rPr>
+                <w:rFonts w:ascii="Calibri" w:hAnsi="Calibri"/>
+                <w:sz w:val="22"/>
+                <w:szCs w:val="22"/>
+              </w:rPr>
+              <w:t>Mech</w:t>
+            </w:r>
+            <w:proofErr w:type="spellEnd"/>
+            <w:r>
+              <w:rPr>
+                <w:rFonts w:ascii="Calibri" w:hAnsi="Calibri"/>
+                <w:sz w:val="22"/>
+                <w:szCs w:val="22"/>
+              </w:rPr>
+              <w:t xml:space="preserve"> Deleted” section</w:t>
             </w:r>
           </w:p>
         </w:tc>
@@ -10679,7 +11173,25 @@
                 <w:szCs w:val="22"/>
               </w:rPr>
               <w:lastRenderedPageBreak/>
-              <w:t>Existing Type/Mech Combinations Where Questionnaire is Updated</w:t>
+              <w:t>Existing Type/</w:t>
+            </w:r>
+            <w:proofErr w:type="spellStart"/>
+            <w:r>
+              <w:rPr>
+                <w:rFonts w:ascii="Calibri" w:hAnsi="Calibri"/>
+                <w:sz w:val="22"/>
+                <w:szCs w:val="22"/>
+              </w:rPr>
+              <w:t>Mech</w:t>
+            </w:r>
+            <w:proofErr w:type="spellEnd"/>
+            <w:r>
+              <w:rPr>
+                <w:rFonts w:ascii="Calibri" w:hAnsi="Calibri"/>
+                <w:sz w:val="22"/>
+                <w:szCs w:val="22"/>
+              </w:rPr>
+              <w:t xml:space="preserve"> Combinations Where Questionnaire is Updated</w:t>
             </w:r>
           </w:p>
         </w:tc>
@@ -10705,8 +11217,13 @@
               <w:t>Form has been changed and/or question(s) on the form were changed (see definitions above)</w:t>
             </w:r>
             <w:r>
-              <w:t xml:space="preserve"> for the same type/mech</w:t>
-            </w:r>
+              <w:t xml:space="preserve"> for the same type/</w:t>
+            </w:r>
+            <w:proofErr w:type="spellStart"/>
+            <w:r>
+              <w:t>mech</w:t>
+            </w:r>
+            <w:proofErr w:type="spellEnd"/>
           </w:p>
           <w:p>
             <w:pPr>
@@ -10811,8 +11328,13 @@
               <w:contextualSpacing/>
             </w:pPr>
             <w:r>
-              <w:t>New form has been associated with existing type/mech</w:t>
-            </w:r>
+              <w:t>New form has been associated with existing type/</w:t>
+            </w:r>
+            <w:proofErr w:type="spellStart"/>
+            <w:r>
+              <w:t>mech</w:t>
+            </w:r>
+            <w:proofErr w:type="spellEnd"/>
           </w:p>
           <w:p>
             <w:pPr>
@@ -10938,7 +11460,25 @@
                 <w:sz w:val="22"/>
                 <w:szCs w:val="22"/>
               </w:rPr>
-              <w:t xml:space="preserve"> in sec. “Existing Type/Mech Combinations Where Questionnaire is Updated” with Form 2</w:t>
+              <w:t xml:space="preserve"> in sec. “Existing Type/</w:t>
+            </w:r>
+            <w:proofErr w:type="spellStart"/>
+            <w:r>
+              <w:rPr>
+                <w:rFonts w:ascii="Calibri" w:hAnsi="Calibri"/>
+                <w:sz w:val="22"/>
+                <w:szCs w:val="22"/>
+              </w:rPr>
+              <w:t>Mech</w:t>
+            </w:r>
+            <w:proofErr w:type="spellEnd"/>
+            <w:r>
+              <w:rPr>
+                <w:rFonts w:ascii="Calibri" w:hAnsi="Calibri"/>
+                <w:sz w:val="22"/>
+                <w:szCs w:val="22"/>
+              </w:rPr>
+              <w:t xml:space="preserve"> Combinations Where Questionnaire is Updated” with Form 2</w:t>
             </w:r>
           </w:p>
           <w:p>
@@ -10972,23 +11512,36 @@
               <w:spacing w:after="0" w:line="240" w:lineRule="auto"/>
               <w:contextualSpacing/>
             </w:pPr>
-            <w:r>
-              <w:rPr>
-                <w:i/>
-                <w:color w:val="0070C0"/>
-                <w:highlight w:val="yellow"/>
-              </w:rPr>
-              <w:t>will be covered only after October release</w:t>
-            </w:r>
-            <w:r>
-              <w:rPr>
-                <w:i/>
-                <w:color w:val="0070C0"/>
-              </w:rPr>
-              <w:t>:</w:t>
-            </w:r>
-            <w:r>
-              <w:t xml:space="preserve"> Type/mech from one category, moved to another category, which has a different form within the same module.</w:t>
+            <w:del w:id="182" w:author="Tulchinskaya, Gaby (NIH/NCI) [C]" w:date="2017-09-18T12:01:00Z">
+              <w:r>
+                <w:rPr>
+                  <w:i/>
+                  <w:color w:val="0070C0"/>
+                  <w:highlight w:val="yellow"/>
+                </w:rPr>
+                <w:delText>will be covered only after October release</w:delText>
+              </w:r>
+              <w:r>
+                <w:rPr>
+                  <w:i/>
+                  <w:color w:val="0070C0"/>
+                </w:rPr>
+                <w:delText>:</w:delText>
+              </w:r>
+              <w:r>
+                <w:delText xml:space="preserve"> </w:delText>
+              </w:r>
+            </w:del>
+            <w:r>
+              <w:t>Type/</w:t>
+            </w:r>
+            <w:proofErr w:type="spellStart"/>
+            <w:r>
+              <w:t>mech</w:t>
+            </w:r>
+            <w:proofErr w:type="spellEnd"/>
+            <w:r>
+              <w:t xml:space="preserve"> from one category, moved to another category, which has a different form within the same module.</w:t>
             </w:r>
           </w:p>
           <w:p>
@@ -11005,7 +11558,6 @@
                 <w:sz w:val="22"/>
                 <w:szCs w:val="22"/>
               </w:rPr>
-              <w:lastRenderedPageBreak/>
               <w:t>Example:</w:t>
             </w:r>
           </w:p>
@@ -11020,6 +11572,7 @@
               <w:rPr>
                 <w:color w:val="FF0000"/>
               </w:rPr>
+              <w:lastRenderedPageBreak/>
               <w:t>Start:</w:t>
             </w:r>
           </w:p>
@@ -11114,7 +11667,15 @@
               <w:pStyle w:val="ListParagraph"/>
             </w:pPr>
             <w:r>
-              <w:t>9/R01, 9/T01, 7/T01 in “Existing Type/Mech Combinations with No Changes” section</w:t>
+              <w:t>9/R01, 9/T01, 7/T01 in “Existing Type/</w:t>
+            </w:r>
+            <w:proofErr w:type="spellStart"/>
+            <w:r>
+              <w:t>Mech</w:t>
+            </w:r>
+            <w:proofErr w:type="spellEnd"/>
+            <w:r>
+              <w:t xml:space="preserve"> Combinations with No Changes” section</w:t>
             </w:r>
           </w:p>
         </w:tc>
@@ -11139,7 +11700,25 @@
                 <w:szCs w:val="22"/>
               </w:rPr>
               <w:lastRenderedPageBreak/>
-              <w:t>Existing Type/Mech Deleted</w:t>
+              <w:t>Existing Type/</w:t>
+            </w:r>
+            <w:proofErr w:type="spellStart"/>
+            <w:r>
+              <w:rPr>
+                <w:rFonts w:ascii="Calibri" w:hAnsi="Calibri"/>
+                <w:sz w:val="22"/>
+                <w:szCs w:val="22"/>
+              </w:rPr>
+              <w:t>Mech</w:t>
+            </w:r>
+            <w:proofErr w:type="spellEnd"/>
+            <w:r>
+              <w:rPr>
+                <w:rFonts w:ascii="Calibri" w:hAnsi="Calibri"/>
+                <w:sz w:val="22"/>
+                <w:szCs w:val="22"/>
+              </w:rPr>
+              <w:t xml:space="preserve"> Deleted</w:t>
             </w:r>
           </w:p>
         </w:tc>
@@ -11161,7 +11740,25 @@
                 <w:sz w:val="22"/>
                 <w:szCs w:val="22"/>
               </w:rPr>
-              <w:t>Type/mech is no longer in this module</w:t>
+              <w:t>Type/</w:t>
+            </w:r>
+            <w:proofErr w:type="spellStart"/>
+            <w:r>
+              <w:rPr>
+                <w:rFonts w:ascii="Calibri" w:hAnsi="Calibri"/>
+                <w:sz w:val="22"/>
+                <w:szCs w:val="22"/>
+              </w:rPr>
+              <w:t>mech</w:t>
+            </w:r>
+            <w:proofErr w:type="spellEnd"/>
+            <w:r>
+              <w:rPr>
+                <w:rFonts w:ascii="Calibri" w:hAnsi="Calibri"/>
+                <w:sz w:val="22"/>
+                <w:szCs w:val="22"/>
+              </w:rPr>
+              <w:t xml:space="preserve"> is no longer in this module</w:t>
             </w:r>
           </w:p>
           <w:p>
@@ -11205,7 +11802,23 @@
               <w:contextualSpacing/>
             </w:pPr>
             <w:r>
-              <w:t>Form is deleted from the module. This form was for a specific category. Type/mechs stayed in this category. All type/mechs from this category will be shown here</w:t>
+              <w:t>Form is deleted from the module. This form was for a specific category. Type/</w:t>
+            </w:r>
+            <w:proofErr w:type="spellStart"/>
+            <w:r>
+              <w:t>mechs</w:t>
+            </w:r>
+            <w:proofErr w:type="spellEnd"/>
+            <w:r>
+              <w:t xml:space="preserve"> stayed in this category. All type/</w:t>
+            </w:r>
+            <w:proofErr w:type="spellStart"/>
+            <w:r>
+              <w:t>mechs</w:t>
+            </w:r>
+            <w:proofErr w:type="spellEnd"/>
+            <w:r>
+              <w:t xml:space="preserve"> from this category will be shown here</w:t>
             </w:r>
           </w:p>
           <w:p>
@@ -11335,7 +11948,15 @@
               <w:t>01)</w:t>
             </w:r>
             <w:r>
-              <w:t xml:space="preserve"> in sec. “Existing Type/Mech Deleted”</w:t>
+              <w:t xml:space="preserve"> in sec. “Existing Type/</w:t>
+            </w:r>
+            <w:proofErr w:type="spellStart"/>
+            <w:r>
+              <w:t>Mech</w:t>
+            </w:r>
+            <w:proofErr w:type="spellEnd"/>
+            <w:r>
+              <w:t xml:space="preserve"> Deleted”</w:t>
             </w:r>
           </w:p>
           <w:p>
@@ -11357,16 +11978,37 @@
               <w:spacing w:after="0" w:line="240" w:lineRule="auto"/>
               <w:contextualSpacing/>
             </w:pPr>
-            <w:r>
-              <w:rPr>
-                <w:i/>
-                <w:color w:val="0070C0"/>
-                <w:highlight w:val="yellow"/>
-              </w:rPr>
-              <w:t>will be covered only after October release</w:t>
-            </w:r>
-            <w:r>
-              <w:t>: Form is still in the module, but related category composition has changed in a way that some type/mechs were deleted from this category. Deleted type/mechs will be shown here</w:t>
+            <w:del w:id="183" w:author="Tulchinskaya, Gaby (NIH/NCI) [C]" w:date="2017-09-18T12:01:00Z">
+              <w:r>
+                <w:rPr>
+                  <w:i/>
+                  <w:color w:val="0070C0"/>
+                  <w:highlight w:val="yellow"/>
+                </w:rPr>
+                <w:delText>will be covered only after October release</w:delText>
+              </w:r>
+              <w:r>
+                <w:delText xml:space="preserve">: </w:delText>
+              </w:r>
+            </w:del>
+            <w:r>
+              <w:t>Form is still in the module, but related category composition has changed in a way that some type/</w:t>
+            </w:r>
+            <w:proofErr w:type="spellStart"/>
+            <w:r>
+              <w:t>mechs</w:t>
+            </w:r>
+            <w:proofErr w:type="spellEnd"/>
+            <w:r>
+              <w:t xml:space="preserve"> were deleted from this category. Deleted type/</w:t>
+            </w:r>
+            <w:proofErr w:type="spellStart"/>
+            <w:r>
+              <w:t>mechs</w:t>
+            </w:r>
+            <w:proofErr w:type="spellEnd"/>
+            <w:r>
+              <w:t xml:space="preserve"> will be shown here</w:t>
             </w:r>
           </w:p>
           <w:p>
@@ -11527,40 +12169,42 @@
                 <w:sz w:val="22"/>
                 <w:szCs w:val="22"/>
               </w:rPr>
-              <w:t>5/T21 in sec. “Existing Type/Mech Deleted”;</w:t>
-            </w:r>
-          </w:p>
-          <w:p>
-            <w:pPr>
+              <w:t>5/T21 in sec. “Existing Type/</w:t>
+            </w:r>
+            <w:proofErr w:type="spellStart"/>
+            <w:r>
               <w:rPr>
                 <w:rFonts w:ascii="Calibri" w:hAnsi="Calibri"/>
                 <w:sz w:val="22"/>
                 <w:szCs w:val="22"/>
               </w:rPr>
-            </w:pPr>
+              <w:t>Mech</w:t>
+            </w:r>
+            <w:proofErr w:type="spellEnd"/>
             <w:r>
               <w:rPr>
                 <w:rFonts w:ascii="Calibri" w:hAnsi="Calibri"/>
                 <w:sz w:val="22"/>
                 <w:szCs w:val="22"/>
               </w:rPr>
-              <w:t>(9/</w:t>
-            </w:r>
-            <w:r>
+              <w:t xml:space="preserve"> Deleted”;</w:t>
+            </w:r>
+          </w:p>
+          <w:p>
+            <w:pPr>
               <w:rPr>
                 <w:rFonts w:ascii="Calibri" w:hAnsi="Calibri"/>
                 <w:sz w:val="22"/>
                 <w:szCs w:val="22"/>
               </w:rPr>
-              <w:t>T</w:t>
-            </w:r>
+            </w:pPr>
             <w:r>
               <w:rPr>
                 <w:rFonts w:ascii="Calibri" w:hAnsi="Calibri"/>
                 <w:sz w:val="22"/>
                 <w:szCs w:val="22"/>
               </w:rPr>
-              <w:t>01, 7/</w:t>
+              <w:t>(9/</w:t>
             </w:r>
             <w:r>
               <w:rPr>
@@ -11576,7 +12220,7 @@
                 <w:sz w:val="22"/>
                 <w:szCs w:val="22"/>
               </w:rPr>
-              <w:t>01</w:t>
+              <w:t>01, 7/</w:t>
             </w:r>
             <w:r>
               <w:rPr>
@@ -11584,7 +12228,41 @@
                 <w:sz w:val="22"/>
                 <w:szCs w:val="22"/>
               </w:rPr>
-              <w:t>) in “Existing Type/Mech Combinations with No Changes” section</w:t>
+              <w:t>T</w:t>
+            </w:r>
+            <w:r>
+              <w:rPr>
+                <w:rFonts w:ascii="Calibri" w:hAnsi="Calibri"/>
+                <w:sz w:val="22"/>
+                <w:szCs w:val="22"/>
+              </w:rPr>
+              <w:t>01</w:t>
+            </w:r>
+            <w:r>
+              <w:rPr>
+                <w:rFonts w:ascii="Calibri" w:hAnsi="Calibri"/>
+                <w:sz w:val="22"/>
+                <w:szCs w:val="22"/>
+              </w:rPr>
+              <w:t>) in “Existing Type/</w:t>
+            </w:r>
+            <w:proofErr w:type="spellStart"/>
+            <w:r>
+              <w:rPr>
+                <w:rFonts w:ascii="Calibri" w:hAnsi="Calibri"/>
+                <w:sz w:val="22"/>
+                <w:szCs w:val="22"/>
+              </w:rPr>
+              <w:t>Mech</w:t>
+            </w:r>
+            <w:proofErr w:type="spellEnd"/>
+            <w:r>
+              <w:rPr>
+                <w:rFonts w:ascii="Calibri" w:hAnsi="Calibri"/>
+                <w:sz w:val="22"/>
+                <w:szCs w:val="22"/>
+              </w:rPr>
+              <w:t xml:space="preserve"> Combinations with No Changes” section</w:t>
             </w:r>
           </w:p>
         </w:tc>
@@ -11608,16 +12286,34 @@
                 <w:sz w:val="22"/>
                 <w:szCs w:val="22"/>
               </w:rPr>
-              <w:t xml:space="preserve">Existing Type/Mech </w:t>
-            </w:r>
+              <w:t>Existing Type/</w:t>
+            </w:r>
+            <w:proofErr w:type="spellStart"/>
             <w:r>
               <w:rPr>
                 <w:rFonts w:ascii="Calibri" w:hAnsi="Calibri"/>
                 <w:sz w:val="22"/>
                 <w:szCs w:val="22"/>
               </w:rPr>
+              <w:t>Mech</w:t>
+            </w:r>
+            <w:proofErr w:type="spellEnd"/>
+            <w:r>
+              <w:rPr>
+                <w:rFonts w:ascii="Calibri" w:hAnsi="Calibri"/>
+                <w:sz w:val="22"/>
+                <w:szCs w:val="22"/>
+              </w:rPr>
+              <w:t xml:space="preserve"> Combinations with </w:t>
+            </w:r>
+            <w:r>
+              <w:rPr>
+                <w:rFonts w:ascii="Calibri" w:hAnsi="Calibri"/>
+                <w:sz w:val="22"/>
+                <w:szCs w:val="22"/>
+              </w:rPr>
               <w:lastRenderedPageBreak/>
-              <w:t>Combinations with No Changes</w:t>
+              <w:t>No Changes</w:t>
             </w:r>
           </w:p>
         </w:tc>
@@ -11640,16 +12336,25 @@
                 <w:szCs w:val="22"/>
               </w:rPr>
               <w:lastRenderedPageBreak/>
-              <w:t xml:space="preserve">If type/mech did not get in any of the sections above, it should be displayed in </w:t>
-            </w:r>
+              <w:t>If type/</w:t>
+            </w:r>
+            <w:proofErr w:type="spellStart"/>
             <w:r>
               <w:rPr>
                 <w:rFonts w:ascii="Calibri" w:hAnsi="Calibri"/>
                 <w:sz w:val="22"/>
                 <w:szCs w:val="22"/>
               </w:rPr>
-              <w:lastRenderedPageBreak/>
-              <w:t xml:space="preserve">this category. </w:t>
+              <w:t>mech</w:t>
+            </w:r>
+            <w:proofErr w:type="spellEnd"/>
+            <w:r>
+              <w:rPr>
+                <w:rFonts w:ascii="Calibri" w:hAnsi="Calibri"/>
+                <w:sz w:val="22"/>
+                <w:szCs w:val="22"/>
+              </w:rPr>
+              <w:t xml:space="preserve"> did not get in any of the sections above, it should be displayed in this category. </w:t>
             </w:r>
           </w:p>
           <w:p>
@@ -11690,7 +12395,7 @@
           <w:noProof/>
         </w:rPr>
       </w:pPr>
-      <w:bookmarkStart w:id="178" w:name="_Toc490660598"/>
+      <w:bookmarkStart w:id="184" w:name="_Toc490660598"/>
       <w:r>
         <w:rPr>
           <w:noProof/>
@@ -11715,17 +12420,17 @@
         </w:rPr>
         <w:t>s</w:t>
       </w:r>
-      <w:bookmarkEnd w:id="178"/>
+      <w:bookmarkEnd w:id="184"/>
     </w:p>
     <w:p>
       <w:pPr>
         <w:pStyle w:val="Heading3"/>
       </w:pPr>
-      <w:bookmarkStart w:id="179" w:name="_Toc490660599"/>
+      <w:bookmarkStart w:id="185" w:name="_Toc490660599"/>
       <w:r>
         <w:t>General mockup for all modules, except Revision</w:t>
       </w:r>
-      <w:bookmarkEnd w:id="179"/>
+      <w:bookmarkEnd w:id="185"/>
     </w:p>
     <w:p>
       <w:pPr>
@@ -11776,11 +12481,11 @@
       <w:pPr>
         <w:pStyle w:val="Heading3"/>
       </w:pPr>
-      <w:bookmarkStart w:id="180" w:name="_Toc490660600"/>
+      <w:bookmarkStart w:id="186" w:name="_Toc490660600"/>
       <w:r>
         <w:t>“Existing Type/Mechanism combinations with no changes” section mockup</w:t>
       </w:r>
-      <w:bookmarkEnd w:id="180"/>
+      <w:bookmarkEnd w:id="186"/>
     </w:p>
     <w:p>
       <w:pPr>
@@ -11847,7 +12552,15 @@
         <w:pStyle w:val="BodyText"/>
       </w:pPr>
       <w:r>
-        <w:t xml:space="preserve">NOTE: For the forms in this section, the system will display “Review and Test Greensheet” screen </w:t>
+        <w:t xml:space="preserve">NOTE: For the forms in this section, the system will display “Review and Test </w:t>
+      </w:r>
+      <w:proofErr w:type="spellStart"/>
+      <w:r>
+        <w:t>Greensheet</w:t>
+      </w:r>
+      <w:proofErr w:type="spellEnd"/>
+      <w:r>
+        <w:t xml:space="preserve">” screen </w:t>
       </w:r>
       <w:r>
         <w:t xml:space="preserve">without “Testing Completed” button. All other functionality is the same. </w:t>
@@ -11860,12 +12573,12 @@
       <w:pPr>
         <w:pStyle w:val="Heading3"/>
       </w:pPr>
-      <w:bookmarkStart w:id="181" w:name="_Toc490660601"/>
+      <w:bookmarkStart w:id="187" w:name="_Toc490660601"/>
       <w:r>
         <w:lastRenderedPageBreak/>
         <w:t>Revision module mockup</w:t>
       </w:r>
-      <w:bookmarkEnd w:id="181"/>
+      <w:bookmarkEnd w:id="187"/>
     </w:p>
     <w:p>
       <w:pPr>
@@ -11920,10 +12633,10 @@
           <w:numId w:val="18"/>
         </w:numPr>
         <w:rPr>
-          <w:ins w:id="182" w:author="Tulchinskaya, Gaby (NIH/NCI) [C]" w:date="2017-07-31T11:32:00Z"/>
-        </w:rPr>
-      </w:pPr>
-      <w:bookmarkStart w:id="183" w:name="_Toc490660602"/>
+          <w:ins w:id="188" w:author="Tulchinskaya, Gaby (NIH/NCI) [C]" w:date="2017-07-31T11:32:00Z"/>
+        </w:rPr>
+      </w:pPr>
+      <w:bookmarkStart w:id="189" w:name="_Toc490660602"/>
       <w:r>
         <w:t xml:space="preserve">Review </w:t>
       </w:r>
@@ -11939,24 +12652,32 @@
       <w:r>
         <w:t>Module Screen Data elements</w:t>
       </w:r>
-      <w:bookmarkEnd w:id="183"/>
-    </w:p>
-    <w:p>
-      <w:pPr>
-        <w:rPr>
-          <w:ins w:id="184" w:author="Tulchinskaya, Gaby (NIH/NCI) [C]" w:date="2017-07-31T11:33:00Z"/>
+      <w:bookmarkEnd w:id="189"/>
+    </w:p>
+    <w:p>
+      <w:pPr>
+        <w:rPr>
+          <w:ins w:id="190" w:author="Tulchinskaya, Gaby (NIH/NCI) [C]" w:date="2017-07-31T11:33:00Z"/>
           <w:rFonts w:asciiTheme="minorHAnsi" w:hAnsiTheme="minorHAnsi" w:cstheme="minorBidi"/>
           <w:bCs w:val="0"/>
         </w:rPr>
       </w:pPr>
-      <w:ins w:id="185" w:author="Tulchinskaya, Gaby (NIH/NCI) [C]" w:date="2017-07-31T11:32:00Z">
+      <w:ins w:id="191" w:author="Tulchinskaya, Gaby (NIH/NCI) [C]" w:date="2017-07-31T11:32:00Z">
         <w:r>
           <w:t xml:space="preserve">Rule: </w:t>
         </w:r>
       </w:ins>
-      <w:ins w:id="186" w:author="Tulchinskaya, Gaby (NIH/NCI) [C]" w:date="2017-07-31T11:33:00Z">
-        <w:r>
-          <w:t xml:space="preserve">Display of Type/Mech list for the form </w:t>
+      <w:ins w:id="192" w:author="Tulchinskaya, Gaby (NIH/NCI) [C]" w:date="2017-07-31T11:33:00Z">
+        <w:r>
+          <w:t>Display of Type/</w:t>
+        </w:r>
+        <w:proofErr w:type="spellStart"/>
+        <w:r>
+          <w:t>Mech</w:t>
+        </w:r>
+        <w:proofErr w:type="spellEnd"/>
+        <w:r>
+          <w:t xml:space="preserve"> list for the form </w:t>
         </w:r>
       </w:ins>
     </w:p>
@@ -11972,12 +12693,20 @@
         <w:adjustRightInd/>
         <w:spacing w:after="0" w:line="240" w:lineRule="auto"/>
         <w:rPr>
-          <w:ins w:id="187" w:author="Tulchinskaya, Gaby (NIH/NCI) [C]" w:date="2017-07-31T11:33:00Z"/>
-        </w:rPr>
-      </w:pPr>
-      <w:ins w:id="188" w:author="Tulchinskaya, Gaby (NIH/NCI) [C]" w:date="2017-07-31T11:33:00Z">
-        <w:r>
-          <w:t>Group by mech, within this group sort by type (e.g. 1/R01, 2/R01, 3R01)</w:t>
+          <w:ins w:id="193" w:author="Tulchinskaya, Gaby (NIH/NCI) [C]" w:date="2017-07-31T11:33:00Z"/>
+        </w:rPr>
+      </w:pPr>
+      <w:ins w:id="194" w:author="Tulchinskaya, Gaby (NIH/NCI) [C]" w:date="2017-07-31T11:33:00Z">
+        <w:r>
+          <w:t xml:space="preserve">Group by </w:t>
+        </w:r>
+        <w:proofErr w:type="spellStart"/>
+        <w:r>
+          <w:t>mech</w:t>
+        </w:r>
+        <w:proofErr w:type="spellEnd"/>
+        <w:r>
+          <w:t>, within this group sort by type (e.g. 1/R01, 2/R01, 3R01)</w:t>
         </w:r>
       </w:ins>
     </w:p>
@@ -11993,21 +12722,42 @@
         <w:adjustRightInd/>
         <w:spacing w:after="0" w:line="240" w:lineRule="auto"/>
       </w:pPr>
-      <w:ins w:id="189" w:author="Tulchinskaya, Gaby (NIH/NCI) [C]" w:date="2017-07-31T11:33:00Z">
-        <w:r>
-          <w:t>If it’s more than one mech, mech groups should be in alphabetical order. E.g. F…group should preside R..group</w:t>
+      <w:ins w:id="195" w:author="Tulchinskaya, Gaby (NIH/NCI) [C]" w:date="2017-07-31T11:33:00Z">
+        <w:r>
+          <w:t xml:space="preserve">If it’s more than one </w:t>
+        </w:r>
+        <w:proofErr w:type="spellStart"/>
+        <w:r>
+          <w:t>mech</w:t>
+        </w:r>
+        <w:proofErr w:type="spellEnd"/>
+        <w:r>
+          <w:t xml:space="preserve">, </w:t>
+        </w:r>
+        <w:proofErr w:type="spellStart"/>
+        <w:r>
+          <w:t>mech</w:t>
+        </w:r>
+        <w:proofErr w:type="spellEnd"/>
+        <w:r>
+          <w:t xml:space="preserve"> groups should be in alphabetical order. E.g. F…group should preside </w:t>
+        </w:r>
+        <w:proofErr w:type="spellStart"/>
+        <w:r>
+          <w:t>R..group</w:t>
         </w:r>
       </w:ins>
+      <w:proofErr w:type="spellEnd"/>
     </w:p>
     <w:p>
       <w:pPr>
         <w:pStyle w:val="Heading3"/>
       </w:pPr>
-      <w:bookmarkStart w:id="190" w:name="_Toc490660603"/>
+      <w:bookmarkStart w:id="196" w:name="_Toc490660603"/>
       <w:r>
         <w:t>Applicable to all modules, except Revision</w:t>
       </w:r>
-      <w:bookmarkEnd w:id="190"/>
+      <w:bookmarkEnd w:id="196"/>
     </w:p>
     <w:tbl>
       <w:tblPr>
@@ -12167,7 +12917,7 @@
             <w:tcW w:w="2718" w:type="dxa"/>
           </w:tcPr>
           <w:p>
-            <w:ins w:id="191" w:author="Tulchinskaya, Gaby (NIH/NCI) [C]" w:date="2017-08-10T17:18:00Z">
+            <w:ins w:id="197" w:author="Tulchinskaya, Gaby (NIH/NCI) [C]" w:date="2017-08-10T17:18:00Z">
               <w:r>
                 <w:t xml:space="preserve">Enabled </w:t>
               </w:r>
@@ -12175,7 +12925,7 @@
             <w:r>
               <w:t xml:space="preserve">only </w:t>
             </w:r>
-            <w:ins w:id="192" w:author="Tulchinskaya, Gaby (NIH/NCI) [C]" w:date="2017-08-10T17:18:00Z">
+            <w:ins w:id="198" w:author="Tulchinskaya, Gaby (NIH/NCI) [C]" w:date="2017-08-10T17:18:00Z">
               <w:r>
                 <w:t xml:space="preserve">for </w:t>
               </w:r>
@@ -12187,7 +12937,7 @@
           <w:p>
             <w:pPr>
               <w:rPr>
-                <w:ins w:id="193" w:author="Tulchinskaya, Gaby (NIH/NCI) [C]" w:date="2017-08-10T17:18:00Z"/>
+                <w:ins w:id="199" w:author="Tulchinskaya, Gaby (NIH/NCI) [C]" w:date="2017-08-10T17:18:00Z"/>
               </w:rPr>
             </w:pPr>
             <w:r>
@@ -12195,17 +12945,25 @@
             </w:r>
           </w:p>
           <w:p>
-            <w:ins w:id="194" w:author="Tulchinskaya, Gaby (NIH/NCI) [C]" w:date="2017-08-10T17:18:00Z">
+            <w:ins w:id="200" w:author="Tulchinskaya, Gaby (NIH/NCI) [C]" w:date="2017-08-10T17:18:00Z">
               <w:r>
                 <w:t xml:space="preserve">If Disabled, </w:t>
               </w:r>
             </w:ins>
-            <w:ins w:id="195" w:author="Tulchinskaya, Gaby (NIH/NCI) [C]" w:date="2017-08-10T17:19:00Z">
+            <w:ins w:id="201" w:author="Tulchinskaya, Gaby (NIH/NCI) [C]" w:date="2017-08-10T17:19:00Z">
               <w:r>
                 <w:t xml:space="preserve">the </w:t>
               </w:r>
               <w:r>
-                <w:t>tooltip says:  "You must have Greensheets Draft Admin role to be able to promote or reject Draft Module"</w:t>
+                <w:t xml:space="preserve">tooltip says:  "You must have </w:t>
+              </w:r>
+              <w:proofErr w:type="spellStart"/>
+              <w:r>
+                <w:t>Greensheets</w:t>
+              </w:r>
+              <w:proofErr w:type="spellEnd"/>
+              <w:r>
+                <w:t xml:space="preserve"> Draft Admin role to be able to promote or reject Draft Module"</w:t>
               </w:r>
             </w:ins>
           </w:p>
@@ -12247,7 +13005,7 @@
             <w:tcW w:w="2718" w:type="dxa"/>
           </w:tcPr>
           <w:p>
-            <w:ins w:id="196" w:author="Tulchinskaya, Gaby (NIH/NCI) [C]" w:date="2017-08-10T17:20:00Z">
+            <w:ins w:id="202" w:author="Tulchinskaya, Gaby (NIH/NCI) [C]" w:date="2017-08-10T17:20:00Z">
               <w:r>
                 <w:t xml:space="preserve">Enabled </w:t>
               </w:r>
@@ -12255,7 +13013,7 @@
             <w:r>
               <w:t xml:space="preserve">only </w:t>
             </w:r>
-            <w:ins w:id="197" w:author="Tulchinskaya, Gaby (NIH/NCI) [C]" w:date="2017-08-10T17:20:00Z">
+            <w:ins w:id="203" w:author="Tulchinskaya, Gaby (NIH/NCI) [C]" w:date="2017-08-10T17:20:00Z">
               <w:r>
                 <w:t>for</w:t>
               </w:r>
@@ -12267,7 +13025,7 @@
           <w:p>
             <w:pPr>
               <w:rPr>
-                <w:ins w:id="198" w:author="Tulchinskaya, Gaby (NIH/NCI) [C]" w:date="2017-08-10T17:20:00Z"/>
+                <w:ins w:id="204" w:author="Tulchinskaya, Gaby (NIH/NCI) [C]" w:date="2017-08-10T17:20:00Z"/>
               </w:rPr>
             </w:pPr>
             <w:r>
@@ -12279,12 +13037,20 @@
             </w:r>
           </w:p>
           <w:p>
-            <w:ins w:id="199" w:author="Tulchinskaya, Gaby (NIH/NCI) [C]" w:date="2017-08-10T17:20:00Z">
+            <w:ins w:id="205" w:author="Tulchinskaya, Gaby (NIH/NCI) [C]" w:date="2017-08-10T17:20:00Z">
               <w:r>
                 <w:t xml:space="preserve">If Disabled, the </w:t>
               </w:r>
               <w:r>
-                <w:t>tooltip says:  "You must have Greensheets Draft Admin role to be able to promote or reject Draft Module"</w:t>
+                <w:t xml:space="preserve">tooltip says:  "You must have </w:t>
+              </w:r>
+              <w:proofErr w:type="spellStart"/>
+              <w:r>
+                <w:t>Greensheets</w:t>
+              </w:r>
+              <w:proofErr w:type="spellEnd"/>
+              <w:r>
+                <w:t xml:space="preserve"> Draft Admin role to be able to promote or reject Draft Module"</w:t>
               </w:r>
             </w:ins>
           </w:p>
@@ -12586,7 +13352,15 @@
           </w:tcPr>
           <w:p>
             <w:r>
-              <w:t xml:space="preserve">Hyperlinked to Review and Test Greensheet screen for </w:t>
+              <w:t xml:space="preserve">Hyperlinked to Review and Test </w:t>
+            </w:r>
+            <w:proofErr w:type="spellStart"/>
+            <w:r>
+              <w:t>Greensheet</w:t>
+            </w:r>
+            <w:proofErr w:type="spellEnd"/>
+            <w:r>
+              <w:t xml:space="preserve"> screen for </w:t>
             </w:r>
             <w:r>
               <w:t xml:space="preserve">this </w:t>
@@ -12871,7 +13645,23 @@
           </w:tcPr>
           <w:p>
             <w:r>
-              <w:t xml:space="preserve">Hyperlinked to “Review and Test Greensheet” screen for this form; For the forms in this section, the system will display “Review and Test Greensheet” screen in read-only mode (there is no need to test forms without any changes)  </w:t>
+              <w:t xml:space="preserve">Hyperlinked to “Review and Test </w:t>
+            </w:r>
+            <w:proofErr w:type="spellStart"/>
+            <w:r>
+              <w:t>Greensheet</w:t>
+            </w:r>
+            <w:proofErr w:type="spellEnd"/>
+            <w:r>
+              <w:t xml:space="preserve">” screen for this form; For the forms in this section, the system will display “Review and Test </w:t>
+            </w:r>
+            <w:proofErr w:type="spellStart"/>
+            <w:r>
+              <w:t>Greensheet</w:t>
+            </w:r>
+            <w:proofErr w:type="spellEnd"/>
+            <w:r>
+              <w:t xml:space="preserve">” screen in read-only mode (there is no need to test forms without any changes)  </w:t>
             </w:r>
           </w:p>
         </w:tc>
@@ -12886,11 +13676,11 @@
       <w:pPr>
         <w:pStyle w:val="Heading3"/>
       </w:pPr>
-      <w:bookmarkStart w:id="200" w:name="_Toc490660604"/>
+      <w:bookmarkStart w:id="206" w:name="_Toc490660604"/>
       <w:r>
         <w:t>Applicable to Revision module</w:t>
       </w:r>
-      <w:bookmarkEnd w:id="200"/>
+      <w:bookmarkEnd w:id="206"/>
     </w:p>
     <w:p>
       <w:pPr>
@@ -12925,7 +13715,15 @@
               <w:t xml:space="preserve">Section: </w:t>
             </w:r>
             <w:r>
-              <w:t>Revision Greensheet Form</w:t>
+              <w:t xml:space="preserve">Revision </w:t>
+            </w:r>
+            <w:proofErr w:type="spellStart"/>
+            <w:r>
+              <w:t>Greensheet</w:t>
+            </w:r>
+            <w:proofErr w:type="spellEnd"/>
+            <w:r>
+              <w:t xml:space="preserve"> Form</w:t>
             </w:r>
           </w:p>
         </w:tc>
@@ -13087,7 +13885,15 @@
           </w:tcPr>
           <w:p>
             <w:r>
-              <w:t xml:space="preserve">Hyperlinked to Review and Test Greensheet screen for this form </w:t>
+              <w:t xml:space="preserve">Hyperlinked to Review and Test </w:t>
+            </w:r>
+            <w:proofErr w:type="spellStart"/>
+            <w:r>
+              <w:t>Greensheet</w:t>
+            </w:r>
+            <w:proofErr w:type="spellEnd"/>
+            <w:r>
+              <w:t xml:space="preserve"> screen for this form </w:t>
             </w:r>
           </w:p>
         </w:tc>
@@ -13205,24 +14011,24 @@
           <w:noProof/>
         </w:rPr>
       </w:pPr>
-      <w:bookmarkStart w:id="201" w:name="_Toc490660605"/>
+      <w:bookmarkStart w:id="207" w:name="_Toc490660605"/>
       <w:r>
         <w:rPr>
           <w:noProof/>
         </w:rPr>
         <w:t>Test Greensheet functionality</w:t>
       </w:r>
-      <w:bookmarkEnd w:id="201"/>
+      <w:bookmarkEnd w:id="207"/>
     </w:p>
     <w:p>
       <w:pPr>
         <w:pStyle w:val="Heading2"/>
       </w:pPr>
-      <w:bookmarkStart w:id="202" w:name="_Toc490660606"/>
+      <w:bookmarkStart w:id="208" w:name="_Toc490660606"/>
       <w:r>
         <w:t>“Test” flow of events</w:t>
       </w:r>
-      <w:bookmarkEnd w:id="202"/>
+      <w:bookmarkEnd w:id="208"/>
     </w:p>
     <w:p>
       <w:pPr>
@@ -13243,7 +14049,25 @@
           <w:sz w:val="20"/>
           <w:szCs w:val="20"/>
         </w:rPr>
-        <w:t>Actor navigates to Review and Test Greensheet page</w:t>
+        <w:t xml:space="preserve">Actor navigates to Review and Test </w:t>
+      </w:r>
+      <w:proofErr w:type="spellStart"/>
+      <w:r>
+        <w:rPr>
+          <w:rFonts w:ascii="Arial" w:hAnsi="Arial"/>
+          <w:sz w:val="20"/>
+          <w:szCs w:val="20"/>
+        </w:rPr>
+        <w:t>Greensheet</w:t>
+      </w:r>
+      <w:proofErr w:type="spellEnd"/>
+      <w:r>
+        <w:rPr>
+          <w:rFonts w:ascii="Arial" w:hAnsi="Arial"/>
+          <w:sz w:val="20"/>
+          <w:szCs w:val="20"/>
+        </w:rPr>
+        <w:t xml:space="preserve"> page</w:t>
       </w:r>
       <w:r>
         <w:rPr>
@@ -13469,7 +14293,25 @@
           <w:sz w:val="20"/>
           <w:szCs w:val="20"/>
         </w:rPr>
-        <w:t>: “Successfully Validated! The greensheet has been successfully validated.”</w:t>
+        <w:t xml:space="preserve">: “Successfully Validated! The </w:t>
+      </w:r>
+      <w:proofErr w:type="spellStart"/>
+      <w:r>
+        <w:rPr>
+          <w:rFonts w:ascii="Arial" w:hAnsi="Arial"/>
+          <w:sz w:val="20"/>
+          <w:szCs w:val="20"/>
+        </w:rPr>
+        <w:t>greensheet</w:t>
+      </w:r>
+      <w:proofErr w:type="spellEnd"/>
+      <w:r>
+        <w:rPr>
+          <w:rFonts w:ascii="Arial" w:hAnsi="Arial"/>
+          <w:sz w:val="20"/>
+          <w:szCs w:val="20"/>
+        </w:rPr>
+        <w:t xml:space="preserve"> has been successfully validated.”</w:t>
       </w:r>
     </w:p>
     <w:p>
@@ -13612,7 +14454,25 @@
           <w:sz w:val="20"/>
           <w:szCs w:val="20"/>
         </w:rPr>
-        <w:t>Success message is displayed on the “Review and Test Greensheet” screen “Testing Completed: &lt;date&gt; &lt;time&gt;</w:t>
+        <w:t xml:space="preserve">Success message is displayed on the “Review and Test </w:t>
+      </w:r>
+      <w:proofErr w:type="spellStart"/>
+      <w:r>
+        <w:rPr>
+          <w:rFonts w:ascii="Arial" w:hAnsi="Arial"/>
+          <w:sz w:val="20"/>
+          <w:szCs w:val="20"/>
+        </w:rPr>
+        <w:t>Greensheet</w:t>
+      </w:r>
+      <w:proofErr w:type="spellEnd"/>
+      <w:r>
+        <w:rPr>
+          <w:rFonts w:ascii="Arial" w:hAnsi="Arial"/>
+          <w:sz w:val="20"/>
+          <w:szCs w:val="20"/>
+        </w:rPr>
+        <w:t>” screen “Testing Completed: &lt;date&gt; &lt;time&gt;</w:t>
       </w:r>
     </w:p>
     <w:p>
@@ -13720,19 +14580,19 @@
         </w:rPr>
         <w:t xml:space="preserve">Sec. </w:t>
       </w:r>
-      <w:bookmarkStart w:id="203" w:name="_Toc481661897"/>
+      <w:bookmarkStart w:id="209" w:name="_Toc481661897"/>
       <w:r>
         <w:t>BUSINESS RULES and Corresponding Errors</w:t>
       </w:r>
-      <w:bookmarkEnd w:id="203"/>
+      <w:bookmarkEnd w:id="209"/>
       <w:r>
         <w:t xml:space="preserve"> =&gt; </w:t>
       </w:r>
-      <w:bookmarkStart w:id="204" w:name="_Toc481661898"/>
+      <w:bookmarkStart w:id="210" w:name="_Toc481661898"/>
       <w:r>
         <w:t>Display rules</w:t>
       </w:r>
-      <w:bookmarkEnd w:id="204"/>
+      <w:bookmarkEnd w:id="210"/>
       <w:r>
         <w:t xml:space="preserve"> =&gt; Expand/Collapse questions</w:t>
       </w:r>
@@ -13756,8 +14616,18 @@
           <w:sz w:val="20"/>
           <w:szCs w:val="20"/>
         </w:rPr>
-        <w:t>Reset Grensheet</w:t>
-      </w:r>
+        <w:t xml:space="preserve">Reset </w:t>
+      </w:r>
+      <w:proofErr w:type="spellStart"/>
+      <w:r>
+        <w:rPr>
+          <w:rFonts w:ascii="Arial" w:hAnsi="Arial"/>
+          <w:sz w:val="20"/>
+          <w:szCs w:val="20"/>
+        </w:rPr>
+        <w:t>Grensheet</w:t>
+      </w:r>
+      <w:proofErr w:type="spellEnd"/>
       <w:r>
         <w:rPr>
           <w:rFonts w:ascii="Arial" w:hAnsi="Arial"/>
@@ -13840,7 +14710,25 @@
           <w:sz w:val="20"/>
           <w:szCs w:val="20"/>
         </w:rPr>
-        <w:t xml:space="preserve"> The difference we are not actually deleting a greensheet and not changing statuses, just deleting the answers.</w:t>
+        <w:t xml:space="preserve"> The difference we are not actually deleting a </w:t>
+      </w:r>
+      <w:proofErr w:type="spellStart"/>
+      <w:r>
+        <w:rPr>
+          <w:rFonts w:ascii="Arial" w:hAnsi="Arial"/>
+          <w:sz w:val="20"/>
+          <w:szCs w:val="20"/>
+        </w:rPr>
+        <w:t>greensheet</w:t>
+      </w:r>
+      <w:proofErr w:type="spellEnd"/>
+      <w:r>
+        <w:rPr>
+          <w:rFonts w:ascii="Arial" w:hAnsi="Arial"/>
+          <w:sz w:val="20"/>
+          <w:szCs w:val="20"/>
+        </w:rPr>
+        <w:t xml:space="preserve"> and not changing statuses, just deleting the answers.</w:t>
       </w:r>
     </w:p>
     <w:p>
@@ -13908,9 +14796,17 @@
       <w:pPr>
         <w:pStyle w:val="Heading2"/>
       </w:pPr>
-      <w:bookmarkStart w:id="205" w:name="_Toc490660607"/>
-      <w:r>
-        <w:t xml:space="preserve">Review and Test Greensheet </w:t>
+      <w:bookmarkStart w:id="211" w:name="_Toc490660607"/>
+      <w:r>
+        <w:t xml:space="preserve">Review and Test </w:t>
+      </w:r>
+      <w:proofErr w:type="spellStart"/>
+      <w:r>
+        <w:t>Greensheet</w:t>
+      </w:r>
+      <w:proofErr w:type="spellEnd"/>
+      <w:r>
+        <w:t xml:space="preserve"> </w:t>
       </w:r>
       <w:r>
         <w:t>s</w:t>
@@ -13918,7 +14814,7 @@
       <w:r>
         <w:t>creen mockup</w:t>
       </w:r>
-      <w:bookmarkEnd w:id="205"/>
+      <w:bookmarkEnd w:id="211"/>
     </w:p>
     <w:p>
       <w:r>
@@ -13967,14 +14863,14 @@
       <w:pPr>
         <w:pStyle w:val="Heading2"/>
       </w:pPr>
-      <w:bookmarkStart w:id="206" w:name="_Toc490660608"/>
+      <w:bookmarkStart w:id="212" w:name="_Toc490660608"/>
       <w:r>
         <w:t>Sub-questions</w:t>
       </w:r>
       <w:r>
         <w:t xml:space="preserve"> numbering</w:t>
       </w:r>
-      <w:bookmarkEnd w:id="206"/>
+      <w:bookmarkEnd w:id="212"/>
     </w:p>
     <w:p>
       <w:r>
@@ -14124,14 +15020,22 @@
       <w:pPr>
         <w:pStyle w:val="Heading2"/>
       </w:pPr>
-      <w:bookmarkStart w:id="207" w:name="_Toc490660609"/>
-      <w:r>
-        <w:t xml:space="preserve">Review and Test Greensheet </w:t>
+      <w:bookmarkStart w:id="213" w:name="_Toc490660609"/>
+      <w:r>
+        <w:t xml:space="preserve">Review and Test </w:t>
+      </w:r>
+      <w:proofErr w:type="spellStart"/>
+      <w:r>
+        <w:t>Greensheet</w:t>
+      </w:r>
+      <w:proofErr w:type="spellEnd"/>
+      <w:r>
+        <w:t xml:space="preserve"> </w:t>
       </w:r>
       <w:r>
         <w:t>Screen Data elements</w:t>
       </w:r>
-      <w:bookmarkEnd w:id="207"/>
+      <w:bookmarkEnd w:id="213"/>
     </w:p>
     <w:tbl>
       <w:tblPr>
@@ -14247,8 +15151,13 @@
           </w:tcPr>
           <w:p>
             <w:r>
-              <w:t>Review and Test Greensheet</w:t>
-            </w:r>
+              <w:t xml:space="preserve">Review and Test </w:t>
+            </w:r>
+            <w:proofErr w:type="spellStart"/>
+            <w:r>
+              <w:t>Greensheet</w:t>
+            </w:r>
+            <w:proofErr w:type="spellEnd"/>
           </w:p>
         </w:tc>
         <w:tc>
@@ -14281,7 +15190,7 @@
       <w:tr>
         <w:trPr>
           <w:trHeight w:val="314"/>
-          <w:ins w:id="208" w:author="Tulchinskaya, Gaby (NIH/NCI) [C]" w:date="2017-08-01T15:21:00Z"/>
+          <w:ins w:id="214" w:author="Tulchinskaya, Gaby (NIH/NCI) [C]" w:date="2017-08-01T15:21:00Z"/>
         </w:trPr>
         <w:tc>
           <w:tcPr>
@@ -14290,10 +15199,10 @@
           <w:p>
             <w:pPr>
               <w:rPr>
-                <w:ins w:id="209" w:author="Tulchinskaya, Gaby (NIH/NCI) [C]" w:date="2017-08-01T15:21:00Z"/>
+                <w:ins w:id="215" w:author="Tulchinskaya, Gaby (NIH/NCI) [C]" w:date="2017-08-01T15:21:00Z"/>
               </w:rPr>
             </w:pPr>
-            <w:ins w:id="210" w:author="Tulchinskaya, Gaby (NIH/NCI) [C]" w:date="2017-08-01T15:22:00Z">
+            <w:ins w:id="216" w:author="Tulchinskaya, Gaby (NIH/NCI) [C]" w:date="2017-08-01T15:22:00Z">
               <w:r>
                 <w:t>Static text</w:t>
               </w:r>
@@ -14307,10 +15216,10 @@
           <w:p>
             <w:pPr>
               <w:rPr>
-                <w:ins w:id="211" w:author="Tulchinskaya, Gaby (NIH/NCI) [C]" w:date="2017-08-01T15:21:00Z"/>
+                <w:ins w:id="217" w:author="Tulchinskaya, Gaby (NIH/NCI) [C]" w:date="2017-08-01T15:21:00Z"/>
               </w:rPr>
             </w:pPr>
-            <w:ins w:id="212" w:author="Tulchinskaya, Gaby (NIH/NCI) [C]" w:date="2017-08-01T15:22:00Z">
+            <w:ins w:id="218" w:author="Tulchinskaya, Gaby (NIH/NCI) [C]" w:date="2017-08-01T15:22:00Z">
               <w:r>
                 <w:t>“</w:t>
               </w:r>
@@ -14333,10 +15242,10 @@
           <w:p>
             <w:pPr>
               <w:rPr>
-                <w:ins w:id="213" w:author="Tulchinskaya, Gaby (NIH/NCI) [C]" w:date="2017-08-01T15:21:00Z"/>
+                <w:ins w:id="219" w:author="Tulchinskaya, Gaby (NIH/NCI) [C]" w:date="2017-08-01T15:21:00Z"/>
               </w:rPr>
             </w:pPr>
-            <w:ins w:id="214" w:author="Tulchinskaya, Gaby (NIH/NCI) [C]" w:date="2017-08-01T15:21:00Z">
+            <w:ins w:id="220" w:author="Tulchinskaya, Gaby (NIH/NCI) [C]" w:date="2017-08-01T15:21:00Z">
               <w:r>
                 <w:t>Read-only</w:t>
               </w:r>
@@ -14350,7 +15259,7 @@
           <w:p>
             <w:pPr>
               <w:rPr>
-                <w:ins w:id="215" w:author="Tulchinskaya, Gaby (NIH/NCI) [C]" w:date="2017-08-01T15:21:00Z"/>
+                <w:ins w:id="221" w:author="Tulchinskaya, Gaby (NIH/NCI) [C]" w:date="2017-08-01T15:21:00Z"/>
               </w:rPr>
             </w:pPr>
           </w:p>
@@ -14503,7 +15412,15 @@
           </w:tcPr>
           <w:p>
             <w:r>
-              <w:t>Displays the list of type/mech combinations for which this form is used</w:t>
+              <w:t>Displays the list of type/</w:t>
+            </w:r>
+            <w:proofErr w:type="spellStart"/>
+            <w:r>
+              <w:t>mech</w:t>
+            </w:r>
+            <w:proofErr w:type="spellEnd"/>
+            <w:r>
+              <w:t xml:space="preserve"> combinations for which this form is used</w:t>
             </w:r>
           </w:p>
         </w:tc>
@@ -14637,8 +15554,13 @@
           </w:tcPr>
           <w:p>
             <w:r>
-              <w:t>Reset Greensheet</w:t>
-            </w:r>
+              <w:t xml:space="preserve">Reset </w:t>
+            </w:r>
+            <w:proofErr w:type="spellStart"/>
+            <w:r>
+              <w:t>Greensheet</w:t>
+            </w:r>
+            <w:proofErr w:type="spellEnd"/>
           </w:p>
         </w:tc>
         <w:tc>
@@ -14895,7 +15817,7 @@
                 <v:shape id="_x0000_i1026" type="#_x0000_t75" style="width:19pt;height:15pt" o:ole="">
                   <v:imagedata r:id="rId35" o:title=""/>
                 </v:shape>
-                <o:OLEObject Type="Embed" ProgID="PBrush" ShapeID="_x0000_i1026" DrawAspect="Content" ObjectID="_1564472535" r:id="rId36"/>
+                <o:OLEObject Type="Embed" ProgID="PBrush" ShapeID="_x0000_i1026" DrawAspect="Content" ObjectID="_1567241263" r:id="rId36"/>
               </w:object>
             </w:r>
             <w:r>
@@ -14904,7 +15826,25 @@
                 <w:sz w:val="20"/>
                 <w:szCs w:val="20"/>
               </w:rPr>
-              <w:t xml:space="preserve"> and </w:t>
+              <w:t xml:space="preserve"> </w:t>
+            </w:r>
+            <w:proofErr w:type="spellStart"/>
+            <w:r>
+              <w:rPr>
+                <w:rFonts w:ascii="Arial" w:hAnsi="Arial"/>
+                <w:sz w:val="20"/>
+                <w:szCs w:val="20"/>
+              </w:rPr>
+              <w:t>and</w:t>
+            </w:r>
+            <w:proofErr w:type="spellEnd"/>
+            <w:r>
+              <w:rPr>
+                <w:rFonts w:ascii="Arial" w:hAnsi="Arial"/>
+                <w:sz w:val="20"/>
+                <w:szCs w:val="20"/>
+              </w:rPr>
+              <w:t xml:space="preserve"> </w:t>
             </w:r>
             <w:r>
               <w:rPr>
@@ -14914,7 +15854,7 @@
                 <v:shape id="_x0000_i1027" type="#_x0000_t75" style="width:8.5pt;height:15.5pt" o:ole="">
                   <v:imagedata r:id="rId37" o:title=""/>
                 </v:shape>
-                <o:OLEObject Type="Embed" ProgID="PBrush" ShapeID="_x0000_i1027" DrawAspect="Content" ObjectID="_1564472536" r:id="rId38"/>
+                <o:OLEObject Type="Embed" ProgID="PBrush" ShapeID="_x0000_i1027" DrawAspect="Content" ObjectID="_1567241264" r:id="rId38"/>
               </w:object>
             </w:r>
             <w:r>
@@ -14934,10 +15874,10 @@
                 <w:numId w:val="30"/>
               </w:numPr>
               <w:rPr>
-                <w:del w:id="216" w:author="Tulchinskaya, Gaby (NIH/NCI) [C]" w:date="2017-08-01T15:23:00Z"/>
+                <w:del w:id="222" w:author="Tulchinskaya, Gaby (NIH/NCI) [C]" w:date="2017-08-01T15:23:00Z"/>
               </w:rPr>
             </w:pPr>
-            <w:del w:id="217" w:author="Tulchinskaya, Gaby (NIH/NCI) [C]" w:date="2017-08-01T15:23:00Z">
+            <w:del w:id="223" w:author="Tulchinskaya, Gaby (NIH/NCI) [C]" w:date="2017-08-01T15:23:00Z">
               <w:r>
                 <w:delText xml:space="preserve">Tool tip text for </w:delText>
               </w:r>
@@ -14949,7 +15889,7 @@
                   <v:shape id="_x0000_i1028" type="#_x0000_t75" style="width:19pt;height:15pt" o:ole="">
                     <v:imagedata r:id="rId35" o:title=""/>
                   </v:shape>
-                  <o:OLEObject Type="Embed" ProgID="PBrush" ShapeID="_x0000_i1028" DrawAspect="Content" ObjectID="_1564472537" r:id="rId39"/>
+                  <o:OLEObject Type="Embed" ProgID="PBrush" ShapeID="_x0000_i1028" DrawAspect="Content" ObjectID="_1567241265" r:id="rId39"/>
                 </w:object>
               </w:r>
               <w:r>
@@ -14976,7 +15916,7 @@
                 <w:numId w:val="30"/>
               </w:numPr>
             </w:pPr>
-            <w:del w:id="218" w:author="Tulchinskaya, Gaby (NIH/NCI) [C]" w:date="2017-08-01T15:23:00Z">
+            <w:del w:id="224" w:author="Tulchinskaya, Gaby (NIH/NCI) [C]" w:date="2017-08-01T15:23:00Z">
               <w:r>
                 <w:delText xml:space="preserve">Tool tip text for </w:delText>
               </w:r>
@@ -14988,7 +15928,7 @@
                   <v:shape id="_x0000_i1029" type="#_x0000_t75" style="width:8.5pt;height:15.5pt" o:ole="">
                     <v:imagedata r:id="rId37" o:title=""/>
                   </v:shape>
-                  <o:OLEObject Type="Embed" ProgID="PBrush" ShapeID="_x0000_i1029" DrawAspect="Content" ObjectID="_1564472538" r:id="rId40"/>
+                  <o:OLEObject Type="Embed" ProgID="PBrush" ShapeID="_x0000_i1029" DrawAspect="Content" ObjectID="_1567241266" r:id="rId40"/>
                 </w:object>
               </w:r>
               <w:r>
@@ -15015,14 +15955,14 @@
           <w:noProof/>
         </w:rPr>
       </w:pPr>
-      <w:bookmarkStart w:id="219" w:name="_Toc490660610"/>
+      <w:bookmarkStart w:id="225" w:name="_Toc490660610"/>
       <w:r>
         <w:rPr>
           <w:noProof/>
         </w:rPr>
         <w:t>Promote or Reject the module functionality</w:t>
       </w:r>
-      <w:bookmarkEnd w:id="219"/>
+      <w:bookmarkEnd w:id="225"/>
     </w:p>
     <w:p>
       <w:pPr>
@@ -15271,7 +16211,15 @@
         <w:t xml:space="preserve">document, </w:t>
       </w:r>
       <w:r>
-        <w:t xml:space="preserve">sec. “Email Notifications about greensheets module deployment process”. </w:t>
+        <w:t xml:space="preserve">sec. “Email Notifications about </w:t>
+      </w:r>
+      <w:proofErr w:type="spellStart"/>
+      <w:r>
+        <w:t>greensheets</w:t>
+      </w:r>
+      <w:proofErr w:type="spellEnd"/>
+      <w:r>
+        <w:t xml:space="preserve"> module deployment process”. </w:t>
       </w:r>
     </w:p>
     <w:p>
@@ -15283,11 +16231,11 @@
       <w:pPr>
         <w:pStyle w:val="Heading1"/>
       </w:pPr>
-      <w:bookmarkStart w:id="220" w:name="_Toc490660611"/>
+      <w:bookmarkStart w:id="226" w:name="_Toc490660611"/>
       <w:r>
         <w:t>Import templates from GS Form Builder</w:t>
       </w:r>
-      <w:bookmarkEnd w:id="220"/>
+      <w:bookmarkEnd w:id="226"/>
     </w:p>
     <w:p>
       <w:pPr>
@@ -15510,7 +16458,23 @@
                 <w:rFonts w:ascii="Arial" w:eastAsia="Times New Roman" w:hAnsi="Arial" w:cs="Arial"/>
                 <w:color w:val="000000"/>
               </w:rPr>
-              <w:t xml:space="preserve">Program greensheets for competing grants, </w:t>
+              <w:t xml:space="preserve">Program </w:t>
+            </w:r>
+            <w:proofErr w:type="spellStart"/>
+            <w:r>
+              <w:rPr>
+                <w:rFonts w:ascii="Arial" w:eastAsia="Times New Roman" w:hAnsi="Arial" w:cs="Arial"/>
+                <w:color w:val="000000"/>
+              </w:rPr>
+              <w:t>greensheets</w:t>
+            </w:r>
+            <w:proofErr w:type="spellEnd"/>
+            <w:r>
+              <w:rPr>
+                <w:rFonts w:ascii="Arial" w:eastAsia="Times New Roman" w:hAnsi="Arial" w:cs="Arial"/>
+                <w:color w:val="000000"/>
+              </w:rPr>
+              <w:t xml:space="preserve"> for competing grants, </w:t>
             </w:r>
           </w:p>
           <w:p>
@@ -15531,7 +16495,23 @@
                 <w:rFonts w:ascii="Arial" w:eastAsia="Times New Roman" w:hAnsi="Arial" w:cs="Arial"/>
                 <w:color w:val="000000"/>
               </w:rPr>
-              <w:t xml:space="preserve">Program greensheets for non-competing grants, </w:t>
+              <w:t xml:space="preserve">Program </w:t>
+            </w:r>
+            <w:proofErr w:type="spellStart"/>
+            <w:r>
+              <w:rPr>
+                <w:rFonts w:ascii="Arial" w:eastAsia="Times New Roman" w:hAnsi="Arial" w:cs="Arial"/>
+                <w:color w:val="000000"/>
+              </w:rPr>
+              <w:t>greensheets</w:t>
+            </w:r>
+            <w:proofErr w:type="spellEnd"/>
+            <w:r>
+              <w:rPr>
+                <w:rFonts w:ascii="Arial" w:eastAsia="Times New Roman" w:hAnsi="Arial" w:cs="Arial"/>
+                <w:color w:val="000000"/>
+              </w:rPr>
+              <w:t xml:space="preserve"> for non-competing grants, </w:t>
             </w:r>
           </w:p>
           <w:p>
@@ -15552,7 +16532,23 @@
                 <w:rFonts w:ascii="Arial" w:eastAsia="Times New Roman" w:hAnsi="Arial" w:cs="Arial"/>
                 <w:color w:val="000000"/>
               </w:rPr>
-              <w:t xml:space="preserve">Specialist greensheets for competing grants, </w:t>
+              <w:t xml:space="preserve">Specialist </w:t>
+            </w:r>
+            <w:proofErr w:type="spellStart"/>
+            <w:r>
+              <w:rPr>
+                <w:rFonts w:ascii="Arial" w:eastAsia="Times New Roman" w:hAnsi="Arial" w:cs="Arial"/>
+                <w:color w:val="000000"/>
+              </w:rPr>
+              <w:t>greensheets</w:t>
+            </w:r>
+            <w:proofErr w:type="spellEnd"/>
+            <w:r>
+              <w:rPr>
+                <w:rFonts w:ascii="Arial" w:eastAsia="Times New Roman" w:hAnsi="Arial" w:cs="Arial"/>
+                <w:color w:val="000000"/>
+              </w:rPr>
+              <w:t xml:space="preserve"> for competing grants, </w:t>
             </w:r>
           </w:p>
           <w:p>
@@ -15573,7 +16569,23 @@
                 <w:rFonts w:ascii="Arial" w:eastAsia="Times New Roman" w:hAnsi="Arial" w:cs="Arial"/>
                 <w:color w:val="000000"/>
               </w:rPr>
-              <w:t>Specialist greensheets for non-competing grants</w:t>
+              <w:t xml:space="preserve">Specialist </w:t>
+            </w:r>
+            <w:proofErr w:type="spellStart"/>
+            <w:r>
+              <w:rPr>
+                <w:rFonts w:ascii="Arial" w:eastAsia="Times New Roman" w:hAnsi="Arial" w:cs="Arial"/>
+                <w:color w:val="000000"/>
+              </w:rPr>
+              <w:t>greensheets</w:t>
+            </w:r>
+            <w:proofErr w:type="spellEnd"/>
+            <w:r>
+              <w:rPr>
+                <w:rFonts w:ascii="Arial" w:eastAsia="Times New Roman" w:hAnsi="Arial" w:cs="Arial"/>
+                <w:color w:val="000000"/>
+              </w:rPr>
+              <w:t xml:space="preserve"> for non-competing grants</w:t>
             </w:r>
           </w:p>
           <w:p>
@@ -15594,8 +16606,17 @@
                 <w:rFonts w:ascii="Arial" w:eastAsia="Times New Roman" w:hAnsi="Arial" w:cs="Arial"/>
                 <w:color w:val="000000"/>
               </w:rPr>
-              <w:t>Revision greenshets</w:t>
-            </w:r>
+              <w:t xml:space="preserve">Revision </w:t>
+            </w:r>
+            <w:proofErr w:type="spellStart"/>
+            <w:r>
+              <w:rPr>
+                <w:rFonts w:ascii="Arial" w:eastAsia="Times New Roman" w:hAnsi="Arial" w:cs="Arial"/>
+                <w:color w:val="000000"/>
+              </w:rPr>
+              <w:t>greenshets</w:t>
+            </w:r>
+            <w:proofErr w:type="spellEnd"/>
             <w:r>
               <w:rPr>
                 <w:rFonts w:ascii="Arial" w:eastAsia="Times New Roman" w:hAnsi="Arial" w:cs="Arial"/>
@@ -15655,7 +16676,23 @@
                 <w:rFonts w:ascii="Arial" w:eastAsia="Times New Roman" w:hAnsi="Arial" w:cs="Arial"/>
                 <w:color w:val="000000"/>
               </w:rPr>
-              <w:t>       a)  Each question can be marked as required to appear on greensheet forms for grants of more than one type/mechanism. Each type/mechanism combination to which the form is applicable will be specified individually.</w:t>
+              <w:t xml:space="preserve">       a)  Each question can be marked as required to appear on </w:t>
+            </w:r>
+            <w:proofErr w:type="spellStart"/>
+            <w:r>
+              <w:rPr>
+                <w:rFonts w:ascii="Arial" w:eastAsia="Times New Roman" w:hAnsi="Arial" w:cs="Arial"/>
+                <w:color w:val="000000"/>
+              </w:rPr>
+              <w:t>greensheet</w:t>
+            </w:r>
+            <w:proofErr w:type="spellEnd"/>
+            <w:r>
+              <w:rPr>
+                <w:rFonts w:ascii="Arial" w:eastAsia="Times New Roman" w:hAnsi="Arial" w:cs="Arial"/>
+                <w:color w:val="000000"/>
+              </w:rPr>
+              <w:t xml:space="preserve"> forms for grants of more than one type/mechanism. Each type/mechanism combination to which the form is applicable will be specified individually.</w:t>
             </w:r>
           </w:p>
           <w:p>
@@ -15969,7 +17006,23 @@
                 <w:rFonts w:ascii="Arial" w:eastAsia="Times New Roman" w:hAnsi="Arial" w:cs="Arial"/>
                 <w:color w:val="000000"/>
               </w:rPr>
-              <w:t>System will store a greensheet form template for a grant of multiple type/mechanism combinations on a separate row in the database.</w:t>
+              <w:t xml:space="preserve">System will store a </w:t>
+            </w:r>
+            <w:proofErr w:type="spellStart"/>
+            <w:r>
+              <w:rPr>
+                <w:rFonts w:ascii="Arial" w:eastAsia="Times New Roman" w:hAnsi="Arial" w:cs="Arial"/>
+                <w:color w:val="000000"/>
+              </w:rPr>
+              <w:t>greensheet</w:t>
+            </w:r>
+            <w:proofErr w:type="spellEnd"/>
+            <w:r>
+              <w:rPr>
+                <w:rFonts w:ascii="Arial" w:eastAsia="Times New Roman" w:hAnsi="Arial" w:cs="Arial"/>
+                <w:color w:val="000000"/>
+              </w:rPr>
+              <w:t xml:space="preserve"> form template for a grant of multiple type/mechanism combinations on a separate row in the database.</w:t>
             </w:r>
           </w:p>
           <w:p>
@@ -15991,7 +17044,39 @@
                 <w:rFonts w:ascii="Arial" w:eastAsia="Times New Roman" w:hAnsi="Arial" w:cs="Arial"/>
                 <w:color w:val="000000"/>
               </w:rPr>
-              <w:t> Reports that the system will produce concerning the questions defined in Question Definition Source files (the XML files) are for internal use of the Development team. Their purpose is to assist the IT professionals maintaining the Greensheets system in validating the XML files and ensuring their quality and accuracy as they try to configure which questions will be asked on greensheet questionnaires for grant of which types/mechanisms.  Business owners and other stakeholders provided no requirements with respect to these reports. Therefore, their content and format are up to the Development team</w:t>
+              <w:t xml:space="preserve"> Reports that the system will produce concerning the questions defined in Question Definition Source files (the XML files) are for internal use of the Development team. Their purpose is to assist the IT professionals maintaining the </w:t>
+            </w:r>
+            <w:proofErr w:type="spellStart"/>
+            <w:r>
+              <w:rPr>
+                <w:rFonts w:ascii="Arial" w:eastAsia="Times New Roman" w:hAnsi="Arial" w:cs="Arial"/>
+                <w:color w:val="000000"/>
+              </w:rPr>
+              <w:t>Greensheets</w:t>
+            </w:r>
+            <w:proofErr w:type="spellEnd"/>
+            <w:r>
+              <w:rPr>
+                <w:rFonts w:ascii="Arial" w:eastAsia="Times New Roman" w:hAnsi="Arial" w:cs="Arial"/>
+                <w:color w:val="000000"/>
+              </w:rPr>
+              <w:t xml:space="preserve"> system in validating the XML files and ensuring their quality and accuracy as they try to configure which questions will be asked on </w:t>
+            </w:r>
+            <w:proofErr w:type="spellStart"/>
+            <w:r>
+              <w:rPr>
+                <w:rFonts w:ascii="Arial" w:eastAsia="Times New Roman" w:hAnsi="Arial" w:cs="Arial"/>
+                <w:color w:val="000000"/>
+              </w:rPr>
+              <w:t>greensheet</w:t>
+            </w:r>
+            <w:proofErr w:type="spellEnd"/>
+            <w:r>
+              <w:rPr>
+                <w:rFonts w:ascii="Arial" w:eastAsia="Times New Roman" w:hAnsi="Arial" w:cs="Arial"/>
+                <w:color w:val="000000"/>
+              </w:rPr>
+              <w:t xml:space="preserve"> questionnaires for grant of which types/mechanisms.  Business owners and other stakeholders provided no requirements with respect to these reports. Therefore, their content and format are up to the Development team</w:t>
             </w:r>
           </w:p>
         </w:tc>
@@ -16003,8 +17088,13 @@
           </w:tcPr>
           <w:p>
             <w:r>
-              <w:t>Passing validations to individual questions from Form Builder to Greensheets</w:t>
-            </w:r>
+              <w:t xml:space="preserve">Passing validations to individual questions from Form Builder to </w:t>
+            </w:r>
+            <w:proofErr w:type="spellStart"/>
+            <w:r>
+              <w:t>Greensheets</w:t>
+            </w:r>
+            <w:proofErr w:type="spellEnd"/>
           </w:p>
         </w:tc>
         <w:tc>
@@ -16018,7 +17108,15 @@
           </w:p>
           <w:p>
             <w:r>
-              <w:t xml:space="preserve">There is ‘Edit Skips’ functionality in Form Builder (used during editing a question) that determines if sub-questions are displayed in a greensheet, depending on the answer to the immediate previous question (not necessarily a parent question). </w:t>
+              <w:t xml:space="preserve">There is ‘Edit Skips’ functionality in Form Builder (used during editing a question) that determines if sub-questions are displayed in a </w:t>
+            </w:r>
+            <w:proofErr w:type="spellStart"/>
+            <w:r>
+              <w:t>greensheet</w:t>
+            </w:r>
+            <w:proofErr w:type="spellEnd"/>
+            <w:r>
+              <w:t xml:space="preserve">, depending on the answer to the immediate previous question (not necessarily a parent question). </w:t>
             </w:r>
           </w:p>
           <w:p>
@@ -16040,7 +17138,15 @@
           </w:p>
           <w:p>
             <w:r>
-              <w:t>(Related to sec. “Submit greensheet”)</w:t>
+              <w:t xml:space="preserve">(Related to sec. “Submit </w:t>
+            </w:r>
+            <w:proofErr w:type="spellStart"/>
+            <w:r>
+              <w:t>greensheet</w:t>
+            </w:r>
+            <w:proofErr w:type="spellEnd"/>
+            <w:r>
+              <w:t>”)</w:t>
             </w:r>
           </w:p>
           <w:p>
@@ -16244,7 +17350,21 @@
               <w:rPr>
                 <w:lang w:val="en"/>
               </w:rPr>
-              <w:t>URL on Form Builder questsion must be active in GreenSheets system</w:t>
+              <w:t xml:space="preserve">URL on Form Builder </w:t>
+            </w:r>
+            <w:proofErr w:type="spellStart"/>
+            <w:r>
+              <w:rPr>
+                <w:lang w:val="en"/>
+              </w:rPr>
+              <w:t>questsion</w:t>
+            </w:r>
+            <w:proofErr w:type="spellEnd"/>
+            <w:r>
+              <w:rPr>
+                <w:lang w:val="en"/>
+              </w:rPr>
+              <w:t xml:space="preserve"> must be active in GreenSheets system</w:t>
             </w:r>
           </w:p>
           <w:p>
@@ -16372,11 +17492,19 @@
       <w:pPr>
         <w:pStyle w:val="Heading1"/>
       </w:pPr>
-      <w:bookmarkStart w:id="221" w:name="_Toc490660612"/>
-      <w:r>
-        <w:t>Email Notifications about greensheets module deployment process.</w:t>
-      </w:r>
-      <w:bookmarkEnd w:id="221"/>
+      <w:bookmarkStart w:id="227" w:name="_Toc490660612"/>
+      <w:r>
+        <w:t xml:space="preserve">Email Notifications about </w:t>
+      </w:r>
+      <w:proofErr w:type="spellStart"/>
+      <w:r>
+        <w:t>greensheets</w:t>
+      </w:r>
+      <w:proofErr w:type="spellEnd"/>
+      <w:r>
+        <w:t xml:space="preserve"> module deployment process.</w:t>
+      </w:r>
+      <w:bookmarkEnd w:id="227"/>
     </w:p>
     <w:p>
       <w:r>
@@ -16567,7 +17695,7 @@
             <w:r>
               <w:t>The recipient list for all GS messages is set in a property file.  It is not dynamically generated in the code. </w:t>
             </w:r>
-            <w:ins w:id="222" w:author="Tulchinskaya, Gaby (NIH/NCI) [C]" w:date="2017-06-26T15:12:00Z">
+            <w:ins w:id="228" w:author="Tulchinskaya, Gaby (NIH/NCI) [C]" w:date="2017-06-26T15:12:00Z">
               <w:r>
                 <w:t>It will be send to Draft Admin and Draft Viewer users</w:t>
               </w:r>
@@ -16621,8 +17749,13 @@
           </w:tcPr>
           <w:p>
             <w:r>
-              <w:t>[GS - TEST 2017-02-09 11:19:16 AM] Confirmation of Successful Import of Draft Greensheets</w:t>
-            </w:r>
+              <w:t xml:space="preserve">[GS - TEST 2017-02-09 11:19:16 AM] Confirmation of Successful Import of Draft </w:t>
+            </w:r>
+            <w:proofErr w:type="spellStart"/>
+            <w:r>
+              <w:t>Greensheets</w:t>
+            </w:r>
+            <w:proofErr w:type="spellEnd"/>
           </w:p>
         </w:tc>
         <w:tc>
@@ -16682,9 +17815,27 @@
                 <w:sz w:val="20"/>
                 <w:szCs w:val="20"/>
               </w:rPr>
-              <w:t xml:space="preserve">Draft Greensheets </w:t>
-            </w:r>
-            <w:ins w:id="223" w:author="Polonsky, Yakov (NIH/NCI) [C]" w:date="2017-02-10T11:35:00Z">
+              <w:t xml:space="preserve">Draft </w:t>
+            </w:r>
+            <w:proofErr w:type="spellStart"/>
+            <w:r>
+              <w:rPr>
+                <w:rFonts w:ascii="Arial" w:hAnsi="Arial"/>
+                <w:sz w:val="20"/>
+                <w:szCs w:val="20"/>
+              </w:rPr>
+              <w:t>Greensheets</w:t>
+            </w:r>
+            <w:proofErr w:type="spellEnd"/>
+            <w:r>
+              <w:rPr>
+                <w:rFonts w:ascii="Arial" w:hAnsi="Arial"/>
+                <w:sz w:val="20"/>
+                <w:szCs w:val="20"/>
+              </w:rPr>
+              <w:t xml:space="preserve"> </w:t>
+            </w:r>
+            <w:ins w:id="229" w:author="Polonsky, Yakov (NIH/NCI) [C]" w:date="2017-02-10T11:35:00Z">
               <w:r>
                 <w:rPr>
                   <w:rFonts w:ascii="Arial" w:hAnsi="Arial"/>
@@ -16702,7 +17853,7 @@
               </w:rPr>
               <w:t>are available for you to review</w:t>
             </w:r>
-            <w:ins w:id="224" w:author="Tulchinskaya, Gaby (NIH/NCI) [C]" w:date="2017-06-26T15:07:00Z">
+            <w:ins w:id="230" w:author="Tulchinskaya, Gaby (NIH/NCI) [C]" w:date="2017-06-26T15:07:00Z">
               <w:r>
                 <w:rPr>
                   <w:rFonts w:ascii="Arial" w:hAnsi="Arial"/>
@@ -16718,9 +17869,27 @@
                 <w:sz w:val="20"/>
                 <w:szCs w:val="20"/>
               </w:rPr>
-              <w:t>. Please log into the Greensheets Application using the URL given below</w:t>
-            </w:r>
-            <w:ins w:id="225" w:author="Polonsky, Yakov (NIH/NCI) [C]" w:date="2017-02-10T11:36:00Z">
+              <w:t xml:space="preserve">. Please log into the </w:t>
+            </w:r>
+            <w:proofErr w:type="spellStart"/>
+            <w:r>
+              <w:rPr>
+                <w:rFonts w:ascii="Arial" w:hAnsi="Arial"/>
+                <w:sz w:val="20"/>
+                <w:szCs w:val="20"/>
+              </w:rPr>
+              <w:t>Greensheets</w:t>
+            </w:r>
+            <w:proofErr w:type="spellEnd"/>
+            <w:r>
+              <w:rPr>
+                <w:rFonts w:ascii="Arial" w:hAnsi="Arial"/>
+                <w:sz w:val="20"/>
+                <w:szCs w:val="20"/>
+              </w:rPr>
+              <w:t xml:space="preserve"> Application using the URL given below</w:t>
+            </w:r>
+            <w:ins w:id="231" w:author="Polonsky, Yakov (NIH/NCI) [C]" w:date="2017-02-10T11:36:00Z">
               <w:r>
                 <w:rPr>
                   <w:rFonts w:ascii="Arial" w:hAnsi="Arial"/>
@@ -16730,7 +17899,7 @@
                 <w:t xml:space="preserve"> and</w:t>
               </w:r>
             </w:ins>
-            <w:del w:id="226" w:author="Polonsky, Yakov (NIH/NCI) [C]" w:date="2017-02-10T11:36:00Z">
+            <w:del w:id="232" w:author="Polonsky, Yakov (NIH/NCI) [C]" w:date="2017-02-10T11:36:00Z">
               <w:r>
                 <w:rPr>
                   <w:rFonts w:ascii="Arial" w:hAnsi="Arial"/>
@@ -16748,7 +17917,7 @@
               </w:rPr>
               <w:t xml:space="preserve"> </w:t>
             </w:r>
-            <w:ins w:id="227" w:author="Tulchinskaya, Gaby (NIH/NCI) [C]" w:date="2017-02-10T10:59:00Z">
+            <w:ins w:id="233" w:author="Tulchinskaya, Gaby (NIH/NCI) [C]" w:date="2017-02-10T10:59:00Z">
               <w:r>
                 <w:rPr>
                   <w:rFonts w:ascii="Arial" w:hAnsi="Arial"/>
@@ -16758,7 +17927,7 @@
                 <w:t>select th</w:t>
               </w:r>
             </w:ins>
-            <w:ins w:id="228" w:author="Tulchinskaya, Gaby (NIH/NCI) [C]" w:date="2017-02-10T11:01:00Z">
+            <w:ins w:id="234" w:author="Tulchinskaya, Gaby (NIH/NCI) [C]" w:date="2017-02-10T11:01:00Z">
               <w:r>
                 <w:rPr>
                   <w:rFonts w:ascii="Arial" w:hAnsi="Arial"/>
@@ -16768,7 +17937,7 @@
                 <w:t>is</w:t>
               </w:r>
             </w:ins>
-            <w:ins w:id="229" w:author="Tulchinskaya, Gaby (NIH/NCI) [C]" w:date="2017-02-10T10:59:00Z">
+            <w:ins w:id="235" w:author="Tulchinskaya, Gaby (NIH/NCI) [C]" w:date="2017-02-10T10:59:00Z">
               <w:r>
                 <w:rPr>
                   <w:rFonts w:ascii="Arial" w:hAnsi="Arial"/>
@@ -16778,7 +17947,7 @@
                 <w:t xml:space="preserve"> module in the </w:t>
               </w:r>
             </w:ins>
-            <w:ins w:id="230" w:author="Tulchinskaya, Gaby (NIH/NCI) [C]" w:date="2017-02-10T11:00:00Z">
+            <w:ins w:id="236" w:author="Tulchinskaya, Gaby (NIH/NCI) [C]" w:date="2017-02-10T11:00:00Z">
               <w:r>
                 <w:rPr>
                   <w:rFonts w:ascii="Arial" w:hAnsi="Arial"/>
@@ -16796,7 +17965,7 @@
               </w:rPr>
               <w:t>&amp; Test Draft Module</w:t>
             </w:r>
-            <w:ins w:id="231" w:author="Tulchinskaya, Gaby (NIH/NCI) [C]" w:date="2017-02-10T11:00:00Z">
+            <w:ins w:id="237" w:author="Tulchinskaya, Gaby (NIH/NCI) [C]" w:date="2017-02-10T11:00:00Z">
               <w:r>
                 <w:rPr>
                   <w:rFonts w:ascii="Arial" w:hAnsi="Arial"/>
@@ -16806,7 +17975,7 @@
                 <w:t xml:space="preserve"> screen</w:t>
               </w:r>
             </w:ins>
-            <w:ins w:id="232" w:author="Polonsky, Yakov (NIH/NCI) [C]" w:date="2017-02-10T11:36:00Z">
+            <w:ins w:id="238" w:author="Polonsky, Yakov (NIH/NCI) [C]" w:date="2017-02-10T11:36:00Z">
               <w:r>
                 <w:rPr>
                   <w:rFonts w:ascii="Arial" w:hAnsi="Arial"/>
@@ -16816,7 +17985,7 @@
                 <w:t xml:space="preserve">. </w:t>
               </w:r>
             </w:ins>
-            <w:ins w:id="233" w:author="Tulchinskaya, Gaby (NIH/NCI) [C]" w:date="2017-06-26T15:10:00Z">
+            <w:ins w:id="239" w:author="Tulchinskaya, Gaby (NIH/NCI) [C]" w:date="2017-06-26T15:10:00Z">
               <w:r>
                 <w:rPr>
                   <w:rFonts w:ascii="Arial" w:hAnsi="Arial"/>
@@ -16826,7 +17995,7 @@
                 <w:t>Use</w:t>
               </w:r>
             </w:ins>
-            <w:ins w:id="234" w:author="Tulchinskaya, Gaby (NIH/NCI) [C]" w:date="2017-02-10T11:01:00Z">
+            <w:ins w:id="240" w:author="Tulchinskaya, Gaby (NIH/NCI) [C]" w:date="2017-02-10T11:01:00Z">
               <w:r>
                 <w:rPr>
                   <w:rFonts w:ascii="Arial" w:hAnsi="Arial"/>
@@ -16842,9 +18011,27 @@
                 <w:sz w:val="20"/>
                 <w:szCs w:val="20"/>
               </w:rPr>
-              <w:t xml:space="preserve"> Promote Module button to accept the Draft Greensheets and promote them to Production. Alternatively, </w:t>
-            </w:r>
-            <w:ins w:id="235" w:author="Tulchinskaya, Gaby (NIH/NCI) [C]" w:date="2017-06-26T15:10:00Z">
+              <w:t xml:space="preserve"> Promote Module button to accept the Draft </w:t>
+            </w:r>
+            <w:proofErr w:type="spellStart"/>
+            <w:r>
+              <w:rPr>
+                <w:rFonts w:ascii="Arial" w:hAnsi="Arial"/>
+                <w:sz w:val="20"/>
+                <w:szCs w:val="20"/>
+              </w:rPr>
+              <w:t>Greensheets</w:t>
+            </w:r>
+            <w:proofErr w:type="spellEnd"/>
+            <w:r>
+              <w:rPr>
+                <w:rFonts w:ascii="Arial" w:hAnsi="Arial"/>
+                <w:sz w:val="20"/>
+                <w:szCs w:val="20"/>
+              </w:rPr>
+              <w:t xml:space="preserve"> and promote them to Production. Alternatively, </w:t>
+            </w:r>
+            <w:ins w:id="241" w:author="Tulchinskaya, Gaby (NIH/NCI) [C]" w:date="2017-06-26T15:10:00Z">
               <w:r>
                 <w:rPr>
                   <w:rFonts w:ascii="Arial" w:hAnsi="Arial"/>
@@ -16862,7 +18049,7 @@
               </w:rPr>
               <w:t>they are not ready to be promoted, you may select Reject Module</w:t>
             </w:r>
-            <w:del w:id="236" w:author="Tulchinskaya, Gaby (NIH/NCI) [C]" w:date="2017-06-26T15:11:00Z">
+            <w:del w:id="242" w:author="Tulchinskaya, Gaby (NIH/NCI) [C]" w:date="2017-06-26T15:11:00Z">
               <w:r>
                 <w:rPr>
                   <w:rFonts w:ascii="Arial" w:hAnsi="Arial"/>
@@ -16916,7 +18103,7 @@
               </w:rPr>
               <w:t>Comments</w:t>
             </w:r>
-            <w:ins w:id="237" w:author="Tulchinskaya, Gaby (NIH/NCI) [C]" w:date="2017-02-10T10:58:00Z">
+            <w:ins w:id="243" w:author="Tulchinskaya, Gaby (NIH/NCI) [C]" w:date="2017-02-10T10:58:00Z">
               <w:r>
                 <w:rPr>
                   <w:rFonts w:ascii="Arial" w:hAnsi="Arial"/>
@@ -16975,13 +18162,13 @@
             <w:pPr>
               <w:pStyle w:val="PlainText"/>
               <w:rPr>
-                <w:del w:id="238" w:author="Tulchinskaya, Gaby (NIH/NCI) [C]" w:date="2017-02-10T10:58:00Z"/>
+                <w:del w:id="244" w:author="Tulchinskaya, Gaby (NIH/NCI) [C]" w:date="2017-02-10T10:58:00Z"/>
                 <w:rFonts w:ascii="Arial" w:hAnsi="Arial"/>
                 <w:sz w:val="20"/>
                 <w:szCs w:val="20"/>
               </w:rPr>
             </w:pPr>
-            <w:del w:id="239" w:author="Tulchinskaya, Gaby (NIH/NCI) [C]" w:date="2017-02-10T10:58:00Z">
+            <w:del w:id="245" w:author="Tulchinskaya, Gaby (NIH/NCI) [C]" w:date="2017-02-10T10:58:00Z">
               <w:r>
                 <w:rPr>
                   <w:rFonts w:ascii="Arial" w:hAnsi="Arial"/>
@@ -16996,13 +18183,13 @@
             <w:pPr>
               <w:pStyle w:val="PlainText"/>
               <w:rPr>
-                <w:del w:id="240" w:author="Tulchinskaya, Gaby (NIH/NCI) [C]" w:date="2017-02-10T10:58:00Z"/>
+                <w:del w:id="246" w:author="Tulchinskaya, Gaby (NIH/NCI) [C]" w:date="2017-02-10T10:58:00Z"/>
                 <w:rFonts w:ascii="Arial" w:hAnsi="Arial"/>
                 <w:sz w:val="20"/>
                 <w:szCs w:val="20"/>
               </w:rPr>
             </w:pPr>
-            <w:del w:id="241" w:author="Tulchinskaya, Gaby (NIH/NCI) [C]" w:date="2017-02-10T10:58:00Z">
+            <w:del w:id="247" w:author="Tulchinskaya, Gaby (NIH/NCI) [C]" w:date="2017-02-10T10:58:00Z">
               <w:r>
                 <w:rPr>
                   <w:rFonts w:ascii="Arial" w:hAnsi="Arial"/>
@@ -17040,13 +18227,23 @@
                 <w:szCs w:val="20"/>
               </w:rPr>
             </w:pPr>
+            <w:proofErr w:type="spellStart"/>
             <w:r>
               <w:rPr>
                 <w:rFonts w:ascii="Arial" w:hAnsi="Arial"/>
                 <w:sz w:val="20"/>
                 <w:szCs w:val="20"/>
               </w:rPr>
-              <w:t xml:space="preserve">Greensheets Application URL: </w:t>
+              <w:t>Greensheets</w:t>
+            </w:r>
+            <w:proofErr w:type="spellEnd"/>
+            <w:r>
+              <w:rPr>
+                <w:rFonts w:ascii="Arial" w:hAnsi="Arial"/>
+                <w:sz w:val="20"/>
+                <w:szCs w:val="20"/>
+              </w:rPr>
+              <w:t xml:space="preserve"> Application URL: </w:t>
             </w:r>
             <w:r>
               <w:rPr>
@@ -17097,7 +18294,7 @@
               </w:rPr>
               <w:t>https://i2e.nci.nih.gov/greensheets/</w:t>
             </w:r>
-            <w:ins w:id="242" w:author="Tulchinskaya, Gaby (NIH/NCI) [C]" w:date="2017-06-26T15:15:00Z">
+            <w:ins w:id="248" w:author="Tulchinskaya, Gaby (NIH/NCI) [C]" w:date="2017-06-26T15:15:00Z">
               <w:r>
                 <w:rPr>
                   <w:rFonts w:ascii="Arial" w:hAnsi="Arial"/>
@@ -17112,12 +18309,12 @@
             <w:r>
               <w:t> </w:t>
             </w:r>
-            <w:ins w:id="243" w:author="Polonsky, Yakov (NIH/NCI) [C]" w:date="2017-02-10T11:38:00Z">
+            <w:ins w:id="249" w:author="Polonsky, Yakov (NIH/NCI) [C]" w:date="2017-02-10T11:38:00Z">
               <w:r>
                 <w:t xml:space="preserve">(URL should be </w:t>
               </w:r>
             </w:ins>
-            <w:ins w:id="244" w:author="Tulchinskaya, Gaby (NIH/NCI) [C]" w:date="2017-06-26T15:15:00Z">
+            <w:ins w:id="250" w:author="Tulchinskaya, Gaby (NIH/NCI) [C]" w:date="2017-06-26T15:15:00Z">
               <w:r>
                 <w:t>set in all environments)</w:t>
               </w:r>
@@ -17219,8 +18416,13 @@
           </w:tcPr>
           <w:p>
             <w:r>
-              <w:t>Unsuccessful Import of the DRAFT Greensheets</w:t>
-            </w:r>
+              <w:t xml:space="preserve">Unsuccessful Import of the DRAFT </w:t>
+            </w:r>
+            <w:proofErr w:type="spellStart"/>
+            <w:r>
+              <w:t>Greensheets</w:t>
+            </w:r>
+            <w:proofErr w:type="spellEnd"/>
           </w:p>
         </w:tc>
         <w:tc>
@@ -17354,8 +18556,13 @@
           </w:tcPr>
           <w:p>
             <w:r>
-              <w:t>[GS - TEST 2017-02-09 10:37:29 AM] Confirmation of Successful Promotion of Draft Greensheets</w:t>
-            </w:r>
+              <w:t xml:space="preserve">[GS - TEST 2017-02-09 10:37:29 AM] Confirmation of Successful Promotion of Draft </w:t>
+            </w:r>
+            <w:proofErr w:type="spellStart"/>
+            <w:r>
+              <w:t>Greensheets</w:t>
+            </w:r>
+            <w:proofErr w:type="spellEnd"/>
           </w:p>
         </w:tc>
         <w:tc>
@@ -17407,25 +18614,25 @@
                 <w:sz w:val="20"/>
                 <w:szCs w:val="20"/>
               </w:rPr>
-              <w:t xml:space="preserve"> Draft Greensheets are successfully promoted to Production.</w:t>
-            </w:r>
-          </w:p>
-          <w:p>
-            <w:pPr>
-              <w:pStyle w:val="PlainText"/>
+              <w:t xml:space="preserve"> Draft </w:t>
+            </w:r>
+            <w:proofErr w:type="spellStart"/>
+            <w:r>
               <w:rPr>
                 <w:rFonts w:ascii="Arial" w:hAnsi="Arial"/>
                 <w:sz w:val="20"/>
                 <w:szCs w:val="20"/>
               </w:rPr>
-            </w:pPr>
+              <w:t>Greensheets</w:t>
+            </w:r>
+            <w:proofErr w:type="spellEnd"/>
             <w:r>
               <w:rPr>
                 <w:rFonts w:ascii="Arial" w:hAnsi="Arial"/>
                 <w:sz w:val="20"/>
                 <w:szCs w:val="20"/>
               </w:rPr>
-              <w:t> </w:t>
+              <w:t xml:space="preserve"> are successfully promoted to Production.</w:t>
             </w:r>
           </w:p>
           <w:p>
@@ -17443,7 +18650,35 @@
                 <w:sz w:val="20"/>
                 <w:szCs w:val="20"/>
               </w:rPr>
-              <w:t xml:space="preserve">Greensheets Application URL: </w:t>
+              <w:t> </w:t>
+            </w:r>
+          </w:p>
+          <w:p>
+            <w:pPr>
+              <w:pStyle w:val="PlainText"/>
+              <w:rPr>
+                <w:rFonts w:ascii="Arial" w:hAnsi="Arial"/>
+                <w:sz w:val="20"/>
+                <w:szCs w:val="20"/>
+              </w:rPr>
+            </w:pPr>
+            <w:proofErr w:type="spellStart"/>
+            <w:r>
+              <w:rPr>
+                <w:rFonts w:ascii="Arial" w:hAnsi="Arial"/>
+                <w:sz w:val="20"/>
+                <w:szCs w:val="20"/>
+              </w:rPr>
+              <w:t>Greensheets</w:t>
+            </w:r>
+            <w:proofErr w:type="spellEnd"/>
+            <w:r>
+              <w:rPr>
+                <w:rFonts w:ascii="Arial" w:hAnsi="Arial"/>
+                <w:sz w:val="20"/>
+                <w:szCs w:val="20"/>
+              </w:rPr>
+              <w:t xml:space="preserve"> Application URL: </w:t>
             </w:r>
             <w:r>
               <w:rPr>
@@ -17494,7 +18729,7 @@
               </w:rPr>
               <w:t>https://i2e.nci.nih.gov/greensheets/</w:t>
             </w:r>
-            <w:ins w:id="245" w:author="Tulchinskaya, Gaby (NIH/NCI) [C]" w:date="2017-06-26T15:15:00Z">
+            <w:ins w:id="251" w:author="Tulchinskaya, Gaby (NIH/NCI) [C]" w:date="2017-06-26T15:15:00Z">
               <w:r>
                 <w:rPr>
                   <w:rFonts w:ascii="Arial" w:hAnsi="Arial"/>
@@ -17607,8 +18842,13 @@
           </w:tcPr>
           <w:p>
             <w:r>
-              <w:t>[GS - TEST 2017-02-09 04:47:56 PM] Rejection of the Draft Greensheets</w:t>
-            </w:r>
+              <w:t xml:space="preserve">[GS - TEST 2017-02-09 04:47:56 PM] Rejection of the Draft </w:t>
+            </w:r>
+            <w:proofErr w:type="spellStart"/>
+            <w:r>
+              <w:t>Greensheets</w:t>
+            </w:r>
+            <w:proofErr w:type="spellEnd"/>
           </w:p>
         </w:tc>
         <w:tc>
@@ -17645,7 +18885,7 @@
               </w:rPr>
               <w:t xml:space="preserve">The </w:t>
             </w:r>
-            <w:ins w:id="246" w:author="Tulchinskaya, Gaby (NIH/NCI) [C]" w:date="2017-02-10T11:02:00Z">
+            <w:ins w:id="252" w:author="Tulchinskaya, Gaby (NIH/NCI) [C]" w:date="2017-02-10T11:02:00Z">
               <w:r>
                 <w:rPr>
                   <w:rFonts w:ascii="Arial" w:hAnsi="Arial"/>
@@ -17670,25 +18910,53 @@
                 <w:sz w:val="20"/>
                 <w:szCs w:val="20"/>
               </w:rPr>
-              <w:t>Draft Greensheets were rejected.</w:t>
-            </w:r>
-          </w:p>
-          <w:p>
-            <w:pPr>
-              <w:pStyle w:val="PlainText"/>
+              <w:t xml:space="preserve">Draft </w:t>
+            </w:r>
+            <w:proofErr w:type="spellStart"/>
+            <w:r>
               <w:rPr>
                 <w:rFonts w:ascii="Arial" w:hAnsi="Arial"/>
                 <w:sz w:val="20"/>
                 <w:szCs w:val="20"/>
               </w:rPr>
-            </w:pPr>
+              <w:t>Greensheets</w:t>
+            </w:r>
+            <w:proofErr w:type="spellEnd"/>
             <w:r>
               <w:rPr>
                 <w:rFonts w:ascii="Arial" w:hAnsi="Arial"/>
                 <w:sz w:val="20"/>
                 <w:szCs w:val="20"/>
               </w:rPr>
-              <w:t xml:space="preserve">Greensheets Application URL: </w:t>
+              <w:t xml:space="preserve"> were rejected.</w:t>
+            </w:r>
+          </w:p>
+          <w:p>
+            <w:pPr>
+              <w:pStyle w:val="PlainText"/>
+              <w:rPr>
+                <w:rFonts w:ascii="Arial" w:hAnsi="Arial"/>
+                <w:sz w:val="20"/>
+                <w:szCs w:val="20"/>
+              </w:rPr>
+            </w:pPr>
+            <w:proofErr w:type="spellStart"/>
+            <w:r>
+              <w:rPr>
+                <w:rFonts w:ascii="Arial" w:hAnsi="Arial"/>
+                <w:sz w:val="20"/>
+                <w:szCs w:val="20"/>
+              </w:rPr>
+              <w:t>Greensheets</w:t>
+            </w:r>
+            <w:proofErr w:type="spellEnd"/>
+            <w:r>
+              <w:rPr>
+                <w:rFonts w:ascii="Arial" w:hAnsi="Arial"/>
+                <w:sz w:val="20"/>
+                <w:szCs w:val="20"/>
+              </w:rPr>
+              <w:t xml:space="preserve"> Application URL: </w:t>
             </w:r>
             <w:r>
               <w:rPr>
@@ -17739,7 +19007,7 @@
               </w:rPr>
               <w:t>https://i2e.nci.nih.gov/greensheets/</w:t>
             </w:r>
-            <w:ins w:id="247" w:author="Tulchinskaya, Gaby (NIH/NCI) [C]" w:date="2017-06-26T15:14:00Z">
+            <w:ins w:id="253" w:author="Tulchinskaya, Gaby (NIH/NCI) [C]" w:date="2017-06-26T15:14:00Z">
               <w:r>
                 <w:rPr>
                   <w:rFonts w:ascii="Arial" w:hAnsi="Arial"/>
@@ -17794,8 +19062,90 @@
           <w:sz w:val="20"/>
           <w:szCs w:val="20"/>
         </w:rPr>
-        <w:t>GS emails are being sent by ProcessNewQuestionDefsServiceImpl. In addition, there is a property called gs_send_mail defined in greensheetconfig.properties that can be used to disable email sending (setting its value to false). The messages are being sent to the list of addresses defined in the gs_error_email_to property in greensheetconfig.properties</w:t>
-      </w:r>
+        <w:t xml:space="preserve">GS emails are being sent by </w:t>
+      </w:r>
+      <w:proofErr w:type="spellStart"/>
+      <w:r>
+        <w:rPr>
+          <w:rFonts w:ascii="Arial" w:hAnsi="Arial"/>
+          <w:sz w:val="20"/>
+          <w:szCs w:val="20"/>
+        </w:rPr>
+        <w:t>ProcessNewQuestionDefsServiceImpl</w:t>
+      </w:r>
+      <w:proofErr w:type="spellEnd"/>
+      <w:r>
+        <w:rPr>
+          <w:rFonts w:ascii="Arial" w:hAnsi="Arial"/>
+          <w:sz w:val="20"/>
+          <w:szCs w:val="20"/>
+        </w:rPr>
+        <w:t xml:space="preserve">. In addition, there is a property called </w:t>
+      </w:r>
+      <w:proofErr w:type="spellStart"/>
+      <w:r>
+        <w:rPr>
+          <w:rFonts w:ascii="Arial" w:hAnsi="Arial"/>
+          <w:sz w:val="20"/>
+          <w:szCs w:val="20"/>
+        </w:rPr>
+        <w:t>gs_send_mail</w:t>
+      </w:r>
+      <w:proofErr w:type="spellEnd"/>
+      <w:r>
+        <w:rPr>
+          <w:rFonts w:ascii="Arial" w:hAnsi="Arial"/>
+          <w:sz w:val="20"/>
+          <w:szCs w:val="20"/>
+        </w:rPr>
+        <w:t xml:space="preserve"> defined in </w:t>
+      </w:r>
+      <w:proofErr w:type="spellStart"/>
+      <w:r>
+        <w:rPr>
+          <w:rFonts w:ascii="Arial" w:hAnsi="Arial"/>
+          <w:sz w:val="20"/>
+          <w:szCs w:val="20"/>
+        </w:rPr>
+        <w:t>greensheetconfig.properties</w:t>
+      </w:r>
+      <w:proofErr w:type="spellEnd"/>
+      <w:r>
+        <w:rPr>
+          <w:rFonts w:ascii="Arial" w:hAnsi="Arial"/>
+          <w:sz w:val="20"/>
+          <w:szCs w:val="20"/>
+        </w:rPr>
+        <w:t xml:space="preserve"> that can be used to disable email sending (setting its value to false). The messages are being sent to the list of addresses defined in the </w:t>
+      </w:r>
+      <w:proofErr w:type="spellStart"/>
+      <w:r>
+        <w:rPr>
+          <w:rFonts w:ascii="Arial" w:hAnsi="Arial"/>
+          <w:sz w:val="20"/>
+          <w:szCs w:val="20"/>
+        </w:rPr>
+        <w:t>gs_error_email_to</w:t>
+      </w:r>
+      <w:proofErr w:type="spellEnd"/>
+      <w:r>
+        <w:rPr>
+          <w:rFonts w:ascii="Arial" w:hAnsi="Arial"/>
+          <w:sz w:val="20"/>
+          <w:szCs w:val="20"/>
+        </w:rPr>
+        <w:t xml:space="preserve"> property in </w:t>
+      </w:r>
+      <w:proofErr w:type="spellStart"/>
+      <w:r>
+        <w:rPr>
+          <w:rFonts w:ascii="Arial" w:hAnsi="Arial"/>
+          <w:sz w:val="20"/>
+          <w:szCs w:val="20"/>
+        </w:rPr>
+        <w:t>greensheetconfig.properties</w:t>
+      </w:r>
+      <w:proofErr w:type="spellEnd"/>
     </w:p>
     <w:p>
       <w:pPr>
@@ -17840,11 +19190,11 @@
       <w:pPr>
         <w:pStyle w:val="Heading1"/>
       </w:pPr>
-      <w:bookmarkStart w:id="248" w:name="_Toc490660613"/>
+      <w:bookmarkStart w:id="254" w:name="_Toc490660613"/>
       <w:r>
         <w:t>Non-functional requirements</w:t>
       </w:r>
-      <w:bookmarkEnd w:id="248"/>
+      <w:bookmarkEnd w:id="254"/>
     </w:p>
     <w:p>
       <w:r>
@@ -17978,7 +19328,25 @@
           <w:sz w:val="20"/>
           <w:szCs w:val="20"/>
         </w:rPr>
-        <w:t>If the form in REVISION module is NOT tied to any type/mech at all</w:t>
+        <w:t>If the form in REVISION module is NOT tied to any type/</w:t>
+      </w:r>
+      <w:proofErr w:type="spellStart"/>
+      <w:r>
+        <w:rPr>
+          <w:rFonts w:ascii="Arial" w:hAnsi="Arial"/>
+          <w:sz w:val="20"/>
+          <w:szCs w:val="20"/>
+        </w:rPr>
+        <w:t>mech</w:t>
+      </w:r>
+      <w:proofErr w:type="spellEnd"/>
+      <w:r>
+        <w:rPr>
+          <w:rFonts w:ascii="Arial" w:hAnsi="Arial"/>
+          <w:sz w:val="20"/>
+          <w:szCs w:val="20"/>
+        </w:rPr>
+        <w:t xml:space="preserve"> at all</w:t>
       </w:r>
     </w:p>
     <w:p>
@@ -18000,7 +19368,25 @@
           <w:sz w:val="20"/>
           <w:szCs w:val="20"/>
         </w:rPr>
-        <w:t>If the form in REVISION module is related to any other type/mech than 0/0</w:t>
+        <w:t>If the form in REVISION module is related to any other type/</w:t>
+      </w:r>
+      <w:proofErr w:type="spellStart"/>
+      <w:r>
+        <w:rPr>
+          <w:rFonts w:ascii="Arial" w:hAnsi="Arial"/>
+          <w:sz w:val="20"/>
+          <w:szCs w:val="20"/>
+        </w:rPr>
+        <w:t>mech</w:t>
+      </w:r>
+      <w:proofErr w:type="spellEnd"/>
+      <w:r>
+        <w:rPr>
+          <w:rFonts w:ascii="Arial" w:hAnsi="Arial"/>
+          <w:sz w:val="20"/>
+          <w:szCs w:val="20"/>
+        </w:rPr>
+        <w:t xml:space="preserve"> than 0/0</w:t>
       </w:r>
       <w:r>
         <w:rPr>
@@ -18034,19 +19420,37 @@
           <w:numId w:val="23"/>
         </w:numPr>
         <w:rPr>
-          <w:ins w:id="249" w:author="Tulchinskaya, Gaby (NIH/NCI) [C]" w:date="2017-07-21T09:58:00Z"/>
-          <w:rFonts w:ascii="Arial" w:hAnsi="Arial"/>
-          <w:sz w:val="20"/>
-          <w:szCs w:val="20"/>
-        </w:rPr>
-      </w:pPr>
-      <w:r>
-        <w:rPr>
-          <w:rFonts w:ascii="Arial" w:hAnsi="Arial"/>
-          <w:sz w:val="20"/>
-          <w:szCs w:val="20"/>
-        </w:rPr>
-        <w:t>If any form in the module is NOT tied to any type/mech at all</w:t>
+          <w:ins w:id="255" w:author="Tulchinskaya, Gaby (NIH/NCI) [C]" w:date="2017-07-21T09:58:00Z"/>
+          <w:rFonts w:ascii="Arial" w:hAnsi="Arial"/>
+          <w:sz w:val="20"/>
+          <w:szCs w:val="20"/>
+        </w:rPr>
+      </w:pPr>
+      <w:r>
+        <w:rPr>
+          <w:rFonts w:ascii="Arial" w:hAnsi="Arial"/>
+          <w:sz w:val="20"/>
+          <w:szCs w:val="20"/>
+        </w:rPr>
+        <w:t>If any form in the module is NOT tied to any type/</w:t>
+      </w:r>
+      <w:proofErr w:type="spellStart"/>
+      <w:r>
+        <w:rPr>
+          <w:rFonts w:ascii="Arial" w:hAnsi="Arial"/>
+          <w:sz w:val="20"/>
+          <w:szCs w:val="20"/>
+        </w:rPr>
+        <w:t>mech</w:t>
+      </w:r>
+      <w:proofErr w:type="spellEnd"/>
+      <w:r>
+        <w:rPr>
+          <w:rFonts w:ascii="Arial" w:hAnsi="Arial"/>
+          <w:sz w:val="20"/>
+          <w:szCs w:val="20"/>
+        </w:rPr>
+        <w:t xml:space="preserve"> at all</w:t>
       </w:r>
     </w:p>
     <w:p>
@@ -18062,7 +19466,7 @@
           <w:szCs w:val="20"/>
         </w:rPr>
       </w:pPr>
-      <w:ins w:id="250" w:author="Tulchinskaya, Gaby (NIH/NCI) [C]" w:date="2017-07-21T09:58:00Z">
+      <w:ins w:id="256" w:author="Tulchinskaya, Gaby (NIH/NCI) [C]" w:date="2017-07-21T09:58:00Z">
         <w:r>
           <w:rPr>
             <w:rFonts w:ascii="Arial" w:hAnsi="Arial"/>
@@ -18092,7 +19496,25 @@
           <w:sz w:val="20"/>
           <w:szCs w:val="20"/>
         </w:rPr>
-        <w:t>If any form in the module is tied to type/mech 0/0</w:t>
+        <w:t>If any form in the module is tied to type/</w:t>
+      </w:r>
+      <w:proofErr w:type="spellStart"/>
+      <w:r>
+        <w:rPr>
+          <w:rFonts w:ascii="Arial" w:hAnsi="Arial"/>
+          <w:sz w:val="20"/>
+          <w:szCs w:val="20"/>
+        </w:rPr>
+        <w:t>mech</w:t>
+      </w:r>
+      <w:proofErr w:type="spellEnd"/>
+      <w:r>
+        <w:rPr>
+          <w:rFonts w:ascii="Arial" w:hAnsi="Arial"/>
+          <w:sz w:val="20"/>
+          <w:szCs w:val="20"/>
+        </w:rPr>
+        <w:t xml:space="preserve"> 0/0</w:t>
       </w:r>
       <w:r>
         <w:rPr>
@@ -18340,29 +19762,15 @@
       </w:rPr>
       <w:t xml:space="preserve"> of </w:t>
     </w:r>
-    <w:r>
-      <w:fldChar w:fldCharType="begin"/>
-    </w:r>
-    <w:r>
-      <w:instrText xml:space="preserve"> SECTIONPAGES  \* Arabic  \* MERGEFORMAT </w:instrText>
-    </w:r>
-    <w:r>
-      <w:fldChar w:fldCharType="separate"/>
-    </w:r>
-    <w:r>
-      <w:rPr>
-        <w:rStyle w:val="PageNumber"/>
-        <w:noProof/>
-      </w:rPr>
-      <w:t>26</w:t>
-    </w:r>
-    <w:r>
-      <w:rPr>
-        <w:rStyle w:val="PageNumber"/>
-        <w:noProof/>
-      </w:rPr>
-      <w:fldChar w:fldCharType="end"/>
-    </w:r>
+    <w:fldSimple w:instr=" SECTIONPAGES  \* Arabic  \* MERGEFORMAT ">
+      <w:r>
+        <w:rPr>
+          <w:rStyle w:val="PageNumber"/>
+          <w:noProof/>
+        </w:rPr>
+        <w:t>26</w:t>
+      </w:r>
+    </w:fldSimple>
   </w:p>
   <w:p/>
 </w:ftr>
@@ -24866,7 +26274,7 @@
 </file>
 
 <file path=customXml/itemProps1.xml><?xml version="1.0" encoding="utf-8"?>
-<ds:datastoreItem xmlns:ds="http://schemas.openxmlformats.org/officeDocument/2006/customXml" ds:itemID="{056257F0-8F18-448C-AD52-020F6A6B12E5}">
+<ds:datastoreItem xmlns:ds="http://schemas.openxmlformats.org/officeDocument/2006/customXml" ds:itemID="{E8A1F0BC-92DB-4B89-93CE-B39127E22C27}">
   <ds:schemaRefs>
     <ds:schemaRef ds:uri="http://schemas.openxmlformats.org/officeDocument/2006/bibliography"/>
   </ds:schemaRefs>

</xml_diff>